<commit_message>
Aggiunto questionario di background
</commit_message>
<xml_diff>
--- a/Documentazione/Assignment3.docx
+++ b/Documentazione/Assignment3.docx
@@ -2271,22 +2271,339 @@
     <w:p>
       <w:pPr>
         <w:pStyle w:val="MioCorpo"/>
+      </w:pPr>
+      <w:r>
+        <w:t>Come accennato nella sezione precedente, a ciascuno dei partecipanti verrà consegnato un questionario di background da compilare, a fine di raccogliere maggiori informazioni che ci consentiranno poi di individuare eventuali correlazioni tra il background tecnologico</w:t>
+      </w:r>
+      <w:r>
+        <w:t>/culturale ed i risultati dei test</w:t>
+      </w:r>
+      <w:r>
+        <w:t>.</w:t>
+      </w:r>
+    </w:p>
+    <w:tbl>
+      <w:tblPr>
+        <w:tblStyle w:val="Grigliatabella"/>
+        <w:tblW w:w="0" w:type="auto"/>
+        <w:tblLook w:val="04A0" w:firstRow="1" w:lastRow="0" w:firstColumn="1" w:lastColumn="0" w:noHBand="0" w:noVBand="1"/>
+      </w:tblPr>
+      <w:tblGrid>
+        <w:gridCol w:w="2407"/>
+        <w:gridCol w:w="2407"/>
+        <w:gridCol w:w="2407"/>
+        <w:gridCol w:w="2407"/>
+      </w:tblGrid>
+      <w:tr>
+        <w:tc>
+          <w:tcPr>
+            <w:tcW w:w="9628" w:type="dxa"/>
+            <w:gridSpan w:val="4"/>
+          </w:tcPr>
+          <w:p>
+            <w:pPr>
+              <w:pStyle w:val="MioCorpo"/>
+              <w:jc w:val="center"/>
+              <w:rPr>
+                <w:sz w:val="36"/>
+                <w:szCs w:val="36"/>
+              </w:rPr>
+            </w:pPr>
+            <w:r>
+              <w:rPr>
+                <w:sz w:val="36"/>
+                <w:szCs w:val="36"/>
+              </w:rPr>
+              <w:t>Questionario di Background</w:t>
+            </w:r>
+          </w:p>
+        </w:tc>
+      </w:tr>
+      <w:tr>
+        <w:tc>
+          <w:tcPr>
+            <w:tcW w:w="2407" w:type="dxa"/>
+          </w:tcPr>
+          <w:p>
+            <w:pPr>
+              <w:pStyle w:val="MioCorpo"/>
+            </w:pPr>
+            <w:r>
+              <w:t>Nome</w:t>
+            </w:r>
+          </w:p>
+          <w:p>
+            <w:pPr>
+              <w:pStyle w:val="MioCorpo"/>
+            </w:pPr>
+          </w:p>
+        </w:tc>
+        <w:tc>
+          <w:tcPr>
+            <w:tcW w:w="2407" w:type="dxa"/>
+          </w:tcPr>
+          <w:p>
+            <w:pPr>
+              <w:pStyle w:val="MioCorpo"/>
+            </w:pPr>
+            <w:r>
+              <w:t>Cognome</w:t>
+            </w:r>
+          </w:p>
+        </w:tc>
+        <w:tc>
+          <w:tcPr>
+            <w:tcW w:w="4814" w:type="dxa"/>
+            <w:gridSpan w:val="2"/>
+            <w:vMerge w:val="restart"/>
+          </w:tcPr>
+          <w:p>
+            <w:pPr>
+              <w:pStyle w:val="MioCorpo"/>
+            </w:pPr>
+            <w:r>
+              <w:t>Data</w:t>
+            </w:r>
+          </w:p>
+        </w:tc>
+      </w:tr>
+      <w:tr>
+        <w:tc>
+          <w:tcPr>
+            <w:tcW w:w="2407" w:type="dxa"/>
+          </w:tcPr>
+          <w:p>
+            <w:pPr>
+              <w:pStyle w:val="MioCorpo"/>
+            </w:pPr>
+            <w:r>
+              <w:t xml:space="preserve">Età: </w:t>
+            </w:r>
+          </w:p>
+        </w:tc>
+        <w:tc>
+          <w:tcPr>
+            <w:tcW w:w="2407" w:type="dxa"/>
+          </w:tcPr>
+          <w:p>
+            <w:pPr>
+              <w:pStyle w:val="MioCorpo"/>
+            </w:pPr>
+            <w:r>
+              <w:t xml:space="preserve">Sesso: </w:t>
+            </w:r>
+          </w:p>
+        </w:tc>
+        <w:tc>
+          <w:tcPr>
+            <w:tcW w:w="4814" w:type="dxa"/>
+            <w:gridSpan w:val="2"/>
+            <w:vMerge/>
+          </w:tcPr>
+          <w:p>
+            <w:pPr>
+              <w:pStyle w:val="MioCorpo"/>
+            </w:pPr>
+          </w:p>
+        </w:tc>
+      </w:tr>
+      <w:tr>
+        <w:tc>
+          <w:tcPr>
+            <w:tcW w:w="9628" w:type="dxa"/>
+            <w:gridSpan w:val="4"/>
+          </w:tcPr>
+          <w:p>
+            <w:pPr>
+              <w:pStyle w:val="MioCorpo"/>
+              <w:jc w:val="center"/>
+              <w:rPr>
+                <w:sz w:val="32"/>
+                <w:szCs w:val="32"/>
+              </w:rPr>
+            </w:pPr>
+            <w:r>
+              <w:rPr>
+                <w:sz w:val="32"/>
+                <w:szCs w:val="32"/>
+              </w:rPr>
+              <w:t>Titolo di Studio</w:t>
+            </w:r>
+          </w:p>
+        </w:tc>
+      </w:tr>
+      <w:tr>
+        <w:trPr>
+          <w:trHeight w:val="643"/>
+        </w:trPr>
+        <w:tc>
+          <w:tcPr>
+            <w:tcW w:w="2407" w:type="dxa"/>
+          </w:tcPr>
+          <w:p>
+            <w:pPr>
+              <w:pStyle w:val="MioCorpo"/>
+            </w:pPr>
+            <w:r>
+              <w:t>Diploma Superiore</w:t>
+            </w:r>
+          </w:p>
+        </w:tc>
+        <w:tc>
+          <w:tcPr>
+            <w:tcW w:w="2407" w:type="dxa"/>
+          </w:tcPr>
+          <w:p>
+            <w:pPr>
+              <w:pStyle w:val="MioCorpo"/>
+            </w:pPr>
+            <w:r>
+              <w:t>Laurea Triennale</w:t>
+            </w:r>
+          </w:p>
+        </w:tc>
+        <w:tc>
+          <w:tcPr>
+            <w:tcW w:w="2407" w:type="dxa"/>
+          </w:tcPr>
+          <w:p>
+            <w:pPr>
+              <w:pStyle w:val="MioCorpo"/>
+            </w:pPr>
+            <w:r>
+              <w:t>Laurea Magistrale</w:t>
+            </w:r>
+          </w:p>
+        </w:tc>
+        <w:tc>
+          <w:tcPr>
+            <w:tcW w:w="2407" w:type="dxa"/>
+          </w:tcPr>
+          <w:p>
+            <w:pPr>
+              <w:pStyle w:val="MioCorpo"/>
+            </w:pPr>
+            <w:r>
+              <w:t>Ambito: (Scientifico, Umanistico…)</w:t>
+            </w:r>
+          </w:p>
+          <w:p>
+            <w:pPr>
+              <w:pStyle w:val="MioCorpo"/>
+            </w:pPr>
+          </w:p>
+        </w:tc>
+      </w:tr>
+      <w:tr>
+        <w:tc>
+          <w:tcPr>
+            <w:tcW w:w="9628" w:type="dxa"/>
+            <w:gridSpan w:val="4"/>
+          </w:tcPr>
+          <w:p>
+            <w:pPr>
+              <w:pStyle w:val="MioCorpo"/>
+              <w:jc w:val="center"/>
+              <w:rPr>
+                <w:sz w:val="32"/>
+                <w:szCs w:val="32"/>
+              </w:rPr>
+            </w:pPr>
+            <w:r>
+              <w:rPr>
+                <w:sz w:val="32"/>
+                <w:szCs w:val="32"/>
+              </w:rPr>
+              <w:t>Skill tecnologiche</w:t>
+            </w:r>
+          </w:p>
+        </w:tc>
+      </w:tr>
+      <w:tr>
+        <w:tc>
+          <w:tcPr>
+            <w:tcW w:w="9628" w:type="dxa"/>
+            <w:gridSpan w:val="4"/>
+          </w:tcPr>
+          <w:p>
+            <w:pPr>
+              <w:pStyle w:val="MioCorpo"/>
+              <w:jc w:val="center"/>
+            </w:pPr>
+            <w:r>
+              <w:t>Quanto è familiare con l’utilizzo di uno smartphone?</w:t>
+            </w:r>
+          </w:p>
+        </w:tc>
+      </w:tr>
+      <w:tr>
+        <w:tc>
+          <w:tcPr>
+            <w:tcW w:w="2407" w:type="dxa"/>
+          </w:tcPr>
+          <w:p>
+            <w:pPr>
+              <w:pStyle w:val="MioCorpo"/>
+            </w:pPr>
+            <w:r>
+              <w:t>Pochissimo</w:t>
+            </w:r>
+          </w:p>
+        </w:tc>
+        <w:tc>
+          <w:tcPr>
+            <w:tcW w:w="2407" w:type="dxa"/>
+          </w:tcPr>
+          <w:p>
+            <w:pPr>
+              <w:pStyle w:val="MioCorpo"/>
+            </w:pPr>
+            <w:r>
+              <w:t>Poco</w:t>
+            </w:r>
+          </w:p>
+        </w:tc>
+        <w:tc>
+          <w:tcPr>
+            <w:tcW w:w="2407" w:type="dxa"/>
+          </w:tcPr>
+          <w:p>
+            <w:pPr>
+              <w:pStyle w:val="MioCorpo"/>
+            </w:pPr>
+            <w:r>
+              <w:t>Mediamente</w:t>
+            </w:r>
+          </w:p>
+        </w:tc>
+        <w:tc>
+          <w:tcPr>
+            <w:tcW w:w="2407" w:type="dxa"/>
+          </w:tcPr>
+          <w:p>
+            <w:pPr>
+              <w:pStyle w:val="MioCorpo"/>
+            </w:pPr>
+            <w:r>
+              <w:t>Molto</w:t>
+            </w:r>
+          </w:p>
+        </w:tc>
+      </w:tr>
+    </w:tbl>
+    <w:p>
+      <w:pPr>
+        <w:pStyle w:val="MioCorpo"/>
         <w:rPr>
           <w:sz w:val="32"/>
           <w:szCs w:val="32"/>
         </w:rPr>
       </w:pPr>
       <w:r>
-        <w:t>Come accennato nella sezione precedente, a ciascuno dei partecipanti verrà consegnato un questionario di background da compilare, a fine di raccogliere maggiori informazioni che ci consentiranno poi di individuare eventuali correlazioni tra il background tecnologico</w:t>
-      </w:r>
-      <w:r>
-        <w:t>/culturale ed i risultati dei test</w:t>
+        <w:br w:type="page"/>
       </w:r>
       <w:bookmarkStart w:id="9" w:name="_GoBack"/>
       <w:bookmarkEnd w:id="9"/>
-      <w:r>
-        <w:br w:type="page"/>
-      </w:r>
     </w:p>
     <w:p>
       <w:pPr>
@@ -6055,7 +6372,7 @@
 </file>
 
 <file path=customXml/itemProps1.xml><?xml version="1.0" encoding="utf-8"?>
-<ds:datastoreItem xmlns:ds="http://schemas.openxmlformats.org/officeDocument/2006/customXml" ds:itemID="{A5E15EE9-779B-474F-9625-DA6A5459D1FD}">
+<ds:datastoreItem xmlns:ds="http://schemas.openxmlformats.org/officeDocument/2006/customXml" ds:itemID="{DE08B58C-53B7-2245-B078-0DE39161CF00}">
   <ds:schemaRefs>
     <ds:schemaRef ds:uri="http://schemas.openxmlformats.org/officeDocument/2006/bibliography"/>
   </ds:schemaRefs>

</xml_diff>

<commit_message>
Aggiunto questionario di reazione
</commit_message>
<xml_diff>
--- a/Documentazione/Assignment3.docx
+++ b/Documentazione/Assignment3.docx
@@ -2594,16 +2594,1230 @@
     <w:p>
       <w:pPr>
         <w:pStyle w:val="MioCorpo"/>
+      </w:pPr>
+      <w:r>
+        <w:br w:type="page"/>
+      </w:r>
+    </w:p>
+    <w:p>
+      <w:pPr>
+        <w:pStyle w:val="Titolo2"/>
+      </w:pPr>
+      <w:r>
+        <w:lastRenderedPageBreak/>
+        <w:t>Questionario di Reazione</w:t>
+      </w:r>
+    </w:p>
+    <w:p/>
+    <w:p>
+      <w:pPr>
+        <w:pStyle w:val="MioCorpo"/>
+      </w:pPr>
+      <w:r>
+        <w:t>In questa fase vengono proposte all’utente delle affermazioni relative all’uso del sistema e secondo la Scala di Likert l’utente dovrà esprimere quanto è d’accordo con tale affermazione in un range che va da “Fortemente in disaccordo” a “fortemente in accordo”</w:t>
+      </w:r>
+      <w:r>
+        <w:t xml:space="preserve">. </w:t>
+      </w:r>
+      <w:r>
+        <w:br/>
+        <w:t>Un questionario di questo tipo permette di valutare anche aspetti dell’usabilità che potrebbero non risultare da una valutazione puramente numerica come quella basata sulla percentuale di errori o sul dempo di esecuzione dei task.</w:t>
+      </w:r>
+    </w:p>
+    <w:tbl>
+      <w:tblPr>
+        <w:tblStyle w:val="Grigliatabella"/>
+        <w:tblW w:w="0" w:type="auto"/>
+        <w:tblLook w:val="04A0" w:firstRow="1" w:lastRow="0" w:firstColumn="1" w:lastColumn="0" w:noHBand="0" w:noVBand="1"/>
+      </w:tblPr>
+      <w:tblGrid>
+        <w:gridCol w:w="1925"/>
+        <w:gridCol w:w="1925"/>
+        <w:gridCol w:w="1926"/>
+        <w:gridCol w:w="1926"/>
+        <w:gridCol w:w="1926"/>
+      </w:tblGrid>
+      <w:tr>
+        <w:tc>
+          <w:tcPr>
+            <w:tcW w:w="9628" w:type="dxa"/>
+            <w:gridSpan w:val="5"/>
+          </w:tcPr>
+          <w:p>
+            <w:pPr>
+              <w:pStyle w:val="MioCorpo"/>
+              <w:rPr>
+                <w:sz w:val="22"/>
+                <w:szCs w:val="22"/>
+              </w:rPr>
+            </w:pPr>
+            <w:r>
+              <w:rPr>
+                <w:sz w:val="22"/>
+                <w:szCs w:val="22"/>
+              </w:rPr>
+              <w:t>L’applicazione è semplice da usare</w:t>
+            </w:r>
+          </w:p>
+        </w:tc>
+      </w:tr>
+      <w:tr>
+        <w:tc>
+          <w:tcPr>
+            <w:tcW w:w="1925" w:type="dxa"/>
+          </w:tcPr>
+          <w:p>
+            <w:pPr>
+              <w:pStyle w:val="MioCorpo"/>
+              <w:rPr>
+                <w:sz w:val="22"/>
+                <w:szCs w:val="22"/>
+              </w:rPr>
+            </w:pPr>
+            <w:r>
+              <w:rPr>
+                <w:sz w:val="22"/>
+                <w:szCs w:val="22"/>
+              </w:rPr>
+              <w:t>Strongly Disagree</w:t>
+            </w:r>
+          </w:p>
+        </w:tc>
+        <w:tc>
+          <w:tcPr>
+            <w:tcW w:w="1925" w:type="dxa"/>
+          </w:tcPr>
+          <w:p>
+            <w:pPr>
+              <w:pStyle w:val="MioCorpo"/>
+              <w:rPr>
+                <w:sz w:val="22"/>
+                <w:szCs w:val="22"/>
+              </w:rPr>
+            </w:pPr>
+            <w:r>
+              <w:rPr>
+                <w:sz w:val="22"/>
+                <w:szCs w:val="22"/>
+              </w:rPr>
+              <w:t>Disagree</w:t>
+            </w:r>
+          </w:p>
+        </w:tc>
+        <w:tc>
+          <w:tcPr>
+            <w:tcW w:w="1926" w:type="dxa"/>
+          </w:tcPr>
+          <w:p>
+            <w:pPr>
+              <w:pStyle w:val="MioCorpo"/>
+              <w:rPr>
+                <w:sz w:val="22"/>
+                <w:szCs w:val="22"/>
+              </w:rPr>
+            </w:pPr>
+            <w:r>
+              <w:rPr>
+                <w:sz w:val="22"/>
+                <w:szCs w:val="22"/>
+              </w:rPr>
+              <w:t>Neutral</w:t>
+            </w:r>
+          </w:p>
+        </w:tc>
+        <w:tc>
+          <w:tcPr>
+            <w:tcW w:w="1926" w:type="dxa"/>
+          </w:tcPr>
+          <w:p>
+            <w:pPr>
+              <w:pStyle w:val="MioCorpo"/>
+              <w:rPr>
+                <w:sz w:val="22"/>
+                <w:szCs w:val="22"/>
+              </w:rPr>
+            </w:pPr>
+            <w:r>
+              <w:rPr>
+                <w:sz w:val="22"/>
+                <w:szCs w:val="22"/>
+              </w:rPr>
+              <w:t>Agree</w:t>
+            </w:r>
+          </w:p>
+        </w:tc>
+        <w:tc>
+          <w:tcPr>
+            <w:tcW w:w="1926" w:type="dxa"/>
+          </w:tcPr>
+          <w:p>
+            <w:pPr>
+              <w:pStyle w:val="MioCorpo"/>
+              <w:rPr>
+                <w:sz w:val="22"/>
+                <w:szCs w:val="22"/>
+              </w:rPr>
+            </w:pPr>
+            <w:r>
+              <w:rPr>
+                <w:sz w:val="22"/>
+                <w:szCs w:val="22"/>
+              </w:rPr>
+              <w:t>Strongly Agree</w:t>
+            </w:r>
+          </w:p>
+        </w:tc>
+      </w:tr>
+    </w:tbl>
+    <w:p/>
+    <w:tbl>
+      <w:tblPr>
+        <w:tblStyle w:val="Grigliatabella"/>
+        <w:tblW w:w="0" w:type="auto"/>
+        <w:tblLook w:val="04A0" w:firstRow="1" w:lastRow="0" w:firstColumn="1" w:lastColumn="0" w:noHBand="0" w:noVBand="1"/>
+      </w:tblPr>
+      <w:tblGrid>
+        <w:gridCol w:w="1925"/>
+        <w:gridCol w:w="1925"/>
+        <w:gridCol w:w="1926"/>
+        <w:gridCol w:w="1926"/>
+        <w:gridCol w:w="1926"/>
+      </w:tblGrid>
+      <w:tr>
+        <w:tc>
+          <w:tcPr>
+            <w:tcW w:w="9628" w:type="dxa"/>
+            <w:gridSpan w:val="5"/>
+          </w:tcPr>
+          <w:p>
+            <w:pPr>
+              <w:pStyle w:val="MioCorpo"/>
+              <w:rPr>
+                <w:sz w:val="22"/>
+                <w:szCs w:val="22"/>
+              </w:rPr>
+            </w:pPr>
+            <w:r>
+              <w:rPr>
+                <w:sz w:val="22"/>
+                <w:szCs w:val="22"/>
+              </w:rPr>
+              <w:t>Mi è stato subito chiaro lo scopo dell’applicazione</w:t>
+            </w:r>
+          </w:p>
+        </w:tc>
+      </w:tr>
+      <w:tr>
+        <w:tc>
+          <w:tcPr>
+            <w:tcW w:w="1925" w:type="dxa"/>
+          </w:tcPr>
+          <w:p>
+            <w:pPr>
+              <w:pStyle w:val="MioCorpo"/>
+              <w:rPr>
+                <w:sz w:val="22"/>
+                <w:szCs w:val="22"/>
+              </w:rPr>
+            </w:pPr>
+            <w:r>
+              <w:rPr>
+                <w:sz w:val="22"/>
+                <w:szCs w:val="22"/>
+              </w:rPr>
+              <w:t>Strongly Disagree</w:t>
+            </w:r>
+          </w:p>
+        </w:tc>
+        <w:tc>
+          <w:tcPr>
+            <w:tcW w:w="1925" w:type="dxa"/>
+          </w:tcPr>
+          <w:p>
+            <w:pPr>
+              <w:pStyle w:val="MioCorpo"/>
+              <w:rPr>
+                <w:sz w:val="22"/>
+                <w:szCs w:val="22"/>
+              </w:rPr>
+            </w:pPr>
+            <w:r>
+              <w:rPr>
+                <w:sz w:val="22"/>
+                <w:szCs w:val="22"/>
+              </w:rPr>
+              <w:t>Disagree</w:t>
+            </w:r>
+          </w:p>
+        </w:tc>
+        <w:tc>
+          <w:tcPr>
+            <w:tcW w:w="1926" w:type="dxa"/>
+          </w:tcPr>
+          <w:p>
+            <w:pPr>
+              <w:pStyle w:val="MioCorpo"/>
+              <w:rPr>
+                <w:sz w:val="22"/>
+                <w:szCs w:val="22"/>
+              </w:rPr>
+            </w:pPr>
+            <w:r>
+              <w:rPr>
+                <w:sz w:val="22"/>
+                <w:szCs w:val="22"/>
+              </w:rPr>
+              <w:t>Neutral</w:t>
+            </w:r>
+          </w:p>
+        </w:tc>
+        <w:tc>
+          <w:tcPr>
+            <w:tcW w:w="1926" w:type="dxa"/>
+          </w:tcPr>
+          <w:p>
+            <w:pPr>
+              <w:pStyle w:val="MioCorpo"/>
+              <w:rPr>
+                <w:sz w:val="22"/>
+                <w:szCs w:val="22"/>
+              </w:rPr>
+            </w:pPr>
+            <w:r>
+              <w:rPr>
+                <w:sz w:val="22"/>
+                <w:szCs w:val="22"/>
+              </w:rPr>
+              <w:t>Agree</w:t>
+            </w:r>
+          </w:p>
+        </w:tc>
+        <w:tc>
+          <w:tcPr>
+            <w:tcW w:w="1926" w:type="dxa"/>
+          </w:tcPr>
+          <w:p>
+            <w:pPr>
+              <w:pStyle w:val="MioCorpo"/>
+              <w:rPr>
+                <w:sz w:val="22"/>
+                <w:szCs w:val="22"/>
+              </w:rPr>
+            </w:pPr>
+            <w:r>
+              <w:rPr>
+                <w:sz w:val="22"/>
+                <w:szCs w:val="22"/>
+              </w:rPr>
+              <w:t>Strongly Agree</w:t>
+            </w:r>
+          </w:p>
+        </w:tc>
+      </w:tr>
+    </w:tbl>
+    <w:p/>
+    <w:tbl>
+      <w:tblPr>
+        <w:tblStyle w:val="Grigliatabella"/>
+        <w:tblW w:w="0" w:type="auto"/>
+        <w:tblLook w:val="04A0" w:firstRow="1" w:lastRow="0" w:firstColumn="1" w:lastColumn="0" w:noHBand="0" w:noVBand="1"/>
+      </w:tblPr>
+      <w:tblGrid>
+        <w:gridCol w:w="1925"/>
+        <w:gridCol w:w="1925"/>
+        <w:gridCol w:w="1926"/>
+        <w:gridCol w:w="1926"/>
+        <w:gridCol w:w="1926"/>
+      </w:tblGrid>
+      <w:tr>
+        <w:tc>
+          <w:tcPr>
+            <w:tcW w:w="9628" w:type="dxa"/>
+            <w:gridSpan w:val="5"/>
+          </w:tcPr>
+          <w:p>
+            <w:pPr>
+              <w:pStyle w:val="MioCorpo"/>
+              <w:rPr>
+                <w:sz w:val="22"/>
+                <w:szCs w:val="22"/>
+              </w:rPr>
+            </w:pPr>
+            <w:r>
+              <w:rPr>
+                <w:sz w:val="22"/>
+                <w:szCs w:val="22"/>
+              </w:rPr>
+              <w:t>Penso che l’applicazione potrebbe effettivamente essermi utile</w:t>
+            </w:r>
+          </w:p>
+        </w:tc>
+      </w:tr>
+      <w:tr>
+        <w:tc>
+          <w:tcPr>
+            <w:tcW w:w="1925" w:type="dxa"/>
+          </w:tcPr>
+          <w:p>
+            <w:pPr>
+              <w:pStyle w:val="MioCorpo"/>
+              <w:rPr>
+                <w:sz w:val="22"/>
+                <w:szCs w:val="22"/>
+              </w:rPr>
+            </w:pPr>
+            <w:r>
+              <w:rPr>
+                <w:sz w:val="22"/>
+                <w:szCs w:val="22"/>
+              </w:rPr>
+              <w:t>Strongly Disagree</w:t>
+            </w:r>
+          </w:p>
+        </w:tc>
+        <w:tc>
+          <w:tcPr>
+            <w:tcW w:w="1925" w:type="dxa"/>
+          </w:tcPr>
+          <w:p>
+            <w:pPr>
+              <w:pStyle w:val="MioCorpo"/>
+              <w:rPr>
+                <w:sz w:val="22"/>
+                <w:szCs w:val="22"/>
+              </w:rPr>
+            </w:pPr>
+            <w:r>
+              <w:rPr>
+                <w:sz w:val="22"/>
+                <w:szCs w:val="22"/>
+              </w:rPr>
+              <w:t>Disagree</w:t>
+            </w:r>
+          </w:p>
+        </w:tc>
+        <w:tc>
+          <w:tcPr>
+            <w:tcW w:w="1926" w:type="dxa"/>
+          </w:tcPr>
+          <w:p>
+            <w:pPr>
+              <w:pStyle w:val="MioCorpo"/>
+              <w:rPr>
+                <w:sz w:val="22"/>
+                <w:szCs w:val="22"/>
+              </w:rPr>
+            </w:pPr>
+            <w:r>
+              <w:rPr>
+                <w:sz w:val="22"/>
+                <w:szCs w:val="22"/>
+              </w:rPr>
+              <w:t>Neutral</w:t>
+            </w:r>
+          </w:p>
+        </w:tc>
+        <w:tc>
+          <w:tcPr>
+            <w:tcW w:w="1926" w:type="dxa"/>
+          </w:tcPr>
+          <w:p>
+            <w:pPr>
+              <w:pStyle w:val="MioCorpo"/>
+              <w:rPr>
+                <w:sz w:val="22"/>
+                <w:szCs w:val="22"/>
+              </w:rPr>
+            </w:pPr>
+            <w:r>
+              <w:rPr>
+                <w:sz w:val="22"/>
+                <w:szCs w:val="22"/>
+              </w:rPr>
+              <w:t>Agree</w:t>
+            </w:r>
+          </w:p>
+        </w:tc>
+        <w:tc>
+          <w:tcPr>
+            <w:tcW w:w="1926" w:type="dxa"/>
+          </w:tcPr>
+          <w:p>
+            <w:pPr>
+              <w:pStyle w:val="MioCorpo"/>
+              <w:rPr>
+                <w:sz w:val="22"/>
+                <w:szCs w:val="22"/>
+              </w:rPr>
+            </w:pPr>
+            <w:r>
+              <w:rPr>
+                <w:sz w:val="22"/>
+                <w:szCs w:val="22"/>
+              </w:rPr>
+              <w:t>Strongly Agree</w:t>
+            </w:r>
+          </w:p>
+        </w:tc>
+      </w:tr>
+    </w:tbl>
+    <w:p/>
+    <w:tbl>
+      <w:tblPr>
+        <w:tblStyle w:val="Grigliatabella"/>
+        <w:tblW w:w="0" w:type="auto"/>
+        <w:tblLook w:val="04A0" w:firstRow="1" w:lastRow="0" w:firstColumn="1" w:lastColumn="0" w:noHBand="0" w:noVBand="1"/>
+      </w:tblPr>
+      <w:tblGrid>
+        <w:gridCol w:w="1925"/>
+        <w:gridCol w:w="1925"/>
+        <w:gridCol w:w="1926"/>
+        <w:gridCol w:w="1926"/>
+        <w:gridCol w:w="1926"/>
+      </w:tblGrid>
+      <w:tr>
+        <w:tc>
+          <w:tcPr>
+            <w:tcW w:w="9628" w:type="dxa"/>
+            <w:gridSpan w:val="5"/>
+          </w:tcPr>
+          <w:p>
+            <w:pPr>
+              <w:pStyle w:val="MioCorpo"/>
+              <w:rPr>
+                <w:sz w:val="22"/>
+                <w:szCs w:val="22"/>
+              </w:rPr>
+            </w:pPr>
+            <w:r>
+              <w:rPr>
+                <w:sz w:val="22"/>
+                <w:szCs w:val="22"/>
+              </w:rPr>
+              <w:t>Mi è stato subito chiaro lo scopo dell’applicazione</w:t>
+            </w:r>
+          </w:p>
+        </w:tc>
+      </w:tr>
+      <w:tr>
+        <w:tc>
+          <w:tcPr>
+            <w:tcW w:w="1925" w:type="dxa"/>
+          </w:tcPr>
+          <w:p>
+            <w:pPr>
+              <w:pStyle w:val="MioCorpo"/>
+              <w:rPr>
+                <w:sz w:val="22"/>
+                <w:szCs w:val="22"/>
+              </w:rPr>
+            </w:pPr>
+            <w:r>
+              <w:rPr>
+                <w:sz w:val="22"/>
+                <w:szCs w:val="22"/>
+              </w:rPr>
+              <w:t>Strongly Disagree</w:t>
+            </w:r>
+          </w:p>
+        </w:tc>
+        <w:tc>
+          <w:tcPr>
+            <w:tcW w:w="1925" w:type="dxa"/>
+          </w:tcPr>
+          <w:p>
+            <w:pPr>
+              <w:pStyle w:val="MioCorpo"/>
+              <w:rPr>
+                <w:sz w:val="22"/>
+                <w:szCs w:val="22"/>
+              </w:rPr>
+            </w:pPr>
+            <w:r>
+              <w:rPr>
+                <w:sz w:val="22"/>
+                <w:szCs w:val="22"/>
+              </w:rPr>
+              <w:t>Disagree</w:t>
+            </w:r>
+          </w:p>
+        </w:tc>
+        <w:tc>
+          <w:tcPr>
+            <w:tcW w:w="1926" w:type="dxa"/>
+          </w:tcPr>
+          <w:p>
+            <w:pPr>
+              <w:pStyle w:val="MioCorpo"/>
+              <w:rPr>
+                <w:sz w:val="22"/>
+                <w:szCs w:val="22"/>
+              </w:rPr>
+            </w:pPr>
+            <w:r>
+              <w:rPr>
+                <w:sz w:val="22"/>
+                <w:szCs w:val="22"/>
+              </w:rPr>
+              <w:t>Neutral</w:t>
+            </w:r>
+          </w:p>
+        </w:tc>
+        <w:tc>
+          <w:tcPr>
+            <w:tcW w:w="1926" w:type="dxa"/>
+          </w:tcPr>
+          <w:p>
+            <w:pPr>
+              <w:pStyle w:val="MioCorpo"/>
+              <w:rPr>
+                <w:sz w:val="22"/>
+                <w:szCs w:val="22"/>
+              </w:rPr>
+            </w:pPr>
+            <w:r>
+              <w:rPr>
+                <w:sz w:val="22"/>
+                <w:szCs w:val="22"/>
+              </w:rPr>
+              <w:t>Agree</w:t>
+            </w:r>
+          </w:p>
+        </w:tc>
+        <w:tc>
+          <w:tcPr>
+            <w:tcW w:w="1926" w:type="dxa"/>
+          </w:tcPr>
+          <w:p>
+            <w:pPr>
+              <w:pStyle w:val="MioCorpo"/>
+              <w:rPr>
+                <w:sz w:val="22"/>
+                <w:szCs w:val="22"/>
+              </w:rPr>
+            </w:pPr>
+            <w:r>
+              <w:rPr>
+                <w:sz w:val="22"/>
+                <w:szCs w:val="22"/>
+              </w:rPr>
+              <w:t>Strongly Agree</w:t>
+            </w:r>
+          </w:p>
+        </w:tc>
+      </w:tr>
+    </w:tbl>
+    <w:p/>
+    <w:tbl>
+      <w:tblPr>
+        <w:tblStyle w:val="Grigliatabella"/>
+        <w:tblW w:w="0" w:type="auto"/>
+        <w:tblLook w:val="04A0" w:firstRow="1" w:lastRow="0" w:firstColumn="1" w:lastColumn="0" w:noHBand="0" w:noVBand="1"/>
+      </w:tblPr>
+      <w:tblGrid>
+        <w:gridCol w:w="1925"/>
+        <w:gridCol w:w="1925"/>
+        <w:gridCol w:w="1926"/>
+        <w:gridCol w:w="1926"/>
+        <w:gridCol w:w="1926"/>
+      </w:tblGrid>
+      <w:tr>
+        <w:tc>
+          <w:tcPr>
+            <w:tcW w:w="9628" w:type="dxa"/>
+            <w:gridSpan w:val="5"/>
+          </w:tcPr>
+          <w:p>
+            <w:pPr>
+              <w:pStyle w:val="MioCorpo"/>
+              <w:rPr>
+                <w:sz w:val="22"/>
+                <w:szCs w:val="22"/>
+              </w:rPr>
+            </w:pPr>
+            <w:r>
+              <w:rPr>
+                <w:sz w:val="22"/>
+                <w:szCs w:val="22"/>
+              </w:rPr>
+              <w:t xml:space="preserve">Userò realmente l’applicazione, o la userei se ne avessi bisogno </w:t>
+            </w:r>
+          </w:p>
+        </w:tc>
+      </w:tr>
+      <w:tr>
+        <w:tc>
+          <w:tcPr>
+            <w:tcW w:w="1925" w:type="dxa"/>
+          </w:tcPr>
+          <w:p>
+            <w:pPr>
+              <w:pStyle w:val="MioCorpo"/>
+              <w:rPr>
+                <w:sz w:val="22"/>
+                <w:szCs w:val="22"/>
+              </w:rPr>
+            </w:pPr>
+            <w:r>
+              <w:rPr>
+                <w:sz w:val="22"/>
+                <w:szCs w:val="22"/>
+              </w:rPr>
+              <w:t>Strongly Disagree</w:t>
+            </w:r>
+          </w:p>
+        </w:tc>
+        <w:tc>
+          <w:tcPr>
+            <w:tcW w:w="1925" w:type="dxa"/>
+          </w:tcPr>
+          <w:p>
+            <w:pPr>
+              <w:pStyle w:val="MioCorpo"/>
+              <w:rPr>
+                <w:sz w:val="22"/>
+                <w:szCs w:val="22"/>
+              </w:rPr>
+            </w:pPr>
+            <w:r>
+              <w:rPr>
+                <w:sz w:val="22"/>
+                <w:szCs w:val="22"/>
+              </w:rPr>
+              <w:t>Disagree</w:t>
+            </w:r>
+          </w:p>
+        </w:tc>
+        <w:tc>
+          <w:tcPr>
+            <w:tcW w:w="1926" w:type="dxa"/>
+          </w:tcPr>
+          <w:p>
+            <w:pPr>
+              <w:pStyle w:val="MioCorpo"/>
+              <w:rPr>
+                <w:sz w:val="22"/>
+                <w:szCs w:val="22"/>
+              </w:rPr>
+            </w:pPr>
+            <w:r>
+              <w:rPr>
+                <w:sz w:val="22"/>
+                <w:szCs w:val="22"/>
+              </w:rPr>
+              <w:t>Neutral</w:t>
+            </w:r>
+          </w:p>
+        </w:tc>
+        <w:tc>
+          <w:tcPr>
+            <w:tcW w:w="1926" w:type="dxa"/>
+          </w:tcPr>
+          <w:p>
+            <w:pPr>
+              <w:pStyle w:val="MioCorpo"/>
+              <w:rPr>
+                <w:sz w:val="22"/>
+                <w:szCs w:val="22"/>
+              </w:rPr>
+            </w:pPr>
+            <w:r>
+              <w:rPr>
+                <w:sz w:val="22"/>
+                <w:szCs w:val="22"/>
+              </w:rPr>
+              <w:t>Agree</w:t>
+            </w:r>
+          </w:p>
+        </w:tc>
+        <w:tc>
+          <w:tcPr>
+            <w:tcW w:w="1926" w:type="dxa"/>
+          </w:tcPr>
+          <w:p>
+            <w:pPr>
+              <w:pStyle w:val="MioCorpo"/>
+              <w:rPr>
+                <w:sz w:val="22"/>
+                <w:szCs w:val="22"/>
+              </w:rPr>
+            </w:pPr>
+            <w:r>
+              <w:rPr>
+                <w:sz w:val="22"/>
+                <w:szCs w:val="22"/>
+              </w:rPr>
+              <w:t>Strongly Agree</w:t>
+            </w:r>
+          </w:p>
+        </w:tc>
+      </w:tr>
+    </w:tbl>
+    <w:p/>
+    <w:tbl>
+      <w:tblPr>
+        <w:tblStyle w:val="Grigliatabella"/>
+        <w:tblW w:w="0" w:type="auto"/>
+        <w:tblLook w:val="04A0" w:firstRow="1" w:lastRow="0" w:firstColumn="1" w:lastColumn="0" w:noHBand="0" w:noVBand="1"/>
+      </w:tblPr>
+      <w:tblGrid>
+        <w:gridCol w:w="1925"/>
+        <w:gridCol w:w="1925"/>
+        <w:gridCol w:w="1926"/>
+        <w:gridCol w:w="1926"/>
+        <w:gridCol w:w="1926"/>
+      </w:tblGrid>
+      <w:tr>
+        <w:tc>
+          <w:tcPr>
+            <w:tcW w:w="9628" w:type="dxa"/>
+            <w:gridSpan w:val="5"/>
+          </w:tcPr>
+          <w:p>
+            <w:pPr>
+              <w:pStyle w:val="MioCorpo"/>
+              <w:rPr>
+                <w:sz w:val="22"/>
+                <w:szCs w:val="22"/>
+              </w:rPr>
+            </w:pPr>
+            <w:r>
+              <w:rPr>
+                <w:sz w:val="22"/>
+                <w:szCs w:val="22"/>
+              </w:rPr>
+              <w:t>I messaggi mostrati a schermo sono sempre chiari</w:t>
+            </w:r>
+          </w:p>
+        </w:tc>
+      </w:tr>
+      <w:tr>
+        <w:tc>
+          <w:tcPr>
+            <w:tcW w:w="1925" w:type="dxa"/>
+          </w:tcPr>
+          <w:p>
+            <w:pPr>
+              <w:pStyle w:val="MioCorpo"/>
+              <w:rPr>
+                <w:sz w:val="22"/>
+                <w:szCs w:val="22"/>
+              </w:rPr>
+            </w:pPr>
+            <w:r>
+              <w:rPr>
+                <w:sz w:val="22"/>
+                <w:szCs w:val="22"/>
+              </w:rPr>
+              <w:t>Strongly Disagree</w:t>
+            </w:r>
+          </w:p>
+        </w:tc>
+        <w:tc>
+          <w:tcPr>
+            <w:tcW w:w="1925" w:type="dxa"/>
+          </w:tcPr>
+          <w:p>
+            <w:pPr>
+              <w:pStyle w:val="MioCorpo"/>
+              <w:rPr>
+                <w:sz w:val="22"/>
+                <w:szCs w:val="22"/>
+              </w:rPr>
+            </w:pPr>
+            <w:r>
+              <w:rPr>
+                <w:sz w:val="22"/>
+                <w:szCs w:val="22"/>
+              </w:rPr>
+              <w:t>Disagree</w:t>
+            </w:r>
+          </w:p>
+        </w:tc>
+        <w:tc>
+          <w:tcPr>
+            <w:tcW w:w="1926" w:type="dxa"/>
+          </w:tcPr>
+          <w:p>
+            <w:pPr>
+              <w:pStyle w:val="MioCorpo"/>
+              <w:rPr>
+                <w:sz w:val="22"/>
+                <w:szCs w:val="22"/>
+              </w:rPr>
+            </w:pPr>
+            <w:r>
+              <w:rPr>
+                <w:sz w:val="22"/>
+                <w:szCs w:val="22"/>
+              </w:rPr>
+              <w:t>Neutral</w:t>
+            </w:r>
+          </w:p>
+        </w:tc>
+        <w:tc>
+          <w:tcPr>
+            <w:tcW w:w="1926" w:type="dxa"/>
+          </w:tcPr>
+          <w:p>
+            <w:pPr>
+              <w:pStyle w:val="MioCorpo"/>
+              <w:rPr>
+                <w:sz w:val="22"/>
+                <w:szCs w:val="22"/>
+              </w:rPr>
+            </w:pPr>
+            <w:r>
+              <w:rPr>
+                <w:sz w:val="22"/>
+                <w:szCs w:val="22"/>
+              </w:rPr>
+              <w:t>Agree</w:t>
+            </w:r>
+          </w:p>
+        </w:tc>
+        <w:tc>
+          <w:tcPr>
+            <w:tcW w:w="1926" w:type="dxa"/>
+          </w:tcPr>
+          <w:p>
+            <w:pPr>
+              <w:pStyle w:val="MioCorpo"/>
+              <w:rPr>
+                <w:sz w:val="22"/>
+                <w:szCs w:val="22"/>
+              </w:rPr>
+            </w:pPr>
+            <w:r>
+              <w:rPr>
+                <w:sz w:val="22"/>
+                <w:szCs w:val="22"/>
+              </w:rPr>
+              <w:t>Strongly Agree</w:t>
+            </w:r>
+          </w:p>
+        </w:tc>
+      </w:tr>
+    </w:tbl>
+    <w:p>
+      <w:pPr>
+        <w:pStyle w:val="MioCorpo"/>
         <w:rPr>
           <w:sz w:val="32"/>
           <w:szCs w:val="32"/>
         </w:rPr>
       </w:pPr>
-      <w:r>
-        <w:br w:type="page"/>
-      </w:r>
-      <w:bookmarkStart w:id="9" w:name="_GoBack"/>
+    </w:p>
+    <w:tbl>
+      <w:tblPr>
+        <w:tblStyle w:val="Grigliatabella"/>
+        <w:tblW w:w="0" w:type="auto"/>
+        <w:tblLook w:val="04A0" w:firstRow="1" w:lastRow="0" w:firstColumn="1" w:lastColumn="0" w:noHBand="0" w:noVBand="1"/>
+      </w:tblPr>
+      <w:tblGrid>
+        <w:gridCol w:w="1925"/>
+        <w:gridCol w:w="1925"/>
+        <w:gridCol w:w="1926"/>
+        <w:gridCol w:w="1926"/>
+        <w:gridCol w:w="1926"/>
+      </w:tblGrid>
+      <w:tr>
+        <w:tc>
+          <w:tcPr>
+            <w:tcW w:w="9628" w:type="dxa"/>
+            <w:gridSpan w:val="5"/>
+          </w:tcPr>
+          <w:p>
+            <w:pPr>
+              <w:pStyle w:val="MioCorpo"/>
+              <w:rPr>
+                <w:sz w:val="22"/>
+                <w:szCs w:val="22"/>
+              </w:rPr>
+            </w:pPr>
+            <w:r>
+              <w:rPr>
+                <w:sz w:val="22"/>
+                <w:szCs w:val="22"/>
+              </w:rPr>
+              <w:t>E’ facile capire come svolgere ciascuna operazione</w:t>
+            </w:r>
+          </w:p>
+        </w:tc>
+      </w:tr>
+      <w:tr>
+        <w:tc>
+          <w:tcPr>
+            <w:tcW w:w="1925" w:type="dxa"/>
+          </w:tcPr>
+          <w:p>
+            <w:pPr>
+              <w:pStyle w:val="MioCorpo"/>
+              <w:rPr>
+                <w:sz w:val="22"/>
+                <w:szCs w:val="22"/>
+              </w:rPr>
+            </w:pPr>
+            <w:r>
+              <w:rPr>
+                <w:sz w:val="22"/>
+                <w:szCs w:val="22"/>
+              </w:rPr>
+              <w:t>Strongly Disagree</w:t>
+            </w:r>
+          </w:p>
+        </w:tc>
+        <w:tc>
+          <w:tcPr>
+            <w:tcW w:w="1925" w:type="dxa"/>
+          </w:tcPr>
+          <w:p>
+            <w:pPr>
+              <w:pStyle w:val="MioCorpo"/>
+              <w:rPr>
+                <w:sz w:val="22"/>
+                <w:szCs w:val="22"/>
+              </w:rPr>
+            </w:pPr>
+            <w:r>
+              <w:rPr>
+                <w:sz w:val="22"/>
+                <w:szCs w:val="22"/>
+              </w:rPr>
+              <w:t>Disagree</w:t>
+            </w:r>
+          </w:p>
+        </w:tc>
+        <w:tc>
+          <w:tcPr>
+            <w:tcW w:w="1926" w:type="dxa"/>
+          </w:tcPr>
+          <w:p>
+            <w:pPr>
+              <w:pStyle w:val="MioCorpo"/>
+              <w:rPr>
+                <w:sz w:val="22"/>
+                <w:szCs w:val="22"/>
+              </w:rPr>
+            </w:pPr>
+            <w:r>
+              <w:rPr>
+                <w:sz w:val="22"/>
+                <w:szCs w:val="22"/>
+              </w:rPr>
+              <w:t>Neutral</w:t>
+            </w:r>
+          </w:p>
+        </w:tc>
+        <w:tc>
+          <w:tcPr>
+            <w:tcW w:w="1926" w:type="dxa"/>
+          </w:tcPr>
+          <w:p>
+            <w:pPr>
+              <w:pStyle w:val="MioCorpo"/>
+              <w:rPr>
+                <w:sz w:val="22"/>
+                <w:szCs w:val="22"/>
+              </w:rPr>
+            </w:pPr>
+            <w:r>
+              <w:rPr>
+                <w:sz w:val="22"/>
+                <w:szCs w:val="22"/>
+              </w:rPr>
+              <w:t>Agree</w:t>
+            </w:r>
+          </w:p>
+        </w:tc>
+        <w:tc>
+          <w:tcPr>
+            <w:tcW w:w="1926" w:type="dxa"/>
+          </w:tcPr>
+          <w:p>
+            <w:pPr>
+              <w:pStyle w:val="MioCorpo"/>
+              <w:rPr>
+                <w:sz w:val="22"/>
+                <w:szCs w:val="22"/>
+              </w:rPr>
+            </w:pPr>
+            <w:r>
+              <w:rPr>
+                <w:sz w:val="22"/>
+                <w:szCs w:val="22"/>
+              </w:rPr>
+              <w:t>Strongly Agree</w:t>
+            </w:r>
+          </w:p>
+        </w:tc>
+      </w:tr>
+    </w:tbl>
+    <w:p>
+      <w:pPr>
+        <w:pStyle w:val="MioCorpo"/>
+        <w:rPr>
+          <w:sz w:val="32"/>
+          <w:szCs w:val="32"/>
+        </w:rPr>
+      </w:pPr>
+    </w:p>
+    <w:tbl>
+      <w:tblPr>
+        <w:tblStyle w:val="Grigliatabella"/>
+        <w:tblW w:w="0" w:type="auto"/>
+        <w:tblLook w:val="04A0" w:firstRow="1" w:lastRow="0" w:firstColumn="1" w:lastColumn="0" w:noHBand="0" w:noVBand="1"/>
+      </w:tblPr>
+      <w:tblGrid>
+        <w:gridCol w:w="1925"/>
+        <w:gridCol w:w="1925"/>
+        <w:gridCol w:w="1926"/>
+        <w:gridCol w:w="1926"/>
+        <w:gridCol w:w="1926"/>
+      </w:tblGrid>
+      <w:tr>
+        <w:tc>
+          <w:tcPr>
+            <w:tcW w:w="9628" w:type="dxa"/>
+            <w:gridSpan w:val="5"/>
+          </w:tcPr>
+          <w:p>
+            <w:pPr>
+              <w:pStyle w:val="MioCorpo"/>
+              <w:rPr>
+                <w:sz w:val="22"/>
+                <w:szCs w:val="22"/>
+              </w:rPr>
+            </w:pPr>
+            <w:bookmarkStart w:id="9" w:name="_GoBack"/>
+            <w:r>
+              <w:rPr>
+                <w:sz w:val="22"/>
+                <w:szCs w:val="22"/>
+              </w:rPr>
+              <w:lastRenderedPageBreak/>
+              <w:t>Sono soddisfatto della mia esperienza d’uso con l’applicazione</w:t>
+            </w:r>
+          </w:p>
+        </w:tc>
+      </w:tr>
       <w:bookmarkEnd w:id="9"/>
+      <w:tr>
+        <w:tc>
+          <w:tcPr>
+            <w:tcW w:w="1925" w:type="dxa"/>
+          </w:tcPr>
+          <w:p>
+            <w:pPr>
+              <w:pStyle w:val="MioCorpo"/>
+              <w:rPr>
+                <w:sz w:val="22"/>
+                <w:szCs w:val="22"/>
+              </w:rPr>
+            </w:pPr>
+            <w:r>
+              <w:rPr>
+                <w:sz w:val="22"/>
+                <w:szCs w:val="22"/>
+              </w:rPr>
+              <w:t>Strongly Disagree</w:t>
+            </w:r>
+          </w:p>
+        </w:tc>
+        <w:tc>
+          <w:tcPr>
+            <w:tcW w:w="1925" w:type="dxa"/>
+          </w:tcPr>
+          <w:p>
+            <w:pPr>
+              <w:pStyle w:val="MioCorpo"/>
+              <w:rPr>
+                <w:sz w:val="22"/>
+                <w:szCs w:val="22"/>
+              </w:rPr>
+            </w:pPr>
+            <w:r>
+              <w:rPr>
+                <w:sz w:val="22"/>
+                <w:szCs w:val="22"/>
+              </w:rPr>
+              <w:t>Disagree</w:t>
+            </w:r>
+          </w:p>
+        </w:tc>
+        <w:tc>
+          <w:tcPr>
+            <w:tcW w:w="1926" w:type="dxa"/>
+          </w:tcPr>
+          <w:p>
+            <w:pPr>
+              <w:pStyle w:val="MioCorpo"/>
+              <w:rPr>
+                <w:sz w:val="22"/>
+                <w:szCs w:val="22"/>
+              </w:rPr>
+            </w:pPr>
+            <w:r>
+              <w:rPr>
+                <w:sz w:val="22"/>
+                <w:szCs w:val="22"/>
+              </w:rPr>
+              <w:t>Neutral</w:t>
+            </w:r>
+          </w:p>
+        </w:tc>
+        <w:tc>
+          <w:tcPr>
+            <w:tcW w:w="1926" w:type="dxa"/>
+          </w:tcPr>
+          <w:p>
+            <w:pPr>
+              <w:pStyle w:val="MioCorpo"/>
+              <w:rPr>
+                <w:sz w:val="22"/>
+                <w:szCs w:val="22"/>
+              </w:rPr>
+            </w:pPr>
+            <w:r>
+              <w:rPr>
+                <w:sz w:val="22"/>
+                <w:szCs w:val="22"/>
+              </w:rPr>
+              <w:t>Agree</w:t>
+            </w:r>
+          </w:p>
+        </w:tc>
+        <w:tc>
+          <w:tcPr>
+            <w:tcW w:w="1926" w:type="dxa"/>
+          </w:tcPr>
+          <w:p>
+            <w:pPr>
+              <w:pStyle w:val="MioCorpo"/>
+              <w:rPr>
+                <w:sz w:val="22"/>
+                <w:szCs w:val="22"/>
+              </w:rPr>
+            </w:pPr>
+            <w:r>
+              <w:rPr>
+                <w:sz w:val="22"/>
+                <w:szCs w:val="22"/>
+              </w:rPr>
+              <w:t>Strongly Agree</w:t>
+            </w:r>
+          </w:p>
+        </w:tc>
+      </w:tr>
+    </w:tbl>
+    <w:p>
+      <w:pPr>
+        <w:pStyle w:val="MioCorpo"/>
+        <w:rPr>
+          <w:sz w:val="32"/>
+          <w:szCs w:val="32"/>
+        </w:rPr>
+      </w:pPr>
     </w:p>
     <w:p>
       <w:pPr>
@@ -2611,7 +3825,6 @@
       </w:pPr>
       <w:bookmarkStart w:id="10" w:name="_Toc10824722"/>
       <w:r>
-        <w:lastRenderedPageBreak/>
         <w:t xml:space="preserve">Riferimenti </w:t>
       </w:r>
       <w:r>
@@ -6372,7 +7585,7 @@
 </file>
 
 <file path=customXml/itemProps1.xml><?xml version="1.0" encoding="utf-8"?>
-<ds:datastoreItem xmlns:ds="http://schemas.openxmlformats.org/officeDocument/2006/customXml" ds:itemID="{DE08B58C-53B7-2245-B078-0DE39161CF00}">
+<ds:datastoreItem xmlns:ds="http://schemas.openxmlformats.org/officeDocument/2006/customXml" ds:itemID="{86362979-3059-6D4C-8E5B-49A6E261BA4D}">
   <ds:schemaRefs>
     <ds:schemaRef ds:uri="http://schemas.openxmlformats.org/officeDocument/2006/bibliography"/>
   </ds:schemaRefs>

</xml_diff>

<commit_message>
modifica sezione Definizione ISO dell’Usabilità
</commit_message>
<xml_diff>
--- a/Documentazione/Assignment3.docx
+++ b/Documentazione/Assignment3.docx
@@ -129,6 +129,7 @@
           <w:szCs w:val="60"/>
         </w:rPr>
       </w:pPr>
+      <w:proofErr w:type="spellStart"/>
       <w:r>
         <w:rPr>
           <w:rFonts w:asciiTheme="majorHAnsi" w:hAnsiTheme="majorHAnsi" w:cstheme="majorHAnsi"/>
@@ -139,6 +140,7 @@
         </w:rPr>
         <w:t>MedMinder</w:t>
       </w:r>
+      <w:proofErr w:type="spellEnd"/>
     </w:p>
     <w:p>
       <w:pPr>
@@ -183,6 +185,7 @@
           <w:szCs w:val="32"/>
         </w:rPr>
       </w:pPr>
+      <w:proofErr w:type="spellStart"/>
       <w:r>
         <w:rPr>
           <w:rFonts w:asciiTheme="majorHAnsi" w:hAnsiTheme="majorHAnsi" w:cstheme="majorHAnsi"/>
@@ -191,7 +194,18 @@
           <w:sz w:val="32"/>
           <w:szCs w:val="32"/>
         </w:rPr>
-        <w:t>Usability Testing</w:t>
+        <w:t>Usability</w:t>
+      </w:r>
+      <w:proofErr w:type="spellEnd"/>
+      <w:r>
+        <w:rPr>
+          <w:rFonts w:asciiTheme="majorHAnsi" w:hAnsiTheme="majorHAnsi" w:cstheme="majorHAnsi"/>
+          <w:b/>
+          <w:spacing w:val="60"/>
+          <w:sz w:val="32"/>
+          <w:szCs w:val="32"/>
+        </w:rPr>
+        <w:t xml:space="preserve"> Testing</w:t>
       </w:r>
     </w:p>
     <w:p>
@@ -787,8 +801,6 @@
           </w:rPr>
           <w:t>Euristiche di Nielsen</w:t>
         </w:r>
-        <w:bookmarkStart w:id="1" w:name="_GoBack"/>
-        <w:bookmarkEnd w:id="1"/>
         <w:r>
           <w:rPr>
             <w:noProof/>
@@ -1077,30 +1089,30 @@
       <w:pPr>
         <w:pStyle w:val="Titolo1"/>
       </w:pPr>
-      <w:bookmarkStart w:id="2" w:name="_Toc10824714"/>
+      <w:bookmarkStart w:id="1" w:name="_Toc10824714"/>
       <w:r>
         <w:lastRenderedPageBreak/>
         <w:t>Introduzione</w:t>
       </w:r>
+      <w:bookmarkEnd w:id="1"/>
+    </w:p>
+    <w:p/>
+    <w:p>
+      <w:pPr>
+        <w:pStyle w:val="Titolo2"/>
+      </w:pPr>
+      <w:bookmarkStart w:id="2" w:name="_Toc10824715"/>
+      <w:r>
+        <w:t>Definizione ISO dell’Usabilità</w:t>
+      </w:r>
       <w:bookmarkEnd w:id="2"/>
     </w:p>
-    <w:p/>
-    <w:p>
-      <w:pPr>
-        <w:pStyle w:val="Titolo2"/>
-      </w:pPr>
-      <w:bookmarkStart w:id="3" w:name="_Toc10824715"/>
-      <w:r>
-        <w:t>Definizione ISO dell’Usabilità</w:t>
-      </w:r>
-      <w:bookmarkEnd w:id="3"/>
-    </w:p>
     <w:p>
       <w:pPr>
         <w:pStyle w:val="MioCorpo"/>
       </w:pPr>
       <w:r>
-        <w:t xml:space="preserve">Secondo la definizione ufficiale dell’ISO 9241-11, l’usabilità è “la misura in cui un prodotto può essere utilizzato da utenti specifici per ottenere determinati obbiettivi con efficacia, efficienza e soddisfazione. </w:t>
+        <w:t xml:space="preserve">Secondo la definizione ufficiale dell’ISO 9241-11, l’usabilità è “la misura in cui un prodotto può essere utilizzato da utenti specifici per ottenere determinati obiettivi con efficacia, efficienza e soddisfazione. </w:t>
       </w:r>
     </w:p>
     <w:p>
@@ -1112,10 +1124,16 @@
         </w:numPr>
       </w:pPr>
       <w:r>
-        <w:t>Efficacia: //Aggiungere cos’è</w:t>
-      </w:r>
-      <w:r>
-        <w:t>, in maniera non troppo sintetica (vedi ‘E-Events’, assignment3)</w:t>
+        <w:t xml:space="preserve">Efficacia: </w:t>
+      </w:r>
+      <w:r>
+        <w:t>indica la capacità di raggiungere l'obiettivo prefissato</w:t>
+      </w:r>
+      <w:r>
+        <w:t>. Si dice quindi che un prodotto software è efficace se permette di concludere un task che ci si era prefissati; nel caso in cui invece il task non viene completato con successo, l’efficacia si calcola considerando il numero di operazioni che si svolgono per portare a termine il task</w:t>
+      </w:r>
+      <w:r>
+        <w:t xml:space="preserve"> e la qualità del risultato ottenuto.</w:t>
       </w:r>
     </w:p>
     <w:p>
@@ -1127,7 +1145,63 @@
         </w:numPr>
       </w:pPr>
       <w:r>
-        <w:t>Efficienza: //Aggiungere cos’è</w:t>
+        <w:t xml:space="preserve">Efficienza: </w:t>
+      </w:r>
+      <w:r>
+        <w:t xml:space="preserve">valuta </w:t>
+      </w:r>
+      <w:r>
+        <w:t>l’abilita di portare a termine un compito impiegando</w:t>
+      </w:r>
+      <w:r>
+        <w:t xml:space="preserve"> le risorse minime indispensabili.</w:t>
+      </w:r>
+      <w:r>
+        <w:t xml:space="preserve"> Principalmente per l’efficienza vengono considerati due fattori:</w:t>
+      </w:r>
+      <w:r>
+        <w:br/>
+        <w:t xml:space="preserve"> </w:t>
+      </w:r>
+      <w:r>
+        <w:br/>
+      </w:r>
+      <w:r>
+        <w:rPr>
+          <w:i/>
+        </w:rPr>
+        <w:t xml:space="preserve">tempo di utilizzo: </w:t>
+      </w:r>
+      <w:r>
+        <w:t>indica il tempo totale di utilizzo del sistema, per eseguire un task che ci si era prefissati. Un sistema risulta efficiente se il tempo di utilizzo risulta basso.</w:t>
+      </w:r>
+      <w:r>
+        <w:br/>
+      </w:r>
+      <w:r>
+        <w:br/>
+      </w:r>
+      <w:r>
+        <w:rPr>
+          <w:i/>
+        </w:rPr>
+        <w:t>spazio occupato:</w:t>
+      </w:r>
+      <w:r>
+        <w:rPr>
+          <w:i/>
+        </w:rPr>
+        <w:t xml:space="preserve"> </w:t>
+      </w:r>
+      <w:r>
+        <w:t>indica la quantità di spazio in memoria occupata dal prodotto software. Minore è lo spazio occupato, maggiore risulta essere l’efficienza.</w:t>
+      </w:r>
+      <w:r>
+        <w:br/>
+      </w:r>
+      <w:r>
+        <w:br/>
+        <w:t>Per comprendere al meglio la differenza tra efficacia ed efficienza, occorre fare una distinzione. Considerati due sistemi A e B, se entrambi i sistemi portano a termine i task, sono considerati entrambi efficaci; se invece il sistema B porta a termine il compito in un minor tempo e con meno passi, è considerato efficiente rispetto al sistema A.</w:t>
       </w:r>
     </w:p>
     <w:p>
@@ -1139,7 +1213,10 @@
         </w:numPr>
       </w:pPr>
       <w:r>
-        <w:t>Soddisfazione: //Aggiungere cos’è</w:t>
+        <w:t xml:space="preserve">Soddisfazione: </w:t>
+      </w:r>
+      <w:r>
+        <w:t>processo volto a rilevare quanto è soddisfatto l’utente rispetto a un prodotto offerto. Il concetto di soddisfazione è correlato alle aspettative dell’utente e alla percezione della qualità del prodotto software offerto, al fine di migliorare il sistema avviando processi di rimodulazione dei servizi sulla base dei feedback raccolti. Il metodo più opportuno per misurare il grado di soddisfazione degli utenti è quello di raccogliere i loro pareri mediante questionari o interviste.</w:t>
       </w:r>
     </w:p>
     <w:p>
@@ -1149,10 +1226,33 @@
     </w:p>
     <w:p>
       <w:pPr>
+        <w:pStyle w:val="MioCorpo"/>
+      </w:pPr>
+    </w:p>
+    <w:p>
+      <w:pPr>
+        <w:pStyle w:val="MioCorpo"/>
+      </w:pPr>
+    </w:p>
+    <w:p>
+      <w:pPr>
+        <w:pStyle w:val="MioCorpo"/>
+      </w:pPr>
+    </w:p>
+    <w:p>
+      <w:pPr>
+        <w:pStyle w:val="MioCorpo"/>
+      </w:pPr>
+      <w:bookmarkStart w:id="3" w:name="_GoBack"/>
+      <w:bookmarkEnd w:id="3"/>
+    </w:p>
+    <w:p>
+      <w:pPr>
         <w:pStyle w:val="Titolo2"/>
       </w:pPr>
       <w:bookmarkStart w:id="4" w:name="_Toc10824716"/>
       <w:r>
+        <w:lastRenderedPageBreak/>
         <w:t>Valutazione Empirica dell’usabilità</w:t>
       </w:r>
       <w:bookmarkEnd w:id="4"/>
@@ -1168,8 +1268,16 @@
         <w:rPr>
           <w:color w:val="FF0000"/>
         </w:rPr>
-        <w:t>//Al momento presa dal mio assignment individuale, va adattata, tagliata ecc</w:t>
-      </w:r>
+        <w:t xml:space="preserve">//Al momento presa dal mio assignment individuale, va adattata, tagliata </w:t>
+      </w:r>
+      <w:proofErr w:type="spellStart"/>
+      <w:r>
+        <w:rPr>
+          <w:color w:val="FF0000"/>
+        </w:rPr>
+        <w:t>ecc</w:t>
+      </w:r>
+      <w:proofErr w:type="spellEnd"/>
     </w:p>
     <w:p>
       <w:pPr>
@@ -1230,7 +1338,6 @@
         <w:pStyle w:val="MioCorpo"/>
       </w:pPr>
       <w:r>
-        <w:lastRenderedPageBreak/>
         <w:t xml:space="preserve">Siccome non è possibile osservare dall’esterno i processi mentali dell’utente durante lo svolgimento dei task, gli viene spesso chiesto di pensare ad alta voce, usando quello che viene chiamato, appunto, </w:t>
       </w:r>
       <w:r>
@@ -1238,101 +1345,147 @@
           <w:b/>
           <w:bCs/>
         </w:rPr>
-        <w:t xml:space="preserve">thinking aloud: </w:t>
-      </w:r>
-      <w:r>
-        <w:t xml:space="preserve">all’utente sarà chiesto di spiegare i propri obbiettivi, le reazioni alle risposte del sistema, e tutti i dubbi che gli vengono in mente durante l’interazione. </w:t>
-      </w:r>
-    </w:p>
-    <w:p>
-      <w:pPr>
-        <w:pStyle w:val="MioCorpo"/>
-      </w:pPr>
-      <w:r>
-        <w:t xml:space="preserve">L’analisi dei dubbi espressi durante il thinking aloud, insieme a quanto avvenuto immediatamente prima e immediatamente dopo tali difficoltà, può aiutare a scoprire le cause e le conseguenze dei problemi di usabilità riscontrati dall’utente. </w:t>
-      </w:r>
-    </w:p>
-    <w:p>
-      <w:pPr>
-        <w:pStyle w:val="MioCorpo"/>
-      </w:pPr>
-    </w:p>
-    <w:p>
-      <w:pPr>
-        <w:pStyle w:val="Titolo1"/>
-      </w:pPr>
-      <w:bookmarkStart w:id="5" w:name="_Toc10824717"/>
-      <w:r>
-        <w:t>Impostazione del testing per MedMinder</w:t>
-      </w:r>
-      <w:bookmarkEnd w:id="5"/>
-    </w:p>
-    <w:p>
-      <w:pPr>
-        <w:pStyle w:val="Titolo2"/>
-      </w:pPr>
-    </w:p>
-    <w:p>
-      <w:pPr>
-        <w:pStyle w:val="Titolo2"/>
-      </w:pPr>
-      <w:bookmarkStart w:id="6" w:name="_Toc10824718"/>
-      <w:r>
-        <w:t>Metodologia da Utilizzare</w:t>
-      </w:r>
-      <w:bookmarkEnd w:id="6"/>
-    </w:p>
-    <w:p/>
-    <w:p>
-      <w:pPr>
-        <w:rPr>
-          <w:color w:val="FF0000"/>
-        </w:rPr>
-      </w:pPr>
-      <w:r>
-        <w:rPr>
-          <w:color w:val="FF0000"/>
-        </w:rPr>
-        <w:t>//Useremo valutazione empirica + eventualmente qualcosa di euristico</w:t>
-      </w:r>
-      <w:r>
-        <w:rPr>
-          <w:color w:val="FF0000"/>
-        </w:rPr>
-        <w:t>… qui è da spiegare bene come procederemo</w:t>
-      </w:r>
-    </w:p>
-    <w:p>
-      <w:r>
-        <w:t xml:space="preserve">Avendo ricevuto il sistema da sestare in una fase di progettazione avanzata, o nella quale il sistema è addirittura già completo, la scelta di utilizzare test empirici per la valutazione è quasi obbligata. </w:t>
-      </w:r>
-    </w:p>
-    <w:p>
-      <w:r>
-        <w:t>La principale metodologia di valutazione adottata consisterà dunque nel far svolgere agli utenti una selezione di task principali</w:t>
-      </w:r>
-      <w:r>
-        <w:t xml:space="preserve"> in una situazione che simuli quanto più possibile il reale ambiente d’uso del sistema.</w:t>
-      </w:r>
-    </w:p>
-    <w:p>
-      <w:r>
-        <w:t>Mentre gli utenti svolgono tali task, i valutatori (in questo caso noi) prenderanno nota di tutte le azioni svolte dagli utenti – eventualmente, anche registrando video dell’interazione tra utente e sistema - al fine di poterle riesaminare per comprendere le motivazioni dietro i principali problemi incontrati nello svolgimento dei task.</w:t>
-      </w:r>
-    </w:p>
-    <w:p>
-      <w:r>
-        <w:t xml:space="preserve">Inoltre, agli utenti verrà chiesto di </w:t>
-      </w:r>
+        <w:t xml:space="preserve">thinking </w:t>
+      </w:r>
+      <w:proofErr w:type="spellStart"/>
       <w:r>
         <w:rPr>
           <w:b/>
           <w:bCs/>
         </w:rPr>
+        <w:t>aloud</w:t>
+      </w:r>
+      <w:proofErr w:type="spellEnd"/>
+      <w:r>
+        <w:rPr>
+          <w:b/>
+          <w:bCs/>
+        </w:rPr>
+        <w:t xml:space="preserve">: </w:t>
+      </w:r>
+      <w:r>
+        <w:t xml:space="preserve">all’utente sarà chiesto di spiegare i propri obbiettivi, le reazioni alle risposte del sistema, e tutti i dubbi che gli vengono in mente durante l’interazione. </w:t>
+      </w:r>
+    </w:p>
+    <w:p>
+      <w:pPr>
+        <w:pStyle w:val="MioCorpo"/>
+      </w:pPr>
+      <w:r>
+        <w:t xml:space="preserve">L’analisi dei dubbi espressi durante il thinking </w:t>
+      </w:r>
+      <w:proofErr w:type="spellStart"/>
+      <w:r>
+        <w:t>aloud</w:t>
+      </w:r>
+      <w:proofErr w:type="spellEnd"/>
+      <w:r>
+        <w:t xml:space="preserve">, insieme a quanto avvenuto immediatamente prima e immediatamente dopo tali difficoltà, può aiutare a scoprire le cause e le conseguenze dei problemi di usabilità riscontrati dall’utente. </w:t>
+      </w:r>
+    </w:p>
+    <w:p>
+      <w:pPr>
+        <w:pStyle w:val="MioCorpo"/>
+      </w:pPr>
+    </w:p>
+    <w:p>
+      <w:pPr>
+        <w:pStyle w:val="Titolo1"/>
+      </w:pPr>
+      <w:bookmarkStart w:id="5" w:name="_Toc10824717"/>
+      <w:r>
+        <w:t xml:space="preserve">Impostazione del testing per </w:t>
+      </w:r>
+      <w:proofErr w:type="spellStart"/>
+      <w:r>
+        <w:t>MedMinder</w:t>
+      </w:r>
+      <w:bookmarkEnd w:id="5"/>
+      <w:proofErr w:type="spellEnd"/>
+    </w:p>
+    <w:p>
+      <w:pPr>
+        <w:pStyle w:val="Titolo2"/>
+      </w:pPr>
+    </w:p>
+    <w:p>
+      <w:pPr>
+        <w:pStyle w:val="Titolo2"/>
+      </w:pPr>
+      <w:bookmarkStart w:id="6" w:name="_Toc10824718"/>
+      <w:r>
+        <w:t>Metodologia da Utilizzare</w:t>
+      </w:r>
+      <w:bookmarkEnd w:id="6"/>
+    </w:p>
+    <w:p/>
+    <w:p>
+      <w:pPr>
+        <w:rPr>
+          <w:color w:val="FF0000"/>
+        </w:rPr>
+      </w:pPr>
+      <w:r>
+        <w:rPr>
+          <w:color w:val="FF0000"/>
+        </w:rPr>
+        <w:lastRenderedPageBreak/>
+        <w:t>//Useremo valutazione empirica + eventualmente qualcosa di euristico</w:t>
+      </w:r>
+      <w:r>
+        <w:rPr>
+          <w:color w:val="FF0000"/>
+        </w:rPr>
+        <w:t>… qui è da spiegare bene come procederemo</w:t>
+      </w:r>
+    </w:p>
+    <w:p>
+      <w:r>
+        <w:t xml:space="preserve">Avendo ricevuto il sistema da sestare in una fase di progettazione avanzata, o nella quale il sistema è addirittura già completo, la scelta di utilizzare test empirici per la valutazione è quasi obbligata. </w:t>
+      </w:r>
+    </w:p>
+    <w:p>
+      <w:r>
+        <w:t>La principale metodologia di valutazione adottata consisterà dunque nel far svolgere agli utenti una selezione di task principali</w:t>
+      </w:r>
+      <w:r>
+        <w:t xml:space="preserve"> in una situazione che simuli quanto più possibile il reale ambiente d’uso del sistema.</w:t>
+      </w:r>
+    </w:p>
+    <w:p>
+      <w:r>
+        <w:t>Mentre gli utenti svolgono tali task, i valutatori (in questo caso noi) prenderanno nota di tutte le azioni svolte dagli utenti – eventualmente, anche registrando video dell’interazione tra utente e sistema - al fine di poterle riesaminare per comprendere le motivazioni dietro i principali problemi incontrati nello svolgimento dei task.</w:t>
+      </w:r>
+    </w:p>
+    <w:p>
+      <w:r>
+        <w:t xml:space="preserve">Inoltre, agli utenti verrà chiesto di </w:t>
+      </w:r>
+      <w:r>
+        <w:rPr>
+          <w:b/>
+          <w:bCs/>
+        </w:rPr>
         <w:t xml:space="preserve">pensare ad alta voce </w:t>
       </w:r>
       <w:r>
-        <w:t xml:space="preserve">(think aloud). In questo modo, oltre alle azioni effettivamente svolte dagli utenti, i valutatori avranno modo di esaminare anche i ragionamenti che hanno portato a tali azioni, ed eventuali dubbi che gli utenti si sono posti durante lo svolgimento dei task. </w:t>
+        <w:t>(</w:t>
+      </w:r>
+      <w:proofErr w:type="spellStart"/>
+      <w:r>
+        <w:t>think</w:t>
+      </w:r>
+      <w:proofErr w:type="spellEnd"/>
+      <w:r>
+        <w:t xml:space="preserve"> </w:t>
+      </w:r>
+      <w:proofErr w:type="spellStart"/>
+      <w:r>
+        <w:t>aloud</w:t>
+      </w:r>
+      <w:proofErr w:type="spellEnd"/>
+      <w:r>
+        <w:t xml:space="preserve">). In questo modo, oltre alle azioni effettivamente svolte dagli utenti, i valutatori avranno modo di esaminare anche i ragionamenti che hanno portato a tali azioni, ed eventuali dubbi che gli utenti si sono posti durante lo svolgimento dei task. </w:t>
       </w:r>
     </w:p>
     <w:p>
@@ -1818,115 +1971,9 @@
           <w:sz w:val="22"/>
           <w:szCs w:val="22"/>
         </w:rPr>
-        <w:t>8 – Disegn e estetica minimalista</w:t>
-      </w:r>
-    </w:p>
-    <w:p>
-      <w:pPr>
-        <w:pStyle w:val="NormaleWeb"/>
-        <w:numPr>
-          <w:ilvl w:val="0"/>
-          <w:numId w:val="20"/>
-        </w:numPr>
-        <w:rPr>
-          <w:rFonts w:asciiTheme="minorHAnsi" w:hAnsiTheme="minorHAnsi" w:cstheme="minorHAnsi"/>
-          <w:color w:val="000000"/>
-          <w:sz w:val="22"/>
-          <w:szCs w:val="22"/>
-        </w:rPr>
-      </w:pPr>
-      <w:r>
-        <w:rPr>
-          <w:rFonts w:asciiTheme="minorHAnsi" w:hAnsiTheme="minorHAnsi" w:cstheme="minorHAnsi"/>
-          <w:color w:val="000000"/>
-          <w:sz w:val="22"/>
-          <w:szCs w:val="22"/>
-        </w:rPr>
-        <w:t>Dare maggior importanza al contenuto che all’estetica.</w:t>
-      </w:r>
-    </w:p>
-    <w:p>
-      <w:pPr>
-        <w:pStyle w:val="NormaleWeb"/>
-        <w:numPr>
-          <w:ilvl w:val="0"/>
-          <w:numId w:val="20"/>
-        </w:numPr>
-        <w:rPr>
-          <w:rFonts w:asciiTheme="minorHAnsi" w:hAnsiTheme="minorHAnsi" w:cstheme="minorHAnsi"/>
-          <w:color w:val="000000"/>
-          <w:sz w:val="22"/>
-          <w:szCs w:val="22"/>
-        </w:rPr>
-      </w:pPr>
-      <w:r>
-        <w:rPr>
-          <w:rFonts w:asciiTheme="minorHAnsi" w:hAnsiTheme="minorHAnsi" w:cstheme="minorHAnsi"/>
-          <w:color w:val="000000"/>
-          <w:sz w:val="22"/>
-          <w:szCs w:val="22"/>
-        </w:rPr>
-        <w:t>Evitare di accentuare oggetti irrilevanti o raramente necessari (immagini grandi, etc.)</w:t>
-      </w:r>
-    </w:p>
-    <w:p>
-      <w:pPr>
-        <w:pStyle w:val="NormaleWeb"/>
-        <w:numPr>
-          <w:ilvl w:val="0"/>
-          <w:numId w:val="20"/>
-        </w:numPr>
-        <w:rPr>
-          <w:rFonts w:asciiTheme="minorHAnsi" w:hAnsiTheme="minorHAnsi" w:cstheme="minorHAnsi"/>
-          <w:color w:val="000000"/>
-          <w:sz w:val="22"/>
-          <w:szCs w:val="22"/>
-        </w:rPr>
-      </w:pPr>
-      <w:r>
-        <w:rPr>
-          <w:rFonts w:asciiTheme="minorHAnsi" w:hAnsiTheme="minorHAnsi" w:cstheme="minorHAnsi"/>
-          <w:color w:val="000000"/>
-          <w:sz w:val="22"/>
-          <w:szCs w:val="22"/>
-        </w:rPr>
-        <w:t>Evitare che il contenuto informativo della pagina sia messo in secondo piano</w:t>
-      </w:r>
-    </w:p>
-    <w:p>
-      <w:pPr>
-        <w:pStyle w:val="NormaleWeb"/>
-        <w:numPr>
-          <w:ilvl w:val="0"/>
-          <w:numId w:val="20"/>
-        </w:numPr>
-        <w:rPr>
-          <w:rFonts w:asciiTheme="minorHAnsi" w:hAnsiTheme="minorHAnsi" w:cstheme="minorHAnsi"/>
-          <w:color w:val="000000"/>
-          <w:sz w:val="22"/>
-          <w:szCs w:val="22"/>
-        </w:rPr>
-      </w:pPr>
-      <w:r>
-        <w:rPr>
-          <w:rFonts w:asciiTheme="minorHAnsi" w:hAnsiTheme="minorHAnsi" w:cstheme="minorHAnsi"/>
-          <w:color w:val="000000"/>
-          <w:sz w:val="22"/>
-          <w:szCs w:val="22"/>
-        </w:rPr>
-        <w:t>Evitare che l’utente si distragga o si confonda</w:t>
-      </w:r>
-    </w:p>
-    <w:p>
-      <w:pPr>
-        <w:pStyle w:val="NormaleWeb"/>
-        <w:rPr>
-          <w:rFonts w:asciiTheme="minorHAnsi" w:hAnsiTheme="minorHAnsi" w:cstheme="minorHAnsi"/>
-          <w:color w:val="000000"/>
-          <w:sz w:val="22"/>
-          <w:szCs w:val="22"/>
-        </w:rPr>
-      </w:pPr>
+        <w:t xml:space="preserve">8 – </w:t>
+      </w:r>
+      <w:proofErr w:type="spellStart"/>
       <w:r>
         <w:rPr>
           <w:rFonts w:asciiTheme="minorHAnsi" w:hAnsiTheme="minorHAnsi" w:cstheme="minorHAnsi"/>
@@ -1936,76 +1983,9 @@
           <w:sz w:val="22"/>
           <w:szCs w:val="22"/>
         </w:rPr>
-        <w:t>9 – Aiuto all’utente</w:t>
-      </w:r>
-    </w:p>
-    <w:p>
-      <w:pPr>
-        <w:pStyle w:val="NormaleWeb"/>
-        <w:numPr>
-          <w:ilvl w:val="0"/>
-          <w:numId w:val="21"/>
-        </w:numPr>
-        <w:rPr>
-          <w:rFonts w:asciiTheme="minorHAnsi" w:hAnsiTheme="minorHAnsi" w:cstheme="minorHAnsi"/>
-          <w:color w:val="000000"/>
-          <w:sz w:val="22"/>
-          <w:szCs w:val="22"/>
-        </w:rPr>
-      </w:pPr>
-      <w:r>
-        <w:rPr>
-          <w:rFonts w:asciiTheme="minorHAnsi" w:hAnsiTheme="minorHAnsi" w:cstheme="minorHAnsi"/>
-          <w:color w:val="000000"/>
-          <w:sz w:val="22"/>
-          <w:szCs w:val="22"/>
-        </w:rPr>
-        <w:t xml:space="preserve">I messaggi di errore devono essere espressi in linguaggio comprensibile </w:t>
-      </w:r>
-      <w:r>
-        <w:rPr>
-          <w:rFonts w:asciiTheme="minorHAnsi" w:hAnsiTheme="minorHAnsi" w:cstheme="minorHAnsi"/>
-          <w:color w:val="000000"/>
-          <w:sz w:val="22"/>
-          <w:szCs w:val="22"/>
-        </w:rPr>
-        <w:t>e suggerire soluzioni</w:t>
-      </w:r>
-    </w:p>
-    <w:p>
-      <w:pPr>
-        <w:pStyle w:val="NormaleWeb"/>
-        <w:numPr>
-          <w:ilvl w:val="0"/>
-          <w:numId w:val="21"/>
-        </w:numPr>
-        <w:rPr>
-          <w:rFonts w:asciiTheme="minorHAnsi" w:hAnsiTheme="minorHAnsi" w:cstheme="minorHAnsi"/>
-          <w:color w:val="000000"/>
-          <w:sz w:val="22"/>
-          <w:szCs w:val="22"/>
-        </w:rPr>
-      </w:pPr>
-      <w:r>
-        <w:rPr>
-          <w:rFonts w:asciiTheme="minorHAnsi" w:hAnsiTheme="minorHAnsi" w:cstheme="minorHAnsi"/>
-          <w:color w:val="000000"/>
-          <w:sz w:val="22"/>
-          <w:szCs w:val="22"/>
-        </w:rPr>
-        <w:t>Chiedere conferma per un’azione importante</w:t>
-      </w:r>
-    </w:p>
-    <w:p>
-      <w:pPr>
-        <w:pStyle w:val="NormaleWeb"/>
-        <w:rPr>
-          <w:rFonts w:asciiTheme="minorHAnsi" w:hAnsiTheme="minorHAnsi" w:cstheme="minorHAnsi"/>
-          <w:color w:val="000000"/>
-          <w:sz w:val="22"/>
-          <w:szCs w:val="22"/>
-        </w:rPr>
-      </w:pPr>
+        <w:t>Disegn</w:t>
+      </w:r>
+      <w:proofErr w:type="spellEnd"/>
       <w:r>
         <w:rPr>
           <w:rFonts w:asciiTheme="minorHAnsi" w:hAnsiTheme="minorHAnsi" w:cstheme="minorHAnsi"/>
@@ -2015,6 +1995,203 @@
           <w:sz w:val="22"/>
           <w:szCs w:val="22"/>
         </w:rPr>
+        <w:t xml:space="preserve"> e estetica minimalista</w:t>
+      </w:r>
+    </w:p>
+    <w:p>
+      <w:pPr>
+        <w:pStyle w:val="NormaleWeb"/>
+        <w:numPr>
+          <w:ilvl w:val="0"/>
+          <w:numId w:val="20"/>
+        </w:numPr>
+        <w:rPr>
+          <w:rFonts w:asciiTheme="minorHAnsi" w:hAnsiTheme="minorHAnsi" w:cstheme="minorHAnsi"/>
+          <w:color w:val="000000"/>
+          <w:sz w:val="22"/>
+          <w:szCs w:val="22"/>
+        </w:rPr>
+      </w:pPr>
+      <w:r>
+        <w:rPr>
+          <w:rFonts w:asciiTheme="minorHAnsi" w:hAnsiTheme="minorHAnsi" w:cstheme="minorHAnsi"/>
+          <w:color w:val="000000"/>
+          <w:sz w:val="22"/>
+          <w:szCs w:val="22"/>
+        </w:rPr>
+        <w:t>Dare maggior importanza al contenuto che all’estetica.</w:t>
+      </w:r>
+    </w:p>
+    <w:p>
+      <w:pPr>
+        <w:pStyle w:val="NormaleWeb"/>
+        <w:numPr>
+          <w:ilvl w:val="0"/>
+          <w:numId w:val="20"/>
+        </w:numPr>
+        <w:rPr>
+          <w:rFonts w:asciiTheme="minorHAnsi" w:hAnsiTheme="minorHAnsi" w:cstheme="minorHAnsi"/>
+          <w:color w:val="000000"/>
+          <w:sz w:val="22"/>
+          <w:szCs w:val="22"/>
+        </w:rPr>
+      </w:pPr>
+      <w:r>
+        <w:rPr>
+          <w:rFonts w:asciiTheme="minorHAnsi" w:hAnsiTheme="minorHAnsi" w:cstheme="minorHAnsi"/>
+          <w:color w:val="000000"/>
+          <w:sz w:val="22"/>
+          <w:szCs w:val="22"/>
+        </w:rPr>
+        <w:t>Evitare di accentuare oggetti irrilevanti o raramente necessari (immagini grandi, etc.)</w:t>
+      </w:r>
+    </w:p>
+    <w:p>
+      <w:pPr>
+        <w:pStyle w:val="NormaleWeb"/>
+        <w:numPr>
+          <w:ilvl w:val="0"/>
+          <w:numId w:val="20"/>
+        </w:numPr>
+        <w:rPr>
+          <w:rFonts w:asciiTheme="minorHAnsi" w:hAnsiTheme="minorHAnsi" w:cstheme="minorHAnsi"/>
+          <w:color w:val="000000"/>
+          <w:sz w:val="22"/>
+          <w:szCs w:val="22"/>
+        </w:rPr>
+      </w:pPr>
+      <w:r>
+        <w:rPr>
+          <w:rFonts w:asciiTheme="minorHAnsi" w:hAnsiTheme="minorHAnsi" w:cstheme="minorHAnsi"/>
+          <w:color w:val="000000"/>
+          <w:sz w:val="22"/>
+          <w:szCs w:val="22"/>
+        </w:rPr>
+        <w:t>Evitare che il contenuto informativo della pagina sia messo in secondo piano</w:t>
+      </w:r>
+    </w:p>
+    <w:p>
+      <w:pPr>
+        <w:pStyle w:val="NormaleWeb"/>
+        <w:numPr>
+          <w:ilvl w:val="0"/>
+          <w:numId w:val="20"/>
+        </w:numPr>
+        <w:rPr>
+          <w:rFonts w:asciiTheme="minorHAnsi" w:hAnsiTheme="minorHAnsi" w:cstheme="minorHAnsi"/>
+          <w:color w:val="000000"/>
+          <w:sz w:val="22"/>
+          <w:szCs w:val="22"/>
+        </w:rPr>
+      </w:pPr>
+      <w:r>
+        <w:rPr>
+          <w:rFonts w:asciiTheme="minorHAnsi" w:hAnsiTheme="minorHAnsi" w:cstheme="minorHAnsi"/>
+          <w:color w:val="000000"/>
+          <w:sz w:val="22"/>
+          <w:szCs w:val="22"/>
+        </w:rPr>
+        <w:t>Evitare che l’utente si distragga o si confonda</w:t>
+      </w:r>
+    </w:p>
+    <w:p>
+      <w:pPr>
+        <w:pStyle w:val="NormaleWeb"/>
+        <w:rPr>
+          <w:rFonts w:asciiTheme="minorHAnsi" w:hAnsiTheme="minorHAnsi" w:cstheme="minorHAnsi"/>
+          <w:color w:val="000000"/>
+          <w:sz w:val="22"/>
+          <w:szCs w:val="22"/>
+        </w:rPr>
+      </w:pPr>
+      <w:r>
+        <w:rPr>
+          <w:rFonts w:asciiTheme="minorHAnsi" w:hAnsiTheme="minorHAnsi" w:cstheme="minorHAnsi"/>
+          <w:b/>
+          <w:bCs/>
+          <w:color w:val="000000"/>
+          <w:sz w:val="22"/>
+          <w:szCs w:val="22"/>
+        </w:rPr>
+        <w:t>9 – Aiuto all’utente</w:t>
+      </w:r>
+    </w:p>
+    <w:p>
+      <w:pPr>
+        <w:pStyle w:val="NormaleWeb"/>
+        <w:numPr>
+          <w:ilvl w:val="0"/>
+          <w:numId w:val="21"/>
+        </w:numPr>
+        <w:rPr>
+          <w:rFonts w:asciiTheme="minorHAnsi" w:hAnsiTheme="minorHAnsi" w:cstheme="minorHAnsi"/>
+          <w:color w:val="000000"/>
+          <w:sz w:val="22"/>
+          <w:szCs w:val="22"/>
+        </w:rPr>
+      </w:pPr>
+      <w:r>
+        <w:rPr>
+          <w:rFonts w:asciiTheme="minorHAnsi" w:hAnsiTheme="minorHAnsi" w:cstheme="minorHAnsi"/>
+          <w:color w:val="000000"/>
+          <w:sz w:val="22"/>
+          <w:szCs w:val="22"/>
+        </w:rPr>
+        <w:t xml:space="preserve">I messaggi di errore devono essere espressi in linguaggio comprensibile </w:t>
+      </w:r>
+      <w:r>
+        <w:rPr>
+          <w:rFonts w:asciiTheme="minorHAnsi" w:hAnsiTheme="minorHAnsi" w:cstheme="minorHAnsi"/>
+          <w:color w:val="000000"/>
+          <w:sz w:val="22"/>
+          <w:szCs w:val="22"/>
+        </w:rPr>
+        <w:t>e suggerire soluzioni</w:t>
+      </w:r>
+    </w:p>
+    <w:p>
+      <w:pPr>
+        <w:pStyle w:val="NormaleWeb"/>
+        <w:numPr>
+          <w:ilvl w:val="0"/>
+          <w:numId w:val="21"/>
+        </w:numPr>
+        <w:rPr>
+          <w:rFonts w:asciiTheme="minorHAnsi" w:hAnsiTheme="minorHAnsi" w:cstheme="minorHAnsi"/>
+          <w:color w:val="000000"/>
+          <w:sz w:val="22"/>
+          <w:szCs w:val="22"/>
+        </w:rPr>
+      </w:pPr>
+      <w:r>
+        <w:rPr>
+          <w:rFonts w:asciiTheme="minorHAnsi" w:hAnsiTheme="minorHAnsi" w:cstheme="minorHAnsi"/>
+          <w:color w:val="000000"/>
+          <w:sz w:val="22"/>
+          <w:szCs w:val="22"/>
+        </w:rPr>
+        <w:t>Chiedere conferma per un’azione importante</w:t>
+      </w:r>
+    </w:p>
+    <w:p>
+      <w:pPr>
+        <w:pStyle w:val="NormaleWeb"/>
+        <w:rPr>
+          <w:rFonts w:asciiTheme="minorHAnsi" w:hAnsiTheme="minorHAnsi" w:cstheme="minorHAnsi"/>
+          <w:color w:val="000000"/>
+          <w:sz w:val="22"/>
+          <w:szCs w:val="22"/>
+        </w:rPr>
+      </w:pPr>
+      <w:r>
+        <w:rPr>
+          <w:rFonts w:asciiTheme="minorHAnsi" w:hAnsiTheme="minorHAnsi" w:cstheme="minorHAnsi"/>
+          <w:b/>
+          <w:bCs/>
+          <w:color w:val="000000"/>
+          <w:sz w:val="22"/>
+          <w:szCs w:val="22"/>
+        </w:rPr>
         <w:t>10- Documentazione</w:t>
       </w:r>
     </w:p>
@@ -2063,7 +2240,15 @@
     <w:p/>
     <w:p>
       <w:r>
-        <w:t>In accordo con il progettista di MedMinder, i requisiti di usabilità da testare saranno</w:t>
+        <w:t xml:space="preserve">In accordo con il progettista di </w:t>
+      </w:r>
+      <w:proofErr w:type="spellStart"/>
+      <w:r>
+        <w:t>MedMinder</w:t>
+      </w:r>
+      <w:proofErr w:type="spellEnd"/>
+      <w:r>
+        <w:t>, i requisiti di usabilità da testare saranno</w:t>
       </w:r>
     </w:p>
     <w:p>
@@ -2123,7 +2308,15 @@
         <w:t>:</w:t>
       </w:r>
       <w:r>
-        <w:t xml:space="preserve"> L’utente deve utilizzare il sistema con un sufficiende grado di soddisfazione</w:t>
+        <w:t xml:space="preserve"> L’utente deve utilizzare il sistema con un </w:t>
+      </w:r>
+      <w:proofErr w:type="spellStart"/>
+      <w:r>
+        <w:t>sufficiende</w:t>
+      </w:r>
+      <w:proofErr w:type="spellEnd"/>
+      <w:r>
+        <w:t xml:space="preserve"> grado di soddisfazione</w:t>
       </w:r>
     </w:p>
     <w:p>
@@ -2231,7 +2424,15 @@
     <w:p/>
     <w:p>
       <w:r>
-        <w:t>La scelta dei partecipanti è cruciale affinchè i risultati ottenuti dai test di valutazione siano attendibili.</w:t>
+        <w:t xml:space="preserve">La scelta dei partecipanti è cruciale </w:t>
+      </w:r>
+      <w:proofErr w:type="spellStart"/>
+      <w:r>
+        <w:t>affinchè</w:t>
+      </w:r>
+      <w:proofErr w:type="spellEnd"/>
+      <w:r>
+        <w:t xml:space="preserve"> i risultati ottenuti dai test di valutazione siano attendibili.</w:t>
       </w:r>
     </w:p>
     <w:p>
@@ -2241,12 +2442,36 @@
     </w:p>
     <w:p>
       <w:r>
-        <w:t xml:space="preserve">Tutti gli utenti selezionati dovrebbero avere un’interesse quantomeno potenziale nell’utilizzo di un sistema come MedMinder. </w:t>
-      </w:r>
-    </w:p>
-    <w:p>
-      <w:r>
-        <w:t>I partecipanti dunque saranno selezionati tra colleghi dell’Università di Salerno - che rappresenteranno, verosimilmente, gli utenti con skill tecnologiche - e membri delle famiglia dei valutatori, che rappresenteranno verosimilmente utenti con skill tecnologiche basilari o assenti.</w:t>
+        <w:t xml:space="preserve">Tutti gli utenti selezionati dovrebbero avere </w:t>
+      </w:r>
+      <w:proofErr w:type="spellStart"/>
+      <w:r>
+        <w:t>un’interesse</w:t>
+      </w:r>
+      <w:proofErr w:type="spellEnd"/>
+      <w:r>
+        <w:t xml:space="preserve"> quantomeno potenziale nell’utilizzo di un sistema come </w:t>
+      </w:r>
+      <w:proofErr w:type="spellStart"/>
+      <w:r>
+        <w:t>MedMinder</w:t>
+      </w:r>
+      <w:proofErr w:type="spellEnd"/>
+      <w:r>
+        <w:t xml:space="preserve">. </w:t>
+      </w:r>
+    </w:p>
+    <w:p>
+      <w:r>
+        <w:t xml:space="preserve">I partecipanti dunque saranno selezionati tra colleghi dell’Università di Salerno - che rappresenteranno, verosimilmente, gli utenti con skill tecnologiche - e membri </w:t>
+      </w:r>
+      <w:proofErr w:type="gramStart"/>
+      <w:r>
+        <w:t>delle famiglia</w:t>
+      </w:r>
+      <w:proofErr w:type="gramEnd"/>
+      <w:r>
+        <w:t xml:space="preserve"> dei valutatori, che rappresenteranno verosimilmente utenti con skill tecnologiche basilari o assenti.</w:t>
       </w:r>
     </w:p>
     <w:p>
@@ -2616,14 +2841,27 @@
         <w:pStyle w:val="MioCorpo"/>
       </w:pPr>
       <w:r>
-        <w:t>In questa fase vengono proposte all’utente delle affermazioni relative all’uso del sistema e secondo la Scala di Likert l’utente dovrà esprimere quanto è d’accordo con tale affermazione in un range che va da “Fortemente in disaccordo” a “fortemente in accordo”</w:t>
-      </w:r>
-      <w:r>
-        <w:t xml:space="preserve">. </w:t>
+        <w:t xml:space="preserve">In questa fase vengono proposte all’utente delle affermazioni relative all’uso del sistema e secondo la Scala di </w:t>
+      </w:r>
+      <w:proofErr w:type="spellStart"/>
+      <w:r>
+        <w:t>Likert</w:t>
+      </w:r>
+      <w:proofErr w:type="spellEnd"/>
+      <w:r>
+        <w:t xml:space="preserve"> l’utente dovrà esprimere quanto è d’accordo con tale affermazione in un range che va da “Fortemente in disaccordo” a “fortemente in accordo”. </w:t>
       </w:r>
       <w:r>
         <w:br/>
-        <w:t>Un questionario di questo tipo permette di valutare anche aspetti dell’usabilità che potrebbero non risultare da una valutazione puramente numerica come quella basata sulla percentuale di errori o sul dempo di esecuzione dei task.</w:t>
+        <w:t xml:space="preserve">Un questionario di questo tipo permette di valutare anche aspetti dell’usabilità che potrebbero non risultare da una valutazione puramente numerica come quella basata sulla percentuale di errori o sul </w:t>
+      </w:r>
+      <w:proofErr w:type="spellStart"/>
+      <w:r>
+        <w:t>dempo</w:t>
+      </w:r>
+      <w:proofErr w:type="spellEnd"/>
+      <w:r>
+        <w:t xml:space="preserve"> di esecuzione dei task.</w:t>
       </w:r>
     </w:p>
     <w:p>
@@ -2634,19 +2872,7 @@
         <w:t>In aggiu</w:t>
       </w:r>
       <w:r>
-        <w:t xml:space="preserve">nta a tale </w:t>
-      </w:r>
-      <w:r>
-        <w:t>questionario</w:t>
-      </w:r>
-      <w:r>
-        <w:t xml:space="preserve">, </w:t>
-      </w:r>
-      <w:r>
-        <w:t xml:space="preserve">verranno poste </w:t>
-      </w:r>
-      <w:r>
-        <w:t xml:space="preserve">all’utente delle </w:t>
+        <w:t xml:space="preserve">nta a tale questionario, verranno poste all’utente delle </w:t>
       </w:r>
       <w:r>
         <w:rPr>
@@ -2677,10 +2903,7 @@
         <w:t>a</w:t>
       </w:r>
       <w:r>
-        <w:t xml:space="preserve"> dandogli la possibilità di rispondere ad esse liberamente</w:t>
-      </w:r>
-      <w:r>
-        <w:t xml:space="preserve">, per raccogliere ulteriori informazioni. </w:t>
+        <w:t xml:space="preserve"> dandogli la possibilità di rispondere ad esse liberamente, per raccogliere ulteriori informazioni. </w:t>
       </w:r>
     </w:p>
     <w:p>
@@ -2738,13 +2961,31 @@
                 <w:szCs w:val="22"/>
               </w:rPr>
             </w:pPr>
-            <w:r>
-              <w:rPr>
-                <w:sz w:val="22"/>
-                <w:szCs w:val="22"/>
-              </w:rPr>
-              <w:t>Strongly Disagree</w:t>
-            </w:r>
+            <w:proofErr w:type="spellStart"/>
+            <w:r>
+              <w:rPr>
+                <w:sz w:val="22"/>
+                <w:szCs w:val="22"/>
+              </w:rPr>
+              <w:t>Strongly</w:t>
+            </w:r>
+            <w:proofErr w:type="spellEnd"/>
+            <w:r>
+              <w:rPr>
+                <w:sz w:val="22"/>
+                <w:szCs w:val="22"/>
+              </w:rPr>
+              <w:t xml:space="preserve"> </w:t>
+            </w:r>
+            <w:proofErr w:type="spellStart"/>
+            <w:r>
+              <w:rPr>
+                <w:sz w:val="22"/>
+                <w:szCs w:val="22"/>
+              </w:rPr>
+              <w:t>Disagree</w:t>
+            </w:r>
+            <w:proofErr w:type="spellEnd"/>
           </w:p>
         </w:tc>
         <w:tc>
@@ -2759,6 +3000,7 @@
                 <w:szCs w:val="22"/>
               </w:rPr>
             </w:pPr>
+            <w:proofErr w:type="spellStart"/>
             <w:r>
               <w:rPr>
                 <w:sz w:val="22"/>
@@ -2766,6 +3008,7 @@
               </w:rPr>
               <w:t>Disagree</w:t>
             </w:r>
+            <w:proofErr w:type="spellEnd"/>
           </w:p>
         </w:tc>
         <w:tc>
@@ -2780,6 +3023,7 @@
                 <w:szCs w:val="22"/>
               </w:rPr>
             </w:pPr>
+            <w:proofErr w:type="spellStart"/>
             <w:r>
               <w:rPr>
                 <w:sz w:val="22"/>
@@ -2787,6 +3031,7 @@
               </w:rPr>
               <w:t>Neutral</w:t>
             </w:r>
+            <w:proofErr w:type="spellEnd"/>
           </w:p>
         </w:tc>
         <w:tc>
@@ -2801,6 +3046,7 @@
                 <w:szCs w:val="22"/>
               </w:rPr>
             </w:pPr>
+            <w:proofErr w:type="spellStart"/>
             <w:r>
               <w:rPr>
                 <w:sz w:val="22"/>
@@ -2808,6 +3054,7 @@
               </w:rPr>
               <w:t>Agree</w:t>
             </w:r>
+            <w:proofErr w:type="spellEnd"/>
           </w:p>
         </w:tc>
         <w:tc>
@@ -2822,13 +3069,31 @@
                 <w:szCs w:val="22"/>
               </w:rPr>
             </w:pPr>
-            <w:r>
-              <w:rPr>
-                <w:sz w:val="22"/>
-                <w:szCs w:val="22"/>
-              </w:rPr>
-              <w:t>Strongly Agree</w:t>
-            </w:r>
+            <w:proofErr w:type="spellStart"/>
+            <w:r>
+              <w:rPr>
+                <w:sz w:val="22"/>
+                <w:szCs w:val="22"/>
+              </w:rPr>
+              <w:t>Strongly</w:t>
+            </w:r>
+            <w:proofErr w:type="spellEnd"/>
+            <w:r>
+              <w:rPr>
+                <w:sz w:val="22"/>
+                <w:szCs w:val="22"/>
+              </w:rPr>
+              <w:t xml:space="preserve"> </w:t>
+            </w:r>
+            <w:proofErr w:type="spellStart"/>
+            <w:r>
+              <w:rPr>
+                <w:sz w:val="22"/>
+                <w:szCs w:val="22"/>
+              </w:rPr>
+              <w:t>Agree</w:t>
+            </w:r>
+            <w:proofErr w:type="spellEnd"/>
           </w:p>
         </w:tc>
       </w:tr>
@@ -2884,13 +3149,31 @@
                 <w:szCs w:val="22"/>
               </w:rPr>
             </w:pPr>
-            <w:r>
-              <w:rPr>
-                <w:sz w:val="22"/>
-                <w:szCs w:val="22"/>
-              </w:rPr>
-              <w:t>Strongly Disagree</w:t>
-            </w:r>
+            <w:proofErr w:type="spellStart"/>
+            <w:r>
+              <w:rPr>
+                <w:sz w:val="22"/>
+                <w:szCs w:val="22"/>
+              </w:rPr>
+              <w:t>Strongly</w:t>
+            </w:r>
+            <w:proofErr w:type="spellEnd"/>
+            <w:r>
+              <w:rPr>
+                <w:sz w:val="22"/>
+                <w:szCs w:val="22"/>
+              </w:rPr>
+              <w:t xml:space="preserve"> </w:t>
+            </w:r>
+            <w:proofErr w:type="spellStart"/>
+            <w:r>
+              <w:rPr>
+                <w:sz w:val="22"/>
+                <w:szCs w:val="22"/>
+              </w:rPr>
+              <w:t>Disagree</w:t>
+            </w:r>
+            <w:proofErr w:type="spellEnd"/>
           </w:p>
         </w:tc>
         <w:tc>
@@ -2905,6 +3188,7 @@
                 <w:szCs w:val="22"/>
               </w:rPr>
             </w:pPr>
+            <w:proofErr w:type="spellStart"/>
             <w:r>
               <w:rPr>
                 <w:sz w:val="22"/>
@@ -2912,6 +3196,7 @@
               </w:rPr>
               <w:t>Disagree</w:t>
             </w:r>
+            <w:proofErr w:type="spellEnd"/>
           </w:p>
         </w:tc>
         <w:tc>
@@ -2926,6 +3211,7 @@
                 <w:szCs w:val="22"/>
               </w:rPr>
             </w:pPr>
+            <w:proofErr w:type="spellStart"/>
             <w:r>
               <w:rPr>
                 <w:sz w:val="22"/>
@@ -2933,6 +3219,7 @@
               </w:rPr>
               <w:t>Neutral</w:t>
             </w:r>
+            <w:proofErr w:type="spellEnd"/>
           </w:p>
         </w:tc>
         <w:tc>
@@ -2947,6 +3234,7 @@
                 <w:szCs w:val="22"/>
               </w:rPr>
             </w:pPr>
+            <w:proofErr w:type="spellStart"/>
             <w:r>
               <w:rPr>
                 <w:sz w:val="22"/>
@@ -2954,6 +3242,7 @@
               </w:rPr>
               <w:t>Agree</w:t>
             </w:r>
+            <w:proofErr w:type="spellEnd"/>
           </w:p>
         </w:tc>
         <w:tc>
@@ -2968,13 +3257,31 @@
                 <w:szCs w:val="22"/>
               </w:rPr>
             </w:pPr>
-            <w:r>
-              <w:rPr>
-                <w:sz w:val="22"/>
-                <w:szCs w:val="22"/>
-              </w:rPr>
-              <w:t>Strongly Agree</w:t>
-            </w:r>
+            <w:proofErr w:type="spellStart"/>
+            <w:r>
+              <w:rPr>
+                <w:sz w:val="22"/>
+                <w:szCs w:val="22"/>
+              </w:rPr>
+              <w:t>Strongly</w:t>
+            </w:r>
+            <w:proofErr w:type="spellEnd"/>
+            <w:r>
+              <w:rPr>
+                <w:sz w:val="22"/>
+                <w:szCs w:val="22"/>
+              </w:rPr>
+              <w:t xml:space="preserve"> </w:t>
+            </w:r>
+            <w:proofErr w:type="spellStart"/>
+            <w:r>
+              <w:rPr>
+                <w:sz w:val="22"/>
+                <w:szCs w:val="22"/>
+              </w:rPr>
+              <w:t>Agree</w:t>
+            </w:r>
+            <w:proofErr w:type="spellEnd"/>
           </w:p>
         </w:tc>
       </w:tr>
@@ -3030,13 +3337,31 @@
                 <w:szCs w:val="22"/>
               </w:rPr>
             </w:pPr>
-            <w:r>
-              <w:rPr>
-                <w:sz w:val="22"/>
-                <w:szCs w:val="22"/>
-              </w:rPr>
-              <w:t>Strongly Disagree</w:t>
-            </w:r>
+            <w:proofErr w:type="spellStart"/>
+            <w:r>
+              <w:rPr>
+                <w:sz w:val="22"/>
+                <w:szCs w:val="22"/>
+              </w:rPr>
+              <w:t>Strongly</w:t>
+            </w:r>
+            <w:proofErr w:type="spellEnd"/>
+            <w:r>
+              <w:rPr>
+                <w:sz w:val="22"/>
+                <w:szCs w:val="22"/>
+              </w:rPr>
+              <w:t xml:space="preserve"> </w:t>
+            </w:r>
+            <w:proofErr w:type="spellStart"/>
+            <w:r>
+              <w:rPr>
+                <w:sz w:val="22"/>
+                <w:szCs w:val="22"/>
+              </w:rPr>
+              <w:t>Disagree</w:t>
+            </w:r>
+            <w:proofErr w:type="spellEnd"/>
           </w:p>
         </w:tc>
         <w:tc>
@@ -3051,6 +3376,7 @@
                 <w:szCs w:val="22"/>
               </w:rPr>
             </w:pPr>
+            <w:proofErr w:type="spellStart"/>
             <w:r>
               <w:rPr>
                 <w:sz w:val="22"/>
@@ -3058,6 +3384,7 @@
               </w:rPr>
               <w:t>Disagree</w:t>
             </w:r>
+            <w:proofErr w:type="spellEnd"/>
           </w:p>
         </w:tc>
         <w:tc>
@@ -3072,6 +3399,7 @@
                 <w:szCs w:val="22"/>
               </w:rPr>
             </w:pPr>
+            <w:proofErr w:type="spellStart"/>
             <w:r>
               <w:rPr>
                 <w:sz w:val="22"/>
@@ -3079,6 +3407,7 @@
               </w:rPr>
               <w:t>Neutral</w:t>
             </w:r>
+            <w:proofErr w:type="spellEnd"/>
           </w:p>
         </w:tc>
         <w:tc>
@@ -3093,6 +3422,7 @@
                 <w:szCs w:val="22"/>
               </w:rPr>
             </w:pPr>
+            <w:proofErr w:type="spellStart"/>
             <w:r>
               <w:rPr>
                 <w:sz w:val="22"/>
@@ -3100,6 +3430,7 @@
               </w:rPr>
               <w:t>Agree</w:t>
             </w:r>
+            <w:proofErr w:type="spellEnd"/>
           </w:p>
         </w:tc>
         <w:tc>
@@ -3114,13 +3445,31 @@
                 <w:szCs w:val="22"/>
               </w:rPr>
             </w:pPr>
-            <w:r>
-              <w:rPr>
-                <w:sz w:val="22"/>
-                <w:szCs w:val="22"/>
-              </w:rPr>
-              <w:t>Strongly Agree</w:t>
-            </w:r>
+            <w:proofErr w:type="spellStart"/>
+            <w:r>
+              <w:rPr>
+                <w:sz w:val="22"/>
+                <w:szCs w:val="22"/>
+              </w:rPr>
+              <w:t>Strongly</w:t>
+            </w:r>
+            <w:proofErr w:type="spellEnd"/>
+            <w:r>
+              <w:rPr>
+                <w:sz w:val="22"/>
+                <w:szCs w:val="22"/>
+              </w:rPr>
+              <w:t xml:space="preserve"> </w:t>
+            </w:r>
+            <w:proofErr w:type="spellStart"/>
+            <w:r>
+              <w:rPr>
+                <w:sz w:val="22"/>
+                <w:szCs w:val="22"/>
+              </w:rPr>
+              <w:t>Agree</w:t>
+            </w:r>
+            <w:proofErr w:type="spellEnd"/>
           </w:p>
         </w:tc>
       </w:tr>
@@ -3176,13 +3525,31 @@
                 <w:szCs w:val="22"/>
               </w:rPr>
             </w:pPr>
-            <w:r>
-              <w:rPr>
-                <w:sz w:val="22"/>
-                <w:szCs w:val="22"/>
-              </w:rPr>
-              <w:t>Strongly Disagree</w:t>
-            </w:r>
+            <w:proofErr w:type="spellStart"/>
+            <w:r>
+              <w:rPr>
+                <w:sz w:val="22"/>
+                <w:szCs w:val="22"/>
+              </w:rPr>
+              <w:t>Strongly</w:t>
+            </w:r>
+            <w:proofErr w:type="spellEnd"/>
+            <w:r>
+              <w:rPr>
+                <w:sz w:val="22"/>
+                <w:szCs w:val="22"/>
+              </w:rPr>
+              <w:t xml:space="preserve"> </w:t>
+            </w:r>
+            <w:proofErr w:type="spellStart"/>
+            <w:r>
+              <w:rPr>
+                <w:sz w:val="22"/>
+                <w:szCs w:val="22"/>
+              </w:rPr>
+              <w:t>Disagree</w:t>
+            </w:r>
+            <w:proofErr w:type="spellEnd"/>
           </w:p>
         </w:tc>
         <w:tc>
@@ -3197,6 +3564,7 @@
                 <w:szCs w:val="22"/>
               </w:rPr>
             </w:pPr>
+            <w:proofErr w:type="spellStart"/>
             <w:r>
               <w:rPr>
                 <w:sz w:val="22"/>
@@ -3204,6 +3572,7 @@
               </w:rPr>
               <w:t>Disagree</w:t>
             </w:r>
+            <w:proofErr w:type="spellEnd"/>
           </w:p>
         </w:tc>
         <w:tc>
@@ -3218,6 +3587,7 @@
                 <w:szCs w:val="22"/>
               </w:rPr>
             </w:pPr>
+            <w:proofErr w:type="spellStart"/>
             <w:r>
               <w:rPr>
                 <w:sz w:val="22"/>
@@ -3225,6 +3595,7 @@
               </w:rPr>
               <w:t>Neutral</w:t>
             </w:r>
+            <w:proofErr w:type="spellEnd"/>
           </w:p>
         </w:tc>
         <w:tc>
@@ -3239,6 +3610,7 @@
                 <w:szCs w:val="22"/>
               </w:rPr>
             </w:pPr>
+            <w:proofErr w:type="spellStart"/>
             <w:r>
               <w:rPr>
                 <w:sz w:val="22"/>
@@ -3246,6 +3618,7 @@
               </w:rPr>
               <w:t>Agree</w:t>
             </w:r>
+            <w:proofErr w:type="spellEnd"/>
           </w:p>
         </w:tc>
         <w:tc>
@@ -3260,13 +3633,31 @@
                 <w:szCs w:val="22"/>
               </w:rPr>
             </w:pPr>
-            <w:r>
-              <w:rPr>
-                <w:sz w:val="22"/>
-                <w:szCs w:val="22"/>
-              </w:rPr>
-              <w:t>Strongly Agree</w:t>
-            </w:r>
+            <w:proofErr w:type="spellStart"/>
+            <w:r>
+              <w:rPr>
+                <w:sz w:val="22"/>
+                <w:szCs w:val="22"/>
+              </w:rPr>
+              <w:t>Strongly</w:t>
+            </w:r>
+            <w:proofErr w:type="spellEnd"/>
+            <w:r>
+              <w:rPr>
+                <w:sz w:val="22"/>
+                <w:szCs w:val="22"/>
+              </w:rPr>
+              <w:t xml:space="preserve"> </w:t>
+            </w:r>
+            <w:proofErr w:type="spellStart"/>
+            <w:r>
+              <w:rPr>
+                <w:sz w:val="22"/>
+                <w:szCs w:val="22"/>
+              </w:rPr>
+              <w:t>Agree</w:t>
+            </w:r>
+            <w:proofErr w:type="spellEnd"/>
           </w:p>
         </w:tc>
       </w:tr>
@@ -3322,13 +3713,31 @@
                 <w:szCs w:val="22"/>
               </w:rPr>
             </w:pPr>
-            <w:r>
-              <w:rPr>
-                <w:sz w:val="22"/>
-                <w:szCs w:val="22"/>
-              </w:rPr>
-              <w:t>Strongly Disagree</w:t>
-            </w:r>
+            <w:proofErr w:type="spellStart"/>
+            <w:r>
+              <w:rPr>
+                <w:sz w:val="22"/>
+                <w:szCs w:val="22"/>
+              </w:rPr>
+              <w:t>Strongly</w:t>
+            </w:r>
+            <w:proofErr w:type="spellEnd"/>
+            <w:r>
+              <w:rPr>
+                <w:sz w:val="22"/>
+                <w:szCs w:val="22"/>
+              </w:rPr>
+              <w:t xml:space="preserve"> </w:t>
+            </w:r>
+            <w:proofErr w:type="spellStart"/>
+            <w:r>
+              <w:rPr>
+                <w:sz w:val="22"/>
+                <w:szCs w:val="22"/>
+              </w:rPr>
+              <w:t>Disagree</w:t>
+            </w:r>
+            <w:proofErr w:type="spellEnd"/>
           </w:p>
         </w:tc>
         <w:tc>
@@ -3343,6 +3752,7 @@
                 <w:szCs w:val="22"/>
               </w:rPr>
             </w:pPr>
+            <w:proofErr w:type="spellStart"/>
             <w:r>
               <w:rPr>
                 <w:sz w:val="22"/>
@@ -3350,6 +3760,7 @@
               </w:rPr>
               <w:t>Disagree</w:t>
             </w:r>
+            <w:proofErr w:type="spellEnd"/>
           </w:p>
         </w:tc>
         <w:tc>
@@ -3364,6 +3775,7 @@
                 <w:szCs w:val="22"/>
               </w:rPr>
             </w:pPr>
+            <w:proofErr w:type="spellStart"/>
             <w:r>
               <w:rPr>
                 <w:sz w:val="22"/>
@@ -3371,6 +3783,7 @@
               </w:rPr>
               <w:t>Neutral</w:t>
             </w:r>
+            <w:proofErr w:type="spellEnd"/>
           </w:p>
         </w:tc>
         <w:tc>
@@ -3385,6 +3798,7 @@
                 <w:szCs w:val="22"/>
               </w:rPr>
             </w:pPr>
+            <w:proofErr w:type="spellStart"/>
             <w:r>
               <w:rPr>
                 <w:sz w:val="22"/>
@@ -3392,6 +3806,7 @@
               </w:rPr>
               <w:t>Agree</w:t>
             </w:r>
+            <w:proofErr w:type="spellEnd"/>
           </w:p>
         </w:tc>
         <w:tc>
@@ -3406,13 +3821,31 @@
                 <w:szCs w:val="22"/>
               </w:rPr>
             </w:pPr>
-            <w:r>
-              <w:rPr>
-                <w:sz w:val="22"/>
-                <w:szCs w:val="22"/>
-              </w:rPr>
-              <w:t>Strongly Agree</w:t>
-            </w:r>
+            <w:proofErr w:type="spellStart"/>
+            <w:r>
+              <w:rPr>
+                <w:sz w:val="22"/>
+                <w:szCs w:val="22"/>
+              </w:rPr>
+              <w:t>Strongly</w:t>
+            </w:r>
+            <w:proofErr w:type="spellEnd"/>
+            <w:r>
+              <w:rPr>
+                <w:sz w:val="22"/>
+                <w:szCs w:val="22"/>
+              </w:rPr>
+              <w:t xml:space="preserve"> </w:t>
+            </w:r>
+            <w:proofErr w:type="spellStart"/>
+            <w:r>
+              <w:rPr>
+                <w:sz w:val="22"/>
+                <w:szCs w:val="22"/>
+              </w:rPr>
+              <w:t>Agree</w:t>
+            </w:r>
+            <w:proofErr w:type="spellEnd"/>
           </w:p>
         </w:tc>
       </w:tr>
@@ -3468,13 +3901,31 @@
                 <w:szCs w:val="22"/>
               </w:rPr>
             </w:pPr>
-            <w:r>
-              <w:rPr>
-                <w:sz w:val="22"/>
-                <w:szCs w:val="22"/>
-              </w:rPr>
-              <w:t>Strongly Disagree</w:t>
-            </w:r>
+            <w:proofErr w:type="spellStart"/>
+            <w:r>
+              <w:rPr>
+                <w:sz w:val="22"/>
+                <w:szCs w:val="22"/>
+              </w:rPr>
+              <w:t>Strongly</w:t>
+            </w:r>
+            <w:proofErr w:type="spellEnd"/>
+            <w:r>
+              <w:rPr>
+                <w:sz w:val="22"/>
+                <w:szCs w:val="22"/>
+              </w:rPr>
+              <w:t xml:space="preserve"> </w:t>
+            </w:r>
+            <w:proofErr w:type="spellStart"/>
+            <w:r>
+              <w:rPr>
+                <w:sz w:val="22"/>
+                <w:szCs w:val="22"/>
+              </w:rPr>
+              <w:t>Disagree</w:t>
+            </w:r>
+            <w:proofErr w:type="spellEnd"/>
           </w:p>
         </w:tc>
         <w:tc>
@@ -3489,6 +3940,7 @@
                 <w:szCs w:val="22"/>
               </w:rPr>
             </w:pPr>
+            <w:proofErr w:type="spellStart"/>
             <w:r>
               <w:rPr>
                 <w:sz w:val="22"/>
@@ -3496,6 +3948,7 @@
               </w:rPr>
               <w:t>Disagree</w:t>
             </w:r>
+            <w:proofErr w:type="spellEnd"/>
           </w:p>
         </w:tc>
         <w:tc>
@@ -3510,6 +3963,7 @@
                 <w:szCs w:val="22"/>
               </w:rPr>
             </w:pPr>
+            <w:proofErr w:type="spellStart"/>
             <w:r>
               <w:rPr>
                 <w:sz w:val="22"/>
@@ -3517,6 +3971,7 @@
               </w:rPr>
               <w:t>Neutral</w:t>
             </w:r>
+            <w:proofErr w:type="spellEnd"/>
           </w:p>
         </w:tc>
         <w:tc>
@@ -3531,6 +3986,7 @@
                 <w:szCs w:val="22"/>
               </w:rPr>
             </w:pPr>
+            <w:proofErr w:type="spellStart"/>
             <w:r>
               <w:rPr>
                 <w:sz w:val="22"/>
@@ -3538,6 +3994,7 @@
               </w:rPr>
               <w:t>Agree</w:t>
             </w:r>
+            <w:proofErr w:type="spellEnd"/>
           </w:p>
         </w:tc>
         <w:tc>
@@ -3552,13 +4009,31 @@
                 <w:szCs w:val="22"/>
               </w:rPr>
             </w:pPr>
-            <w:r>
-              <w:rPr>
-                <w:sz w:val="22"/>
-                <w:szCs w:val="22"/>
-              </w:rPr>
-              <w:t>Strongly Agree</w:t>
-            </w:r>
+            <w:proofErr w:type="spellStart"/>
+            <w:r>
+              <w:rPr>
+                <w:sz w:val="22"/>
+                <w:szCs w:val="22"/>
+              </w:rPr>
+              <w:t>Strongly</w:t>
+            </w:r>
+            <w:proofErr w:type="spellEnd"/>
+            <w:r>
+              <w:rPr>
+                <w:sz w:val="22"/>
+                <w:szCs w:val="22"/>
+              </w:rPr>
+              <w:t xml:space="preserve"> </w:t>
+            </w:r>
+            <w:proofErr w:type="spellStart"/>
+            <w:r>
+              <w:rPr>
+                <w:sz w:val="22"/>
+                <w:szCs w:val="22"/>
+              </w:rPr>
+              <w:t>Agree</w:t>
+            </w:r>
+            <w:proofErr w:type="spellEnd"/>
           </w:p>
         </w:tc>
       </w:tr>
@@ -3605,7 +4080,14 @@
                 <w:szCs w:val="22"/>
               </w:rPr>
               <w:lastRenderedPageBreak/>
-              <w:t>E’ facile capire come svolgere ciascuna operazione</w:t>
+              <w:t>È</w:t>
+            </w:r>
+            <w:r>
+              <w:rPr>
+                <w:sz w:val="22"/>
+                <w:szCs w:val="22"/>
+              </w:rPr>
+              <w:t xml:space="preserve"> facile capire come svolgere ciascuna operazione</w:t>
             </w:r>
           </w:p>
         </w:tc>
@@ -3623,13 +4105,31 @@
                 <w:szCs w:val="22"/>
               </w:rPr>
             </w:pPr>
-            <w:r>
-              <w:rPr>
-                <w:sz w:val="22"/>
-                <w:szCs w:val="22"/>
-              </w:rPr>
-              <w:t>Strongly Disagree</w:t>
-            </w:r>
+            <w:proofErr w:type="spellStart"/>
+            <w:r>
+              <w:rPr>
+                <w:sz w:val="22"/>
+                <w:szCs w:val="22"/>
+              </w:rPr>
+              <w:t>Strongly</w:t>
+            </w:r>
+            <w:proofErr w:type="spellEnd"/>
+            <w:r>
+              <w:rPr>
+                <w:sz w:val="22"/>
+                <w:szCs w:val="22"/>
+              </w:rPr>
+              <w:t xml:space="preserve"> </w:t>
+            </w:r>
+            <w:proofErr w:type="spellStart"/>
+            <w:r>
+              <w:rPr>
+                <w:sz w:val="22"/>
+                <w:szCs w:val="22"/>
+              </w:rPr>
+              <w:t>Disagree</w:t>
+            </w:r>
+            <w:proofErr w:type="spellEnd"/>
           </w:p>
         </w:tc>
         <w:tc>
@@ -3644,6 +4144,7 @@
                 <w:szCs w:val="22"/>
               </w:rPr>
             </w:pPr>
+            <w:proofErr w:type="spellStart"/>
             <w:r>
               <w:rPr>
                 <w:sz w:val="22"/>
@@ -3651,6 +4152,7 @@
               </w:rPr>
               <w:t>Disagree</w:t>
             </w:r>
+            <w:proofErr w:type="spellEnd"/>
           </w:p>
         </w:tc>
         <w:tc>
@@ -3665,6 +4167,7 @@
                 <w:szCs w:val="22"/>
               </w:rPr>
             </w:pPr>
+            <w:proofErr w:type="spellStart"/>
             <w:r>
               <w:rPr>
                 <w:sz w:val="22"/>
@@ -3672,6 +4175,7 @@
               </w:rPr>
               <w:t>Neutral</w:t>
             </w:r>
+            <w:proofErr w:type="spellEnd"/>
           </w:p>
         </w:tc>
         <w:tc>
@@ -3686,6 +4190,7 @@
                 <w:szCs w:val="22"/>
               </w:rPr>
             </w:pPr>
+            <w:proofErr w:type="spellStart"/>
             <w:r>
               <w:rPr>
                 <w:sz w:val="22"/>
@@ -3693,6 +4198,7 @@
               </w:rPr>
               <w:t>Agree</w:t>
             </w:r>
+            <w:proofErr w:type="spellEnd"/>
           </w:p>
         </w:tc>
         <w:tc>
@@ -3707,13 +4213,31 @@
                 <w:szCs w:val="22"/>
               </w:rPr>
             </w:pPr>
-            <w:r>
-              <w:rPr>
-                <w:sz w:val="22"/>
-                <w:szCs w:val="22"/>
-              </w:rPr>
-              <w:t>Strongly Agree</w:t>
-            </w:r>
+            <w:proofErr w:type="spellStart"/>
+            <w:r>
+              <w:rPr>
+                <w:sz w:val="22"/>
+                <w:szCs w:val="22"/>
+              </w:rPr>
+              <w:t>Strongly</w:t>
+            </w:r>
+            <w:proofErr w:type="spellEnd"/>
+            <w:r>
+              <w:rPr>
+                <w:sz w:val="22"/>
+                <w:szCs w:val="22"/>
+              </w:rPr>
+              <w:t xml:space="preserve"> </w:t>
+            </w:r>
+            <w:proofErr w:type="spellStart"/>
+            <w:r>
+              <w:rPr>
+                <w:sz w:val="22"/>
+                <w:szCs w:val="22"/>
+              </w:rPr>
+              <w:t>Agree</w:t>
+            </w:r>
+            <w:proofErr w:type="spellEnd"/>
           </w:p>
         </w:tc>
       </w:tr>
@@ -3777,13 +4301,31 @@
                 <w:szCs w:val="22"/>
               </w:rPr>
             </w:pPr>
-            <w:r>
-              <w:rPr>
-                <w:sz w:val="22"/>
-                <w:szCs w:val="22"/>
-              </w:rPr>
-              <w:t>Strongly Disagree</w:t>
-            </w:r>
+            <w:proofErr w:type="spellStart"/>
+            <w:r>
+              <w:rPr>
+                <w:sz w:val="22"/>
+                <w:szCs w:val="22"/>
+              </w:rPr>
+              <w:t>Strongly</w:t>
+            </w:r>
+            <w:proofErr w:type="spellEnd"/>
+            <w:r>
+              <w:rPr>
+                <w:sz w:val="22"/>
+                <w:szCs w:val="22"/>
+              </w:rPr>
+              <w:t xml:space="preserve"> </w:t>
+            </w:r>
+            <w:proofErr w:type="spellStart"/>
+            <w:r>
+              <w:rPr>
+                <w:sz w:val="22"/>
+                <w:szCs w:val="22"/>
+              </w:rPr>
+              <w:t>Disagree</w:t>
+            </w:r>
+            <w:proofErr w:type="spellEnd"/>
           </w:p>
         </w:tc>
         <w:tc>
@@ -3798,6 +4340,7 @@
                 <w:szCs w:val="22"/>
               </w:rPr>
             </w:pPr>
+            <w:proofErr w:type="spellStart"/>
             <w:r>
               <w:rPr>
                 <w:sz w:val="22"/>
@@ -3805,6 +4348,7 @@
               </w:rPr>
               <w:t>Disagree</w:t>
             </w:r>
+            <w:proofErr w:type="spellEnd"/>
           </w:p>
         </w:tc>
         <w:tc>
@@ -3819,6 +4363,7 @@
                 <w:szCs w:val="22"/>
               </w:rPr>
             </w:pPr>
+            <w:proofErr w:type="spellStart"/>
             <w:r>
               <w:rPr>
                 <w:sz w:val="22"/>
@@ -3826,6 +4371,7 @@
               </w:rPr>
               <w:t>Neutral</w:t>
             </w:r>
+            <w:proofErr w:type="spellEnd"/>
           </w:p>
         </w:tc>
         <w:tc>
@@ -3840,6 +4386,7 @@
                 <w:szCs w:val="22"/>
               </w:rPr>
             </w:pPr>
+            <w:proofErr w:type="spellStart"/>
             <w:r>
               <w:rPr>
                 <w:sz w:val="22"/>
@@ -3847,6 +4394,7 @@
               </w:rPr>
               <w:t>Agree</w:t>
             </w:r>
+            <w:proofErr w:type="spellEnd"/>
           </w:p>
         </w:tc>
         <w:tc>
@@ -3861,13 +4409,31 @@
                 <w:szCs w:val="22"/>
               </w:rPr>
             </w:pPr>
-            <w:r>
-              <w:rPr>
-                <w:sz w:val="22"/>
-                <w:szCs w:val="22"/>
-              </w:rPr>
-              <w:t>Strongly Agree</w:t>
-            </w:r>
+            <w:proofErr w:type="spellStart"/>
+            <w:r>
+              <w:rPr>
+                <w:sz w:val="22"/>
+                <w:szCs w:val="22"/>
+              </w:rPr>
+              <w:t>Strongly</w:t>
+            </w:r>
+            <w:proofErr w:type="spellEnd"/>
+            <w:r>
+              <w:rPr>
+                <w:sz w:val="22"/>
+                <w:szCs w:val="22"/>
+              </w:rPr>
+              <w:t xml:space="preserve"> </w:t>
+            </w:r>
+            <w:proofErr w:type="spellStart"/>
+            <w:r>
+              <w:rPr>
+                <w:sz w:val="22"/>
+                <w:szCs w:val="22"/>
+              </w:rPr>
+              <w:t>Agree</w:t>
+            </w:r>
+            <w:proofErr w:type="spellEnd"/>
           </w:p>
         </w:tc>
       </w:tr>
@@ -3936,10 +4502,7 @@
         </w:pBdr>
       </w:pPr>
       <w:r>
-        <w:t>Ha altri consigli / feedback che desidererebbe fornire al team di sviluppo?</w:t>
-      </w:r>
-      <w:r>
-        <w:t xml:space="preserve"> </w:t>
+        <w:t xml:space="preserve">Ha altri consigli / feedback che desidererebbe fornire al team di sviluppo? </w:t>
       </w:r>
     </w:p>
     <w:p>
@@ -3980,7 +4543,15 @@
     <w:p/>
     <w:p>
       <w:r>
-        <w:t>//Riferirsi alla traccia dell’assignment “Usability Testing”</w:t>
+        <w:t>//Riferirsi alla traccia dell’assignment “</w:t>
+      </w:r>
+      <w:proofErr w:type="spellStart"/>
+      <w:r>
+        <w:t>Usability</w:t>
+      </w:r>
+      <w:proofErr w:type="spellEnd"/>
+      <w:r>
+        <w:t xml:space="preserve"> Testing”</w:t>
       </w:r>
     </w:p>
     <w:p/>
@@ -3995,7 +4566,15 @@
     <w:p/>
     <w:p>
       <w:r>
-        <w:t>//Riferirsi alla traccia dell’assignment “Usability Testing”</w:t>
+        <w:t>//Riferirsi alla traccia dell’assignment “</w:t>
+      </w:r>
+      <w:proofErr w:type="spellStart"/>
+      <w:r>
+        <w:t>Usability</w:t>
+      </w:r>
+      <w:proofErr w:type="spellEnd"/>
+      <w:r>
+        <w:t xml:space="preserve"> Testing”</w:t>
       </w:r>
     </w:p>
     <w:p/>
@@ -4023,11 +4602,16 @@
         <w:pStyle w:val="Titolo1"/>
       </w:pPr>
       <w:bookmarkStart w:id="10" w:name="_Toc10824722"/>
+      <w:proofErr w:type="gramStart"/>
       <w:r>
         <w:t xml:space="preserve">Riferimenti </w:t>
       </w:r>
       <w:r>
-        <w:t xml:space="preserve"> //poi finiranno come ultima sezione</w:t>
+        <w:t xml:space="preserve"> /</w:t>
+      </w:r>
+      <w:proofErr w:type="gramEnd"/>
+      <w:r>
+        <w:t>/poi finiranno come ultima sezione</w:t>
       </w:r>
       <w:bookmarkEnd w:id="10"/>
     </w:p>
@@ -5354,7 +5938,7 @@
         <w:rFonts w:ascii="Symbol" w:hAnsi="Symbol" w:hint="default"/>
       </w:rPr>
     </w:lvl>
-    <w:lvl w:ilvl="1" w:tplc="04100003" w:tentative="1">
+    <w:lvl w:ilvl="1" w:tplc="04100003">
       <w:start w:val="1"/>
       <w:numFmt w:val="bullet"/>
       <w:lvlText w:val="o"/>
@@ -6680,7 +7264,7 @@
       </w:pPr>
     </w:pPrDefault>
   </w:docDefaults>
-  <w:latentStyles w:defLockedState="0" w:defUIPriority="99" w:defSemiHidden="0" w:defUnhideWhenUsed="0" w:defQFormat="0" w:count="376">
+  <w:latentStyles w:defLockedState="0" w:defUIPriority="99" w:defSemiHidden="0" w:defUnhideWhenUsed="0" w:defQFormat="0" w:count="375">
     <w:lsdException w:name="Normal" w:uiPriority="0" w:qFormat="1"/>
     <w:lsdException w:name="heading 1" w:uiPriority="9" w:qFormat="1"/>
     <w:lsdException w:name="heading 2" w:semiHidden="1" w:uiPriority="9" w:unhideWhenUsed="1" w:qFormat="1"/>
@@ -7056,7 +7640,6 @@
     <w:lsdException w:name="Smart Hyperlink" w:semiHidden="1" w:unhideWhenUsed="1"/>
     <w:lsdException w:name="Hashtag" w:semiHidden="1" w:unhideWhenUsed="1"/>
     <w:lsdException w:name="Unresolved Mention" w:semiHidden="1" w:unhideWhenUsed="1"/>
-    <w:lsdException w:name="Smart Link" w:semiHidden="1" w:unhideWhenUsed="1"/>
   </w:latentStyles>
   <w:style w:type="paragraph" w:default="1" w:styleId="Normale">
     <w:name w:val="Normal"/>
@@ -7784,7 +8367,7 @@
 </file>
 
 <file path=customXml/itemProps1.xml><?xml version="1.0" encoding="utf-8"?>
-<ds:datastoreItem xmlns:ds="http://schemas.openxmlformats.org/officeDocument/2006/customXml" ds:itemID="{4FA5103A-4751-5943-915B-E5F9FA839F6F}">
+<ds:datastoreItem xmlns:ds="http://schemas.openxmlformats.org/officeDocument/2006/customXml" ds:itemID="{03875A47-C535-47AF-8B8A-6ADD9C12DE01}">
   <ds:schemaRefs>
     <ds:schemaRef ds:uri="http://schemas.openxmlformats.org/officeDocument/2006/bibliography"/>
   </ds:schemaRefs>

</xml_diff>

<commit_message>
modificata  sezione Valutazione Empirica dell’usabilità
</commit_message>
<xml_diff>
--- a/Documentazione/Assignment3.docx
+++ b/Documentazione/Assignment3.docx
@@ -1243,157 +1243,143 @@
       <w:pPr>
         <w:pStyle w:val="MioCorpo"/>
       </w:pPr>
-      <w:bookmarkStart w:id="3" w:name="_GoBack"/>
-      <w:bookmarkEnd w:id="3"/>
     </w:p>
     <w:p>
       <w:pPr>
         <w:pStyle w:val="Titolo2"/>
       </w:pPr>
-      <w:bookmarkStart w:id="4" w:name="_Toc10824716"/>
+      <w:bookmarkStart w:id="3" w:name="_Toc10824716"/>
       <w:r>
         <w:lastRenderedPageBreak/>
         <w:t>Valutazione Empirica dell’usabilità</w:t>
       </w:r>
+      <w:bookmarkEnd w:id="3"/>
+    </w:p>
+    <w:p>
+      <w:r>
+        <w:br/>
+        <w:t xml:space="preserve">La valutazione empirica è lo standard utilizzato per effettuare la valutazione dell’usabilità, poiché permette di capire cosa succede quando il sistema è usato dagli utenti nel mondo reale. </w:t>
+      </w:r>
+      <w:r>
+        <w:br/>
+        <w:t xml:space="preserve">Questo metodo può risultare spesso rischioso perché se si attende troppo per far valutare il sistema all’utente, ossia se il sistema è già in una fase avanzata di progettazione, si rischia di dover rifare tutto daccapo. </w:t>
+      </w:r>
+    </w:p>
+    <w:p>
+      <w:r>
+        <w:t xml:space="preserve">Esistono diversi modi per portare avanti le valutazioni empiriche. Un primo metodo è quello dei </w:t>
+      </w:r>
+      <w:r>
+        <w:rPr>
+          <w:i/>
+        </w:rPr>
+        <w:t>field studies</w:t>
+      </w:r>
+      <w:r>
+        <w:t xml:space="preserve"> in cui si studia il sistema nell’ambito in cui deve essere effettivamente usato, raccogliendo quindi informazioni e classificandole secondo un grado di priorità in base ai problemi riscontrati. Questo procedimento è molto dispendioso in termini di tempo che economici. Per rendere più economico questo processo, si può pensare di far eseguire queste valutazioni agli utenti in laboratorio, assicurandosi che il risultato finale non sia condizionato dall’ambiente in cui si è svolto il test.</w:t>
+      </w:r>
+    </w:p>
+    <w:p>
+      <w:pPr>
+        <w:pStyle w:val="MioCorpo"/>
+      </w:pPr>
+      <w:r>
+        <w:t xml:space="preserve">Un secondo metodo è quello delle </w:t>
+      </w:r>
+      <w:r>
+        <w:rPr>
+          <w:i/>
+        </w:rPr>
+        <w:t>interviste retrospettive</w:t>
+      </w:r>
+      <w:r>
+        <w:t>, in cui si domanda all’utente di ricordare operazioni effettuate col sistema che risultano positive o troppo negative. Una pecca di questa tecnica è che si chiede all’utente di procedere mnemonicamente, il che porta spesso a problemi di inaffidabilità.</w:t>
+      </w:r>
+    </w:p>
+    <w:p>
+      <w:pPr>
+        <w:pStyle w:val="MioCorpo"/>
+      </w:pPr>
+      <w:r>
+        <w:t>Lo scopo quindi del test di usabilità è quello di individuare eventuali criticità e colli di bottiglia dell’interfaccia o delle funzionalità del prodotto software, per poterli poi correggere. Questo tipo di test serve anche a capire come l’utente si muove e ragiona per capire quindi quali sono le eventuali difficoltà.</w:t>
+      </w:r>
+      <w:r>
+        <w:br/>
+        <w:t xml:space="preserve">Per comprendere il ragionamento dietro le azioni che l’utente esegue, gli si chiede di pensare ad alta voce, utilizzando quindi la tecnica del </w:t>
+      </w:r>
+      <w:r>
+        <w:rPr>
+          <w:b/>
+          <w:i/>
+        </w:rPr>
+        <w:t xml:space="preserve">thinking </w:t>
+      </w:r>
+      <w:proofErr w:type="spellStart"/>
+      <w:r>
+        <w:rPr>
+          <w:b/>
+          <w:i/>
+        </w:rPr>
+        <w:t>aloud</w:t>
+      </w:r>
+      <w:proofErr w:type="spellEnd"/>
+      <w:r>
+        <w:t xml:space="preserve"> che prevede che l’utente spiega quali sono i propri obiettivi, le reazioni alle risposte del sistema e tutti i dubbi che gli vengono in mente durante l’interazione. </w:t>
+      </w:r>
+    </w:p>
+    <w:p>
+      <w:pPr>
+        <w:pStyle w:val="MioCorpo"/>
+      </w:pPr>
+      <w:r>
+        <w:t xml:space="preserve">L’analisi dei dubbi espressi </w:t>
+      </w:r>
+      <w:r>
+        <w:t xml:space="preserve">dall’utente in questa fase </w:t>
+      </w:r>
+      <w:r>
+        <w:t xml:space="preserve">può aiutare a scoprire le cause e le conseguenze dei problemi di usabilità riscontrati dall’utente. </w:t>
+      </w:r>
+    </w:p>
+    <w:p>
+      <w:pPr>
+        <w:pStyle w:val="MioCorpo"/>
+      </w:pPr>
+    </w:p>
+    <w:p>
+      <w:pPr>
+        <w:pStyle w:val="MioCorpo"/>
+      </w:pPr>
+    </w:p>
+    <w:p>
+      <w:pPr>
+        <w:pStyle w:val="MioCorpo"/>
+      </w:pPr>
+    </w:p>
+    <w:p>
+      <w:pPr>
+        <w:pStyle w:val="MioCorpo"/>
+      </w:pPr>
+    </w:p>
+    <w:p>
+      <w:pPr>
+        <w:pStyle w:val="MioCorpo"/>
+      </w:pPr>
+    </w:p>
+    <w:p>
+      <w:pPr>
+        <w:pStyle w:val="MioCorpo"/>
+      </w:pPr>
+      <w:bookmarkStart w:id="4" w:name="_GoBack"/>
       <w:bookmarkEnd w:id="4"/>
     </w:p>
-    <w:p/>
-    <w:p>
-      <w:pPr>
-        <w:rPr>
-          <w:color w:val="FF0000"/>
-        </w:rPr>
-      </w:pPr>
-      <w:r>
-        <w:rPr>
-          <w:color w:val="FF0000"/>
-        </w:rPr>
-        <w:t xml:space="preserve">//Al momento presa dal mio assignment individuale, va adattata, tagliata </w:t>
-      </w:r>
-      <w:proofErr w:type="spellStart"/>
-      <w:r>
-        <w:rPr>
-          <w:color w:val="FF0000"/>
-        </w:rPr>
-        <w:t>ecc</w:t>
-      </w:r>
-      <w:proofErr w:type="spellEnd"/>
-    </w:p>
-    <w:p>
-      <w:pPr>
-        <w:pStyle w:val="MioCorpo"/>
-      </w:pPr>
-      <w:r>
-        <w:t>La valutazione empirica rappresenta lo standard di riferimento per la valutazione dell’usabilità, in quanto fornisce ai valutatori ciò che davvero hanno bisogno di sapere: cosa succede quando la gente usa il sistema nel mondo reale?</w:t>
-      </w:r>
-      <w:r>
-        <w:br/>
-        <w:t xml:space="preserve">Chiaramente, questo comporta anche un serio rischio. Infatti, se è necessario attendere che l’utente usi realmente il sistema per eseguirne la valutazione, c’è la possibilità che tale sistema si riveli poi totalmente errato quando l’intero processo di sviluppo è già stato portato a compimento. </w:t>
-      </w:r>
-    </w:p>
-    <w:p>
-      <w:pPr>
-        <w:pStyle w:val="MioCorpo"/>
-      </w:pPr>
-      <w:r>
-        <w:t xml:space="preserve">Esistono più metodi di portare avanti valutazioni empiriche, tra cui i </w:t>
-      </w:r>
-      <w:r>
-        <w:rPr>
-          <w:i/>
-          <w:iCs/>
-        </w:rPr>
-        <w:t>field studies</w:t>
-      </w:r>
-      <w:r>
-        <w:t xml:space="preserve">, nei quali si studia il sistema nell’ambito del suo contesto d’uso, raccogliendo osservazioni e catalogandole in base alla serietà dei problemi riscontrati. Ovviamente un tale procedimento è costoso sia in termini economici che di tempo. </w:t>
-      </w:r>
-    </w:p>
-    <w:p>
-      <w:pPr>
-        <w:pStyle w:val="MioCorpo"/>
-      </w:pPr>
-      <w:r>
-        <w:t xml:space="preserve">Un’ulteriore possibilità è quella delle interviste retrospettive, nelle quali si chiede agli utenti di ricordare interazioni con il sistema che gli sono sembrate particolarmente positive o negative, ma tale tecnica incontra l’ovvio problema dell’inaffidabilità e soggettività della memoria umana. </w:t>
-      </w:r>
-    </w:p>
-    <w:p>
-      <w:pPr>
-        <w:pStyle w:val="MioCorpo"/>
-      </w:pPr>
-      <w:r>
-        <w:t xml:space="preserve">Per portare avanti dei “field studies” in maniera più economica e anche durante lo svolgimento del processo di sviluppo, è possibile eseguire tali test portando gli utenti in laboratorio, sebbene ci sia poi da prestare molta attenzione ad assicurarsi che l’ambiente in cui viene svolto il test, cioè il laboratorio stesso, non ne influenzi i risultati. </w:t>
-      </w:r>
-    </w:p>
-    <w:p>
-      <w:pPr>
-        <w:pStyle w:val="MioCorpo"/>
-      </w:pPr>
-      <w:r>
-        <w:t xml:space="preserve">Inoltre, è necessario riflettere attentamente su quali dati raccogliere. Tipicamente, vengono raccolti i tempi di esecuzione, filmate le azioni dell’utente e raccolte le schermate mostrate dal sistema durante l’interazione. </w:t>
-      </w:r>
-    </w:p>
-    <w:p>
-      <w:pPr>
-        <w:pStyle w:val="MioCorpo"/>
-      </w:pPr>
-      <w:r>
-        <w:t xml:space="preserve">Siccome non è possibile osservare dall’esterno i processi mentali dell’utente durante lo svolgimento dei task, gli viene spesso chiesto di pensare ad alta voce, usando quello che viene chiamato, appunto, </w:t>
-      </w:r>
-      <w:r>
-        <w:rPr>
-          <w:b/>
-          <w:bCs/>
-        </w:rPr>
-        <w:t xml:space="preserve">thinking </w:t>
-      </w:r>
-      <w:proofErr w:type="spellStart"/>
-      <w:r>
-        <w:rPr>
-          <w:b/>
-          <w:bCs/>
-        </w:rPr>
-        <w:t>aloud</w:t>
-      </w:r>
-      <w:proofErr w:type="spellEnd"/>
-      <w:r>
-        <w:rPr>
-          <w:b/>
-          <w:bCs/>
-        </w:rPr>
-        <w:t xml:space="preserve">: </w:t>
-      </w:r>
-      <w:r>
-        <w:t xml:space="preserve">all’utente sarà chiesto di spiegare i propri obbiettivi, le reazioni alle risposte del sistema, e tutti i dubbi che gli vengono in mente durante l’interazione. </w:t>
-      </w:r>
-    </w:p>
-    <w:p>
-      <w:pPr>
-        <w:pStyle w:val="MioCorpo"/>
-      </w:pPr>
-      <w:r>
-        <w:t xml:space="preserve">L’analisi dei dubbi espressi durante il thinking </w:t>
-      </w:r>
-      <w:proofErr w:type="spellStart"/>
-      <w:r>
-        <w:t>aloud</w:t>
-      </w:r>
-      <w:proofErr w:type="spellEnd"/>
-      <w:r>
-        <w:t xml:space="preserve">, insieme a quanto avvenuto immediatamente prima e immediatamente dopo tali difficoltà, può aiutare a scoprire le cause e le conseguenze dei problemi di usabilità riscontrati dall’utente. </w:t>
-      </w:r>
-    </w:p>
-    <w:p>
-      <w:pPr>
-        <w:pStyle w:val="MioCorpo"/>
-      </w:pPr>
-    </w:p>
     <w:p>
       <w:pPr>
         <w:pStyle w:val="Titolo1"/>
       </w:pPr>
       <w:bookmarkStart w:id="5" w:name="_Toc10824717"/>
       <w:r>
+        <w:lastRenderedPageBreak/>
         <w:t xml:space="preserve">Impostazione del testing per </w:t>
       </w:r>
       <w:proofErr w:type="spellStart"/>
@@ -1429,7 +1415,6 @@
         <w:rPr>
           <w:color w:val="FF0000"/>
         </w:rPr>
-        <w:lastRenderedPageBreak/>
         <w:t>//Useremo valutazione empirica + eventualmente qualcosa di euristico</w:t>
       </w:r>
       <w:r>
@@ -8367,7 +8352,7 @@
 </file>
 
 <file path=customXml/itemProps1.xml><?xml version="1.0" encoding="utf-8"?>
-<ds:datastoreItem xmlns:ds="http://schemas.openxmlformats.org/officeDocument/2006/customXml" ds:itemID="{03875A47-C535-47AF-8B8A-6ADD9C12DE01}">
+<ds:datastoreItem xmlns:ds="http://schemas.openxmlformats.org/officeDocument/2006/customXml" ds:itemID="{20C67620-1D42-41BB-87D7-85CF3F4D5A70}">
   <ds:schemaRefs>
     <ds:schemaRef ds:uri="http://schemas.openxmlformats.org/officeDocument/2006/bibliography"/>
   </ds:schemaRefs>

</xml_diff>

<commit_message>
modifica sezione Euristiche di Nielsen
</commit_message>
<xml_diff>
--- a/Documentazione/Assignment3.docx
+++ b/Documentazione/Assignment3.docx
@@ -1370,14 +1370,12 @@
       <w:pPr>
         <w:pStyle w:val="MioCorpo"/>
       </w:pPr>
-      <w:bookmarkStart w:id="4" w:name="_GoBack"/>
-      <w:bookmarkEnd w:id="4"/>
     </w:p>
     <w:p>
       <w:pPr>
         <w:pStyle w:val="Titolo1"/>
       </w:pPr>
-      <w:bookmarkStart w:id="5" w:name="_Toc10824717"/>
+      <w:bookmarkStart w:id="4" w:name="_Toc10824717"/>
       <w:r>
         <w:lastRenderedPageBreak/>
         <w:t xml:space="preserve">Impostazione del testing per </w:t>
@@ -1386,23 +1384,23 @@
       <w:r>
         <w:t>MedMinder</w:t>
       </w:r>
+      <w:bookmarkEnd w:id="4"/>
+      <w:proofErr w:type="spellEnd"/>
+    </w:p>
+    <w:p>
+      <w:pPr>
+        <w:pStyle w:val="Titolo2"/>
+      </w:pPr>
+    </w:p>
+    <w:p>
+      <w:pPr>
+        <w:pStyle w:val="Titolo2"/>
+      </w:pPr>
+      <w:bookmarkStart w:id="5" w:name="_Toc10824718"/>
+      <w:r>
+        <w:t>Metodologia da Utilizzare</w:t>
+      </w:r>
       <w:bookmarkEnd w:id="5"/>
-      <w:proofErr w:type="spellEnd"/>
-    </w:p>
-    <w:p>
-      <w:pPr>
-        <w:pStyle w:val="Titolo2"/>
-      </w:pPr>
-    </w:p>
-    <w:p>
-      <w:pPr>
-        <w:pStyle w:val="Titolo2"/>
-      </w:pPr>
-      <w:bookmarkStart w:id="6" w:name="_Toc10824718"/>
-      <w:r>
-        <w:t>Metodologia da Utilizzare</w:t>
-      </w:r>
-      <w:bookmarkEnd w:id="6"/>
     </w:p>
     <w:p/>
     <w:p>
@@ -1533,12 +1531,26 @@
       <w:pPr>
         <w:pStyle w:val="Titolo3"/>
       </w:pPr>
-      <w:bookmarkStart w:id="7" w:name="_Toc10824719"/>
+      <w:bookmarkStart w:id="6" w:name="_Toc10824719"/>
       <w:r>
         <w:lastRenderedPageBreak/>
         <w:t>Euristiche di Nielsen</w:t>
       </w:r>
+      <w:bookmarkEnd w:id="6"/>
+    </w:p>
+    <w:p/>
+    <w:p>
+      <w:r>
+        <w:t>I problemi d’usabilità nascono quando l’utente non riesce ad intuire le modalità di funzionamento del prodotto e deve necessariamente sforzarsi ad eseguire azioni molto lontane dalle sue aspettative e dalle sue normali modalità di esecuzione.</w:t>
+      </w:r>
+      <w:r>
+        <w:t xml:space="preserve"> Per comprendere al meglio quali siano gli aspetti positivi di un sistema e quali invece gli aspetti negativi, si possono seguire le 10 e</w:t>
+      </w:r>
+      <w:bookmarkStart w:id="7" w:name="_GoBack"/>
       <w:bookmarkEnd w:id="7"/>
+      <w:r>
+        <w:t>uristiche di Nielsen.</w:t>
+      </w:r>
     </w:p>
     <w:p>
       <w:pPr>
@@ -2177,6 +2189,7 @@
           <w:sz w:val="22"/>
           <w:szCs w:val="22"/>
         </w:rPr>
+        <w:lastRenderedPageBreak/>
         <w:t>10- Documentazione</w:t>
       </w:r>
     </w:p>
@@ -2211,7 +2224,6 @@
       </w:pPr>
       <w:bookmarkStart w:id="8" w:name="_Toc10824720"/>
       <w:r>
-        <w:lastRenderedPageBreak/>
         <w:t xml:space="preserve">Requisiti </w:t>
       </w:r>
       <w:r>
@@ -2461,6 +2473,7 @@
     </w:p>
     <w:p>
       <w:r>
+        <w:lastRenderedPageBreak/>
         <w:t>Ad ogni modo, a ciascun utente verrà sottoposto un questionario di background per verificare tra le varie proprie il suo livello di conoscenza con la tecnologia – oltre che il livello di istruzione – al fine di poter analizzare i risultati ottenuti mettendoli potenzialmente in correlazione anche con questi aspetti.</w:t>
       </w:r>
     </w:p>
@@ -2471,7 +2484,6 @@
         <w:pStyle w:val="Titolo2"/>
       </w:pPr>
       <w:r>
-        <w:lastRenderedPageBreak/>
         <w:t>Questionario di background</w:t>
       </w:r>
     </w:p>
@@ -8352,7 +8364,7 @@
 </file>
 
 <file path=customXml/itemProps1.xml><?xml version="1.0" encoding="utf-8"?>
-<ds:datastoreItem xmlns:ds="http://schemas.openxmlformats.org/officeDocument/2006/customXml" ds:itemID="{20C67620-1D42-41BB-87D7-85CF3F4D5A70}">
+<ds:datastoreItem xmlns:ds="http://schemas.openxmlformats.org/officeDocument/2006/customXml" ds:itemID="{89C7C1B7-78DB-40E5-ACB4-3012DF49A761}">
   <ds:schemaRefs>
     <ds:schemaRef ds:uri="http://schemas.openxmlformats.org/officeDocument/2006/bibliography"/>
   </ds:schemaRefs>

</xml_diff>

<commit_message>
corretti errori ortografici assignment3
</commit_message>
<xml_diff>
--- a/Documentazione/Assignment3.docx
+++ b/Documentazione/Assignment3.docx
@@ -1544,12 +1544,7 @@
         <w:t>I problemi d’usabilità nascono quando l’utente non riesce ad intuire le modalità di funzionamento del prodotto e deve necessariamente sforzarsi ad eseguire azioni molto lontane dalle sue aspettative e dalle sue normali modalità di esecuzione.</w:t>
       </w:r>
       <w:r>
-        <w:t xml:space="preserve"> Per comprendere al meglio quali siano gli aspetti positivi di un sistema e quali invece gli aspetti negativi, si possono seguire le 10 e</w:t>
-      </w:r>
-      <w:bookmarkStart w:id="7" w:name="_GoBack"/>
-      <w:bookmarkEnd w:id="7"/>
-      <w:r>
-        <w:t>uristiche di Nielsen.</w:t>
+        <w:t xml:space="preserve"> Per comprendere al meglio quali siano gli aspetti positivi di un sistema e quali invece gli aspetti negativi, si possono seguire le 10 euristiche di Nielsen.</w:t>
       </w:r>
     </w:p>
     <w:p>
@@ -2222,7 +2217,7 @@
       <w:pPr>
         <w:pStyle w:val="Titolo2"/>
       </w:pPr>
-      <w:bookmarkStart w:id="8" w:name="_Toc10824720"/>
+      <w:bookmarkStart w:id="7" w:name="_Toc10824720"/>
       <w:r>
         <w:t xml:space="preserve">Requisiti </w:t>
       </w:r>
@@ -2232,7 +2227,7 @@
       <w:r>
         <w:t>da testare</w:t>
       </w:r>
-      <w:bookmarkEnd w:id="8"/>
+      <w:bookmarkEnd w:id="7"/>
     </w:p>
     <w:p/>
     <w:p>
@@ -2246,6 +2241,9 @@
       <w:proofErr w:type="spellEnd"/>
       <w:r>
         <w:t>, i requisiti di usabilità da testare saranno</w:t>
+      </w:r>
+      <w:r>
+        <w:t>:</w:t>
       </w:r>
     </w:p>
     <w:p>
@@ -2266,6 +2264,9 @@
       <w:r>
         <w:t>: L’utente deve portare a termine tutti i task principali con scarse percentuali d’errore</w:t>
       </w:r>
+      <w:r>
+        <w:t>.</w:t>
+      </w:r>
     </w:p>
     <w:p>
       <w:pPr>
@@ -2285,6 +2286,9 @@
       <w:r>
         <w:t>: L’utente deve portare a termine tutti i task principali velocemente</w:t>
       </w:r>
+      <w:r>
+        <w:t>.</w:t>
+      </w:r>
     </w:p>
     <w:p>
       <w:pPr>
@@ -2305,15 +2309,16 @@
         <w:t>:</w:t>
       </w:r>
       <w:r>
-        <w:t xml:space="preserve"> L’utente deve utilizzare il sistema con un </w:t>
-      </w:r>
-      <w:proofErr w:type="spellStart"/>
-      <w:r>
-        <w:t>sufficiende</w:t>
-      </w:r>
-      <w:proofErr w:type="spellEnd"/>
-      <w:r>
-        <w:t xml:space="preserve"> grado di soddisfazione</w:t>
+        <w:t xml:space="preserve"> L’utente deve utilizzare il sistema con un sufficien</w:t>
+      </w:r>
+      <w:r>
+        <w:t>t</w:t>
+      </w:r>
+      <w:r>
+        <w:t>e grado di soddisfazione</w:t>
+      </w:r>
+      <w:r>
+        <w:t>.</w:t>
       </w:r>
     </w:p>
     <w:p>
@@ -2330,11 +2335,11 @@
       <w:pPr>
         <w:pStyle w:val="Titolo2"/>
       </w:pPr>
-      <w:bookmarkStart w:id="9" w:name="_Toc10824721"/>
+      <w:bookmarkStart w:id="8" w:name="_Toc10824721"/>
       <w:r>
         <w:t>Task da testare</w:t>
       </w:r>
-      <w:bookmarkEnd w:id="9"/>
+      <w:bookmarkEnd w:id="8"/>
     </w:p>
     <w:p/>
     <w:p>
@@ -2348,6 +2353,9 @@
       <w:r>
         <w:t>Aggiunta di un farmaco all’applicazione</w:t>
       </w:r>
+      <w:r>
+        <w:t>;</w:t>
+      </w:r>
     </w:p>
     <w:p>
       <w:pPr>
@@ -2360,6 +2368,9 @@
       <w:r>
         <w:t>Aggiunta di una visita all’applicazione</w:t>
       </w:r>
+      <w:r>
+        <w:t>;</w:t>
+      </w:r>
     </w:p>
     <w:p>
       <w:pPr>
@@ -2370,7 +2381,16 @@
         </w:numPr>
       </w:pPr>
       <w:r>
-        <w:t>Visualizzazione del riepilogo medicine rimanenti</w:t>
+        <w:t xml:space="preserve">Visualizzazione del riepilogo </w:t>
+      </w:r>
+      <w:r>
+        <w:t xml:space="preserve">delle </w:t>
+      </w:r>
+      <w:r>
+        <w:t>medicine rimanenti</w:t>
+      </w:r>
+      <w:r>
+        <w:t>;</w:t>
       </w:r>
     </w:p>
     <w:p>
@@ -2382,7 +2402,16 @@
         </w:numPr>
       </w:pPr>
       <w:r>
-        <w:t>Visualizzazione del riepilogo visite mediche</w:t>
+        <w:t>Visualizzazione del riepilogo</w:t>
+      </w:r>
+      <w:r>
+        <w:t xml:space="preserve"> delle</w:t>
+      </w:r>
+      <w:r>
+        <w:t xml:space="preserve"> visite mediche</w:t>
+      </w:r>
+      <w:r>
+        <w:t>;</w:t>
       </w:r>
     </w:p>
     <w:p>
@@ -2396,6 +2425,9 @@
       <w:r>
         <w:t>Visualizzazione farmacie aperte in zona</w:t>
       </w:r>
+      <w:r>
+        <w:t>;</w:t>
+      </w:r>
     </w:p>
     <w:p>
       <w:pPr>
@@ -2408,6 +2440,9 @@
       <w:r>
         <w:t xml:space="preserve">Visualizzazione riepilogo </w:t>
       </w:r>
+      <w:r>
+        <w:t>generale.</w:t>
+      </w:r>
     </w:p>
     <w:p/>
     <w:p>
@@ -2423,52 +2458,64 @@
       <w:r>
         <w:t xml:space="preserve">La scelta dei partecipanti è cruciale </w:t>
       </w:r>
+      <w:r>
+        <w:t>affinché</w:t>
+      </w:r>
+      <w:r>
+        <w:t xml:space="preserve"> i risultati ottenuti dai test di valutazione siano attendibili.</w:t>
+      </w:r>
+    </w:p>
+    <w:p>
+      <w:r>
+        <w:t xml:space="preserve">Sarà utile suddividere gli utenti in due macrocategorie: </w:t>
+      </w:r>
+      <w:r>
+        <w:t>q</w:t>
+      </w:r>
+      <w:r>
+        <w:t xml:space="preserve">uelli che hanno una certa familiarità con la tecnologia e quelli che invece non </w:t>
+      </w:r>
+      <w:r>
+        <w:t xml:space="preserve">ne </w:t>
+      </w:r>
+      <w:r>
+        <w:t>hanno.</w:t>
+      </w:r>
+    </w:p>
+    <w:p>
+      <w:r>
+        <w:t>Tutti gli utenti selezionati dovrebbero avere un</w:t>
+      </w:r>
+      <w:r>
+        <w:t xml:space="preserve"> </w:t>
+      </w:r>
+      <w:r>
+        <w:t xml:space="preserve">potenziale </w:t>
+      </w:r>
+      <w:r>
+        <w:t xml:space="preserve">interesse </w:t>
+      </w:r>
+      <w:r>
+        <w:t xml:space="preserve">nell’utilizzo di un sistema come </w:t>
+      </w:r>
       <w:proofErr w:type="spellStart"/>
       <w:r>
-        <w:t>affinchè</w:t>
+        <w:t>MedMinder</w:t>
       </w:r>
       <w:proofErr w:type="spellEnd"/>
       <w:r>
-        <w:t xml:space="preserve"> i risultati ottenuti dai test di valutazione siano attendibili.</w:t>
-      </w:r>
-    </w:p>
-    <w:p>
-      <w:r>
-        <w:t>Sarà utile suddividere gli utenti in due macrocategorie: Quelli che hanno una certa familiarità con la tecnologia, e quelli che invece non ce l’hanno.</w:t>
-      </w:r>
-    </w:p>
-    <w:p>
-      <w:r>
-        <w:t xml:space="preserve">Tutti gli utenti selezionati dovrebbero avere </w:t>
-      </w:r>
-      <w:proofErr w:type="spellStart"/>
-      <w:r>
-        <w:t>un’interesse</w:t>
-      </w:r>
-      <w:proofErr w:type="spellEnd"/>
-      <w:r>
-        <w:t xml:space="preserve"> quantomeno potenziale nell’utilizzo di un sistema come </w:t>
-      </w:r>
-      <w:proofErr w:type="spellStart"/>
-      <w:r>
-        <w:t>MedMinder</w:t>
-      </w:r>
-      <w:proofErr w:type="spellEnd"/>
-      <w:r>
         <w:t xml:space="preserve">. </w:t>
       </w:r>
     </w:p>
     <w:p>
       <w:r>
-        <w:t xml:space="preserve">I partecipanti dunque saranno selezionati tra colleghi dell’Università di Salerno - che rappresenteranno, verosimilmente, gli utenti con skill tecnologiche - e membri </w:t>
-      </w:r>
-      <w:proofErr w:type="gramStart"/>
-      <w:r>
-        <w:t>delle famiglia</w:t>
-      </w:r>
-      <w:proofErr w:type="gramEnd"/>
-      <w:r>
-        <w:t xml:space="preserve"> dei valutatori, che rappresenteranno verosimilmente utenti con skill tecnologiche basilari o assenti.</w:t>
+        <w:t>I partecipanti dunque saranno selezionati tra colleghi dell’Università di Salerno - che rappresenteranno, verosimilmente, gli utenti con skill tecnologiche - e membri dell</w:t>
+      </w:r>
+      <w:r>
+        <w:t>a</w:t>
+      </w:r>
+      <w:r>
+        <w:t xml:space="preserve"> famiglia dei valutatori, che rappresenteranno verosimilmente utenti con skill tecnologiche basilari o assenti.</w:t>
       </w:r>
     </w:p>
     <w:p>
@@ -2846,19 +2893,28 @@
       </w:r>
       <w:proofErr w:type="spellEnd"/>
       <w:r>
-        <w:t xml:space="preserve"> l’utente dovrà esprimere quanto è d’accordo con tale affermazione in un range che va da “Fortemente in disaccordo” a “fortemente in accordo”. </w:t>
+        <w:t xml:space="preserve"> l’utente dovrà esprimere quanto è d’accordo con tale affermazione in un range che va da “Fortemente in disaccordo” a “</w:t>
+      </w:r>
+      <w:r>
+        <w:t>F</w:t>
+      </w:r>
+      <w:r>
+        <w:t xml:space="preserve">ortemente in accordo”. </w:t>
       </w:r>
       <w:r>
         <w:br/>
         <w:t xml:space="preserve">Un questionario di questo tipo permette di valutare anche aspetti dell’usabilità che potrebbero non risultare da una valutazione puramente numerica come quella basata sulla percentuale di errori o sul </w:t>
       </w:r>
-      <w:proofErr w:type="spellStart"/>
-      <w:r>
-        <w:t>dempo</w:t>
-      </w:r>
-      <w:proofErr w:type="spellEnd"/>
-      <w:r>
-        <w:t xml:space="preserve"> di esecuzione dei task.</w:t>
+      <w:r>
+        <w:t>t</w:t>
+      </w:r>
+      <w:r>
+        <w:t>emp</w:t>
+      </w:r>
+      <w:bookmarkStart w:id="9" w:name="_GoBack"/>
+      <w:bookmarkEnd w:id="9"/>
+      <w:r>
+        <w:t>o di esecuzione dei task.</w:t>
       </w:r>
     </w:p>
     <w:p>
@@ -8364,7 +8420,7 @@
 </file>
 
 <file path=customXml/itemProps1.xml><?xml version="1.0" encoding="utf-8"?>
-<ds:datastoreItem xmlns:ds="http://schemas.openxmlformats.org/officeDocument/2006/customXml" ds:itemID="{89C7C1B7-78DB-40E5-ACB4-3012DF49A761}">
+<ds:datastoreItem xmlns:ds="http://schemas.openxmlformats.org/officeDocument/2006/customXml" ds:itemID="{BE40C4C0-47EA-4709-8D26-E03C4E66B4E5}">
   <ds:schemaRefs>
     <ds:schemaRef ds:uri="http://schemas.openxmlformats.org/officeDocument/2006/bibliography"/>
   </ds:schemaRefs>

</xml_diff>

<commit_message>
Validità ecologica dello studio
</commit_message>
<xml_diff>
--- a/Documentazione/Assignment3.docx
+++ b/Documentazione/Assignment3.docx
@@ -4886,38 +4886,103 @@
     <w:p/>
     <w:p>
       <w:pPr>
-        <w:pStyle w:val="Titolo1"/>
-      </w:pPr>
-      <w:bookmarkStart w:id="13" w:name="_Toc10880091"/>
-      <w:r>
-        <w:t>Validità Ecologica dello Studio</w:t>
-      </w:r>
-      <w:bookmarkEnd w:id="13"/>
-    </w:p>
-    <w:p/>
-    <w:p>
-      <w:r>
-        <w:t>Dato che l’applicazione in uso verrà eseguita direttamente su uno smartphone, e che tutti gli smartphone degli ultimi anni dispongono di una fotocamera interna – oltre che della possibilità fornita tramite API di registrare lo schermo – per avere un’ambiente il più possibile simile all’ambiente di utilizzo reale, la registrazione delle schermate e dell’utente avverrà semplicemente attivando sia la registrazione schermo del dispositivo che la registrazione del volto mediante fotocamera interna.</w:t>
-      </w:r>
-    </w:p>
-    <w:p>
-      <w:r>
-        <w:t xml:space="preserve">Tali schermate verranno in seguito sovrapposte per ottenere un video unico e sincrono dell’interazione tra utente e sistema. </w:t>
-      </w:r>
-    </w:p>
-    <w:p>
-      <w:bookmarkStart w:id="14" w:name="_GoBack"/>
-      <w:bookmarkEnd w:id="14"/>
-    </w:p>
-    <w:p/>
-    <w:p>
-      <w:pPr>
-        <w:pStyle w:val="MioCorpo"/>
-        <w:rPr>
+        <w:rPr>
+          <w:rFonts w:asciiTheme="majorHAnsi" w:eastAsiaTheme="majorEastAsia" w:hAnsiTheme="majorHAnsi" w:cstheme="majorBidi"/>
+          <w:color w:val="2F5496" w:themeColor="accent1" w:themeShade="BF"/>
           <w:sz w:val="32"/>
           <w:szCs w:val="32"/>
         </w:rPr>
       </w:pPr>
+      <w:bookmarkStart w:id="13" w:name="_Toc10880091"/>
+      <w:r>
+        <w:br w:type="page"/>
+      </w:r>
+    </w:p>
+    <w:p>
+      <w:pPr>
+        <w:pStyle w:val="Titolo1"/>
+      </w:pPr>
+      <w:r>
+        <w:lastRenderedPageBreak/>
+        <w:t>Validità Ecologica dello Studio</w:t>
+      </w:r>
+      <w:bookmarkEnd w:id="13"/>
+    </w:p>
+    <w:p/>
+    <w:p>
+      <w:r>
+        <w:t>Dato che l’applicazione in uso verrà eseguita direttamente su uno smartphone, e che tutti gli smartphone degli ultimi anni dispongono di una fotocamera interna – oltre che della possibilità fornita tramite API di registrare lo schermo – per avere un’ambiente il più possibile simile all’ambiente di utilizzo reale, la registrazione delle schermate e dell’utente avverrà semplicemente attivando sia la registrazione schermo del dispositivo che la registrazione del volto mediante fotocamera interna.</w:t>
+      </w:r>
+    </w:p>
+    <w:p>
+      <w:r>
+        <w:t xml:space="preserve">Tali schermate verranno in seguito sovrapposte per ottenere un video unico e sincrono dell’interazione tra utente e sistema. </w:t>
+      </w:r>
+    </w:p>
+    <w:p/>
+    <w:p>
+      <w:r>
+        <w:rPr>
+          <w:noProof/>
+        </w:rPr>
+        <w:drawing>
+          <wp:inline distT="0" distB="0" distL="0" distR="0" wp14:anchorId="766C77F6" wp14:editId="1D641B4B">
+            <wp:extent cx="6120130" cy="4473575"/>
+            <wp:effectExtent l="0" t="0" r="1270" b="0"/>
+            <wp:docPr id="2" name="Immagine 2"/>
+            <wp:cNvGraphicFramePr>
+              <a:graphicFrameLocks xmlns:a="http://schemas.openxmlformats.org/drawingml/2006/main" noChangeAspect="1"/>
+            </wp:cNvGraphicFramePr>
+            <a:graphic xmlns:a="http://schemas.openxmlformats.org/drawingml/2006/main">
+              <a:graphicData uri="http://schemas.openxmlformats.org/drawingml/2006/picture">
+                <pic:pic xmlns:pic="http://schemas.openxmlformats.org/drawingml/2006/picture">
+                  <pic:nvPicPr>
+                    <pic:cNvPr id="2" name="IMG_7FA83B0C8D11-1.jpeg"/>
+                    <pic:cNvPicPr/>
+                  </pic:nvPicPr>
+                  <pic:blipFill>
+                    <a:blip r:embed="rId9" cstate="print">
+                      <a:extLst>
+                        <a:ext uri="{28A0092B-C50C-407E-A947-70E740481C1C}">
+                          <a14:useLocalDpi xmlns:a14="http://schemas.microsoft.com/office/drawing/2010/main" val="0"/>
+                        </a:ext>
+                      </a:extLst>
+                    </a:blip>
+                    <a:stretch>
+                      <a:fillRect/>
+                    </a:stretch>
+                  </pic:blipFill>
+                  <pic:spPr>
+                    <a:xfrm>
+                      <a:off x="0" y="0"/>
+                      <a:ext cx="6120130" cy="4473575"/>
+                    </a:xfrm>
+                    <a:prstGeom prst="rect">
+                      <a:avLst/>
+                    </a:prstGeom>
+                  </pic:spPr>
+                </pic:pic>
+              </a:graphicData>
+            </a:graphic>
+          </wp:inline>
+        </w:drawing>
+      </w:r>
+    </w:p>
+    <w:p>
+      <w:pPr>
+        <w:pStyle w:val="MioCorpo"/>
+      </w:pPr>
+      <w:r>
+        <w:t>I valutatori che dovranno osservare l’utente invece staranno nei suoi paraggi cercando di essere il più discreti possibili, ed intervenendo solo se strettamente necessario.</w:t>
+      </w:r>
+    </w:p>
+    <w:p>
+      <w:pPr>
+        <w:pStyle w:val="MioCorpo"/>
+      </w:pPr>
+      <w:r>
+        <w:t xml:space="preserve">Se ciò dovesse avvenire, si prenderà prontamente nota di tale interferenza. </w:t>
+      </w:r>
     </w:p>
     <w:p>
       <w:pPr>
@@ -4930,16 +4995,32 @@
     </w:p>
     <w:p>
       <w:pPr>
+        <w:rPr>
+          <w:rFonts w:asciiTheme="majorHAnsi" w:eastAsiaTheme="majorEastAsia" w:hAnsiTheme="majorHAnsi" w:cstheme="majorBidi"/>
+          <w:color w:val="2F5496" w:themeColor="accent1" w:themeShade="BF"/>
+          <w:sz w:val="32"/>
+          <w:szCs w:val="32"/>
+        </w:rPr>
+      </w:pPr>
+      <w:bookmarkStart w:id="14" w:name="_Toc10880092"/>
+      <w:r>
+        <w:br w:type="page"/>
+      </w:r>
+    </w:p>
+    <w:p>
+      <w:pPr>
         <w:pStyle w:val="Titolo1"/>
       </w:pPr>
-      <w:bookmarkStart w:id="15" w:name="_Toc10880092"/>
-      <w:r>
+      <w:bookmarkStart w:id="15" w:name="_GoBack"/>
+      <w:bookmarkEnd w:id="15"/>
+      <w:r>
+        <w:lastRenderedPageBreak/>
         <w:t xml:space="preserve">Riferimenti </w:t>
       </w:r>
       <w:r>
         <w:t xml:space="preserve"> //poi finiranno come ultima sezione</w:t>
       </w:r>
-      <w:bookmarkEnd w:id="15"/>
+      <w:bookmarkEnd w:id="14"/>
     </w:p>
     <w:p>
       <w:pPr>
@@ -4955,8 +5036,8 @@
     </w:p>
     <w:p/>
     <w:sectPr>
-      <w:footerReference w:type="even" r:id="rId9"/>
-      <w:footerReference w:type="default" r:id="rId10"/>
+      <w:footerReference w:type="even" r:id="rId10"/>
+      <w:footerReference w:type="default" r:id="rId11"/>
       <w:pgSz w:w="11906" w:h="16838"/>
       <w:pgMar w:top="1417" w:right="1134" w:bottom="1134" w:left="1134" w:header="708" w:footer="708" w:gutter="0"/>
       <w:cols w:space="708"/>
@@ -8694,7 +8775,7 @@
 </file>
 
 <file path=customXml/itemProps1.xml><?xml version="1.0" encoding="utf-8"?>
-<ds:datastoreItem xmlns:ds="http://schemas.openxmlformats.org/officeDocument/2006/customXml" ds:itemID="{B16BEE3C-AA4E-6949-86D9-DA84572CFCD7}">
+<ds:datastoreItem xmlns:ds="http://schemas.openxmlformats.org/officeDocument/2006/customXml" ds:itemID="{A5398684-59F1-8440-BC66-24BD9A566433}">
   <ds:schemaRefs>
     <ds:schemaRef ds:uri="http://schemas.openxmlformats.org/officeDocument/2006/bibliography"/>
   </ds:schemaRefs>

</xml_diff>

<commit_message>
Aggiornata validità ecologica studio
</commit_message>
<xml_diff>
--- a/Documentazione/Assignment3.docx
+++ b/Documentazione/Assignment3.docx
@@ -4911,12 +4911,24 @@
     <w:p/>
     <w:p>
       <w:r>
-        <w:t>Dato che l’applicazione in uso verrà eseguita direttamente su uno smartphone, e che tutti gli smartphone degli ultimi anni dispongono di una fotocamera interna – oltre che della possibilità fornita tramite API di registrare lo schermo – per avere un’ambiente il più possibile simile all’ambiente di utilizzo reale, la registrazione delle schermate e dell’utente avverrà semplicemente attivando sia la registrazione schermo del dispositivo che la registrazione del volto mediante fotocamera interna.</w:t>
-      </w:r>
-    </w:p>
-    <w:p>
-      <w:r>
-        <w:t xml:space="preserve">Tali schermate verranno in seguito sovrapposte per ottenere un video unico e sincrono dell’interazione tra utente e sistema. </w:t>
+        <w:t xml:space="preserve">Dato che l’applicazione in uso verrà eseguita direttamente su uno smartphone, e che tutti gli smartphone degli ultimi anni dispongono di una fotocamera interna – oltre che della possibilità fornita tramite API di registrare lo schermo – per avere un’ambiente il più possibile simile all’ambiente di utilizzo reale, la registrazione delle schermate e dell’utente </w:t>
+      </w:r>
+      <w:r>
+        <w:t>potrebbero avvenire</w:t>
+      </w:r>
+      <w:r>
+        <w:t xml:space="preserve"> semplicemente attivando sia la registrazione schermo del dispositivo che la registrazione del volto mediante fotocamera interna.</w:t>
+      </w:r>
+    </w:p>
+    <w:p>
+      <w:r>
+        <w:t xml:space="preserve">Tali schermate </w:t>
+      </w:r>
+      <w:r>
+        <w:t>andrebbero</w:t>
+      </w:r>
+      <w:r>
+        <w:t xml:space="preserve"> in seguito sovrapposte per ottenere un video unico e sincrono dell’interazione tra utente e sistema. </w:t>
       </w:r>
     </w:p>
     <w:p/>
@@ -4973,6 +4985,21 @@
         <w:pStyle w:val="MioCorpo"/>
       </w:pPr>
       <w:r>
+        <w:t xml:space="preserve">Tuttavia, nel caso specifico del test portato avanti, non si disponeva della versione completamente implementata dell’applicazione né della possibilità di integrare in essa le funzionalità di registrazione mediante schermo e fotocamera. </w:t>
+      </w:r>
+    </w:p>
+    <w:p>
+      <w:bookmarkStart w:id="14" w:name="_Toc10880092"/>
+      <w:r>
+        <w:t xml:space="preserve">Disponendo del prototipo in Marvel, è stato deciso di avviare quest’ultimo direttamente su smartphone – per ottenere un’esperienza d’uso il più realistica possibile e avere comunque la possibilità di registrare lo schermo – mentre l’utente verrà registrato mediante telecamere esterne. </w:t>
+      </w:r>
+    </w:p>
+    <w:p>
+      <w:pPr>
+        <w:pStyle w:val="MioCorpo"/>
+      </w:pPr>
+      <w:r>
+        <w:lastRenderedPageBreak/>
         <w:t>I valutatori che dovranno osservare l’utente invece staranno nei suoi paraggi cercando di essere il più discreti possibili, ed intervenendo solo se strettamente necessario.</w:t>
       </w:r>
     </w:p>
@@ -4985,9 +5012,402 @@
       </w:r>
     </w:p>
     <w:p>
-      <w:pPr>
-        <w:pStyle w:val="MioCorpo"/>
-        <w:rPr>
+      <w:r>
+        <w:rPr>
+          <w:noProof/>
+        </w:rPr>
+        <mc:AlternateContent>
+          <mc:Choice Requires="wps">
+            <w:drawing>
+              <wp:anchor distT="0" distB="0" distL="114300" distR="114300" simplePos="0" relativeHeight="251662336" behindDoc="0" locked="0" layoutInCell="1" allowOverlap="1" wp14:anchorId="35059365" wp14:editId="667B3847">
+                <wp:simplePos x="0" y="0"/>
+                <wp:positionH relativeFrom="column">
+                  <wp:posOffset>1809115</wp:posOffset>
+                </wp:positionH>
+                <wp:positionV relativeFrom="paragraph">
+                  <wp:posOffset>4585970</wp:posOffset>
+                </wp:positionV>
+                <wp:extent cx="2498090" cy="635"/>
+                <wp:effectExtent l="0" t="0" r="3810" b="12065"/>
+                <wp:wrapSquare wrapText="bothSides"/>
+                <wp:docPr id="4" name="Casella di testo 4"/>
+                <wp:cNvGraphicFramePr/>
+                <a:graphic xmlns:a="http://schemas.openxmlformats.org/drawingml/2006/main">
+                  <a:graphicData uri="http://schemas.microsoft.com/office/word/2010/wordprocessingShape">
+                    <wps:wsp>
+                      <wps:cNvSpPr txBox="1"/>
+                      <wps:spPr>
+                        <a:xfrm>
+                          <a:off x="0" y="0"/>
+                          <a:ext cx="2498090" cy="635"/>
+                        </a:xfrm>
+                        <a:prstGeom prst="rect">
+                          <a:avLst/>
+                        </a:prstGeom>
+                        <a:solidFill>
+                          <a:prstClr val="white"/>
+                        </a:solidFill>
+                        <a:ln>
+                          <a:noFill/>
+                        </a:ln>
+                      </wps:spPr>
+                      <wps:txbx>
+                        <w:txbxContent>
+                          <w:p>
+                            <w:pPr>
+                              <w:pStyle w:val="Didascalia"/>
+                              <w:rPr>
+                                <w:noProof/>
+                                <w:szCs w:val="22"/>
+                              </w:rPr>
+                            </w:pPr>
+                            <w:r>
+                              <w:t xml:space="preserve">Figura </w:t>
+                            </w:r>
+                            <w:fldSimple w:instr=" SEQ Figura \* ARABIC ">
+                              <w:r>
+                                <w:rPr>
+                                  <w:noProof/>
+                                </w:rPr>
+                                <w:t>1</w:t>
+                              </w:r>
+                            </w:fldSimple>
+                            <w:r>
+                              <w:t xml:space="preserve"> - Esempio di registrazione schermo (doppio click per avviare)</w:t>
+                            </w:r>
+                          </w:p>
+                        </w:txbxContent>
+                      </wps:txbx>
+                      <wps:bodyPr rot="0" spcFirstLastPara="0" vertOverflow="overflow" horzOverflow="overflow" vert="horz" wrap="square" lIns="0" tIns="0" rIns="0" bIns="0" numCol="1" spcCol="0" rtlCol="0" fromWordArt="0" anchor="t" anchorCtr="0" forceAA="0" compatLnSpc="1">
+                        <a:prstTxWarp prst="textNoShape">
+                          <a:avLst/>
+                        </a:prstTxWarp>
+                        <a:spAutoFit/>
+                      </wps:bodyPr>
+                    </wps:wsp>
+                  </a:graphicData>
+                </a:graphic>
+              </wp:anchor>
+            </w:drawing>
+          </mc:Choice>
+          <mc:Fallback>
+            <w:pict>
+              <v:shapetype w14:anchorId="35059365" id="_x0000_t202" coordsize="21600,21600" o:spt="202" path="m,l,21600r21600,l21600,xe">
+                <v:stroke joinstyle="miter"/>
+                <v:path gradientshapeok="t" o:connecttype="rect"/>
+              </v:shapetype>
+              <v:shape id="Casella di testo 4" o:spid="_x0000_s1026" type="#_x0000_t202" style="position:absolute;margin-left:142.45pt;margin-top:361.1pt;width:196.7pt;height:.05pt;z-index:251662336;visibility:visible;mso-wrap-style:square;mso-wrap-distance-left:9pt;mso-wrap-distance-top:0;mso-wrap-distance-right:9pt;mso-wrap-distance-bottom:0;mso-position-horizontal:absolute;mso-position-horizontal-relative:text;mso-position-vertical:absolute;mso-position-vertical-relative:text;v-text-anchor:top" o:gfxdata="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" stroked="f">
+                <v:textbox style="mso-fit-shape-to-text:t" inset="0,0,0,0">
+                  <w:txbxContent>
+                    <w:p>
+                      <w:pPr>
+                        <w:pStyle w:val="Didascalia"/>
+                        <w:rPr>
+                          <w:noProof/>
+                          <w:szCs w:val="22"/>
+                        </w:rPr>
+                      </w:pPr>
+                      <w:r>
+                        <w:t xml:space="preserve">Figura </w:t>
+                      </w:r>
+                      <w:fldSimple w:instr=" SEQ Figura \* ARABIC ">
+                        <w:r>
+                          <w:rPr>
+                            <w:noProof/>
+                          </w:rPr>
+                          <w:t>1</w:t>
+                        </w:r>
+                      </w:fldSimple>
+                      <w:r>
+                        <w:t xml:space="preserve"> - Esempio di registrazione schermo (doppio click per avviare)</w:t>
+                      </w:r>
+                    </w:p>
+                  </w:txbxContent>
+                </v:textbox>
+                <w10:wrap type="square"/>
+              </v:shape>
+            </w:pict>
+          </mc:Fallback>
+        </mc:AlternateContent>
+      </w:r>
+      <w:r>
+        <w:rPr>
+          <w:noProof/>
+        </w:rPr>
+        <w:drawing>
+          <wp:anchor distT="0" distB="0" distL="114300" distR="114300" simplePos="0" relativeHeight="251660288" behindDoc="0" locked="0" layoutInCell="1" allowOverlap="1" wp14:anchorId="0506C95B" wp14:editId="1A250C6D">
+            <wp:simplePos x="0" y="0"/>
+            <wp:positionH relativeFrom="margin">
+              <wp:align>center</wp:align>
+            </wp:positionH>
+            <wp:positionV relativeFrom="paragraph">
+              <wp:posOffset>84878</wp:posOffset>
+            </wp:positionV>
+            <wp:extent cx="2498090" cy="4444365"/>
+            <wp:effectExtent l="0" t="0" r="3810" b="635"/>
+            <wp:wrapSquare wrapText="bothSides"/>
+            <wp:docPr id="3" name="Immagine 3"/>
+            <wp:cNvGraphicFramePr>
+              <a:graphicFrameLocks xmlns:a="http://schemas.openxmlformats.org/drawingml/2006/main" noChangeAspect="1"/>
+            </wp:cNvGraphicFramePr>
+            <a:graphic xmlns:a="http://schemas.openxmlformats.org/drawingml/2006/main">
+              <a:graphicData uri="http://schemas.openxmlformats.org/drawingml/2006/picture">
+                <pic:pic xmlns:pic="http://schemas.openxmlformats.org/drawingml/2006/picture">
+                  <pic:nvPicPr>
+                    <pic:cNvPr id="3" name="IMG_8010.TRIM.MOV" descr="movie::/Users/emanuelegargiulo/Downloads/IMG_8010.TRIM.MOV"/>
+                    <pic:cNvPicPr/>
+                  </pic:nvPicPr>
+                  <pic:blipFill>
+                    <a:blip r:embed="rId10" cstate="print">
+                      <a:extLst>
+                        <a:ext uri="{28A0092B-C50C-407E-A947-70E740481C1C}">
+                          <a14:useLocalDpi xmlns:a14="http://schemas.microsoft.com/office/drawing/2010/main" val="0"/>
+                        </a:ext>
+                      </a:extLst>
+                    </a:blip>
+                    <a:stretch>
+                      <a:fillRect/>
+                    </a:stretch>
+                  </pic:blipFill>
+                  <pic:spPr>
+                    <a:xfrm>
+                      <a:off x="0" y="0"/>
+                      <a:ext cx="2498090" cy="4444365"/>
+                    </a:xfrm>
+                    <a:prstGeom prst="rect">
+                      <a:avLst/>
+                    </a:prstGeom>
+                  </pic:spPr>
+                </pic:pic>
+              </a:graphicData>
+            </a:graphic>
+            <wp14:sizeRelH relativeFrom="margin">
+              <wp14:pctWidth>0</wp14:pctWidth>
+            </wp14:sizeRelH>
+            <wp14:sizeRelV relativeFrom="margin">
+              <wp14:pctHeight>0</wp14:pctHeight>
+            </wp14:sizeRelV>
+          </wp:anchor>
+        </w:drawing>
+      </w:r>
+    </w:p>
+    <w:p>
+      <w:r>
+        <w:br w:type="page"/>
+      </w:r>
+    </w:p>
+    <w:p>
+      <w:bookmarkStart w:id="15" w:name="_GoBack"/>
+      <w:bookmarkEnd w:id="15"/>
+    </w:p>
+    <w:p/>
+    <w:p/>
+    <w:p/>
+    <w:p/>
+    <w:p/>
+    <w:p/>
+    <w:p/>
+    <w:p/>
+    <w:p/>
+    <w:p/>
+    <w:p/>
+    <w:p/>
+    <w:p/>
+    <w:p/>
+    <w:p/>
+    <w:p/>
+    <w:p/>
+    <w:p/>
+    <w:p/>
+    <w:p/>
+    <w:p/>
+    <w:p/>
+    <w:p/>
+    <w:p/>
+    <w:p/>
+    <w:p/>
+    <w:p/>
+    <w:p/>
+    <w:p/>
+    <w:p/>
+    <w:p/>
+    <w:p/>
+    <w:p/>
+    <w:p/>
+    <w:p/>
+    <w:p/>
+    <w:p/>
+    <w:p/>
+    <w:p/>
+    <w:p/>
+    <w:p/>
+    <w:p/>
+    <w:p/>
+    <w:p/>
+    <w:p/>
+    <w:p/>
+    <w:p/>
+    <w:p/>
+    <w:p/>
+    <w:p/>
+    <w:p/>
+    <w:p/>
+    <w:p/>
+    <w:p/>
+    <w:p/>
+    <w:p/>
+    <w:p/>
+    <w:p/>
+    <w:p/>
+    <w:p/>
+    <w:p/>
+    <w:p/>
+    <w:p/>
+    <w:p/>
+    <w:p/>
+    <w:p/>
+    <w:p/>
+    <w:p/>
+    <w:p/>
+    <w:p/>
+    <w:p/>
+    <w:p/>
+    <w:p/>
+    <w:p/>
+    <w:p/>
+    <w:p/>
+    <w:p/>
+    <w:p/>
+    <w:p/>
+    <w:p/>
+    <w:p/>
+    <w:p/>
+    <w:p/>
+    <w:p/>
+    <w:p/>
+    <w:p/>
+    <w:p/>
+    <w:p/>
+    <w:p/>
+    <w:p/>
+    <w:p/>
+    <w:p/>
+    <w:p/>
+    <w:p/>
+    <w:p/>
+    <w:p/>
+    <w:p/>
+    <w:p/>
+    <w:p/>
+    <w:p/>
+    <w:p/>
+    <w:p/>
+    <w:p/>
+    <w:p/>
+    <w:p/>
+    <w:p/>
+    <w:p/>
+    <w:p/>
+    <w:p/>
+    <w:p/>
+    <w:p/>
+    <w:p/>
+    <w:p/>
+    <w:p/>
+    <w:p/>
+    <w:p/>
+    <w:p/>
+    <w:p/>
+    <w:p/>
+    <w:p/>
+    <w:p/>
+    <w:p/>
+    <w:p/>
+    <w:p/>
+    <w:p/>
+    <w:p/>
+    <w:p/>
+    <w:p/>
+    <w:p/>
+    <w:p/>
+    <w:p/>
+    <w:p/>
+    <w:p/>
+    <w:p/>
+    <w:p/>
+    <w:p/>
+    <w:p/>
+    <w:p/>
+    <w:p/>
+    <w:p/>
+    <w:p/>
+    <w:p/>
+    <w:p/>
+    <w:p/>
+    <w:p/>
+    <w:p/>
+    <w:p/>
+    <w:p/>
+    <w:p/>
+    <w:p/>
+    <w:p/>
+    <w:p/>
+    <w:p/>
+    <w:p/>
+    <w:p/>
+    <w:p/>
+    <w:p/>
+    <w:p/>
+    <w:p/>
+    <w:p/>
+    <w:p/>
+    <w:p/>
+    <w:p/>
+    <w:p/>
+    <w:p/>
+    <w:p/>
+    <w:p/>
+    <w:p/>
+    <w:p/>
+    <w:p/>
+    <w:p/>
+    <w:p/>
+    <w:p/>
+    <w:p/>
+    <w:p/>
+    <w:p/>
+    <w:p/>
+    <w:p/>
+    <w:p/>
+    <w:p/>
+    <w:p/>
+    <w:p/>
+    <w:p/>
+    <w:p/>
+    <w:p/>
+    <w:p/>
+    <w:p/>
+    <w:p/>
+    <w:p/>
+    <w:p/>
+    <w:p/>
+    <w:p/>
+    <w:p/>
+    <w:p/>
+    <w:p/>
+    <w:p/>
+    <w:p/>
+    <w:p/>
+    <w:p/>
+    <w:p/>
+    <w:p/>
+    <w:p/>
+    <w:p/>
+    <w:p/>
+    <w:p>
+      <w:pPr>
+        <w:rPr>
+          <w:rFonts w:asciiTheme="majorHAnsi" w:eastAsiaTheme="majorEastAsia" w:hAnsiTheme="majorHAnsi" w:cstheme="majorBidi"/>
           <w:sz w:val="32"/>
           <w:szCs w:val="32"/>
         </w:rPr>
@@ -4997,24 +5417,88 @@
       <w:pPr>
         <w:rPr>
           <w:rFonts w:asciiTheme="majorHAnsi" w:eastAsiaTheme="majorEastAsia" w:hAnsiTheme="majorHAnsi" w:cstheme="majorBidi"/>
-          <w:color w:val="2F5496" w:themeColor="accent1" w:themeShade="BF"/>
           <w:sz w:val="32"/>
           <w:szCs w:val="32"/>
         </w:rPr>
       </w:pPr>
-      <w:bookmarkStart w:id="14" w:name="_Toc10880092"/>
-      <w:r>
-        <w:br w:type="page"/>
-      </w:r>
+    </w:p>
+    <w:p>
+      <w:pPr>
+        <w:rPr>
+          <w:rFonts w:asciiTheme="majorHAnsi" w:eastAsiaTheme="majorEastAsia" w:hAnsiTheme="majorHAnsi" w:cstheme="majorBidi"/>
+          <w:sz w:val="32"/>
+          <w:szCs w:val="32"/>
+        </w:rPr>
+      </w:pPr>
+    </w:p>
+    <w:p>
+      <w:pPr>
+        <w:rPr>
+          <w:rFonts w:asciiTheme="majorHAnsi" w:eastAsiaTheme="majorEastAsia" w:hAnsiTheme="majorHAnsi" w:cstheme="majorBidi"/>
+          <w:sz w:val="32"/>
+          <w:szCs w:val="32"/>
+        </w:rPr>
+      </w:pPr>
+    </w:p>
+    <w:p>
+      <w:pPr>
+        <w:rPr>
+          <w:rFonts w:asciiTheme="majorHAnsi" w:eastAsiaTheme="majorEastAsia" w:hAnsiTheme="majorHAnsi" w:cstheme="majorBidi"/>
+          <w:sz w:val="32"/>
+          <w:szCs w:val="32"/>
+        </w:rPr>
+      </w:pPr>
+    </w:p>
+    <w:p>
+      <w:pPr>
+        <w:rPr>
+          <w:rFonts w:asciiTheme="majorHAnsi" w:eastAsiaTheme="majorEastAsia" w:hAnsiTheme="majorHAnsi" w:cstheme="majorBidi"/>
+          <w:sz w:val="32"/>
+          <w:szCs w:val="32"/>
+        </w:rPr>
+      </w:pPr>
+    </w:p>
+    <w:p>
+      <w:pPr>
+        <w:rPr>
+          <w:rFonts w:asciiTheme="majorHAnsi" w:eastAsiaTheme="majorEastAsia" w:hAnsiTheme="majorHAnsi" w:cstheme="majorBidi"/>
+          <w:sz w:val="32"/>
+          <w:szCs w:val="32"/>
+        </w:rPr>
+      </w:pPr>
+    </w:p>
+    <w:p>
+      <w:pPr>
+        <w:rPr>
+          <w:rFonts w:asciiTheme="majorHAnsi" w:eastAsiaTheme="majorEastAsia" w:hAnsiTheme="majorHAnsi" w:cstheme="majorBidi"/>
+          <w:sz w:val="32"/>
+          <w:szCs w:val="32"/>
+        </w:rPr>
+      </w:pPr>
+    </w:p>
+    <w:p>
+      <w:pPr>
+        <w:rPr>
+          <w:rFonts w:asciiTheme="majorHAnsi" w:eastAsiaTheme="majorEastAsia" w:hAnsiTheme="majorHAnsi" w:cstheme="majorBidi"/>
+          <w:sz w:val="32"/>
+          <w:szCs w:val="32"/>
+        </w:rPr>
+      </w:pPr>
+    </w:p>
+    <w:p>
+      <w:pPr>
+        <w:rPr>
+          <w:rFonts w:asciiTheme="majorHAnsi" w:eastAsiaTheme="majorEastAsia" w:hAnsiTheme="majorHAnsi" w:cstheme="majorBidi"/>
+          <w:sz w:val="32"/>
+          <w:szCs w:val="32"/>
+        </w:rPr>
+      </w:pPr>
     </w:p>
     <w:p>
       <w:pPr>
         <w:pStyle w:val="Titolo1"/>
       </w:pPr>
-      <w:bookmarkStart w:id="15" w:name="_GoBack"/>
-      <w:bookmarkEnd w:id="15"/>
-      <w:r>
-        <w:lastRenderedPageBreak/>
+      <w:r>
         <w:t xml:space="preserve">Riferimenti </w:t>
       </w:r>
       <w:r>
@@ -5036,8 +5520,8 @@
     </w:p>
     <w:p/>
     <w:sectPr>
-      <w:footerReference w:type="even" r:id="rId10"/>
-      <w:footerReference w:type="default" r:id="rId11"/>
+      <w:footerReference w:type="even" r:id="rId11"/>
+      <w:footerReference w:type="default" r:id="rId12"/>
       <w:pgSz w:w="11906" w:h="16838"/>
       <w:pgMar w:top="1417" w:right="1134" w:bottom="1134" w:left="1134" w:header="708" w:footer="708" w:gutter="0"/>
       <w:cols w:space="708"/>
@@ -8472,6 +8956,25 @@
       <w:lang w:eastAsia="it-IT"/>
     </w:rPr>
   </w:style>
+  <w:style w:type="paragraph" w:styleId="Didascalia">
+    <w:name w:val="caption"/>
+    <w:basedOn w:val="Normale"/>
+    <w:next w:val="Normale"/>
+    <w:uiPriority w:val="35"/>
+    <w:unhideWhenUsed/>
+    <w:qFormat/>
+    <w:rsid w:val="00D421AA"/>
+    <w:pPr>
+      <w:spacing w:after="200" w:line="240" w:lineRule="auto"/>
+    </w:pPr>
+    <w:rPr>
+      <w:i/>
+      <w:iCs/>
+      <w:color w:val="44546A" w:themeColor="text2"/>
+      <w:sz w:val="18"/>
+      <w:szCs w:val="18"/>
+    </w:rPr>
+  </w:style>
 </w:styles>
 </file>
 
@@ -8775,7 +9278,7 @@
 </file>
 
 <file path=customXml/itemProps1.xml><?xml version="1.0" encoding="utf-8"?>
-<ds:datastoreItem xmlns:ds="http://schemas.openxmlformats.org/officeDocument/2006/customXml" ds:itemID="{A5398684-59F1-8440-BC66-24BD9A566433}">
+<ds:datastoreItem xmlns:ds="http://schemas.openxmlformats.org/officeDocument/2006/customXml" ds:itemID="{E8914188-76AB-0347-BAD6-670FC7C611FF}">
   <ds:schemaRefs>
     <ds:schemaRef ds:uri="http://schemas.openxmlformats.org/officeDocument/2006/bibliography"/>
   </ds:schemaRefs>

</xml_diff>

<commit_message>
aggiunte le sezioni di istruzione dei task
</commit_message>
<xml_diff>
--- a/Documentazione/Assignment3.docx
+++ b/Documentazione/Assignment3.docx
@@ -2945,12 +2945,192 @@
       </w:r>
     </w:p>
     <w:p/>
+    <w:p>
+      <w:pPr>
+        <w:pStyle w:val="Titolo2"/>
+      </w:pPr>
+      <w:r>
+        <w:t>I</w:t>
+      </w:r>
+      <w:r>
+        <w:t>struzioni</w:t>
+      </w:r>
+      <w:r>
+        <w:t xml:space="preserve"> generali sullo studio di usabilità</w:t>
+      </w:r>
+    </w:p>
     <w:p/>
     <w:p>
+      <w:r>
+        <w:t xml:space="preserve">Nei prossimi 10 minuti, verranno svolti una serie di test relativi all’applicazione </w:t>
+      </w:r>
+      <w:proofErr w:type="spellStart"/>
+      <w:r>
+        <w:t>MedMinder</w:t>
+      </w:r>
+      <w:proofErr w:type="spellEnd"/>
+      <w:r>
+        <w:t xml:space="preserve">. </w:t>
+      </w:r>
+    </w:p>
+    <w:p>
+      <w:r>
+        <w:t>Saranno fornite istruzioni più specifiche per ciascun task, ma tali istruzioni non saranno dettagliate, in quanto uno degli scopi del test è verificare quanto facilmente tale applicazione può essere utilizzata da persone che non hanno conoscenze pregresse del sistema.</w:t>
+      </w:r>
+    </w:p>
+    <w:p>
+      <w:r>
+        <w:t xml:space="preserve">Se in un qualunque momento doveste incontrare problemi, seguite semplicemente il vostro istinto, utilizzando le informazioni che avete. Solo se necessario, un facilitatore interverrà per aiutarvi a compiere progressi. </w:t>
+      </w:r>
+      <w:r>
+        <w:br/>
+        <w:t xml:space="preserve">Per favore, ricordatevi di ‘pensare ad alta voce’, dicendo sempre anche quando si sta iniziando lo svolgimento di un certo task e quando lo si è completato. </w:t>
+      </w:r>
+    </w:p>
+    <w:p>
+      <w:r>
+        <w:t xml:space="preserve">Ciò è molto importante per comprendere i vostri obiettivi, le vostre aspettative e le vostre reazioni durante l’esecuzione dei task. Se avete domande prima di iniziare, questo è il momento giusto per porle. </w:t>
+      </w:r>
+    </w:p>
+    <w:p/>
+    <w:p>
       <w:pPr>
         <w:pStyle w:val="Titolo2"/>
       </w:pPr>
+      <w:r>
+        <w:t>Istruzioni specifiche per i task</w:t>
+      </w:r>
+    </w:p>
+    <w:p/>
+    <w:p>
+      <w:r>
+        <w:t>Background (per tutti i task): siete una persona affetta da svariate patologie, per le quali dovete assumere diversi medicinali nel corso di una giornata tipo e affrontare molte visite mediche nell’arco dell’anno. Quest’applicazione vuole aiutarvi a tenere sotto controllo le scorte delle vostre medicine e a ricordarvi quando prenderle, così come vuole aiutarvi a ricordare visite mediche e a trovare la farmacia aperta più vicina</w:t>
+      </w:r>
+    </w:p>
+    <w:p/>
+    <w:p>
+      <w:r>
+        <w:rPr>
+          <w:b/>
+          <w:bCs/>
+        </w:rPr>
+        <w:t>Task 1</w:t>
+      </w:r>
+      <w:r>
+        <w:t>: Aggiunta di un farmaco all’applicazione.</w:t>
+      </w:r>
+    </w:p>
+    <w:p>
+      <w:r>
+        <w:t>Avete appena acquistato un farmaco, e ora dovete aggiungerlo all’applicazione. Sarà necessario indicare la quantità di farmaco a vostra disposizione e gli orari in cui dovrete assumerlo.</w:t>
+      </w:r>
+    </w:p>
+    <w:p>
+      <w:r>
+        <w:rPr>
+          <w:b/>
+          <w:bCs/>
+        </w:rPr>
+        <w:t>Task 2</w:t>
+      </w:r>
+      <w:r>
+        <w:t>: Aggiunta di una visita all’applicazione.</w:t>
+      </w:r>
+    </w:p>
+    <w:p>
+      <w:r>
+        <w:t>Avete appena preso un appuntamento per una visita specialistica. Dovrete aggiungere i dettagli di tale appuntamento all’applicazione, in modo che essa possa ricordarvene.</w:t>
+      </w:r>
+    </w:p>
+    <w:p>
+      <w:r>
+        <w:rPr>
+          <w:b/>
+          <w:bCs/>
+        </w:rPr>
+        <w:t>Task 3</w:t>
+      </w:r>
+      <w:r>
+        <w:t>: Visualizzazione del riepilogo delle medicine rimanenti.</w:t>
+      </w:r>
+    </w:p>
+    <w:p>
+      <w:r>
+        <w:lastRenderedPageBreak/>
+        <w:t>Non ricordate esattamente se avete abbastanza antibiotici per completare l’intero ciclo di trattamento. Volete controllare sull’applicazione quanti ve ne rimangono.</w:t>
+      </w:r>
+    </w:p>
+    <w:p>
+      <w:r>
+        <w:rPr>
+          <w:b/>
+          <w:bCs/>
+        </w:rPr>
+        <w:t>Task 4</w:t>
+      </w:r>
+      <w:r>
+        <w:t>: Visualizzazione del riepilogo delle visite mediche.</w:t>
+      </w:r>
+    </w:p>
+    <w:p>
+      <w:r>
+        <w:t>Non ricordate esattamente quali visite avete questo mese e volete dunque visualizzare tutti i vostri appuntamenti all’interno dell’applicazione.</w:t>
+      </w:r>
+    </w:p>
+    <w:p>
+      <w:r>
+        <w:rPr>
+          <w:b/>
+          <w:bCs/>
+        </w:rPr>
+        <w:t>Task 5</w:t>
+      </w:r>
+      <w:r>
+        <w:t>: Visualizzazione farmacie aperte in zona.</w:t>
+      </w:r>
+    </w:p>
+    <w:p>
+      <w:r>
+        <w:t>Vi siete resi conto che vi servirà dell’altro antibiotico in seguito ad un’estrazione dentale. Dovendolo acquistare, cercate la farmacia aperta più vicina utilizzando l’applicazione.</w:t>
+      </w:r>
+    </w:p>
+    <w:p>
+      <w:r>
+        <w:rPr>
+          <w:b/>
+          <w:bCs/>
+        </w:rPr>
+        <w:t>Task 6</w:t>
+      </w:r>
+      <w:r>
+        <w:t>: Visualizzazione riepilogo generale.</w:t>
+      </w:r>
+    </w:p>
+    <w:p>
+      <w:r>
+        <w:t xml:space="preserve">Desiderate dare uno sguardo rapido al prossimo appuntamento medico al quale recarvi e a quale farmaco dovrete assumere più </w:t>
+      </w:r>
+      <w:proofErr w:type="spellStart"/>
+      <w:r>
+        <w:t>imminentemente</w:t>
+      </w:r>
+      <w:proofErr w:type="spellEnd"/>
+      <w:r>
+        <w:t>.</w:t>
+      </w:r>
+    </w:p>
+    <w:p>
+      <w:pPr>
+        <w:pStyle w:val="Titolo2"/>
+      </w:pPr>
       <w:bookmarkStart w:id="10" w:name="_Toc10880087"/>
+    </w:p>
+    <w:p>
+      <w:pPr>
+        <w:pStyle w:val="Titolo2"/>
+      </w:pPr>
+      <w:bookmarkStart w:id="11" w:name="_GoBack"/>
+      <w:bookmarkEnd w:id="11"/>
       <w:r>
         <w:t>Questionario di background</w:t>
       </w:r>
@@ -3296,12 +3476,12 @@
       <w:pPr>
         <w:pStyle w:val="Titolo2"/>
       </w:pPr>
-      <w:bookmarkStart w:id="11" w:name="_Toc10880088"/>
+      <w:bookmarkStart w:id="12" w:name="_Toc10880088"/>
       <w:r>
         <w:lastRenderedPageBreak/>
         <w:t>Questionario di Reazione</w:t>
       </w:r>
-      <w:bookmarkEnd w:id="11"/>
+      <w:bookmarkEnd w:id="12"/>
     </w:p>
     <w:p/>
     <w:p>
@@ -4994,11 +5174,11 @@
       <w:pPr>
         <w:pStyle w:val="Titolo1"/>
       </w:pPr>
-      <w:bookmarkStart w:id="12" w:name="_Toc10880089"/>
+      <w:bookmarkStart w:id="13" w:name="_Toc10880089"/>
       <w:r>
         <w:t>Ipotesi da Testare</w:t>
       </w:r>
-      <w:bookmarkEnd w:id="12"/>
+      <w:bookmarkEnd w:id="13"/>
     </w:p>
     <w:p/>
     <w:p>
@@ -6347,10 +6527,7 @@
             </w:r>
             <w:r>
               <w:br/>
-              <w:t>L</w:t>
-            </w:r>
-            <w:r>
-              <w:t>abel che indicano la quantità del medicinale.</w:t>
+              <w:t>Label che indicano la quantità del medicinale.</w:t>
             </w:r>
           </w:p>
         </w:tc>
@@ -6559,10 +6736,7 @@
               <w:pStyle w:val="MioCorpo"/>
             </w:pPr>
             <w:r>
-              <w:t>Task_</w:t>
-            </w:r>
-            <w:r>
-              <w:t>5</w:t>
+              <w:t>Task_5</w:t>
             </w:r>
           </w:p>
         </w:tc>
@@ -6588,10 +6762,7 @@
               <w:pStyle w:val="MioCorpo"/>
             </w:pPr>
             <w:r>
-              <w:t xml:space="preserve">Visualizzazione </w:t>
-            </w:r>
-            <w:r>
-              <w:t>visite</w:t>
+              <w:t>Visualizzazione visite</w:t>
             </w:r>
           </w:p>
         </w:tc>
@@ -6627,10 +6798,7 @@
               <w:pStyle w:val="MioCorpo"/>
             </w:pPr>
             <w:r>
-              <w:t xml:space="preserve">L’obiettivo è quello di visualizzare le </w:t>
-            </w:r>
-            <w:r>
-              <w:t>visite prenotate.</w:t>
+              <w:t>L’obiettivo è quello di visualizzare le visite prenotate.</w:t>
             </w:r>
           </w:p>
         </w:tc>
@@ -6672,13 +6840,7 @@
               <w:t>visite</w:t>
             </w:r>
             <w:r>
-              <w:t xml:space="preserve"> potrebbe risultare più intuitiva grazie a un menù che permetta di individuare l’apposita sezione e a label che indicano la </w:t>
-            </w:r>
-            <w:r>
-              <w:t>sezione in cui l’utente si trova</w:t>
-            </w:r>
-            <w:r>
-              <w:t>.</w:t>
+              <w:t xml:space="preserve"> potrebbe risultare più intuitiva grazie a un menù che permetta di individuare l’apposita sezione e a label che indicano la sezione in cui l’utente si trova.</w:t>
             </w:r>
           </w:p>
         </w:tc>
@@ -6718,13 +6880,7 @@
             </w:r>
             <w:r>
               <w:br/>
-              <w:t xml:space="preserve">Label </w:t>
-            </w:r>
-            <w:r>
-              <w:t>della sezione</w:t>
-            </w:r>
-            <w:r>
-              <w:t>.</w:t>
+              <w:t>Label della sezione.</w:t>
             </w:r>
           </w:p>
         </w:tc>
@@ -6842,31 +6998,13 @@
               <w:pStyle w:val="MioCorpo"/>
             </w:pPr>
             <w:r>
-              <w:t xml:space="preserve">Viene mostrata agli utenti la schermata di home, in cui è possibile visualizzare un menu contente le varie sezioni a cui è possibile accedere. Il soggetto seleziona quindi la sezione delle </w:t>
-            </w:r>
-            <w:r>
-              <w:t>visite</w:t>
-            </w:r>
-            <w:r>
-              <w:t xml:space="preserve"> e visualizza una lista di </w:t>
-            </w:r>
-            <w:r>
-              <w:t>visite prenotate</w:t>
-            </w:r>
-            <w:r>
-              <w:t xml:space="preserve">. </w:t>
-            </w:r>
-            <w:r>
-              <w:t>Viene quindi chiesto all’utente di cliccare su</w:t>
+              <w:t>Viene mostrata agli utenti la schermata di home, in cui è possibile visualizzare un menu contente le varie sezioni a cui è possibile accedere. Il soggetto seleziona quindi la sezione delle visite e visualizza una lista di visite prenotate. Viene quindi chiesto all’utente di cliccare su</w:t>
             </w:r>
             <w:r>
               <w:t xml:space="preserve">ll’icona della mappa per capire dove si debba recare e </w:t>
             </w:r>
             <w:r>
-              <w:t xml:space="preserve">poi tornare alla schermata di home. </w:t>
-            </w:r>
-            <w:r>
-              <w:t xml:space="preserve">Il soggetto durante l’esecuzione del task deve usare la tecnica del </w:t>
+              <w:t xml:space="preserve">poi tornare alla schermata di home. Il soggetto durante l’esecuzione del task deve usare la tecnica del </w:t>
             </w:r>
             <w:proofErr w:type="spellStart"/>
             <w:r>
@@ -6969,10 +7107,7 @@
               <w:pStyle w:val="MioCorpo"/>
             </w:pPr>
             <w:r>
-              <w:t xml:space="preserve">Visualizzazione </w:t>
-            </w:r>
-            <w:r>
-              <w:t>farmacie aperte</w:t>
+              <w:t>Visualizzazione farmacie aperte</w:t>
             </w:r>
           </w:p>
         </w:tc>
@@ -7008,10 +7143,7 @@
               <w:pStyle w:val="MioCorpo"/>
             </w:pPr>
             <w:r>
-              <w:t xml:space="preserve">L’obiettivo è quello di visualizzare </w:t>
-            </w:r>
-            <w:r>
-              <w:t>le farmacie aperte in zona.</w:t>
+              <w:t>L’obiettivo è quello di visualizzare le farmacie aperte in zona.</w:t>
             </w:r>
           </w:p>
         </w:tc>
@@ -7251,8 +7383,6 @@
             <w:r>
               <w:t>delle farmacie aperte in zona</w:t>
             </w:r>
-            <w:bookmarkStart w:id="13" w:name="_GoBack"/>
-            <w:bookmarkEnd w:id="13"/>
             <w:r>
               <w:t>.</w:t>
             </w:r>
@@ -7719,14 +7849,27 @@
                             <w:r>
                               <w:t xml:space="preserve">Figura </w:t>
                             </w:r>
-                            <w:fldSimple w:instr=" SEQ Figura \* ARABIC ">
-                              <w:r>
-                                <w:rPr>
-                                  <w:noProof/>
-                                </w:rPr>
-                                <w:t>1</w:t>
-                              </w:r>
-                            </w:fldSimple>
+                            <w:r>
+                              <w:fldChar w:fldCharType="begin"/>
+                            </w:r>
+                            <w:r>
+                              <w:instrText xml:space="preserve"> SEQ Figura \* ARABIC </w:instrText>
+                            </w:r>
+                            <w:r>
+                              <w:fldChar w:fldCharType="separate"/>
+                            </w:r>
+                            <w:r>
+                              <w:rPr>
+                                <w:noProof/>
+                              </w:rPr>
+                              <w:t>1</w:t>
+                            </w:r>
+                            <w:r>
+                              <w:rPr>
+                                <w:noProof/>
+                              </w:rPr>
+                              <w:fldChar w:fldCharType="end"/>
+                            </w:r>
                             <w:r>
                               <w:t xml:space="preserve"> - Esempio di registrazione schermo (doppio click per avviare)</w:t>
                             </w:r>
@@ -7765,14 +7908,27 @@
                       <w:r>
                         <w:t xml:space="preserve">Figura </w:t>
                       </w:r>
-                      <w:fldSimple w:instr=" SEQ Figura \* ARABIC ">
-                        <w:r>
-                          <w:rPr>
-                            <w:noProof/>
-                          </w:rPr>
-                          <w:t>1</w:t>
-                        </w:r>
-                      </w:fldSimple>
+                      <w:r>
+                        <w:fldChar w:fldCharType="begin"/>
+                      </w:r>
+                      <w:r>
+                        <w:instrText xml:space="preserve"> SEQ Figura \* ARABIC </w:instrText>
+                      </w:r>
+                      <w:r>
+                        <w:fldChar w:fldCharType="separate"/>
+                      </w:r>
+                      <w:r>
+                        <w:rPr>
+                          <w:noProof/>
+                        </w:rPr>
+                        <w:t>1</w:t>
+                      </w:r>
+                      <w:r>
+                        <w:rPr>
+                          <w:noProof/>
+                        </w:rPr>
+                        <w:fldChar w:fldCharType="end"/>
+                      </w:r>
                       <w:r>
                         <w:t xml:space="preserve"> - Esempio di registrazione schermo (doppio click per avviare)</w:t>
                       </w:r>
@@ -8706,6 +8862,11 @@
         <w:docPartUnique/>
       </w:docPartObj>
     </w:sdtPr>
+    <w:sdtEndPr>
+      <w:rPr>
+        <w:rStyle w:val="Numeropagina"/>
+      </w:rPr>
+    </w:sdtEndPr>
     <w:sdtContent>
       <w:p>
         <w:pPr>
@@ -8758,6 +8919,11 @@
         <w:docPartUnique/>
       </w:docPartObj>
     </w:sdtPr>
+    <w:sdtEndPr>
+      <w:rPr>
+        <w:rStyle w:val="Numeropagina"/>
+      </w:rPr>
+    </w:sdtEndPr>
     <w:sdtContent>
       <w:p>
         <w:pPr>
@@ -12745,7 +12911,7 @@
 </file>
 
 <file path=customXml/itemProps1.xml><?xml version="1.0" encoding="utf-8"?>
-<ds:datastoreItem xmlns:ds="http://schemas.openxmlformats.org/officeDocument/2006/customXml" ds:itemID="{33CADA26-00A0-4440-A692-8C392B0E186D}">
+<ds:datastoreItem xmlns:ds="http://schemas.openxmlformats.org/officeDocument/2006/customXml" ds:itemID="{8EE87D57-D16D-4C91-8A12-C8DBC7875076}">
   <ds:schemaRefs>
     <ds:schemaRef ds:uri="http://schemas.openxmlformats.org/officeDocument/2006/bibliography"/>
   </ds:schemaRefs>

</xml_diff>

<commit_message>
aggiunta Risultati dei test con gli utenti
</commit_message>
<xml_diff>
--- a/Documentazione/Assignment3.docx
+++ b/Documentazione/Assignment3.docx
@@ -2794,19 +2794,16 @@
         <w:t xml:space="preserve"> non c’è differenza in termini di efficacia tra gli utenti che hanno skill tecnologiche avanzate e skill tecnologiche di base.</w:t>
       </w:r>
     </w:p>
-    <w:p>
-      <w:bookmarkStart w:id="8" w:name="_GoBack"/>
+    <w:p/>
+    <w:p>
+      <w:pPr>
+        <w:pStyle w:val="Titolo2"/>
+      </w:pPr>
+      <w:bookmarkStart w:id="8" w:name="_Toc10880085"/>
+      <w:r>
+        <w:t>Task da testare</w:t>
+      </w:r>
       <w:bookmarkEnd w:id="8"/>
-    </w:p>
-    <w:p>
-      <w:pPr>
-        <w:pStyle w:val="Titolo2"/>
-      </w:pPr>
-      <w:bookmarkStart w:id="9" w:name="_Toc10880085"/>
-      <w:r>
-        <w:t>Task da testare</w:t>
-      </w:r>
-      <w:bookmarkEnd w:id="9"/>
     </w:p>
     <w:p/>
     <w:p>
@@ -2916,11 +2913,11 @@
       <w:pPr>
         <w:pStyle w:val="Titolo1"/>
       </w:pPr>
-      <w:bookmarkStart w:id="10" w:name="_Toc10880086"/>
+      <w:bookmarkStart w:id="9" w:name="_Toc10880086"/>
       <w:r>
         <w:t>Scelta dei Partecipanti</w:t>
       </w:r>
-      <w:bookmarkEnd w:id="10"/>
+      <w:bookmarkEnd w:id="9"/>
     </w:p>
     <w:p/>
     <w:p>
@@ -3169,7 +3166,7 @@
       <w:pPr>
         <w:pStyle w:val="Titolo2"/>
       </w:pPr>
-      <w:bookmarkStart w:id="11" w:name="_Toc10880087"/>
+      <w:bookmarkStart w:id="10" w:name="_Toc10880087"/>
     </w:p>
     <w:p>
       <w:pPr>
@@ -3178,7 +3175,7 @@
       <w:r>
         <w:t>Questionario di background</w:t>
       </w:r>
-      <w:bookmarkEnd w:id="11"/>
+      <w:bookmarkEnd w:id="10"/>
     </w:p>
     <w:p>
       <w:pPr>
@@ -3521,12 +3518,12 @@
       <w:pPr>
         <w:pStyle w:val="Titolo2"/>
       </w:pPr>
-      <w:bookmarkStart w:id="12" w:name="_Toc10880088"/>
+      <w:bookmarkStart w:id="11" w:name="_Toc10880088"/>
       <w:r>
         <w:lastRenderedPageBreak/>
         <w:t>Questionario di Reazione</w:t>
       </w:r>
-      <w:bookmarkEnd w:id="12"/>
+      <w:bookmarkEnd w:id="11"/>
     </w:p>
     <w:p/>
     <w:p>
@@ -5219,11 +5216,11 @@
       <w:pPr>
         <w:pStyle w:val="Titolo1"/>
       </w:pPr>
-      <w:bookmarkStart w:id="13" w:name="_Toc10880089"/>
+      <w:bookmarkStart w:id="12" w:name="_Toc10880089"/>
       <w:r>
         <w:t>Ipotesi da Testare</w:t>
       </w:r>
-      <w:bookmarkEnd w:id="13"/>
+      <w:bookmarkEnd w:id="12"/>
     </w:p>
     <w:p/>
     <w:p>
@@ -7717,7 +7714,7 @@
           <w:szCs w:val="32"/>
         </w:rPr>
       </w:pPr>
-      <w:bookmarkStart w:id="14" w:name="_Toc10880091"/>
+      <w:bookmarkStart w:id="13" w:name="_Toc10880091"/>
       <w:r>
         <w:br w:type="page"/>
       </w:r>
@@ -7730,7 +7727,7 @@
         <w:lastRenderedPageBreak/>
         <w:t>Validità Ecologica dello Studio</w:t>
       </w:r>
-      <w:bookmarkEnd w:id="14"/>
+      <w:bookmarkEnd w:id="13"/>
     </w:p>
     <w:p/>
     <w:p>
@@ -7819,7 +7816,7 @@
       </w:r>
     </w:p>
     <w:p>
-      <w:bookmarkStart w:id="15" w:name="_Toc10880092"/>
+      <w:bookmarkStart w:id="14" w:name="_Toc10880092"/>
       <w:r>
         <w:t xml:space="preserve">Disponendo del prototipo in Marvel, è stato deciso di avviare quest’ultimo direttamente su smartphone – per ottenere un’esperienza d’uso il più realistica possibile e avere comunque la possibilità di registrare lo schermo – mentre l’utente verrà registrato mediante telecamere esterne. </w:t>
       </w:r>
@@ -7940,27 +7937,14 @@
                       <w:r>
                         <w:t xml:space="preserve">Figura </w:t>
                       </w:r>
-                      <w:r>
-                        <w:fldChar w:fldCharType="begin"/>
-                      </w:r>
-                      <w:r>
-                        <w:instrText xml:space="preserve"> SEQ Figura \* ARABIC </w:instrText>
-                      </w:r>
-                      <w:r>
-                        <w:fldChar w:fldCharType="separate"/>
-                      </w:r>
-                      <w:r>
-                        <w:rPr>
-                          <w:noProof/>
-                        </w:rPr>
-                        <w:t>1</w:t>
-                      </w:r>
-                      <w:r>
-                        <w:rPr>
-                          <w:noProof/>
-                        </w:rPr>
-                        <w:fldChar w:fldCharType="end"/>
-                      </w:r>
+                      <w:fldSimple w:instr=" SEQ Figura \* ARABIC ">
+                        <w:r>
+                          <w:rPr>
+                            <w:noProof/>
+                          </w:rPr>
+                          <w:t>1</w:t>
+                        </w:r>
+                      </w:fldSimple>
                       <w:r>
                         <w:t xml:space="preserve"> - Esempio di registrazione schermo (doppio click per avviare)</w:t>
                       </w:r>
@@ -8795,7 +8779,102 @@
         <w:t>Risultati dei test con gli utenti</w:t>
       </w:r>
     </w:p>
-    <w:p/>
+    <w:p>
+      <w:r>
+        <w:t>L’ultima fase di testing prevede l’analisi dei dati raccolti</w:t>
+      </w:r>
+      <w:r>
+        <w:t xml:space="preserve"> dagli osservatori, dai quali si ricavano le conclusioni circa l’usabilità del sistema. </w:t>
+      </w:r>
+      <w:r>
+        <w:br/>
+        <w:t>Dal materiale raccolto è possibile evidenziare se e quali problemi si sono verificati durante l’esecuzione dei task, con la relativa descrizione. Ad ogni problema riscontrato, viene assegnato un grado di priorità, che indica quanto è importante che quell’errore sia aggiustato il più presto possibile. Terremo conto soprattutto del numero di volte che si è riscontrato il problema, anche in relazione al livello di skill tecnologiche dell’utente che ha commesso l’errore; inoltre, riteniamo di particolare rilevanza anche capire se il verificarsi dell’errore ha in qualche modo inficiato sul risultato finale dell’esecuzione del task.</w:t>
+      </w:r>
+      <w:r>
+        <w:br/>
+      </w:r>
+      <w:r>
+        <w:br/>
+        <w:t>La priorità con cui devono essere risolti i problemi va da alta a bassa. I problemi con alta priorità vanno chiaramente risolti per primi.</w:t>
+      </w:r>
+      <w:r>
+        <w:br/>
+      </w:r>
+      <w:r>
+        <w:rPr>
+          <w:i/>
+        </w:rPr>
+        <w:t>Priorità alta:</w:t>
+      </w:r>
+      <w:r>
+        <w:t xml:space="preserve"> sono tutti quei problemi che devono essere risolti in maniera immediata, dato che non permettono di portare a termine il compito prefissatosi.</w:t>
+      </w:r>
+      <w:r>
+        <w:br/>
+      </w:r>
+      <w:r>
+        <w:rPr>
+          <w:i/>
+        </w:rPr>
+        <w:t>Priorità media:</w:t>
+      </w:r>
+      <w:r>
+        <w:t xml:space="preserve"> riguardano i problemi di usabilità del sistema che devono essere aggiustati ma non nell’immediato futuro poiché permettono comunque di </w:t>
+      </w:r>
+      <w:r>
+        <w:t>portare a termine il compito prefissatosi.</w:t>
+      </w:r>
+      <w:r>
+        <w:t xml:space="preserve"> Di questa categoria fanno parte label non chiare, interfaccia poco intuitiva, ecc.</w:t>
+      </w:r>
+      <w:r>
+        <w:br/>
+      </w:r>
+      <w:r>
+        <w:rPr>
+          <w:i/>
+        </w:rPr>
+        <w:t xml:space="preserve">Priorità </w:t>
+      </w:r>
+      <w:r>
+        <w:rPr>
+          <w:i/>
+        </w:rPr>
+        <w:t>bassa</w:t>
+      </w:r>
+      <w:r>
+        <w:rPr>
+          <w:i/>
+        </w:rPr>
+        <w:t>:</w:t>
+      </w:r>
+      <w:r>
+        <w:t xml:space="preserve"> riguardano i problemi </w:t>
+      </w:r>
+      <w:r>
+        <w:t>minori</w:t>
+      </w:r>
+      <w:r>
+        <w:t xml:space="preserve"> </w:t>
+      </w:r>
+      <w:r>
+        <w:t>di usabilità del sistema</w:t>
+      </w:r>
+      <w:r>
+        <w:t xml:space="preserve"> come ad esempio label poco chiare</w:t>
+      </w:r>
+      <w:r>
+        <w:t xml:space="preserve">, </w:t>
+      </w:r>
+      <w:r>
+        <w:t xml:space="preserve"> </w:t>
+      </w:r>
+      <w:r>
+        <w:t>interfaccia non responsive, ecc.</w:t>
+      </w:r>
+      <w:bookmarkStart w:id="15" w:name="_GoBack"/>
+      <w:bookmarkEnd w:id="15"/>
+    </w:p>
     <w:p/>
     <w:p>
       <w:pPr>
@@ -8829,7 +8908,7 @@
       <w:r>
         <w:t>/poi finiranno come ultima sezione</w:t>
       </w:r>
-      <w:bookmarkEnd w:id="15"/>
+      <w:bookmarkEnd w:id="14"/>
     </w:p>
     <w:p>
       <w:pPr>
@@ -8894,11 +8973,6 @@
         <w:docPartUnique/>
       </w:docPartObj>
     </w:sdtPr>
-    <w:sdtEndPr>
-      <w:rPr>
-        <w:rStyle w:val="Numeropagina"/>
-      </w:rPr>
-    </w:sdtEndPr>
     <w:sdtContent>
       <w:p>
         <w:pPr>
@@ -8951,11 +9025,6 @@
         <w:docPartUnique/>
       </w:docPartObj>
     </w:sdtPr>
-    <w:sdtEndPr>
-      <w:rPr>
-        <w:rStyle w:val="Numeropagina"/>
-      </w:rPr>
-    </w:sdtEndPr>
     <w:sdtContent>
       <w:p>
         <w:pPr>
@@ -12943,7 +13012,7 @@
 </file>
 
 <file path=customXml/itemProps1.xml><?xml version="1.0" encoding="utf-8"?>
-<ds:datastoreItem xmlns:ds="http://schemas.openxmlformats.org/officeDocument/2006/customXml" ds:itemID="{FEA7334D-3A59-4E65-907B-951A43D7214D}">
+<ds:datastoreItem xmlns:ds="http://schemas.openxmlformats.org/officeDocument/2006/customXml" ds:itemID="{14FF45D9-1EA8-436E-98C2-1732BB4F03FE}">
   <ds:schemaRefs>
     <ds:schemaRef ds:uri="http://schemas.openxmlformats.org/officeDocument/2006/bibliography"/>
   </ds:schemaRefs>

</xml_diff>

<commit_message>
modificata la sezione di introduzione di analisi dei risultati
</commit_message>
<xml_diff>
--- a/Documentazione/Assignment3.docx
+++ b/Documentazione/Assignment3.docx
@@ -8304,20 +8304,67 @@
       <w:r>
         <w:t xml:space="preserve">Oltre che mediante l’analisi dei risultati ottenuti dagli utenti, la valutazione verterà anche sulla verifica da parte dei tester del rispetto di alcune euristiche. </w:t>
       </w:r>
-    </w:p>
-    <w:p/>
-    <w:p>
-      <w:pPr>
-        <w:rPr>
-          <w:rFonts w:asciiTheme="majorHAnsi" w:eastAsiaTheme="majorEastAsia" w:hAnsiTheme="majorHAnsi" w:cstheme="majorBidi"/>
-          <w:color w:val="2F5496" w:themeColor="accent1" w:themeShade="BF"/>
-          <w:sz w:val="26"/>
-          <w:szCs w:val="26"/>
-        </w:rPr>
-      </w:pPr>
-      <w:r>
-        <w:br w:type="page"/>
-      </w:r>
+      <w:r>
+        <w:br/>
+        <w:t>Dal materiale raccolto è possibile evidenziare se e quali problemi si sono verificati durante l’esecuzione dei task, con la relativa descrizione. Ad ogni problema riscontrato, viene assegnato un grado di priorità, che indica quanto è importante che quell’errore sia aggiustato il più presto possibile. Terremo conto soprattutto del numero di volte che si è riscontrato il problema, anche in relazione al livello di skill tecnologiche dell’utente che ha commesso l’errore; inoltre, riteniamo di particolare rilevanza anche capire se il verificarsi dell’errore ha in qualche modo inficiato sul risultato finale dell’esecuzione del task.</w:t>
+      </w:r>
+      <w:r>
+        <w:br/>
+      </w:r>
+      <w:r>
+        <w:br/>
+        <w:t>La priorità con cui devono essere risolti i problemi va da alta a bassa. I problemi con alta priorità vanno chiaramente risolti per primi.</w:t>
+      </w:r>
+      <w:r>
+        <w:br/>
+      </w:r>
+      <w:r>
+        <w:rPr>
+          <w:i/>
+        </w:rPr>
+        <w:t>Priorità alta:</w:t>
+      </w:r>
+      <w:r>
+        <w:t xml:space="preserve"> sono tutti quei problemi che devono essere risolti in maniera immediata, dato che non permettono di portare a termine il compito prefissatosi.</w:t>
+      </w:r>
+      <w:r>
+        <w:br/>
+      </w:r>
+      <w:r>
+        <w:rPr>
+          <w:i/>
+        </w:rPr>
+        <w:t>Priorità media:</w:t>
+      </w:r>
+      <w:r>
+        <w:t xml:space="preserve"> riguardano i problemi di usabilità del sistema che devono essere aggiustati ma non nell’immediato futuro poiché permettono comunque di portare a termine il compito prefissatosi. Di questa categoria fanno parte label non chiare, interfaccia poco intuitiva, ecc.</w:t>
+      </w:r>
+      <w:r>
+        <w:br/>
+      </w:r>
+      <w:r>
+        <w:rPr>
+          <w:i/>
+        </w:rPr>
+        <w:t xml:space="preserve">Priorità </w:t>
+      </w:r>
+      <w:r>
+        <w:rPr>
+          <w:i/>
+        </w:rPr>
+        <w:t>bassa</w:t>
+      </w:r>
+      <w:r>
+        <w:rPr>
+          <w:i/>
+        </w:rPr>
+        <w:t>:</w:t>
+      </w:r>
+      <w:r>
+        <w:t xml:space="preserve"> riguardano i problemi minori di usabilità del sistema come ad esempio label poco chiare, interfaccia non responsive, ecc.</w:t>
+      </w:r>
+      <w:bookmarkStart w:id="15" w:name="_GoBack"/>
+      <w:bookmarkEnd w:id="15"/>
     </w:p>
     <w:p>
       <w:pPr>
@@ -8778,102 +8825,6 @@
         <w:lastRenderedPageBreak/>
         <w:t>Risultati dei test con gli utenti</w:t>
       </w:r>
-    </w:p>
-    <w:p>
-      <w:r>
-        <w:t>L’ultima fase di testing prevede l’analisi dei dati raccolti</w:t>
-      </w:r>
-      <w:r>
-        <w:t xml:space="preserve"> dagli osservatori, dai quali si ricavano le conclusioni circa l’usabilità del sistema. </w:t>
-      </w:r>
-      <w:r>
-        <w:br/>
-        <w:t>Dal materiale raccolto è possibile evidenziare se e quali problemi si sono verificati durante l’esecuzione dei task, con la relativa descrizione. Ad ogni problema riscontrato, viene assegnato un grado di priorità, che indica quanto è importante che quell’errore sia aggiustato il più presto possibile. Terremo conto soprattutto del numero di volte che si è riscontrato il problema, anche in relazione al livello di skill tecnologiche dell’utente che ha commesso l’errore; inoltre, riteniamo di particolare rilevanza anche capire se il verificarsi dell’errore ha in qualche modo inficiato sul risultato finale dell’esecuzione del task.</w:t>
-      </w:r>
-      <w:r>
-        <w:br/>
-      </w:r>
-      <w:r>
-        <w:br/>
-        <w:t>La priorità con cui devono essere risolti i problemi va da alta a bassa. I problemi con alta priorità vanno chiaramente risolti per primi.</w:t>
-      </w:r>
-      <w:r>
-        <w:br/>
-      </w:r>
-      <w:r>
-        <w:rPr>
-          <w:i/>
-        </w:rPr>
-        <w:t>Priorità alta:</w:t>
-      </w:r>
-      <w:r>
-        <w:t xml:space="preserve"> sono tutti quei problemi che devono essere risolti in maniera immediata, dato che non permettono di portare a termine il compito prefissatosi.</w:t>
-      </w:r>
-      <w:r>
-        <w:br/>
-      </w:r>
-      <w:r>
-        <w:rPr>
-          <w:i/>
-        </w:rPr>
-        <w:t>Priorità media:</w:t>
-      </w:r>
-      <w:r>
-        <w:t xml:space="preserve"> riguardano i problemi di usabilità del sistema che devono essere aggiustati ma non nell’immediato futuro poiché permettono comunque di </w:t>
-      </w:r>
-      <w:r>
-        <w:t>portare a termine il compito prefissatosi.</w:t>
-      </w:r>
-      <w:r>
-        <w:t xml:space="preserve"> Di questa categoria fanno parte label non chiare, interfaccia poco intuitiva, ecc.</w:t>
-      </w:r>
-      <w:r>
-        <w:br/>
-      </w:r>
-      <w:r>
-        <w:rPr>
-          <w:i/>
-        </w:rPr>
-        <w:t xml:space="preserve">Priorità </w:t>
-      </w:r>
-      <w:r>
-        <w:rPr>
-          <w:i/>
-        </w:rPr>
-        <w:t>bassa</w:t>
-      </w:r>
-      <w:r>
-        <w:rPr>
-          <w:i/>
-        </w:rPr>
-        <w:t>:</w:t>
-      </w:r>
-      <w:r>
-        <w:t xml:space="preserve"> riguardano i problemi </w:t>
-      </w:r>
-      <w:r>
-        <w:t>minori</w:t>
-      </w:r>
-      <w:r>
-        <w:t xml:space="preserve"> </w:t>
-      </w:r>
-      <w:r>
-        <w:t>di usabilità del sistema</w:t>
-      </w:r>
-      <w:r>
-        <w:t xml:space="preserve"> come ad esempio label poco chiare</w:t>
-      </w:r>
-      <w:r>
-        <w:t xml:space="preserve">, </w:t>
-      </w:r>
-      <w:r>
-        <w:t xml:space="preserve"> </w:t>
-      </w:r>
-      <w:r>
-        <w:t>interfaccia non responsive, ecc.</w:t>
-      </w:r>
-      <w:bookmarkStart w:id="15" w:name="_GoBack"/>
-      <w:bookmarkEnd w:id="15"/>
     </w:p>
     <w:p/>
     <w:p>
@@ -13012,7 +12963,7 @@
 </file>
 
 <file path=customXml/itemProps1.xml><?xml version="1.0" encoding="utf-8"?>
-<ds:datastoreItem xmlns:ds="http://schemas.openxmlformats.org/officeDocument/2006/customXml" ds:itemID="{14FF45D9-1EA8-436E-98C2-1732BB4F03FE}">
+<ds:datastoreItem xmlns:ds="http://schemas.openxmlformats.org/officeDocument/2006/customXml" ds:itemID="{B4FDC237-312D-4751-9E2D-EE81896CF199}">
   <ds:schemaRefs>
     <ds:schemaRef ds:uri="http://schemas.openxmlformats.org/officeDocument/2006/bibliography"/>
   </ds:schemaRefs>

</xml_diff>

<commit_message>
aggiustati dei piccoli errori
</commit_message>
<xml_diff>
--- a/Documentazione/Assignment3.docx
+++ b/Documentazione/Assignment3.docx
@@ -10101,7 +10101,7 @@
               <w:jc w:val="center"/>
             </w:pPr>
             <w:r>
-              <w:t>F</w:t>
+              <w:t>S</w:t>
             </w:r>
           </w:p>
         </w:tc>
@@ -10128,6 +10128,11 @@
       <w:r>
         <w:t xml:space="preserve"> il tasso di successo in relazione ai task falliti, ai task completati parzialmente e a quelli completati con successo.</w:t>
       </w:r>
+      <w:r>
+        <w:t xml:space="preserve"> I task parziali vengono calcolati con la metà del punteggio di un successo.</w:t>
+      </w:r>
+      <w:bookmarkStart w:id="15" w:name="_GoBack"/>
+      <w:bookmarkEnd w:id="15"/>
     </w:p>
     <w:p>
       <w:pPr>
@@ -10174,7 +10179,7 @@
               <w:rPr>
                 <w:rFonts w:ascii="Cambria Math" w:hAnsi="Cambria Math" w:cstheme="minorHAnsi"/>
               </w:rPr>
-              <m:t>7</m:t>
+              <m:t>6</m:t>
             </m:r>
             <m:r>
               <m:rPr>
@@ -10227,10 +10232,8 @@
         <w:rPr>
           <w:rFonts w:eastAsiaTheme="minorEastAsia" w:cstheme="minorHAnsi"/>
         </w:rPr>
-        <w:t>7</w:t>
-      </w:r>
-      <w:bookmarkStart w:id="15" w:name="_GoBack"/>
-      <w:bookmarkEnd w:id="15"/>
+        <w:t>5</w:t>
+      </w:r>
       <w:r>
         <w:rPr>
           <w:rFonts w:eastAsiaTheme="minorEastAsia" w:cstheme="minorHAnsi"/>
@@ -14377,7 +14380,7 @@
 </file>
 
 <file path=customXml/itemProps1.xml><?xml version="1.0" encoding="utf-8"?>
-<ds:datastoreItem xmlns:ds="http://schemas.openxmlformats.org/officeDocument/2006/customXml" ds:itemID="{FAAE7425-F461-4595-BC2C-A4259572BAD3}">
+<ds:datastoreItem xmlns:ds="http://schemas.openxmlformats.org/officeDocument/2006/customXml" ds:itemID="{7DF67105-6EB6-4F57-91A3-13F1EFA8D45F}">
   <ds:schemaRefs>
     <ds:schemaRef ds:uri="http://schemas.openxmlformats.org/officeDocument/2006/bibliography"/>
   </ds:schemaRefs>

</xml_diff>

<commit_message>
aggiunto grafico a barre successo dei task
ho modificato anchr la tabella
</commit_message>
<xml_diff>
--- a/Documentazione/Assignment3.docx
+++ b/Documentazione/Assignment3.docx
@@ -129,6 +129,7 @@
           <w:szCs w:val="60"/>
         </w:rPr>
       </w:pPr>
+      <w:proofErr w:type="spellStart"/>
       <w:r>
         <w:rPr>
           <w:rFonts w:asciiTheme="majorHAnsi" w:hAnsiTheme="majorHAnsi" w:cstheme="majorHAnsi"/>
@@ -139,6 +140,7 @@
         </w:rPr>
         <w:t>MedMinder</w:t>
       </w:r>
+      <w:proofErr w:type="spellEnd"/>
     </w:p>
     <w:p>
       <w:pPr>
@@ -183,6 +185,7 @@
           <w:szCs w:val="32"/>
         </w:rPr>
       </w:pPr>
+      <w:proofErr w:type="spellStart"/>
       <w:r>
         <w:rPr>
           <w:rFonts w:asciiTheme="majorHAnsi" w:hAnsiTheme="majorHAnsi" w:cstheme="majorHAnsi"/>
@@ -191,7 +194,18 @@
           <w:sz w:val="32"/>
           <w:szCs w:val="32"/>
         </w:rPr>
-        <w:t>Usability Testing</w:t>
+        <w:t>Usability</w:t>
+      </w:r>
+      <w:proofErr w:type="spellEnd"/>
+      <w:r>
+        <w:rPr>
+          <w:rFonts w:asciiTheme="majorHAnsi" w:hAnsiTheme="majorHAnsi" w:cstheme="majorHAnsi"/>
+          <w:b/>
+          <w:spacing w:val="60"/>
+          <w:sz w:val="32"/>
+          <w:szCs w:val="32"/>
+        </w:rPr>
+        <w:t xml:space="preserve"> Testing</w:t>
       </w:r>
     </w:p>
     <w:p>
@@ -1299,21 +1313,7 @@
             <w:rStyle w:val="Collegamentoipertestuale"/>
             <w:noProof/>
           </w:rPr>
-          <w:t>Esperimento num</w:t>
-        </w:r>
-        <w:r>
-          <w:rPr>
-            <w:rStyle w:val="Collegamentoipertestuale"/>
-            <w:noProof/>
-          </w:rPr>
-          <w:t>e</w:t>
-        </w:r>
-        <w:r>
-          <w:rPr>
-            <w:rStyle w:val="Collegamentoipertestuale"/>
-            <w:noProof/>
-          </w:rPr>
-          <w:t>ro 1 – verificare come le conoscenze tecnologiche possano influenzare le performance dell’utente nello svolgimento dei task.</w:t>
+          <w:t>Esperimento numero 1 – verificare come le conoscenze tecnologiche possano influenzare le performance dell’utente nello svolgimento dei task.</w:t>
         </w:r>
         <w:r>
           <w:rPr>
@@ -2549,8 +2549,17 @@
           <w:b/>
           <w:i/>
         </w:rPr>
-        <w:t>thinking aloud</w:t>
-      </w:r>
+        <w:t xml:space="preserve">thinking </w:t>
+      </w:r>
+      <w:proofErr w:type="spellStart"/>
+      <w:r>
+        <w:rPr>
+          <w:b/>
+          <w:i/>
+        </w:rPr>
+        <w:t>aloud</w:t>
+      </w:r>
+      <w:proofErr w:type="spellEnd"/>
       <w:r>
         <w:t xml:space="preserve"> che prevede che l’utente spiega quali sono i propri obiettivi, le reazioni alle risposte del sistema e tutti i dubbi che gli vengono in mente durante l’interazione. </w:t>
       </w:r>
@@ -2606,9 +2615,14 @@
       <w:bookmarkStart w:id="4" w:name="_Toc11488676"/>
       <w:r>
         <w:lastRenderedPageBreak/>
-        <w:t>Impostazione del testing per MedMinder</w:t>
+        <w:t xml:space="preserve">Impostazione del testing per </w:t>
+      </w:r>
+      <w:proofErr w:type="spellStart"/>
+      <w:r>
+        <w:t>MedMinder</w:t>
       </w:r>
       <w:bookmarkEnd w:id="4"/>
+      <w:proofErr w:type="spellEnd"/>
     </w:p>
     <w:p>
       <w:pPr>
@@ -2656,7 +2670,23 @@
         <w:t xml:space="preserve">pensare ad alta voce </w:t>
       </w:r>
       <w:r>
-        <w:t xml:space="preserve">(think aloud). In questo modo, oltre alle azioni effettivamente svolte dagli utenti, i valutatori avranno modo di esaminare anche i ragionamenti che hanno portato a tali azioni, ed eventuali dubbi che gli utenti si sono posti durante lo svolgimento dei task. </w:t>
+        <w:t>(</w:t>
+      </w:r>
+      <w:proofErr w:type="spellStart"/>
+      <w:r>
+        <w:t>think</w:t>
+      </w:r>
+      <w:proofErr w:type="spellEnd"/>
+      <w:r>
+        <w:t xml:space="preserve"> </w:t>
+      </w:r>
+      <w:proofErr w:type="spellStart"/>
+      <w:r>
+        <w:t>aloud</w:t>
+      </w:r>
+      <w:proofErr w:type="spellEnd"/>
+      <w:r>
+        <w:t xml:space="preserve">). In questo modo, oltre alle azioni effettivamente svolte dagli utenti, i valutatori avranno modo di esaminare anche i ragionamenti che hanno portato a tali azioni, ed eventuali dubbi che gli utenti si sono posti durante lo svolgimento dei task. </w:t>
       </w:r>
     </w:p>
     <w:p>
@@ -3162,115 +3192,9 @@
           <w:sz w:val="22"/>
           <w:szCs w:val="22"/>
         </w:rPr>
-        <w:t>8 – Disegn e estetica minimalista</w:t>
-      </w:r>
-    </w:p>
-    <w:p>
-      <w:pPr>
-        <w:pStyle w:val="NormaleWeb"/>
-        <w:numPr>
-          <w:ilvl w:val="0"/>
-          <w:numId w:val="20"/>
-        </w:numPr>
-        <w:rPr>
-          <w:rFonts w:asciiTheme="minorHAnsi" w:hAnsiTheme="minorHAnsi" w:cstheme="minorHAnsi"/>
-          <w:color w:val="000000"/>
-          <w:sz w:val="22"/>
-          <w:szCs w:val="22"/>
-        </w:rPr>
-      </w:pPr>
-      <w:r>
-        <w:rPr>
-          <w:rFonts w:asciiTheme="minorHAnsi" w:hAnsiTheme="minorHAnsi" w:cstheme="minorHAnsi"/>
-          <w:color w:val="000000"/>
-          <w:sz w:val="22"/>
-          <w:szCs w:val="22"/>
-        </w:rPr>
-        <w:t>Dare maggior importanza al contenuto che all’estetica.</w:t>
-      </w:r>
-    </w:p>
-    <w:p>
-      <w:pPr>
-        <w:pStyle w:val="NormaleWeb"/>
-        <w:numPr>
-          <w:ilvl w:val="0"/>
-          <w:numId w:val="20"/>
-        </w:numPr>
-        <w:rPr>
-          <w:rFonts w:asciiTheme="minorHAnsi" w:hAnsiTheme="minorHAnsi" w:cstheme="minorHAnsi"/>
-          <w:color w:val="000000"/>
-          <w:sz w:val="22"/>
-          <w:szCs w:val="22"/>
-        </w:rPr>
-      </w:pPr>
-      <w:r>
-        <w:rPr>
-          <w:rFonts w:asciiTheme="minorHAnsi" w:hAnsiTheme="minorHAnsi" w:cstheme="minorHAnsi"/>
-          <w:color w:val="000000"/>
-          <w:sz w:val="22"/>
-          <w:szCs w:val="22"/>
-        </w:rPr>
-        <w:t>Evitare di accentuare oggetti irrilevanti o raramente necessari (immagini grandi, etc.)</w:t>
-      </w:r>
-    </w:p>
-    <w:p>
-      <w:pPr>
-        <w:pStyle w:val="NormaleWeb"/>
-        <w:numPr>
-          <w:ilvl w:val="0"/>
-          <w:numId w:val="20"/>
-        </w:numPr>
-        <w:rPr>
-          <w:rFonts w:asciiTheme="minorHAnsi" w:hAnsiTheme="minorHAnsi" w:cstheme="minorHAnsi"/>
-          <w:color w:val="000000"/>
-          <w:sz w:val="22"/>
-          <w:szCs w:val="22"/>
-        </w:rPr>
-      </w:pPr>
-      <w:r>
-        <w:rPr>
-          <w:rFonts w:asciiTheme="minorHAnsi" w:hAnsiTheme="minorHAnsi" w:cstheme="minorHAnsi"/>
-          <w:color w:val="000000"/>
-          <w:sz w:val="22"/>
-          <w:szCs w:val="22"/>
-        </w:rPr>
-        <w:t>Evitare che il contenuto informativo della pagina sia messo in secondo piano</w:t>
-      </w:r>
-    </w:p>
-    <w:p>
-      <w:pPr>
-        <w:pStyle w:val="NormaleWeb"/>
-        <w:numPr>
-          <w:ilvl w:val="0"/>
-          <w:numId w:val="20"/>
-        </w:numPr>
-        <w:rPr>
-          <w:rFonts w:asciiTheme="minorHAnsi" w:hAnsiTheme="minorHAnsi" w:cstheme="minorHAnsi"/>
-          <w:color w:val="000000"/>
-          <w:sz w:val="22"/>
-          <w:szCs w:val="22"/>
-        </w:rPr>
-      </w:pPr>
-      <w:r>
-        <w:rPr>
-          <w:rFonts w:asciiTheme="minorHAnsi" w:hAnsiTheme="minorHAnsi" w:cstheme="minorHAnsi"/>
-          <w:color w:val="000000"/>
-          <w:sz w:val="22"/>
-          <w:szCs w:val="22"/>
-        </w:rPr>
-        <w:t>Evitare che l’utente si distragga o si confonda</w:t>
-      </w:r>
-    </w:p>
-    <w:p>
-      <w:pPr>
-        <w:pStyle w:val="NormaleWeb"/>
-        <w:rPr>
-          <w:rFonts w:asciiTheme="minorHAnsi" w:hAnsiTheme="minorHAnsi" w:cstheme="minorHAnsi"/>
-          <w:color w:val="000000"/>
-          <w:sz w:val="22"/>
-          <w:szCs w:val="22"/>
-        </w:rPr>
-      </w:pPr>
+        <w:t xml:space="preserve">8 – </w:t>
+      </w:r>
+      <w:proofErr w:type="spellStart"/>
       <w:r>
         <w:rPr>
           <w:rFonts w:asciiTheme="minorHAnsi" w:hAnsiTheme="minorHAnsi" w:cstheme="minorHAnsi"/>
@@ -3280,76 +3204,9 @@
           <w:sz w:val="22"/>
           <w:szCs w:val="22"/>
         </w:rPr>
-        <w:t>9 – Aiuto all’utente</w:t>
-      </w:r>
-    </w:p>
-    <w:p>
-      <w:pPr>
-        <w:pStyle w:val="NormaleWeb"/>
-        <w:numPr>
-          <w:ilvl w:val="0"/>
-          <w:numId w:val="21"/>
-        </w:numPr>
-        <w:rPr>
-          <w:rFonts w:asciiTheme="minorHAnsi" w:hAnsiTheme="minorHAnsi" w:cstheme="minorHAnsi"/>
-          <w:color w:val="000000"/>
-          <w:sz w:val="22"/>
-          <w:szCs w:val="22"/>
-        </w:rPr>
-      </w:pPr>
-      <w:r>
-        <w:rPr>
-          <w:rFonts w:asciiTheme="minorHAnsi" w:hAnsiTheme="minorHAnsi" w:cstheme="minorHAnsi"/>
-          <w:color w:val="000000"/>
-          <w:sz w:val="22"/>
-          <w:szCs w:val="22"/>
-        </w:rPr>
-        <w:t xml:space="preserve">I messaggi di errore devono essere espressi in linguaggio comprensibile </w:t>
-      </w:r>
-      <w:r>
-        <w:rPr>
-          <w:rFonts w:asciiTheme="minorHAnsi" w:hAnsiTheme="minorHAnsi" w:cstheme="minorHAnsi"/>
-          <w:color w:val="000000"/>
-          <w:sz w:val="22"/>
-          <w:szCs w:val="22"/>
-        </w:rPr>
-        <w:t>e suggerire soluzioni</w:t>
-      </w:r>
-    </w:p>
-    <w:p>
-      <w:pPr>
-        <w:pStyle w:val="NormaleWeb"/>
-        <w:numPr>
-          <w:ilvl w:val="0"/>
-          <w:numId w:val="21"/>
-        </w:numPr>
-        <w:rPr>
-          <w:rFonts w:asciiTheme="minorHAnsi" w:hAnsiTheme="minorHAnsi" w:cstheme="minorHAnsi"/>
-          <w:color w:val="000000"/>
-          <w:sz w:val="22"/>
-          <w:szCs w:val="22"/>
-        </w:rPr>
-      </w:pPr>
-      <w:r>
-        <w:rPr>
-          <w:rFonts w:asciiTheme="minorHAnsi" w:hAnsiTheme="minorHAnsi" w:cstheme="minorHAnsi"/>
-          <w:color w:val="000000"/>
-          <w:sz w:val="22"/>
-          <w:szCs w:val="22"/>
-        </w:rPr>
-        <w:t>Chiedere conferma per un’azione importante</w:t>
-      </w:r>
-    </w:p>
-    <w:p>
-      <w:pPr>
-        <w:pStyle w:val="NormaleWeb"/>
-        <w:rPr>
-          <w:rFonts w:asciiTheme="minorHAnsi" w:hAnsiTheme="minorHAnsi" w:cstheme="minorHAnsi"/>
-          <w:color w:val="000000"/>
-          <w:sz w:val="22"/>
-          <w:szCs w:val="22"/>
-        </w:rPr>
-      </w:pPr>
+        <w:t>Disegn</w:t>
+      </w:r>
+      <w:proofErr w:type="spellEnd"/>
       <w:r>
         <w:rPr>
           <w:rFonts w:asciiTheme="minorHAnsi" w:hAnsiTheme="minorHAnsi" w:cstheme="minorHAnsi"/>
@@ -3359,6 +3216,203 @@
           <w:sz w:val="22"/>
           <w:szCs w:val="22"/>
         </w:rPr>
+        <w:t xml:space="preserve"> e estetica minimalista</w:t>
+      </w:r>
+    </w:p>
+    <w:p>
+      <w:pPr>
+        <w:pStyle w:val="NormaleWeb"/>
+        <w:numPr>
+          <w:ilvl w:val="0"/>
+          <w:numId w:val="20"/>
+        </w:numPr>
+        <w:rPr>
+          <w:rFonts w:asciiTheme="minorHAnsi" w:hAnsiTheme="minorHAnsi" w:cstheme="minorHAnsi"/>
+          <w:color w:val="000000"/>
+          <w:sz w:val="22"/>
+          <w:szCs w:val="22"/>
+        </w:rPr>
+      </w:pPr>
+      <w:r>
+        <w:rPr>
+          <w:rFonts w:asciiTheme="minorHAnsi" w:hAnsiTheme="minorHAnsi" w:cstheme="minorHAnsi"/>
+          <w:color w:val="000000"/>
+          <w:sz w:val="22"/>
+          <w:szCs w:val="22"/>
+        </w:rPr>
+        <w:t>Dare maggior importanza al contenuto che all’estetica.</w:t>
+      </w:r>
+    </w:p>
+    <w:p>
+      <w:pPr>
+        <w:pStyle w:val="NormaleWeb"/>
+        <w:numPr>
+          <w:ilvl w:val="0"/>
+          <w:numId w:val="20"/>
+        </w:numPr>
+        <w:rPr>
+          <w:rFonts w:asciiTheme="minorHAnsi" w:hAnsiTheme="minorHAnsi" w:cstheme="minorHAnsi"/>
+          <w:color w:val="000000"/>
+          <w:sz w:val="22"/>
+          <w:szCs w:val="22"/>
+        </w:rPr>
+      </w:pPr>
+      <w:r>
+        <w:rPr>
+          <w:rFonts w:asciiTheme="minorHAnsi" w:hAnsiTheme="minorHAnsi" w:cstheme="minorHAnsi"/>
+          <w:color w:val="000000"/>
+          <w:sz w:val="22"/>
+          <w:szCs w:val="22"/>
+        </w:rPr>
+        <w:t>Evitare di accentuare oggetti irrilevanti o raramente necessari (immagini grandi, etc.)</w:t>
+      </w:r>
+    </w:p>
+    <w:p>
+      <w:pPr>
+        <w:pStyle w:val="NormaleWeb"/>
+        <w:numPr>
+          <w:ilvl w:val="0"/>
+          <w:numId w:val="20"/>
+        </w:numPr>
+        <w:rPr>
+          <w:rFonts w:asciiTheme="minorHAnsi" w:hAnsiTheme="minorHAnsi" w:cstheme="minorHAnsi"/>
+          <w:color w:val="000000"/>
+          <w:sz w:val="22"/>
+          <w:szCs w:val="22"/>
+        </w:rPr>
+      </w:pPr>
+      <w:r>
+        <w:rPr>
+          <w:rFonts w:asciiTheme="minorHAnsi" w:hAnsiTheme="minorHAnsi" w:cstheme="minorHAnsi"/>
+          <w:color w:val="000000"/>
+          <w:sz w:val="22"/>
+          <w:szCs w:val="22"/>
+        </w:rPr>
+        <w:t>Evitare che il contenuto informativo della pagina sia messo in secondo piano</w:t>
+      </w:r>
+    </w:p>
+    <w:p>
+      <w:pPr>
+        <w:pStyle w:val="NormaleWeb"/>
+        <w:numPr>
+          <w:ilvl w:val="0"/>
+          <w:numId w:val="20"/>
+        </w:numPr>
+        <w:rPr>
+          <w:rFonts w:asciiTheme="minorHAnsi" w:hAnsiTheme="minorHAnsi" w:cstheme="minorHAnsi"/>
+          <w:color w:val="000000"/>
+          <w:sz w:val="22"/>
+          <w:szCs w:val="22"/>
+        </w:rPr>
+      </w:pPr>
+      <w:r>
+        <w:rPr>
+          <w:rFonts w:asciiTheme="minorHAnsi" w:hAnsiTheme="minorHAnsi" w:cstheme="minorHAnsi"/>
+          <w:color w:val="000000"/>
+          <w:sz w:val="22"/>
+          <w:szCs w:val="22"/>
+        </w:rPr>
+        <w:t>Evitare che l’utente si distragga o si confonda</w:t>
+      </w:r>
+    </w:p>
+    <w:p>
+      <w:pPr>
+        <w:pStyle w:val="NormaleWeb"/>
+        <w:rPr>
+          <w:rFonts w:asciiTheme="minorHAnsi" w:hAnsiTheme="minorHAnsi" w:cstheme="minorHAnsi"/>
+          <w:color w:val="000000"/>
+          <w:sz w:val="22"/>
+          <w:szCs w:val="22"/>
+        </w:rPr>
+      </w:pPr>
+      <w:r>
+        <w:rPr>
+          <w:rFonts w:asciiTheme="minorHAnsi" w:hAnsiTheme="minorHAnsi" w:cstheme="minorHAnsi"/>
+          <w:b/>
+          <w:bCs/>
+          <w:color w:val="000000"/>
+          <w:sz w:val="22"/>
+          <w:szCs w:val="22"/>
+        </w:rPr>
+        <w:t>9 – Aiuto all’utente</w:t>
+      </w:r>
+    </w:p>
+    <w:p>
+      <w:pPr>
+        <w:pStyle w:val="NormaleWeb"/>
+        <w:numPr>
+          <w:ilvl w:val="0"/>
+          <w:numId w:val="21"/>
+        </w:numPr>
+        <w:rPr>
+          <w:rFonts w:asciiTheme="minorHAnsi" w:hAnsiTheme="minorHAnsi" w:cstheme="minorHAnsi"/>
+          <w:color w:val="000000"/>
+          <w:sz w:val="22"/>
+          <w:szCs w:val="22"/>
+        </w:rPr>
+      </w:pPr>
+      <w:r>
+        <w:rPr>
+          <w:rFonts w:asciiTheme="minorHAnsi" w:hAnsiTheme="minorHAnsi" w:cstheme="minorHAnsi"/>
+          <w:color w:val="000000"/>
+          <w:sz w:val="22"/>
+          <w:szCs w:val="22"/>
+        </w:rPr>
+        <w:t xml:space="preserve">I messaggi di errore devono essere espressi in linguaggio comprensibile </w:t>
+      </w:r>
+      <w:r>
+        <w:rPr>
+          <w:rFonts w:asciiTheme="minorHAnsi" w:hAnsiTheme="minorHAnsi" w:cstheme="minorHAnsi"/>
+          <w:color w:val="000000"/>
+          <w:sz w:val="22"/>
+          <w:szCs w:val="22"/>
+        </w:rPr>
+        <w:t>e suggerire soluzioni</w:t>
+      </w:r>
+    </w:p>
+    <w:p>
+      <w:pPr>
+        <w:pStyle w:val="NormaleWeb"/>
+        <w:numPr>
+          <w:ilvl w:val="0"/>
+          <w:numId w:val="21"/>
+        </w:numPr>
+        <w:rPr>
+          <w:rFonts w:asciiTheme="minorHAnsi" w:hAnsiTheme="minorHAnsi" w:cstheme="minorHAnsi"/>
+          <w:color w:val="000000"/>
+          <w:sz w:val="22"/>
+          <w:szCs w:val="22"/>
+        </w:rPr>
+      </w:pPr>
+      <w:r>
+        <w:rPr>
+          <w:rFonts w:asciiTheme="minorHAnsi" w:hAnsiTheme="minorHAnsi" w:cstheme="minorHAnsi"/>
+          <w:color w:val="000000"/>
+          <w:sz w:val="22"/>
+          <w:szCs w:val="22"/>
+        </w:rPr>
+        <w:t>Chiedere conferma per un’azione importante</w:t>
+      </w:r>
+    </w:p>
+    <w:p>
+      <w:pPr>
+        <w:pStyle w:val="NormaleWeb"/>
+        <w:rPr>
+          <w:rFonts w:asciiTheme="minorHAnsi" w:hAnsiTheme="minorHAnsi" w:cstheme="minorHAnsi"/>
+          <w:color w:val="000000"/>
+          <w:sz w:val="22"/>
+          <w:szCs w:val="22"/>
+        </w:rPr>
+      </w:pPr>
+      <w:r>
+        <w:rPr>
+          <w:rFonts w:asciiTheme="minorHAnsi" w:hAnsiTheme="minorHAnsi" w:cstheme="minorHAnsi"/>
+          <w:b/>
+          <w:bCs/>
+          <w:color w:val="000000"/>
+          <w:sz w:val="22"/>
+          <w:szCs w:val="22"/>
+        </w:rPr>
         <w:lastRenderedPageBreak/>
         <w:t>10- Documentazione</w:t>
       </w:r>
@@ -3407,7 +3461,15 @@
     <w:p/>
     <w:p>
       <w:r>
-        <w:t>In accordo con il progettista di MedMinder, i requisiti di usabilità da testare saranno</w:t>
+        <w:t xml:space="preserve">In accordo con il progettista di </w:t>
+      </w:r>
+      <w:proofErr w:type="spellStart"/>
+      <w:r>
+        <w:t>MedMinder</w:t>
+      </w:r>
+      <w:proofErr w:type="spellEnd"/>
+      <w:r>
+        <w:t>, i requisiti di usabilità da testare saranno</w:t>
       </w:r>
       <w:r>
         <w:t>:</w:t>
@@ -3665,7 +3727,15 @@
         <w:t xml:space="preserve">interesse </w:t>
       </w:r>
       <w:r>
-        <w:t xml:space="preserve">nell’utilizzo di un sistema come MedMinder. </w:t>
+        <w:t xml:space="preserve">nell’utilizzo di un sistema come </w:t>
+      </w:r>
+      <w:proofErr w:type="spellStart"/>
+      <w:r>
+        <w:t>MedMinder</w:t>
+      </w:r>
+      <w:proofErr w:type="spellEnd"/>
+      <w:r>
+        <w:t xml:space="preserve">. </w:t>
       </w:r>
     </w:p>
     <w:p>
@@ -4057,7 +4127,15 @@
         <w:pStyle w:val="MioCorpo"/>
       </w:pPr>
       <w:r>
-        <w:t>In questa fase vengono proposte all’utente delle affermazioni relative all’uso del sistema e secondo la Scala di Likert l’utente dovrà esprimere quanto è d’accordo con tale affermazione in un range che va da “Fortemente in disaccordo” a “</w:t>
+        <w:t xml:space="preserve">In questa fase vengono proposte all’utente delle affermazioni relative all’uso del sistema e secondo la Scala di </w:t>
+      </w:r>
+      <w:proofErr w:type="spellStart"/>
+      <w:r>
+        <w:t>Likert</w:t>
+      </w:r>
+      <w:proofErr w:type="spellEnd"/>
+      <w:r>
+        <w:t xml:space="preserve"> l’utente dovrà esprimere quanto è d’accordo con tale affermazione in un range che va da “Fortemente in disaccordo” a “</w:t>
       </w:r>
       <w:r>
         <w:t>F</w:t>
@@ -4173,27 +4251,23 @@
                 <w:szCs w:val="22"/>
               </w:rPr>
             </w:pPr>
+            <w:proofErr w:type="spellStart"/>
             <w:r>
               <w:rPr>
                 <w:sz w:val="22"/>
                 <w:szCs w:val="22"/>
               </w:rPr>
-              <w:t>Strongly Disagree</w:t>
-            </w:r>
-          </w:p>
-        </w:tc>
-        <w:tc>
-          <w:tcPr>
-            <w:tcW w:w="1925" w:type="dxa"/>
-          </w:tcPr>
-          <w:p>
-            <w:pPr>
-              <w:pStyle w:val="MioCorpo"/>
+              <w:t>Strongly</w:t>
+            </w:r>
+            <w:proofErr w:type="spellEnd"/>
+            <w:r>
               <w:rPr>
                 <w:sz w:val="22"/>
                 <w:szCs w:val="22"/>
               </w:rPr>
-            </w:pPr>
+              <w:t xml:space="preserve"> </w:t>
+            </w:r>
+            <w:proofErr w:type="spellStart"/>
             <w:r>
               <w:rPr>
                 <w:sz w:val="22"/>
@@ -4201,11 +4275,12 @@
               </w:rPr>
               <w:t>Disagree</w:t>
             </w:r>
-          </w:p>
-        </w:tc>
-        <w:tc>
-          <w:tcPr>
-            <w:tcW w:w="1926" w:type="dxa"/>
+            <w:proofErr w:type="spellEnd"/>
+          </w:p>
+        </w:tc>
+        <w:tc>
+          <w:tcPr>
+            <w:tcW w:w="1925" w:type="dxa"/>
           </w:tcPr>
           <w:p>
             <w:pPr>
@@ -4215,13 +4290,15 @@
                 <w:szCs w:val="22"/>
               </w:rPr>
             </w:pPr>
+            <w:proofErr w:type="spellStart"/>
             <w:r>
               <w:rPr>
                 <w:sz w:val="22"/>
                 <w:szCs w:val="22"/>
               </w:rPr>
-              <w:t>Neutral</w:t>
-            </w:r>
+              <w:t>Disagree</w:t>
+            </w:r>
+            <w:proofErr w:type="spellEnd"/>
           </w:p>
         </w:tc>
         <w:tc>
@@ -4236,13 +4313,15 @@
                 <w:szCs w:val="22"/>
               </w:rPr>
             </w:pPr>
+            <w:proofErr w:type="spellStart"/>
             <w:r>
               <w:rPr>
                 <w:sz w:val="22"/>
                 <w:szCs w:val="22"/>
               </w:rPr>
-              <w:t>Agree</w:t>
-            </w:r>
+              <w:t>Neutral</w:t>
+            </w:r>
+            <w:proofErr w:type="spellEnd"/>
           </w:p>
         </w:tc>
         <w:tc>
@@ -4257,13 +4336,54 @@
                 <w:szCs w:val="22"/>
               </w:rPr>
             </w:pPr>
+            <w:proofErr w:type="spellStart"/>
             <w:r>
               <w:rPr>
                 <w:sz w:val="22"/>
                 <w:szCs w:val="22"/>
               </w:rPr>
-              <w:t>Strongly Agree</w:t>
-            </w:r>
+              <w:t>Agree</w:t>
+            </w:r>
+            <w:proofErr w:type="spellEnd"/>
+          </w:p>
+        </w:tc>
+        <w:tc>
+          <w:tcPr>
+            <w:tcW w:w="1926" w:type="dxa"/>
+          </w:tcPr>
+          <w:p>
+            <w:pPr>
+              <w:pStyle w:val="MioCorpo"/>
+              <w:rPr>
+                <w:sz w:val="22"/>
+                <w:szCs w:val="22"/>
+              </w:rPr>
+            </w:pPr>
+            <w:proofErr w:type="spellStart"/>
+            <w:r>
+              <w:rPr>
+                <w:sz w:val="22"/>
+                <w:szCs w:val="22"/>
+              </w:rPr>
+              <w:t>Strongly</w:t>
+            </w:r>
+            <w:proofErr w:type="spellEnd"/>
+            <w:r>
+              <w:rPr>
+                <w:sz w:val="22"/>
+                <w:szCs w:val="22"/>
+              </w:rPr>
+              <w:t xml:space="preserve"> </w:t>
+            </w:r>
+            <w:proofErr w:type="spellStart"/>
+            <w:r>
+              <w:rPr>
+                <w:sz w:val="22"/>
+                <w:szCs w:val="22"/>
+              </w:rPr>
+              <w:t>Agree</w:t>
+            </w:r>
+            <w:proofErr w:type="spellEnd"/>
           </w:p>
         </w:tc>
       </w:tr>
@@ -4319,27 +4439,23 @@
                 <w:szCs w:val="22"/>
               </w:rPr>
             </w:pPr>
+            <w:proofErr w:type="spellStart"/>
             <w:r>
               <w:rPr>
                 <w:sz w:val="22"/>
                 <w:szCs w:val="22"/>
               </w:rPr>
-              <w:t>Strongly Disagree</w:t>
-            </w:r>
-          </w:p>
-        </w:tc>
-        <w:tc>
-          <w:tcPr>
-            <w:tcW w:w="1925" w:type="dxa"/>
-          </w:tcPr>
-          <w:p>
-            <w:pPr>
-              <w:pStyle w:val="MioCorpo"/>
+              <w:t>Strongly</w:t>
+            </w:r>
+            <w:proofErr w:type="spellEnd"/>
+            <w:r>
               <w:rPr>
                 <w:sz w:val="22"/>
                 <w:szCs w:val="22"/>
               </w:rPr>
-            </w:pPr>
+              <w:t xml:space="preserve"> </w:t>
+            </w:r>
+            <w:proofErr w:type="spellStart"/>
             <w:r>
               <w:rPr>
                 <w:sz w:val="22"/>
@@ -4347,11 +4463,12 @@
               </w:rPr>
               <w:t>Disagree</w:t>
             </w:r>
-          </w:p>
-        </w:tc>
-        <w:tc>
-          <w:tcPr>
-            <w:tcW w:w="1926" w:type="dxa"/>
+            <w:proofErr w:type="spellEnd"/>
+          </w:p>
+        </w:tc>
+        <w:tc>
+          <w:tcPr>
+            <w:tcW w:w="1925" w:type="dxa"/>
           </w:tcPr>
           <w:p>
             <w:pPr>
@@ -4361,13 +4478,15 @@
                 <w:szCs w:val="22"/>
               </w:rPr>
             </w:pPr>
+            <w:proofErr w:type="spellStart"/>
             <w:r>
               <w:rPr>
                 <w:sz w:val="22"/>
                 <w:szCs w:val="22"/>
               </w:rPr>
-              <w:t>Neutral</w:t>
-            </w:r>
+              <w:t>Disagree</w:t>
+            </w:r>
+            <w:proofErr w:type="spellEnd"/>
           </w:p>
         </w:tc>
         <w:tc>
@@ -4382,13 +4501,15 @@
                 <w:szCs w:val="22"/>
               </w:rPr>
             </w:pPr>
+            <w:proofErr w:type="spellStart"/>
             <w:r>
               <w:rPr>
                 <w:sz w:val="22"/>
                 <w:szCs w:val="22"/>
               </w:rPr>
-              <w:t>Agree</w:t>
-            </w:r>
+              <w:t>Neutral</w:t>
+            </w:r>
+            <w:proofErr w:type="spellEnd"/>
           </w:p>
         </w:tc>
         <w:tc>
@@ -4403,13 +4524,54 @@
                 <w:szCs w:val="22"/>
               </w:rPr>
             </w:pPr>
+            <w:proofErr w:type="spellStart"/>
             <w:r>
               <w:rPr>
                 <w:sz w:val="22"/>
                 <w:szCs w:val="22"/>
               </w:rPr>
-              <w:t>Strongly Agree</w:t>
-            </w:r>
+              <w:t>Agree</w:t>
+            </w:r>
+            <w:proofErr w:type="spellEnd"/>
+          </w:p>
+        </w:tc>
+        <w:tc>
+          <w:tcPr>
+            <w:tcW w:w="1926" w:type="dxa"/>
+          </w:tcPr>
+          <w:p>
+            <w:pPr>
+              <w:pStyle w:val="MioCorpo"/>
+              <w:rPr>
+                <w:sz w:val="22"/>
+                <w:szCs w:val="22"/>
+              </w:rPr>
+            </w:pPr>
+            <w:proofErr w:type="spellStart"/>
+            <w:r>
+              <w:rPr>
+                <w:sz w:val="22"/>
+                <w:szCs w:val="22"/>
+              </w:rPr>
+              <w:t>Strongly</w:t>
+            </w:r>
+            <w:proofErr w:type="spellEnd"/>
+            <w:r>
+              <w:rPr>
+                <w:sz w:val="22"/>
+                <w:szCs w:val="22"/>
+              </w:rPr>
+              <w:t xml:space="preserve"> </w:t>
+            </w:r>
+            <w:proofErr w:type="spellStart"/>
+            <w:r>
+              <w:rPr>
+                <w:sz w:val="22"/>
+                <w:szCs w:val="22"/>
+              </w:rPr>
+              <w:t>Agree</w:t>
+            </w:r>
+            <w:proofErr w:type="spellEnd"/>
           </w:p>
         </w:tc>
       </w:tr>
@@ -4465,27 +4627,23 @@
                 <w:szCs w:val="22"/>
               </w:rPr>
             </w:pPr>
+            <w:proofErr w:type="spellStart"/>
             <w:r>
               <w:rPr>
                 <w:sz w:val="22"/>
                 <w:szCs w:val="22"/>
               </w:rPr>
-              <w:t>Strongly Disagree</w:t>
-            </w:r>
-          </w:p>
-        </w:tc>
-        <w:tc>
-          <w:tcPr>
-            <w:tcW w:w="1925" w:type="dxa"/>
-          </w:tcPr>
-          <w:p>
-            <w:pPr>
-              <w:pStyle w:val="MioCorpo"/>
+              <w:t>Strongly</w:t>
+            </w:r>
+            <w:proofErr w:type="spellEnd"/>
+            <w:r>
               <w:rPr>
                 <w:sz w:val="22"/>
                 <w:szCs w:val="22"/>
               </w:rPr>
-            </w:pPr>
+              <w:t xml:space="preserve"> </w:t>
+            </w:r>
+            <w:proofErr w:type="spellStart"/>
             <w:r>
               <w:rPr>
                 <w:sz w:val="22"/>
@@ -4493,11 +4651,12 @@
               </w:rPr>
               <w:t>Disagree</w:t>
             </w:r>
-          </w:p>
-        </w:tc>
-        <w:tc>
-          <w:tcPr>
-            <w:tcW w:w="1926" w:type="dxa"/>
+            <w:proofErr w:type="spellEnd"/>
+          </w:p>
+        </w:tc>
+        <w:tc>
+          <w:tcPr>
+            <w:tcW w:w="1925" w:type="dxa"/>
           </w:tcPr>
           <w:p>
             <w:pPr>
@@ -4507,13 +4666,15 @@
                 <w:szCs w:val="22"/>
               </w:rPr>
             </w:pPr>
+            <w:proofErr w:type="spellStart"/>
             <w:r>
               <w:rPr>
                 <w:sz w:val="22"/>
                 <w:szCs w:val="22"/>
               </w:rPr>
-              <w:t>Neutral</w:t>
-            </w:r>
+              <w:t>Disagree</w:t>
+            </w:r>
+            <w:proofErr w:type="spellEnd"/>
           </w:p>
         </w:tc>
         <w:tc>
@@ -4528,13 +4689,15 @@
                 <w:szCs w:val="22"/>
               </w:rPr>
             </w:pPr>
+            <w:proofErr w:type="spellStart"/>
             <w:r>
               <w:rPr>
                 <w:sz w:val="22"/>
                 <w:szCs w:val="22"/>
               </w:rPr>
-              <w:t>Agree</w:t>
-            </w:r>
+              <w:t>Neutral</w:t>
+            </w:r>
+            <w:proofErr w:type="spellEnd"/>
           </w:p>
         </w:tc>
         <w:tc>
@@ -4549,13 +4712,54 @@
                 <w:szCs w:val="22"/>
               </w:rPr>
             </w:pPr>
+            <w:proofErr w:type="spellStart"/>
             <w:r>
               <w:rPr>
                 <w:sz w:val="22"/>
                 <w:szCs w:val="22"/>
               </w:rPr>
-              <w:t>Strongly Agree</w:t>
-            </w:r>
+              <w:t>Agree</w:t>
+            </w:r>
+            <w:proofErr w:type="spellEnd"/>
+          </w:p>
+        </w:tc>
+        <w:tc>
+          <w:tcPr>
+            <w:tcW w:w="1926" w:type="dxa"/>
+          </w:tcPr>
+          <w:p>
+            <w:pPr>
+              <w:pStyle w:val="MioCorpo"/>
+              <w:rPr>
+                <w:sz w:val="22"/>
+                <w:szCs w:val="22"/>
+              </w:rPr>
+            </w:pPr>
+            <w:proofErr w:type="spellStart"/>
+            <w:r>
+              <w:rPr>
+                <w:sz w:val="22"/>
+                <w:szCs w:val="22"/>
+              </w:rPr>
+              <w:t>Strongly</w:t>
+            </w:r>
+            <w:proofErr w:type="spellEnd"/>
+            <w:r>
+              <w:rPr>
+                <w:sz w:val="22"/>
+                <w:szCs w:val="22"/>
+              </w:rPr>
+              <w:t xml:space="preserve"> </w:t>
+            </w:r>
+            <w:proofErr w:type="spellStart"/>
+            <w:r>
+              <w:rPr>
+                <w:sz w:val="22"/>
+                <w:szCs w:val="22"/>
+              </w:rPr>
+              <w:t>Agree</w:t>
+            </w:r>
+            <w:proofErr w:type="spellEnd"/>
           </w:p>
         </w:tc>
       </w:tr>
@@ -4611,27 +4815,23 @@
                 <w:szCs w:val="22"/>
               </w:rPr>
             </w:pPr>
+            <w:proofErr w:type="spellStart"/>
             <w:r>
               <w:rPr>
                 <w:sz w:val="22"/>
                 <w:szCs w:val="22"/>
               </w:rPr>
-              <w:t>Strongly Disagree</w:t>
-            </w:r>
-          </w:p>
-        </w:tc>
-        <w:tc>
-          <w:tcPr>
-            <w:tcW w:w="1925" w:type="dxa"/>
-          </w:tcPr>
-          <w:p>
-            <w:pPr>
-              <w:pStyle w:val="MioCorpo"/>
+              <w:t>Strongly</w:t>
+            </w:r>
+            <w:proofErr w:type="spellEnd"/>
+            <w:r>
               <w:rPr>
                 <w:sz w:val="22"/>
                 <w:szCs w:val="22"/>
               </w:rPr>
-            </w:pPr>
+              <w:t xml:space="preserve"> </w:t>
+            </w:r>
+            <w:proofErr w:type="spellStart"/>
             <w:r>
               <w:rPr>
                 <w:sz w:val="22"/>
@@ -4639,11 +4839,12 @@
               </w:rPr>
               <w:t>Disagree</w:t>
             </w:r>
-          </w:p>
-        </w:tc>
-        <w:tc>
-          <w:tcPr>
-            <w:tcW w:w="1926" w:type="dxa"/>
+            <w:proofErr w:type="spellEnd"/>
+          </w:p>
+        </w:tc>
+        <w:tc>
+          <w:tcPr>
+            <w:tcW w:w="1925" w:type="dxa"/>
           </w:tcPr>
           <w:p>
             <w:pPr>
@@ -4653,13 +4854,15 @@
                 <w:szCs w:val="22"/>
               </w:rPr>
             </w:pPr>
+            <w:proofErr w:type="spellStart"/>
             <w:r>
               <w:rPr>
                 <w:sz w:val="22"/>
                 <w:szCs w:val="22"/>
               </w:rPr>
-              <w:t>Neutral</w:t>
-            </w:r>
+              <w:t>Disagree</w:t>
+            </w:r>
+            <w:proofErr w:type="spellEnd"/>
           </w:p>
         </w:tc>
         <w:tc>
@@ -4674,13 +4877,15 @@
                 <w:szCs w:val="22"/>
               </w:rPr>
             </w:pPr>
+            <w:proofErr w:type="spellStart"/>
             <w:r>
               <w:rPr>
                 <w:sz w:val="22"/>
                 <w:szCs w:val="22"/>
               </w:rPr>
-              <w:t>Agree</w:t>
-            </w:r>
+              <w:t>Neutral</w:t>
+            </w:r>
+            <w:proofErr w:type="spellEnd"/>
           </w:p>
         </w:tc>
         <w:tc>
@@ -4695,13 +4900,54 @@
                 <w:szCs w:val="22"/>
               </w:rPr>
             </w:pPr>
+            <w:proofErr w:type="spellStart"/>
             <w:r>
               <w:rPr>
                 <w:sz w:val="22"/>
                 <w:szCs w:val="22"/>
               </w:rPr>
-              <w:t>Strongly Agree</w:t>
-            </w:r>
+              <w:t>Agree</w:t>
+            </w:r>
+            <w:proofErr w:type="spellEnd"/>
+          </w:p>
+        </w:tc>
+        <w:tc>
+          <w:tcPr>
+            <w:tcW w:w="1926" w:type="dxa"/>
+          </w:tcPr>
+          <w:p>
+            <w:pPr>
+              <w:pStyle w:val="MioCorpo"/>
+              <w:rPr>
+                <w:sz w:val="22"/>
+                <w:szCs w:val="22"/>
+              </w:rPr>
+            </w:pPr>
+            <w:proofErr w:type="spellStart"/>
+            <w:r>
+              <w:rPr>
+                <w:sz w:val="22"/>
+                <w:szCs w:val="22"/>
+              </w:rPr>
+              <w:t>Strongly</w:t>
+            </w:r>
+            <w:proofErr w:type="spellEnd"/>
+            <w:r>
+              <w:rPr>
+                <w:sz w:val="22"/>
+                <w:szCs w:val="22"/>
+              </w:rPr>
+              <w:t xml:space="preserve"> </w:t>
+            </w:r>
+            <w:proofErr w:type="spellStart"/>
+            <w:r>
+              <w:rPr>
+                <w:sz w:val="22"/>
+                <w:szCs w:val="22"/>
+              </w:rPr>
+              <w:t>Agree</w:t>
+            </w:r>
+            <w:proofErr w:type="spellEnd"/>
           </w:p>
         </w:tc>
       </w:tr>
@@ -4757,27 +5003,23 @@
                 <w:szCs w:val="22"/>
               </w:rPr>
             </w:pPr>
+            <w:proofErr w:type="spellStart"/>
             <w:r>
               <w:rPr>
                 <w:sz w:val="22"/>
                 <w:szCs w:val="22"/>
               </w:rPr>
-              <w:t>Strongly Disagree</w:t>
-            </w:r>
-          </w:p>
-        </w:tc>
-        <w:tc>
-          <w:tcPr>
-            <w:tcW w:w="1925" w:type="dxa"/>
-          </w:tcPr>
-          <w:p>
-            <w:pPr>
-              <w:pStyle w:val="MioCorpo"/>
+              <w:t>Strongly</w:t>
+            </w:r>
+            <w:proofErr w:type="spellEnd"/>
+            <w:r>
               <w:rPr>
                 <w:sz w:val="22"/>
                 <w:szCs w:val="22"/>
               </w:rPr>
-            </w:pPr>
+              <w:t xml:space="preserve"> </w:t>
+            </w:r>
+            <w:proofErr w:type="spellStart"/>
             <w:r>
               <w:rPr>
                 <w:sz w:val="22"/>
@@ -4785,11 +5027,12 @@
               </w:rPr>
               <w:t>Disagree</w:t>
             </w:r>
-          </w:p>
-        </w:tc>
-        <w:tc>
-          <w:tcPr>
-            <w:tcW w:w="1926" w:type="dxa"/>
+            <w:proofErr w:type="spellEnd"/>
+          </w:p>
+        </w:tc>
+        <w:tc>
+          <w:tcPr>
+            <w:tcW w:w="1925" w:type="dxa"/>
           </w:tcPr>
           <w:p>
             <w:pPr>
@@ -4799,13 +5042,15 @@
                 <w:szCs w:val="22"/>
               </w:rPr>
             </w:pPr>
+            <w:proofErr w:type="spellStart"/>
             <w:r>
               <w:rPr>
                 <w:sz w:val="22"/>
                 <w:szCs w:val="22"/>
               </w:rPr>
-              <w:t>Neutral</w:t>
-            </w:r>
+              <w:t>Disagree</w:t>
+            </w:r>
+            <w:proofErr w:type="spellEnd"/>
           </w:p>
         </w:tc>
         <w:tc>
@@ -4820,13 +5065,15 @@
                 <w:szCs w:val="22"/>
               </w:rPr>
             </w:pPr>
+            <w:proofErr w:type="spellStart"/>
             <w:r>
               <w:rPr>
                 <w:sz w:val="22"/>
                 <w:szCs w:val="22"/>
               </w:rPr>
-              <w:t>Agree</w:t>
-            </w:r>
+              <w:t>Neutral</w:t>
+            </w:r>
+            <w:proofErr w:type="spellEnd"/>
           </w:p>
         </w:tc>
         <w:tc>
@@ -4841,13 +5088,54 @@
                 <w:szCs w:val="22"/>
               </w:rPr>
             </w:pPr>
+            <w:proofErr w:type="spellStart"/>
             <w:r>
               <w:rPr>
                 <w:sz w:val="22"/>
                 <w:szCs w:val="22"/>
               </w:rPr>
-              <w:t>Strongly Agree</w:t>
-            </w:r>
+              <w:t>Agree</w:t>
+            </w:r>
+            <w:proofErr w:type="spellEnd"/>
+          </w:p>
+        </w:tc>
+        <w:tc>
+          <w:tcPr>
+            <w:tcW w:w="1926" w:type="dxa"/>
+          </w:tcPr>
+          <w:p>
+            <w:pPr>
+              <w:pStyle w:val="MioCorpo"/>
+              <w:rPr>
+                <w:sz w:val="22"/>
+                <w:szCs w:val="22"/>
+              </w:rPr>
+            </w:pPr>
+            <w:proofErr w:type="spellStart"/>
+            <w:r>
+              <w:rPr>
+                <w:sz w:val="22"/>
+                <w:szCs w:val="22"/>
+              </w:rPr>
+              <w:t>Strongly</w:t>
+            </w:r>
+            <w:proofErr w:type="spellEnd"/>
+            <w:r>
+              <w:rPr>
+                <w:sz w:val="22"/>
+                <w:szCs w:val="22"/>
+              </w:rPr>
+              <w:t xml:space="preserve"> </w:t>
+            </w:r>
+            <w:proofErr w:type="spellStart"/>
+            <w:r>
+              <w:rPr>
+                <w:sz w:val="22"/>
+                <w:szCs w:val="22"/>
+              </w:rPr>
+              <w:t>Agree</w:t>
+            </w:r>
+            <w:proofErr w:type="spellEnd"/>
           </w:p>
         </w:tc>
       </w:tr>
@@ -4903,27 +5191,23 @@
                 <w:szCs w:val="22"/>
               </w:rPr>
             </w:pPr>
+            <w:proofErr w:type="spellStart"/>
             <w:r>
               <w:rPr>
                 <w:sz w:val="22"/>
                 <w:szCs w:val="22"/>
               </w:rPr>
-              <w:t>Strongly Disagree</w:t>
-            </w:r>
-          </w:p>
-        </w:tc>
-        <w:tc>
-          <w:tcPr>
-            <w:tcW w:w="1925" w:type="dxa"/>
-          </w:tcPr>
-          <w:p>
-            <w:pPr>
-              <w:pStyle w:val="MioCorpo"/>
+              <w:t>Strongly</w:t>
+            </w:r>
+            <w:proofErr w:type="spellEnd"/>
+            <w:r>
               <w:rPr>
                 <w:sz w:val="22"/>
                 <w:szCs w:val="22"/>
               </w:rPr>
-            </w:pPr>
+              <w:t xml:space="preserve"> </w:t>
+            </w:r>
+            <w:proofErr w:type="spellStart"/>
             <w:r>
               <w:rPr>
                 <w:sz w:val="22"/>
@@ -4931,11 +5215,12 @@
               </w:rPr>
               <w:t>Disagree</w:t>
             </w:r>
-          </w:p>
-        </w:tc>
-        <w:tc>
-          <w:tcPr>
-            <w:tcW w:w="1926" w:type="dxa"/>
+            <w:proofErr w:type="spellEnd"/>
+          </w:p>
+        </w:tc>
+        <w:tc>
+          <w:tcPr>
+            <w:tcW w:w="1925" w:type="dxa"/>
           </w:tcPr>
           <w:p>
             <w:pPr>
@@ -4945,13 +5230,15 @@
                 <w:szCs w:val="22"/>
               </w:rPr>
             </w:pPr>
+            <w:proofErr w:type="spellStart"/>
             <w:r>
               <w:rPr>
                 <w:sz w:val="22"/>
                 <w:szCs w:val="22"/>
               </w:rPr>
-              <w:t>Neutral</w:t>
-            </w:r>
+              <w:t>Disagree</w:t>
+            </w:r>
+            <w:proofErr w:type="spellEnd"/>
           </w:p>
         </w:tc>
         <w:tc>
@@ -4966,13 +5253,15 @@
                 <w:szCs w:val="22"/>
               </w:rPr>
             </w:pPr>
+            <w:proofErr w:type="spellStart"/>
             <w:r>
               <w:rPr>
                 <w:sz w:val="22"/>
                 <w:szCs w:val="22"/>
               </w:rPr>
-              <w:t>Agree</w:t>
-            </w:r>
+              <w:t>Neutral</w:t>
+            </w:r>
+            <w:proofErr w:type="spellEnd"/>
           </w:p>
         </w:tc>
         <w:tc>
@@ -4987,13 +5276,54 @@
                 <w:szCs w:val="22"/>
               </w:rPr>
             </w:pPr>
+            <w:proofErr w:type="spellStart"/>
             <w:r>
               <w:rPr>
                 <w:sz w:val="22"/>
                 <w:szCs w:val="22"/>
               </w:rPr>
-              <w:t>Strongly Agree</w:t>
-            </w:r>
+              <w:t>Agree</w:t>
+            </w:r>
+            <w:proofErr w:type="spellEnd"/>
+          </w:p>
+        </w:tc>
+        <w:tc>
+          <w:tcPr>
+            <w:tcW w:w="1926" w:type="dxa"/>
+          </w:tcPr>
+          <w:p>
+            <w:pPr>
+              <w:pStyle w:val="MioCorpo"/>
+              <w:rPr>
+                <w:sz w:val="22"/>
+                <w:szCs w:val="22"/>
+              </w:rPr>
+            </w:pPr>
+            <w:proofErr w:type="spellStart"/>
+            <w:r>
+              <w:rPr>
+                <w:sz w:val="22"/>
+                <w:szCs w:val="22"/>
+              </w:rPr>
+              <w:t>Strongly</w:t>
+            </w:r>
+            <w:proofErr w:type="spellEnd"/>
+            <w:r>
+              <w:rPr>
+                <w:sz w:val="22"/>
+                <w:szCs w:val="22"/>
+              </w:rPr>
+              <w:t xml:space="preserve"> </w:t>
+            </w:r>
+            <w:proofErr w:type="spellStart"/>
+            <w:r>
+              <w:rPr>
+                <w:sz w:val="22"/>
+                <w:szCs w:val="22"/>
+              </w:rPr>
+              <w:t>Agree</w:t>
+            </w:r>
+            <w:proofErr w:type="spellEnd"/>
           </w:p>
         </w:tc>
       </w:tr>
@@ -5065,27 +5395,23 @@
                 <w:szCs w:val="22"/>
               </w:rPr>
             </w:pPr>
+            <w:proofErr w:type="spellStart"/>
             <w:r>
               <w:rPr>
                 <w:sz w:val="22"/>
                 <w:szCs w:val="22"/>
               </w:rPr>
-              <w:t>Strongly Disagree</w:t>
-            </w:r>
-          </w:p>
-        </w:tc>
-        <w:tc>
-          <w:tcPr>
-            <w:tcW w:w="1925" w:type="dxa"/>
-          </w:tcPr>
-          <w:p>
-            <w:pPr>
-              <w:pStyle w:val="MioCorpo"/>
+              <w:t>Strongly</w:t>
+            </w:r>
+            <w:proofErr w:type="spellEnd"/>
+            <w:r>
               <w:rPr>
                 <w:sz w:val="22"/>
                 <w:szCs w:val="22"/>
               </w:rPr>
-            </w:pPr>
+              <w:t xml:space="preserve"> </w:t>
+            </w:r>
+            <w:proofErr w:type="spellStart"/>
             <w:r>
               <w:rPr>
                 <w:sz w:val="22"/>
@@ -5093,11 +5419,12 @@
               </w:rPr>
               <w:t>Disagree</w:t>
             </w:r>
-          </w:p>
-        </w:tc>
-        <w:tc>
-          <w:tcPr>
-            <w:tcW w:w="1926" w:type="dxa"/>
+            <w:proofErr w:type="spellEnd"/>
+          </w:p>
+        </w:tc>
+        <w:tc>
+          <w:tcPr>
+            <w:tcW w:w="1925" w:type="dxa"/>
           </w:tcPr>
           <w:p>
             <w:pPr>
@@ -5107,13 +5434,15 @@
                 <w:szCs w:val="22"/>
               </w:rPr>
             </w:pPr>
+            <w:proofErr w:type="spellStart"/>
             <w:r>
               <w:rPr>
                 <w:sz w:val="22"/>
                 <w:szCs w:val="22"/>
               </w:rPr>
-              <w:t>Neutral</w:t>
-            </w:r>
+              <w:t>Disagree</w:t>
+            </w:r>
+            <w:proofErr w:type="spellEnd"/>
           </w:p>
         </w:tc>
         <w:tc>
@@ -5128,13 +5457,15 @@
                 <w:szCs w:val="22"/>
               </w:rPr>
             </w:pPr>
+            <w:proofErr w:type="spellStart"/>
             <w:r>
               <w:rPr>
                 <w:sz w:val="22"/>
                 <w:szCs w:val="22"/>
               </w:rPr>
-              <w:t>Agree</w:t>
-            </w:r>
+              <w:t>Neutral</w:t>
+            </w:r>
+            <w:proofErr w:type="spellEnd"/>
           </w:p>
         </w:tc>
         <w:tc>
@@ -5149,13 +5480,54 @@
                 <w:szCs w:val="22"/>
               </w:rPr>
             </w:pPr>
+            <w:proofErr w:type="spellStart"/>
             <w:r>
               <w:rPr>
                 <w:sz w:val="22"/>
                 <w:szCs w:val="22"/>
               </w:rPr>
-              <w:t>Strongly Agree</w:t>
-            </w:r>
+              <w:t>Agree</w:t>
+            </w:r>
+            <w:proofErr w:type="spellEnd"/>
+          </w:p>
+        </w:tc>
+        <w:tc>
+          <w:tcPr>
+            <w:tcW w:w="1926" w:type="dxa"/>
+          </w:tcPr>
+          <w:p>
+            <w:pPr>
+              <w:pStyle w:val="MioCorpo"/>
+              <w:rPr>
+                <w:sz w:val="22"/>
+                <w:szCs w:val="22"/>
+              </w:rPr>
+            </w:pPr>
+            <w:proofErr w:type="spellStart"/>
+            <w:r>
+              <w:rPr>
+                <w:sz w:val="22"/>
+                <w:szCs w:val="22"/>
+              </w:rPr>
+              <w:t>Strongly</w:t>
+            </w:r>
+            <w:proofErr w:type="spellEnd"/>
+            <w:r>
+              <w:rPr>
+                <w:sz w:val="22"/>
+                <w:szCs w:val="22"/>
+              </w:rPr>
+              <w:t xml:space="preserve"> </w:t>
+            </w:r>
+            <w:proofErr w:type="spellStart"/>
+            <w:r>
+              <w:rPr>
+                <w:sz w:val="22"/>
+                <w:szCs w:val="22"/>
+              </w:rPr>
+              <w:t>Agree</w:t>
+            </w:r>
+            <w:proofErr w:type="spellEnd"/>
           </w:p>
         </w:tc>
       </w:tr>
@@ -5219,27 +5591,23 @@
                 <w:szCs w:val="22"/>
               </w:rPr>
             </w:pPr>
+            <w:proofErr w:type="spellStart"/>
             <w:r>
               <w:rPr>
                 <w:sz w:val="22"/>
                 <w:szCs w:val="22"/>
               </w:rPr>
-              <w:t>Strongly Disagree</w:t>
-            </w:r>
-          </w:p>
-        </w:tc>
-        <w:tc>
-          <w:tcPr>
-            <w:tcW w:w="1925" w:type="dxa"/>
-          </w:tcPr>
-          <w:p>
-            <w:pPr>
-              <w:pStyle w:val="MioCorpo"/>
+              <w:t>Strongly</w:t>
+            </w:r>
+            <w:proofErr w:type="spellEnd"/>
+            <w:r>
               <w:rPr>
                 <w:sz w:val="22"/>
                 <w:szCs w:val="22"/>
               </w:rPr>
-            </w:pPr>
+              <w:t xml:space="preserve"> </w:t>
+            </w:r>
+            <w:proofErr w:type="spellStart"/>
             <w:r>
               <w:rPr>
                 <w:sz w:val="22"/>
@@ -5247,11 +5615,12 @@
               </w:rPr>
               <w:t>Disagree</w:t>
             </w:r>
-          </w:p>
-        </w:tc>
-        <w:tc>
-          <w:tcPr>
-            <w:tcW w:w="1926" w:type="dxa"/>
+            <w:proofErr w:type="spellEnd"/>
+          </w:p>
+        </w:tc>
+        <w:tc>
+          <w:tcPr>
+            <w:tcW w:w="1925" w:type="dxa"/>
           </w:tcPr>
           <w:p>
             <w:pPr>
@@ -5261,13 +5630,15 @@
                 <w:szCs w:val="22"/>
               </w:rPr>
             </w:pPr>
+            <w:proofErr w:type="spellStart"/>
             <w:r>
               <w:rPr>
                 <w:sz w:val="22"/>
                 <w:szCs w:val="22"/>
               </w:rPr>
-              <w:t>Neutral</w:t>
-            </w:r>
+              <w:t>Disagree</w:t>
+            </w:r>
+            <w:proofErr w:type="spellEnd"/>
           </w:p>
         </w:tc>
         <w:tc>
@@ -5282,13 +5653,15 @@
                 <w:szCs w:val="22"/>
               </w:rPr>
             </w:pPr>
+            <w:proofErr w:type="spellStart"/>
             <w:r>
               <w:rPr>
                 <w:sz w:val="22"/>
                 <w:szCs w:val="22"/>
               </w:rPr>
-              <w:t>Agree</w:t>
-            </w:r>
+              <w:t>Neutral</w:t>
+            </w:r>
+            <w:proofErr w:type="spellEnd"/>
           </w:p>
         </w:tc>
         <w:tc>
@@ -5303,13 +5676,54 @@
                 <w:szCs w:val="22"/>
               </w:rPr>
             </w:pPr>
+            <w:proofErr w:type="spellStart"/>
             <w:r>
               <w:rPr>
                 <w:sz w:val="22"/>
                 <w:szCs w:val="22"/>
               </w:rPr>
-              <w:t>Strongly Agree</w:t>
-            </w:r>
+              <w:t>Agree</w:t>
+            </w:r>
+            <w:proofErr w:type="spellEnd"/>
+          </w:p>
+        </w:tc>
+        <w:tc>
+          <w:tcPr>
+            <w:tcW w:w="1926" w:type="dxa"/>
+          </w:tcPr>
+          <w:p>
+            <w:pPr>
+              <w:pStyle w:val="MioCorpo"/>
+              <w:rPr>
+                <w:sz w:val="22"/>
+                <w:szCs w:val="22"/>
+              </w:rPr>
+            </w:pPr>
+            <w:proofErr w:type="spellStart"/>
+            <w:r>
+              <w:rPr>
+                <w:sz w:val="22"/>
+                <w:szCs w:val="22"/>
+              </w:rPr>
+              <w:t>Strongly</w:t>
+            </w:r>
+            <w:proofErr w:type="spellEnd"/>
+            <w:r>
+              <w:rPr>
+                <w:sz w:val="22"/>
+                <w:szCs w:val="22"/>
+              </w:rPr>
+              <w:t xml:space="preserve"> </w:t>
+            </w:r>
+            <w:proofErr w:type="spellStart"/>
+            <w:r>
+              <w:rPr>
+                <w:sz w:val="22"/>
+                <w:szCs w:val="22"/>
+              </w:rPr>
+              <w:t>Agree</w:t>
+            </w:r>
+            <w:proofErr w:type="spellEnd"/>
           </w:p>
         </w:tc>
       </w:tr>
@@ -5450,18 +5864,27 @@
       <w:r>
         <w:t xml:space="preserve">Verrà adottato un testing </w:t>
       </w:r>
+      <w:proofErr w:type="spellStart"/>
       <w:r>
         <w:rPr>
           <w:b/>
           <w:bCs/>
         </w:rPr>
-        <w:t>within group</w:t>
-      </w:r>
+        <w:t>within</w:t>
+      </w:r>
+      <w:proofErr w:type="spellEnd"/>
       <w:r>
         <w:rPr>
           <w:b/>
           <w:bCs/>
         </w:rPr>
+        <w:t xml:space="preserve"> group</w:t>
+      </w:r>
+      <w:r>
+        <w:rPr>
+          <w:b/>
+          <w:bCs/>
+        </w:rPr>
         <w:t xml:space="preserve">s: </w:t>
       </w:r>
       <w:r>
@@ -5476,8 +5899,17 @@
           <w:b/>
           <w:bCs/>
         </w:rPr>
-        <w:t>learning bias</w:t>
-      </w:r>
+        <w:t xml:space="preserve">learning </w:t>
+      </w:r>
+      <w:proofErr w:type="spellStart"/>
+      <w:r>
+        <w:rPr>
+          <w:b/>
+          <w:bCs/>
+        </w:rPr>
+        <w:t>bias</w:t>
+      </w:r>
+      <w:proofErr w:type="spellEnd"/>
       <w:r>
         <w:t xml:space="preserve">, si assegnerà a ciascun utente un ordine diverso di esecuzione dei task.  </w:t>
       </w:r>
@@ -5493,8 +5925,6 @@
         </w:rPr>
       </w:pPr>
       <w:bookmarkStart w:id="13" w:name="_Toc11488685"/>
-      <w:bookmarkStart w:id="14" w:name="_GoBack"/>
-      <w:bookmarkEnd w:id="14"/>
       <w:r>
         <w:rPr>
           <w:rStyle w:val="Titolo2Carattere"/>
@@ -5536,8 +5966,21 @@
     </w:p>
     <w:p>
       <w:r>
-        <w:t>// Var ind</w:t>
-      </w:r>
+        <w:t xml:space="preserve">// </w:t>
+      </w:r>
+      <w:proofErr w:type="spellStart"/>
+      <w:r>
+        <w:t>Var</w:t>
+      </w:r>
+      <w:proofErr w:type="spellEnd"/>
+      <w:r>
+        <w:t xml:space="preserve"> </w:t>
+      </w:r>
+      <w:proofErr w:type="spellStart"/>
+      <w:r>
+        <w:t>ind</w:t>
+      </w:r>
+      <w:proofErr w:type="spellEnd"/>
     </w:p>
     <w:p>
       <w:pPr>
@@ -5549,8 +5992,21 @@
         </w:rPr>
       </w:pPr>
       <w:r>
-        <w:t>//Var Dep</w:t>
-      </w:r>
+        <w:t>//</w:t>
+      </w:r>
+      <w:proofErr w:type="spellStart"/>
+      <w:r>
+        <w:t>Var</w:t>
+      </w:r>
+      <w:proofErr w:type="spellEnd"/>
+      <w:r>
+        <w:t xml:space="preserve"> </w:t>
+      </w:r>
+      <w:proofErr w:type="spellStart"/>
+      <w:r>
+        <w:t>Dep</w:t>
+      </w:r>
+      <w:proofErr w:type="spellEnd"/>
     </w:p>
     <w:p>
       <w:pPr>
@@ -5579,12 +6035,12 @@
       <w:pPr>
         <w:pStyle w:val="Titolo1"/>
       </w:pPr>
-      <w:bookmarkStart w:id="15" w:name="_Toc11488686"/>
+      <w:bookmarkStart w:id="14" w:name="_Toc11488686"/>
       <w:r>
         <w:lastRenderedPageBreak/>
         <w:t>Istruzioni sul testing e sui task</w:t>
       </w:r>
-      <w:bookmarkEnd w:id="15"/>
+      <w:bookmarkEnd w:id="14"/>
     </w:p>
     <w:p>
       <w:pPr>
@@ -5593,18 +6049,27 @@
       <w:r>
         <w:t xml:space="preserve">Come precedentemente detto, verrà adottato un testing </w:t>
       </w:r>
+      <w:proofErr w:type="spellStart"/>
       <w:r>
         <w:rPr>
           <w:b/>
           <w:bCs/>
         </w:rPr>
-        <w:t>within group</w:t>
-      </w:r>
+        <w:t>within</w:t>
+      </w:r>
+      <w:proofErr w:type="spellEnd"/>
       <w:r>
         <w:rPr>
           <w:b/>
           <w:bCs/>
         </w:rPr>
+        <w:t xml:space="preserve"> group</w:t>
+      </w:r>
+      <w:r>
+        <w:rPr>
+          <w:b/>
+          <w:bCs/>
+        </w:rPr>
         <w:t xml:space="preserve">s: </w:t>
       </w:r>
       <w:r>
@@ -5618,16 +6083,24 @@
       <w:pPr>
         <w:pStyle w:val="Titolo2"/>
       </w:pPr>
-      <w:bookmarkStart w:id="16" w:name="_Toc11488687"/>
+      <w:bookmarkStart w:id="15" w:name="_Toc11488687"/>
       <w:r>
         <w:t>Istruzioni generali sullo studio di usabilità</w:t>
       </w:r>
-      <w:bookmarkEnd w:id="16"/>
+      <w:bookmarkEnd w:id="15"/>
     </w:p>
     <w:p/>
     <w:p>
       <w:r>
-        <w:t xml:space="preserve">Nei prossimi 10 minuti, verranno svolti una serie di test relativi all’applicazione MedMinder. </w:t>
+        <w:t xml:space="preserve">Nei prossimi 10 minuti, verranno svolti una serie di test relativi all’applicazione </w:t>
+      </w:r>
+      <w:proofErr w:type="spellStart"/>
+      <w:r>
+        <w:t>MedMinder</w:t>
+      </w:r>
+      <w:proofErr w:type="spellEnd"/>
+      <w:r>
+        <w:t xml:space="preserve">. </w:t>
       </w:r>
     </w:p>
     <w:p>
@@ -5654,11 +6127,11 @@
       <w:pPr>
         <w:pStyle w:val="Titolo2"/>
       </w:pPr>
-      <w:bookmarkStart w:id="17" w:name="_Toc11488688"/>
+      <w:bookmarkStart w:id="16" w:name="_Toc11488688"/>
       <w:r>
         <w:t>Istruzioni specifiche per i task</w:t>
       </w:r>
-      <w:bookmarkEnd w:id="17"/>
+      <w:bookmarkEnd w:id="16"/>
     </w:p>
     <w:p/>
     <w:p>
@@ -5786,7 +6259,15 @@
     </w:p>
     <w:p>
       <w:r>
-        <w:t xml:space="preserve">Desiderate dare uno sguardo rapido al prossimo appuntamento medico al quale recarvi e a quale farmaco dovrete assumere più imminentemente. </w:t>
+        <w:t xml:space="preserve">Desiderate dare uno sguardo rapido al prossimo appuntamento medico al quale recarvi e a quale farmaco dovrete assumere più </w:t>
+      </w:r>
+      <w:proofErr w:type="spellStart"/>
+      <w:r>
+        <w:t>imminentemente</w:t>
+      </w:r>
+      <w:proofErr w:type="spellEnd"/>
+      <w:r>
+        <w:t xml:space="preserve">. </w:t>
       </w:r>
     </w:p>
     <w:p>
@@ -5804,11 +6285,11 @@
       <w:pPr>
         <w:pStyle w:val="Titolo1"/>
       </w:pPr>
-      <w:bookmarkStart w:id="18" w:name="_Toc11488689"/>
+      <w:bookmarkStart w:id="17" w:name="_Toc11488689"/>
       <w:r>
         <w:t>Metodo di Raccolta</w:t>
       </w:r>
-      <w:bookmarkEnd w:id="18"/>
+      <w:bookmarkEnd w:id="17"/>
     </w:p>
     <w:p/>
     <w:p>
@@ -6079,6 +6560,7 @@
       <w:r>
         <w:t xml:space="preserve">L’interazione con il facilitatore dovrà a sua volta essere limitata al minimo necessario: egli fornirà rassicurazioni e incoraggerà l’utente al </w:t>
       </w:r>
+      <w:proofErr w:type="spellStart"/>
       <w:r>
         <w:rPr>
           <w:b/>
@@ -6086,6 +6568,7 @@
         </w:rPr>
         <w:t>think-aloud</w:t>
       </w:r>
+      <w:proofErr w:type="spellEnd"/>
       <w:r>
         <w:t>, senza però interferire con lo svolgimento del task.</w:t>
       </w:r>
@@ -6113,12 +6596,12 @@
       <w:pPr>
         <w:pStyle w:val="Titolo1"/>
       </w:pPr>
-      <w:bookmarkStart w:id="19" w:name="_Toc11488690"/>
+      <w:bookmarkStart w:id="18" w:name="_Toc11488690"/>
       <w:r>
         <w:lastRenderedPageBreak/>
         <w:t>Validità Ecologica dello Studio</w:t>
       </w:r>
-      <w:bookmarkEnd w:id="19"/>
+      <w:bookmarkEnd w:id="18"/>
     </w:p>
     <w:p/>
     <w:p>
@@ -6281,14 +6764,27 @@
                             <w:r>
                               <w:t xml:space="preserve">Figura </w:t>
                             </w:r>
-                            <w:fldSimple w:instr=" SEQ Figura \* ARABIC ">
-                              <w:r>
-                                <w:rPr>
-                                  <w:noProof/>
-                                </w:rPr>
-                                <w:t>1</w:t>
-                              </w:r>
-                            </w:fldSimple>
+                            <w:r>
+                              <w:fldChar w:fldCharType="begin"/>
+                            </w:r>
+                            <w:r>
+                              <w:instrText xml:space="preserve"> SEQ Figura \* ARABIC </w:instrText>
+                            </w:r>
+                            <w:r>
+                              <w:fldChar w:fldCharType="separate"/>
+                            </w:r>
+                            <w:r>
+                              <w:rPr>
+                                <w:noProof/>
+                              </w:rPr>
+                              <w:t>1</w:t>
+                            </w:r>
+                            <w:r>
+                              <w:rPr>
+                                <w:noProof/>
+                              </w:rPr>
+                              <w:fldChar w:fldCharType="end"/>
+                            </w:r>
                             <w:r>
                               <w:t xml:space="preserve"> - Esempio di registrazione schermo (doppio click per avviare)</w:t>
                             </w:r>
@@ -6313,7 +6809,7 @@
                 <v:stroke joinstyle="miter"/>
                 <v:path gradientshapeok="t" o:connecttype="rect"/>
               </v:shapetype>
-              <v:shape id="Casella di testo 4" o:spid="_x0000_s1026" type="#_x0000_t202" style="position:absolute;margin-left:142.45pt;margin-top:361.1pt;width:196.7pt;height:.05pt;z-index:251662336;visibility:visible;mso-wrap-style:square;mso-wrap-distance-left:9pt;mso-wrap-distance-top:0;mso-wrap-distance-right:9pt;mso-wrap-distance-bottom:0;mso-position-horizontal:absolute;mso-position-horizontal-relative:text;mso-position-vertical:absolute;mso-position-vertical-relative:text;v-text-anchor:top" o:gfxdata="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" stroked="f">
+              <v:shape id="Casella di testo 4" o:spid="_x0000_s1026" type="#_x0000_t202" style="position:absolute;margin-left:142.45pt;margin-top:361.1pt;width:196.7pt;height:.05pt;z-index:251662336;visibility:visible;mso-wrap-style:square;mso-wrap-distance-left:9pt;mso-wrap-distance-top:0;mso-wrap-distance-right:9pt;mso-wrap-distance-bottom:0;mso-position-horizontal:absolute;mso-position-horizontal-relative:text;mso-position-vertical:absolute;mso-position-vertical-relative:text;v-text-anchor:top" o:gfxdata="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" stroked="f">
                 <v:textbox style="mso-fit-shape-to-text:t" inset="0,0,0,0">
                   <w:txbxContent>
                     <w:p>
@@ -6327,14 +6823,27 @@
                       <w:r>
                         <w:t xml:space="preserve">Figura </w:t>
                       </w:r>
-                      <w:fldSimple w:instr=" SEQ Figura \* ARABIC ">
-                        <w:r>
-                          <w:rPr>
-                            <w:noProof/>
-                          </w:rPr>
-                          <w:t>1</w:t>
-                        </w:r>
-                      </w:fldSimple>
+                      <w:r>
+                        <w:fldChar w:fldCharType="begin"/>
+                      </w:r>
+                      <w:r>
+                        <w:instrText xml:space="preserve"> SEQ Figura \* ARABIC </w:instrText>
+                      </w:r>
+                      <w:r>
+                        <w:fldChar w:fldCharType="separate"/>
+                      </w:r>
+                      <w:r>
+                        <w:rPr>
+                          <w:noProof/>
+                        </w:rPr>
+                        <w:t>1</w:t>
+                      </w:r>
+                      <w:r>
+                        <w:rPr>
+                          <w:noProof/>
+                        </w:rPr>
+                        <w:fldChar w:fldCharType="end"/>
+                      </w:r>
                       <w:r>
                         <w:t xml:space="preserve"> - Esempio di registrazione schermo (doppio click per avviare)</w:t>
                       </w:r>
@@ -6425,12 +6934,12 @@
       <w:pPr>
         <w:pStyle w:val="Titolo1"/>
       </w:pPr>
-      <w:bookmarkStart w:id="20" w:name="_Toc11488691"/>
+      <w:bookmarkStart w:id="19" w:name="_Toc11488691"/>
       <w:r>
         <w:lastRenderedPageBreak/>
         <w:t>Metriche</w:t>
       </w:r>
-      <w:bookmarkEnd w:id="20"/>
+      <w:bookmarkEnd w:id="19"/>
     </w:p>
     <w:p/>
     <w:p>
@@ -6543,12 +7052,12 @@
       <w:pPr>
         <w:pStyle w:val="Titolo1"/>
       </w:pPr>
-      <w:bookmarkStart w:id="21" w:name="_Toc11488692"/>
+      <w:bookmarkStart w:id="20" w:name="_Toc11488692"/>
       <w:r>
         <w:lastRenderedPageBreak/>
         <w:t>Analisi dei Risultati</w:t>
       </w:r>
-      <w:bookmarkEnd w:id="21"/>
+      <w:bookmarkEnd w:id="20"/>
     </w:p>
     <w:p/>
     <w:p>
@@ -6648,7 +7157,7 @@
       <w:pPr>
         <w:pStyle w:val="Titolo2"/>
       </w:pPr>
-      <w:bookmarkStart w:id="22" w:name="_Toc11488693"/>
+      <w:bookmarkStart w:id="21" w:name="_Toc11488693"/>
       <w:r>
         <w:lastRenderedPageBreak/>
         <w:t>Valutazione</w:t>
@@ -6656,7 +7165,7 @@
       <w:r>
         <w:t xml:space="preserve"> Euristica</w:t>
       </w:r>
-      <w:bookmarkEnd w:id="22"/>
+      <w:bookmarkEnd w:id="21"/>
     </w:p>
     <w:p/>
     <w:p>
@@ -6745,7 +7254,15 @@
         <w:t>c</w:t>
       </w:r>
       <w:r>
-        <w:t xml:space="preserve">asa per la schermata home, pillola per la schermata relativa ai farmaci..) aiuterà l’utente a comprendere immediatamente cosa troverà in ciascuna schermata. </w:t>
+        <w:t xml:space="preserve">asa per la schermata home, pillola per la schermata relativa ai </w:t>
+      </w:r>
+      <w:proofErr w:type="gramStart"/>
+      <w:r>
+        <w:t>farmaci..</w:t>
+      </w:r>
+      <w:proofErr w:type="gramEnd"/>
+      <w:r>
+        <w:t xml:space="preserve">) aiuterà l’utente a comprendere immediatamente cosa troverà in ciascuna schermata. </w:t>
       </w:r>
     </w:p>
     <w:p>
@@ -6978,12 +7495,21 @@
       <w:r>
         <w:t xml:space="preserve">Il sistema è in linea con il </w:t>
       </w:r>
+      <w:proofErr w:type="spellStart"/>
       <w:r>
         <w:rPr>
           <w:i/>
           <w:iCs/>
         </w:rPr>
-        <w:t xml:space="preserve">material design </w:t>
+        <w:t>material</w:t>
+      </w:r>
+      <w:proofErr w:type="spellEnd"/>
+      <w:r>
+        <w:rPr>
+          <w:i/>
+          <w:iCs/>
+        </w:rPr>
+        <w:t xml:space="preserve"> design </w:t>
       </w:r>
       <w:r>
         <w:t>definito da Google: Le schermate sono graficamente semplici e presentano pochi ‘fronzoli’ e nessun elemento non strettamente necessario all’uso.</w:t>
@@ -7084,30 +7610,28 @@
       <w:pPr>
         <w:pStyle w:val="Titolo2"/>
       </w:pPr>
-      <w:bookmarkStart w:id="23" w:name="_Toc11488694"/>
+      <w:bookmarkStart w:id="22" w:name="_Toc11488694"/>
       <w:r>
         <w:lastRenderedPageBreak/>
         <w:t>Risultati dei test con gli utenti</w:t>
       </w:r>
+      <w:bookmarkEnd w:id="22"/>
+      <w:r>
+        <w:br/>
+      </w:r>
+      <w:r>
+        <w:t>Come precedentemente detto, gli utenti che hanno testato il sistema sono 10. Nel dettaglio sono 5 persone con skill tecnologiche di base e 5 con skill tecnologiche avanzate.</w:t>
+      </w:r>
+    </w:p>
+    <w:p>
+      <w:pPr>
+        <w:pStyle w:val="Titolo2"/>
+      </w:pPr>
+      <w:bookmarkStart w:id="23" w:name="_Toc11488695"/>
+      <w:r>
+        <w:t>Successo dei test</w:t>
+      </w:r>
       <w:bookmarkEnd w:id="23"/>
-    </w:p>
-    <w:p>
-      <w:r>
-        <w:br/>
-      </w:r>
-      <w:r>
-        <w:t>Come precedentemente detto, gli utenti che hanno testato il sistema sono 10. Nel dettaglio sono 5 persone con skill tecnologiche di base e 5 con skill tecnologiche avanzate.</w:t>
-      </w:r>
-    </w:p>
-    <w:p>
-      <w:pPr>
-        <w:pStyle w:val="Titolo2"/>
-      </w:pPr>
-      <w:bookmarkStart w:id="24" w:name="_Toc11488695"/>
-      <w:r>
-        <w:t>Successo dei test</w:t>
-      </w:r>
-      <w:bookmarkEnd w:id="24"/>
     </w:p>
     <w:p>
       <w:r>
@@ -7121,19 +7645,19 @@
         <w:tblLook w:val="04A0" w:firstRow="1" w:lastRow="0" w:firstColumn="1" w:lastColumn="0" w:noHBand="0" w:noVBand="1"/>
       </w:tblPr>
       <w:tblGrid>
-        <w:gridCol w:w="1386"/>
-        <w:gridCol w:w="1259"/>
-        <w:gridCol w:w="1164"/>
-        <w:gridCol w:w="1163"/>
-        <w:gridCol w:w="1164"/>
-        <w:gridCol w:w="1164"/>
-        <w:gridCol w:w="1164"/>
-        <w:gridCol w:w="1164"/>
+        <w:gridCol w:w="1384"/>
+        <w:gridCol w:w="2445"/>
+        <w:gridCol w:w="965"/>
+        <w:gridCol w:w="966"/>
+        <w:gridCol w:w="967"/>
+        <w:gridCol w:w="967"/>
+        <w:gridCol w:w="967"/>
+        <w:gridCol w:w="967"/>
       </w:tblGrid>
       <w:tr>
         <w:tc>
           <w:tcPr>
-            <w:tcW w:w="1385" w:type="dxa"/>
+            <w:tcW w:w="1384" w:type="dxa"/>
             <w:shd w:val="clear" w:color="auto" w:fill="4472C4" w:themeFill="accent1"/>
           </w:tcPr>
           <w:p>
@@ -7152,7 +7676,7 @@
         </w:tc>
         <w:tc>
           <w:tcPr>
-            <w:tcW w:w="1200" w:type="dxa"/>
+            <w:tcW w:w="2445" w:type="dxa"/>
             <w:shd w:val="clear" w:color="auto" w:fill="4472C4" w:themeFill="accent1"/>
           </w:tcPr>
           <w:p>
@@ -7172,7 +7696,7 @@
         </w:tc>
         <w:tc>
           <w:tcPr>
-            <w:tcW w:w="1174" w:type="dxa"/>
+            <w:tcW w:w="965" w:type="dxa"/>
             <w:shd w:val="clear" w:color="auto" w:fill="4472C4" w:themeFill="accent1"/>
           </w:tcPr>
           <w:p>
@@ -7192,7 +7716,7 @@
         </w:tc>
         <w:tc>
           <w:tcPr>
-            <w:tcW w:w="1173" w:type="dxa"/>
+            <w:tcW w:w="966" w:type="dxa"/>
             <w:shd w:val="clear" w:color="auto" w:fill="4472C4" w:themeFill="accent1"/>
           </w:tcPr>
           <w:p>
@@ -7212,7 +7736,7 @@
         </w:tc>
         <w:tc>
           <w:tcPr>
-            <w:tcW w:w="1174" w:type="dxa"/>
+            <w:tcW w:w="967" w:type="dxa"/>
             <w:shd w:val="clear" w:color="auto" w:fill="4472C4" w:themeFill="accent1"/>
           </w:tcPr>
           <w:p>
@@ -7232,7 +7756,7 @@
         </w:tc>
         <w:tc>
           <w:tcPr>
-            <w:tcW w:w="1174" w:type="dxa"/>
+            <w:tcW w:w="967" w:type="dxa"/>
             <w:shd w:val="clear" w:color="auto" w:fill="4472C4" w:themeFill="accent1"/>
           </w:tcPr>
           <w:p>
@@ -7252,7 +7776,7 @@
         </w:tc>
         <w:tc>
           <w:tcPr>
-            <w:tcW w:w="1174" w:type="dxa"/>
+            <w:tcW w:w="967" w:type="dxa"/>
             <w:shd w:val="clear" w:color="auto" w:fill="4472C4" w:themeFill="accent1"/>
           </w:tcPr>
           <w:p>
@@ -7272,7 +7796,7 @@
         </w:tc>
         <w:tc>
           <w:tcPr>
-            <w:tcW w:w="1174" w:type="dxa"/>
+            <w:tcW w:w="967" w:type="dxa"/>
             <w:shd w:val="clear" w:color="auto" w:fill="4472C4" w:themeFill="accent1"/>
           </w:tcPr>
           <w:p>
@@ -7294,7 +7818,7 @@
       <w:tr>
         <w:tc>
           <w:tcPr>
-            <w:tcW w:w="1385" w:type="dxa"/>
+            <w:tcW w:w="1384" w:type="dxa"/>
           </w:tcPr>
           <w:p>
             <w:r>
@@ -7304,7 +7828,7 @@
         </w:tc>
         <w:tc>
           <w:tcPr>
-            <w:tcW w:w="1200" w:type="dxa"/>
+            <w:tcW w:w="2445" w:type="dxa"/>
           </w:tcPr>
           <w:p>
             <w:r>
@@ -7314,7 +7838,7 @@
         </w:tc>
         <w:tc>
           <w:tcPr>
-            <w:tcW w:w="1174" w:type="dxa"/>
+            <w:tcW w:w="965" w:type="dxa"/>
           </w:tcPr>
           <w:p>
             <w:pPr>
@@ -7327,7 +7851,7 @@
         </w:tc>
         <w:tc>
           <w:tcPr>
-            <w:tcW w:w="1173" w:type="dxa"/>
+            <w:tcW w:w="966" w:type="dxa"/>
           </w:tcPr>
           <w:p>
             <w:pPr>
@@ -7340,7 +7864,7 @@
         </w:tc>
         <w:tc>
           <w:tcPr>
-            <w:tcW w:w="1174" w:type="dxa"/>
+            <w:tcW w:w="967" w:type="dxa"/>
           </w:tcPr>
           <w:p>
             <w:pPr>
@@ -7353,7 +7877,7 @@
         </w:tc>
         <w:tc>
           <w:tcPr>
-            <w:tcW w:w="1174" w:type="dxa"/>
+            <w:tcW w:w="967" w:type="dxa"/>
           </w:tcPr>
           <w:p>
             <w:pPr>
@@ -7366,7 +7890,7 @@
         </w:tc>
         <w:tc>
           <w:tcPr>
-            <w:tcW w:w="1174" w:type="dxa"/>
+            <w:tcW w:w="967" w:type="dxa"/>
           </w:tcPr>
           <w:p>
             <w:pPr>
@@ -7379,7 +7903,7 @@
         </w:tc>
         <w:tc>
           <w:tcPr>
-            <w:tcW w:w="1174" w:type="dxa"/>
+            <w:tcW w:w="967" w:type="dxa"/>
           </w:tcPr>
           <w:p>
             <w:pPr>
@@ -7394,7 +7918,7 @@
       <w:tr>
         <w:tc>
           <w:tcPr>
-            <w:tcW w:w="1385" w:type="dxa"/>
+            <w:tcW w:w="1384" w:type="dxa"/>
           </w:tcPr>
           <w:p>
             <w:r>
@@ -7404,7 +7928,7 @@
         </w:tc>
         <w:tc>
           <w:tcPr>
-            <w:tcW w:w="1200" w:type="dxa"/>
+            <w:tcW w:w="2445" w:type="dxa"/>
           </w:tcPr>
           <w:p>
             <w:r>
@@ -7414,7 +7938,7 @@
         </w:tc>
         <w:tc>
           <w:tcPr>
-            <w:tcW w:w="1174" w:type="dxa"/>
+            <w:tcW w:w="965" w:type="dxa"/>
           </w:tcPr>
           <w:p>
             <w:pPr>
@@ -7427,7 +7951,7 @@
         </w:tc>
         <w:tc>
           <w:tcPr>
-            <w:tcW w:w="1173" w:type="dxa"/>
+            <w:tcW w:w="966" w:type="dxa"/>
           </w:tcPr>
           <w:p>
             <w:pPr>
@@ -7440,7 +7964,7 @@
         </w:tc>
         <w:tc>
           <w:tcPr>
-            <w:tcW w:w="1174" w:type="dxa"/>
+            <w:tcW w:w="967" w:type="dxa"/>
           </w:tcPr>
           <w:p>
             <w:pPr>
@@ -7453,7 +7977,7 @@
         </w:tc>
         <w:tc>
           <w:tcPr>
-            <w:tcW w:w="1174" w:type="dxa"/>
+            <w:tcW w:w="967" w:type="dxa"/>
           </w:tcPr>
           <w:p>
             <w:pPr>
@@ -7466,7 +7990,7 @@
         </w:tc>
         <w:tc>
           <w:tcPr>
-            <w:tcW w:w="1174" w:type="dxa"/>
+            <w:tcW w:w="967" w:type="dxa"/>
           </w:tcPr>
           <w:p>
             <w:pPr>
@@ -7479,7 +8003,7 @@
         </w:tc>
         <w:tc>
           <w:tcPr>
-            <w:tcW w:w="1174" w:type="dxa"/>
+            <w:tcW w:w="967" w:type="dxa"/>
           </w:tcPr>
           <w:p>
             <w:pPr>
@@ -7494,7 +8018,7 @@
       <w:tr>
         <w:tc>
           <w:tcPr>
-            <w:tcW w:w="1385" w:type="dxa"/>
+            <w:tcW w:w="1384" w:type="dxa"/>
           </w:tcPr>
           <w:p>
             <w:r>
@@ -7504,7 +8028,7 @@
         </w:tc>
         <w:tc>
           <w:tcPr>
-            <w:tcW w:w="1200" w:type="dxa"/>
+            <w:tcW w:w="2445" w:type="dxa"/>
           </w:tcPr>
           <w:p>
             <w:r>
@@ -7514,7 +8038,7 @@
         </w:tc>
         <w:tc>
           <w:tcPr>
-            <w:tcW w:w="1174" w:type="dxa"/>
+            <w:tcW w:w="965" w:type="dxa"/>
           </w:tcPr>
           <w:p>
             <w:pPr>
@@ -7527,7 +8051,7 @@
         </w:tc>
         <w:tc>
           <w:tcPr>
-            <w:tcW w:w="1173" w:type="dxa"/>
+            <w:tcW w:w="966" w:type="dxa"/>
           </w:tcPr>
           <w:p>
             <w:pPr>
@@ -7540,7 +8064,7 @@
         </w:tc>
         <w:tc>
           <w:tcPr>
-            <w:tcW w:w="1174" w:type="dxa"/>
+            <w:tcW w:w="967" w:type="dxa"/>
           </w:tcPr>
           <w:p>
             <w:pPr>
@@ -7553,7 +8077,7 @@
         </w:tc>
         <w:tc>
           <w:tcPr>
-            <w:tcW w:w="1174" w:type="dxa"/>
+            <w:tcW w:w="967" w:type="dxa"/>
           </w:tcPr>
           <w:p>
             <w:pPr>
@@ -7566,7 +8090,7 @@
         </w:tc>
         <w:tc>
           <w:tcPr>
-            <w:tcW w:w="1174" w:type="dxa"/>
+            <w:tcW w:w="967" w:type="dxa"/>
           </w:tcPr>
           <w:p>
             <w:pPr>
@@ -7579,7 +8103,7 @@
         </w:tc>
         <w:tc>
           <w:tcPr>
-            <w:tcW w:w="1174" w:type="dxa"/>
+            <w:tcW w:w="967" w:type="dxa"/>
           </w:tcPr>
           <w:p>
             <w:pPr>
@@ -7594,7 +8118,7 @@
       <w:tr>
         <w:tc>
           <w:tcPr>
-            <w:tcW w:w="1385" w:type="dxa"/>
+            <w:tcW w:w="1384" w:type="dxa"/>
           </w:tcPr>
           <w:p>
             <w:r>
@@ -7604,7 +8128,7 @@
         </w:tc>
         <w:tc>
           <w:tcPr>
-            <w:tcW w:w="1200" w:type="dxa"/>
+            <w:tcW w:w="2445" w:type="dxa"/>
           </w:tcPr>
           <w:p>
             <w:r>
@@ -7614,7 +8138,7 @@
         </w:tc>
         <w:tc>
           <w:tcPr>
-            <w:tcW w:w="1174" w:type="dxa"/>
+            <w:tcW w:w="965" w:type="dxa"/>
           </w:tcPr>
           <w:p>
             <w:pPr>
@@ -7627,7 +8151,7 @@
         </w:tc>
         <w:tc>
           <w:tcPr>
-            <w:tcW w:w="1173" w:type="dxa"/>
+            <w:tcW w:w="966" w:type="dxa"/>
           </w:tcPr>
           <w:p>
             <w:pPr>
@@ -7640,7 +8164,7 @@
         </w:tc>
         <w:tc>
           <w:tcPr>
-            <w:tcW w:w="1174" w:type="dxa"/>
+            <w:tcW w:w="967" w:type="dxa"/>
           </w:tcPr>
           <w:p>
             <w:pPr>
@@ -7653,7 +8177,7 @@
         </w:tc>
         <w:tc>
           <w:tcPr>
-            <w:tcW w:w="1174" w:type="dxa"/>
+            <w:tcW w:w="967" w:type="dxa"/>
           </w:tcPr>
           <w:p>
             <w:pPr>
@@ -7666,7 +8190,7 @@
         </w:tc>
         <w:tc>
           <w:tcPr>
-            <w:tcW w:w="1174" w:type="dxa"/>
+            <w:tcW w:w="967" w:type="dxa"/>
           </w:tcPr>
           <w:p>
             <w:pPr>
@@ -7679,7 +8203,7 @@
         </w:tc>
         <w:tc>
           <w:tcPr>
-            <w:tcW w:w="1174" w:type="dxa"/>
+            <w:tcW w:w="967" w:type="dxa"/>
           </w:tcPr>
           <w:p>
             <w:pPr>
@@ -7694,7 +8218,7 @@
       <w:tr>
         <w:tc>
           <w:tcPr>
-            <w:tcW w:w="1385" w:type="dxa"/>
+            <w:tcW w:w="1384" w:type="dxa"/>
           </w:tcPr>
           <w:p>
             <w:r>
@@ -7704,7 +8228,7 @@
         </w:tc>
         <w:tc>
           <w:tcPr>
-            <w:tcW w:w="1200" w:type="dxa"/>
+            <w:tcW w:w="2445" w:type="dxa"/>
           </w:tcPr>
           <w:p>
             <w:r>
@@ -7714,7 +8238,7 @@
         </w:tc>
         <w:tc>
           <w:tcPr>
-            <w:tcW w:w="1174" w:type="dxa"/>
+            <w:tcW w:w="965" w:type="dxa"/>
           </w:tcPr>
           <w:p>
             <w:pPr>
@@ -7727,7 +8251,7 @@
         </w:tc>
         <w:tc>
           <w:tcPr>
-            <w:tcW w:w="1173" w:type="dxa"/>
+            <w:tcW w:w="966" w:type="dxa"/>
           </w:tcPr>
           <w:p>
             <w:pPr>
@@ -7740,7 +8264,7 @@
         </w:tc>
         <w:tc>
           <w:tcPr>
-            <w:tcW w:w="1174" w:type="dxa"/>
+            <w:tcW w:w="967" w:type="dxa"/>
           </w:tcPr>
           <w:p>
             <w:pPr>
@@ -7753,7 +8277,7 @@
         </w:tc>
         <w:tc>
           <w:tcPr>
-            <w:tcW w:w="1174" w:type="dxa"/>
+            <w:tcW w:w="967" w:type="dxa"/>
           </w:tcPr>
           <w:p>
             <w:pPr>
@@ -7766,7 +8290,7 @@
         </w:tc>
         <w:tc>
           <w:tcPr>
-            <w:tcW w:w="1174" w:type="dxa"/>
+            <w:tcW w:w="967" w:type="dxa"/>
           </w:tcPr>
           <w:p>
             <w:pPr>
@@ -7779,7 +8303,7 @@
         </w:tc>
         <w:tc>
           <w:tcPr>
-            <w:tcW w:w="1174" w:type="dxa"/>
+            <w:tcW w:w="967" w:type="dxa"/>
           </w:tcPr>
           <w:p>
             <w:pPr>
@@ -7794,6 +8318,156 @@
       <w:tr>
         <w:tc>
           <w:tcPr>
+            <w:tcW w:w="1384" w:type="dxa"/>
+            <w:shd w:val="clear" w:color="auto" w:fill="4472C4" w:themeFill="accent1"/>
+          </w:tcPr>
+          <w:p/>
+        </w:tc>
+        <w:tc>
+          <w:tcPr>
+            <w:tcW w:w="2445" w:type="dxa"/>
+            <w:shd w:val="clear" w:color="auto" w:fill="4472C4" w:themeFill="accent1"/>
+          </w:tcPr>
+          <w:p>
+            <w:pPr>
+              <w:rPr>
+                <w:color w:val="FFFFFF" w:themeColor="background1"/>
+              </w:rPr>
+            </w:pPr>
+            <w:proofErr w:type="spellStart"/>
+            <w:r>
+              <w:rPr>
+                <w:color w:val="FFFFFF" w:themeColor="background1"/>
+              </w:rPr>
+              <w:t>TotSuccessiEsperti</w:t>
+            </w:r>
+            <w:proofErr w:type="spellEnd"/>
+          </w:p>
+        </w:tc>
+        <w:tc>
+          <w:tcPr>
+            <w:tcW w:w="965" w:type="dxa"/>
+            <w:shd w:val="clear" w:color="auto" w:fill="4472C4" w:themeFill="accent1"/>
+          </w:tcPr>
+          <w:p>
+            <w:pPr>
+              <w:jc w:val="center"/>
+              <w:rPr>
+                <w:color w:val="FFFFFF" w:themeColor="background1"/>
+              </w:rPr>
+            </w:pPr>
+            <w:r>
+              <w:rPr>
+                <w:color w:val="FFFFFF" w:themeColor="background1"/>
+              </w:rPr>
+              <w:t>5</w:t>
+            </w:r>
+          </w:p>
+        </w:tc>
+        <w:tc>
+          <w:tcPr>
+            <w:tcW w:w="966" w:type="dxa"/>
+            <w:shd w:val="clear" w:color="auto" w:fill="4472C4" w:themeFill="accent1"/>
+          </w:tcPr>
+          <w:p>
+            <w:pPr>
+              <w:jc w:val="center"/>
+              <w:rPr>
+                <w:color w:val="FFFFFF" w:themeColor="background1"/>
+              </w:rPr>
+            </w:pPr>
+            <w:r>
+              <w:rPr>
+                <w:color w:val="FFFFFF" w:themeColor="background1"/>
+              </w:rPr>
+              <w:t>5</w:t>
+            </w:r>
+          </w:p>
+        </w:tc>
+        <w:tc>
+          <w:tcPr>
+            <w:tcW w:w="967" w:type="dxa"/>
+            <w:shd w:val="clear" w:color="auto" w:fill="4472C4" w:themeFill="accent1"/>
+          </w:tcPr>
+          <w:p>
+            <w:pPr>
+              <w:jc w:val="center"/>
+              <w:rPr>
+                <w:color w:val="FFFFFF" w:themeColor="background1"/>
+              </w:rPr>
+            </w:pPr>
+            <w:r>
+              <w:rPr>
+                <w:color w:val="FFFFFF" w:themeColor="background1"/>
+              </w:rPr>
+              <w:t>5</w:t>
+            </w:r>
+          </w:p>
+        </w:tc>
+        <w:tc>
+          <w:tcPr>
+            <w:tcW w:w="967" w:type="dxa"/>
+            <w:shd w:val="clear" w:color="auto" w:fill="4472C4" w:themeFill="accent1"/>
+          </w:tcPr>
+          <w:p>
+            <w:pPr>
+              <w:jc w:val="center"/>
+              <w:rPr>
+                <w:color w:val="FFFFFF" w:themeColor="background1"/>
+              </w:rPr>
+            </w:pPr>
+            <w:r>
+              <w:rPr>
+                <w:color w:val="FFFFFF" w:themeColor="background1"/>
+              </w:rPr>
+              <w:t>4</w:t>
+            </w:r>
+          </w:p>
+        </w:tc>
+        <w:tc>
+          <w:tcPr>
+            <w:tcW w:w="967" w:type="dxa"/>
+            <w:shd w:val="clear" w:color="auto" w:fill="4472C4" w:themeFill="accent1"/>
+          </w:tcPr>
+          <w:p>
+            <w:pPr>
+              <w:jc w:val="center"/>
+              <w:rPr>
+                <w:color w:val="FFFFFF" w:themeColor="background1"/>
+              </w:rPr>
+            </w:pPr>
+            <w:r>
+              <w:rPr>
+                <w:color w:val="FFFFFF" w:themeColor="background1"/>
+              </w:rPr>
+              <w:t>5</w:t>
+            </w:r>
+          </w:p>
+        </w:tc>
+        <w:tc>
+          <w:tcPr>
+            <w:tcW w:w="967" w:type="dxa"/>
+            <w:shd w:val="clear" w:color="auto" w:fill="4472C4" w:themeFill="accent1"/>
+          </w:tcPr>
+          <w:p>
+            <w:pPr>
+              <w:jc w:val="center"/>
+              <w:rPr>
+                <w:color w:val="FFFFFF" w:themeColor="background1"/>
+              </w:rPr>
+            </w:pPr>
+            <w:r>
+              <w:rPr>
+                <w:color w:val="FFFFFF" w:themeColor="background1"/>
+              </w:rPr>
+              <w:t>5</w:t>
+            </w:r>
+          </w:p>
+        </w:tc>
+      </w:tr>
+      <w:tr>
+        <w:tc>
+          <w:tcPr>
             <w:tcW w:w="9628" w:type="dxa"/>
             <w:gridSpan w:val="8"/>
           </w:tcPr>
@@ -7807,7 +8481,7 @@
       <w:tr>
         <w:tc>
           <w:tcPr>
-            <w:tcW w:w="1385" w:type="dxa"/>
+            <w:tcW w:w="1384" w:type="dxa"/>
           </w:tcPr>
           <w:p>
             <w:r>
@@ -7817,7 +8491,7 @@
         </w:tc>
         <w:tc>
           <w:tcPr>
-            <w:tcW w:w="1200" w:type="dxa"/>
+            <w:tcW w:w="2445" w:type="dxa"/>
           </w:tcPr>
           <w:p>
             <w:r>
@@ -7827,7 +8501,7 @@
         </w:tc>
         <w:tc>
           <w:tcPr>
-            <w:tcW w:w="1174" w:type="dxa"/>
+            <w:tcW w:w="965" w:type="dxa"/>
           </w:tcPr>
           <w:p>
             <w:pPr>
@@ -7840,7 +8514,7 @@
         </w:tc>
         <w:tc>
           <w:tcPr>
-            <w:tcW w:w="1173" w:type="dxa"/>
+            <w:tcW w:w="966" w:type="dxa"/>
           </w:tcPr>
           <w:p>
             <w:pPr>
@@ -7853,7 +8527,7 @@
         </w:tc>
         <w:tc>
           <w:tcPr>
-            <w:tcW w:w="1174" w:type="dxa"/>
+            <w:tcW w:w="967" w:type="dxa"/>
           </w:tcPr>
           <w:p>
             <w:pPr>
@@ -7866,7 +8540,7 @@
         </w:tc>
         <w:tc>
           <w:tcPr>
-            <w:tcW w:w="1174" w:type="dxa"/>
+            <w:tcW w:w="967" w:type="dxa"/>
           </w:tcPr>
           <w:p>
             <w:pPr>
@@ -7879,7 +8553,7 @@
         </w:tc>
         <w:tc>
           <w:tcPr>
-            <w:tcW w:w="1174" w:type="dxa"/>
+            <w:tcW w:w="967" w:type="dxa"/>
           </w:tcPr>
           <w:p>
             <w:pPr>
@@ -7892,7 +8566,7 @@
         </w:tc>
         <w:tc>
           <w:tcPr>
-            <w:tcW w:w="1174" w:type="dxa"/>
+            <w:tcW w:w="967" w:type="dxa"/>
           </w:tcPr>
           <w:p>
             <w:pPr>
@@ -7907,7 +8581,7 @@
       <w:tr>
         <w:tc>
           <w:tcPr>
-            <w:tcW w:w="1385" w:type="dxa"/>
+            <w:tcW w:w="1384" w:type="dxa"/>
           </w:tcPr>
           <w:p>
             <w:r>
@@ -7917,7 +8591,7 @@
         </w:tc>
         <w:tc>
           <w:tcPr>
-            <w:tcW w:w="1200" w:type="dxa"/>
+            <w:tcW w:w="2445" w:type="dxa"/>
           </w:tcPr>
           <w:p>
             <w:r>
@@ -7927,7 +8601,7 @@
         </w:tc>
         <w:tc>
           <w:tcPr>
-            <w:tcW w:w="1174" w:type="dxa"/>
+            <w:tcW w:w="965" w:type="dxa"/>
           </w:tcPr>
           <w:p>
             <w:pPr>
@@ -7940,7 +8614,7 @@
         </w:tc>
         <w:tc>
           <w:tcPr>
-            <w:tcW w:w="1173" w:type="dxa"/>
+            <w:tcW w:w="966" w:type="dxa"/>
           </w:tcPr>
           <w:p>
             <w:pPr>
@@ -7953,7 +8627,7 @@
         </w:tc>
         <w:tc>
           <w:tcPr>
-            <w:tcW w:w="1174" w:type="dxa"/>
+            <w:tcW w:w="967" w:type="dxa"/>
           </w:tcPr>
           <w:p>
             <w:pPr>
@@ -7966,7 +8640,7 @@
         </w:tc>
         <w:tc>
           <w:tcPr>
-            <w:tcW w:w="1174" w:type="dxa"/>
+            <w:tcW w:w="967" w:type="dxa"/>
           </w:tcPr>
           <w:p>
             <w:pPr>
@@ -7979,7 +8653,7 @@
         </w:tc>
         <w:tc>
           <w:tcPr>
-            <w:tcW w:w="1174" w:type="dxa"/>
+            <w:tcW w:w="967" w:type="dxa"/>
           </w:tcPr>
           <w:p>
             <w:pPr>
@@ -7992,7 +8666,7 @@
         </w:tc>
         <w:tc>
           <w:tcPr>
-            <w:tcW w:w="1174" w:type="dxa"/>
+            <w:tcW w:w="967" w:type="dxa"/>
           </w:tcPr>
           <w:p>
             <w:pPr>
@@ -8007,7 +8681,7 @@
       <w:tr>
         <w:tc>
           <w:tcPr>
-            <w:tcW w:w="1385" w:type="dxa"/>
+            <w:tcW w:w="1384" w:type="dxa"/>
           </w:tcPr>
           <w:p>
             <w:r>
@@ -8017,7 +8691,7 @@
         </w:tc>
         <w:tc>
           <w:tcPr>
-            <w:tcW w:w="1200" w:type="dxa"/>
+            <w:tcW w:w="2445" w:type="dxa"/>
           </w:tcPr>
           <w:p>
             <w:r>
@@ -8027,7 +8701,7 @@
         </w:tc>
         <w:tc>
           <w:tcPr>
-            <w:tcW w:w="1174" w:type="dxa"/>
+            <w:tcW w:w="965" w:type="dxa"/>
           </w:tcPr>
           <w:p>
             <w:pPr>
@@ -8040,7 +8714,7 @@
         </w:tc>
         <w:tc>
           <w:tcPr>
-            <w:tcW w:w="1173" w:type="dxa"/>
+            <w:tcW w:w="966" w:type="dxa"/>
           </w:tcPr>
           <w:p>
             <w:pPr>
@@ -8053,7 +8727,7 @@
         </w:tc>
         <w:tc>
           <w:tcPr>
-            <w:tcW w:w="1174" w:type="dxa"/>
+            <w:tcW w:w="967" w:type="dxa"/>
           </w:tcPr>
           <w:p>
             <w:pPr>
@@ -8066,7 +8740,7 @@
         </w:tc>
         <w:tc>
           <w:tcPr>
-            <w:tcW w:w="1174" w:type="dxa"/>
+            <w:tcW w:w="967" w:type="dxa"/>
           </w:tcPr>
           <w:p>
             <w:pPr>
@@ -8079,7 +8753,7 @@
         </w:tc>
         <w:tc>
           <w:tcPr>
-            <w:tcW w:w="1174" w:type="dxa"/>
+            <w:tcW w:w="967" w:type="dxa"/>
           </w:tcPr>
           <w:p>
             <w:pPr>
@@ -8092,7 +8766,7 @@
         </w:tc>
         <w:tc>
           <w:tcPr>
-            <w:tcW w:w="1174" w:type="dxa"/>
+            <w:tcW w:w="967" w:type="dxa"/>
           </w:tcPr>
           <w:p>
             <w:pPr>
@@ -8107,7 +8781,7 @@
       <w:tr>
         <w:tc>
           <w:tcPr>
-            <w:tcW w:w="1385" w:type="dxa"/>
+            <w:tcW w:w="1384" w:type="dxa"/>
           </w:tcPr>
           <w:p>
             <w:r>
@@ -8117,7 +8791,7 @@
         </w:tc>
         <w:tc>
           <w:tcPr>
-            <w:tcW w:w="1200" w:type="dxa"/>
+            <w:tcW w:w="2445" w:type="dxa"/>
           </w:tcPr>
           <w:p>
             <w:r>
@@ -8127,7 +8801,7 @@
         </w:tc>
         <w:tc>
           <w:tcPr>
-            <w:tcW w:w="1174" w:type="dxa"/>
+            <w:tcW w:w="965" w:type="dxa"/>
           </w:tcPr>
           <w:p>
             <w:pPr>
@@ -8140,7 +8814,7 @@
         </w:tc>
         <w:tc>
           <w:tcPr>
-            <w:tcW w:w="1173" w:type="dxa"/>
+            <w:tcW w:w="966" w:type="dxa"/>
           </w:tcPr>
           <w:p>
             <w:pPr>
@@ -8153,7 +8827,7 @@
         </w:tc>
         <w:tc>
           <w:tcPr>
-            <w:tcW w:w="1174" w:type="dxa"/>
+            <w:tcW w:w="967" w:type="dxa"/>
           </w:tcPr>
           <w:p>
             <w:pPr>
@@ -8166,7 +8840,7 @@
         </w:tc>
         <w:tc>
           <w:tcPr>
-            <w:tcW w:w="1174" w:type="dxa"/>
+            <w:tcW w:w="967" w:type="dxa"/>
           </w:tcPr>
           <w:p>
             <w:pPr>
@@ -8179,7 +8853,7 @@
         </w:tc>
         <w:tc>
           <w:tcPr>
-            <w:tcW w:w="1174" w:type="dxa"/>
+            <w:tcW w:w="967" w:type="dxa"/>
           </w:tcPr>
           <w:p>
             <w:pPr>
@@ -8192,7 +8866,7 @@
         </w:tc>
         <w:tc>
           <w:tcPr>
-            <w:tcW w:w="1174" w:type="dxa"/>
+            <w:tcW w:w="967" w:type="dxa"/>
           </w:tcPr>
           <w:p>
             <w:pPr>
@@ -8207,7 +8881,7 @@
       <w:tr>
         <w:tc>
           <w:tcPr>
-            <w:tcW w:w="1385" w:type="dxa"/>
+            <w:tcW w:w="1384" w:type="dxa"/>
           </w:tcPr>
           <w:p>
             <w:r>
@@ -8217,7 +8891,7 @@
         </w:tc>
         <w:tc>
           <w:tcPr>
-            <w:tcW w:w="1200" w:type="dxa"/>
+            <w:tcW w:w="2445" w:type="dxa"/>
           </w:tcPr>
           <w:p>
             <w:r>
@@ -8227,7 +8901,7 @@
         </w:tc>
         <w:tc>
           <w:tcPr>
-            <w:tcW w:w="1174" w:type="dxa"/>
+            <w:tcW w:w="965" w:type="dxa"/>
           </w:tcPr>
           <w:p>
             <w:pPr>
@@ -8240,7 +8914,7 @@
         </w:tc>
         <w:tc>
           <w:tcPr>
-            <w:tcW w:w="1173" w:type="dxa"/>
+            <w:tcW w:w="966" w:type="dxa"/>
           </w:tcPr>
           <w:p>
             <w:pPr>
@@ -8253,7 +8927,7 @@
         </w:tc>
         <w:tc>
           <w:tcPr>
-            <w:tcW w:w="1174" w:type="dxa"/>
+            <w:tcW w:w="967" w:type="dxa"/>
           </w:tcPr>
           <w:p>
             <w:pPr>
@@ -8266,7 +8940,7 @@
         </w:tc>
         <w:tc>
           <w:tcPr>
-            <w:tcW w:w="1174" w:type="dxa"/>
+            <w:tcW w:w="967" w:type="dxa"/>
           </w:tcPr>
           <w:p>
             <w:pPr>
@@ -8279,7 +8953,7 @@
         </w:tc>
         <w:tc>
           <w:tcPr>
-            <w:tcW w:w="1174" w:type="dxa"/>
+            <w:tcW w:w="967" w:type="dxa"/>
           </w:tcPr>
           <w:p>
             <w:pPr>
@@ -8292,7 +8966,7 @@
         </w:tc>
         <w:tc>
           <w:tcPr>
-            <w:tcW w:w="1174" w:type="dxa"/>
+            <w:tcW w:w="967" w:type="dxa"/>
           </w:tcPr>
           <w:p>
             <w:pPr>
@@ -8300,6 +8974,310 @@
             </w:pPr>
             <w:r>
               <w:t>S</w:t>
+            </w:r>
+          </w:p>
+        </w:tc>
+      </w:tr>
+      <w:tr>
+        <w:tc>
+          <w:tcPr>
+            <w:tcW w:w="1384" w:type="dxa"/>
+            <w:shd w:val="clear" w:color="auto" w:fill="4472C4" w:themeFill="accent1"/>
+          </w:tcPr>
+          <w:p/>
+        </w:tc>
+        <w:tc>
+          <w:tcPr>
+            <w:tcW w:w="2445" w:type="dxa"/>
+            <w:shd w:val="clear" w:color="auto" w:fill="4472C4" w:themeFill="accent1"/>
+          </w:tcPr>
+          <w:p>
+            <w:proofErr w:type="spellStart"/>
+            <w:r>
+              <w:rPr>
+                <w:color w:val="FFFFFF" w:themeColor="background1"/>
+              </w:rPr>
+              <w:t>TotSuccessi</w:t>
+            </w:r>
+            <w:r>
+              <w:rPr>
+                <w:color w:val="FFFFFF" w:themeColor="background1"/>
+              </w:rPr>
+              <w:t>Principianti</w:t>
+            </w:r>
+            <w:proofErr w:type="spellEnd"/>
+          </w:p>
+        </w:tc>
+        <w:tc>
+          <w:tcPr>
+            <w:tcW w:w="965" w:type="dxa"/>
+            <w:shd w:val="clear" w:color="auto" w:fill="4472C4" w:themeFill="accent1"/>
+          </w:tcPr>
+          <w:p>
+            <w:pPr>
+              <w:jc w:val="center"/>
+              <w:rPr>
+                <w:color w:val="FFFFFF" w:themeColor="background1"/>
+              </w:rPr>
+            </w:pPr>
+            <w:r>
+              <w:rPr>
+                <w:color w:val="FFFFFF" w:themeColor="background1"/>
+              </w:rPr>
+              <w:t>4</w:t>
+            </w:r>
+          </w:p>
+        </w:tc>
+        <w:tc>
+          <w:tcPr>
+            <w:tcW w:w="966" w:type="dxa"/>
+            <w:shd w:val="clear" w:color="auto" w:fill="4472C4" w:themeFill="accent1"/>
+          </w:tcPr>
+          <w:p>
+            <w:pPr>
+              <w:jc w:val="center"/>
+              <w:rPr>
+                <w:color w:val="FFFFFF" w:themeColor="background1"/>
+              </w:rPr>
+            </w:pPr>
+            <w:r>
+              <w:rPr>
+                <w:color w:val="FFFFFF" w:themeColor="background1"/>
+              </w:rPr>
+              <w:t>5</w:t>
+            </w:r>
+          </w:p>
+        </w:tc>
+        <w:tc>
+          <w:tcPr>
+            <w:tcW w:w="967" w:type="dxa"/>
+            <w:shd w:val="clear" w:color="auto" w:fill="4472C4" w:themeFill="accent1"/>
+          </w:tcPr>
+          <w:p>
+            <w:pPr>
+              <w:jc w:val="center"/>
+              <w:rPr>
+                <w:color w:val="FFFFFF" w:themeColor="background1"/>
+              </w:rPr>
+            </w:pPr>
+            <w:r>
+              <w:rPr>
+                <w:color w:val="FFFFFF" w:themeColor="background1"/>
+              </w:rPr>
+              <w:t>3</w:t>
+            </w:r>
+          </w:p>
+        </w:tc>
+        <w:tc>
+          <w:tcPr>
+            <w:tcW w:w="967" w:type="dxa"/>
+            <w:shd w:val="clear" w:color="auto" w:fill="4472C4" w:themeFill="accent1"/>
+          </w:tcPr>
+          <w:p>
+            <w:pPr>
+              <w:jc w:val="center"/>
+              <w:rPr>
+                <w:color w:val="FFFFFF" w:themeColor="background1"/>
+              </w:rPr>
+            </w:pPr>
+            <w:r>
+              <w:rPr>
+                <w:color w:val="FFFFFF" w:themeColor="background1"/>
+              </w:rPr>
+              <w:t>5</w:t>
+            </w:r>
+          </w:p>
+        </w:tc>
+        <w:tc>
+          <w:tcPr>
+            <w:tcW w:w="967" w:type="dxa"/>
+            <w:shd w:val="clear" w:color="auto" w:fill="4472C4" w:themeFill="accent1"/>
+          </w:tcPr>
+          <w:p>
+            <w:pPr>
+              <w:jc w:val="center"/>
+              <w:rPr>
+                <w:color w:val="FFFFFF" w:themeColor="background1"/>
+              </w:rPr>
+            </w:pPr>
+            <w:r>
+              <w:rPr>
+                <w:color w:val="FFFFFF" w:themeColor="background1"/>
+              </w:rPr>
+              <w:t>5</w:t>
+            </w:r>
+          </w:p>
+        </w:tc>
+        <w:tc>
+          <w:tcPr>
+            <w:tcW w:w="967" w:type="dxa"/>
+            <w:shd w:val="clear" w:color="auto" w:fill="4472C4" w:themeFill="accent1"/>
+          </w:tcPr>
+          <w:p>
+            <w:pPr>
+              <w:jc w:val="center"/>
+              <w:rPr>
+                <w:color w:val="FFFFFF" w:themeColor="background1"/>
+              </w:rPr>
+            </w:pPr>
+            <w:r>
+              <w:rPr>
+                <w:color w:val="FFFFFF" w:themeColor="background1"/>
+              </w:rPr>
+              <w:t>5</w:t>
+            </w:r>
+          </w:p>
+        </w:tc>
+      </w:tr>
+      <w:tr>
+        <w:trPr>
+          <w:trHeight w:val="492"/>
+        </w:trPr>
+        <w:tc>
+          <w:tcPr>
+            <w:tcW w:w="1384" w:type="dxa"/>
+            <w:shd w:val="clear" w:color="auto" w:fill="5B9BD5" w:themeFill="accent5"/>
+          </w:tcPr>
+          <w:p/>
+        </w:tc>
+        <w:tc>
+          <w:tcPr>
+            <w:tcW w:w="2445" w:type="dxa"/>
+            <w:shd w:val="clear" w:color="auto" w:fill="5B9BD5" w:themeFill="accent5"/>
+          </w:tcPr>
+          <w:p>
+            <w:pPr>
+              <w:rPr>
+                <w:color w:val="FFFFFF" w:themeColor="background1"/>
+              </w:rPr>
+            </w:pPr>
+            <w:proofErr w:type="spellStart"/>
+            <w:r>
+              <w:rPr>
+                <w:color w:val="FFFFFF" w:themeColor="background1"/>
+              </w:rPr>
+              <w:t>TotSuccessi</w:t>
+            </w:r>
+            <w:proofErr w:type="spellEnd"/>
+          </w:p>
+        </w:tc>
+        <w:tc>
+          <w:tcPr>
+            <w:tcW w:w="965" w:type="dxa"/>
+            <w:shd w:val="clear" w:color="auto" w:fill="5B9BD5" w:themeFill="accent5"/>
+          </w:tcPr>
+          <w:p>
+            <w:pPr>
+              <w:jc w:val="center"/>
+              <w:rPr>
+                <w:color w:val="FFFFFF" w:themeColor="background1"/>
+              </w:rPr>
+            </w:pPr>
+            <w:r>
+              <w:rPr>
+                <w:color w:val="FFFFFF" w:themeColor="background1"/>
+              </w:rPr>
+              <w:t>9</w:t>
+            </w:r>
+          </w:p>
+        </w:tc>
+        <w:tc>
+          <w:tcPr>
+            <w:tcW w:w="966" w:type="dxa"/>
+            <w:shd w:val="clear" w:color="auto" w:fill="5B9BD5" w:themeFill="accent5"/>
+          </w:tcPr>
+          <w:p>
+            <w:pPr>
+              <w:jc w:val="center"/>
+              <w:rPr>
+                <w:color w:val="FFFFFF" w:themeColor="background1"/>
+              </w:rPr>
+            </w:pPr>
+            <w:r>
+              <w:rPr>
+                <w:color w:val="FFFFFF" w:themeColor="background1"/>
+              </w:rPr>
+              <w:t>10</w:t>
+            </w:r>
+          </w:p>
+        </w:tc>
+        <w:tc>
+          <w:tcPr>
+            <w:tcW w:w="967" w:type="dxa"/>
+            <w:shd w:val="clear" w:color="auto" w:fill="5B9BD5" w:themeFill="accent5"/>
+          </w:tcPr>
+          <w:p>
+            <w:pPr>
+              <w:jc w:val="center"/>
+              <w:rPr>
+                <w:color w:val="FFFFFF" w:themeColor="background1"/>
+              </w:rPr>
+            </w:pPr>
+            <w:r>
+              <w:rPr>
+                <w:color w:val="FFFFFF" w:themeColor="background1"/>
+              </w:rPr>
+              <w:t>8</w:t>
+            </w:r>
+          </w:p>
+        </w:tc>
+        <w:tc>
+          <w:tcPr>
+            <w:tcW w:w="967" w:type="dxa"/>
+            <w:shd w:val="clear" w:color="auto" w:fill="5B9BD5" w:themeFill="accent5"/>
+          </w:tcPr>
+          <w:p>
+            <w:pPr>
+              <w:jc w:val="center"/>
+              <w:rPr>
+                <w:color w:val="FFFFFF" w:themeColor="background1"/>
+              </w:rPr>
+            </w:pPr>
+            <w:r>
+              <w:rPr>
+                <w:color w:val="FFFFFF" w:themeColor="background1"/>
+              </w:rPr>
+              <w:t>9</w:t>
+            </w:r>
+          </w:p>
+        </w:tc>
+        <w:tc>
+          <w:tcPr>
+            <w:tcW w:w="967" w:type="dxa"/>
+            <w:shd w:val="clear" w:color="auto" w:fill="5B9BD5" w:themeFill="accent5"/>
+          </w:tcPr>
+          <w:p>
+            <w:pPr>
+              <w:jc w:val="center"/>
+              <w:rPr>
+                <w:color w:val="FFFFFF" w:themeColor="background1"/>
+              </w:rPr>
+            </w:pPr>
+            <w:r>
+              <w:rPr>
+                <w:color w:val="FFFFFF" w:themeColor="background1"/>
+              </w:rPr>
+              <w:t>10</w:t>
+            </w:r>
+          </w:p>
+        </w:tc>
+        <w:tc>
+          <w:tcPr>
+            <w:tcW w:w="967" w:type="dxa"/>
+            <w:shd w:val="clear" w:color="auto" w:fill="5B9BD5" w:themeFill="accent5"/>
+          </w:tcPr>
+          <w:p>
+            <w:pPr>
+              <w:jc w:val="center"/>
+              <w:rPr>
+                <w:color w:val="FFFFFF" w:themeColor="background1"/>
+              </w:rPr>
+            </w:pPr>
+            <w:r>
+              <w:rPr>
+                <w:color w:val="FFFFFF" w:themeColor="background1"/>
+              </w:rPr>
+              <w:t>10</w:t>
             </w:r>
           </w:p>
         </w:tc>
@@ -8400,91 +9378,40 @@
           <w:rFonts w:eastAsiaTheme="minorEastAsia" w:cstheme="minorHAnsi"/>
         </w:rPr>
       </w:pPr>
-    </w:p>
-    <w:p>
-      <w:pPr>
-        <w:rPr>
-          <w:rFonts w:eastAsiaTheme="minorEastAsia" w:cstheme="minorHAnsi"/>
-        </w:rPr>
-      </w:pPr>
-    </w:p>
-    <w:p>
-      <w:pPr>
-        <w:rPr>
-          <w:rFonts w:eastAsiaTheme="minorEastAsia" w:cstheme="minorHAnsi"/>
-        </w:rPr>
-      </w:pPr>
-    </w:p>
-    <w:p>
-      <w:pPr>
-        <w:rPr>
-          <w:rFonts w:eastAsiaTheme="minorEastAsia" w:cstheme="minorHAnsi"/>
-        </w:rPr>
-      </w:pPr>
-    </w:p>
-    <w:p>
-      <w:pPr>
-        <w:rPr>
-          <w:rFonts w:eastAsiaTheme="minorEastAsia" w:cstheme="minorHAnsi"/>
-        </w:rPr>
-      </w:pPr>
-    </w:p>
-    <w:p>
-      <w:pPr>
-        <w:rPr>
-          <w:rFonts w:eastAsiaTheme="minorEastAsia" w:cstheme="minorHAnsi"/>
-        </w:rPr>
-      </w:pPr>
-    </w:p>
-    <w:p>
-      <w:pPr>
-        <w:rPr>
-          <w:rFonts w:eastAsiaTheme="minorEastAsia" w:cstheme="minorHAnsi"/>
-        </w:rPr>
-      </w:pPr>
-    </w:p>
-    <w:p>
-      <w:pPr>
-        <w:rPr>
-          <w:rFonts w:eastAsiaTheme="minorEastAsia" w:cstheme="minorHAnsi"/>
-        </w:rPr>
-      </w:pPr>
-    </w:p>
-    <w:p>
-      <w:pPr>
+      <w:bookmarkStart w:id="24" w:name="_GoBack"/>
+      <w:r>
         <w:rPr>
           <w:rFonts w:cstheme="minorHAnsi"/>
-        </w:rPr>
-      </w:pPr>
-    </w:p>
-    <w:p>
-      <w:pPr>
-        <w:rPr>
-          <w:rFonts w:cstheme="minorHAnsi"/>
-        </w:rPr>
-      </w:pPr>
-    </w:p>
-    <w:p>
-      <w:pPr>
-        <w:rPr>
-          <w:rFonts w:cstheme="minorHAnsi"/>
-        </w:rPr>
-      </w:pPr>
-    </w:p>
-    <w:p>
-      <w:pPr>
-        <w:rPr>
-          <w:rFonts w:eastAsiaTheme="minorEastAsia" w:cstheme="minorHAnsi"/>
-        </w:rPr>
-      </w:pPr>
+          <w:noProof/>
+        </w:rPr>
+        <w:lastRenderedPageBreak/>
+        <w:drawing>
+          <wp:inline distT="0" distB="0" distL="0" distR="0" wp14:anchorId="1F14F3C5" wp14:editId="1B60F594">
+            <wp:extent cx="5486400" cy="3200400"/>
+            <wp:effectExtent l="0" t="0" r="0" b="0"/>
+            <wp:docPr id="7" name="Grafico 7"/>
+            <wp:cNvGraphicFramePr/>
+            <a:graphic xmlns:a="http://schemas.openxmlformats.org/drawingml/2006/main">
+              <a:graphicData uri="http://schemas.openxmlformats.org/drawingml/2006/chart">
+                <c:chart xmlns:c="http://schemas.openxmlformats.org/drawingml/2006/chart" xmlns:r="http://schemas.openxmlformats.org/officeDocument/2006/relationships" r:id="rId11"/>
+              </a:graphicData>
+            </a:graphic>
+          </wp:inline>
+        </w:drawing>
+      </w:r>
+      <w:bookmarkEnd w:id="24"/>
     </w:p>
     <w:p>
       <w:pPr>
         <w:pStyle w:val="Titolo2"/>
       </w:pPr>
       <w:bookmarkStart w:id="25" w:name="_Toc11488696"/>
-      <w:r>
-        <w:lastRenderedPageBreak/>
+    </w:p>
+    <w:p>
+      <w:pPr>
+        <w:pStyle w:val="Titolo2"/>
+      </w:pPr>
+      <w:r>
         <w:t>Tempo impiegato</w:t>
       </w:r>
       <w:bookmarkEnd w:id="25"/>
@@ -10488,6 +11415,7 @@
           <w:rFonts w:cstheme="minorHAnsi"/>
           <w:noProof/>
         </w:rPr>
+        <w:lastRenderedPageBreak/>
         <w:drawing>
           <wp:inline distT="0" distB="0" distL="0" distR="0" wp14:anchorId="4194CAE9" wp14:editId="5FA120F1">
             <wp:extent cx="5486400" cy="3200400"/>
@@ -10496,7 +11424,7 @@
             <wp:cNvGraphicFramePr/>
             <a:graphic xmlns:a="http://schemas.openxmlformats.org/drawingml/2006/main">
               <a:graphicData uri="http://schemas.openxmlformats.org/drawingml/2006/chart">
-                <c:chart xmlns:c="http://schemas.openxmlformats.org/drawingml/2006/chart" xmlns:r="http://schemas.openxmlformats.org/officeDocument/2006/relationships" r:id="rId11"/>
+                <c:chart xmlns:c="http://schemas.openxmlformats.org/drawingml/2006/chart" xmlns:r="http://schemas.openxmlformats.org/officeDocument/2006/relationships" r:id="rId12"/>
               </a:graphicData>
             </a:graphic>
           </wp:inline>
@@ -10516,7 +11444,6 @@
       </w:pPr>
       <w:bookmarkStart w:id="26" w:name="_Toc11488697"/>
       <w:r>
-        <w:lastRenderedPageBreak/>
         <w:t>Numero errori</w:t>
       </w:r>
       <w:bookmarkEnd w:id="26"/>
@@ -11239,6 +12166,7 @@
                 <w:color w:val="FFFFFF" w:themeColor="background1"/>
               </w:rPr>
             </w:pPr>
+            <w:proofErr w:type="spellStart"/>
             <w:r>
               <w:rPr>
                 <w:color w:val="FFFFFF" w:themeColor="background1"/>
@@ -11246,6 +12174,7 @@
               </w:rPr>
               <w:t>TotEsperti</w:t>
             </w:r>
+            <w:proofErr w:type="spellEnd"/>
           </w:p>
         </w:tc>
         <w:tc>
@@ -11894,6 +12823,7 @@
                 <w:color w:val="FFFFFF" w:themeColor="background1"/>
               </w:rPr>
             </w:pPr>
+            <w:proofErr w:type="spellStart"/>
             <w:r>
               <w:rPr>
                 <w:color w:val="FFFFFF" w:themeColor="background1"/>
@@ -11901,6 +12831,7 @@
               </w:rPr>
               <w:t>TotPrincipianti</w:t>
             </w:r>
+            <w:proofErr w:type="spellEnd"/>
           </w:p>
         </w:tc>
         <w:tc>
@@ -12225,6 +13156,7 @@
           <w:rFonts w:cstheme="minorHAnsi"/>
           <w:noProof/>
         </w:rPr>
+        <w:lastRenderedPageBreak/>
         <w:drawing>
           <wp:inline distT="0" distB="0" distL="0" distR="0" wp14:anchorId="1065B90C" wp14:editId="13BC3716">
             <wp:extent cx="5486400" cy="3200400"/>
@@ -12233,7 +13165,7 @@
             <wp:cNvGraphicFramePr/>
             <a:graphic xmlns:a="http://schemas.openxmlformats.org/drawingml/2006/main">
               <a:graphicData uri="http://schemas.openxmlformats.org/drawingml/2006/chart">
-                <c:chart xmlns:c="http://schemas.openxmlformats.org/drawingml/2006/chart" xmlns:r="http://schemas.openxmlformats.org/officeDocument/2006/relationships" r:id="rId12"/>
+                <c:chart xmlns:c="http://schemas.openxmlformats.org/drawingml/2006/chart" xmlns:r="http://schemas.openxmlformats.org/officeDocument/2006/relationships" r:id="rId13"/>
               </a:graphicData>
             </a:graphic>
           </wp:inline>
@@ -12335,11 +13267,16 @@
         <w:t xml:space="preserve"> </w:t>
       </w:r>
       <w:bookmarkStart w:id="27" w:name="_Toc11488698"/>
+      <w:proofErr w:type="gramStart"/>
       <w:r>
         <w:t xml:space="preserve">Riferimenti </w:t>
       </w:r>
       <w:r>
-        <w:t xml:space="preserve"> //poi finiranno come ultima sezione</w:t>
+        <w:t xml:space="preserve"> /</w:t>
+      </w:r>
+      <w:proofErr w:type="gramEnd"/>
+      <w:r>
+        <w:t>/poi finiranno come ultima sezione</w:t>
       </w:r>
       <w:bookmarkEnd w:id="27"/>
     </w:p>
@@ -12357,8 +13294,8 @@
     </w:p>
     <w:p/>
     <w:sectPr>
-      <w:footerReference w:type="even" r:id="rId13"/>
-      <w:footerReference w:type="default" r:id="rId14"/>
+      <w:footerReference w:type="even" r:id="rId14"/>
+      <w:footerReference w:type="default" r:id="rId15"/>
       <w:pgSz w:w="11906" w:h="16838"/>
       <w:pgMar w:top="1417" w:right="1134" w:bottom="1134" w:left="1134" w:header="708" w:footer="708" w:gutter="0"/>
       <w:cols w:space="708"/>
@@ -12406,6 +13343,11 @@
         <w:docPartUnique/>
       </w:docPartObj>
     </w:sdtPr>
+    <w:sdtEndPr>
+      <w:rPr>
+        <w:rStyle w:val="Numeropagina"/>
+      </w:rPr>
+    </w:sdtEndPr>
     <w:sdtContent>
       <w:p>
         <w:pPr>
@@ -12458,6 +13400,11 @@
         <w:docPartUnique/>
       </w:docPartObj>
     </w:sdtPr>
+    <w:sdtEndPr>
+      <w:rPr>
+        <w:rStyle w:val="Numeropagina"/>
+      </w:rPr>
+    </w:sdtEndPr>
     <w:sdtContent>
       <w:p>
         <w:pPr>
@@ -15311,7 +16258,7 @@
       </w:pPr>
     </w:pPrDefault>
   </w:docDefaults>
-  <w:latentStyles w:defLockedState="0" w:defUIPriority="99" w:defSemiHidden="0" w:defUnhideWhenUsed="0" w:defQFormat="0" w:count="376">
+  <w:latentStyles w:defLockedState="0" w:defUIPriority="99" w:defSemiHidden="0" w:defUnhideWhenUsed="0" w:defQFormat="0" w:count="375">
     <w:lsdException w:name="Normal" w:uiPriority="0" w:qFormat="1"/>
     <w:lsdException w:name="heading 1" w:uiPriority="9" w:qFormat="1"/>
     <w:lsdException w:name="heading 2" w:semiHidden="1" w:uiPriority="9" w:unhideWhenUsed="1" w:qFormat="1"/>
@@ -15417,6 +16364,7 @@
     <w:lsdException w:name="HTML Sample" w:semiHidden="1" w:unhideWhenUsed="1"/>
     <w:lsdException w:name="HTML Typewriter" w:semiHidden="1" w:unhideWhenUsed="1"/>
     <w:lsdException w:name="HTML Variable" w:semiHidden="1" w:unhideWhenUsed="1"/>
+    <w:lsdException w:name="Normal Table" w:semiHidden="1" w:unhideWhenUsed="1"/>
     <w:lsdException w:name="annotation subject" w:semiHidden="1" w:unhideWhenUsed="1"/>
     <w:lsdException w:name="No List" w:semiHidden="1" w:unhideWhenUsed="1"/>
     <w:lsdException w:name="Outline List 1" w:semiHidden="1" w:unhideWhenUsed="1"/>
@@ -15463,8 +16411,10 @@
     <w:lsdException w:name="Table Subtle 2" w:semiHidden="1" w:unhideWhenUsed="1"/>
     <w:lsdException w:name="Table Web 1" w:semiHidden="1" w:unhideWhenUsed="1"/>
     <w:lsdException w:name="Table Web 2" w:semiHidden="1" w:unhideWhenUsed="1"/>
+    <w:lsdException w:name="Table Web 3" w:semiHidden="1" w:unhideWhenUsed="1"/>
     <w:lsdException w:name="Balloon Text" w:semiHidden="1" w:unhideWhenUsed="1"/>
     <w:lsdException w:name="Table Grid" w:uiPriority="39"/>
+    <w:lsdException w:name="Table Theme" w:semiHidden="1" w:unhideWhenUsed="1"/>
     <w:lsdException w:name="Placeholder Text" w:semiHidden="1"/>
     <w:lsdException w:name="No Spacing" w:uiPriority="1" w:qFormat="1"/>
     <w:lsdException w:name="Light Shading" w:uiPriority="60"/>
@@ -15684,7 +16634,6 @@
     <w:lsdException w:name="Smart Hyperlink" w:semiHidden="1" w:unhideWhenUsed="1"/>
     <w:lsdException w:name="Hashtag" w:semiHidden="1" w:unhideWhenUsed="1"/>
     <w:lsdException w:name="Unresolved Mention" w:semiHidden="1" w:unhideWhenUsed="1"/>
-    <w:lsdException w:name="Smart Link" w:semiHidden="1" w:unhideWhenUsed="1"/>
   </w:latentStyles>
   <w:style w:type="paragraph" w:default="1" w:styleId="Normale">
     <w:name w:val="Normal"/>
@@ -16154,6 +17103,540 @@
 </file>
 
 <file path=word/charts/chart1.xml><?xml version="1.0" encoding="utf-8"?>
+<c:chartSpace xmlns:c="http://schemas.openxmlformats.org/drawingml/2006/chart" xmlns:a="http://schemas.openxmlformats.org/drawingml/2006/main" xmlns:r="http://schemas.openxmlformats.org/officeDocument/2006/relationships" xmlns:c16r2="http://schemas.microsoft.com/office/drawing/2015/06/chart">
+  <c:date1904 val="0"/>
+  <c:lang val="it-IT"/>
+  <c:roundedCorners val="0"/>
+  <mc:AlternateContent xmlns:mc="http://schemas.openxmlformats.org/markup-compatibility/2006">
+    <mc:Choice xmlns:c14="http://schemas.microsoft.com/office/drawing/2007/8/2/chart" Requires="c14">
+      <c14:style val="102"/>
+    </mc:Choice>
+    <mc:Fallback>
+      <c:style val="2"/>
+    </mc:Fallback>
+  </mc:AlternateContent>
+  <c:chart>
+    <c:title>
+      <c:tx>
+        <c:rich>
+          <a:bodyPr rot="0" spcFirstLastPara="1" vertOverflow="ellipsis" vert="horz" wrap="square" anchor="ctr" anchorCtr="1"/>
+          <a:lstStyle/>
+          <a:p>
+            <a:pPr>
+              <a:defRPr sz="1400" b="0" i="0" u="none" strike="noStrike" kern="1200" spc="0" baseline="0">
+                <a:solidFill>
+                  <a:schemeClr val="tx1">
+                    <a:lumMod val="65000"/>
+                    <a:lumOff val="35000"/>
+                  </a:schemeClr>
+                </a:solidFill>
+                <a:latin typeface="+mn-lt"/>
+                <a:ea typeface="+mn-ea"/>
+                <a:cs typeface="+mn-cs"/>
+              </a:defRPr>
+            </a:pPr>
+            <a:r>
+              <a:rPr lang="it-IT"/>
+              <a:t>Successo</a:t>
+            </a:r>
+            <a:r>
+              <a:rPr lang="it-IT" baseline="0"/>
+              <a:t> </a:t>
+            </a:r>
+            <a:r>
+              <a:rPr lang="it-IT"/>
+              <a:t>dei task</a:t>
+            </a:r>
+          </a:p>
+        </c:rich>
+      </c:tx>
+      <c:overlay val="0"/>
+      <c:spPr>
+        <a:noFill/>
+        <a:ln>
+          <a:noFill/>
+        </a:ln>
+        <a:effectLst/>
+      </c:spPr>
+      <c:txPr>
+        <a:bodyPr rot="0" spcFirstLastPara="1" vertOverflow="ellipsis" vert="horz" wrap="square" anchor="ctr" anchorCtr="1"/>
+        <a:lstStyle/>
+        <a:p>
+          <a:pPr>
+            <a:defRPr sz="1400" b="0" i="0" u="none" strike="noStrike" kern="1200" spc="0" baseline="0">
+              <a:solidFill>
+                <a:schemeClr val="tx1">
+                  <a:lumMod val="65000"/>
+                  <a:lumOff val="35000"/>
+                </a:schemeClr>
+              </a:solidFill>
+              <a:latin typeface="+mn-lt"/>
+              <a:ea typeface="+mn-ea"/>
+              <a:cs typeface="+mn-cs"/>
+            </a:defRPr>
+          </a:pPr>
+          <a:endParaRPr lang="it-IT"/>
+        </a:p>
+      </c:txPr>
+    </c:title>
+    <c:autoTitleDeleted val="0"/>
+    <c:plotArea>
+      <c:layout/>
+      <c:barChart>
+        <c:barDir val="col"/>
+        <c:grouping val="clustered"/>
+        <c:varyColors val="0"/>
+        <c:ser>
+          <c:idx val="0"/>
+          <c:order val="0"/>
+          <c:tx>
+            <c:strRef>
+              <c:f>Foglio1!$B$1</c:f>
+              <c:strCache>
+                <c:ptCount val="1"/>
+                <c:pt idx="0">
+                  <c:v>Principiante</c:v>
+                </c:pt>
+              </c:strCache>
+            </c:strRef>
+          </c:tx>
+          <c:spPr>
+            <a:solidFill>
+              <a:schemeClr val="accent1"/>
+            </a:solidFill>
+            <a:ln>
+              <a:noFill/>
+            </a:ln>
+            <a:effectLst/>
+          </c:spPr>
+          <c:invertIfNegative val="0"/>
+          <c:cat>
+            <c:strRef>
+              <c:f>Foglio1!$A$2:$A$7</c:f>
+              <c:strCache>
+                <c:ptCount val="6"/>
+                <c:pt idx="0">
+                  <c:v>Task_1</c:v>
+                </c:pt>
+                <c:pt idx="1">
+                  <c:v>Task_2</c:v>
+                </c:pt>
+                <c:pt idx="2">
+                  <c:v>Task_3</c:v>
+                </c:pt>
+                <c:pt idx="3">
+                  <c:v>Task_4</c:v>
+                </c:pt>
+                <c:pt idx="4">
+                  <c:v>Task_5</c:v>
+                </c:pt>
+                <c:pt idx="5">
+                  <c:v>Task_6</c:v>
+                </c:pt>
+              </c:strCache>
+            </c:strRef>
+          </c:cat>
+          <c:val>
+            <c:numRef>
+              <c:f>Foglio1!$B$2:$B$7</c:f>
+              <c:numCache>
+                <c:formatCode>General</c:formatCode>
+                <c:ptCount val="6"/>
+                <c:pt idx="0">
+                  <c:v>4</c:v>
+                </c:pt>
+                <c:pt idx="1">
+                  <c:v>5</c:v>
+                </c:pt>
+                <c:pt idx="2">
+                  <c:v>3</c:v>
+                </c:pt>
+                <c:pt idx="3">
+                  <c:v>5</c:v>
+                </c:pt>
+                <c:pt idx="4">
+                  <c:v>5</c:v>
+                </c:pt>
+                <c:pt idx="5">
+                  <c:v>5</c:v>
+                </c:pt>
+              </c:numCache>
+            </c:numRef>
+          </c:val>
+          <c:extLst>
+            <c:ext xmlns:c16="http://schemas.microsoft.com/office/drawing/2014/chart" uri="{C3380CC4-5D6E-409C-BE32-E72D297353CC}">
+              <c16:uniqueId val="{00000000-9EFC-46ED-8A03-50721DA7388C}"/>
+            </c:ext>
+          </c:extLst>
+        </c:ser>
+        <c:ser>
+          <c:idx val="1"/>
+          <c:order val="1"/>
+          <c:tx>
+            <c:strRef>
+              <c:f>Foglio1!$C$1</c:f>
+              <c:strCache>
+                <c:ptCount val="1"/>
+                <c:pt idx="0">
+                  <c:v>Esperto</c:v>
+                </c:pt>
+              </c:strCache>
+            </c:strRef>
+          </c:tx>
+          <c:spPr>
+            <a:solidFill>
+              <a:schemeClr val="accent2"/>
+            </a:solidFill>
+            <a:ln>
+              <a:noFill/>
+            </a:ln>
+            <a:effectLst/>
+          </c:spPr>
+          <c:invertIfNegative val="0"/>
+          <c:cat>
+            <c:strRef>
+              <c:f>Foglio1!$A$2:$A$7</c:f>
+              <c:strCache>
+                <c:ptCount val="6"/>
+                <c:pt idx="0">
+                  <c:v>Task_1</c:v>
+                </c:pt>
+                <c:pt idx="1">
+                  <c:v>Task_2</c:v>
+                </c:pt>
+                <c:pt idx="2">
+                  <c:v>Task_3</c:v>
+                </c:pt>
+                <c:pt idx="3">
+                  <c:v>Task_4</c:v>
+                </c:pt>
+                <c:pt idx="4">
+                  <c:v>Task_5</c:v>
+                </c:pt>
+                <c:pt idx="5">
+                  <c:v>Task_6</c:v>
+                </c:pt>
+              </c:strCache>
+            </c:strRef>
+          </c:cat>
+          <c:val>
+            <c:numRef>
+              <c:f>Foglio1!$C$2:$C$7</c:f>
+              <c:numCache>
+                <c:formatCode>General</c:formatCode>
+                <c:ptCount val="6"/>
+                <c:pt idx="0">
+                  <c:v>5</c:v>
+                </c:pt>
+                <c:pt idx="1">
+                  <c:v>5</c:v>
+                </c:pt>
+                <c:pt idx="2">
+                  <c:v>5</c:v>
+                </c:pt>
+                <c:pt idx="3">
+                  <c:v>4</c:v>
+                </c:pt>
+                <c:pt idx="4">
+                  <c:v>5</c:v>
+                </c:pt>
+                <c:pt idx="5">
+                  <c:v>5</c:v>
+                </c:pt>
+              </c:numCache>
+            </c:numRef>
+          </c:val>
+          <c:extLst>
+            <c:ext xmlns:c16="http://schemas.microsoft.com/office/drawing/2014/chart" uri="{C3380CC4-5D6E-409C-BE32-E72D297353CC}">
+              <c16:uniqueId val="{00000001-9EFC-46ED-8A03-50721DA7388C}"/>
+            </c:ext>
+          </c:extLst>
+        </c:ser>
+        <c:ser>
+          <c:idx val="2"/>
+          <c:order val="2"/>
+          <c:tx>
+            <c:strRef>
+              <c:f>Foglio1!$D$1</c:f>
+              <c:strCache>
+                <c:ptCount val="1"/>
+                <c:pt idx="0">
+                  <c:v>Media complessiva</c:v>
+                </c:pt>
+              </c:strCache>
+            </c:strRef>
+          </c:tx>
+          <c:spPr>
+            <a:solidFill>
+              <a:schemeClr val="accent3"/>
+            </a:solidFill>
+            <a:ln>
+              <a:noFill/>
+            </a:ln>
+            <a:effectLst/>
+          </c:spPr>
+          <c:invertIfNegative val="0"/>
+          <c:cat>
+            <c:strRef>
+              <c:f>Foglio1!$A$2:$A$7</c:f>
+              <c:strCache>
+                <c:ptCount val="6"/>
+                <c:pt idx="0">
+                  <c:v>Task_1</c:v>
+                </c:pt>
+                <c:pt idx="1">
+                  <c:v>Task_2</c:v>
+                </c:pt>
+                <c:pt idx="2">
+                  <c:v>Task_3</c:v>
+                </c:pt>
+                <c:pt idx="3">
+                  <c:v>Task_4</c:v>
+                </c:pt>
+                <c:pt idx="4">
+                  <c:v>Task_5</c:v>
+                </c:pt>
+                <c:pt idx="5">
+                  <c:v>Task_6</c:v>
+                </c:pt>
+              </c:strCache>
+            </c:strRef>
+          </c:cat>
+          <c:val>
+            <c:numRef>
+              <c:f>Foglio1!$D$2:$D$7</c:f>
+              <c:numCache>
+                <c:formatCode>General</c:formatCode>
+                <c:ptCount val="6"/>
+                <c:pt idx="0">
+                  <c:v>9</c:v>
+                </c:pt>
+                <c:pt idx="1">
+                  <c:v>10</c:v>
+                </c:pt>
+                <c:pt idx="2">
+                  <c:v>8</c:v>
+                </c:pt>
+                <c:pt idx="3">
+                  <c:v>9</c:v>
+                </c:pt>
+                <c:pt idx="4">
+                  <c:v>10</c:v>
+                </c:pt>
+                <c:pt idx="5">
+                  <c:v>10</c:v>
+                </c:pt>
+              </c:numCache>
+            </c:numRef>
+          </c:val>
+          <c:extLst>
+            <c:ext xmlns:c16="http://schemas.microsoft.com/office/drawing/2014/chart" uri="{C3380CC4-5D6E-409C-BE32-E72D297353CC}">
+              <c16:uniqueId val="{00000002-9EFC-46ED-8A03-50721DA7388C}"/>
+            </c:ext>
+          </c:extLst>
+        </c:ser>
+        <c:dLbls>
+          <c:showLegendKey val="0"/>
+          <c:showVal val="0"/>
+          <c:showCatName val="0"/>
+          <c:showSerName val="0"/>
+          <c:showPercent val="0"/>
+          <c:showBubbleSize val="0"/>
+        </c:dLbls>
+        <c:gapWidth val="219"/>
+        <c:overlap val="-27"/>
+        <c:axId val="275613096"/>
+        <c:axId val="275615392"/>
+      </c:barChart>
+      <c:catAx>
+        <c:axId val="275613096"/>
+        <c:scaling>
+          <c:orientation val="minMax"/>
+        </c:scaling>
+        <c:delete val="0"/>
+        <c:axPos val="b"/>
+        <c:numFmt formatCode="General" sourceLinked="1"/>
+        <c:majorTickMark val="none"/>
+        <c:minorTickMark val="none"/>
+        <c:tickLblPos val="nextTo"/>
+        <c:spPr>
+          <a:noFill/>
+          <a:ln w="9525" cap="flat" cmpd="sng" algn="ctr">
+            <a:solidFill>
+              <a:schemeClr val="tx1">
+                <a:lumMod val="15000"/>
+                <a:lumOff val="85000"/>
+              </a:schemeClr>
+            </a:solidFill>
+            <a:round/>
+          </a:ln>
+          <a:effectLst/>
+        </c:spPr>
+        <c:txPr>
+          <a:bodyPr rot="-60000000" spcFirstLastPara="1" vertOverflow="ellipsis" vert="horz" wrap="square" anchor="ctr" anchorCtr="1"/>
+          <a:lstStyle/>
+          <a:p>
+            <a:pPr>
+              <a:defRPr sz="900" b="0" i="0" u="none" strike="noStrike" kern="1200" baseline="0">
+                <a:solidFill>
+                  <a:schemeClr val="tx1">
+                    <a:lumMod val="65000"/>
+                    <a:lumOff val="35000"/>
+                  </a:schemeClr>
+                </a:solidFill>
+                <a:latin typeface="+mn-lt"/>
+                <a:ea typeface="+mn-ea"/>
+                <a:cs typeface="+mn-cs"/>
+              </a:defRPr>
+            </a:pPr>
+            <a:endParaRPr lang="it-IT"/>
+          </a:p>
+        </c:txPr>
+        <c:crossAx val="275615392"/>
+        <c:crosses val="autoZero"/>
+        <c:auto val="1"/>
+        <c:lblAlgn val="ctr"/>
+        <c:lblOffset val="100"/>
+        <c:noMultiLvlLbl val="0"/>
+      </c:catAx>
+      <c:valAx>
+        <c:axId val="275615392"/>
+        <c:scaling>
+          <c:orientation val="minMax"/>
+        </c:scaling>
+        <c:delete val="0"/>
+        <c:axPos val="l"/>
+        <c:majorGridlines>
+          <c:spPr>
+            <a:ln w="9525" cap="flat" cmpd="sng" algn="ctr">
+              <a:solidFill>
+                <a:schemeClr val="tx1">
+                  <a:lumMod val="15000"/>
+                  <a:lumOff val="85000"/>
+                </a:schemeClr>
+              </a:solidFill>
+              <a:round/>
+            </a:ln>
+            <a:effectLst/>
+          </c:spPr>
+        </c:majorGridlines>
+        <c:numFmt formatCode="General" sourceLinked="1"/>
+        <c:majorTickMark val="none"/>
+        <c:minorTickMark val="none"/>
+        <c:tickLblPos val="nextTo"/>
+        <c:spPr>
+          <a:noFill/>
+          <a:ln>
+            <a:noFill/>
+          </a:ln>
+          <a:effectLst/>
+        </c:spPr>
+        <c:txPr>
+          <a:bodyPr rot="-60000000" spcFirstLastPara="1" vertOverflow="ellipsis" vert="horz" wrap="square" anchor="ctr" anchorCtr="1"/>
+          <a:lstStyle/>
+          <a:p>
+            <a:pPr>
+              <a:defRPr sz="900" b="0" i="0" u="none" strike="noStrike" kern="1200" baseline="0">
+                <a:solidFill>
+                  <a:schemeClr val="tx1">
+                    <a:lumMod val="65000"/>
+                    <a:lumOff val="35000"/>
+                  </a:schemeClr>
+                </a:solidFill>
+                <a:latin typeface="+mn-lt"/>
+                <a:ea typeface="+mn-ea"/>
+                <a:cs typeface="+mn-cs"/>
+              </a:defRPr>
+            </a:pPr>
+            <a:endParaRPr lang="it-IT"/>
+          </a:p>
+        </c:txPr>
+        <c:crossAx val="275613096"/>
+        <c:crosses val="autoZero"/>
+        <c:crossBetween val="between"/>
+      </c:valAx>
+      <c:spPr>
+        <a:noFill/>
+        <a:ln>
+          <a:noFill/>
+        </a:ln>
+        <a:effectLst/>
+      </c:spPr>
+    </c:plotArea>
+    <c:legend>
+      <c:legendPos val="b"/>
+      <c:overlay val="0"/>
+      <c:spPr>
+        <a:noFill/>
+        <a:ln>
+          <a:noFill/>
+        </a:ln>
+        <a:effectLst/>
+      </c:spPr>
+      <c:txPr>
+        <a:bodyPr rot="0" spcFirstLastPara="1" vertOverflow="ellipsis" vert="horz" wrap="square" anchor="ctr" anchorCtr="1"/>
+        <a:lstStyle/>
+        <a:p>
+          <a:pPr>
+            <a:defRPr sz="900" b="0" i="0" u="none" strike="noStrike" kern="1200" baseline="0">
+              <a:solidFill>
+                <a:schemeClr val="tx1">
+                  <a:lumMod val="65000"/>
+                  <a:lumOff val="35000"/>
+                </a:schemeClr>
+              </a:solidFill>
+              <a:latin typeface="+mn-lt"/>
+              <a:ea typeface="+mn-ea"/>
+              <a:cs typeface="+mn-cs"/>
+            </a:defRPr>
+          </a:pPr>
+          <a:endParaRPr lang="it-IT"/>
+        </a:p>
+      </c:txPr>
+    </c:legend>
+    <c:plotVisOnly val="1"/>
+    <c:dispBlanksAs val="gap"/>
+    <c:extLst>
+      <c:ext xmlns:c16r3="http://schemas.microsoft.com/office/drawing/2017/03/chart" uri="{56B9EC1D-385E-4148-901F-78D8002777C0}">
+        <c16r3:dataDisplayOptions16>
+          <c16r3:dispNaAsBlank val="1"/>
+        </c16r3:dataDisplayOptions16>
+      </c:ext>
+    </c:extLst>
+    <c:showDLblsOverMax val="0"/>
+  </c:chart>
+  <c:spPr>
+    <a:solidFill>
+      <a:schemeClr val="bg1"/>
+    </a:solidFill>
+    <a:ln w="9525" cap="flat" cmpd="sng" algn="ctr">
+      <a:solidFill>
+        <a:schemeClr val="tx1">
+          <a:lumMod val="15000"/>
+          <a:lumOff val="85000"/>
+        </a:schemeClr>
+      </a:solidFill>
+      <a:round/>
+    </a:ln>
+    <a:effectLst/>
+  </c:spPr>
+  <c:txPr>
+    <a:bodyPr/>
+    <a:lstStyle/>
+    <a:p>
+      <a:pPr>
+        <a:defRPr/>
+      </a:pPr>
+      <a:endParaRPr lang="it-IT"/>
+    </a:p>
+  </c:txPr>
+  <c:externalData r:id="rId3">
+    <c:autoUpdate val="0"/>
+  </c:externalData>
+</c:chartSpace>
+</file>
+
+<file path=word/charts/chart2.xml><?xml version="1.0" encoding="utf-8"?>
 <c:chartSpace xmlns:c="http://schemas.openxmlformats.org/drawingml/2006/chart" xmlns:a="http://schemas.openxmlformats.org/drawingml/2006/main" xmlns:r="http://schemas.openxmlformats.org/officeDocument/2006/relationships" xmlns:c16r2="http://schemas.microsoft.com/office/drawing/2015/06/chart">
   <c:date1904 val="0"/>
   <c:lang val="it-IT"/>
@@ -16679,7 +18162,7 @@
 </c:chartSpace>
 </file>
 
-<file path=word/charts/chart2.xml><?xml version="1.0" encoding="utf-8"?>
+<file path=word/charts/chart3.xml><?xml version="1.0" encoding="utf-8"?>
 <c:chartSpace xmlns:c="http://schemas.openxmlformats.org/drawingml/2006/chart" xmlns:a="http://schemas.openxmlformats.org/drawingml/2006/main" xmlns:r="http://schemas.openxmlformats.org/officeDocument/2006/relationships" xmlns:c16r2="http://schemas.microsoft.com/office/drawing/2015/06/chart">
   <c:date1904 val="0"/>
   <c:lang val="it-IT"/>
@@ -17246,6 +18729,46 @@
 </file>
 
 <file path=word/charts/colors2.xml><?xml version="1.0" encoding="utf-8"?>
+<cs:colorStyle xmlns:cs="http://schemas.microsoft.com/office/drawing/2012/chartStyle" xmlns:a="http://schemas.openxmlformats.org/drawingml/2006/main" meth="cycle" id="10">
+  <a:schemeClr val="accent1"/>
+  <a:schemeClr val="accent2"/>
+  <a:schemeClr val="accent3"/>
+  <a:schemeClr val="accent4"/>
+  <a:schemeClr val="accent5"/>
+  <a:schemeClr val="accent6"/>
+  <cs:variation/>
+  <cs:variation>
+    <a:lumMod val="60000"/>
+  </cs:variation>
+  <cs:variation>
+    <a:lumMod val="80000"/>
+    <a:lumOff val="20000"/>
+  </cs:variation>
+  <cs:variation>
+    <a:lumMod val="80000"/>
+  </cs:variation>
+  <cs:variation>
+    <a:lumMod val="60000"/>
+    <a:lumOff val="40000"/>
+  </cs:variation>
+  <cs:variation>
+    <a:lumMod val="50000"/>
+  </cs:variation>
+  <cs:variation>
+    <a:lumMod val="70000"/>
+    <a:lumOff val="30000"/>
+  </cs:variation>
+  <cs:variation>
+    <a:lumMod val="70000"/>
+  </cs:variation>
+  <cs:variation>
+    <a:lumMod val="50000"/>
+    <a:lumOff val="50000"/>
+  </cs:variation>
+</cs:colorStyle>
+</file>
+
+<file path=word/charts/colors3.xml><?xml version="1.0" encoding="utf-8"?>
 <cs:colorStyle xmlns:cs="http://schemas.microsoft.com/office/drawing/2012/chartStyle" xmlns:a="http://schemas.openxmlformats.org/drawingml/2006/main" meth="cycle" id="10">
   <a:schemeClr val="accent1"/>
   <a:schemeClr val="accent2"/>
@@ -18291,6 +19814,509 @@
 </cs:chartStyle>
 </file>
 
+<file path=word/charts/style3.xml><?xml version="1.0" encoding="utf-8"?>
+<cs:chartStyle xmlns:cs="http://schemas.microsoft.com/office/drawing/2012/chartStyle" xmlns:a="http://schemas.openxmlformats.org/drawingml/2006/main" id="201">
+  <cs:axisTitle>
+    <cs:lnRef idx="0"/>
+    <cs:fillRef idx="0"/>
+    <cs:effectRef idx="0"/>
+    <cs:fontRef idx="minor">
+      <a:schemeClr val="tx1">
+        <a:lumMod val="65000"/>
+        <a:lumOff val="35000"/>
+      </a:schemeClr>
+    </cs:fontRef>
+    <cs:defRPr sz="1000" kern="1200"/>
+  </cs:axisTitle>
+  <cs:categoryAxis>
+    <cs:lnRef idx="0"/>
+    <cs:fillRef idx="0"/>
+    <cs:effectRef idx="0"/>
+    <cs:fontRef idx="minor">
+      <a:schemeClr val="tx1">
+        <a:lumMod val="65000"/>
+        <a:lumOff val="35000"/>
+      </a:schemeClr>
+    </cs:fontRef>
+    <cs:spPr>
+      <a:ln w="9525" cap="flat" cmpd="sng" algn="ctr">
+        <a:solidFill>
+          <a:schemeClr val="tx1">
+            <a:lumMod val="15000"/>
+            <a:lumOff val="85000"/>
+          </a:schemeClr>
+        </a:solidFill>
+        <a:round/>
+      </a:ln>
+    </cs:spPr>
+    <cs:defRPr sz="900" kern="1200"/>
+  </cs:categoryAxis>
+  <cs:chartArea mods="allowNoFillOverride allowNoLineOverride">
+    <cs:lnRef idx="0"/>
+    <cs:fillRef idx="0"/>
+    <cs:effectRef idx="0"/>
+    <cs:fontRef idx="minor">
+      <a:schemeClr val="tx1"/>
+    </cs:fontRef>
+    <cs:spPr>
+      <a:solidFill>
+        <a:schemeClr val="bg1"/>
+      </a:solidFill>
+      <a:ln w="9525" cap="flat" cmpd="sng" algn="ctr">
+        <a:solidFill>
+          <a:schemeClr val="tx1">
+            <a:lumMod val="15000"/>
+            <a:lumOff val="85000"/>
+          </a:schemeClr>
+        </a:solidFill>
+        <a:round/>
+      </a:ln>
+    </cs:spPr>
+    <cs:defRPr sz="1000" kern="1200"/>
+  </cs:chartArea>
+  <cs:dataLabel>
+    <cs:lnRef idx="0"/>
+    <cs:fillRef idx="0"/>
+    <cs:effectRef idx="0"/>
+    <cs:fontRef idx="minor">
+      <a:schemeClr val="tx1">
+        <a:lumMod val="75000"/>
+        <a:lumOff val="25000"/>
+      </a:schemeClr>
+    </cs:fontRef>
+    <cs:defRPr sz="900" kern="1200"/>
+  </cs:dataLabel>
+  <cs:dataLabelCallout>
+    <cs:lnRef idx="0"/>
+    <cs:fillRef idx="0"/>
+    <cs:effectRef idx="0"/>
+    <cs:fontRef idx="minor">
+      <a:schemeClr val="dk1">
+        <a:lumMod val="65000"/>
+        <a:lumOff val="35000"/>
+      </a:schemeClr>
+    </cs:fontRef>
+    <cs:spPr>
+      <a:solidFill>
+        <a:schemeClr val="lt1"/>
+      </a:solidFill>
+      <a:ln>
+        <a:solidFill>
+          <a:schemeClr val="dk1">
+            <a:lumMod val="25000"/>
+            <a:lumOff val="75000"/>
+          </a:schemeClr>
+        </a:solidFill>
+      </a:ln>
+    </cs:spPr>
+    <cs:defRPr sz="900" kern="1200"/>
+    <cs:bodyPr rot="0" spcFirstLastPara="1" vertOverflow="clip" horzOverflow="clip" vert="horz" wrap="square" lIns="36576" tIns="18288" rIns="36576" bIns="18288" anchor="ctr" anchorCtr="1">
+      <a:spAutoFit/>
+    </cs:bodyPr>
+  </cs:dataLabelCallout>
+  <cs:dataPoint>
+    <cs:lnRef idx="0"/>
+    <cs:fillRef idx="1">
+      <cs:styleClr val="auto"/>
+    </cs:fillRef>
+    <cs:effectRef idx="0"/>
+    <cs:fontRef idx="minor">
+      <a:schemeClr val="tx1"/>
+    </cs:fontRef>
+  </cs:dataPoint>
+  <cs:dataPoint3D>
+    <cs:lnRef idx="0"/>
+    <cs:fillRef idx="1">
+      <cs:styleClr val="auto"/>
+    </cs:fillRef>
+    <cs:effectRef idx="0"/>
+    <cs:fontRef idx="minor">
+      <a:schemeClr val="tx1"/>
+    </cs:fontRef>
+  </cs:dataPoint3D>
+  <cs:dataPointLine>
+    <cs:lnRef idx="0">
+      <cs:styleClr val="auto"/>
+    </cs:lnRef>
+    <cs:fillRef idx="1"/>
+    <cs:effectRef idx="0"/>
+    <cs:fontRef idx="minor">
+      <a:schemeClr val="tx1"/>
+    </cs:fontRef>
+    <cs:spPr>
+      <a:ln w="28575" cap="rnd">
+        <a:solidFill>
+          <a:schemeClr val="phClr"/>
+        </a:solidFill>
+        <a:round/>
+      </a:ln>
+    </cs:spPr>
+  </cs:dataPointLine>
+  <cs:dataPointMarker>
+    <cs:lnRef idx="0">
+      <cs:styleClr val="auto"/>
+    </cs:lnRef>
+    <cs:fillRef idx="1">
+      <cs:styleClr val="auto"/>
+    </cs:fillRef>
+    <cs:effectRef idx="0"/>
+    <cs:fontRef idx="minor">
+      <a:schemeClr val="tx1"/>
+    </cs:fontRef>
+    <cs:spPr>
+      <a:ln w="9525">
+        <a:solidFill>
+          <a:schemeClr val="phClr"/>
+        </a:solidFill>
+      </a:ln>
+    </cs:spPr>
+  </cs:dataPointMarker>
+  <cs:dataPointMarkerLayout symbol="circle" size="5"/>
+  <cs:dataPointWireframe>
+    <cs:lnRef idx="0">
+      <cs:styleClr val="auto"/>
+    </cs:lnRef>
+    <cs:fillRef idx="1"/>
+    <cs:effectRef idx="0"/>
+    <cs:fontRef idx="minor">
+      <a:schemeClr val="tx1"/>
+    </cs:fontRef>
+    <cs:spPr>
+      <a:ln w="9525" cap="rnd">
+        <a:solidFill>
+          <a:schemeClr val="phClr"/>
+        </a:solidFill>
+        <a:round/>
+      </a:ln>
+    </cs:spPr>
+  </cs:dataPointWireframe>
+  <cs:dataTable>
+    <cs:lnRef idx="0"/>
+    <cs:fillRef idx="0"/>
+    <cs:effectRef idx="0"/>
+    <cs:fontRef idx="minor">
+      <a:schemeClr val="tx1">
+        <a:lumMod val="65000"/>
+        <a:lumOff val="35000"/>
+      </a:schemeClr>
+    </cs:fontRef>
+    <cs:spPr>
+      <a:noFill/>
+      <a:ln w="9525" cap="flat" cmpd="sng" algn="ctr">
+        <a:solidFill>
+          <a:schemeClr val="tx1">
+            <a:lumMod val="15000"/>
+            <a:lumOff val="85000"/>
+          </a:schemeClr>
+        </a:solidFill>
+        <a:round/>
+      </a:ln>
+    </cs:spPr>
+    <cs:defRPr sz="900" kern="1200"/>
+  </cs:dataTable>
+  <cs:downBar>
+    <cs:lnRef idx="0"/>
+    <cs:fillRef idx="0"/>
+    <cs:effectRef idx="0"/>
+    <cs:fontRef idx="minor">
+      <a:schemeClr val="dk1"/>
+    </cs:fontRef>
+    <cs:spPr>
+      <a:solidFill>
+        <a:schemeClr val="dk1">
+          <a:lumMod val="65000"/>
+          <a:lumOff val="35000"/>
+        </a:schemeClr>
+      </a:solidFill>
+      <a:ln w="9525">
+        <a:solidFill>
+          <a:schemeClr val="tx1">
+            <a:lumMod val="65000"/>
+            <a:lumOff val="35000"/>
+          </a:schemeClr>
+        </a:solidFill>
+      </a:ln>
+    </cs:spPr>
+  </cs:downBar>
+  <cs:dropLine>
+    <cs:lnRef idx="0"/>
+    <cs:fillRef idx="0"/>
+    <cs:effectRef idx="0"/>
+    <cs:fontRef idx="minor">
+      <a:schemeClr val="tx1"/>
+    </cs:fontRef>
+    <cs:spPr>
+      <a:ln w="9525" cap="flat" cmpd="sng" algn="ctr">
+        <a:solidFill>
+          <a:schemeClr val="tx1">
+            <a:lumMod val="35000"/>
+            <a:lumOff val="65000"/>
+          </a:schemeClr>
+        </a:solidFill>
+        <a:round/>
+      </a:ln>
+    </cs:spPr>
+  </cs:dropLine>
+  <cs:errorBar>
+    <cs:lnRef idx="0"/>
+    <cs:fillRef idx="0"/>
+    <cs:effectRef idx="0"/>
+    <cs:fontRef idx="minor">
+      <a:schemeClr val="tx1"/>
+    </cs:fontRef>
+    <cs:spPr>
+      <a:ln w="9525" cap="flat" cmpd="sng" algn="ctr">
+        <a:solidFill>
+          <a:schemeClr val="tx1">
+            <a:lumMod val="65000"/>
+            <a:lumOff val="35000"/>
+          </a:schemeClr>
+        </a:solidFill>
+        <a:round/>
+      </a:ln>
+    </cs:spPr>
+  </cs:errorBar>
+  <cs:floor>
+    <cs:lnRef idx="0"/>
+    <cs:fillRef idx="0"/>
+    <cs:effectRef idx="0"/>
+    <cs:fontRef idx="minor">
+      <a:schemeClr val="tx1"/>
+    </cs:fontRef>
+    <cs:spPr>
+      <a:noFill/>
+      <a:ln>
+        <a:noFill/>
+      </a:ln>
+    </cs:spPr>
+  </cs:floor>
+  <cs:gridlineMajor>
+    <cs:lnRef idx="0"/>
+    <cs:fillRef idx="0"/>
+    <cs:effectRef idx="0"/>
+    <cs:fontRef idx="minor">
+      <a:schemeClr val="tx1"/>
+    </cs:fontRef>
+    <cs:spPr>
+      <a:ln w="9525" cap="flat" cmpd="sng" algn="ctr">
+        <a:solidFill>
+          <a:schemeClr val="tx1">
+            <a:lumMod val="15000"/>
+            <a:lumOff val="85000"/>
+          </a:schemeClr>
+        </a:solidFill>
+        <a:round/>
+      </a:ln>
+    </cs:spPr>
+  </cs:gridlineMajor>
+  <cs:gridlineMinor>
+    <cs:lnRef idx="0"/>
+    <cs:fillRef idx="0"/>
+    <cs:effectRef idx="0"/>
+    <cs:fontRef idx="minor">
+      <a:schemeClr val="tx1"/>
+    </cs:fontRef>
+    <cs:spPr>
+      <a:ln w="9525" cap="flat" cmpd="sng" algn="ctr">
+        <a:solidFill>
+          <a:schemeClr val="tx1">
+            <a:lumMod val="5000"/>
+            <a:lumOff val="95000"/>
+          </a:schemeClr>
+        </a:solidFill>
+        <a:round/>
+      </a:ln>
+    </cs:spPr>
+  </cs:gridlineMinor>
+  <cs:hiLoLine>
+    <cs:lnRef idx="0"/>
+    <cs:fillRef idx="0"/>
+    <cs:effectRef idx="0"/>
+    <cs:fontRef idx="minor">
+      <a:schemeClr val="tx1"/>
+    </cs:fontRef>
+    <cs:spPr>
+      <a:ln w="9525" cap="flat" cmpd="sng" algn="ctr">
+        <a:solidFill>
+          <a:schemeClr val="tx1">
+            <a:lumMod val="75000"/>
+            <a:lumOff val="25000"/>
+          </a:schemeClr>
+        </a:solidFill>
+        <a:round/>
+      </a:ln>
+    </cs:spPr>
+  </cs:hiLoLine>
+  <cs:leaderLine>
+    <cs:lnRef idx="0"/>
+    <cs:fillRef idx="0"/>
+    <cs:effectRef idx="0"/>
+    <cs:fontRef idx="minor">
+      <a:schemeClr val="tx1"/>
+    </cs:fontRef>
+    <cs:spPr>
+      <a:ln w="9525" cap="flat" cmpd="sng" algn="ctr">
+        <a:solidFill>
+          <a:schemeClr val="tx1">
+            <a:lumMod val="35000"/>
+            <a:lumOff val="65000"/>
+          </a:schemeClr>
+        </a:solidFill>
+        <a:round/>
+      </a:ln>
+    </cs:spPr>
+  </cs:leaderLine>
+  <cs:legend>
+    <cs:lnRef idx="0"/>
+    <cs:fillRef idx="0"/>
+    <cs:effectRef idx="0"/>
+    <cs:fontRef idx="minor">
+      <a:schemeClr val="tx1">
+        <a:lumMod val="65000"/>
+        <a:lumOff val="35000"/>
+      </a:schemeClr>
+    </cs:fontRef>
+    <cs:defRPr sz="900" kern="1200"/>
+  </cs:legend>
+  <cs:plotArea mods="allowNoFillOverride allowNoLineOverride">
+    <cs:lnRef idx="0"/>
+    <cs:fillRef idx="0"/>
+    <cs:effectRef idx="0"/>
+    <cs:fontRef idx="minor">
+      <a:schemeClr val="tx1"/>
+    </cs:fontRef>
+  </cs:plotArea>
+  <cs:plotArea3D mods="allowNoFillOverride allowNoLineOverride">
+    <cs:lnRef idx="0"/>
+    <cs:fillRef idx="0"/>
+    <cs:effectRef idx="0"/>
+    <cs:fontRef idx="minor">
+      <a:schemeClr val="tx1"/>
+    </cs:fontRef>
+  </cs:plotArea3D>
+  <cs:seriesAxis>
+    <cs:lnRef idx="0"/>
+    <cs:fillRef idx="0"/>
+    <cs:effectRef idx="0"/>
+    <cs:fontRef idx="minor">
+      <a:schemeClr val="tx1">
+        <a:lumMod val="65000"/>
+        <a:lumOff val="35000"/>
+      </a:schemeClr>
+    </cs:fontRef>
+    <cs:defRPr sz="900" kern="1200"/>
+  </cs:seriesAxis>
+  <cs:seriesLine>
+    <cs:lnRef idx="0"/>
+    <cs:fillRef idx="0"/>
+    <cs:effectRef idx="0"/>
+    <cs:fontRef idx="minor">
+      <a:schemeClr val="tx1"/>
+    </cs:fontRef>
+    <cs:spPr>
+      <a:ln w="9525" cap="flat" cmpd="sng" algn="ctr">
+        <a:solidFill>
+          <a:schemeClr val="tx1">
+            <a:lumMod val="35000"/>
+            <a:lumOff val="65000"/>
+          </a:schemeClr>
+        </a:solidFill>
+        <a:round/>
+      </a:ln>
+    </cs:spPr>
+  </cs:seriesLine>
+  <cs:title>
+    <cs:lnRef idx="0"/>
+    <cs:fillRef idx="0"/>
+    <cs:effectRef idx="0"/>
+    <cs:fontRef idx="minor">
+      <a:schemeClr val="tx1">
+        <a:lumMod val="65000"/>
+        <a:lumOff val="35000"/>
+      </a:schemeClr>
+    </cs:fontRef>
+    <cs:defRPr sz="1400" b="0" kern="1200" spc="0" baseline="0"/>
+  </cs:title>
+  <cs:trendline>
+    <cs:lnRef idx="0">
+      <cs:styleClr val="auto"/>
+    </cs:lnRef>
+    <cs:fillRef idx="0"/>
+    <cs:effectRef idx="0"/>
+    <cs:fontRef idx="minor">
+      <a:schemeClr val="tx1"/>
+    </cs:fontRef>
+    <cs:spPr>
+      <a:ln w="19050" cap="rnd">
+        <a:solidFill>
+          <a:schemeClr val="phClr"/>
+        </a:solidFill>
+        <a:prstDash val="sysDot"/>
+      </a:ln>
+    </cs:spPr>
+  </cs:trendline>
+  <cs:trendlineLabel>
+    <cs:lnRef idx="0"/>
+    <cs:fillRef idx="0"/>
+    <cs:effectRef idx="0"/>
+    <cs:fontRef idx="minor">
+      <a:schemeClr val="tx1">
+        <a:lumMod val="65000"/>
+        <a:lumOff val="35000"/>
+      </a:schemeClr>
+    </cs:fontRef>
+    <cs:defRPr sz="900" kern="1200"/>
+  </cs:trendlineLabel>
+  <cs:upBar>
+    <cs:lnRef idx="0"/>
+    <cs:fillRef idx="0"/>
+    <cs:effectRef idx="0"/>
+    <cs:fontRef idx="minor">
+      <a:schemeClr val="dk1"/>
+    </cs:fontRef>
+    <cs:spPr>
+      <a:solidFill>
+        <a:schemeClr val="lt1"/>
+      </a:solidFill>
+      <a:ln w="9525">
+        <a:solidFill>
+          <a:schemeClr val="tx1">
+            <a:lumMod val="15000"/>
+            <a:lumOff val="85000"/>
+          </a:schemeClr>
+        </a:solidFill>
+      </a:ln>
+    </cs:spPr>
+  </cs:upBar>
+  <cs:valueAxis>
+    <cs:lnRef idx="0"/>
+    <cs:fillRef idx="0"/>
+    <cs:effectRef idx="0"/>
+    <cs:fontRef idx="minor">
+      <a:schemeClr val="tx1">
+        <a:lumMod val="65000"/>
+        <a:lumOff val="35000"/>
+      </a:schemeClr>
+    </cs:fontRef>
+    <cs:defRPr sz="900" kern="1200"/>
+  </cs:valueAxis>
+  <cs:wall>
+    <cs:lnRef idx="0"/>
+    <cs:fillRef idx="0"/>
+    <cs:effectRef idx="0"/>
+    <cs:fontRef idx="minor">
+      <a:schemeClr val="tx1"/>
+    </cs:fontRef>
+    <cs:spPr>
+      <a:noFill/>
+      <a:ln>
+        <a:noFill/>
+      </a:ln>
+    </cs:spPr>
+  </cs:wall>
+</cs:chartStyle>
+</file>
+
 <file path=word/theme/theme1.xml><?xml version="1.0" encoding="utf-8"?>
 <a:theme xmlns:a="http://schemas.openxmlformats.org/drawingml/2006/main" name="Tema di Office">
   <a:themeElements>
@@ -18591,7 +20617,7 @@
 </file>
 
 <file path=customXml/itemProps1.xml><?xml version="1.0" encoding="utf-8"?>
-<ds:datastoreItem xmlns:ds="http://schemas.openxmlformats.org/officeDocument/2006/customXml" ds:itemID="{5E4FAE22-7842-C744-9D28-441CF424FD63}">
+<ds:datastoreItem xmlns:ds="http://schemas.openxmlformats.org/officeDocument/2006/customXml" ds:itemID="{AFDEB796-1D3E-42BE-A1C1-108E218E0474}">
   <ds:schemaRefs>
     <ds:schemaRef ds:uri="http://schemas.openxmlformats.org/officeDocument/2006/bibliography"/>
   </ds:schemaRefs>

</xml_diff>

<commit_message>
aggiunto grafico a barre grado soddisfazione
</commit_message>
<xml_diff>
--- a/Documentazione/Assignment3.docx
+++ b/Documentazione/Assignment3.docx
@@ -5770,8 +5770,14 @@
     <w:p>
       <w:pPr>
         <w:pStyle w:val="MioCorpo"/>
-      </w:pPr>
-      <w:r>
+        <w:rPr>
+          <w:b/>
+        </w:rPr>
+      </w:pPr>
+      <w:r>
+        <w:rPr>
+          <w:b/>
+        </w:rPr>
         <w:t>________________________________________________________________________________</w:t>
       </w:r>
     </w:p>
@@ -6764,27 +6770,14 @@
                             <w:r>
                               <w:t xml:space="preserve">Figura </w:t>
                             </w:r>
-                            <w:r>
-                              <w:fldChar w:fldCharType="begin"/>
-                            </w:r>
-                            <w:r>
-                              <w:instrText xml:space="preserve"> SEQ Figura \* ARABIC </w:instrText>
-                            </w:r>
-                            <w:r>
-                              <w:fldChar w:fldCharType="separate"/>
-                            </w:r>
-                            <w:r>
-                              <w:rPr>
-                                <w:noProof/>
-                              </w:rPr>
-                              <w:t>1</w:t>
-                            </w:r>
-                            <w:r>
-                              <w:rPr>
-                                <w:noProof/>
-                              </w:rPr>
-                              <w:fldChar w:fldCharType="end"/>
-                            </w:r>
+                            <w:fldSimple w:instr=" SEQ Figura \* ARABIC ">
+                              <w:r>
+                                <w:rPr>
+                                  <w:noProof/>
+                                </w:rPr>
+                                <w:t>1</w:t>
+                              </w:r>
+                            </w:fldSimple>
                             <w:r>
                               <w:t xml:space="preserve"> - Esempio di registrazione schermo (doppio click per avviare)</w:t>
                             </w:r>
@@ -6823,27 +6816,14 @@
                       <w:r>
                         <w:t xml:space="preserve">Figura </w:t>
                       </w:r>
-                      <w:r>
-                        <w:fldChar w:fldCharType="begin"/>
-                      </w:r>
-                      <w:r>
-                        <w:instrText xml:space="preserve"> SEQ Figura \* ARABIC </w:instrText>
-                      </w:r>
-                      <w:r>
-                        <w:fldChar w:fldCharType="separate"/>
-                      </w:r>
-                      <w:r>
-                        <w:rPr>
-                          <w:noProof/>
-                        </w:rPr>
-                        <w:t>1</w:t>
-                      </w:r>
-                      <w:r>
-                        <w:rPr>
-                          <w:noProof/>
-                        </w:rPr>
-                        <w:fldChar w:fldCharType="end"/>
-                      </w:r>
+                      <w:fldSimple w:instr=" SEQ Figura \* ARABIC ">
+                        <w:r>
+                          <w:rPr>
+                            <w:noProof/>
+                          </w:rPr>
+                          <w:t>1</w:t>
+                        </w:r>
+                      </w:fldSimple>
                       <w:r>
                         <w:t xml:space="preserve"> - Esempio di registrazione schermo (doppio click per avviare)</w:t>
                       </w:r>
@@ -9378,7 +9358,6 @@
           <w:rFonts w:eastAsiaTheme="minorEastAsia" w:cstheme="minorHAnsi"/>
         </w:rPr>
       </w:pPr>
-      <w:bookmarkStart w:id="24" w:name="_GoBack"/>
       <w:r>
         <w:rPr>
           <w:rFonts w:cstheme="minorHAnsi"/>
@@ -9399,22 +9378,21 @@
           </wp:inline>
         </w:drawing>
       </w:r>
+    </w:p>
+    <w:p>
+      <w:pPr>
+        <w:pStyle w:val="Titolo2"/>
+      </w:pPr>
+      <w:bookmarkStart w:id="24" w:name="_Toc11488696"/>
+    </w:p>
+    <w:p>
+      <w:pPr>
+        <w:pStyle w:val="Titolo2"/>
+      </w:pPr>
+      <w:r>
+        <w:t>Tempo impiegato</w:t>
+      </w:r>
       <w:bookmarkEnd w:id="24"/>
-    </w:p>
-    <w:p>
-      <w:pPr>
-        <w:pStyle w:val="Titolo2"/>
-      </w:pPr>
-      <w:bookmarkStart w:id="25" w:name="_Toc11488696"/>
-    </w:p>
-    <w:p>
-      <w:pPr>
-        <w:pStyle w:val="Titolo2"/>
-      </w:pPr>
-      <w:r>
-        <w:t>Tempo impiegato</w:t>
-      </w:r>
-      <w:bookmarkEnd w:id="25"/>
     </w:p>
     <w:p>
       <w:pPr>
@@ -11442,11 +11420,11 @@
       <w:pPr>
         <w:pStyle w:val="Titolo2"/>
       </w:pPr>
-      <w:bookmarkStart w:id="26" w:name="_Toc11488697"/>
+      <w:bookmarkStart w:id="25" w:name="_Toc11488697"/>
       <w:r>
         <w:t>Numero errori</w:t>
       </w:r>
-      <w:bookmarkEnd w:id="26"/>
+      <w:bookmarkEnd w:id="25"/>
     </w:p>
     <w:p>
       <w:pPr>
@@ -13174,89 +13152,565 @@
     </w:p>
     <w:p>
       <w:pPr>
-        <w:rPr>
-          <w:rFonts w:cstheme="minorHAnsi"/>
-        </w:rPr>
-      </w:pPr>
-    </w:p>
-    <w:p>
-      <w:pPr>
-        <w:rPr>
-          <w:rFonts w:cstheme="minorHAnsi"/>
-        </w:rPr>
-      </w:pPr>
-    </w:p>
-    <w:p>
-      <w:pPr>
-        <w:rPr>
-          <w:rFonts w:cstheme="minorHAnsi"/>
-        </w:rPr>
-      </w:pPr>
-    </w:p>
-    <w:p>
-      <w:pPr>
-        <w:rPr>
-          <w:rFonts w:cstheme="minorHAnsi"/>
-        </w:rPr>
-      </w:pPr>
-    </w:p>
-    <w:p>
-      <w:pPr>
-        <w:rPr>
-          <w:rFonts w:cstheme="minorHAnsi"/>
-        </w:rPr>
-      </w:pPr>
-    </w:p>
-    <w:p>
-      <w:pPr>
-        <w:rPr>
-          <w:rFonts w:cstheme="minorHAnsi"/>
-        </w:rPr>
-      </w:pPr>
-    </w:p>
-    <w:p>
-      <w:pPr>
-        <w:rPr>
-          <w:rFonts w:cstheme="minorHAnsi"/>
-        </w:rPr>
-      </w:pPr>
-    </w:p>
-    <w:p>
-      <w:pPr>
-        <w:rPr>
-          <w:rFonts w:cstheme="minorHAnsi"/>
-        </w:rPr>
-      </w:pPr>
-    </w:p>
-    <w:p>
-      <w:pPr>
-        <w:rPr>
-          <w:rFonts w:cstheme="minorHAnsi"/>
-        </w:rPr>
-      </w:pPr>
-    </w:p>
-    <w:p>
-      <w:pPr>
-        <w:rPr>
-          <w:rFonts w:cstheme="minorHAnsi"/>
-        </w:rPr>
-      </w:pPr>
-    </w:p>
-    <w:p>
-      <w:pPr>
-        <w:rPr>
-          <w:rFonts w:cstheme="minorHAnsi"/>
-        </w:rPr>
-      </w:pPr>
-    </w:p>
+        <w:pStyle w:val="Titolo2"/>
+      </w:pPr>
+      <w:r>
+        <w:t xml:space="preserve">Risultati operazioni tramite feedback dell’utente </w:t>
+      </w:r>
+    </w:p>
+    <w:p>
+      <w:r>
+        <w:t>//non ho idea di cosa scrivere</w:t>
+      </w:r>
+    </w:p>
+    <w:p>
+      <w:pPr>
+        <w:pStyle w:val="Titolo2"/>
+      </w:pPr>
+      <w:r>
+        <w:t>Soddisfazione utenti</w:t>
+      </w:r>
+    </w:p>
+    <w:p>
+      <w:r>
+        <w:t xml:space="preserve">Tramite il questionario che segue la scala di </w:t>
+      </w:r>
+      <w:proofErr w:type="spellStart"/>
+      <w:r>
+        <w:t>Likert</w:t>
+      </w:r>
+      <w:proofErr w:type="spellEnd"/>
+      <w:r>
+        <w:t xml:space="preserve"> abbiamo rilevato il grado di soddisfazione dell’utente che ha usato l’applicativo. Il questionario riportato precedentemente consta di 10 domande (con un punteggio da 1 a 5, per un totale massimo di 50) chiuse e 3 domande aperte. Alle domande aperte non è dato un punteggio, in quanto servono solo a capire se per l’utente il sistema potrebbe migliorare ulteriormente. Riportiamo quindi un grafico contenente tutti punteggi dei test degli utenti.</w:t>
+      </w:r>
+    </w:p>
+    <w:tbl>
+      <w:tblPr>
+        <w:tblStyle w:val="Grigliatabella"/>
+        <w:tblW w:w="0" w:type="auto"/>
+        <w:tblLook w:val="04A0" w:firstRow="1" w:lastRow="0" w:firstColumn="1" w:lastColumn="0" w:noHBand="0" w:noVBand="1"/>
+      </w:tblPr>
+      <w:tblGrid>
+        <w:gridCol w:w="1949"/>
+        <w:gridCol w:w="1949"/>
+        <w:gridCol w:w="1950"/>
+      </w:tblGrid>
+      <w:tr>
+        <w:trPr>
+          <w:trHeight w:val="254"/>
+        </w:trPr>
+        <w:tc>
+          <w:tcPr>
+            <w:tcW w:w="1949" w:type="dxa"/>
+            <w:shd w:val="clear" w:color="auto" w:fill="4472C4" w:themeFill="accent1"/>
+          </w:tcPr>
+          <w:p>
+            <w:r>
+              <w:rPr>
+                <w:color w:val="FFFFFF" w:themeColor="background1"/>
+              </w:rPr>
+              <w:t>Utente</w:t>
+            </w:r>
+          </w:p>
+        </w:tc>
+        <w:tc>
+          <w:tcPr>
+            <w:tcW w:w="1949" w:type="dxa"/>
+            <w:shd w:val="clear" w:color="auto" w:fill="4472C4" w:themeFill="accent1"/>
+          </w:tcPr>
+          <w:p>
+            <w:r>
+              <w:rPr>
+                <w:color w:val="FFFFFF" w:themeColor="background1"/>
+              </w:rPr>
+              <w:t xml:space="preserve">Tipo Utente </w:t>
+            </w:r>
+          </w:p>
+        </w:tc>
+        <w:tc>
+          <w:tcPr>
+            <w:tcW w:w="1950" w:type="dxa"/>
+            <w:shd w:val="clear" w:color="auto" w:fill="4472C4" w:themeFill="accent1"/>
+          </w:tcPr>
+          <w:p>
+            <w:r>
+              <w:rPr>
+                <w:color w:val="FFFFFF" w:themeColor="background1"/>
+              </w:rPr>
+              <w:t>Punteggio</w:t>
+            </w:r>
+          </w:p>
+        </w:tc>
+      </w:tr>
+      <w:tr>
+        <w:trPr>
+          <w:trHeight w:val="254"/>
+        </w:trPr>
+        <w:tc>
+          <w:tcPr>
+            <w:tcW w:w="1949" w:type="dxa"/>
+          </w:tcPr>
+          <w:p>
+            <w:r>
+              <w:t>Esperto</w:t>
+            </w:r>
+          </w:p>
+        </w:tc>
+        <w:tc>
+          <w:tcPr>
+            <w:tcW w:w="1949" w:type="dxa"/>
+          </w:tcPr>
+          <w:p>
+            <w:r>
+              <w:t>Utente_1</w:t>
+            </w:r>
+          </w:p>
+        </w:tc>
+        <w:tc>
+          <w:tcPr>
+            <w:tcW w:w="1950" w:type="dxa"/>
+          </w:tcPr>
+          <w:p>
+            <w:r>
+              <w:t>46</w:t>
+            </w:r>
+          </w:p>
+        </w:tc>
+      </w:tr>
+      <w:tr>
+        <w:trPr>
+          <w:trHeight w:val="267"/>
+        </w:trPr>
+        <w:tc>
+          <w:tcPr>
+            <w:tcW w:w="1949" w:type="dxa"/>
+          </w:tcPr>
+          <w:p>
+            <w:r>
+              <w:t>Esperto</w:t>
+            </w:r>
+          </w:p>
+        </w:tc>
+        <w:tc>
+          <w:tcPr>
+            <w:tcW w:w="1949" w:type="dxa"/>
+          </w:tcPr>
+          <w:p>
+            <w:r>
+              <w:t>Utente_2</w:t>
+            </w:r>
+          </w:p>
+        </w:tc>
+        <w:tc>
+          <w:tcPr>
+            <w:tcW w:w="1950" w:type="dxa"/>
+          </w:tcPr>
+          <w:p>
+            <w:r>
+              <w:t>50</w:t>
+            </w:r>
+          </w:p>
+        </w:tc>
+      </w:tr>
+      <w:tr>
+        <w:trPr>
+          <w:trHeight w:val="254"/>
+        </w:trPr>
+        <w:tc>
+          <w:tcPr>
+            <w:tcW w:w="1949" w:type="dxa"/>
+          </w:tcPr>
+          <w:p>
+            <w:r>
+              <w:t>Esperto</w:t>
+            </w:r>
+          </w:p>
+        </w:tc>
+        <w:tc>
+          <w:tcPr>
+            <w:tcW w:w="1949" w:type="dxa"/>
+          </w:tcPr>
+          <w:p>
+            <w:r>
+              <w:t>Utente_3</w:t>
+            </w:r>
+          </w:p>
+        </w:tc>
+        <w:tc>
+          <w:tcPr>
+            <w:tcW w:w="1950" w:type="dxa"/>
+          </w:tcPr>
+          <w:p>
+            <w:r>
+              <w:t>43</w:t>
+            </w:r>
+          </w:p>
+        </w:tc>
+      </w:tr>
+      <w:tr>
+        <w:trPr>
+          <w:trHeight w:val="254"/>
+        </w:trPr>
+        <w:tc>
+          <w:tcPr>
+            <w:tcW w:w="1949" w:type="dxa"/>
+          </w:tcPr>
+          <w:p>
+            <w:r>
+              <w:t>Esperto</w:t>
+            </w:r>
+          </w:p>
+        </w:tc>
+        <w:tc>
+          <w:tcPr>
+            <w:tcW w:w="1949" w:type="dxa"/>
+          </w:tcPr>
+          <w:p>
+            <w:r>
+              <w:t>Utente_4</w:t>
+            </w:r>
+          </w:p>
+        </w:tc>
+        <w:tc>
+          <w:tcPr>
+            <w:tcW w:w="1950" w:type="dxa"/>
+          </w:tcPr>
+          <w:p>
+            <w:r>
+              <w:t>48</w:t>
+            </w:r>
+          </w:p>
+        </w:tc>
+      </w:tr>
+      <w:tr>
+        <w:trPr>
+          <w:trHeight w:val="254"/>
+        </w:trPr>
+        <w:tc>
+          <w:tcPr>
+            <w:tcW w:w="1949" w:type="dxa"/>
+          </w:tcPr>
+          <w:p>
+            <w:r>
+              <w:t>Esperto</w:t>
+            </w:r>
+          </w:p>
+        </w:tc>
+        <w:tc>
+          <w:tcPr>
+            <w:tcW w:w="1949" w:type="dxa"/>
+          </w:tcPr>
+          <w:p>
+            <w:r>
+              <w:t>Utente_5</w:t>
+            </w:r>
+          </w:p>
+        </w:tc>
+        <w:tc>
+          <w:tcPr>
+            <w:tcW w:w="1950" w:type="dxa"/>
+          </w:tcPr>
+          <w:p>
+            <w:r>
+              <w:t>45</w:t>
+            </w:r>
+          </w:p>
+        </w:tc>
+      </w:tr>
+      <w:tr>
+        <w:trPr>
+          <w:trHeight w:val="254"/>
+        </w:trPr>
+        <w:tc>
+          <w:tcPr>
+            <w:tcW w:w="1949" w:type="dxa"/>
+          </w:tcPr>
+          <w:p/>
+        </w:tc>
+        <w:tc>
+          <w:tcPr>
+            <w:tcW w:w="1949" w:type="dxa"/>
+          </w:tcPr>
+          <w:p/>
+        </w:tc>
+        <w:tc>
+          <w:tcPr>
+            <w:tcW w:w="1950" w:type="dxa"/>
+          </w:tcPr>
+          <w:p/>
+        </w:tc>
+      </w:tr>
+      <w:tr>
+        <w:trPr>
+          <w:trHeight w:val="267"/>
+        </w:trPr>
+        <w:tc>
+          <w:tcPr>
+            <w:tcW w:w="1949" w:type="dxa"/>
+          </w:tcPr>
+          <w:p>
+            <w:r>
+              <w:t>Principiante</w:t>
+            </w:r>
+          </w:p>
+        </w:tc>
+        <w:tc>
+          <w:tcPr>
+            <w:tcW w:w="1949" w:type="dxa"/>
+          </w:tcPr>
+          <w:p>
+            <w:r>
+              <w:t>Utente_6</w:t>
+            </w:r>
+          </w:p>
+        </w:tc>
+        <w:tc>
+          <w:tcPr>
+            <w:tcW w:w="1950" w:type="dxa"/>
+          </w:tcPr>
+          <w:p>
+            <w:r>
+              <w:t>43</w:t>
+            </w:r>
+          </w:p>
+        </w:tc>
+      </w:tr>
+      <w:tr>
+        <w:trPr>
+          <w:trHeight w:val="254"/>
+        </w:trPr>
+        <w:tc>
+          <w:tcPr>
+            <w:tcW w:w="1949" w:type="dxa"/>
+          </w:tcPr>
+          <w:p>
+            <w:r>
+              <w:t>Principiante</w:t>
+            </w:r>
+          </w:p>
+        </w:tc>
+        <w:tc>
+          <w:tcPr>
+            <w:tcW w:w="1949" w:type="dxa"/>
+          </w:tcPr>
+          <w:p>
+            <w:r>
+              <w:t>Utente_7</w:t>
+            </w:r>
+          </w:p>
+        </w:tc>
+        <w:tc>
+          <w:tcPr>
+            <w:tcW w:w="1950" w:type="dxa"/>
+          </w:tcPr>
+          <w:p>
+            <w:r>
+              <w:t>42</w:t>
+            </w:r>
+          </w:p>
+        </w:tc>
+      </w:tr>
+      <w:tr>
+        <w:trPr>
+          <w:trHeight w:val="254"/>
+        </w:trPr>
+        <w:tc>
+          <w:tcPr>
+            <w:tcW w:w="1949" w:type="dxa"/>
+          </w:tcPr>
+          <w:p>
+            <w:r>
+              <w:t>Principiante</w:t>
+            </w:r>
+          </w:p>
+        </w:tc>
+        <w:tc>
+          <w:tcPr>
+            <w:tcW w:w="1949" w:type="dxa"/>
+          </w:tcPr>
+          <w:p>
+            <w:r>
+              <w:t>Utente_8</w:t>
+            </w:r>
+          </w:p>
+        </w:tc>
+        <w:tc>
+          <w:tcPr>
+            <w:tcW w:w="1950" w:type="dxa"/>
+          </w:tcPr>
+          <w:p>
+            <w:r>
+              <w:t>40</w:t>
+            </w:r>
+          </w:p>
+        </w:tc>
+      </w:tr>
+      <w:tr>
+        <w:trPr>
+          <w:trHeight w:val="254"/>
+        </w:trPr>
+        <w:tc>
+          <w:tcPr>
+            <w:tcW w:w="1949" w:type="dxa"/>
+          </w:tcPr>
+          <w:p>
+            <w:r>
+              <w:t>Principiante</w:t>
+            </w:r>
+          </w:p>
+        </w:tc>
+        <w:tc>
+          <w:tcPr>
+            <w:tcW w:w="1949" w:type="dxa"/>
+          </w:tcPr>
+          <w:p>
+            <w:r>
+              <w:t>Utente_9</w:t>
+            </w:r>
+          </w:p>
+        </w:tc>
+        <w:tc>
+          <w:tcPr>
+            <w:tcW w:w="1950" w:type="dxa"/>
+          </w:tcPr>
+          <w:p>
+            <w:r>
+              <w:t>37</w:t>
+            </w:r>
+          </w:p>
+        </w:tc>
+      </w:tr>
+      <w:tr>
+        <w:trPr>
+          <w:trHeight w:val="254"/>
+        </w:trPr>
+        <w:tc>
+          <w:tcPr>
+            <w:tcW w:w="1949" w:type="dxa"/>
+          </w:tcPr>
+          <w:p>
+            <w:r>
+              <w:t>Principiante</w:t>
+            </w:r>
+          </w:p>
+        </w:tc>
+        <w:tc>
+          <w:tcPr>
+            <w:tcW w:w="1949" w:type="dxa"/>
+          </w:tcPr>
+          <w:p>
+            <w:r>
+              <w:t>Utente_10</w:t>
+            </w:r>
+          </w:p>
+        </w:tc>
+        <w:tc>
+          <w:tcPr>
+            <w:tcW w:w="1950" w:type="dxa"/>
+          </w:tcPr>
+          <w:p>
+            <w:r>
+              <w:t>49</w:t>
+            </w:r>
+          </w:p>
+        </w:tc>
+      </w:tr>
+    </w:tbl>
+    <w:p/>
     <w:p>
       <w:pPr>
         <w:rPr>
           <w:rFonts w:eastAsiaTheme="majorEastAsia" w:cstheme="minorHAnsi"/>
-          <w:color w:val="2F5496" w:themeColor="accent1" w:themeShade="BF"/>
-          <w:sz w:val="26"/>
-          <w:szCs w:val="26"/>
-        </w:rPr>
+          <w:color w:val="000000" w:themeColor="text1"/>
+          <w:szCs w:val="24"/>
+        </w:rPr>
+      </w:pPr>
+      <w:r>
+        <w:rPr>
+          <w:rFonts w:eastAsiaTheme="majorEastAsia" w:cstheme="minorHAnsi"/>
+          <w:color w:val="000000" w:themeColor="text1"/>
+          <w:szCs w:val="24"/>
+        </w:rPr>
+        <w:t>Il calcolo del punteggio è stato effettuato sommando le risposte date dagli utenti. Questi valori sono riportati in percentuale in seguito, per ottenere un grafico a torta. Per il grafico a barre è riporta</w:t>
+      </w:r>
+      <w:r>
+        <w:rPr>
+          <w:rFonts w:eastAsiaTheme="majorEastAsia" w:cstheme="minorHAnsi"/>
+          <w:color w:val="000000" w:themeColor="text1"/>
+          <w:szCs w:val="24"/>
+        </w:rPr>
+        <w:t>to semplicemente il numero.</w:t>
+      </w:r>
+    </w:p>
+    <w:p>
+      <w:pPr>
+        <w:pStyle w:val="Titolo1"/>
+      </w:pPr>
+      <w:r>
+        <w:rPr>
+          <w:noProof/>
+        </w:rPr>
+        <w:lastRenderedPageBreak/>
+        <w:drawing>
+          <wp:inline distT="0" distB="0" distL="0" distR="0" wp14:anchorId="0109C97D" wp14:editId="6B65D4CD">
+            <wp:extent cx="5486400" cy="3200400"/>
+            <wp:effectExtent l="0" t="0" r="0" b="0"/>
+            <wp:docPr id="9" name="Grafico 9"/>
+            <wp:cNvGraphicFramePr/>
+            <a:graphic xmlns:a="http://schemas.openxmlformats.org/drawingml/2006/main">
+              <a:graphicData uri="http://schemas.openxmlformats.org/drawingml/2006/chart">
+                <c:chart xmlns:c="http://schemas.openxmlformats.org/drawingml/2006/chart" xmlns:r="http://schemas.openxmlformats.org/officeDocument/2006/relationships" r:id="rId14"/>
+              </a:graphicData>
+            </a:graphic>
+          </wp:inline>
+        </w:drawing>
+      </w:r>
+    </w:p>
+    <w:p>
+      <w:pPr>
+        <w:pStyle w:val="Titolo1"/>
+      </w:pPr>
+    </w:p>
+    <w:p>
+      <w:pPr>
+        <w:pStyle w:val="Titolo1"/>
+      </w:pPr>
+      <w:bookmarkStart w:id="26" w:name="_GoBack"/>
+      <w:bookmarkEnd w:id="26"/>
+    </w:p>
+    <w:p>
+      <w:pPr>
+        <w:pStyle w:val="Titolo1"/>
+      </w:pPr>
+    </w:p>
+    <w:p>
+      <w:pPr>
+        <w:pStyle w:val="Titolo1"/>
+      </w:pPr>
+    </w:p>
+    <w:p>
+      <w:pPr>
+        <w:pStyle w:val="Titolo1"/>
+      </w:pPr>
+    </w:p>
+    <w:p>
+      <w:pPr>
+        <w:pStyle w:val="Titolo1"/>
+      </w:pPr>
+    </w:p>
+    <w:p>
+      <w:pPr>
+        <w:pStyle w:val="Titolo1"/>
+      </w:pPr>
+    </w:p>
+    <w:p>
+      <w:pPr>
+        <w:pStyle w:val="Titolo1"/>
+      </w:pPr>
+    </w:p>
+    <w:p>
+      <w:pPr>
+        <w:pStyle w:val="Titolo1"/>
       </w:pPr>
     </w:p>
     <w:p>
@@ -13294,8 +13748,8 @@
     </w:p>
     <w:p/>
     <w:sectPr>
-      <w:footerReference w:type="even" r:id="rId14"/>
-      <w:footerReference w:type="default" r:id="rId15"/>
+      <w:footerReference w:type="even" r:id="rId15"/>
+      <w:footerReference w:type="default" r:id="rId16"/>
       <w:pgSz w:w="11906" w:h="16838"/>
       <w:pgMar w:top="1417" w:right="1134" w:bottom="1134" w:left="1134" w:header="708" w:footer="708" w:gutter="0"/>
       <w:cols w:space="708"/>
@@ -13343,11 +13797,6 @@
         <w:docPartUnique/>
       </w:docPartObj>
     </w:sdtPr>
-    <w:sdtEndPr>
-      <w:rPr>
-        <w:rStyle w:val="Numeropagina"/>
-      </w:rPr>
-    </w:sdtEndPr>
     <w:sdtContent>
       <w:p>
         <w:pPr>
@@ -13400,11 +13849,6 @@
         <w:docPartUnique/>
       </w:docPartObj>
     </w:sdtPr>
-    <w:sdtEndPr>
-      <w:rPr>
-        <w:rStyle w:val="Numeropagina"/>
-      </w:rPr>
-    </w:sdtEndPr>
     <w:sdtContent>
       <w:p>
         <w:pPr>
@@ -16732,7 +17176,6 @@
   <w:style w:type="character" w:default="1" w:styleId="Carpredefinitoparagrafo">
     <w:name w:val="Default Paragraph Font"/>
     <w:uiPriority w:val="1"/>
-    <w:semiHidden/>
     <w:unhideWhenUsed/>
   </w:style>
   <w:style w:type="table" w:default="1" w:styleId="Tabellanormale">
@@ -18688,6 +19131,365 @@
 </c:chartSpace>
 </file>
 
+<file path=word/charts/chart4.xml><?xml version="1.0" encoding="utf-8"?>
+<c:chartSpace xmlns:c="http://schemas.openxmlformats.org/drawingml/2006/chart" xmlns:a="http://schemas.openxmlformats.org/drawingml/2006/main" xmlns:r="http://schemas.openxmlformats.org/officeDocument/2006/relationships" xmlns:c16r2="http://schemas.microsoft.com/office/drawing/2015/06/chart">
+  <c:date1904 val="0"/>
+  <c:lang val="it-IT"/>
+  <c:roundedCorners val="0"/>
+  <mc:AlternateContent xmlns:mc="http://schemas.openxmlformats.org/markup-compatibility/2006">
+    <mc:Choice xmlns:c14="http://schemas.microsoft.com/office/drawing/2007/8/2/chart" Requires="c14">
+      <c14:style val="102"/>
+    </mc:Choice>
+    <mc:Fallback>
+      <c:style val="2"/>
+    </mc:Fallback>
+  </mc:AlternateContent>
+  <c:chart>
+    <c:title>
+      <c:overlay val="0"/>
+      <c:spPr>
+        <a:noFill/>
+        <a:ln>
+          <a:noFill/>
+        </a:ln>
+        <a:effectLst/>
+      </c:spPr>
+      <c:txPr>
+        <a:bodyPr rot="0" spcFirstLastPara="1" vertOverflow="ellipsis" vert="horz" wrap="square" anchor="ctr" anchorCtr="1"/>
+        <a:lstStyle/>
+        <a:p>
+          <a:pPr>
+            <a:defRPr sz="1400" b="0" i="0" u="none" strike="noStrike" kern="1200" spc="0" baseline="0">
+              <a:solidFill>
+                <a:schemeClr val="tx1">
+                  <a:lumMod val="65000"/>
+                  <a:lumOff val="35000"/>
+                </a:schemeClr>
+              </a:solidFill>
+              <a:latin typeface="+mn-lt"/>
+              <a:ea typeface="+mn-ea"/>
+              <a:cs typeface="+mn-cs"/>
+            </a:defRPr>
+          </a:pPr>
+          <a:endParaRPr lang="it-IT"/>
+        </a:p>
+      </c:txPr>
+    </c:title>
+    <c:autoTitleDeleted val="0"/>
+    <c:plotArea>
+      <c:layout/>
+      <c:barChart>
+        <c:barDir val="col"/>
+        <c:grouping val="clustered"/>
+        <c:varyColors val="0"/>
+        <c:ser>
+          <c:idx val="0"/>
+          <c:order val="0"/>
+          <c:tx>
+            <c:strRef>
+              <c:f>Foglio1!$B$1</c:f>
+              <c:strCache>
+                <c:ptCount val="1"/>
+                <c:pt idx="0">
+                  <c:v>Grado soddisfazione utenti</c:v>
+                </c:pt>
+              </c:strCache>
+            </c:strRef>
+          </c:tx>
+          <c:spPr>
+            <a:solidFill>
+              <a:schemeClr val="accent1"/>
+            </a:solidFill>
+            <a:ln>
+              <a:noFill/>
+            </a:ln>
+            <a:effectLst/>
+          </c:spPr>
+          <c:invertIfNegative val="0"/>
+          <c:cat>
+            <c:strRef>
+              <c:f>Foglio1!$A$2:$A$11</c:f>
+              <c:strCache>
+                <c:ptCount val="10"/>
+                <c:pt idx="0">
+                  <c:v>Utente 1 </c:v>
+                </c:pt>
+                <c:pt idx="1">
+                  <c:v>Utente 2 </c:v>
+                </c:pt>
+                <c:pt idx="2">
+                  <c:v>Utente 3 </c:v>
+                </c:pt>
+                <c:pt idx="3">
+                  <c:v>Utente 4 </c:v>
+                </c:pt>
+                <c:pt idx="4">
+                  <c:v>Utente 5 </c:v>
+                </c:pt>
+                <c:pt idx="5">
+                  <c:v>Utente 6</c:v>
+                </c:pt>
+                <c:pt idx="6">
+                  <c:v>Utente 7 </c:v>
+                </c:pt>
+                <c:pt idx="7">
+                  <c:v>Utente 8 </c:v>
+                </c:pt>
+                <c:pt idx="8">
+                  <c:v>Utente 9 </c:v>
+                </c:pt>
+                <c:pt idx="9">
+                  <c:v>Utente 10</c:v>
+                </c:pt>
+              </c:strCache>
+            </c:strRef>
+          </c:cat>
+          <c:val>
+            <c:numRef>
+              <c:f>Foglio1!$B$2:$B$11</c:f>
+              <c:numCache>
+                <c:formatCode>General</c:formatCode>
+                <c:ptCount val="10"/>
+                <c:pt idx="0">
+                  <c:v>46</c:v>
+                </c:pt>
+                <c:pt idx="1">
+                  <c:v>50</c:v>
+                </c:pt>
+                <c:pt idx="2">
+                  <c:v>43</c:v>
+                </c:pt>
+                <c:pt idx="3">
+                  <c:v>48</c:v>
+                </c:pt>
+                <c:pt idx="4">
+                  <c:v>45</c:v>
+                </c:pt>
+                <c:pt idx="5">
+                  <c:v>43</c:v>
+                </c:pt>
+                <c:pt idx="6">
+                  <c:v>42</c:v>
+                </c:pt>
+                <c:pt idx="7">
+                  <c:v>40</c:v>
+                </c:pt>
+                <c:pt idx="8">
+                  <c:v>37</c:v>
+                </c:pt>
+                <c:pt idx="9">
+                  <c:v>49</c:v>
+                </c:pt>
+              </c:numCache>
+            </c:numRef>
+          </c:val>
+          <c:extLst>
+            <c:ext xmlns:c16="http://schemas.microsoft.com/office/drawing/2014/chart" uri="{C3380CC4-5D6E-409C-BE32-E72D297353CC}">
+              <c16:uniqueId val="{00000000-B5D6-4C8E-8CC2-A460D76341B3}"/>
+            </c:ext>
+          </c:extLst>
+        </c:ser>
+        <c:dLbls>
+          <c:showLegendKey val="0"/>
+          <c:showVal val="0"/>
+          <c:showCatName val="0"/>
+          <c:showSerName val="0"/>
+          <c:showPercent val="0"/>
+          <c:showBubbleSize val="0"/>
+        </c:dLbls>
+        <c:gapWidth val="219"/>
+        <c:overlap val="-27"/>
+        <c:axId val="440223280"/>
+        <c:axId val="440220328"/>
+      </c:barChart>
+      <c:catAx>
+        <c:axId val="440223280"/>
+        <c:scaling>
+          <c:orientation val="minMax"/>
+        </c:scaling>
+        <c:delete val="0"/>
+        <c:axPos val="b"/>
+        <c:numFmt formatCode="General" sourceLinked="1"/>
+        <c:majorTickMark val="none"/>
+        <c:minorTickMark val="none"/>
+        <c:tickLblPos val="nextTo"/>
+        <c:spPr>
+          <a:noFill/>
+          <a:ln w="9525" cap="flat" cmpd="sng" algn="ctr">
+            <a:solidFill>
+              <a:schemeClr val="tx1">
+                <a:lumMod val="15000"/>
+                <a:lumOff val="85000"/>
+              </a:schemeClr>
+            </a:solidFill>
+            <a:round/>
+          </a:ln>
+          <a:effectLst/>
+        </c:spPr>
+        <c:txPr>
+          <a:bodyPr rot="-60000000" spcFirstLastPara="1" vertOverflow="ellipsis" vert="horz" wrap="square" anchor="ctr" anchorCtr="1"/>
+          <a:lstStyle/>
+          <a:p>
+            <a:pPr>
+              <a:defRPr sz="900" b="0" i="0" u="none" strike="noStrike" kern="1200" baseline="0">
+                <a:solidFill>
+                  <a:schemeClr val="tx1">
+                    <a:lumMod val="65000"/>
+                    <a:lumOff val="35000"/>
+                  </a:schemeClr>
+                </a:solidFill>
+                <a:latin typeface="+mn-lt"/>
+                <a:ea typeface="+mn-ea"/>
+                <a:cs typeface="+mn-cs"/>
+              </a:defRPr>
+            </a:pPr>
+            <a:endParaRPr lang="it-IT"/>
+          </a:p>
+        </c:txPr>
+        <c:crossAx val="440220328"/>
+        <c:crosses val="autoZero"/>
+        <c:auto val="1"/>
+        <c:lblAlgn val="ctr"/>
+        <c:lblOffset val="100"/>
+        <c:noMultiLvlLbl val="0"/>
+      </c:catAx>
+      <c:valAx>
+        <c:axId val="440220328"/>
+        <c:scaling>
+          <c:orientation val="minMax"/>
+        </c:scaling>
+        <c:delete val="0"/>
+        <c:axPos val="l"/>
+        <c:majorGridlines>
+          <c:spPr>
+            <a:ln w="9525" cap="flat" cmpd="sng" algn="ctr">
+              <a:solidFill>
+                <a:schemeClr val="tx1">
+                  <a:lumMod val="15000"/>
+                  <a:lumOff val="85000"/>
+                </a:schemeClr>
+              </a:solidFill>
+              <a:round/>
+            </a:ln>
+            <a:effectLst/>
+          </c:spPr>
+        </c:majorGridlines>
+        <c:numFmt formatCode="General" sourceLinked="1"/>
+        <c:majorTickMark val="none"/>
+        <c:minorTickMark val="none"/>
+        <c:tickLblPos val="nextTo"/>
+        <c:spPr>
+          <a:noFill/>
+          <a:ln>
+            <a:noFill/>
+          </a:ln>
+          <a:effectLst/>
+        </c:spPr>
+        <c:txPr>
+          <a:bodyPr rot="-60000000" spcFirstLastPara="1" vertOverflow="ellipsis" vert="horz" wrap="square" anchor="ctr" anchorCtr="1"/>
+          <a:lstStyle/>
+          <a:p>
+            <a:pPr>
+              <a:defRPr sz="900" b="0" i="0" u="none" strike="noStrike" kern="1200" baseline="0">
+                <a:solidFill>
+                  <a:schemeClr val="tx1">
+                    <a:lumMod val="65000"/>
+                    <a:lumOff val="35000"/>
+                  </a:schemeClr>
+                </a:solidFill>
+                <a:latin typeface="+mn-lt"/>
+                <a:ea typeface="+mn-ea"/>
+                <a:cs typeface="+mn-cs"/>
+              </a:defRPr>
+            </a:pPr>
+            <a:endParaRPr lang="it-IT"/>
+          </a:p>
+        </c:txPr>
+        <c:crossAx val="440223280"/>
+        <c:crosses val="autoZero"/>
+        <c:crossBetween val="between"/>
+      </c:valAx>
+      <c:spPr>
+        <a:noFill/>
+        <a:ln>
+          <a:noFill/>
+        </a:ln>
+        <a:effectLst/>
+      </c:spPr>
+    </c:plotArea>
+    <c:legend>
+      <c:legendPos val="b"/>
+      <c:overlay val="0"/>
+      <c:spPr>
+        <a:noFill/>
+        <a:ln>
+          <a:noFill/>
+        </a:ln>
+        <a:effectLst/>
+      </c:spPr>
+      <c:txPr>
+        <a:bodyPr rot="0" spcFirstLastPara="1" vertOverflow="ellipsis" vert="horz" wrap="square" anchor="ctr" anchorCtr="1"/>
+        <a:lstStyle/>
+        <a:p>
+          <a:pPr>
+            <a:defRPr sz="900" b="0" i="0" u="none" strike="noStrike" kern="1200" baseline="0">
+              <a:solidFill>
+                <a:schemeClr val="tx1">
+                  <a:lumMod val="65000"/>
+                  <a:lumOff val="35000"/>
+                </a:schemeClr>
+              </a:solidFill>
+              <a:latin typeface="+mn-lt"/>
+              <a:ea typeface="+mn-ea"/>
+              <a:cs typeface="+mn-cs"/>
+            </a:defRPr>
+          </a:pPr>
+          <a:endParaRPr lang="it-IT"/>
+        </a:p>
+      </c:txPr>
+    </c:legend>
+    <c:plotVisOnly val="1"/>
+    <c:dispBlanksAs val="gap"/>
+    <c:extLst>
+      <c:ext xmlns:c16r3="http://schemas.microsoft.com/office/drawing/2017/03/chart" uri="{56B9EC1D-385E-4148-901F-78D8002777C0}">
+        <c16r3:dataDisplayOptions16>
+          <c16r3:dispNaAsBlank val="1"/>
+        </c16r3:dataDisplayOptions16>
+      </c:ext>
+    </c:extLst>
+    <c:showDLblsOverMax val="0"/>
+  </c:chart>
+  <c:spPr>
+    <a:solidFill>
+      <a:schemeClr val="bg1"/>
+    </a:solidFill>
+    <a:ln w="9525" cap="flat" cmpd="sng" algn="ctr">
+      <a:solidFill>
+        <a:schemeClr val="tx1">
+          <a:lumMod val="15000"/>
+          <a:lumOff val="85000"/>
+        </a:schemeClr>
+      </a:solidFill>
+      <a:round/>
+    </a:ln>
+    <a:effectLst/>
+  </c:spPr>
+  <c:txPr>
+    <a:bodyPr/>
+    <a:lstStyle/>
+    <a:p>
+      <a:pPr>
+        <a:defRPr/>
+      </a:pPr>
+      <a:endParaRPr lang="it-IT"/>
+    </a:p>
+  </c:txPr>
+  <c:externalData r:id="rId3">
+    <c:autoUpdate val="0"/>
+  </c:externalData>
+</c:chartSpace>
+</file>
+
 <file path=word/charts/colors1.xml><?xml version="1.0" encoding="utf-8"?>
 <cs:colorStyle xmlns:cs="http://schemas.microsoft.com/office/drawing/2012/chartStyle" xmlns:a="http://schemas.openxmlformats.org/drawingml/2006/main" meth="cycle" id="10">
   <a:schemeClr val="accent1"/>
@@ -18769,6 +19571,46 @@
 </file>
 
 <file path=word/charts/colors3.xml><?xml version="1.0" encoding="utf-8"?>
+<cs:colorStyle xmlns:cs="http://schemas.microsoft.com/office/drawing/2012/chartStyle" xmlns:a="http://schemas.openxmlformats.org/drawingml/2006/main" meth="cycle" id="10">
+  <a:schemeClr val="accent1"/>
+  <a:schemeClr val="accent2"/>
+  <a:schemeClr val="accent3"/>
+  <a:schemeClr val="accent4"/>
+  <a:schemeClr val="accent5"/>
+  <a:schemeClr val="accent6"/>
+  <cs:variation/>
+  <cs:variation>
+    <a:lumMod val="60000"/>
+  </cs:variation>
+  <cs:variation>
+    <a:lumMod val="80000"/>
+    <a:lumOff val="20000"/>
+  </cs:variation>
+  <cs:variation>
+    <a:lumMod val="80000"/>
+  </cs:variation>
+  <cs:variation>
+    <a:lumMod val="60000"/>
+    <a:lumOff val="40000"/>
+  </cs:variation>
+  <cs:variation>
+    <a:lumMod val="50000"/>
+  </cs:variation>
+  <cs:variation>
+    <a:lumMod val="70000"/>
+    <a:lumOff val="30000"/>
+  </cs:variation>
+  <cs:variation>
+    <a:lumMod val="70000"/>
+  </cs:variation>
+  <cs:variation>
+    <a:lumMod val="50000"/>
+    <a:lumOff val="50000"/>
+  </cs:variation>
+</cs:colorStyle>
+</file>
+
+<file path=word/charts/colors4.xml><?xml version="1.0" encoding="utf-8"?>
 <cs:colorStyle xmlns:cs="http://schemas.microsoft.com/office/drawing/2012/chartStyle" xmlns:a="http://schemas.openxmlformats.org/drawingml/2006/main" meth="cycle" id="10">
   <a:schemeClr val="accent1"/>
   <a:schemeClr val="accent2"/>
@@ -20317,6 +21159,509 @@
 </cs:chartStyle>
 </file>
 
+<file path=word/charts/style4.xml><?xml version="1.0" encoding="utf-8"?>
+<cs:chartStyle xmlns:cs="http://schemas.microsoft.com/office/drawing/2012/chartStyle" xmlns:a="http://schemas.openxmlformats.org/drawingml/2006/main" id="201">
+  <cs:axisTitle>
+    <cs:lnRef idx="0"/>
+    <cs:fillRef idx="0"/>
+    <cs:effectRef idx="0"/>
+    <cs:fontRef idx="minor">
+      <a:schemeClr val="tx1">
+        <a:lumMod val="65000"/>
+        <a:lumOff val="35000"/>
+      </a:schemeClr>
+    </cs:fontRef>
+    <cs:defRPr sz="1000" kern="1200"/>
+  </cs:axisTitle>
+  <cs:categoryAxis>
+    <cs:lnRef idx="0"/>
+    <cs:fillRef idx="0"/>
+    <cs:effectRef idx="0"/>
+    <cs:fontRef idx="minor">
+      <a:schemeClr val="tx1">
+        <a:lumMod val="65000"/>
+        <a:lumOff val="35000"/>
+      </a:schemeClr>
+    </cs:fontRef>
+    <cs:spPr>
+      <a:ln w="9525" cap="flat" cmpd="sng" algn="ctr">
+        <a:solidFill>
+          <a:schemeClr val="tx1">
+            <a:lumMod val="15000"/>
+            <a:lumOff val="85000"/>
+          </a:schemeClr>
+        </a:solidFill>
+        <a:round/>
+      </a:ln>
+    </cs:spPr>
+    <cs:defRPr sz="900" kern="1200"/>
+  </cs:categoryAxis>
+  <cs:chartArea mods="allowNoFillOverride allowNoLineOverride">
+    <cs:lnRef idx="0"/>
+    <cs:fillRef idx="0"/>
+    <cs:effectRef idx="0"/>
+    <cs:fontRef idx="minor">
+      <a:schemeClr val="tx1"/>
+    </cs:fontRef>
+    <cs:spPr>
+      <a:solidFill>
+        <a:schemeClr val="bg1"/>
+      </a:solidFill>
+      <a:ln w="9525" cap="flat" cmpd="sng" algn="ctr">
+        <a:solidFill>
+          <a:schemeClr val="tx1">
+            <a:lumMod val="15000"/>
+            <a:lumOff val="85000"/>
+          </a:schemeClr>
+        </a:solidFill>
+        <a:round/>
+      </a:ln>
+    </cs:spPr>
+    <cs:defRPr sz="1000" kern="1200"/>
+  </cs:chartArea>
+  <cs:dataLabel>
+    <cs:lnRef idx="0"/>
+    <cs:fillRef idx="0"/>
+    <cs:effectRef idx="0"/>
+    <cs:fontRef idx="minor">
+      <a:schemeClr val="tx1">
+        <a:lumMod val="75000"/>
+        <a:lumOff val="25000"/>
+      </a:schemeClr>
+    </cs:fontRef>
+    <cs:defRPr sz="900" kern="1200"/>
+  </cs:dataLabel>
+  <cs:dataLabelCallout>
+    <cs:lnRef idx="0"/>
+    <cs:fillRef idx="0"/>
+    <cs:effectRef idx="0"/>
+    <cs:fontRef idx="minor">
+      <a:schemeClr val="dk1">
+        <a:lumMod val="65000"/>
+        <a:lumOff val="35000"/>
+      </a:schemeClr>
+    </cs:fontRef>
+    <cs:spPr>
+      <a:solidFill>
+        <a:schemeClr val="lt1"/>
+      </a:solidFill>
+      <a:ln>
+        <a:solidFill>
+          <a:schemeClr val="dk1">
+            <a:lumMod val="25000"/>
+            <a:lumOff val="75000"/>
+          </a:schemeClr>
+        </a:solidFill>
+      </a:ln>
+    </cs:spPr>
+    <cs:defRPr sz="900" kern="1200"/>
+    <cs:bodyPr rot="0" spcFirstLastPara="1" vertOverflow="clip" horzOverflow="clip" vert="horz" wrap="square" lIns="36576" tIns="18288" rIns="36576" bIns="18288" anchor="ctr" anchorCtr="1">
+      <a:spAutoFit/>
+    </cs:bodyPr>
+  </cs:dataLabelCallout>
+  <cs:dataPoint>
+    <cs:lnRef idx="0"/>
+    <cs:fillRef idx="1">
+      <cs:styleClr val="auto"/>
+    </cs:fillRef>
+    <cs:effectRef idx="0"/>
+    <cs:fontRef idx="minor">
+      <a:schemeClr val="tx1"/>
+    </cs:fontRef>
+  </cs:dataPoint>
+  <cs:dataPoint3D>
+    <cs:lnRef idx="0"/>
+    <cs:fillRef idx="1">
+      <cs:styleClr val="auto"/>
+    </cs:fillRef>
+    <cs:effectRef idx="0"/>
+    <cs:fontRef idx="minor">
+      <a:schemeClr val="tx1"/>
+    </cs:fontRef>
+  </cs:dataPoint3D>
+  <cs:dataPointLine>
+    <cs:lnRef idx="0">
+      <cs:styleClr val="auto"/>
+    </cs:lnRef>
+    <cs:fillRef idx="1"/>
+    <cs:effectRef idx="0"/>
+    <cs:fontRef idx="minor">
+      <a:schemeClr val="tx1"/>
+    </cs:fontRef>
+    <cs:spPr>
+      <a:ln w="28575" cap="rnd">
+        <a:solidFill>
+          <a:schemeClr val="phClr"/>
+        </a:solidFill>
+        <a:round/>
+      </a:ln>
+    </cs:spPr>
+  </cs:dataPointLine>
+  <cs:dataPointMarker>
+    <cs:lnRef idx="0">
+      <cs:styleClr val="auto"/>
+    </cs:lnRef>
+    <cs:fillRef idx="1">
+      <cs:styleClr val="auto"/>
+    </cs:fillRef>
+    <cs:effectRef idx="0"/>
+    <cs:fontRef idx="minor">
+      <a:schemeClr val="tx1"/>
+    </cs:fontRef>
+    <cs:spPr>
+      <a:ln w="9525">
+        <a:solidFill>
+          <a:schemeClr val="phClr"/>
+        </a:solidFill>
+      </a:ln>
+    </cs:spPr>
+  </cs:dataPointMarker>
+  <cs:dataPointMarkerLayout symbol="circle" size="5"/>
+  <cs:dataPointWireframe>
+    <cs:lnRef idx="0">
+      <cs:styleClr val="auto"/>
+    </cs:lnRef>
+    <cs:fillRef idx="1"/>
+    <cs:effectRef idx="0"/>
+    <cs:fontRef idx="minor">
+      <a:schemeClr val="tx1"/>
+    </cs:fontRef>
+    <cs:spPr>
+      <a:ln w="9525" cap="rnd">
+        <a:solidFill>
+          <a:schemeClr val="phClr"/>
+        </a:solidFill>
+        <a:round/>
+      </a:ln>
+    </cs:spPr>
+  </cs:dataPointWireframe>
+  <cs:dataTable>
+    <cs:lnRef idx="0"/>
+    <cs:fillRef idx="0"/>
+    <cs:effectRef idx="0"/>
+    <cs:fontRef idx="minor">
+      <a:schemeClr val="tx1">
+        <a:lumMod val="65000"/>
+        <a:lumOff val="35000"/>
+      </a:schemeClr>
+    </cs:fontRef>
+    <cs:spPr>
+      <a:noFill/>
+      <a:ln w="9525" cap="flat" cmpd="sng" algn="ctr">
+        <a:solidFill>
+          <a:schemeClr val="tx1">
+            <a:lumMod val="15000"/>
+            <a:lumOff val="85000"/>
+          </a:schemeClr>
+        </a:solidFill>
+        <a:round/>
+      </a:ln>
+    </cs:spPr>
+    <cs:defRPr sz="900" kern="1200"/>
+  </cs:dataTable>
+  <cs:downBar>
+    <cs:lnRef idx="0"/>
+    <cs:fillRef idx="0"/>
+    <cs:effectRef idx="0"/>
+    <cs:fontRef idx="minor">
+      <a:schemeClr val="dk1"/>
+    </cs:fontRef>
+    <cs:spPr>
+      <a:solidFill>
+        <a:schemeClr val="dk1">
+          <a:lumMod val="65000"/>
+          <a:lumOff val="35000"/>
+        </a:schemeClr>
+      </a:solidFill>
+      <a:ln w="9525">
+        <a:solidFill>
+          <a:schemeClr val="tx1">
+            <a:lumMod val="65000"/>
+            <a:lumOff val="35000"/>
+          </a:schemeClr>
+        </a:solidFill>
+      </a:ln>
+    </cs:spPr>
+  </cs:downBar>
+  <cs:dropLine>
+    <cs:lnRef idx="0"/>
+    <cs:fillRef idx="0"/>
+    <cs:effectRef idx="0"/>
+    <cs:fontRef idx="minor">
+      <a:schemeClr val="tx1"/>
+    </cs:fontRef>
+    <cs:spPr>
+      <a:ln w="9525" cap="flat" cmpd="sng" algn="ctr">
+        <a:solidFill>
+          <a:schemeClr val="tx1">
+            <a:lumMod val="35000"/>
+            <a:lumOff val="65000"/>
+          </a:schemeClr>
+        </a:solidFill>
+        <a:round/>
+      </a:ln>
+    </cs:spPr>
+  </cs:dropLine>
+  <cs:errorBar>
+    <cs:lnRef idx="0"/>
+    <cs:fillRef idx="0"/>
+    <cs:effectRef idx="0"/>
+    <cs:fontRef idx="minor">
+      <a:schemeClr val="tx1"/>
+    </cs:fontRef>
+    <cs:spPr>
+      <a:ln w="9525" cap="flat" cmpd="sng" algn="ctr">
+        <a:solidFill>
+          <a:schemeClr val="tx1">
+            <a:lumMod val="65000"/>
+            <a:lumOff val="35000"/>
+          </a:schemeClr>
+        </a:solidFill>
+        <a:round/>
+      </a:ln>
+    </cs:spPr>
+  </cs:errorBar>
+  <cs:floor>
+    <cs:lnRef idx="0"/>
+    <cs:fillRef idx="0"/>
+    <cs:effectRef idx="0"/>
+    <cs:fontRef idx="minor">
+      <a:schemeClr val="tx1"/>
+    </cs:fontRef>
+    <cs:spPr>
+      <a:noFill/>
+      <a:ln>
+        <a:noFill/>
+      </a:ln>
+    </cs:spPr>
+  </cs:floor>
+  <cs:gridlineMajor>
+    <cs:lnRef idx="0"/>
+    <cs:fillRef idx="0"/>
+    <cs:effectRef idx="0"/>
+    <cs:fontRef idx="minor">
+      <a:schemeClr val="tx1"/>
+    </cs:fontRef>
+    <cs:spPr>
+      <a:ln w="9525" cap="flat" cmpd="sng" algn="ctr">
+        <a:solidFill>
+          <a:schemeClr val="tx1">
+            <a:lumMod val="15000"/>
+            <a:lumOff val="85000"/>
+          </a:schemeClr>
+        </a:solidFill>
+        <a:round/>
+      </a:ln>
+    </cs:spPr>
+  </cs:gridlineMajor>
+  <cs:gridlineMinor>
+    <cs:lnRef idx="0"/>
+    <cs:fillRef idx="0"/>
+    <cs:effectRef idx="0"/>
+    <cs:fontRef idx="minor">
+      <a:schemeClr val="tx1"/>
+    </cs:fontRef>
+    <cs:spPr>
+      <a:ln w="9525" cap="flat" cmpd="sng" algn="ctr">
+        <a:solidFill>
+          <a:schemeClr val="tx1">
+            <a:lumMod val="5000"/>
+            <a:lumOff val="95000"/>
+          </a:schemeClr>
+        </a:solidFill>
+        <a:round/>
+      </a:ln>
+    </cs:spPr>
+  </cs:gridlineMinor>
+  <cs:hiLoLine>
+    <cs:lnRef idx="0"/>
+    <cs:fillRef idx="0"/>
+    <cs:effectRef idx="0"/>
+    <cs:fontRef idx="minor">
+      <a:schemeClr val="tx1"/>
+    </cs:fontRef>
+    <cs:spPr>
+      <a:ln w="9525" cap="flat" cmpd="sng" algn="ctr">
+        <a:solidFill>
+          <a:schemeClr val="tx1">
+            <a:lumMod val="75000"/>
+            <a:lumOff val="25000"/>
+          </a:schemeClr>
+        </a:solidFill>
+        <a:round/>
+      </a:ln>
+    </cs:spPr>
+  </cs:hiLoLine>
+  <cs:leaderLine>
+    <cs:lnRef idx="0"/>
+    <cs:fillRef idx="0"/>
+    <cs:effectRef idx="0"/>
+    <cs:fontRef idx="minor">
+      <a:schemeClr val="tx1"/>
+    </cs:fontRef>
+    <cs:spPr>
+      <a:ln w="9525" cap="flat" cmpd="sng" algn="ctr">
+        <a:solidFill>
+          <a:schemeClr val="tx1">
+            <a:lumMod val="35000"/>
+            <a:lumOff val="65000"/>
+          </a:schemeClr>
+        </a:solidFill>
+        <a:round/>
+      </a:ln>
+    </cs:spPr>
+  </cs:leaderLine>
+  <cs:legend>
+    <cs:lnRef idx="0"/>
+    <cs:fillRef idx="0"/>
+    <cs:effectRef idx="0"/>
+    <cs:fontRef idx="minor">
+      <a:schemeClr val="tx1">
+        <a:lumMod val="65000"/>
+        <a:lumOff val="35000"/>
+      </a:schemeClr>
+    </cs:fontRef>
+    <cs:defRPr sz="900" kern="1200"/>
+  </cs:legend>
+  <cs:plotArea mods="allowNoFillOverride allowNoLineOverride">
+    <cs:lnRef idx="0"/>
+    <cs:fillRef idx="0"/>
+    <cs:effectRef idx="0"/>
+    <cs:fontRef idx="minor">
+      <a:schemeClr val="tx1"/>
+    </cs:fontRef>
+  </cs:plotArea>
+  <cs:plotArea3D mods="allowNoFillOverride allowNoLineOverride">
+    <cs:lnRef idx="0"/>
+    <cs:fillRef idx="0"/>
+    <cs:effectRef idx="0"/>
+    <cs:fontRef idx="minor">
+      <a:schemeClr val="tx1"/>
+    </cs:fontRef>
+  </cs:plotArea3D>
+  <cs:seriesAxis>
+    <cs:lnRef idx="0"/>
+    <cs:fillRef idx="0"/>
+    <cs:effectRef idx="0"/>
+    <cs:fontRef idx="minor">
+      <a:schemeClr val="tx1">
+        <a:lumMod val="65000"/>
+        <a:lumOff val="35000"/>
+      </a:schemeClr>
+    </cs:fontRef>
+    <cs:defRPr sz="900" kern="1200"/>
+  </cs:seriesAxis>
+  <cs:seriesLine>
+    <cs:lnRef idx="0"/>
+    <cs:fillRef idx="0"/>
+    <cs:effectRef idx="0"/>
+    <cs:fontRef idx="minor">
+      <a:schemeClr val="tx1"/>
+    </cs:fontRef>
+    <cs:spPr>
+      <a:ln w="9525" cap="flat" cmpd="sng" algn="ctr">
+        <a:solidFill>
+          <a:schemeClr val="tx1">
+            <a:lumMod val="35000"/>
+            <a:lumOff val="65000"/>
+          </a:schemeClr>
+        </a:solidFill>
+        <a:round/>
+      </a:ln>
+    </cs:spPr>
+  </cs:seriesLine>
+  <cs:title>
+    <cs:lnRef idx="0"/>
+    <cs:fillRef idx="0"/>
+    <cs:effectRef idx="0"/>
+    <cs:fontRef idx="minor">
+      <a:schemeClr val="tx1">
+        <a:lumMod val="65000"/>
+        <a:lumOff val="35000"/>
+      </a:schemeClr>
+    </cs:fontRef>
+    <cs:defRPr sz="1400" b="0" kern="1200" spc="0" baseline="0"/>
+  </cs:title>
+  <cs:trendline>
+    <cs:lnRef idx="0">
+      <cs:styleClr val="auto"/>
+    </cs:lnRef>
+    <cs:fillRef idx="0"/>
+    <cs:effectRef idx="0"/>
+    <cs:fontRef idx="minor">
+      <a:schemeClr val="tx1"/>
+    </cs:fontRef>
+    <cs:spPr>
+      <a:ln w="19050" cap="rnd">
+        <a:solidFill>
+          <a:schemeClr val="phClr"/>
+        </a:solidFill>
+        <a:prstDash val="sysDot"/>
+      </a:ln>
+    </cs:spPr>
+  </cs:trendline>
+  <cs:trendlineLabel>
+    <cs:lnRef idx="0"/>
+    <cs:fillRef idx="0"/>
+    <cs:effectRef idx="0"/>
+    <cs:fontRef idx="minor">
+      <a:schemeClr val="tx1">
+        <a:lumMod val="65000"/>
+        <a:lumOff val="35000"/>
+      </a:schemeClr>
+    </cs:fontRef>
+    <cs:defRPr sz="900" kern="1200"/>
+  </cs:trendlineLabel>
+  <cs:upBar>
+    <cs:lnRef idx="0"/>
+    <cs:fillRef idx="0"/>
+    <cs:effectRef idx="0"/>
+    <cs:fontRef idx="minor">
+      <a:schemeClr val="dk1"/>
+    </cs:fontRef>
+    <cs:spPr>
+      <a:solidFill>
+        <a:schemeClr val="lt1"/>
+      </a:solidFill>
+      <a:ln w="9525">
+        <a:solidFill>
+          <a:schemeClr val="tx1">
+            <a:lumMod val="15000"/>
+            <a:lumOff val="85000"/>
+          </a:schemeClr>
+        </a:solidFill>
+      </a:ln>
+    </cs:spPr>
+  </cs:upBar>
+  <cs:valueAxis>
+    <cs:lnRef idx="0"/>
+    <cs:fillRef idx="0"/>
+    <cs:effectRef idx="0"/>
+    <cs:fontRef idx="minor">
+      <a:schemeClr val="tx1">
+        <a:lumMod val="65000"/>
+        <a:lumOff val="35000"/>
+      </a:schemeClr>
+    </cs:fontRef>
+    <cs:defRPr sz="900" kern="1200"/>
+  </cs:valueAxis>
+  <cs:wall>
+    <cs:lnRef idx="0"/>
+    <cs:fillRef idx="0"/>
+    <cs:effectRef idx="0"/>
+    <cs:fontRef idx="minor">
+      <a:schemeClr val="tx1"/>
+    </cs:fontRef>
+    <cs:spPr>
+      <a:noFill/>
+      <a:ln>
+        <a:noFill/>
+      </a:ln>
+    </cs:spPr>
+  </cs:wall>
+</cs:chartStyle>
+</file>
+
 <file path=word/theme/theme1.xml><?xml version="1.0" encoding="utf-8"?>
 <a:theme xmlns:a="http://schemas.openxmlformats.org/drawingml/2006/main" name="Tema di Office">
   <a:themeElements>
@@ -20617,7 +21962,7 @@
 </file>
 
 <file path=customXml/itemProps1.xml><?xml version="1.0" encoding="utf-8"?>
-<ds:datastoreItem xmlns:ds="http://schemas.openxmlformats.org/officeDocument/2006/customXml" ds:itemID="{AFDEB796-1D3E-42BE-A1C1-108E218E0474}">
+<ds:datastoreItem xmlns:ds="http://schemas.openxmlformats.org/officeDocument/2006/customXml" ds:itemID="{36320148-5509-48FC-9D57-BED5F2C6C402}">
   <ds:schemaRefs>
     <ds:schemaRef ds:uri="http://schemas.openxmlformats.org/officeDocument/2006/bibliography"/>
   </ds:schemaRefs>

</xml_diff>

<commit_message>
aggiunto grafico a torta
</commit_message>
<xml_diff>
--- a/Documentazione/Assignment3.docx
+++ b/Documentazione/Assignment3.docx
@@ -13631,7 +13631,7 @@
           <w:color w:val="000000" w:themeColor="text1"/>
           <w:szCs w:val="24"/>
         </w:rPr>
-        <w:t>Il calcolo del punteggio è stato effettuato sommando le risposte date dagli utenti. Questi valori sono riportati in percentuale in seguito, per ottenere un grafico a torta. Per il grafico a barre è riporta</w:t>
+        <w:t>Il calcolo del punteggio è stato effettuato sommando le risposte date dagli utenti. Per il grafico a barre è riporta</w:t>
       </w:r>
       <w:r>
         <w:rPr>
@@ -13639,7 +13639,23 @@
           <w:color w:val="000000" w:themeColor="text1"/>
           <w:szCs w:val="24"/>
         </w:rPr>
-        <w:t>to semplicemente il numero.</w:t>
+        <w:t>to semplicemente il numero</w:t>
+      </w:r>
+      <w:r>
+        <w:rPr>
+          <w:rFonts w:eastAsiaTheme="majorEastAsia" w:cstheme="minorHAnsi"/>
+          <w:color w:val="000000" w:themeColor="text1"/>
+          <w:szCs w:val="24"/>
+        </w:rPr>
+        <w:t xml:space="preserve"> del punteggio</w:t>
+      </w:r>
+      <w:r>
+        <w:rPr>
+          <w:rFonts w:eastAsiaTheme="majorEastAsia" w:cstheme="minorHAnsi"/>
+          <w:color w:val="000000" w:themeColor="text1"/>
+          <w:szCs w:val="24"/>
+        </w:rPr>
+        <w:t>.</w:t>
       </w:r>
     </w:p>
     <w:p>
@@ -13670,6 +13686,75 @@
       <w:pPr>
         <w:pStyle w:val="Titolo1"/>
       </w:pPr>
+      <w:r>
+        <w:rPr>
+          <w:rFonts w:cstheme="minorHAnsi"/>
+          <w:color w:val="000000" w:themeColor="text1"/>
+          <w:sz w:val="24"/>
+          <w:szCs w:val="24"/>
+        </w:rPr>
+        <w:t>Questi valori sono riportati in percentuale in seguito</w:t>
+      </w:r>
+      <w:r>
+        <w:rPr>
+          <w:rFonts w:cstheme="minorHAnsi"/>
+          <w:color w:val="000000" w:themeColor="text1"/>
+          <w:sz w:val="24"/>
+          <w:szCs w:val="24"/>
+        </w:rPr>
+        <w:t>, avendo effettuato la giusta proporzione</w:t>
+      </w:r>
+      <w:r>
+        <w:rPr>
+          <w:rFonts w:cstheme="minorHAnsi"/>
+          <w:color w:val="000000" w:themeColor="text1"/>
+          <w:sz w:val="24"/>
+          <w:szCs w:val="24"/>
+        </w:rPr>
+        <w:t>, per ottenere un grafico a torta.</w:t>
+      </w:r>
+      <w:r>
+        <w:rPr>
+          <w:rFonts w:cstheme="minorHAnsi"/>
+          <w:color w:val="000000" w:themeColor="text1"/>
+          <w:sz w:val="24"/>
+          <w:szCs w:val="24"/>
+        </w:rPr>
+        <w:t xml:space="preserve"> I risultati superiori all’85% sono quindi ritenuti molto soddisfatti del sistema, viceversa, poco soddisfatti.</w:t>
+      </w:r>
+    </w:p>
+    <w:p>
+      <w:pPr>
+        <w:pStyle w:val="Titolo1"/>
+      </w:pPr>
+      <w:r>
+        <w:rPr>
+          <w:noProof/>
+        </w:rPr>
+        <w:drawing>
+          <wp:inline distT="0" distB="0" distL="0" distR="0" wp14:anchorId="5077B5E9" wp14:editId="5994E39F">
+            <wp:extent cx="5486400" cy="3200400"/>
+            <wp:effectExtent l="0" t="0" r="0" b="0"/>
+            <wp:docPr id="10" name="Grafico 10"/>
+            <wp:cNvGraphicFramePr/>
+            <a:graphic xmlns:a="http://schemas.openxmlformats.org/drawingml/2006/main">
+              <a:graphicData uri="http://schemas.openxmlformats.org/drawingml/2006/chart">
+                <c:chart xmlns:c="http://schemas.openxmlformats.org/drawingml/2006/chart" xmlns:r="http://schemas.openxmlformats.org/officeDocument/2006/relationships" r:id="rId15"/>
+              </a:graphicData>
+            </a:graphic>
+          </wp:inline>
+        </w:drawing>
+      </w:r>
+    </w:p>
+    <w:p>
+      <w:pPr>
+        <w:pStyle w:val="Titolo1"/>
+      </w:pPr>
+    </w:p>
+    <w:p>
+      <w:pPr>
+        <w:pStyle w:val="Titolo1"/>
+      </w:pPr>
     </w:p>
     <w:p>
       <w:pPr>
@@ -13677,21 +13762,6 @@
       </w:pPr>
       <w:bookmarkStart w:id="26" w:name="_GoBack"/>
       <w:bookmarkEnd w:id="26"/>
-    </w:p>
-    <w:p>
-      <w:pPr>
-        <w:pStyle w:val="Titolo1"/>
-      </w:pPr>
-    </w:p>
-    <w:p>
-      <w:pPr>
-        <w:pStyle w:val="Titolo1"/>
-      </w:pPr>
-    </w:p>
-    <w:p>
-      <w:pPr>
-        <w:pStyle w:val="Titolo1"/>
-      </w:pPr>
     </w:p>
     <w:p>
       <w:pPr>
@@ -13748,8 +13818,8 @@
     </w:p>
     <w:p/>
     <w:sectPr>
-      <w:footerReference w:type="even" r:id="rId15"/>
-      <w:footerReference w:type="default" r:id="rId16"/>
+      <w:footerReference w:type="even" r:id="rId16"/>
+      <w:footerReference w:type="default" r:id="rId17"/>
       <w:pgSz w:w="11906" w:h="16838"/>
       <w:pgMar w:top="1417" w:right="1134" w:bottom="1134" w:left="1134" w:header="708" w:footer="708" w:gutter="0"/>
       <w:cols w:space="708"/>
@@ -19490,6 +19560,284 @@
 </c:chartSpace>
 </file>
 
+<file path=word/charts/chart5.xml><?xml version="1.0" encoding="utf-8"?>
+<c:chartSpace xmlns:c="http://schemas.openxmlformats.org/drawingml/2006/chart" xmlns:a="http://schemas.openxmlformats.org/drawingml/2006/main" xmlns:r="http://schemas.openxmlformats.org/officeDocument/2006/relationships" xmlns:c16r2="http://schemas.microsoft.com/office/drawing/2015/06/chart">
+  <c:date1904 val="0"/>
+  <c:lang val="it-IT"/>
+  <c:roundedCorners val="0"/>
+  <mc:AlternateContent xmlns:mc="http://schemas.openxmlformats.org/markup-compatibility/2006">
+    <mc:Choice xmlns:c14="http://schemas.microsoft.com/office/drawing/2007/8/2/chart" Requires="c14">
+      <c14:style val="102"/>
+    </mc:Choice>
+    <mc:Fallback>
+      <c:style val="2"/>
+    </mc:Fallback>
+  </mc:AlternateContent>
+  <c:chart>
+    <c:title>
+      <c:overlay val="0"/>
+      <c:spPr>
+        <a:noFill/>
+        <a:ln>
+          <a:noFill/>
+        </a:ln>
+        <a:effectLst/>
+      </c:spPr>
+      <c:txPr>
+        <a:bodyPr rot="0" spcFirstLastPara="1" vertOverflow="ellipsis" vert="horz" wrap="square" anchor="ctr" anchorCtr="1"/>
+        <a:lstStyle/>
+        <a:p>
+          <a:pPr>
+            <a:defRPr sz="1400" b="0" i="0" u="none" strike="noStrike" kern="1200" spc="0" baseline="0">
+              <a:solidFill>
+                <a:schemeClr val="tx1">
+                  <a:lumMod val="65000"/>
+                  <a:lumOff val="35000"/>
+                </a:schemeClr>
+              </a:solidFill>
+              <a:latin typeface="+mn-lt"/>
+              <a:ea typeface="+mn-ea"/>
+              <a:cs typeface="+mn-cs"/>
+            </a:defRPr>
+          </a:pPr>
+          <a:endParaRPr lang="it-IT"/>
+        </a:p>
+      </c:txPr>
+    </c:title>
+    <c:autoTitleDeleted val="0"/>
+    <c:view3D>
+      <c:rotX val="30"/>
+      <c:rotY val="0"/>
+      <c:depthPercent val="100"/>
+      <c:rAngAx val="0"/>
+    </c:view3D>
+    <c:floor>
+      <c:thickness val="0"/>
+      <c:spPr>
+        <a:noFill/>
+        <a:ln>
+          <a:noFill/>
+        </a:ln>
+        <a:effectLst/>
+        <a:sp3d/>
+      </c:spPr>
+    </c:floor>
+    <c:sideWall>
+      <c:thickness val="0"/>
+      <c:spPr>
+        <a:noFill/>
+        <a:ln>
+          <a:noFill/>
+        </a:ln>
+        <a:effectLst/>
+        <a:sp3d/>
+      </c:spPr>
+    </c:sideWall>
+    <c:backWall>
+      <c:thickness val="0"/>
+      <c:spPr>
+        <a:noFill/>
+        <a:ln>
+          <a:noFill/>
+        </a:ln>
+        <a:effectLst/>
+        <a:sp3d/>
+      </c:spPr>
+    </c:backWall>
+    <c:plotArea>
+      <c:layout/>
+      <c:pie3DChart>
+        <c:varyColors val="1"/>
+        <c:ser>
+          <c:idx val="0"/>
+          <c:order val="0"/>
+          <c:tx>
+            <c:strRef>
+              <c:f>Foglio1!$B$1</c:f>
+              <c:strCache>
+                <c:ptCount val="1"/>
+                <c:pt idx="0">
+                  <c:v>Grado soddisfazione</c:v>
+                </c:pt>
+              </c:strCache>
+            </c:strRef>
+          </c:tx>
+          <c:dPt>
+            <c:idx val="0"/>
+            <c:bubble3D val="0"/>
+            <c:spPr>
+              <a:solidFill>
+                <a:schemeClr val="accent1"/>
+              </a:solidFill>
+              <a:ln w="25400">
+                <a:solidFill>
+                  <a:schemeClr val="lt1"/>
+                </a:solidFill>
+              </a:ln>
+              <a:effectLst/>
+              <a:sp3d contourW="25400">
+                <a:contourClr>
+                  <a:schemeClr val="lt1"/>
+                </a:contourClr>
+              </a:sp3d>
+            </c:spPr>
+            <c:extLst>
+              <c:ext xmlns:c16="http://schemas.microsoft.com/office/drawing/2014/chart" uri="{C3380CC4-5D6E-409C-BE32-E72D297353CC}">
+                <c16:uniqueId val="{00000001-1F33-468C-9872-0EDFD9F4EF9E}"/>
+              </c:ext>
+            </c:extLst>
+          </c:dPt>
+          <c:dPt>
+            <c:idx val="1"/>
+            <c:bubble3D val="0"/>
+            <c:spPr>
+              <a:solidFill>
+                <a:schemeClr val="accent2"/>
+              </a:solidFill>
+              <a:ln w="25400">
+                <a:solidFill>
+                  <a:schemeClr val="lt1"/>
+                </a:solidFill>
+              </a:ln>
+              <a:effectLst/>
+              <a:sp3d contourW="25400">
+                <a:contourClr>
+                  <a:schemeClr val="lt1"/>
+                </a:contourClr>
+              </a:sp3d>
+            </c:spPr>
+            <c:extLst>
+              <c:ext xmlns:c16="http://schemas.microsoft.com/office/drawing/2014/chart" uri="{C3380CC4-5D6E-409C-BE32-E72D297353CC}">
+                <c16:uniqueId val="{00000003-1F33-468C-9872-0EDFD9F4EF9E}"/>
+              </c:ext>
+            </c:extLst>
+          </c:dPt>
+          <c:cat>
+            <c:strRef>
+              <c:f>Foglio1!$A$2:$A$3</c:f>
+              <c:strCache>
+                <c:ptCount val="2"/>
+                <c:pt idx="0">
+                  <c:v>Soddisfazione alta</c:v>
+                </c:pt>
+                <c:pt idx="1">
+                  <c:v>Soddisfazione bassa</c:v>
+                </c:pt>
+              </c:strCache>
+            </c:strRef>
+          </c:cat>
+          <c:val>
+            <c:numRef>
+              <c:f>Foglio1!$B$2:$B$3</c:f>
+              <c:numCache>
+                <c:formatCode>General</c:formatCode>
+                <c:ptCount val="2"/>
+                <c:pt idx="0">
+                  <c:v>7</c:v>
+                </c:pt>
+                <c:pt idx="1">
+                  <c:v>3</c:v>
+                </c:pt>
+              </c:numCache>
+            </c:numRef>
+          </c:val>
+          <c:extLst>
+            <c:ext xmlns:c16="http://schemas.microsoft.com/office/drawing/2014/chart" uri="{C3380CC4-5D6E-409C-BE32-E72D297353CC}">
+              <c16:uniqueId val="{00000000-E3AB-4DD9-9614-A650857348F8}"/>
+            </c:ext>
+          </c:extLst>
+        </c:ser>
+        <c:dLbls>
+          <c:showLegendKey val="0"/>
+          <c:showVal val="0"/>
+          <c:showCatName val="0"/>
+          <c:showSerName val="0"/>
+          <c:showPercent val="0"/>
+          <c:showBubbleSize val="0"/>
+          <c:showLeaderLines val="1"/>
+        </c:dLbls>
+      </c:pie3DChart>
+      <c:spPr>
+        <a:noFill/>
+        <a:ln>
+          <a:noFill/>
+        </a:ln>
+        <a:effectLst/>
+      </c:spPr>
+    </c:plotArea>
+    <c:legend>
+      <c:legendPos val="b"/>
+      <c:overlay val="0"/>
+      <c:spPr>
+        <a:noFill/>
+        <a:ln>
+          <a:noFill/>
+        </a:ln>
+        <a:effectLst/>
+      </c:spPr>
+      <c:txPr>
+        <a:bodyPr rot="0" spcFirstLastPara="1" vertOverflow="ellipsis" vert="horz" wrap="square" anchor="ctr" anchorCtr="1"/>
+        <a:lstStyle/>
+        <a:p>
+          <a:pPr>
+            <a:defRPr sz="900" b="0" i="0" u="none" strike="noStrike" kern="1200" baseline="0">
+              <a:solidFill>
+                <a:schemeClr val="tx1">
+                  <a:lumMod val="65000"/>
+                  <a:lumOff val="35000"/>
+                </a:schemeClr>
+              </a:solidFill>
+              <a:latin typeface="+mn-lt"/>
+              <a:ea typeface="+mn-ea"/>
+              <a:cs typeface="+mn-cs"/>
+            </a:defRPr>
+          </a:pPr>
+          <a:endParaRPr lang="it-IT"/>
+        </a:p>
+      </c:txPr>
+    </c:legend>
+    <c:plotVisOnly val="1"/>
+    <c:dispBlanksAs val="gap"/>
+    <c:extLst>
+      <c:ext xmlns:c16r3="http://schemas.microsoft.com/office/drawing/2017/03/chart" uri="{56B9EC1D-385E-4148-901F-78D8002777C0}">
+        <c16r3:dataDisplayOptions16>
+          <c16r3:dispNaAsBlank val="1"/>
+        </c16r3:dataDisplayOptions16>
+      </c:ext>
+    </c:extLst>
+    <c:showDLblsOverMax val="0"/>
+  </c:chart>
+  <c:spPr>
+    <a:solidFill>
+      <a:schemeClr val="bg1"/>
+    </a:solidFill>
+    <a:ln w="9525" cap="flat" cmpd="sng" algn="ctr">
+      <a:solidFill>
+        <a:schemeClr val="tx1">
+          <a:lumMod val="15000"/>
+          <a:lumOff val="85000"/>
+        </a:schemeClr>
+      </a:solidFill>
+      <a:round/>
+    </a:ln>
+    <a:effectLst/>
+  </c:spPr>
+  <c:txPr>
+    <a:bodyPr/>
+    <a:lstStyle/>
+    <a:p>
+      <a:pPr>
+        <a:defRPr/>
+      </a:pPr>
+      <a:endParaRPr lang="it-IT"/>
+    </a:p>
+  </c:txPr>
+  <c:externalData r:id="rId3">
+    <c:autoUpdate val="0"/>
+  </c:externalData>
+</c:chartSpace>
+</file>
+
 <file path=word/charts/colors1.xml><?xml version="1.0" encoding="utf-8"?>
 <cs:colorStyle xmlns:cs="http://schemas.microsoft.com/office/drawing/2012/chartStyle" xmlns:a="http://schemas.openxmlformats.org/drawingml/2006/main" meth="cycle" id="10">
   <a:schemeClr val="accent1"/>
@@ -19611,6 +19959,46 @@
 </file>
 
 <file path=word/charts/colors4.xml><?xml version="1.0" encoding="utf-8"?>
+<cs:colorStyle xmlns:cs="http://schemas.microsoft.com/office/drawing/2012/chartStyle" xmlns:a="http://schemas.openxmlformats.org/drawingml/2006/main" meth="cycle" id="10">
+  <a:schemeClr val="accent1"/>
+  <a:schemeClr val="accent2"/>
+  <a:schemeClr val="accent3"/>
+  <a:schemeClr val="accent4"/>
+  <a:schemeClr val="accent5"/>
+  <a:schemeClr val="accent6"/>
+  <cs:variation/>
+  <cs:variation>
+    <a:lumMod val="60000"/>
+  </cs:variation>
+  <cs:variation>
+    <a:lumMod val="80000"/>
+    <a:lumOff val="20000"/>
+  </cs:variation>
+  <cs:variation>
+    <a:lumMod val="80000"/>
+  </cs:variation>
+  <cs:variation>
+    <a:lumMod val="60000"/>
+    <a:lumOff val="40000"/>
+  </cs:variation>
+  <cs:variation>
+    <a:lumMod val="50000"/>
+  </cs:variation>
+  <cs:variation>
+    <a:lumMod val="70000"/>
+    <a:lumOff val="30000"/>
+  </cs:variation>
+  <cs:variation>
+    <a:lumMod val="70000"/>
+  </cs:variation>
+  <cs:variation>
+    <a:lumMod val="50000"/>
+    <a:lumOff val="50000"/>
+  </cs:variation>
+</cs:colorStyle>
+</file>
+
+<file path=word/charts/colors5.xml><?xml version="1.0" encoding="utf-8"?>
 <cs:colorStyle xmlns:cs="http://schemas.microsoft.com/office/drawing/2012/chartStyle" xmlns:a="http://schemas.openxmlformats.org/drawingml/2006/main" meth="cycle" id="10">
   <a:schemeClr val="accent1"/>
   <a:schemeClr val="accent2"/>
@@ -21662,6 +22050,525 @@
 </cs:chartStyle>
 </file>
 
+<file path=word/charts/style5.xml><?xml version="1.0" encoding="utf-8"?>
+<cs:chartStyle xmlns:cs="http://schemas.microsoft.com/office/drawing/2012/chartStyle" xmlns:a="http://schemas.openxmlformats.org/drawingml/2006/main" id="262">
+  <cs:axisTitle>
+    <cs:lnRef idx="0"/>
+    <cs:fillRef idx="0"/>
+    <cs:effectRef idx="0"/>
+    <cs:fontRef idx="minor">
+      <a:schemeClr val="tx1">
+        <a:lumMod val="65000"/>
+        <a:lumOff val="35000"/>
+      </a:schemeClr>
+    </cs:fontRef>
+    <cs:defRPr sz="1000" kern="1200"/>
+  </cs:axisTitle>
+  <cs:categoryAxis>
+    <cs:lnRef idx="0"/>
+    <cs:fillRef idx="0"/>
+    <cs:effectRef idx="0"/>
+    <cs:fontRef idx="minor">
+      <a:schemeClr val="tx1">
+        <a:lumMod val="65000"/>
+        <a:lumOff val="35000"/>
+      </a:schemeClr>
+    </cs:fontRef>
+    <cs:spPr>
+      <a:ln w="9525" cap="flat" cmpd="sng" algn="ctr">
+        <a:solidFill>
+          <a:schemeClr val="tx1">
+            <a:lumMod val="15000"/>
+            <a:lumOff val="85000"/>
+          </a:schemeClr>
+        </a:solidFill>
+        <a:round/>
+      </a:ln>
+    </cs:spPr>
+    <cs:defRPr sz="900" kern="1200"/>
+  </cs:categoryAxis>
+  <cs:chartArea mods="allowNoFillOverride allowNoLineOverride">
+    <cs:lnRef idx="0"/>
+    <cs:fillRef idx="0"/>
+    <cs:effectRef idx="0"/>
+    <cs:fontRef idx="minor">
+      <a:schemeClr val="tx1"/>
+    </cs:fontRef>
+    <cs:spPr>
+      <a:solidFill>
+        <a:schemeClr val="bg1"/>
+      </a:solidFill>
+      <a:ln w="9525" cap="flat" cmpd="sng" algn="ctr">
+        <a:solidFill>
+          <a:schemeClr val="tx1">
+            <a:lumMod val="15000"/>
+            <a:lumOff val="85000"/>
+          </a:schemeClr>
+        </a:solidFill>
+        <a:round/>
+      </a:ln>
+    </cs:spPr>
+    <cs:defRPr sz="900" kern="1200"/>
+  </cs:chartArea>
+  <cs:dataLabel>
+    <cs:lnRef idx="0"/>
+    <cs:fillRef idx="0"/>
+    <cs:effectRef idx="0"/>
+    <cs:fontRef idx="minor">
+      <a:schemeClr val="tx1">
+        <a:lumMod val="75000"/>
+        <a:lumOff val="25000"/>
+      </a:schemeClr>
+    </cs:fontRef>
+    <cs:defRPr sz="900" kern="1200"/>
+  </cs:dataLabel>
+  <cs:dataLabelCallout>
+    <cs:lnRef idx="0"/>
+    <cs:fillRef idx="0"/>
+    <cs:effectRef idx="0"/>
+    <cs:fontRef idx="minor">
+      <a:schemeClr val="dk1">
+        <a:lumMod val="65000"/>
+        <a:lumOff val="35000"/>
+      </a:schemeClr>
+    </cs:fontRef>
+    <cs:spPr>
+      <a:solidFill>
+        <a:schemeClr val="lt1"/>
+      </a:solidFill>
+      <a:ln>
+        <a:solidFill>
+          <a:schemeClr val="dk1">
+            <a:lumMod val="25000"/>
+            <a:lumOff val="75000"/>
+          </a:schemeClr>
+        </a:solidFill>
+      </a:ln>
+    </cs:spPr>
+    <cs:defRPr sz="900" kern="1200"/>
+    <cs:bodyPr rot="0" spcFirstLastPara="1" vertOverflow="clip" horzOverflow="clip" vert="horz" wrap="square" lIns="36576" tIns="18288" rIns="36576" bIns="18288" anchor="ctr" anchorCtr="1">
+      <a:spAutoFit/>
+    </cs:bodyPr>
+  </cs:dataLabelCallout>
+  <cs:dataPoint>
+    <cs:lnRef idx="0"/>
+    <cs:fillRef idx="1">
+      <cs:styleClr val="auto"/>
+    </cs:fillRef>
+    <cs:effectRef idx="0"/>
+    <cs:fontRef idx="minor">
+      <a:schemeClr val="tx1"/>
+    </cs:fontRef>
+    <cs:spPr>
+      <a:ln w="19050">
+        <a:solidFill>
+          <a:schemeClr val="lt1"/>
+        </a:solidFill>
+      </a:ln>
+    </cs:spPr>
+  </cs:dataPoint>
+  <cs:dataPoint3D>
+    <cs:lnRef idx="0"/>
+    <cs:fillRef idx="1">
+      <cs:styleClr val="auto"/>
+    </cs:fillRef>
+    <cs:effectRef idx="0"/>
+    <cs:fontRef idx="minor">
+      <a:schemeClr val="tx1"/>
+    </cs:fontRef>
+    <cs:spPr>
+      <a:ln w="25400">
+        <a:solidFill>
+          <a:schemeClr val="lt1"/>
+        </a:solidFill>
+      </a:ln>
+    </cs:spPr>
+  </cs:dataPoint3D>
+  <cs:dataPointLine>
+    <cs:lnRef idx="0">
+      <cs:styleClr val="auto"/>
+    </cs:lnRef>
+    <cs:fillRef idx="0"/>
+    <cs:effectRef idx="0"/>
+    <cs:fontRef idx="minor">
+      <a:schemeClr val="tx1"/>
+    </cs:fontRef>
+    <cs:spPr>
+      <a:ln w="28575" cap="rnd">
+        <a:solidFill>
+          <a:schemeClr val="phClr"/>
+        </a:solidFill>
+        <a:round/>
+      </a:ln>
+    </cs:spPr>
+  </cs:dataPointLine>
+  <cs:dataPointMarker>
+    <cs:lnRef idx="0">
+      <cs:styleClr val="auto"/>
+    </cs:lnRef>
+    <cs:fillRef idx="1">
+      <cs:styleClr val="auto"/>
+    </cs:fillRef>
+    <cs:effectRef idx="0"/>
+    <cs:fontRef idx="minor">
+      <a:schemeClr val="tx1"/>
+    </cs:fontRef>
+    <cs:spPr>
+      <a:ln w="9525">
+        <a:solidFill>
+          <a:schemeClr val="phClr"/>
+        </a:solidFill>
+      </a:ln>
+    </cs:spPr>
+  </cs:dataPointMarker>
+  <cs:dataPointMarkerLayout symbol="circle" size="5"/>
+  <cs:dataPointWireframe>
+    <cs:lnRef idx="0">
+      <cs:styleClr val="auto"/>
+    </cs:lnRef>
+    <cs:fillRef idx="0"/>
+    <cs:effectRef idx="0"/>
+    <cs:fontRef idx="minor">
+      <a:schemeClr val="tx1"/>
+    </cs:fontRef>
+    <cs:spPr>
+      <a:ln w="9525" cap="rnd">
+        <a:solidFill>
+          <a:schemeClr val="phClr"/>
+        </a:solidFill>
+        <a:round/>
+      </a:ln>
+    </cs:spPr>
+  </cs:dataPointWireframe>
+  <cs:dataTable>
+    <cs:lnRef idx="0"/>
+    <cs:fillRef idx="0"/>
+    <cs:effectRef idx="0"/>
+    <cs:fontRef idx="minor">
+      <a:schemeClr val="tx1">
+        <a:lumMod val="65000"/>
+        <a:lumOff val="35000"/>
+      </a:schemeClr>
+    </cs:fontRef>
+    <cs:spPr>
+      <a:noFill/>
+      <a:ln w="9525" cap="flat" cmpd="sng" algn="ctr">
+        <a:solidFill>
+          <a:schemeClr val="tx1">
+            <a:lumMod val="15000"/>
+            <a:lumOff val="85000"/>
+          </a:schemeClr>
+        </a:solidFill>
+        <a:round/>
+      </a:ln>
+    </cs:spPr>
+    <cs:defRPr sz="900" kern="1200"/>
+  </cs:dataTable>
+  <cs:downBar>
+    <cs:lnRef idx="0"/>
+    <cs:fillRef idx="0"/>
+    <cs:effectRef idx="0"/>
+    <cs:fontRef idx="minor">
+      <a:schemeClr val="tx1"/>
+    </cs:fontRef>
+    <cs:spPr>
+      <a:solidFill>
+        <a:schemeClr val="dk1">
+          <a:lumMod val="75000"/>
+          <a:lumOff val="25000"/>
+        </a:schemeClr>
+      </a:solidFill>
+      <a:ln w="9525" cap="flat" cmpd="sng" algn="ctr">
+        <a:solidFill>
+          <a:schemeClr val="tx1">
+            <a:lumMod val="65000"/>
+            <a:lumOff val="35000"/>
+          </a:schemeClr>
+        </a:solidFill>
+        <a:round/>
+      </a:ln>
+    </cs:spPr>
+  </cs:downBar>
+  <cs:dropLine>
+    <cs:lnRef idx="0"/>
+    <cs:fillRef idx="0"/>
+    <cs:effectRef idx="0"/>
+    <cs:fontRef idx="minor">
+      <a:schemeClr val="tx1"/>
+    </cs:fontRef>
+    <cs:spPr>
+      <a:ln w="9525" cap="flat" cmpd="sng" algn="ctr">
+        <a:solidFill>
+          <a:schemeClr val="tx1">
+            <a:lumMod val="35000"/>
+            <a:lumOff val="65000"/>
+          </a:schemeClr>
+        </a:solidFill>
+        <a:round/>
+      </a:ln>
+    </cs:spPr>
+  </cs:dropLine>
+  <cs:errorBar>
+    <cs:lnRef idx="0"/>
+    <cs:fillRef idx="0"/>
+    <cs:effectRef idx="0"/>
+    <cs:fontRef idx="minor">
+      <a:schemeClr val="tx1"/>
+    </cs:fontRef>
+    <cs:spPr>
+      <a:ln w="9525" cap="flat" cmpd="sng" algn="ctr">
+        <a:solidFill>
+          <a:schemeClr val="tx1">
+            <a:lumMod val="65000"/>
+            <a:lumOff val="35000"/>
+          </a:schemeClr>
+        </a:solidFill>
+        <a:round/>
+      </a:ln>
+    </cs:spPr>
+  </cs:errorBar>
+  <cs:floor>
+    <cs:lnRef idx="0"/>
+    <cs:fillRef idx="0"/>
+    <cs:effectRef idx="0"/>
+    <cs:fontRef idx="minor">
+      <a:schemeClr val="tx1"/>
+    </cs:fontRef>
+    <cs:spPr>
+      <a:noFill/>
+      <a:ln>
+        <a:noFill/>
+      </a:ln>
+    </cs:spPr>
+  </cs:floor>
+  <cs:gridlineMajor>
+    <cs:lnRef idx="0"/>
+    <cs:fillRef idx="0"/>
+    <cs:effectRef idx="0"/>
+    <cs:fontRef idx="minor">
+      <a:schemeClr val="tx1"/>
+    </cs:fontRef>
+    <cs:spPr>
+      <a:ln w="9525" cap="flat" cmpd="sng" algn="ctr">
+        <a:solidFill>
+          <a:schemeClr val="tx1">
+            <a:lumMod val="15000"/>
+            <a:lumOff val="85000"/>
+          </a:schemeClr>
+        </a:solidFill>
+        <a:round/>
+      </a:ln>
+    </cs:spPr>
+  </cs:gridlineMajor>
+  <cs:gridlineMinor>
+    <cs:lnRef idx="0"/>
+    <cs:fillRef idx="0"/>
+    <cs:effectRef idx="0"/>
+    <cs:fontRef idx="minor">
+      <a:schemeClr val="tx1"/>
+    </cs:fontRef>
+    <cs:spPr>
+      <a:ln w="9525" cap="flat" cmpd="sng" algn="ctr">
+        <a:solidFill>
+          <a:schemeClr val="tx1">
+            <a:lumMod val="5000"/>
+            <a:lumOff val="95000"/>
+          </a:schemeClr>
+        </a:solidFill>
+        <a:round/>
+      </a:ln>
+    </cs:spPr>
+  </cs:gridlineMinor>
+  <cs:hiLoLine>
+    <cs:lnRef idx="0"/>
+    <cs:fillRef idx="0"/>
+    <cs:effectRef idx="0"/>
+    <cs:fontRef idx="minor">
+      <a:schemeClr val="tx1"/>
+    </cs:fontRef>
+    <cs:spPr>
+      <a:ln w="9525" cap="flat" cmpd="sng" algn="ctr">
+        <a:solidFill>
+          <a:schemeClr val="tx1">
+            <a:lumMod val="50000"/>
+            <a:lumOff val="50000"/>
+          </a:schemeClr>
+        </a:solidFill>
+        <a:round/>
+      </a:ln>
+    </cs:spPr>
+  </cs:hiLoLine>
+  <cs:leaderLine>
+    <cs:lnRef idx="0"/>
+    <cs:fillRef idx="0"/>
+    <cs:effectRef idx="0"/>
+    <cs:fontRef idx="minor">
+      <a:schemeClr val="tx1"/>
+    </cs:fontRef>
+    <cs:spPr>
+      <a:ln w="9525" cap="flat" cmpd="sng" algn="ctr">
+        <a:solidFill>
+          <a:schemeClr val="tx1">
+            <a:lumMod val="35000"/>
+            <a:lumOff val="65000"/>
+          </a:schemeClr>
+        </a:solidFill>
+        <a:round/>
+      </a:ln>
+    </cs:spPr>
+  </cs:leaderLine>
+  <cs:legend>
+    <cs:lnRef idx="0"/>
+    <cs:fillRef idx="0"/>
+    <cs:effectRef idx="0"/>
+    <cs:fontRef idx="minor">
+      <a:schemeClr val="tx1">
+        <a:lumMod val="65000"/>
+        <a:lumOff val="35000"/>
+      </a:schemeClr>
+    </cs:fontRef>
+    <cs:defRPr sz="900" kern="1200"/>
+  </cs:legend>
+  <cs:plotArea mods="allowNoFillOverride allowNoLineOverride">
+    <cs:lnRef idx="0"/>
+    <cs:fillRef idx="0"/>
+    <cs:effectRef idx="0"/>
+    <cs:fontRef idx="minor">
+      <a:schemeClr val="tx1"/>
+    </cs:fontRef>
+  </cs:plotArea>
+  <cs:plotArea3D mods="allowNoFillOverride allowNoLineOverride">
+    <cs:lnRef idx="0"/>
+    <cs:fillRef idx="0"/>
+    <cs:effectRef idx="0"/>
+    <cs:fontRef idx="minor">
+      <a:schemeClr val="tx1"/>
+    </cs:fontRef>
+  </cs:plotArea3D>
+  <cs:seriesAxis>
+    <cs:lnRef idx="0"/>
+    <cs:fillRef idx="0"/>
+    <cs:effectRef idx="0"/>
+    <cs:fontRef idx="minor">
+      <a:schemeClr val="tx1">
+        <a:lumMod val="65000"/>
+        <a:lumOff val="35000"/>
+      </a:schemeClr>
+    </cs:fontRef>
+    <cs:defRPr sz="900" kern="1200"/>
+  </cs:seriesAxis>
+  <cs:seriesLine>
+    <cs:lnRef idx="0"/>
+    <cs:fillRef idx="0"/>
+    <cs:effectRef idx="0"/>
+    <cs:fontRef idx="minor">
+      <a:schemeClr val="tx1"/>
+    </cs:fontRef>
+    <cs:spPr>
+      <a:ln w="9525" cap="flat" cmpd="sng" algn="ctr">
+        <a:solidFill>
+          <a:schemeClr val="tx1">
+            <a:lumMod val="35000"/>
+            <a:lumOff val="65000"/>
+          </a:schemeClr>
+        </a:solidFill>
+        <a:round/>
+      </a:ln>
+    </cs:spPr>
+  </cs:seriesLine>
+  <cs:title>
+    <cs:lnRef idx="0"/>
+    <cs:fillRef idx="0"/>
+    <cs:effectRef idx="0"/>
+    <cs:fontRef idx="minor">
+      <a:schemeClr val="tx1">
+        <a:lumMod val="65000"/>
+        <a:lumOff val="35000"/>
+      </a:schemeClr>
+    </cs:fontRef>
+    <cs:defRPr sz="1400" b="0" kern="1200" spc="0" baseline="0"/>
+  </cs:title>
+  <cs:trendline>
+    <cs:lnRef idx="0">
+      <cs:styleClr val="auto"/>
+    </cs:lnRef>
+    <cs:fillRef idx="0"/>
+    <cs:effectRef idx="0"/>
+    <cs:fontRef idx="minor">
+      <a:schemeClr val="tx1"/>
+    </cs:fontRef>
+    <cs:spPr>
+      <a:ln w="19050" cap="rnd">
+        <a:solidFill>
+          <a:schemeClr val="phClr"/>
+        </a:solidFill>
+        <a:prstDash val="sysDot"/>
+      </a:ln>
+    </cs:spPr>
+  </cs:trendline>
+  <cs:trendlineLabel>
+    <cs:lnRef idx="0"/>
+    <cs:fillRef idx="0"/>
+    <cs:effectRef idx="0"/>
+    <cs:fontRef idx="minor">
+      <a:schemeClr val="tx1">
+        <a:lumMod val="65000"/>
+        <a:lumOff val="35000"/>
+      </a:schemeClr>
+    </cs:fontRef>
+    <cs:defRPr sz="900" kern="1200"/>
+  </cs:trendlineLabel>
+  <cs:upBar>
+    <cs:lnRef idx="0"/>
+    <cs:fillRef idx="0"/>
+    <cs:effectRef idx="0"/>
+    <cs:fontRef idx="minor">
+      <a:schemeClr val="tx1"/>
+    </cs:fontRef>
+    <cs:spPr>
+      <a:solidFill>
+        <a:schemeClr val="lt1"/>
+      </a:solidFill>
+      <a:ln w="9525" cap="flat" cmpd="sng" algn="ctr">
+        <a:solidFill>
+          <a:schemeClr val="tx1">
+            <a:lumMod val="65000"/>
+            <a:lumOff val="35000"/>
+          </a:schemeClr>
+        </a:solidFill>
+        <a:round/>
+      </a:ln>
+    </cs:spPr>
+  </cs:upBar>
+  <cs:valueAxis>
+    <cs:lnRef idx="0"/>
+    <cs:fillRef idx="0"/>
+    <cs:effectRef idx="0"/>
+    <cs:fontRef idx="minor">
+      <a:schemeClr val="tx1">
+        <a:lumMod val="65000"/>
+        <a:lumOff val="35000"/>
+      </a:schemeClr>
+    </cs:fontRef>
+    <cs:defRPr sz="900" kern="1200"/>
+  </cs:valueAxis>
+  <cs:wall>
+    <cs:lnRef idx="0"/>
+    <cs:fillRef idx="0"/>
+    <cs:effectRef idx="0"/>
+    <cs:fontRef idx="minor">
+      <a:schemeClr val="tx1"/>
+    </cs:fontRef>
+    <cs:spPr>
+      <a:noFill/>
+      <a:ln>
+        <a:noFill/>
+      </a:ln>
+    </cs:spPr>
+  </cs:wall>
+</cs:chartStyle>
+</file>
+
 <file path=word/theme/theme1.xml><?xml version="1.0" encoding="utf-8"?>
 <a:theme xmlns:a="http://schemas.openxmlformats.org/drawingml/2006/main" name="Tema di Office">
   <a:themeElements>
@@ -21962,7 +22869,7 @@
 </file>
 
 <file path=customXml/itemProps1.xml><?xml version="1.0" encoding="utf-8"?>
-<ds:datastoreItem xmlns:ds="http://schemas.openxmlformats.org/officeDocument/2006/customXml" ds:itemID="{36320148-5509-48FC-9D57-BED5F2C6C402}">
+<ds:datastoreItem xmlns:ds="http://schemas.openxmlformats.org/officeDocument/2006/customXml" ds:itemID="{68A99644-0146-461C-A45A-0023F73DDA63}">
   <ds:schemaRefs>
     <ds:schemaRef ds:uri="http://schemas.openxmlformats.org/officeDocument/2006/bibliography"/>
   </ds:schemaRefs>

</xml_diff>

<commit_message>
modificato grafico a torta
</commit_message>
<xml_diff>
--- a/Documentazione/Assignment3.docx
+++ b/Documentazione/Assignment3.docx
@@ -129,7 +129,6 @@
           <w:szCs w:val="60"/>
         </w:rPr>
       </w:pPr>
-      <w:proofErr w:type="spellStart"/>
       <w:r>
         <w:rPr>
           <w:rFonts w:asciiTheme="majorHAnsi" w:hAnsiTheme="majorHAnsi" w:cstheme="majorHAnsi"/>
@@ -140,7 +139,6 @@
         </w:rPr>
         <w:t>MedMinder</w:t>
       </w:r>
-      <w:proofErr w:type="spellEnd"/>
     </w:p>
     <w:p>
       <w:pPr>
@@ -185,7 +183,6 @@
           <w:szCs w:val="32"/>
         </w:rPr>
       </w:pPr>
-      <w:proofErr w:type="spellStart"/>
       <w:r>
         <w:rPr>
           <w:rFonts w:asciiTheme="majorHAnsi" w:hAnsiTheme="majorHAnsi" w:cstheme="majorHAnsi"/>
@@ -194,18 +191,7 @@
           <w:sz w:val="32"/>
           <w:szCs w:val="32"/>
         </w:rPr>
-        <w:t>Usability</w:t>
-      </w:r>
-      <w:proofErr w:type="spellEnd"/>
-      <w:r>
-        <w:rPr>
-          <w:rFonts w:asciiTheme="majorHAnsi" w:hAnsiTheme="majorHAnsi" w:cstheme="majorHAnsi"/>
-          <w:b/>
-          <w:spacing w:val="60"/>
-          <w:sz w:val="32"/>
-          <w:szCs w:val="32"/>
-        </w:rPr>
-        <w:t xml:space="preserve"> Testing</w:t>
+        <w:t>Usability Testing</w:t>
       </w:r>
     </w:p>
     <w:p>
@@ -320,7 +306,7 @@
       <w:pPr>
         <w:pStyle w:val="Titolo1"/>
       </w:pPr>
-      <w:bookmarkStart w:id="0" w:name="_Toc11488672"/>
+      <w:bookmarkStart w:id="0" w:name="_Toc11503245"/>
       <w:r>
         <w:lastRenderedPageBreak/>
         <w:t>Indice</w:t>
@@ -351,7 +337,7 @@
       <w:r>
         <w:fldChar w:fldCharType="separate"/>
       </w:r>
-      <w:hyperlink w:anchor="_Toc11488672" w:history="1">
+      <w:hyperlink w:anchor="_Toc11503245" w:history="1">
         <w:r>
           <w:rPr>
             <w:rStyle w:val="Collegamentoipertestuale"/>
@@ -378,7 +364,7 @@
             <w:noProof/>
             <w:webHidden/>
           </w:rPr>
-          <w:instrText xml:space="preserve"> PAGEREF _Toc11488672 \h </w:instrText>
+          <w:instrText xml:space="preserve"> PAGEREF _Toc11503245 \h </w:instrText>
         </w:r>
         <w:r>
           <w:rPr>
@@ -424,7 +410,7 @@
           <w:lang w:eastAsia="it-IT"/>
         </w:rPr>
       </w:pPr>
-      <w:hyperlink w:anchor="_Toc11488673" w:history="1">
+      <w:hyperlink w:anchor="_Toc11503246" w:history="1">
         <w:r>
           <w:rPr>
             <w:rStyle w:val="Collegamentoipertestuale"/>
@@ -451,7 +437,7 @@
             <w:noProof/>
             <w:webHidden/>
           </w:rPr>
-          <w:instrText xml:space="preserve"> PAGEREF _Toc11488673 \h </w:instrText>
+          <w:instrText xml:space="preserve"> PAGEREF _Toc11503246 \h </w:instrText>
         </w:r>
         <w:r>
           <w:rPr>
@@ -498,7 +484,7 @@
           <w:lang w:eastAsia="it-IT"/>
         </w:rPr>
       </w:pPr>
-      <w:hyperlink w:anchor="_Toc11488674" w:history="1">
+      <w:hyperlink w:anchor="_Toc11503247" w:history="1">
         <w:r>
           <w:rPr>
             <w:rStyle w:val="Collegamentoipertestuale"/>
@@ -525,7 +511,7 @@
             <w:noProof/>
             <w:webHidden/>
           </w:rPr>
-          <w:instrText xml:space="preserve"> PAGEREF _Toc11488674 \h </w:instrText>
+          <w:instrText xml:space="preserve"> PAGEREF _Toc11503247 \h </w:instrText>
         </w:r>
         <w:r>
           <w:rPr>
@@ -572,7 +558,7 @@
           <w:lang w:eastAsia="it-IT"/>
         </w:rPr>
       </w:pPr>
-      <w:hyperlink w:anchor="_Toc11488675" w:history="1">
+      <w:hyperlink w:anchor="_Toc11503248" w:history="1">
         <w:r>
           <w:rPr>
             <w:rStyle w:val="Collegamentoipertestuale"/>
@@ -599,7 +585,7 @@
             <w:noProof/>
             <w:webHidden/>
           </w:rPr>
-          <w:instrText xml:space="preserve"> PAGEREF _Toc11488675 \h </w:instrText>
+          <w:instrText xml:space="preserve"> PAGEREF _Toc11503248 \h </w:instrText>
         </w:r>
         <w:r>
           <w:rPr>
@@ -645,7 +631,7 @@
           <w:lang w:eastAsia="it-IT"/>
         </w:rPr>
       </w:pPr>
-      <w:hyperlink w:anchor="_Toc11488676" w:history="1">
+      <w:hyperlink w:anchor="_Toc11503249" w:history="1">
         <w:r>
           <w:rPr>
             <w:rStyle w:val="Collegamentoipertestuale"/>
@@ -672,7 +658,7 @@
             <w:noProof/>
             <w:webHidden/>
           </w:rPr>
-          <w:instrText xml:space="preserve"> PAGEREF _Toc11488676 \h </w:instrText>
+          <w:instrText xml:space="preserve"> PAGEREF _Toc11503249 \h </w:instrText>
         </w:r>
         <w:r>
           <w:rPr>
@@ -719,7 +705,7 @@
           <w:lang w:eastAsia="it-IT"/>
         </w:rPr>
       </w:pPr>
-      <w:hyperlink w:anchor="_Toc11488677" w:history="1">
+      <w:hyperlink w:anchor="_Toc11503250" w:history="1">
         <w:r>
           <w:rPr>
             <w:rStyle w:val="Collegamentoipertestuale"/>
@@ -746,7 +732,7 @@
             <w:noProof/>
             <w:webHidden/>
           </w:rPr>
-          <w:instrText xml:space="preserve"> PAGEREF _Toc11488677 \h </w:instrText>
+          <w:instrText xml:space="preserve"> PAGEREF _Toc11503250 \h </w:instrText>
         </w:r>
         <w:r>
           <w:rPr>
@@ -791,7 +777,7 @@
           <w:lang w:eastAsia="it-IT"/>
         </w:rPr>
       </w:pPr>
-      <w:hyperlink w:anchor="_Toc11488678" w:history="1">
+      <w:hyperlink w:anchor="_Toc11503251" w:history="1">
         <w:r>
           <w:rPr>
             <w:rStyle w:val="Collegamentoipertestuale"/>
@@ -818,7 +804,7 @@
             <w:noProof/>
             <w:webHidden/>
           </w:rPr>
-          <w:instrText xml:space="preserve"> PAGEREF _Toc11488678 \h </w:instrText>
+          <w:instrText xml:space="preserve"> PAGEREF _Toc11503251 \h </w:instrText>
         </w:r>
         <w:r>
           <w:rPr>
@@ -865,7 +851,7 @@
           <w:lang w:eastAsia="it-IT"/>
         </w:rPr>
       </w:pPr>
-      <w:hyperlink w:anchor="_Toc11488679" w:history="1">
+      <w:hyperlink w:anchor="_Toc11503252" w:history="1">
         <w:r>
           <w:rPr>
             <w:rStyle w:val="Collegamentoipertestuale"/>
@@ -892,7 +878,7 @@
             <w:noProof/>
             <w:webHidden/>
           </w:rPr>
-          <w:instrText xml:space="preserve"> PAGEREF _Toc11488679 \h </w:instrText>
+          <w:instrText xml:space="preserve"> PAGEREF _Toc11503252 \h </w:instrText>
         </w:r>
         <w:r>
           <w:rPr>
@@ -939,7 +925,7 @@
           <w:lang w:eastAsia="it-IT"/>
         </w:rPr>
       </w:pPr>
-      <w:hyperlink w:anchor="_Toc11488680" w:history="1">
+      <w:hyperlink w:anchor="_Toc11503253" w:history="1">
         <w:r>
           <w:rPr>
             <w:rStyle w:val="Collegamentoipertestuale"/>
@@ -966,7 +952,7 @@
             <w:noProof/>
             <w:webHidden/>
           </w:rPr>
-          <w:instrText xml:space="preserve"> PAGEREF _Toc11488680 \h </w:instrText>
+          <w:instrText xml:space="preserve"> PAGEREF _Toc11503253 \h </w:instrText>
         </w:r>
         <w:r>
           <w:rPr>
@@ -996,6 +982,8 @@
           <w:fldChar w:fldCharType="end"/>
         </w:r>
       </w:hyperlink>
+      <w:bookmarkStart w:id="1" w:name="_GoBack"/>
+      <w:bookmarkEnd w:id="1"/>
     </w:p>
     <w:p>
       <w:pPr>
@@ -1012,7 +1000,7 @@
           <w:lang w:eastAsia="it-IT"/>
         </w:rPr>
       </w:pPr>
-      <w:hyperlink w:anchor="_Toc11488681" w:history="1">
+      <w:hyperlink w:anchor="_Toc11503254" w:history="1">
         <w:r>
           <w:rPr>
             <w:rStyle w:val="Collegamentoipertestuale"/>
@@ -1039,7 +1027,7 @@
             <w:noProof/>
             <w:webHidden/>
           </w:rPr>
-          <w:instrText xml:space="preserve"> PAGEREF _Toc11488681 \h </w:instrText>
+          <w:instrText xml:space="preserve"> PAGEREF _Toc11503254 \h </w:instrText>
         </w:r>
         <w:r>
           <w:rPr>
@@ -1086,7 +1074,7 @@
           <w:lang w:eastAsia="it-IT"/>
         </w:rPr>
       </w:pPr>
-      <w:hyperlink w:anchor="_Toc11488682" w:history="1">
+      <w:hyperlink w:anchor="_Toc11503255" w:history="1">
         <w:r>
           <w:rPr>
             <w:rStyle w:val="Collegamentoipertestuale"/>
@@ -1113,7 +1101,7 @@
             <w:noProof/>
             <w:webHidden/>
           </w:rPr>
-          <w:instrText xml:space="preserve"> PAGEREF _Toc11488682 \h </w:instrText>
+          <w:instrText xml:space="preserve"> PAGEREF _Toc11503255 \h </w:instrText>
         </w:r>
         <w:r>
           <w:rPr>
@@ -1160,7 +1148,7 @@
           <w:lang w:eastAsia="it-IT"/>
         </w:rPr>
       </w:pPr>
-      <w:hyperlink w:anchor="_Toc11488683" w:history="1">
+      <w:hyperlink w:anchor="_Toc11503256" w:history="1">
         <w:r>
           <w:rPr>
             <w:rStyle w:val="Collegamentoipertestuale"/>
@@ -1187,7 +1175,7 @@
             <w:noProof/>
             <w:webHidden/>
           </w:rPr>
-          <w:instrText xml:space="preserve"> PAGEREF _Toc11488683 \h </w:instrText>
+          <w:instrText xml:space="preserve"> PAGEREF _Toc11503256 \h </w:instrText>
         </w:r>
         <w:r>
           <w:rPr>
@@ -1233,7 +1221,7 @@
           <w:lang w:eastAsia="it-IT"/>
         </w:rPr>
       </w:pPr>
-      <w:hyperlink w:anchor="_Toc11488684" w:history="1">
+      <w:hyperlink w:anchor="_Toc11503257" w:history="1">
         <w:r>
           <w:rPr>
             <w:rStyle w:val="Collegamentoipertestuale"/>
@@ -1260,7 +1248,7 @@
             <w:noProof/>
             <w:webHidden/>
           </w:rPr>
-          <w:instrText xml:space="preserve"> PAGEREF _Toc11488684 \h </w:instrText>
+          <w:instrText xml:space="preserve"> PAGEREF _Toc11503257 \h </w:instrText>
         </w:r>
         <w:r>
           <w:rPr>
@@ -1307,7 +1295,7 @@
           <w:lang w:eastAsia="it-IT"/>
         </w:rPr>
       </w:pPr>
-      <w:hyperlink w:anchor="_Toc11488685" w:history="1">
+      <w:hyperlink w:anchor="_Toc11503258" w:history="1">
         <w:r>
           <w:rPr>
             <w:rStyle w:val="Collegamentoipertestuale"/>
@@ -1334,7 +1322,7 @@
             <w:noProof/>
             <w:webHidden/>
           </w:rPr>
-          <w:instrText xml:space="preserve"> PAGEREF _Toc11488685 \h </w:instrText>
+          <w:instrText xml:space="preserve"> PAGEREF _Toc11503258 \h </w:instrText>
         </w:r>
         <w:r>
           <w:rPr>
@@ -1380,7 +1368,7 @@
           <w:lang w:eastAsia="it-IT"/>
         </w:rPr>
       </w:pPr>
-      <w:hyperlink w:anchor="_Toc11488686" w:history="1">
+      <w:hyperlink w:anchor="_Toc11503259" w:history="1">
         <w:r>
           <w:rPr>
             <w:rStyle w:val="Collegamentoipertestuale"/>
@@ -1407,7 +1395,7 @@
             <w:noProof/>
             <w:webHidden/>
           </w:rPr>
-          <w:instrText xml:space="preserve"> PAGEREF _Toc11488686 \h </w:instrText>
+          <w:instrText xml:space="preserve"> PAGEREF _Toc11503259 \h </w:instrText>
         </w:r>
         <w:r>
           <w:rPr>
@@ -1454,7 +1442,7 @@
           <w:lang w:eastAsia="it-IT"/>
         </w:rPr>
       </w:pPr>
-      <w:hyperlink w:anchor="_Toc11488687" w:history="1">
+      <w:hyperlink w:anchor="_Toc11503260" w:history="1">
         <w:r>
           <w:rPr>
             <w:rStyle w:val="Collegamentoipertestuale"/>
@@ -1481,7 +1469,7 @@
             <w:noProof/>
             <w:webHidden/>
           </w:rPr>
-          <w:instrText xml:space="preserve"> PAGEREF _Toc11488687 \h </w:instrText>
+          <w:instrText xml:space="preserve"> PAGEREF _Toc11503260 \h </w:instrText>
         </w:r>
         <w:r>
           <w:rPr>
@@ -1528,7 +1516,7 @@
           <w:lang w:eastAsia="it-IT"/>
         </w:rPr>
       </w:pPr>
-      <w:hyperlink w:anchor="_Toc11488688" w:history="1">
+      <w:hyperlink w:anchor="_Toc11503261" w:history="1">
         <w:r>
           <w:rPr>
             <w:rStyle w:val="Collegamentoipertestuale"/>
@@ -1555,7 +1543,7 @@
             <w:noProof/>
             <w:webHidden/>
           </w:rPr>
-          <w:instrText xml:space="preserve"> PAGEREF _Toc11488688 \h </w:instrText>
+          <w:instrText xml:space="preserve"> PAGEREF _Toc11503261 \h </w:instrText>
         </w:r>
         <w:r>
           <w:rPr>
@@ -1601,7 +1589,7 @@
           <w:lang w:eastAsia="it-IT"/>
         </w:rPr>
       </w:pPr>
-      <w:hyperlink w:anchor="_Toc11488689" w:history="1">
+      <w:hyperlink w:anchor="_Toc11503262" w:history="1">
         <w:r>
           <w:rPr>
             <w:rStyle w:val="Collegamentoipertestuale"/>
@@ -1628,7 +1616,7 @@
             <w:noProof/>
             <w:webHidden/>
           </w:rPr>
-          <w:instrText xml:space="preserve"> PAGEREF _Toc11488689 \h </w:instrText>
+          <w:instrText xml:space="preserve"> PAGEREF _Toc11503262 \h </w:instrText>
         </w:r>
         <w:r>
           <w:rPr>
@@ -1674,7 +1662,7 @@
           <w:lang w:eastAsia="it-IT"/>
         </w:rPr>
       </w:pPr>
-      <w:hyperlink w:anchor="_Toc11488690" w:history="1">
+      <w:hyperlink w:anchor="_Toc11503263" w:history="1">
         <w:r>
           <w:rPr>
             <w:rStyle w:val="Collegamentoipertestuale"/>
@@ -1701,7 +1689,7 @@
             <w:noProof/>
             <w:webHidden/>
           </w:rPr>
-          <w:instrText xml:space="preserve"> PAGEREF _Toc11488690 \h </w:instrText>
+          <w:instrText xml:space="preserve"> PAGEREF _Toc11503263 \h </w:instrText>
         </w:r>
         <w:r>
           <w:rPr>
@@ -1747,7 +1735,7 @@
           <w:lang w:eastAsia="it-IT"/>
         </w:rPr>
       </w:pPr>
-      <w:hyperlink w:anchor="_Toc11488691" w:history="1">
+      <w:hyperlink w:anchor="_Toc11503264" w:history="1">
         <w:r>
           <w:rPr>
             <w:rStyle w:val="Collegamentoipertestuale"/>
@@ -1774,7 +1762,7 @@
             <w:noProof/>
             <w:webHidden/>
           </w:rPr>
-          <w:instrText xml:space="preserve"> PAGEREF _Toc11488691 \h </w:instrText>
+          <w:instrText xml:space="preserve"> PAGEREF _Toc11503264 \h </w:instrText>
         </w:r>
         <w:r>
           <w:rPr>
@@ -1820,7 +1808,7 @@
           <w:lang w:eastAsia="it-IT"/>
         </w:rPr>
       </w:pPr>
-      <w:hyperlink w:anchor="_Toc11488692" w:history="1">
+      <w:hyperlink w:anchor="_Toc11503265" w:history="1">
         <w:r>
           <w:rPr>
             <w:rStyle w:val="Collegamentoipertestuale"/>
@@ -1847,7 +1835,7 @@
             <w:noProof/>
             <w:webHidden/>
           </w:rPr>
-          <w:instrText xml:space="preserve"> PAGEREF _Toc11488692 \h </w:instrText>
+          <w:instrText xml:space="preserve"> PAGEREF _Toc11503265 \h </w:instrText>
         </w:r>
         <w:r>
           <w:rPr>
@@ -1894,7 +1882,7 @@
           <w:lang w:eastAsia="it-IT"/>
         </w:rPr>
       </w:pPr>
-      <w:hyperlink w:anchor="_Toc11488693" w:history="1">
+      <w:hyperlink w:anchor="_Toc11503266" w:history="1">
         <w:r>
           <w:rPr>
             <w:rStyle w:val="Collegamentoipertestuale"/>
@@ -1921,7 +1909,7 @@
             <w:noProof/>
             <w:webHidden/>
           </w:rPr>
-          <w:instrText xml:space="preserve"> PAGEREF _Toc11488693 \h </w:instrText>
+          <w:instrText xml:space="preserve"> PAGEREF _Toc11503266 \h </w:instrText>
         </w:r>
         <w:r>
           <w:rPr>
@@ -1968,13 +1956,13 @@
           <w:lang w:eastAsia="it-IT"/>
         </w:rPr>
       </w:pPr>
-      <w:hyperlink w:anchor="_Toc11488694" w:history="1">
+      <w:hyperlink w:anchor="_Toc11503267" w:history="1">
         <w:r>
           <w:rPr>
             <w:rStyle w:val="Collegamentoipertestuale"/>
             <w:noProof/>
           </w:rPr>
-          <w:t>Risultati dei test con gli utenti</w:t>
+          <w:t>Risultati dei test con gli utenti Come precedentemente detto, gli utenti che hanno testato il sistema sono 10. Nel dettaglio sono 5 persone con skill tecnologiche di base e 5 con skill tecnologiche avanzate.</w:t>
         </w:r>
         <w:r>
           <w:rPr>
@@ -1995,7 +1983,7 @@
             <w:noProof/>
             <w:webHidden/>
           </w:rPr>
-          <w:instrText xml:space="preserve"> PAGEREF _Toc11488694 \h </w:instrText>
+          <w:instrText xml:space="preserve"> PAGEREF _Toc11503267 \h </w:instrText>
         </w:r>
         <w:r>
           <w:rPr>
@@ -2042,7 +2030,7 @@
           <w:lang w:eastAsia="it-IT"/>
         </w:rPr>
       </w:pPr>
-      <w:hyperlink w:anchor="_Toc11488695" w:history="1">
+      <w:hyperlink w:anchor="_Toc11503268" w:history="1">
         <w:r>
           <w:rPr>
             <w:rStyle w:val="Collegamentoipertestuale"/>
@@ -2069,7 +2057,7 @@
             <w:noProof/>
             <w:webHidden/>
           </w:rPr>
-          <w:instrText xml:space="preserve"> PAGEREF _Toc11488695 \h </w:instrText>
+          <w:instrText xml:space="preserve"> PAGEREF _Toc11503268 \h </w:instrText>
         </w:r>
         <w:r>
           <w:rPr>
@@ -2116,7 +2104,7 @@
           <w:lang w:eastAsia="it-IT"/>
         </w:rPr>
       </w:pPr>
-      <w:hyperlink w:anchor="_Toc11488696" w:history="1">
+      <w:hyperlink w:anchor="_Toc11503269" w:history="1">
         <w:r>
           <w:rPr>
             <w:rStyle w:val="Collegamentoipertestuale"/>
@@ -2143,7 +2131,7 @@
             <w:noProof/>
             <w:webHidden/>
           </w:rPr>
-          <w:instrText xml:space="preserve"> PAGEREF _Toc11488696 \h </w:instrText>
+          <w:instrText xml:space="preserve"> PAGEREF _Toc11503269 \h </w:instrText>
         </w:r>
         <w:r>
           <w:rPr>
@@ -2190,7 +2178,7 @@
           <w:lang w:eastAsia="it-IT"/>
         </w:rPr>
       </w:pPr>
-      <w:hyperlink w:anchor="_Toc11488697" w:history="1">
+      <w:hyperlink w:anchor="_Toc11503270" w:history="1">
         <w:r>
           <w:rPr>
             <w:rStyle w:val="Collegamentoipertestuale"/>
@@ -2217,7 +2205,7 @@
             <w:noProof/>
             <w:webHidden/>
           </w:rPr>
-          <w:instrText xml:space="preserve"> PAGEREF _Toc11488697 \h </w:instrText>
+          <w:instrText xml:space="preserve"> PAGEREF _Toc11503270 \h </w:instrText>
         </w:r>
         <w:r>
           <w:rPr>
@@ -2238,6 +2226,154 @@
             <w:webHidden/>
           </w:rPr>
           <w:t>24</w:t>
+        </w:r>
+        <w:r>
+          <w:rPr>
+            <w:noProof/>
+            <w:webHidden/>
+          </w:rPr>
+          <w:fldChar w:fldCharType="end"/>
+        </w:r>
+      </w:hyperlink>
+    </w:p>
+    <w:p>
+      <w:pPr>
+        <w:pStyle w:val="Sommario2"/>
+        <w:tabs>
+          <w:tab w:val="right" w:pos="9628"/>
+        </w:tabs>
+        <w:rPr>
+          <w:rFonts w:eastAsiaTheme="minorEastAsia" w:cstheme="minorBidi"/>
+          <w:b w:val="0"/>
+          <w:bCs w:val="0"/>
+          <w:noProof/>
+          <w:sz w:val="24"/>
+          <w:szCs w:val="24"/>
+          <w:lang w:eastAsia="it-IT"/>
+        </w:rPr>
+      </w:pPr>
+      <w:hyperlink w:anchor="_Toc11503271" w:history="1">
+        <w:r>
+          <w:rPr>
+            <w:rStyle w:val="Collegamentoipertestuale"/>
+            <w:noProof/>
+          </w:rPr>
+          <w:t>Risultati operazioni tramite feedback dell’utente</w:t>
+        </w:r>
+        <w:r>
+          <w:rPr>
+            <w:noProof/>
+            <w:webHidden/>
+          </w:rPr>
+          <w:tab/>
+        </w:r>
+        <w:r>
+          <w:rPr>
+            <w:noProof/>
+            <w:webHidden/>
+          </w:rPr>
+          <w:fldChar w:fldCharType="begin"/>
+        </w:r>
+        <w:r>
+          <w:rPr>
+            <w:noProof/>
+            <w:webHidden/>
+          </w:rPr>
+          <w:instrText xml:space="preserve"> PAGEREF _Toc11503271 \h </w:instrText>
+        </w:r>
+        <w:r>
+          <w:rPr>
+            <w:noProof/>
+            <w:webHidden/>
+          </w:rPr>
+        </w:r>
+        <w:r>
+          <w:rPr>
+            <w:noProof/>
+            <w:webHidden/>
+          </w:rPr>
+          <w:fldChar w:fldCharType="separate"/>
+        </w:r>
+        <w:r>
+          <w:rPr>
+            <w:noProof/>
+            <w:webHidden/>
+          </w:rPr>
+          <w:t>25</w:t>
+        </w:r>
+        <w:r>
+          <w:rPr>
+            <w:noProof/>
+            <w:webHidden/>
+          </w:rPr>
+          <w:fldChar w:fldCharType="end"/>
+        </w:r>
+      </w:hyperlink>
+    </w:p>
+    <w:p>
+      <w:pPr>
+        <w:pStyle w:val="Sommario2"/>
+        <w:tabs>
+          <w:tab w:val="right" w:pos="9628"/>
+        </w:tabs>
+        <w:rPr>
+          <w:rFonts w:eastAsiaTheme="minorEastAsia" w:cstheme="minorBidi"/>
+          <w:b w:val="0"/>
+          <w:bCs w:val="0"/>
+          <w:noProof/>
+          <w:sz w:val="24"/>
+          <w:szCs w:val="24"/>
+          <w:lang w:eastAsia="it-IT"/>
+        </w:rPr>
+      </w:pPr>
+      <w:hyperlink w:anchor="_Toc11503272" w:history="1">
+        <w:r>
+          <w:rPr>
+            <w:rStyle w:val="Collegamentoipertestuale"/>
+            <w:noProof/>
+          </w:rPr>
+          <w:t>Soddisfazione utenti</w:t>
+        </w:r>
+        <w:r>
+          <w:rPr>
+            <w:noProof/>
+            <w:webHidden/>
+          </w:rPr>
+          <w:tab/>
+        </w:r>
+        <w:r>
+          <w:rPr>
+            <w:noProof/>
+            <w:webHidden/>
+          </w:rPr>
+          <w:fldChar w:fldCharType="begin"/>
+        </w:r>
+        <w:r>
+          <w:rPr>
+            <w:noProof/>
+            <w:webHidden/>
+          </w:rPr>
+          <w:instrText xml:space="preserve"> PAGEREF _Toc11503272 \h </w:instrText>
+        </w:r>
+        <w:r>
+          <w:rPr>
+            <w:noProof/>
+            <w:webHidden/>
+          </w:rPr>
+        </w:r>
+        <w:r>
+          <w:rPr>
+            <w:noProof/>
+            <w:webHidden/>
+          </w:rPr>
+          <w:fldChar w:fldCharType="separate"/>
+        </w:r>
+        <w:r>
+          <w:rPr>
+            <w:noProof/>
+            <w:webHidden/>
+          </w:rPr>
+          <w:t>25</w:t>
         </w:r>
         <w:r>
           <w:rPr>
@@ -2263,13 +2399,13 @@
           <w:lang w:eastAsia="it-IT"/>
         </w:rPr>
       </w:pPr>
-      <w:hyperlink w:anchor="_Toc11488698" w:history="1">
+      <w:hyperlink w:anchor="_Toc11503273" w:history="1">
         <w:r>
           <w:rPr>
             <w:rStyle w:val="Collegamentoipertestuale"/>
             <w:noProof/>
           </w:rPr>
-          <w:t>Riferimenti  //poi finiranno come ultima sezione</w:t>
+          <w:t>Riferimenti</w:t>
         </w:r>
         <w:r>
           <w:rPr>
@@ -2290,7 +2426,7 @@
             <w:noProof/>
             <w:webHidden/>
           </w:rPr>
-          <w:instrText xml:space="preserve"> PAGEREF _Toc11488698 \h </w:instrText>
+          <w:instrText xml:space="preserve"> PAGEREF _Toc11503273 \h </w:instrText>
         </w:r>
         <w:r>
           <w:rPr>
@@ -2310,7 +2446,7 @@
             <w:noProof/>
             <w:webHidden/>
           </w:rPr>
-          <w:t>25</w:t>
+          <w:t>27</w:t>
         </w:r>
         <w:r>
           <w:rPr>
@@ -2338,23 +2474,23 @@
       <w:pPr>
         <w:pStyle w:val="Titolo1"/>
       </w:pPr>
-      <w:bookmarkStart w:id="1" w:name="_Toc11488673"/>
+      <w:bookmarkStart w:id="2" w:name="_Toc11503246"/>
       <w:r>
         <w:lastRenderedPageBreak/>
         <w:t>Introduzione</w:t>
       </w:r>
-      <w:bookmarkEnd w:id="1"/>
+      <w:bookmarkEnd w:id="2"/>
     </w:p>
     <w:p/>
     <w:p>
       <w:pPr>
         <w:pStyle w:val="Titolo2"/>
       </w:pPr>
-      <w:bookmarkStart w:id="2" w:name="_Toc11488674"/>
+      <w:bookmarkStart w:id="3" w:name="_Toc11503247"/>
       <w:r>
         <w:t>Definizione ISO dell’Usabilità</w:t>
       </w:r>
-      <w:bookmarkEnd w:id="2"/>
+      <w:bookmarkEnd w:id="3"/>
     </w:p>
     <w:p>
       <w:pPr>
@@ -2485,12 +2621,12 @@
       <w:pPr>
         <w:pStyle w:val="Titolo2"/>
       </w:pPr>
-      <w:bookmarkStart w:id="3" w:name="_Toc11488675"/>
+      <w:bookmarkStart w:id="4" w:name="_Toc11503248"/>
       <w:r>
         <w:lastRenderedPageBreak/>
         <w:t>Valutazione Empirica dell’usabilità</w:t>
       </w:r>
-      <w:bookmarkEnd w:id="3"/>
+      <w:bookmarkEnd w:id="4"/>
     </w:p>
     <w:p>
       <w:r>
@@ -2549,17 +2685,8 @@
           <w:b/>
           <w:i/>
         </w:rPr>
-        <w:t xml:space="preserve">thinking </w:t>
-      </w:r>
-      <w:proofErr w:type="spellStart"/>
-      <w:r>
-        <w:rPr>
-          <w:b/>
-          <w:i/>
-        </w:rPr>
-        <w:t>aloud</w:t>
-      </w:r>
-      <w:proofErr w:type="spellEnd"/>
+        <w:t>thinking aloud</w:t>
+      </w:r>
       <w:r>
         <w:t xml:space="preserve"> che prevede che l’utente spiega quali sono i propri obiettivi, le reazioni alle risposte del sistema e tutti i dubbi che gli vengono in mente durante l’interazione. </w:t>
       </w:r>
@@ -2612,17 +2739,12 @@
       <w:pPr>
         <w:pStyle w:val="Titolo1"/>
       </w:pPr>
-      <w:bookmarkStart w:id="4" w:name="_Toc11488676"/>
+      <w:bookmarkStart w:id="5" w:name="_Toc11503249"/>
       <w:r>
         <w:lastRenderedPageBreak/>
-        <w:t xml:space="preserve">Impostazione del testing per </w:t>
-      </w:r>
-      <w:proofErr w:type="spellStart"/>
-      <w:r>
-        <w:t>MedMinder</w:t>
-      </w:r>
-      <w:bookmarkEnd w:id="4"/>
-      <w:proofErr w:type="spellEnd"/>
+        <w:t>Impostazione del testing per MedMinder</w:t>
+      </w:r>
+      <w:bookmarkEnd w:id="5"/>
     </w:p>
     <w:p>
       <w:pPr>
@@ -2633,11 +2755,11 @@
       <w:pPr>
         <w:pStyle w:val="Titolo2"/>
       </w:pPr>
-      <w:bookmarkStart w:id="5" w:name="_Toc11488677"/>
+      <w:bookmarkStart w:id="6" w:name="_Toc11503250"/>
       <w:r>
         <w:t>Metodologia da Utilizzare</w:t>
       </w:r>
-      <w:bookmarkEnd w:id="5"/>
+      <w:bookmarkEnd w:id="6"/>
     </w:p>
     <w:p/>
     <w:p>
@@ -2670,23 +2792,7 @@
         <w:t xml:space="preserve">pensare ad alta voce </w:t>
       </w:r>
       <w:r>
-        <w:t>(</w:t>
-      </w:r>
-      <w:proofErr w:type="spellStart"/>
-      <w:r>
-        <w:t>think</w:t>
-      </w:r>
-      <w:proofErr w:type="spellEnd"/>
-      <w:r>
-        <w:t xml:space="preserve"> </w:t>
-      </w:r>
-      <w:proofErr w:type="spellStart"/>
-      <w:r>
-        <w:t>aloud</w:t>
-      </w:r>
-      <w:proofErr w:type="spellEnd"/>
-      <w:r>
-        <w:t xml:space="preserve">). In questo modo, oltre alle azioni effettivamente svolte dagli utenti, i valutatori avranno modo di esaminare anche i ragionamenti che hanno portato a tali azioni, ed eventuali dubbi che gli utenti si sono posti durante lo svolgimento dei task. </w:t>
+        <w:t xml:space="preserve">(think aloud). In questo modo, oltre alle azioni effettivamente svolte dagli utenti, i valutatori avranno modo di esaminare anche i ragionamenti che hanno portato a tali azioni, ed eventuali dubbi che gli utenti si sono posti durante lo svolgimento dei task. </w:t>
       </w:r>
     </w:p>
     <w:p>
@@ -2760,12 +2866,12 @@
       <w:pPr>
         <w:pStyle w:val="Titolo3"/>
       </w:pPr>
-      <w:bookmarkStart w:id="6" w:name="_Toc11488678"/>
+      <w:bookmarkStart w:id="7" w:name="_Toc11503251"/>
       <w:r>
         <w:lastRenderedPageBreak/>
         <w:t>Euristiche di Nielsen</w:t>
       </w:r>
-      <w:bookmarkEnd w:id="6"/>
+      <w:bookmarkEnd w:id="7"/>
     </w:p>
     <w:p/>
     <w:p>
@@ -3192,9 +3298,115 @@
           <w:sz w:val="22"/>
           <w:szCs w:val="22"/>
         </w:rPr>
-        <w:t xml:space="preserve">8 – </w:t>
-      </w:r>
-      <w:proofErr w:type="spellStart"/>
+        <w:t>8 – Disegn e estetica minimalista</w:t>
+      </w:r>
+    </w:p>
+    <w:p>
+      <w:pPr>
+        <w:pStyle w:val="NormaleWeb"/>
+        <w:numPr>
+          <w:ilvl w:val="0"/>
+          <w:numId w:val="20"/>
+        </w:numPr>
+        <w:rPr>
+          <w:rFonts w:asciiTheme="minorHAnsi" w:hAnsiTheme="minorHAnsi" w:cstheme="minorHAnsi"/>
+          <w:color w:val="000000"/>
+          <w:sz w:val="22"/>
+          <w:szCs w:val="22"/>
+        </w:rPr>
+      </w:pPr>
+      <w:r>
+        <w:rPr>
+          <w:rFonts w:asciiTheme="minorHAnsi" w:hAnsiTheme="minorHAnsi" w:cstheme="minorHAnsi"/>
+          <w:color w:val="000000"/>
+          <w:sz w:val="22"/>
+          <w:szCs w:val="22"/>
+        </w:rPr>
+        <w:t>Dare maggior importanza al contenuto che all’estetica.</w:t>
+      </w:r>
+    </w:p>
+    <w:p>
+      <w:pPr>
+        <w:pStyle w:val="NormaleWeb"/>
+        <w:numPr>
+          <w:ilvl w:val="0"/>
+          <w:numId w:val="20"/>
+        </w:numPr>
+        <w:rPr>
+          <w:rFonts w:asciiTheme="minorHAnsi" w:hAnsiTheme="minorHAnsi" w:cstheme="minorHAnsi"/>
+          <w:color w:val="000000"/>
+          <w:sz w:val="22"/>
+          <w:szCs w:val="22"/>
+        </w:rPr>
+      </w:pPr>
+      <w:r>
+        <w:rPr>
+          <w:rFonts w:asciiTheme="minorHAnsi" w:hAnsiTheme="minorHAnsi" w:cstheme="minorHAnsi"/>
+          <w:color w:val="000000"/>
+          <w:sz w:val="22"/>
+          <w:szCs w:val="22"/>
+        </w:rPr>
+        <w:t>Evitare di accentuare oggetti irrilevanti o raramente necessari (immagini grandi, etc.)</w:t>
+      </w:r>
+    </w:p>
+    <w:p>
+      <w:pPr>
+        <w:pStyle w:val="NormaleWeb"/>
+        <w:numPr>
+          <w:ilvl w:val="0"/>
+          <w:numId w:val="20"/>
+        </w:numPr>
+        <w:rPr>
+          <w:rFonts w:asciiTheme="minorHAnsi" w:hAnsiTheme="minorHAnsi" w:cstheme="minorHAnsi"/>
+          <w:color w:val="000000"/>
+          <w:sz w:val="22"/>
+          <w:szCs w:val="22"/>
+        </w:rPr>
+      </w:pPr>
+      <w:r>
+        <w:rPr>
+          <w:rFonts w:asciiTheme="minorHAnsi" w:hAnsiTheme="minorHAnsi" w:cstheme="minorHAnsi"/>
+          <w:color w:val="000000"/>
+          <w:sz w:val="22"/>
+          <w:szCs w:val="22"/>
+        </w:rPr>
+        <w:t>Evitare che il contenuto informativo della pagina sia messo in secondo piano</w:t>
+      </w:r>
+    </w:p>
+    <w:p>
+      <w:pPr>
+        <w:pStyle w:val="NormaleWeb"/>
+        <w:numPr>
+          <w:ilvl w:val="0"/>
+          <w:numId w:val="20"/>
+        </w:numPr>
+        <w:rPr>
+          <w:rFonts w:asciiTheme="minorHAnsi" w:hAnsiTheme="minorHAnsi" w:cstheme="minorHAnsi"/>
+          <w:color w:val="000000"/>
+          <w:sz w:val="22"/>
+          <w:szCs w:val="22"/>
+        </w:rPr>
+      </w:pPr>
+      <w:r>
+        <w:rPr>
+          <w:rFonts w:asciiTheme="minorHAnsi" w:hAnsiTheme="minorHAnsi" w:cstheme="minorHAnsi"/>
+          <w:color w:val="000000"/>
+          <w:sz w:val="22"/>
+          <w:szCs w:val="22"/>
+        </w:rPr>
+        <w:t>Evitare che l’utente si distragga o si confonda</w:t>
+      </w:r>
+    </w:p>
+    <w:p>
+      <w:pPr>
+        <w:pStyle w:val="NormaleWeb"/>
+        <w:rPr>
+          <w:rFonts w:asciiTheme="minorHAnsi" w:hAnsiTheme="minorHAnsi" w:cstheme="minorHAnsi"/>
+          <w:color w:val="000000"/>
+          <w:sz w:val="22"/>
+          <w:szCs w:val="22"/>
+        </w:rPr>
+      </w:pPr>
       <w:r>
         <w:rPr>
           <w:rFonts w:asciiTheme="minorHAnsi" w:hAnsiTheme="minorHAnsi" w:cstheme="minorHAnsi"/>
@@ -3204,9 +3416,76 @@
           <w:sz w:val="22"/>
           <w:szCs w:val="22"/>
         </w:rPr>
-        <w:t>Disegn</w:t>
-      </w:r>
-      <w:proofErr w:type="spellEnd"/>
+        <w:t>9 – Aiuto all’utente</w:t>
+      </w:r>
+    </w:p>
+    <w:p>
+      <w:pPr>
+        <w:pStyle w:val="NormaleWeb"/>
+        <w:numPr>
+          <w:ilvl w:val="0"/>
+          <w:numId w:val="21"/>
+        </w:numPr>
+        <w:rPr>
+          <w:rFonts w:asciiTheme="minorHAnsi" w:hAnsiTheme="minorHAnsi" w:cstheme="minorHAnsi"/>
+          <w:color w:val="000000"/>
+          <w:sz w:val="22"/>
+          <w:szCs w:val="22"/>
+        </w:rPr>
+      </w:pPr>
+      <w:r>
+        <w:rPr>
+          <w:rFonts w:asciiTheme="minorHAnsi" w:hAnsiTheme="minorHAnsi" w:cstheme="minorHAnsi"/>
+          <w:color w:val="000000"/>
+          <w:sz w:val="22"/>
+          <w:szCs w:val="22"/>
+        </w:rPr>
+        <w:t xml:space="preserve">I messaggi di errore devono essere espressi in linguaggio comprensibile </w:t>
+      </w:r>
+      <w:r>
+        <w:rPr>
+          <w:rFonts w:asciiTheme="minorHAnsi" w:hAnsiTheme="minorHAnsi" w:cstheme="minorHAnsi"/>
+          <w:color w:val="000000"/>
+          <w:sz w:val="22"/>
+          <w:szCs w:val="22"/>
+        </w:rPr>
+        <w:t>e suggerire soluzioni</w:t>
+      </w:r>
+    </w:p>
+    <w:p>
+      <w:pPr>
+        <w:pStyle w:val="NormaleWeb"/>
+        <w:numPr>
+          <w:ilvl w:val="0"/>
+          <w:numId w:val="21"/>
+        </w:numPr>
+        <w:rPr>
+          <w:rFonts w:asciiTheme="minorHAnsi" w:hAnsiTheme="minorHAnsi" w:cstheme="minorHAnsi"/>
+          <w:color w:val="000000"/>
+          <w:sz w:val="22"/>
+          <w:szCs w:val="22"/>
+        </w:rPr>
+      </w:pPr>
+      <w:r>
+        <w:rPr>
+          <w:rFonts w:asciiTheme="minorHAnsi" w:hAnsiTheme="minorHAnsi" w:cstheme="minorHAnsi"/>
+          <w:color w:val="000000"/>
+          <w:sz w:val="22"/>
+          <w:szCs w:val="22"/>
+        </w:rPr>
+        <w:t>Chiedere conferma per un’azione importante</w:t>
+      </w:r>
+    </w:p>
+    <w:p>
+      <w:pPr>
+        <w:pStyle w:val="NormaleWeb"/>
+        <w:rPr>
+          <w:rFonts w:asciiTheme="minorHAnsi" w:hAnsiTheme="minorHAnsi" w:cstheme="minorHAnsi"/>
+          <w:color w:val="000000"/>
+          <w:sz w:val="22"/>
+          <w:szCs w:val="22"/>
+        </w:rPr>
+      </w:pPr>
       <w:r>
         <w:rPr>
           <w:rFonts w:asciiTheme="minorHAnsi" w:hAnsiTheme="minorHAnsi" w:cstheme="minorHAnsi"/>
@@ -3216,203 +3495,6 @@
           <w:sz w:val="22"/>
           <w:szCs w:val="22"/>
         </w:rPr>
-        <w:t xml:space="preserve"> e estetica minimalista</w:t>
-      </w:r>
-    </w:p>
-    <w:p>
-      <w:pPr>
-        <w:pStyle w:val="NormaleWeb"/>
-        <w:numPr>
-          <w:ilvl w:val="0"/>
-          <w:numId w:val="20"/>
-        </w:numPr>
-        <w:rPr>
-          <w:rFonts w:asciiTheme="minorHAnsi" w:hAnsiTheme="minorHAnsi" w:cstheme="minorHAnsi"/>
-          <w:color w:val="000000"/>
-          <w:sz w:val="22"/>
-          <w:szCs w:val="22"/>
-        </w:rPr>
-      </w:pPr>
-      <w:r>
-        <w:rPr>
-          <w:rFonts w:asciiTheme="minorHAnsi" w:hAnsiTheme="minorHAnsi" w:cstheme="minorHAnsi"/>
-          <w:color w:val="000000"/>
-          <w:sz w:val="22"/>
-          <w:szCs w:val="22"/>
-        </w:rPr>
-        <w:t>Dare maggior importanza al contenuto che all’estetica.</w:t>
-      </w:r>
-    </w:p>
-    <w:p>
-      <w:pPr>
-        <w:pStyle w:val="NormaleWeb"/>
-        <w:numPr>
-          <w:ilvl w:val="0"/>
-          <w:numId w:val="20"/>
-        </w:numPr>
-        <w:rPr>
-          <w:rFonts w:asciiTheme="minorHAnsi" w:hAnsiTheme="minorHAnsi" w:cstheme="minorHAnsi"/>
-          <w:color w:val="000000"/>
-          <w:sz w:val="22"/>
-          <w:szCs w:val="22"/>
-        </w:rPr>
-      </w:pPr>
-      <w:r>
-        <w:rPr>
-          <w:rFonts w:asciiTheme="minorHAnsi" w:hAnsiTheme="minorHAnsi" w:cstheme="minorHAnsi"/>
-          <w:color w:val="000000"/>
-          <w:sz w:val="22"/>
-          <w:szCs w:val="22"/>
-        </w:rPr>
-        <w:t>Evitare di accentuare oggetti irrilevanti o raramente necessari (immagini grandi, etc.)</w:t>
-      </w:r>
-    </w:p>
-    <w:p>
-      <w:pPr>
-        <w:pStyle w:val="NormaleWeb"/>
-        <w:numPr>
-          <w:ilvl w:val="0"/>
-          <w:numId w:val="20"/>
-        </w:numPr>
-        <w:rPr>
-          <w:rFonts w:asciiTheme="minorHAnsi" w:hAnsiTheme="minorHAnsi" w:cstheme="minorHAnsi"/>
-          <w:color w:val="000000"/>
-          <w:sz w:val="22"/>
-          <w:szCs w:val="22"/>
-        </w:rPr>
-      </w:pPr>
-      <w:r>
-        <w:rPr>
-          <w:rFonts w:asciiTheme="minorHAnsi" w:hAnsiTheme="minorHAnsi" w:cstheme="minorHAnsi"/>
-          <w:color w:val="000000"/>
-          <w:sz w:val="22"/>
-          <w:szCs w:val="22"/>
-        </w:rPr>
-        <w:t>Evitare che il contenuto informativo della pagina sia messo in secondo piano</w:t>
-      </w:r>
-    </w:p>
-    <w:p>
-      <w:pPr>
-        <w:pStyle w:val="NormaleWeb"/>
-        <w:numPr>
-          <w:ilvl w:val="0"/>
-          <w:numId w:val="20"/>
-        </w:numPr>
-        <w:rPr>
-          <w:rFonts w:asciiTheme="minorHAnsi" w:hAnsiTheme="minorHAnsi" w:cstheme="minorHAnsi"/>
-          <w:color w:val="000000"/>
-          <w:sz w:val="22"/>
-          <w:szCs w:val="22"/>
-        </w:rPr>
-      </w:pPr>
-      <w:r>
-        <w:rPr>
-          <w:rFonts w:asciiTheme="minorHAnsi" w:hAnsiTheme="minorHAnsi" w:cstheme="minorHAnsi"/>
-          <w:color w:val="000000"/>
-          <w:sz w:val="22"/>
-          <w:szCs w:val="22"/>
-        </w:rPr>
-        <w:t>Evitare che l’utente si distragga o si confonda</w:t>
-      </w:r>
-    </w:p>
-    <w:p>
-      <w:pPr>
-        <w:pStyle w:val="NormaleWeb"/>
-        <w:rPr>
-          <w:rFonts w:asciiTheme="minorHAnsi" w:hAnsiTheme="minorHAnsi" w:cstheme="minorHAnsi"/>
-          <w:color w:val="000000"/>
-          <w:sz w:val="22"/>
-          <w:szCs w:val="22"/>
-        </w:rPr>
-      </w:pPr>
-      <w:r>
-        <w:rPr>
-          <w:rFonts w:asciiTheme="minorHAnsi" w:hAnsiTheme="minorHAnsi" w:cstheme="minorHAnsi"/>
-          <w:b/>
-          <w:bCs/>
-          <w:color w:val="000000"/>
-          <w:sz w:val="22"/>
-          <w:szCs w:val="22"/>
-        </w:rPr>
-        <w:t>9 – Aiuto all’utente</w:t>
-      </w:r>
-    </w:p>
-    <w:p>
-      <w:pPr>
-        <w:pStyle w:val="NormaleWeb"/>
-        <w:numPr>
-          <w:ilvl w:val="0"/>
-          <w:numId w:val="21"/>
-        </w:numPr>
-        <w:rPr>
-          <w:rFonts w:asciiTheme="minorHAnsi" w:hAnsiTheme="minorHAnsi" w:cstheme="minorHAnsi"/>
-          <w:color w:val="000000"/>
-          <w:sz w:val="22"/>
-          <w:szCs w:val="22"/>
-        </w:rPr>
-      </w:pPr>
-      <w:r>
-        <w:rPr>
-          <w:rFonts w:asciiTheme="minorHAnsi" w:hAnsiTheme="minorHAnsi" w:cstheme="minorHAnsi"/>
-          <w:color w:val="000000"/>
-          <w:sz w:val="22"/>
-          <w:szCs w:val="22"/>
-        </w:rPr>
-        <w:t xml:space="preserve">I messaggi di errore devono essere espressi in linguaggio comprensibile </w:t>
-      </w:r>
-      <w:r>
-        <w:rPr>
-          <w:rFonts w:asciiTheme="minorHAnsi" w:hAnsiTheme="minorHAnsi" w:cstheme="minorHAnsi"/>
-          <w:color w:val="000000"/>
-          <w:sz w:val="22"/>
-          <w:szCs w:val="22"/>
-        </w:rPr>
-        <w:t>e suggerire soluzioni</w:t>
-      </w:r>
-    </w:p>
-    <w:p>
-      <w:pPr>
-        <w:pStyle w:val="NormaleWeb"/>
-        <w:numPr>
-          <w:ilvl w:val="0"/>
-          <w:numId w:val="21"/>
-        </w:numPr>
-        <w:rPr>
-          <w:rFonts w:asciiTheme="minorHAnsi" w:hAnsiTheme="minorHAnsi" w:cstheme="minorHAnsi"/>
-          <w:color w:val="000000"/>
-          <w:sz w:val="22"/>
-          <w:szCs w:val="22"/>
-        </w:rPr>
-      </w:pPr>
-      <w:r>
-        <w:rPr>
-          <w:rFonts w:asciiTheme="minorHAnsi" w:hAnsiTheme="minorHAnsi" w:cstheme="minorHAnsi"/>
-          <w:color w:val="000000"/>
-          <w:sz w:val="22"/>
-          <w:szCs w:val="22"/>
-        </w:rPr>
-        <w:t>Chiedere conferma per un’azione importante</w:t>
-      </w:r>
-    </w:p>
-    <w:p>
-      <w:pPr>
-        <w:pStyle w:val="NormaleWeb"/>
-        <w:rPr>
-          <w:rFonts w:asciiTheme="minorHAnsi" w:hAnsiTheme="minorHAnsi" w:cstheme="minorHAnsi"/>
-          <w:color w:val="000000"/>
-          <w:sz w:val="22"/>
-          <w:szCs w:val="22"/>
-        </w:rPr>
-      </w:pPr>
-      <w:r>
-        <w:rPr>
-          <w:rFonts w:asciiTheme="minorHAnsi" w:hAnsiTheme="minorHAnsi" w:cstheme="minorHAnsi"/>
-          <w:b/>
-          <w:bCs/>
-          <w:color w:val="000000"/>
-          <w:sz w:val="22"/>
-          <w:szCs w:val="22"/>
-        </w:rPr>
         <w:lastRenderedPageBreak/>
         <w:t>10- Documentazione</w:t>
       </w:r>
@@ -3446,7 +3528,7 @@
       <w:pPr>
         <w:pStyle w:val="Titolo2"/>
       </w:pPr>
-      <w:bookmarkStart w:id="7" w:name="_Toc11488679"/>
+      <w:bookmarkStart w:id="8" w:name="_Toc11503252"/>
       <w:r>
         <w:t xml:space="preserve">Requisiti </w:t>
       </w:r>
@@ -3456,20 +3538,12 @@
       <w:r>
         <w:t>da testare</w:t>
       </w:r>
-      <w:bookmarkEnd w:id="7"/>
+      <w:bookmarkEnd w:id="8"/>
     </w:p>
     <w:p/>
     <w:p>
       <w:r>
-        <w:t xml:space="preserve">In accordo con il progettista di </w:t>
-      </w:r>
-      <w:proofErr w:type="spellStart"/>
-      <w:r>
-        <w:t>MedMinder</w:t>
-      </w:r>
-      <w:proofErr w:type="spellEnd"/>
-      <w:r>
-        <w:t>, i requisiti di usabilità da testare saranno</w:t>
+        <w:t>In accordo con il progettista di MedMinder, i requisiti di usabilità da testare saranno</w:t>
       </w:r>
       <w:r>
         <w:t>:</w:t>
@@ -3564,11 +3638,11 @@
       <w:pPr>
         <w:pStyle w:val="Titolo2"/>
       </w:pPr>
-      <w:bookmarkStart w:id="8" w:name="_Toc11488680"/>
+      <w:bookmarkStart w:id="9" w:name="_Toc11503253"/>
       <w:r>
         <w:t>Task da testare</w:t>
       </w:r>
-      <w:bookmarkEnd w:id="8"/>
+      <w:bookmarkEnd w:id="9"/>
     </w:p>
     <w:p/>
     <w:p>
@@ -3678,11 +3752,11 @@
       <w:pPr>
         <w:pStyle w:val="Titolo1"/>
       </w:pPr>
-      <w:bookmarkStart w:id="9" w:name="_Toc11488681"/>
+      <w:bookmarkStart w:id="10" w:name="_Toc11503254"/>
       <w:r>
         <w:t>Scelta dei Partecipanti</w:t>
       </w:r>
-      <w:bookmarkEnd w:id="9"/>
+      <w:bookmarkEnd w:id="10"/>
     </w:p>
     <w:p/>
     <w:p>
@@ -3727,15 +3801,7 @@
         <w:t xml:space="preserve">interesse </w:t>
       </w:r>
       <w:r>
-        <w:t xml:space="preserve">nell’utilizzo di un sistema come </w:t>
-      </w:r>
-      <w:proofErr w:type="spellStart"/>
-      <w:r>
-        <w:t>MedMinder</w:t>
-      </w:r>
-      <w:proofErr w:type="spellEnd"/>
-      <w:r>
-        <w:t xml:space="preserve">. </w:t>
+        <w:t xml:space="preserve">nell’utilizzo di un sistema come MedMinder. </w:t>
       </w:r>
     </w:p>
     <w:p>
@@ -3768,11 +3834,11 @@
           <w:szCs w:val="32"/>
         </w:rPr>
       </w:pPr>
-      <w:bookmarkStart w:id="10" w:name="_Toc11488682"/>
+      <w:bookmarkStart w:id="11" w:name="_Toc11503255"/>
       <w:r>
         <w:t>Questionario di background</w:t>
       </w:r>
-      <w:bookmarkEnd w:id="10"/>
+      <w:bookmarkEnd w:id="11"/>
     </w:p>
     <w:p>
       <w:pPr>
@@ -4114,12 +4180,12 @@
       <w:pPr>
         <w:pStyle w:val="Titolo2"/>
       </w:pPr>
-      <w:bookmarkStart w:id="11" w:name="_Toc11488683"/>
+      <w:bookmarkStart w:id="12" w:name="_Toc11503256"/>
       <w:r>
         <w:lastRenderedPageBreak/>
         <w:t>Questionario di Reazione</w:t>
       </w:r>
-      <w:bookmarkEnd w:id="11"/>
+      <w:bookmarkEnd w:id="12"/>
     </w:p>
     <w:p/>
     <w:p>
@@ -4127,15 +4193,7 @@
         <w:pStyle w:val="MioCorpo"/>
       </w:pPr>
       <w:r>
-        <w:t xml:space="preserve">In questa fase vengono proposte all’utente delle affermazioni relative all’uso del sistema e secondo la Scala di </w:t>
-      </w:r>
-      <w:proofErr w:type="spellStart"/>
-      <w:r>
-        <w:t>Likert</w:t>
-      </w:r>
-      <w:proofErr w:type="spellEnd"/>
-      <w:r>
-        <w:t xml:space="preserve"> l’utente dovrà esprimere quanto è d’accordo con tale affermazione in un range che va da “Fortemente in disaccordo” a “</w:t>
+        <w:t>In questa fase vengono proposte all’utente delle affermazioni relative all’uso del sistema e secondo la Scala di Likert l’utente dovrà esprimere quanto è d’accordo con tale affermazione in un range che va da “Fortemente in disaccordo” a “</w:t>
       </w:r>
       <w:r>
         <w:t>F</w:t>
@@ -4251,23 +4309,27 @@
                 <w:szCs w:val="22"/>
               </w:rPr>
             </w:pPr>
-            <w:proofErr w:type="spellStart"/>
             <w:r>
               <w:rPr>
                 <w:sz w:val="22"/>
                 <w:szCs w:val="22"/>
               </w:rPr>
-              <w:t>Strongly</w:t>
-            </w:r>
-            <w:proofErr w:type="spellEnd"/>
-            <w:r>
+              <w:t>Strongly Disagree</w:t>
+            </w:r>
+          </w:p>
+        </w:tc>
+        <w:tc>
+          <w:tcPr>
+            <w:tcW w:w="1925" w:type="dxa"/>
+          </w:tcPr>
+          <w:p>
+            <w:pPr>
+              <w:pStyle w:val="MioCorpo"/>
               <w:rPr>
                 <w:sz w:val="22"/>
                 <w:szCs w:val="22"/>
               </w:rPr>
-              <w:t xml:space="preserve"> </w:t>
-            </w:r>
-            <w:proofErr w:type="spellStart"/>
+            </w:pPr>
             <w:r>
               <w:rPr>
                 <w:sz w:val="22"/>
@@ -4275,12 +4337,11 @@
               </w:rPr>
               <w:t>Disagree</w:t>
             </w:r>
-            <w:proofErr w:type="spellEnd"/>
-          </w:p>
-        </w:tc>
-        <w:tc>
-          <w:tcPr>
-            <w:tcW w:w="1925" w:type="dxa"/>
+          </w:p>
+        </w:tc>
+        <w:tc>
+          <w:tcPr>
+            <w:tcW w:w="1926" w:type="dxa"/>
           </w:tcPr>
           <w:p>
             <w:pPr>
@@ -4290,15 +4351,13 @@
                 <w:szCs w:val="22"/>
               </w:rPr>
             </w:pPr>
-            <w:proofErr w:type="spellStart"/>
             <w:r>
               <w:rPr>
                 <w:sz w:val="22"/>
                 <w:szCs w:val="22"/>
               </w:rPr>
-              <w:t>Disagree</w:t>
-            </w:r>
-            <w:proofErr w:type="spellEnd"/>
+              <w:t>Neutral</w:t>
+            </w:r>
           </w:p>
         </w:tc>
         <w:tc>
@@ -4313,15 +4372,13 @@
                 <w:szCs w:val="22"/>
               </w:rPr>
             </w:pPr>
-            <w:proofErr w:type="spellStart"/>
             <w:r>
               <w:rPr>
                 <w:sz w:val="22"/>
                 <w:szCs w:val="22"/>
               </w:rPr>
-              <w:t>Neutral</w:t>
-            </w:r>
-            <w:proofErr w:type="spellEnd"/>
+              <w:t>Agree</w:t>
+            </w:r>
           </w:p>
         </w:tc>
         <w:tc>
@@ -4336,54 +4393,13 @@
                 <w:szCs w:val="22"/>
               </w:rPr>
             </w:pPr>
-            <w:proofErr w:type="spellStart"/>
             <w:r>
               <w:rPr>
                 <w:sz w:val="22"/>
                 <w:szCs w:val="22"/>
               </w:rPr>
-              <w:t>Agree</w:t>
-            </w:r>
-            <w:proofErr w:type="spellEnd"/>
-          </w:p>
-        </w:tc>
-        <w:tc>
-          <w:tcPr>
-            <w:tcW w:w="1926" w:type="dxa"/>
-          </w:tcPr>
-          <w:p>
-            <w:pPr>
-              <w:pStyle w:val="MioCorpo"/>
-              <w:rPr>
-                <w:sz w:val="22"/>
-                <w:szCs w:val="22"/>
-              </w:rPr>
-            </w:pPr>
-            <w:proofErr w:type="spellStart"/>
-            <w:r>
-              <w:rPr>
-                <w:sz w:val="22"/>
-                <w:szCs w:val="22"/>
-              </w:rPr>
-              <w:t>Strongly</w:t>
-            </w:r>
-            <w:proofErr w:type="spellEnd"/>
-            <w:r>
-              <w:rPr>
-                <w:sz w:val="22"/>
-                <w:szCs w:val="22"/>
-              </w:rPr>
-              <w:t xml:space="preserve"> </w:t>
-            </w:r>
-            <w:proofErr w:type="spellStart"/>
-            <w:r>
-              <w:rPr>
-                <w:sz w:val="22"/>
-                <w:szCs w:val="22"/>
-              </w:rPr>
-              <w:t>Agree</w:t>
-            </w:r>
-            <w:proofErr w:type="spellEnd"/>
+              <w:t>Strongly Agree</w:t>
+            </w:r>
           </w:p>
         </w:tc>
       </w:tr>
@@ -4439,23 +4455,27 @@
                 <w:szCs w:val="22"/>
               </w:rPr>
             </w:pPr>
-            <w:proofErr w:type="spellStart"/>
             <w:r>
               <w:rPr>
                 <w:sz w:val="22"/>
                 <w:szCs w:val="22"/>
               </w:rPr>
-              <w:t>Strongly</w:t>
-            </w:r>
-            <w:proofErr w:type="spellEnd"/>
-            <w:r>
+              <w:t>Strongly Disagree</w:t>
+            </w:r>
+          </w:p>
+        </w:tc>
+        <w:tc>
+          <w:tcPr>
+            <w:tcW w:w="1925" w:type="dxa"/>
+          </w:tcPr>
+          <w:p>
+            <w:pPr>
+              <w:pStyle w:val="MioCorpo"/>
               <w:rPr>
                 <w:sz w:val="22"/>
                 <w:szCs w:val="22"/>
               </w:rPr>
-              <w:t xml:space="preserve"> </w:t>
-            </w:r>
-            <w:proofErr w:type="spellStart"/>
+            </w:pPr>
             <w:r>
               <w:rPr>
                 <w:sz w:val="22"/>
@@ -4463,12 +4483,11 @@
               </w:rPr>
               <w:t>Disagree</w:t>
             </w:r>
-            <w:proofErr w:type="spellEnd"/>
-          </w:p>
-        </w:tc>
-        <w:tc>
-          <w:tcPr>
-            <w:tcW w:w="1925" w:type="dxa"/>
+          </w:p>
+        </w:tc>
+        <w:tc>
+          <w:tcPr>
+            <w:tcW w:w="1926" w:type="dxa"/>
           </w:tcPr>
           <w:p>
             <w:pPr>
@@ -4478,15 +4497,13 @@
                 <w:szCs w:val="22"/>
               </w:rPr>
             </w:pPr>
-            <w:proofErr w:type="spellStart"/>
             <w:r>
               <w:rPr>
                 <w:sz w:val="22"/>
                 <w:szCs w:val="22"/>
               </w:rPr>
-              <w:t>Disagree</w:t>
-            </w:r>
-            <w:proofErr w:type="spellEnd"/>
+              <w:t>Neutral</w:t>
+            </w:r>
           </w:p>
         </w:tc>
         <w:tc>
@@ -4501,15 +4518,13 @@
                 <w:szCs w:val="22"/>
               </w:rPr>
             </w:pPr>
-            <w:proofErr w:type="spellStart"/>
             <w:r>
               <w:rPr>
                 <w:sz w:val="22"/>
                 <w:szCs w:val="22"/>
               </w:rPr>
-              <w:t>Neutral</w:t>
-            </w:r>
-            <w:proofErr w:type="spellEnd"/>
+              <w:t>Agree</w:t>
+            </w:r>
           </w:p>
         </w:tc>
         <w:tc>
@@ -4524,54 +4539,13 @@
                 <w:szCs w:val="22"/>
               </w:rPr>
             </w:pPr>
-            <w:proofErr w:type="spellStart"/>
             <w:r>
               <w:rPr>
                 <w:sz w:val="22"/>
                 <w:szCs w:val="22"/>
               </w:rPr>
-              <w:t>Agree</w:t>
-            </w:r>
-            <w:proofErr w:type="spellEnd"/>
-          </w:p>
-        </w:tc>
-        <w:tc>
-          <w:tcPr>
-            <w:tcW w:w="1926" w:type="dxa"/>
-          </w:tcPr>
-          <w:p>
-            <w:pPr>
-              <w:pStyle w:val="MioCorpo"/>
-              <w:rPr>
-                <w:sz w:val="22"/>
-                <w:szCs w:val="22"/>
-              </w:rPr>
-            </w:pPr>
-            <w:proofErr w:type="spellStart"/>
-            <w:r>
-              <w:rPr>
-                <w:sz w:val="22"/>
-                <w:szCs w:val="22"/>
-              </w:rPr>
-              <w:t>Strongly</w:t>
-            </w:r>
-            <w:proofErr w:type="spellEnd"/>
-            <w:r>
-              <w:rPr>
-                <w:sz w:val="22"/>
-                <w:szCs w:val="22"/>
-              </w:rPr>
-              <w:t xml:space="preserve"> </w:t>
-            </w:r>
-            <w:proofErr w:type="spellStart"/>
-            <w:r>
-              <w:rPr>
-                <w:sz w:val="22"/>
-                <w:szCs w:val="22"/>
-              </w:rPr>
-              <w:t>Agree</w:t>
-            </w:r>
-            <w:proofErr w:type="spellEnd"/>
+              <w:t>Strongly Agree</w:t>
+            </w:r>
           </w:p>
         </w:tc>
       </w:tr>
@@ -4627,23 +4601,27 @@
                 <w:szCs w:val="22"/>
               </w:rPr>
             </w:pPr>
-            <w:proofErr w:type="spellStart"/>
             <w:r>
               <w:rPr>
                 <w:sz w:val="22"/>
                 <w:szCs w:val="22"/>
               </w:rPr>
-              <w:t>Strongly</w:t>
-            </w:r>
-            <w:proofErr w:type="spellEnd"/>
-            <w:r>
+              <w:t>Strongly Disagree</w:t>
+            </w:r>
+          </w:p>
+        </w:tc>
+        <w:tc>
+          <w:tcPr>
+            <w:tcW w:w="1925" w:type="dxa"/>
+          </w:tcPr>
+          <w:p>
+            <w:pPr>
+              <w:pStyle w:val="MioCorpo"/>
               <w:rPr>
                 <w:sz w:val="22"/>
                 <w:szCs w:val="22"/>
               </w:rPr>
-              <w:t xml:space="preserve"> </w:t>
-            </w:r>
-            <w:proofErr w:type="spellStart"/>
+            </w:pPr>
             <w:r>
               <w:rPr>
                 <w:sz w:val="22"/>
@@ -4651,12 +4629,11 @@
               </w:rPr>
               <w:t>Disagree</w:t>
             </w:r>
-            <w:proofErr w:type="spellEnd"/>
-          </w:p>
-        </w:tc>
-        <w:tc>
-          <w:tcPr>
-            <w:tcW w:w="1925" w:type="dxa"/>
+          </w:p>
+        </w:tc>
+        <w:tc>
+          <w:tcPr>
+            <w:tcW w:w="1926" w:type="dxa"/>
           </w:tcPr>
           <w:p>
             <w:pPr>
@@ -4666,15 +4643,13 @@
                 <w:szCs w:val="22"/>
               </w:rPr>
             </w:pPr>
-            <w:proofErr w:type="spellStart"/>
             <w:r>
               <w:rPr>
                 <w:sz w:val="22"/>
                 <w:szCs w:val="22"/>
               </w:rPr>
-              <w:t>Disagree</w:t>
-            </w:r>
-            <w:proofErr w:type="spellEnd"/>
+              <w:t>Neutral</w:t>
+            </w:r>
           </w:p>
         </w:tc>
         <w:tc>
@@ -4689,15 +4664,13 @@
                 <w:szCs w:val="22"/>
               </w:rPr>
             </w:pPr>
-            <w:proofErr w:type="spellStart"/>
             <w:r>
               <w:rPr>
                 <w:sz w:val="22"/>
                 <w:szCs w:val="22"/>
               </w:rPr>
-              <w:t>Neutral</w:t>
-            </w:r>
-            <w:proofErr w:type="spellEnd"/>
+              <w:t>Agree</w:t>
+            </w:r>
           </w:p>
         </w:tc>
         <w:tc>
@@ -4712,54 +4685,13 @@
                 <w:szCs w:val="22"/>
               </w:rPr>
             </w:pPr>
-            <w:proofErr w:type="spellStart"/>
             <w:r>
               <w:rPr>
                 <w:sz w:val="22"/>
                 <w:szCs w:val="22"/>
               </w:rPr>
-              <w:t>Agree</w:t>
-            </w:r>
-            <w:proofErr w:type="spellEnd"/>
-          </w:p>
-        </w:tc>
-        <w:tc>
-          <w:tcPr>
-            <w:tcW w:w="1926" w:type="dxa"/>
-          </w:tcPr>
-          <w:p>
-            <w:pPr>
-              <w:pStyle w:val="MioCorpo"/>
-              <w:rPr>
-                <w:sz w:val="22"/>
-                <w:szCs w:val="22"/>
-              </w:rPr>
-            </w:pPr>
-            <w:proofErr w:type="spellStart"/>
-            <w:r>
-              <w:rPr>
-                <w:sz w:val="22"/>
-                <w:szCs w:val="22"/>
-              </w:rPr>
-              <w:t>Strongly</w:t>
-            </w:r>
-            <w:proofErr w:type="spellEnd"/>
-            <w:r>
-              <w:rPr>
-                <w:sz w:val="22"/>
-                <w:szCs w:val="22"/>
-              </w:rPr>
-              <w:t xml:space="preserve"> </w:t>
-            </w:r>
-            <w:proofErr w:type="spellStart"/>
-            <w:r>
-              <w:rPr>
-                <w:sz w:val="22"/>
-                <w:szCs w:val="22"/>
-              </w:rPr>
-              <w:t>Agree</w:t>
-            </w:r>
-            <w:proofErr w:type="spellEnd"/>
+              <w:t>Strongly Agree</w:t>
+            </w:r>
           </w:p>
         </w:tc>
       </w:tr>
@@ -4815,23 +4747,27 @@
                 <w:szCs w:val="22"/>
               </w:rPr>
             </w:pPr>
-            <w:proofErr w:type="spellStart"/>
             <w:r>
               <w:rPr>
                 <w:sz w:val="22"/>
                 <w:szCs w:val="22"/>
               </w:rPr>
-              <w:t>Strongly</w:t>
-            </w:r>
-            <w:proofErr w:type="spellEnd"/>
-            <w:r>
+              <w:t>Strongly Disagree</w:t>
+            </w:r>
+          </w:p>
+        </w:tc>
+        <w:tc>
+          <w:tcPr>
+            <w:tcW w:w="1925" w:type="dxa"/>
+          </w:tcPr>
+          <w:p>
+            <w:pPr>
+              <w:pStyle w:val="MioCorpo"/>
               <w:rPr>
                 <w:sz w:val="22"/>
                 <w:szCs w:val="22"/>
               </w:rPr>
-              <w:t xml:space="preserve"> </w:t>
-            </w:r>
-            <w:proofErr w:type="spellStart"/>
+            </w:pPr>
             <w:r>
               <w:rPr>
                 <w:sz w:val="22"/>
@@ -4839,12 +4775,11 @@
               </w:rPr>
               <w:t>Disagree</w:t>
             </w:r>
-            <w:proofErr w:type="spellEnd"/>
-          </w:p>
-        </w:tc>
-        <w:tc>
-          <w:tcPr>
-            <w:tcW w:w="1925" w:type="dxa"/>
+          </w:p>
+        </w:tc>
+        <w:tc>
+          <w:tcPr>
+            <w:tcW w:w="1926" w:type="dxa"/>
           </w:tcPr>
           <w:p>
             <w:pPr>
@@ -4854,15 +4789,13 @@
                 <w:szCs w:val="22"/>
               </w:rPr>
             </w:pPr>
-            <w:proofErr w:type="spellStart"/>
             <w:r>
               <w:rPr>
                 <w:sz w:val="22"/>
                 <w:szCs w:val="22"/>
               </w:rPr>
-              <w:t>Disagree</w:t>
-            </w:r>
-            <w:proofErr w:type="spellEnd"/>
+              <w:t>Neutral</w:t>
+            </w:r>
           </w:p>
         </w:tc>
         <w:tc>
@@ -4877,15 +4810,13 @@
                 <w:szCs w:val="22"/>
               </w:rPr>
             </w:pPr>
-            <w:proofErr w:type="spellStart"/>
             <w:r>
               <w:rPr>
                 <w:sz w:val="22"/>
                 <w:szCs w:val="22"/>
               </w:rPr>
-              <w:t>Neutral</w:t>
-            </w:r>
-            <w:proofErr w:type="spellEnd"/>
+              <w:t>Agree</w:t>
+            </w:r>
           </w:p>
         </w:tc>
         <w:tc>
@@ -4900,54 +4831,13 @@
                 <w:szCs w:val="22"/>
               </w:rPr>
             </w:pPr>
-            <w:proofErr w:type="spellStart"/>
             <w:r>
               <w:rPr>
                 <w:sz w:val="22"/>
                 <w:szCs w:val="22"/>
               </w:rPr>
-              <w:t>Agree</w:t>
-            </w:r>
-            <w:proofErr w:type="spellEnd"/>
-          </w:p>
-        </w:tc>
-        <w:tc>
-          <w:tcPr>
-            <w:tcW w:w="1926" w:type="dxa"/>
-          </w:tcPr>
-          <w:p>
-            <w:pPr>
-              <w:pStyle w:val="MioCorpo"/>
-              <w:rPr>
-                <w:sz w:val="22"/>
-                <w:szCs w:val="22"/>
-              </w:rPr>
-            </w:pPr>
-            <w:proofErr w:type="spellStart"/>
-            <w:r>
-              <w:rPr>
-                <w:sz w:val="22"/>
-                <w:szCs w:val="22"/>
-              </w:rPr>
-              <w:t>Strongly</w:t>
-            </w:r>
-            <w:proofErr w:type="spellEnd"/>
-            <w:r>
-              <w:rPr>
-                <w:sz w:val="22"/>
-                <w:szCs w:val="22"/>
-              </w:rPr>
-              <w:t xml:space="preserve"> </w:t>
-            </w:r>
-            <w:proofErr w:type="spellStart"/>
-            <w:r>
-              <w:rPr>
-                <w:sz w:val="22"/>
-                <w:szCs w:val="22"/>
-              </w:rPr>
-              <w:t>Agree</w:t>
-            </w:r>
-            <w:proofErr w:type="spellEnd"/>
+              <w:t>Strongly Agree</w:t>
+            </w:r>
           </w:p>
         </w:tc>
       </w:tr>
@@ -5003,23 +4893,27 @@
                 <w:szCs w:val="22"/>
               </w:rPr>
             </w:pPr>
-            <w:proofErr w:type="spellStart"/>
             <w:r>
               <w:rPr>
                 <w:sz w:val="22"/>
                 <w:szCs w:val="22"/>
               </w:rPr>
-              <w:t>Strongly</w:t>
-            </w:r>
-            <w:proofErr w:type="spellEnd"/>
-            <w:r>
+              <w:t>Strongly Disagree</w:t>
+            </w:r>
+          </w:p>
+        </w:tc>
+        <w:tc>
+          <w:tcPr>
+            <w:tcW w:w="1925" w:type="dxa"/>
+          </w:tcPr>
+          <w:p>
+            <w:pPr>
+              <w:pStyle w:val="MioCorpo"/>
               <w:rPr>
                 <w:sz w:val="22"/>
                 <w:szCs w:val="22"/>
               </w:rPr>
-              <w:t xml:space="preserve"> </w:t>
-            </w:r>
-            <w:proofErr w:type="spellStart"/>
+            </w:pPr>
             <w:r>
               <w:rPr>
                 <w:sz w:val="22"/>
@@ -5027,12 +4921,11 @@
               </w:rPr>
               <w:t>Disagree</w:t>
             </w:r>
-            <w:proofErr w:type="spellEnd"/>
-          </w:p>
-        </w:tc>
-        <w:tc>
-          <w:tcPr>
-            <w:tcW w:w="1925" w:type="dxa"/>
+          </w:p>
+        </w:tc>
+        <w:tc>
+          <w:tcPr>
+            <w:tcW w:w="1926" w:type="dxa"/>
           </w:tcPr>
           <w:p>
             <w:pPr>
@@ -5042,15 +4935,13 @@
                 <w:szCs w:val="22"/>
               </w:rPr>
             </w:pPr>
-            <w:proofErr w:type="spellStart"/>
             <w:r>
               <w:rPr>
                 <w:sz w:val="22"/>
                 <w:szCs w:val="22"/>
               </w:rPr>
-              <w:t>Disagree</w:t>
-            </w:r>
-            <w:proofErr w:type="spellEnd"/>
+              <w:t>Neutral</w:t>
+            </w:r>
           </w:p>
         </w:tc>
         <w:tc>
@@ -5065,15 +4956,13 @@
                 <w:szCs w:val="22"/>
               </w:rPr>
             </w:pPr>
-            <w:proofErr w:type="spellStart"/>
             <w:r>
               <w:rPr>
                 <w:sz w:val="22"/>
                 <w:szCs w:val="22"/>
               </w:rPr>
-              <w:t>Neutral</w:t>
-            </w:r>
-            <w:proofErr w:type="spellEnd"/>
+              <w:t>Agree</w:t>
+            </w:r>
           </w:p>
         </w:tc>
         <w:tc>
@@ -5088,54 +4977,13 @@
                 <w:szCs w:val="22"/>
               </w:rPr>
             </w:pPr>
-            <w:proofErr w:type="spellStart"/>
             <w:r>
               <w:rPr>
                 <w:sz w:val="22"/>
                 <w:szCs w:val="22"/>
               </w:rPr>
-              <w:t>Agree</w:t>
-            </w:r>
-            <w:proofErr w:type="spellEnd"/>
-          </w:p>
-        </w:tc>
-        <w:tc>
-          <w:tcPr>
-            <w:tcW w:w="1926" w:type="dxa"/>
-          </w:tcPr>
-          <w:p>
-            <w:pPr>
-              <w:pStyle w:val="MioCorpo"/>
-              <w:rPr>
-                <w:sz w:val="22"/>
-                <w:szCs w:val="22"/>
-              </w:rPr>
-            </w:pPr>
-            <w:proofErr w:type="spellStart"/>
-            <w:r>
-              <w:rPr>
-                <w:sz w:val="22"/>
-                <w:szCs w:val="22"/>
-              </w:rPr>
-              <w:t>Strongly</w:t>
-            </w:r>
-            <w:proofErr w:type="spellEnd"/>
-            <w:r>
-              <w:rPr>
-                <w:sz w:val="22"/>
-                <w:szCs w:val="22"/>
-              </w:rPr>
-              <w:t xml:space="preserve"> </w:t>
-            </w:r>
-            <w:proofErr w:type="spellStart"/>
-            <w:r>
-              <w:rPr>
-                <w:sz w:val="22"/>
-                <w:szCs w:val="22"/>
-              </w:rPr>
-              <w:t>Agree</w:t>
-            </w:r>
-            <w:proofErr w:type="spellEnd"/>
+              <w:t>Strongly Agree</w:t>
+            </w:r>
           </w:p>
         </w:tc>
       </w:tr>
@@ -5191,23 +5039,27 @@
                 <w:szCs w:val="22"/>
               </w:rPr>
             </w:pPr>
-            <w:proofErr w:type="spellStart"/>
             <w:r>
               <w:rPr>
                 <w:sz w:val="22"/>
                 <w:szCs w:val="22"/>
               </w:rPr>
-              <w:t>Strongly</w:t>
-            </w:r>
-            <w:proofErr w:type="spellEnd"/>
-            <w:r>
+              <w:t>Strongly Disagree</w:t>
+            </w:r>
+          </w:p>
+        </w:tc>
+        <w:tc>
+          <w:tcPr>
+            <w:tcW w:w="1925" w:type="dxa"/>
+          </w:tcPr>
+          <w:p>
+            <w:pPr>
+              <w:pStyle w:val="MioCorpo"/>
               <w:rPr>
                 <w:sz w:val="22"/>
                 <w:szCs w:val="22"/>
               </w:rPr>
-              <w:t xml:space="preserve"> </w:t>
-            </w:r>
-            <w:proofErr w:type="spellStart"/>
+            </w:pPr>
             <w:r>
               <w:rPr>
                 <w:sz w:val="22"/>
@@ -5215,12 +5067,11 @@
               </w:rPr>
               <w:t>Disagree</w:t>
             </w:r>
-            <w:proofErr w:type="spellEnd"/>
-          </w:p>
-        </w:tc>
-        <w:tc>
-          <w:tcPr>
-            <w:tcW w:w="1925" w:type="dxa"/>
+          </w:p>
+        </w:tc>
+        <w:tc>
+          <w:tcPr>
+            <w:tcW w:w="1926" w:type="dxa"/>
           </w:tcPr>
           <w:p>
             <w:pPr>
@@ -5230,15 +5081,13 @@
                 <w:szCs w:val="22"/>
               </w:rPr>
             </w:pPr>
-            <w:proofErr w:type="spellStart"/>
             <w:r>
               <w:rPr>
                 <w:sz w:val="22"/>
                 <w:szCs w:val="22"/>
               </w:rPr>
-              <w:t>Disagree</w:t>
-            </w:r>
-            <w:proofErr w:type="spellEnd"/>
+              <w:t>Neutral</w:t>
+            </w:r>
           </w:p>
         </w:tc>
         <w:tc>
@@ -5253,15 +5102,13 @@
                 <w:szCs w:val="22"/>
               </w:rPr>
             </w:pPr>
-            <w:proofErr w:type="spellStart"/>
             <w:r>
               <w:rPr>
                 <w:sz w:val="22"/>
                 <w:szCs w:val="22"/>
               </w:rPr>
-              <w:t>Neutral</w:t>
-            </w:r>
-            <w:proofErr w:type="spellEnd"/>
+              <w:t>Agree</w:t>
+            </w:r>
           </w:p>
         </w:tc>
         <w:tc>
@@ -5276,54 +5123,13 @@
                 <w:szCs w:val="22"/>
               </w:rPr>
             </w:pPr>
-            <w:proofErr w:type="spellStart"/>
             <w:r>
               <w:rPr>
                 <w:sz w:val="22"/>
                 <w:szCs w:val="22"/>
               </w:rPr>
-              <w:t>Agree</w:t>
-            </w:r>
-            <w:proofErr w:type="spellEnd"/>
-          </w:p>
-        </w:tc>
-        <w:tc>
-          <w:tcPr>
-            <w:tcW w:w="1926" w:type="dxa"/>
-          </w:tcPr>
-          <w:p>
-            <w:pPr>
-              <w:pStyle w:val="MioCorpo"/>
-              <w:rPr>
-                <w:sz w:val="22"/>
-                <w:szCs w:val="22"/>
-              </w:rPr>
-            </w:pPr>
-            <w:proofErr w:type="spellStart"/>
-            <w:r>
-              <w:rPr>
-                <w:sz w:val="22"/>
-                <w:szCs w:val="22"/>
-              </w:rPr>
-              <w:t>Strongly</w:t>
-            </w:r>
-            <w:proofErr w:type="spellEnd"/>
-            <w:r>
-              <w:rPr>
-                <w:sz w:val="22"/>
-                <w:szCs w:val="22"/>
-              </w:rPr>
-              <w:t xml:space="preserve"> </w:t>
-            </w:r>
-            <w:proofErr w:type="spellStart"/>
-            <w:r>
-              <w:rPr>
-                <w:sz w:val="22"/>
-                <w:szCs w:val="22"/>
-              </w:rPr>
-              <w:t>Agree</w:t>
-            </w:r>
-            <w:proofErr w:type="spellEnd"/>
+              <w:t>Strongly Agree</w:t>
+            </w:r>
           </w:p>
         </w:tc>
       </w:tr>
@@ -5395,23 +5201,27 @@
                 <w:szCs w:val="22"/>
               </w:rPr>
             </w:pPr>
-            <w:proofErr w:type="spellStart"/>
             <w:r>
               <w:rPr>
                 <w:sz w:val="22"/>
                 <w:szCs w:val="22"/>
               </w:rPr>
-              <w:t>Strongly</w:t>
-            </w:r>
-            <w:proofErr w:type="spellEnd"/>
-            <w:r>
+              <w:t>Strongly Disagree</w:t>
+            </w:r>
+          </w:p>
+        </w:tc>
+        <w:tc>
+          <w:tcPr>
+            <w:tcW w:w="1925" w:type="dxa"/>
+          </w:tcPr>
+          <w:p>
+            <w:pPr>
+              <w:pStyle w:val="MioCorpo"/>
               <w:rPr>
                 <w:sz w:val="22"/>
                 <w:szCs w:val="22"/>
               </w:rPr>
-              <w:t xml:space="preserve"> </w:t>
-            </w:r>
-            <w:proofErr w:type="spellStart"/>
+            </w:pPr>
             <w:r>
               <w:rPr>
                 <w:sz w:val="22"/>
@@ -5419,12 +5229,11 @@
               </w:rPr>
               <w:t>Disagree</w:t>
             </w:r>
-            <w:proofErr w:type="spellEnd"/>
-          </w:p>
-        </w:tc>
-        <w:tc>
-          <w:tcPr>
-            <w:tcW w:w="1925" w:type="dxa"/>
+          </w:p>
+        </w:tc>
+        <w:tc>
+          <w:tcPr>
+            <w:tcW w:w="1926" w:type="dxa"/>
           </w:tcPr>
           <w:p>
             <w:pPr>
@@ -5434,15 +5243,13 @@
                 <w:szCs w:val="22"/>
               </w:rPr>
             </w:pPr>
-            <w:proofErr w:type="spellStart"/>
             <w:r>
               <w:rPr>
                 <w:sz w:val="22"/>
                 <w:szCs w:val="22"/>
               </w:rPr>
-              <w:t>Disagree</w:t>
-            </w:r>
-            <w:proofErr w:type="spellEnd"/>
+              <w:t>Neutral</w:t>
+            </w:r>
           </w:p>
         </w:tc>
         <w:tc>
@@ -5457,15 +5264,13 @@
                 <w:szCs w:val="22"/>
               </w:rPr>
             </w:pPr>
-            <w:proofErr w:type="spellStart"/>
             <w:r>
               <w:rPr>
                 <w:sz w:val="22"/>
                 <w:szCs w:val="22"/>
               </w:rPr>
-              <w:t>Neutral</w:t>
-            </w:r>
-            <w:proofErr w:type="spellEnd"/>
+              <w:t>Agree</w:t>
+            </w:r>
           </w:p>
         </w:tc>
         <w:tc>
@@ -5480,54 +5285,13 @@
                 <w:szCs w:val="22"/>
               </w:rPr>
             </w:pPr>
-            <w:proofErr w:type="spellStart"/>
             <w:r>
               <w:rPr>
                 <w:sz w:val="22"/>
                 <w:szCs w:val="22"/>
               </w:rPr>
-              <w:t>Agree</w:t>
-            </w:r>
-            <w:proofErr w:type="spellEnd"/>
-          </w:p>
-        </w:tc>
-        <w:tc>
-          <w:tcPr>
-            <w:tcW w:w="1926" w:type="dxa"/>
-          </w:tcPr>
-          <w:p>
-            <w:pPr>
-              <w:pStyle w:val="MioCorpo"/>
-              <w:rPr>
-                <w:sz w:val="22"/>
-                <w:szCs w:val="22"/>
-              </w:rPr>
-            </w:pPr>
-            <w:proofErr w:type="spellStart"/>
-            <w:r>
-              <w:rPr>
-                <w:sz w:val="22"/>
-                <w:szCs w:val="22"/>
-              </w:rPr>
-              <w:t>Strongly</w:t>
-            </w:r>
-            <w:proofErr w:type="spellEnd"/>
-            <w:r>
-              <w:rPr>
-                <w:sz w:val="22"/>
-                <w:szCs w:val="22"/>
-              </w:rPr>
-              <w:t xml:space="preserve"> </w:t>
-            </w:r>
-            <w:proofErr w:type="spellStart"/>
-            <w:r>
-              <w:rPr>
-                <w:sz w:val="22"/>
-                <w:szCs w:val="22"/>
-              </w:rPr>
-              <w:t>Agree</w:t>
-            </w:r>
-            <w:proofErr w:type="spellEnd"/>
+              <w:t>Strongly Agree</w:t>
+            </w:r>
           </w:p>
         </w:tc>
       </w:tr>
@@ -5591,23 +5355,27 @@
                 <w:szCs w:val="22"/>
               </w:rPr>
             </w:pPr>
-            <w:proofErr w:type="spellStart"/>
             <w:r>
               <w:rPr>
                 <w:sz w:val="22"/>
                 <w:szCs w:val="22"/>
               </w:rPr>
-              <w:t>Strongly</w:t>
-            </w:r>
-            <w:proofErr w:type="spellEnd"/>
-            <w:r>
+              <w:t>Strongly Disagree</w:t>
+            </w:r>
+          </w:p>
+        </w:tc>
+        <w:tc>
+          <w:tcPr>
+            <w:tcW w:w="1925" w:type="dxa"/>
+          </w:tcPr>
+          <w:p>
+            <w:pPr>
+              <w:pStyle w:val="MioCorpo"/>
               <w:rPr>
                 <w:sz w:val="22"/>
                 <w:szCs w:val="22"/>
               </w:rPr>
-              <w:t xml:space="preserve"> </w:t>
-            </w:r>
-            <w:proofErr w:type="spellStart"/>
+            </w:pPr>
             <w:r>
               <w:rPr>
                 <w:sz w:val="22"/>
@@ -5615,12 +5383,11 @@
               </w:rPr>
               <w:t>Disagree</w:t>
             </w:r>
-            <w:proofErr w:type="spellEnd"/>
-          </w:p>
-        </w:tc>
-        <w:tc>
-          <w:tcPr>
-            <w:tcW w:w="1925" w:type="dxa"/>
+          </w:p>
+        </w:tc>
+        <w:tc>
+          <w:tcPr>
+            <w:tcW w:w="1926" w:type="dxa"/>
           </w:tcPr>
           <w:p>
             <w:pPr>
@@ -5630,15 +5397,13 @@
                 <w:szCs w:val="22"/>
               </w:rPr>
             </w:pPr>
-            <w:proofErr w:type="spellStart"/>
             <w:r>
               <w:rPr>
                 <w:sz w:val="22"/>
                 <w:szCs w:val="22"/>
               </w:rPr>
-              <w:t>Disagree</w:t>
-            </w:r>
-            <w:proofErr w:type="spellEnd"/>
+              <w:t>Neutral</w:t>
+            </w:r>
           </w:p>
         </w:tc>
         <w:tc>
@@ -5653,15 +5418,13 @@
                 <w:szCs w:val="22"/>
               </w:rPr>
             </w:pPr>
-            <w:proofErr w:type="spellStart"/>
             <w:r>
               <w:rPr>
                 <w:sz w:val="22"/>
                 <w:szCs w:val="22"/>
               </w:rPr>
-              <w:t>Neutral</w:t>
-            </w:r>
-            <w:proofErr w:type="spellEnd"/>
+              <w:t>Agree</w:t>
+            </w:r>
           </w:p>
         </w:tc>
         <w:tc>
@@ -5676,54 +5439,13 @@
                 <w:szCs w:val="22"/>
               </w:rPr>
             </w:pPr>
-            <w:proofErr w:type="spellStart"/>
             <w:r>
               <w:rPr>
                 <w:sz w:val="22"/>
                 <w:szCs w:val="22"/>
               </w:rPr>
-              <w:t>Agree</w:t>
-            </w:r>
-            <w:proofErr w:type="spellEnd"/>
-          </w:p>
-        </w:tc>
-        <w:tc>
-          <w:tcPr>
-            <w:tcW w:w="1926" w:type="dxa"/>
-          </w:tcPr>
-          <w:p>
-            <w:pPr>
-              <w:pStyle w:val="MioCorpo"/>
-              <w:rPr>
-                <w:sz w:val="22"/>
-                <w:szCs w:val="22"/>
-              </w:rPr>
-            </w:pPr>
-            <w:proofErr w:type="spellStart"/>
-            <w:r>
-              <w:rPr>
-                <w:sz w:val="22"/>
-                <w:szCs w:val="22"/>
-              </w:rPr>
-              <w:t>Strongly</w:t>
-            </w:r>
-            <w:proofErr w:type="spellEnd"/>
-            <w:r>
-              <w:rPr>
-                <w:sz w:val="22"/>
-                <w:szCs w:val="22"/>
-              </w:rPr>
-              <w:t xml:space="preserve"> </w:t>
-            </w:r>
-            <w:proofErr w:type="spellStart"/>
-            <w:r>
-              <w:rPr>
-                <w:sz w:val="22"/>
-                <w:szCs w:val="22"/>
-              </w:rPr>
-              <w:t>Agree</w:t>
-            </w:r>
-            <w:proofErr w:type="spellEnd"/>
+              <w:t>Strongly Agree</w:t>
+            </w:r>
           </w:p>
         </w:tc>
       </w:tr>
@@ -5831,12 +5553,12 @@
       <w:pPr>
         <w:pStyle w:val="Titolo1"/>
       </w:pPr>
-      <w:bookmarkStart w:id="12" w:name="_Toc11488684"/>
+      <w:bookmarkStart w:id="13" w:name="_Toc11503257"/>
       <w:r>
         <w:lastRenderedPageBreak/>
         <w:t>Ipotesi da Testare</w:t>
       </w:r>
-      <w:bookmarkEnd w:id="12"/>
+      <w:bookmarkEnd w:id="13"/>
     </w:p>
     <w:p/>
     <w:p>
@@ -5870,52 +5592,34 @@
       <w:r>
         <w:t xml:space="preserve">Verrà adottato un testing </w:t>
       </w:r>
-      <w:proofErr w:type="spellStart"/>
       <w:r>
         <w:rPr>
           <w:b/>
           <w:bCs/>
         </w:rPr>
-        <w:t>within</w:t>
-      </w:r>
-      <w:proofErr w:type="spellEnd"/>
+        <w:t>within group</w:t>
+      </w:r>
       <w:r>
         <w:rPr>
           <w:b/>
           <w:bCs/>
         </w:rPr>
-        <w:t xml:space="preserve"> group</w:t>
+        <w:t xml:space="preserve">s: </w:t>
+      </w:r>
+      <w:r>
+        <w:t xml:space="preserve">ciò significa che ciascun soggetto svolgerà i task sotto tutte le condizioni. </w:t>
+      </w:r>
+      <w:r>
+        <w:br/>
+        <w:t xml:space="preserve">Per limitare il più possibile i </w:t>
       </w:r>
       <w:r>
         <w:rPr>
           <w:b/>
           <w:bCs/>
         </w:rPr>
-        <w:t xml:space="preserve">s: </w:t>
-      </w:r>
-      <w:r>
-        <w:t xml:space="preserve">ciò significa che ciascun soggetto svolgerà i task sotto tutte le condizioni. </w:t>
-      </w:r>
-      <w:r>
-        <w:br/>
-        <w:t xml:space="preserve">Per limitare il più possibile i </w:t>
-      </w:r>
-      <w:r>
-        <w:rPr>
-          <w:b/>
-          <w:bCs/>
-        </w:rPr>
-        <w:t xml:space="preserve">learning </w:t>
-      </w:r>
-      <w:proofErr w:type="spellStart"/>
-      <w:r>
-        <w:rPr>
-          <w:b/>
-          <w:bCs/>
-        </w:rPr>
-        <w:t>bias</w:t>
-      </w:r>
-      <w:proofErr w:type="spellEnd"/>
+        <w:t>learning bias</w:t>
+      </w:r>
       <w:r>
         <w:t xml:space="preserve">, si assegnerà a ciascun utente un ordine diverso di esecuzione dei task.  </w:t>
       </w:r>
@@ -5930,14 +5634,14 @@
           <w:szCs w:val="26"/>
         </w:rPr>
       </w:pPr>
-      <w:bookmarkStart w:id="13" w:name="_Toc11488685"/>
+      <w:bookmarkStart w:id="14" w:name="_Toc11503258"/>
       <w:r>
         <w:rPr>
           <w:rStyle w:val="Titolo2Carattere"/>
         </w:rPr>
         <w:t>Esperimento numero 1 – verificare come le conoscenze tecnologiche possano influenzare le performance dell’utente nello svolgimento dei task.</w:t>
       </w:r>
-      <w:bookmarkEnd w:id="13"/>
+      <w:bookmarkEnd w:id="14"/>
       <w:r>
         <w:br/>
       </w:r>
@@ -5972,21 +5676,8 @@
     </w:p>
     <w:p>
       <w:r>
-        <w:t xml:space="preserve">// </w:t>
-      </w:r>
-      <w:proofErr w:type="spellStart"/>
-      <w:r>
-        <w:t>Var</w:t>
-      </w:r>
-      <w:proofErr w:type="spellEnd"/>
-      <w:r>
-        <w:t xml:space="preserve"> </w:t>
-      </w:r>
-      <w:proofErr w:type="spellStart"/>
-      <w:r>
-        <w:t>ind</w:t>
-      </w:r>
-      <w:proofErr w:type="spellEnd"/>
+        <w:t>// Var ind</w:t>
+      </w:r>
     </w:p>
     <w:p>
       <w:pPr>
@@ -5998,21 +5689,8 @@
         </w:rPr>
       </w:pPr>
       <w:r>
-        <w:t>//</w:t>
-      </w:r>
-      <w:proofErr w:type="spellStart"/>
-      <w:r>
-        <w:t>Var</w:t>
-      </w:r>
-      <w:proofErr w:type="spellEnd"/>
-      <w:r>
-        <w:t xml:space="preserve"> </w:t>
-      </w:r>
-      <w:proofErr w:type="spellStart"/>
-      <w:r>
-        <w:t>Dep</w:t>
-      </w:r>
-      <w:proofErr w:type="spellEnd"/>
+        <w:t>//Var Dep</w:t>
+      </w:r>
     </w:p>
     <w:p>
       <w:pPr>
@@ -6041,12 +5719,12 @@
       <w:pPr>
         <w:pStyle w:val="Titolo1"/>
       </w:pPr>
-      <w:bookmarkStart w:id="14" w:name="_Toc11488686"/>
+      <w:bookmarkStart w:id="15" w:name="_Toc11503259"/>
       <w:r>
         <w:lastRenderedPageBreak/>
         <w:t>Istruzioni sul testing e sui task</w:t>
       </w:r>
-      <w:bookmarkEnd w:id="14"/>
+      <w:bookmarkEnd w:id="15"/>
     </w:p>
     <w:p>
       <w:pPr>
@@ -6055,89 +5733,85 @@
       <w:r>
         <w:t xml:space="preserve">Come precedentemente detto, verrà adottato un testing </w:t>
       </w:r>
-      <w:proofErr w:type="spellStart"/>
       <w:r>
         <w:rPr>
           <w:b/>
           <w:bCs/>
         </w:rPr>
-        <w:t>within</w:t>
-      </w:r>
-      <w:proofErr w:type="spellEnd"/>
+        <w:t>within group</w:t>
+      </w:r>
       <w:r>
         <w:rPr>
           <w:b/>
           <w:bCs/>
         </w:rPr>
-        <w:t xml:space="preserve"> group</w:t>
-      </w:r>
+        <w:t xml:space="preserve">s: </w:t>
+      </w:r>
+      <w:r>
+        <w:t xml:space="preserve">ciò significa che ciascun soggetto svolgerà i task sotto tutte le condizioni. </w:t>
+      </w:r>
+      <w:r>
+        <w:t>Viene quindi stabilito un ordine di esecuzione dei task, il cui scopo sarà quello di valutare se la variabile indipendente ha causato cambiamenti della variabile dipendente.</w:t>
+      </w:r>
+    </w:p>
+    <w:p>
+      <w:pPr>
+        <w:pStyle w:val="Titolo2"/>
+      </w:pPr>
+      <w:bookmarkStart w:id="16" w:name="_Toc11503260"/>
+      <w:r>
+        <w:t>Istruzioni generali sullo studio di usabilità</w:t>
+      </w:r>
+      <w:bookmarkEnd w:id="16"/>
+    </w:p>
+    <w:p/>
+    <w:p>
+      <w:r>
+        <w:t xml:space="preserve">Nei prossimi 10 minuti, verranno svolti una serie di test relativi all’applicazione MedMinder. </w:t>
+      </w:r>
+    </w:p>
+    <w:p>
+      <w:r>
+        <w:t>Saranno fornite istruzioni più specifiche per ciascun task, ma tali istruzioni non saranno dettagliate, in quanto uno degli scopi del test è verificare quanto facilmente tale applicazione può essere utilizzata da persone che non hanno conoscenze pregresse del sistema.</w:t>
+      </w:r>
+    </w:p>
+    <w:p>
+      <w:r>
+        <w:t xml:space="preserve">Se in un qualunque momento doveste incontrare problemi, seguite semplicemente il vostro istinto, utilizzando le informazioni che avete. Solo se necessario, un facilitatore interverrà per aiutarvi a compiere progressi. </w:t>
+      </w:r>
+      <w:r>
+        <w:br/>
+        <w:t xml:space="preserve">Per favore, ricordatevi di ‘pensare ad alta voce’, dicendo sempre anche quando si sta iniziando lo svolgimento di un certo task e quando lo si è completato. </w:t>
+      </w:r>
+    </w:p>
+    <w:p>
+      <w:r>
+        <w:t xml:space="preserve">Ciò è molto importante per comprendere i vostri obiettivi, le vostre aspettative e le vostre reazioni durante l’esecuzione dei task. Se avete domande prima di iniziare, questo è il momento giusto per porle. </w:t>
+      </w:r>
+    </w:p>
+    <w:p/>
+    <w:p>
+      <w:pPr>
+        <w:pStyle w:val="Titolo2"/>
+      </w:pPr>
+      <w:bookmarkStart w:id="17" w:name="_Toc11503261"/>
+      <w:r>
+        <w:t>Istruzioni specifiche per i task</w:t>
+      </w:r>
+      <w:bookmarkEnd w:id="17"/>
+    </w:p>
+    <w:p/>
+    <w:p>
       <w:r>
         <w:rPr>
           <w:b/>
           <w:bCs/>
         </w:rPr>
-        <w:t xml:space="preserve">s: </w:t>
-      </w:r>
-      <w:r>
-        <w:t xml:space="preserve">ciò significa che ciascun soggetto svolgerà i task sotto tutte le condizioni. </w:t>
-      </w:r>
-      <w:r>
-        <w:t>Viene quindi stabilito un ordine di esecuzione dei task, il cui scopo sarà quello di valutare se la variabile indipendente ha causato cambiamenti della variabile dipendente.</w:t>
-      </w:r>
-    </w:p>
-    <w:p>
-      <w:pPr>
-        <w:pStyle w:val="Titolo2"/>
-      </w:pPr>
-      <w:bookmarkStart w:id="15" w:name="_Toc11488687"/>
-      <w:r>
-        <w:t>Istruzioni generali sullo studio di usabilità</w:t>
-      </w:r>
-      <w:bookmarkEnd w:id="15"/>
-    </w:p>
-    <w:p/>
-    <w:p>
-      <w:r>
-        <w:t xml:space="preserve">Nei prossimi 10 minuti, verranno svolti una serie di test relativi all’applicazione </w:t>
-      </w:r>
-      <w:proofErr w:type="spellStart"/>
-      <w:r>
-        <w:t>MedMinder</w:t>
-      </w:r>
-      <w:proofErr w:type="spellEnd"/>
-      <w:r>
-        <w:t xml:space="preserve">. </w:t>
-      </w:r>
-    </w:p>
-    <w:p>
-      <w:r>
-        <w:t>Saranno fornite istruzioni più specifiche per ciascun task, ma tali istruzioni non saranno dettagliate, in quanto uno degli scopi del test è verificare quanto facilmente tale applicazione può essere utilizzata da persone che non hanno conoscenze pregresse del sistema.</w:t>
-      </w:r>
-    </w:p>
-    <w:p>
-      <w:r>
-        <w:t xml:space="preserve">Se in un qualunque momento doveste incontrare problemi, seguite semplicemente il vostro istinto, utilizzando le informazioni che avete. Solo se necessario, un facilitatore interverrà per aiutarvi a compiere progressi. </w:t>
-      </w:r>
-      <w:r>
-        <w:br/>
-        <w:t xml:space="preserve">Per favore, ricordatevi di ‘pensare ad alta voce’, dicendo sempre anche quando si sta iniziando lo svolgimento di un certo task e quando lo si è completato. </w:t>
-      </w:r>
-    </w:p>
-    <w:p>
-      <w:r>
-        <w:t xml:space="preserve">Ciò è molto importante per comprendere i vostri obiettivi, le vostre aspettative e le vostre reazioni durante l’esecuzione dei task. Se avete domande prima di iniziare, questo è il momento giusto per porle. </w:t>
-      </w:r>
-    </w:p>
-    <w:p/>
-    <w:p>
-      <w:pPr>
-        <w:pStyle w:val="Titolo2"/>
-      </w:pPr>
-      <w:bookmarkStart w:id="16" w:name="_Toc11488688"/>
-      <w:r>
-        <w:t>Istruzioni specifiche per i task</w:t>
-      </w:r>
-      <w:bookmarkEnd w:id="16"/>
+        <w:t>Background (per tutti i task):</w:t>
+      </w:r>
+      <w:r>
+        <w:t xml:space="preserve"> siete una persona affetta da svariate patologie, per le quali dovete assumere diversi medicinali nel corso di una giornata tipo e affrontare molte visite mediche nell’arco dell’anno. Quest’applicazione vuole aiutarvi a tenere sotto controllo le scorte delle vostre medicine e a ricordarvi quando prenderle, così come vuole aiutarvi a ricordare visite mediche e a trovare la farmacia aperta più vicina</w:t>
+      </w:r>
     </w:p>
     <w:p/>
     <w:p>
@@ -6146,10 +5820,15 @@
           <w:b/>
           <w:bCs/>
         </w:rPr>
-        <w:t>Background (per tutti i task):</w:t>
-      </w:r>
-      <w:r>
-        <w:t xml:space="preserve"> siete una persona affetta da svariate patologie, per le quali dovete assumere diversi medicinali nel corso di una giornata tipo e affrontare molte visite mediche nell’arco dell’anno. Quest’applicazione vuole aiutarvi a tenere sotto controllo le scorte delle vostre medicine e a ricordarvi quando prenderle, così come vuole aiutarvi a ricordare visite mediche e a trovare la farmacia aperta più vicina</w:t>
+        <w:t>Task 1</w:t>
+      </w:r>
+      <w:r>
+        <w:t>: Aggiunta di un farmaco all’applicazione.</w:t>
+      </w:r>
+    </w:p>
+    <w:p>
+      <w:r>
+        <w:t>Avete appena acquistato un farmaco, e ora dovete aggiungerlo all’applicazione. Sarà necessario indicare la quantità di farmaco a vostra disposizione e gli orari in cui dovrete assumerlo.</w:t>
       </w:r>
     </w:p>
     <w:p/>
@@ -6159,15 +5838,15 @@
           <w:b/>
           <w:bCs/>
         </w:rPr>
-        <w:t>Task 1</w:t>
-      </w:r>
-      <w:r>
-        <w:t>: Aggiunta di un farmaco all’applicazione.</w:t>
-      </w:r>
-    </w:p>
-    <w:p>
-      <w:r>
-        <w:t>Avete appena acquistato un farmaco, e ora dovete aggiungerlo all’applicazione. Sarà necessario indicare la quantità di farmaco a vostra disposizione e gli orari in cui dovrete assumerlo.</w:t>
+        <w:t>Task 2</w:t>
+      </w:r>
+      <w:r>
+        <w:t>: Aggiunta di una visita all’applicazione.</w:t>
+      </w:r>
+    </w:p>
+    <w:p>
+      <w:r>
+        <w:t>Avete appena preso un appuntamento per una visita specialistica. Dovrete aggiungere i dettagli di tale appuntamento all’applicazione, in modo che essa possa ricordarvene.</w:t>
       </w:r>
     </w:p>
     <w:p/>
@@ -6177,15 +5856,16 @@
           <w:b/>
           <w:bCs/>
         </w:rPr>
-        <w:t>Task 2</w:t>
-      </w:r>
-      <w:r>
-        <w:t>: Aggiunta di una visita all’applicazione.</w:t>
-      </w:r>
-    </w:p>
-    <w:p>
-      <w:r>
-        <w:t>Avete appena preso un appuntamento per una visita specialistica. Dovrete aggiungere i dettagli di tale appuntamento all’applicazione, in modo che essa possa ricordarvene.</w:t>
+        <w:lastRenderedPageBreak/>
+        <w:t>Task 3</w:t>
+      </w:r>
+      <w:r>
+        <w:t>: Visualizzazione del riepilogo delle medicine rimanenti.</w:t>
+      </w:r>
+    </w:p>
+    <w:p>
+      <w:r>
+        <w:t>Non ricordate esattamente se avete abbastanza antibiotici per completare l’intero ciclo di trattamento. Volete controllare sull’applicazione quanti ve ne rimangono.</w:t>
       </w:r>
     </w:p>
     <w:p/>
@@ -6195,16 +5875,15 @@
           <w:b/>
           <w:bCs/>
         </w:rPr>
-        <w:lastRenderedPageBreak/>
-        <w:t>Task 3</w:t>
-      </w:r>
-      <w:r>
-        <w:t>: Visualizzazione del riepilogo delle medicine rimanenti.</w:t>
-      </w:r>
-    </w:p>
-    <w:p>
-      <w:r>
-        <w:t>Non ricordate esattamente se avete abbastanza antibiotici per completare l’intero ciclo di trattamento. Volete controllare sull’applicazione quanti ve ne rimangono.</w:t>
+        <w:t>Task 4</w:t>
+      </w:r>
+      <w:r>
+        <w:t>: Visualizzazione del riepilogo delle visite mediche.</w:t>
+      </w:r>
+    </w:p>
+    <w:p>
+      <w:r>
+        <w:t>Non ricordate esattamente quali visite avete questo mese e volete dunque visualizzare tutti i vostri appuntamenti all’interno dell’applicazione.</w:t>
       </w:r>
     </w:p>
     <w:p/>
@@ -6214,49 +5893,31 @@
           <w:b/>
           <w:bCs/>
         </w:rPr>
-        <w:t>Task 4</w:t>
-      </w:r>
-      <w:r>
-        <w:t>: Visualizzazione del riepilogo delle visite mediche.</w:t>
-      </w:r>
-    </w:p>
-    <w:p>
-      <w:r>
-        <w:t>Non ricordate esattamente quali visite avete questo mese e volete dunque visualizzare tutti i vostri appuntamenti all’interno dell’applicazione.</w:t>
-      </w:r>
-    </w:p>
-    <w:p/>
-    <w:p>
-      <w:r>
+        <w:t>Task 5</w:t>
+      </w:r>
+      <w:r>
+        <w:t>: Visualizzazione farmacie aperte in zona.</w:t>
+      </w:r>
+    </w:p>
+    <w:p>
+      <w:r>
+        <w:t>Vi siete resi conto che vi servirà dell’altro antibiotico in seguito ad un’estrazione dentale. Dovendolo acquistare, cercate la farmacia aperta più vicina utilizzando l’applicazione.</w:t>
+      </w:r>
+    </w:p>
+    <w:p>
+      <w:pPr>
         <w:rPr>
           <w:b/>
           <w:bCs/>
         </w:rPr>
-        <w:t>Task 5</w:t>
-      </w:r>
-      <w:r>
-        <w:t>: Visualizzazione farmacie aperte in zona.</w:t>
-      </w:r>
-    </w:p>
-    <w:p>
-      <w:r>
-        <w:t>Vi siete resi conto che vi servirà dell’altro antibiotico in seguito ad un’estrazione dentale. Dovendolo acquistare, cercate la farmacia aperta più vicina utilizzando l’applicazione.</w:t>
-      </w:r>
-    </w:p>
-    <w:p>
-      <w:pPr>
+      </w:pPr>
+    </w:p>
+    <w:p>
+      <w:r>
         <w:rPr>
           <w:b/>
           <w:bCs/>
         </w:rPr>
-      </w:pPr>
-    </w:p>
-    <w:p>
-      <w:r>
-        <w:rPr>
-          <w:b/>
-          <w:bCs/>
-        </w:rPr>
         <w:t>Task 6</w:t>
       </w:r>
       <w:r>
@@ -6265,15 +5926,7 @@
     </w:p>
     <w:p>
       <w:r>
-        <w:t xml:space="preserve">Desiderate dare uno sguardo rapido al prossimo appuntamento medico al quale recarvi e a quale farmaco dovrete assumere più </w:t>
-      </w:r>
-      <w:proofErr w:type="spellStart"/>
-      <w:r>
-        <w:t>imminentemente</w:t>
-      </w:r>
-      <w:proofErr w:type="spellEnd"/>
-      <w:r>
-        <w:t xml:space="preserve">. </w:t>
+        <w:t xml:space="preserve">Desiderate dare uno sguardo rapido al prossimo appuntamento medico al quale recarvi e a quale farmaco dovrete assumere più imminentemente. </w:t>
       </w:r>
     </w:p>
     <w:p>
@@ -6291,11 +5944,11 @@
       <w:pPr>
         <w:pStyle w:val="Titolo1"/>
       </w:pPr>
-      <w:bookmarkStart w:id="17" w:name="_Toc11488689"/>
+      <w:bookmarkStart w:id="18" w:name="_Toc11503262"/>
       <w:r>
         <w:t>Metodo di Raccolta</w:t>
       </w:r>
-      <w:bookmarkEnd w:id="17"/>
+      <w:bookmarkEnd w:id="18"/>
     </w:p>
     <w:p/>
     <w:p>
@@ -6566,7 +6219,6 @@
       <w:r>
         <w:t xml:space="preserve">L’interazione con il facilitatore dovrà a sua volta essere limitata al minimo necessario: egli fornirà rassicurazioni e incoraggerà l’utente al </w:t>
       </w:r>
-      <w:proofErr w:type="spellStart"/>
       <w:r>
         <w:rPr>
           <w:b/>
@@ -6574,7 +6226,6 @@
         </w:rPr>
         <w:t>think-aloud</w:t>
       </w:r>
-      <w:proofErr w:type="spellEnd"/>
       <w:r>
         <w:t>, senza però interferire con lo svolgimento del task.</w:t>
       </w:r>
@@ -6602,12 +6253,12 @@
       <w:pPr>
         <w:pStyle w:val="Titolo1"/>
       </w:pPr>
-      <w:bookmarkStart w:id="18" w:name="_Toc11488690"/>
+      <w:bookmarkStart w:id="19" w:name="_Toc11503263"/>
       <w:r>
         <w:lastRenderedPageBreak/>
         <w:t>Validità Ecologica dello Studio</w:t>
       </w:r>
-      <w:bookmarkEnd w:id="18"/>
+      <w:bookmarkEnd w:id="19"/>
     </w:p>
     <w:p/>
     <w:p>
@@ -6770,14 +6421,27 @@
                             <w:r>
                               <w:t xml:space="preserve">Figura </w:t>
                             </w:r>
-                            <w:fldSimple w:instr=" SEQ Figura \* ARABIC ">
-                              <w:r>
-                                <w:rPr>
-                                  <w:noProof/>
-                                </w:rPr>
-                                <w:t>1</w:t>
-                              </w:r>
-                            </w:fldSimple>
+                            <w:r>
+                              <w:fldChar w:fldCharType="begin"/>
+                            </w:r>
+                            <w:r>
+                              <w:instrText xml:space="preserve"> SEQ Figura \* ARABIC </w:instrText>
+                            </w:r>
+                            <w:r>
+                              <w:fldChar w:fldCharType="separate"/>
+                            </w:r>
+                            <w:r>
+                              <w:rPr>
+                                <w:noProof/>
+                              </w:rPr>
+                              <w:t>1</w:t>
+                            </w:r>
+                            <w:r>
+                              <w:rPr>
+                                <w:noProof/>
+                              </w:rPr>
+                              <w:fldChar w:fldCharType="end"/>
+                            </w:r>
                             <w:r>
                               <w:t xml:space="preserve"> - Esempio di registrazione schermo (doppio click per avviare)</w:t>
                             </w:r>
@@ -6914,12 +6578,12 @@
       <w:pPr>
         <w:pStyle w:val="Titolo1"/>
       </w:pPr>
-      <w:bookmarkStart w:id="19" w:name="_Toc11488691"/>
+      <w:bookmarkStart w:id="20" w:name="_Toc11503264"/>
       <w:r>
         <w:lastRenderedPageBreak/>
         <w:t>Metriche</w:t>
       </w:r>
-      <w:bookmarkEnd w:id="19"/>
+      <w:bookmarkEnd w:id="20"/>
     </w:p>
     <w:p/>
     <w:p>
@@ -7032,12 +6696,12 @@
       <w:pPr>
         <w:pStyle w:val="Titolo1"/>
       </w:pPr>
-      <w:bookmarkStart w:id="20" w:name="_Toc11488692"/>
+      <w:bookmarkStart w:id="21" w:name="_Toc11503265"/>
       <w:r>
         <w:lastRenderedPageBreak/>
         <w:t>Analisi dei Risultati</w:t>
       </w:r>
-      <w:bookmarkEnd w:id="20"/>
+      <w:bookmarkEnd w:id="21"/>
     </w:p>
     <w:p/>
     <w:p>
@@ -7137,7 +6801,7 @@
       <w:pPr>
         <w:pStyle w:val="Titolo2"/>
       </w:pPr>
-      <w:bookmarkStart w:id="21" w:name="_Toc11488693"/>
+      <w:bookmarkStart w:id="22" w:name="_Toc11503266"/>
       <w:r>
         <w:lastRenderedPageBreak/>
         <w:t>Valutazione</w:t>
@@ -7145,7 +6809,7 @@
       <w:r>
         <w:t xml:space="preserve"> Euristica</w:t>
       </w:r>
-      <w:bookmarkEnd w:id="21"/>
+      <w:bookmarkEnd w:id="22"/>
     </w:p>
     <w:p/>
     <w:p>
@@ -7234,15 +6898,7 @@
         <w:t>c</w:t>
       </w:r>
       <w:r>
-        <w:t xml:space="preserve">asa per la schermata home, pillola per la schermata relativa ai </w:t>
-      </w:r>
-      <w:proofErr w:type="gramStart"/>
-      <w:r>
-        <w:t>farmaci..</w:t>
-      </w:r>
-      <w:proofErr w:type="gramEnd"/>
-      <w:r>
-        <w:t xml:space="preserve">) aiuterà l’utente a comprendere immediatamente cosa troverà in ciascuna schermata. </w:t>
+        <w:t xml:space="preserve">asa per la schermata home, pillola per la schermata relativa ai farmaci..) aiuterà l’utente a comprendere immediatamente cosa troverà in ciascuna schermata. </w:t>
       </w:r>
     </w:p>
     <w:p>
@@ -7475,21 +7131,12 @@
       <w:r>
         <w:t xml:space="preserve">Il sistema è in linea con il </w:t>
       </w:r>
-      <w:proofErr w:type="spellStart"/>
       <w:r>
         <w:rPr>
           <w:i/>
           <w:iCs/>
         </w:rPr>
-        <w:t>material</w:t>
-      </w:r>
-      <w:proofErr w:type="spellEnd"/>
-      <w:r>
-        <w:rPr>
-          <w:i/>
-          <w:iCs/>
-        </w:rPr>
-        <w:t xml:space="preserve"> design </w:t>
+        <w:t xml:space="preserve">material design </w:t>
       </w:r>
       <w:r>
         <w:t>definito da Google: Le schermate sono graficamente semplici e presentano pochi ‘fronzoli’ e nessun elemento non strettamente necessario all’uso.</w:t>
@@ -7590,28 +7237,28 @@
       <w:pPr>
         <w:pStyle w:val="Titolo2"/>
       </w:pPr>
-      <w:bookmarkStart w:id="22" w:name="_Toc11488694"/>
+      <w:bookmarkStart w:id="23" w:name="_Toc11503267"/>
       <w:r>
         <w:lastRenderedPageBreak/>
         <w:t>Risultati dei test con gli utenti</w:t>
       </w:r>
-      <w:bookmarkEnd w:id="22"/>
       <w:r>
         <w:br/>
       </w:r>
       <w:r>
         <w:t>Come precedentemente detto, gli utenti che hanno testato il sistema sono 10. Nel dettaglio sono 5 persone con skill tecnologiche di base e 5 con skill tecnologiche avanzate.</w:t>
       </w:r>
+      <w:bookmarkEnd w:id="23"/>
     </w:p>
     <w:p>
       <w:pPr>
         <w:pStyle w:val="Titolo2"/>
       </w:pPr>
-      <w:bookmarkStart w:id="23" w:name="_Toc11488695"/>
+      <w:bookmarkStart w:id="24" w:name="_Toc11503268"/>
       <w:r>
         <w:t>Successo dei test</w:t>
       </w:r>
-      <w:bookmarkEnd w:id="23"/>
+      <w:bookmarkEnd w:id="24"/>
     </w:p>
     <w:p>
       <w:r>
@@ -8314,14 +7961,12 @@
                 <w:color w:val="FFFFFF" w:themeColor="background1"/>
               </w:rPr>
             </w:pPr>
-            <w:proofErr w:type="spellStart"/>
             <w:r>
               <w:rPr>
                 <w:color w:val="FFFFFF" w:themeColor="background1"/>
               </w:rPr>
               <w:t>TotSuccessiEsperti</w:t>
             </w:r>
-            <w:proofErr w:type="spellEnd"/>
           </w:p>
         </w:tc>
         <w:tc>
@@ -8972,7 +8617,6 @@
             <w:shd w:val="clear" w:color="auto" w:fill="4472C4" w:themeFill="accent1"/>
           </w:tcPr>
           <w:p>
-            <w:proofErr w:type="spellStart"/>
             <w:r>
               <w:rPr>
                 <w:color w:val="FFFFFF" w:themeColor="background1"/>
@@ -8985,7 +8629,6 @@
               </w:rPr>
               <w:t>Principianti</w:t>
             </w:r>
-            <w:proofErr w:type="spellEnd"/>
           </w:p>
         </w:tc>
         <w:tc>
@@ -9131,14 +8774,12 @@
                 <w:color w:val="FFFFFF" w:themeColor="background1"/>
               </w:rPr>
             </w:pPr>
-            <w:proofErr w:type="spellStart"/>
             <w:r>
               <w:rPr>
                 <w:color w:val="FFFFFF" w:themeColor="background1"/>
               </w:rPr>
               <w:t>TotSuccessi</w:t>
             </w:r>
-            <w:proofErr w:type="spellEnd"/>
           </w:p>
         </w:tc>
         <w:tc>
@@ -9383,16 +9024,16 @@
       <w:pPr>
         <w:pStyle w:val="Titolo2"/>
       </w:pPr>
-      <w:bookmarkStart w:id="24" w:name="_Toc11488696"/>
     </w:p>
     <w:p>
       <w:pPr>
         <w:pStyle w:val="Titolo2"/>
       </w:pPr>
+      <w:bookmarkStart w:id="25" w:name="_Toc11503269"/>
       <w:r>
         <w:t>Tempo impiegato</w:t>
       </w:r>
-      <w:bookmarkEnd w:id="24"/>
+      <w:bookmarkEnd w:id="25"/>
     </w:p>
     <w:p>
       <w:pPr>
@@ -11372,7 +11013,19 @@
         <w:rPr>
           <w:rFonts w:cstheme="minorHAnsi"/>
         </w:rPr>
-        <w:t>Il seguente disegno mostra graficamente il tempo impiegato al completamento dei task.</w:t>
+        <w:t xml:space="preserve">Il seguente </w:t>
+      </w:r>
+      <w:r>
+        <w:rPr>
+          <w:rFonts w:cstheme="minorHAnsi"/>
+        </w:rPr>
+        <w:t>grafico mostra</w:t>
+      </w:r>
+      <w:r>
+        <w:rPr>
+          <w:rFonts w:cstheme="minorHAnsi"/>
+        </w:rPr>
+        <w:t xml:space="preserve"> il tempo impiegato al completamento dei task.</w:t>
       </w:r>
     </w:p>
     <w:p>
@@ -11420,11 +11073,11 @@
       <w:pPr>
         <w:pStyle w:val="Titolo2"/>
       </w:pPr>
-      <w:bookmarkStart w:id="25" w:name="_Toc11488697"/>
+      <w:bookmarkStart w:id="26" w:name="_Toc11503270"/>
       <w:r>
         <w:t>Numero errori</w:t>
       </w:r>
-      <w:bookmarkEnd w:id="25"/>
+      <w:bookmarkEnd w:id="26"/>
     </w:p>
     <w:p>
       <w:pPr>
@@ -12144,7 +11797,6 @@
                 <w:color w:val="FFFFFF" w:themeColor="background1"/>
               </w:rPr>
             </w:pPr>
-            <w:proofErr w:type="spellStart"/>
             <w:r>
               <w:rPr>
                 <w:color w:val="FFFFFF" w:themeColor="background1"/>
@@ -12152,7 +11804,6 @@
               </w:rPr>
               <w:t>TotEsperti</w:t>
             </w:r>
-            <w:proofErr w:type="spellEnd"/>
           </w:p>
         </w:tc>
         <w:tc>
@@ -12801,7 +12452,6 @@
                 <w:color w:val="FFFFFF" w:themeColor="background1"/>
               </w:rPr>
             </w:pPr>
-            <w:proofErr w:type="spellStart"/>
             <w:r>
               <w:rPr>
                 <w:color w:val="FFFFFF" w:themeColor="background1"/>
@@ -12809,7 +12459,6 @@
               </w:rPr>
               <w:t>TotPrincipianti</w:t>
             </w:r>
-            <w:proofErr w:type="spellEnd"/>
           </w:p>
         </w:tc>
         <w:tc>
@@ -13154,8 +12803,13 @@
       <w:pPr>
         <w:pStyle w:val="Titolo2"/>
       </w:pPr>
-      <w:r>
-        <w:t xml:space="preserve">Risultati operazioni tramite feedback dell’utente </w:t>
+      <w:bookmarkStart w:id="27" w:name="_Toc11503271"/>
+      <w:r>
+        <w:t>Risultati operazioni tramite feedback dell’utente</w:t>
+      </w:r>
+      <w:bookmarkEnd w:id="27"/>
+      <w:r>
+        <w:t xml:space="preserve"> </w:t>
       </w:r>
     </w:p>
     <w:p>
@@ -13167,21 +12821,15 @@
       <w:pPr>
         <w:pStyle w:val="Titolo2"/>
       </w:pPr>
+      <w:bookmarkStart w:id="28" w:name="_Toc11503272"/>
       <w:r>
         <w:t>Soddisfazione utenti</w:t>
       </w:r>
-    </w:p>
-    <w:p>
-      <w:r>
-        <w:t xml:space="preserve">Tramite il questionario che segue la scala di </w:t>
-      </w:r>
-      <w:proofErr w:type="spellStart"/>
-      <w:r>
-        <w:t>Likert</w:t>
-      </w:r>
-      <w:proofErr w:type="spellEnd"/>
-      <w:r>
-        <w:t xml:space="preserve"> abbiamo rilevato il grado di soddisfazione dell’utente che ha usato l’applicativo. Il questionario riportato precedentemente consta di 10 domande (con un punteggio da 1 a 5, per un totale massimo di 50) chiuse e 3 domande aperte. Alle domande aperte non è dato un punteggio, in quanto servono solo a capire se per l’utente il sistema potrebbe migliorare ulteriormente. Riportiamo quindi un grafico contenente tutti punteggi dei test degli utenti.</w:t>
+      <w:bookmarkEnd w:id="28"/>
+    </w:p>
+    <w:p>
+      <w:r>
+        <w:t>Tramite il questionario che segue la scala di Likert abbiamo rilevato il grado di soddisfazione dell’utente che ha usato l’applicativo. Il questionario riportato precedentemente consta di 10 domande (con un punteggio da 1 a 5, per un totale massimo di 50) chiuse e 3 domande aperte. Alle domande aperte non è dato un punteggio, in quanto servono solo a capire se per l’utente il sistema potrebbe migliorare ulteriormente. Riportiamo quindi un grafico contenente tutti punteggi dei test degli utenti.</w:t>
       </w:r>
     </w:p>
     <w:tbl>
@@ -13660,7 +13308,11 @@
     </w:p>
     <w:p>
       <w:pPr>
-        <w:pStyle w:val="Titolo1"/>
+        <w:pStyle w:val="MioCorpo"/>
+        <w:rPr>
+          <w:rFonts w:cstheme="minorHAnsi"/>
+          <w:color w:val="000000" w:themeColor="text1"/>
+        </w:rPr>
       </w:pPr>
       <w:r>
         <w:rPr>
@@ -13684,57 +13336,46 @@
     </w:p>
     <w:p>
       <w:pPr>
-        <w:pStyle w:val="Titolo1"/>
-      </w:pPr>
-      <w:r>
+        <w:pStyle w:val="MioCorpo"/>
         <w:rPr>
           <w:rFonts w:cstheme="minorHAnsi"/>
           <w:color w:val="000000" w:themeColor="text1"/>
-          <w:sz w:val="24"/>
-          <w:szCs w:val="24"/>
-        </w:rPr>
-        <w:t>Questi valori sono riportati in percentuale in seguito</w:t>
-      </w:r>
+        </w:rPr>
+      </w:pPr>
       <w:r>
         <w:rPr>
           <w:rFonts w:cstheme="minorHAnsi"/>
           <w:color w:val="000000" w:themeColor="text1"/>
-          <w:sz w:val="24"/>
-          <w:szCs w:val="24"/>
-        </w:rPr>
-        <w:t>, avendo effettuato la giusta proporzione</w:t>
+        </w:rPr>
+        <w:t xml:space="preserve">Questi valori sono riportati in percentuale in seguito, avendo effettuato la giusta proporzione, per ottenere un grafico a torta. </w:t>
       </w:r>
       <w:r>
         <w:rPr>
           <w:rFonts w:cstheme="minorHAnsi"/>
           <w:color w:val="000000" w:themeColor="text1"/>
-          <w:sz w:val="24"/>
-          <w:szCs w:val="24"/>
-        </w:rPr>
-        <w:t>, per ottenere un grafico a torta.</w:t>
+        </w:rPr>
+        <w:t>Gli utenti che hanno riportato un tasso di soddisfazione superiore all’ 85% sono stati considerati molto soddisfatti, mentre quelli che hanno riportato un tasso inferiore sono stati considerati poco</w:t>
       </w:r>
       <w:r>
         <w:rPr>
           <w:rFonts w:cstheme="minorHAnsi"/>
           <w:color w:val="000000" w:themeColor="text1"/>
-          <w:sz w:val="24"/>
-          <w:szCs w:val="24"/>
-        </w:rPr>
-        <w:t xml:space="preserve"> I risultati superiori all’85% sono quindi ritenuti molto soddisfatti del sistema, viceversa, poco soddisfatti.</w:t>
-      </w:r>
-    </w:p>
-    <w:p>
-      <w:pPr>
-        <w:pStyle w:val="Titolo1"/>
+        </w:rPr>
+        <w:t xml:space="preserve"> soddisfatti.</w:t>
+      </w:r>
+    </w:p>
+    <w:p>
+      <w:pPr>
+        <w:pStyle w:val="MioCorpo"/>
       </w:pPr>
       <w:r>
         <w:rPr>
           <w:noProof/>
         </w:rPr>
         <w:drawing>
-          <wp:inline distT="0" distB="0" distL="0" distR="0" wp14:anchorId="5077B5E9" wp14:editId="5994E39F">
+          <wp:inline distT="0" distB="0" distL="0" distR="0" wp14:anchorId="6FFDE28A" wp14:editId="16DE2DB8">
             <wp:extent cx="5486400" cy="3200400"/>
-            <wp:effectExtent l="0" t="0" r="0" b="0"/>
+            <wp:effectExtent l="0" t="0" r="12700" b="12700"/>
             <wp:docPr id="10" name="Grafico 10"/>
             <wp:cNvGraphicFramePr/>
             <a:graphic xmlns:a="http://schemas.openxmlformats.org/drawingml/2006/main">
@@ -13753,56 +13394,33 @@
     </w:p>
     <w:p>
       <w:pPr>
+        <w:rPr>
+          <w:rFonts w:asciiTheme="majorHAnsi" w:eastAsiaTheme="majorEastAsia" w:hAnsiTheme="majorHAnsi" w:cstheme="majorBidi"/>
+          <w:color w:val="2F5496" w:themeColor="accent1" w:themeShade="BF"/>
+          <w:sz w:val="32"/>
+          <w:szCs w:val="32"/>
+        </w:rPr>
+      </w:pPr>
+      <w:r>
+        <w:br w:type="page"/>
+      </w:r>
+    </w:p>
+    <w:p>
+      <w:pPr>
         <w:pStyle w:val="Titolo1"/>
       </w:pPr>
-    </w:p>
-    <w:p>
-      <w:pPr>
-        <w:pStyle w:val="Titolo1"/>
-      </w:pPr>
-      <w:bookmarkStart w:id="26" w:name="_GoBack"/>
-      <w:bookmarkEnd w:id="26"/>
-    </w:p>
-    <w:p>
-      <w:pPr>
-        <w:pStyle w:val="Titolo1"/>
-      </w:pPr>
-    </w:p>
-    <w:p>
-      <w:pPr>
-        <w:pStyle w:val="Titolo1"/>
-      </w:pPr>
-    </w:p>
-    <w:p>
-      <w:pPr>
-        <w:pStyle w:val="Titolo1"/>
-      </w:pPr>
-    </w:p>
-    <w:p>
-      <w:pPr>
-        <w:pStyle w:val="Titolo1"/>
-      </w:pPr>
-    </w:p>
-    <w:p>
-      <w:pPr>
-        <w:pStyle w:val="Titolo1"/>
-      </w:pPr>
+      <w:bookmarkStart w:id="29" w:name="_Toc11503273"/>
+      <w:r>
+        <w:lastRenderedPageBreak/>
+        <w:t>Riferimenti</w:t>
+      </w:r>
+      <w:bookmarkEnd w:id="29"/>
       <w:r>
         <w:t xml:space="preserve"> </w:t>
       </w:r>
-      <w:bookmarkStart w:id="27" w:name="_Toc11488698"/>
-      <w:proofErr w:type="gramStart"/>
-      <w:r>
-        <w:t xml:space="preserve">Riferimenti </w:t>
-      </w:r>
-      <w:r>
-        <w:t xml:space="preserve"> /</w:t>
-      </w:r>
-      <w:proofErr w:type="gramEnd"/>
-      <w:r>
-        <w:t>/poi finiranno come ultima sezione</w:t>
-      </w:r>
-      <w:bookmarkEnd w:id="27"/>
+      <w:r>
+        <w:t xml:space="preserve"> </w:t>
+      </w:r>
     </w:p>
     <w:p>
       <w:pPr>
@@ -13867,6 +13485,11 @@
         <w:docPartUnique/>
       </w:docPartObj>
     </w:sdtPr>
+    <w:sdtEndPr>
+      <w:rPr>
+        <w:rStyle w:val="Numeropagina"/>
+      </w:rPr>
+    </w:sdtEndPr>
     <w:sdtContent>
       <w:p>
         <w:pPr>
@@ -13919,6 +13542,11 @@
         <w:docPartUnique/>
       </w:docPartObj>
     </w:sdtPr>
+    <w:sdtEndPr>
+      <w:rPr>
+        <w:rStyle w:val="Numeropagina"/>
+      </w:rPr>
+    </w:sdtEndPr>
     <w:sdtContent>
       <w:p>
         <w:pPr>
@@ -16772,7 +16400,7 @@
       </w:pPr>
     </w:pPrDefault>
   </w:docDefaults>
-  <w:latentStyles w:defLockedState="0" w:defUIPriority="99" w:defSemiHidden="0" w:defUnhideWhenUsed="0" w:defQFormat="0" w:count="375">
+  <w:latentStyles w:defLockedState="0" w:defUIPriority="99" w:defSemiHidden="0" w:defUnhideWhenUsed="0" w:defQFormat="0" w:count="376">
     <w:lsdException w:name="Normal" w:uiPriority="0" w:qFormat="1"/>
     <w:lsdException w:name="heading 1" w:uiPriority="9" w:qFormat="1"/>
     <w:lsdException w:name="heading 2" w:semiHidden="1" w:uiPriority="9" w:unhideWhenUsed="1" w:qFormat="1"/>
@@ -16878,7 +16506,6 @@
     <w:lsdException w:name="HTML Sample" w:semiHidden="1" w:unhideWhenUsed="1"/>
     <w:lsdException w:name="HTML Typewriter" w:semiHidden="1" w:unhideWhenUsed="1"/>
     <w:lsdException w:name="HTML Variable" w:semiHidden="1" w:unhideWhenUsed="1"/>
-    <w:lsdException w:name="Normal Table" w:semiHidden="1" w:unhideWhenUsed="1"/>
     <w:lsdException w:name="annotation subject" w:semiHidden="1" w:unhideWhenUsed="1"/>
     <w:lsdException w:name="No List" w:semiHidden="1" w:unhideWhenUsed="1"/>
     <w:lsdException w:name="Outline List 1" w:semiHidden="1" w:unhideWhenUsed="1"/>
@@ -16925,10 +16552,8 @@
     <w:lsdException w:name="Table Subtle 2" w:semiHidden="1" w:unhideWhenUsed="1"/>
     <w:lsdException w:name="Table Web 1" w:semiHidden="1" w:unhideWhenUsed="1"/>
     <w:lsdException w:name="Table Web 2" w:semiHidden="1" w:unhideWhenUsed="1"/>
-    <w:lsdException w:name="Table Web 3" w:semiHidden="1" w:unhideWhenUsed="1"/>
     <w:lsdException w:name="Balloon Text" w:semiHidden="1" w:unhideWhenUsed="1"/>
     <w:lsdException w:name="Table Grid" w:uiPriority="39"/>
-    <w:lsdException w:name="Table Theme" w:semiHidden="1" w:unhideWhenUsed="1"/>
     <w:lsdException w:name="Placeholder Text" w:semiHidden="1"/>
     <w:lsdException w:name="No Spacing" w:uiPriority="1" w:qFormat="1"/>
     <w:lsdException w:name="Light Shading" w:uiPriority="60"/>
@@ -17148,6 +16773,7 @@
     <w:lsdException w:name="Smart Hyperlink" w:semiHidden="1" w:unhideWhenUsed="1"/>
     <w:lsdException w:name="Hashtag" w:semiHidden="1" w:unhideWhenUsed="1"/>
     <w:lsdException w:name="Unresolved Mention" w:semiHidden="1" w:unhideWhenUsed="1"/>
+    <w:lsdException w:name="Smart Link" w:semiHidden="1" w:unhideWhenUsed="1"/>
   </w:latentStyles>
   <w:style w:type="paragraph" w:default="1" w:styleId="Normale">
     <w:name w:val="Normal"/>
@@ -17246,6 +16872,7 @@
   <w:style w:type="character" w:default="1" w:styleId="Carpredefinitoparagrafo">
     <w:name w:val="Default Paragraph Font"/>
     <w:uiPriority w:val="1"/>
+    <w:semiHidden/>
     <w:unhideWhenUsed/>
   </w:style>
   <w:style w:type="table" w:default="1" w:styleId="Tabellanormale">
@@ -19588,12 +19215,9 @@
         <a:lstStyle/>
         <a:p>
           <a:pPr>
-            <a:defRPr sz="1400" b="0" i="0" u="none" strike="noStrike" kern="1200" spc="0" baseline="0">
+            <a:defRPr sz="1600" b="1" i="0" u="none" strike="noStrike" kern="1200" baseline="0">
               <a:solidFill>
-                <a:schemeClr val="tx1">
-                  <a:lumMod val="65000"/>
-                  <a:lumOff val="35000"/>
-                </a:schemeClr>
+                <a:schemeClr val="tx2"/>
               </a:solidFill>
               <a:latin typeface="+mn-lt"/>
               <a:ea typeface="+mn-ea"/>
@@ -19666,24 +19290,41 @@
             <c:idx val="0"/>
             <c:bubble3D val="0"/>
             <c:spPr>
-              <a:solidFill>
-                <a:schemeClr val="accent1"/>
-              </a:solidFill>
-              <a:ln w="25400">
-                <a:solidFill>
-                  <a:schemeClr val="lt1"/>
-                </a:solidFill>
+              <a:gradFill rotWithShape="1">
+                <a:gsLst>
+                  <a:gs pos="0">
+                    <a:schemeClr val="accent1">
+                      <a:satMod val="103000"/>
+                      <a:lumMod val="102000"/>
+                      <a:tint val="94000"/>
+                    </a:schemeClr>
+                  </a:gs>
+                  <a:gs pos="50000">
+                    <a:schemeClr val="accent1">
+                      <a:satMod val="110000"/>
+                      <a:lumMod val="100000"/>
+                      <a:shade val="100000"/>
+                    </a:schemeClr>
+                  </a:gs>
+                  <a:gs pos="100000">
+                    <a:schemeClr val="accent1">
+                      <a:lumMod val="99000"/>
+                      <a:satMod val="120000"/>
+                      <a:shade val="78000"/>
+                    </a:schemeClr>
+                  </a:gs>
+                </a:gsLst>
+                <a:lin ang="5400000" scaled="0"/>
+              </a:gradFill>
+              <a:ln>
+                <a:noFill/>
               </a:ln>
               <a:effectLst/>
-              <a:sp3d contourW="25400">
-                <a:contourClr>
-                  <a:schemeClr val="lt1"/>
-                </a:contourClr>
-              </a:sp3d>
+              <a:sp3d/>
             </c:spPr>
             <c:extLst>
               <c:ext xmlns:c16="http://schemas.microsoft.com/office/drawing/2014/chart" uri="{C3380CC4-5D6E-409C-BE32-E72D297353CC}">
-                <c16:uniqueId val="{00000001-1F33-468C-9872-0EDFD9F4EF9E}"/>
+                <c16:uniqueId val="{00000001-B25C-234E-83F6-2F623764696E}"/>
               </c:ext>
             </c:extLst>
           </c:dPt>
@@ -19691,27 +19332,96 @@
             <c:idx val="1"/>
             <c:bubble3D val="0"/>
             <c:spPr>
-              <a:solidFill>
-                <a:schemeClr val="accent2"/>
-              </a:solidFill>
-              <a:ln w="25400">
-                <a:solidFill>
-                  <a:schemeClr val="lt1"/>
-                </a:solidFill>
+              <a:gradFill rotWithShape="1">
+                <a:gsLst>
+                  <a:gs pos="0">
+                    <a:schemeClr val="accent2">
+                      <a:satMod val="103000"/>
+                      <a:lumMod val="102000"/>
+                      <a:tint val="94000"/>
+                    </a:schemeClr>
+                  </a:gs>
+                  <a:gs pos="50000">
+                    <a:schemeClr val="accent2">
+                      <a:satMod val="110000"/>
+                      <a:lumMod val="100000"/>
+                      <a:shade val="100000"/>
+                    </a:schemeClr>
+                  </a:gs>
+                  <a:gs pos="100000">
+                    <a:schemeClr val="accent2">
+                      <a:lumMod val="99000"/>
+                      <a:satMod val="120000"/>
+                      <a:shade val="78000"/>
+                    </a:schemeClr>
+                  </a:gs>
+                </a:gsLst>
+                <a:lin ang="5400000" scaled="0"/>
+              </a:gradFill>
+              <a:ln>
+                <a:noFill/>
               </a:ln>
               <a:effectLst/>
-              <a:sp3d contourW="25400">
-                <a:contourClr>
-                  <a:schemeClr val="lt1"/>
-                </a:contourClr>
-              </a:sp3d>
+              <a:sp3d/>
             </c:spPr>
             <c:extLst>
               <c:ext xmlns:c16="http://schemas.microsoft.com/office/drawing/2014/chart" uri="{C3380CC4-5D6E-409C-BE32-E72D297353CC}">
-                <c16:uniqueId val="{00000003-1F33-468C-9872-0EDFD9F4EF9E}"/>
+                <c16:uniqueId val="{00000003-B25C-234E-83F6-2F623764696E}"/>
               </c:ext>
             </c:extLst>
           </c:dPt>
+          <c:dLbls>
+            <c:spPr>
+              <a:noFill/>
+              <a:ln>
+                <a:noFill/>
+              </a:ln>
+              <a:effectLst/>
+            </c:spPr>
+            <c:txPr>
+              <a:bodyPr rot="0" spcFirstLastPara="1" vertOverflow="ellipsis" vert="horz" wrap="square" lIns="38100" tIns="19050" rIns="38100" bIns="19050" anchor="ctr" anchorCtr="1">
+                <a:spAutoFit/>
+              </a:bodyPr>
+              <a:lstStyle/>
+              <a:p>
+                <a:pPr>
+                  <a:defRPr sz="900" b="0" i="0" u="none" strike="noStrike" kern="1200" baseline="0">
+                    <a:solidFill>
+                      <a:schemeClr val="tx2"/>
+                    </a:solidFill>
+                    <a:latin typeface="+mn-lt"/>
+                    <a:ea typeface="+mn-ea"/>
+                    <a:cs typeface="+mn-cs"/>
+                  </a:defRPr>
+                </a:pPr>
+                <a:endParaRPr lang="it-IT"/>
+              </a:p>
+            </c:txPr>
+            <c:dLblPos val="ctr"/>
+            <c:showLegendKey val="0"/>
+            <c:showVal val="0"/>
+            <c:showCatName val="0"/>
+            <c:showSerName val="0"/>
+            <c:showPercent val="1"/>
+            <c:showBubbleSize val="0"/>
+            <c:showLeaderLines val="1"/>
+            <c:leaderLines>
+              <c:spPr>
+                <a:ln w="9525">
+                  <a:solidFill>
+                    <a:schemeClr val="tx2">
+                      <a:lumMod val="35000"/>
+                      <a:lumOff val="65000"/>
+                    </a:schemeClr>
+                  </a:solidFill>
+                </a:ln>
+                <a:effectLst/>
+              </c:spPr>
+            </c:leaderLines>
+            <c:extLst>
+              <c:ext xmlns:c15="http://schemas.microsoft.com/office/drawing/2012/chart" uri="{CE6537A1-D6FC-4f65-9D91-7224C49458BB}"/>
+            </c:extLst>
+          </c:dLbls>
           <c:cat>
             <c:strRef>
               <c:f>Foglio1!$A$2:$A$3</c:f>
@@ -19743,16 +19453,17 @@
           </c:val>
           <c:extLst>
             <c:ext xmlns:c16="http://schemas.microsoft.com/office/drawing/2014/chart" uri="{C3380CC4-5D6E-409C-BE32-E72D297353CC}">
-              <c16:uniqueId val="{00000000-E3AB-4DD9-9614-A650857348F8}"/>
+              <c16:uniqueId val="{00000004-B25C-234E-83F6-2F623764696E}"/>
             </c:ext>
           </c:extLst>
         </c:ser>
         <c:dLbls>
+          <c:dLblPos val="ctr"/>
           <c:showLegendKey val="0"/>
           <c:showVal val="0"/>
           <c:showCatName val="0"/>
           <c:showSerName val="0"/>
-          <c:showPercent val="0"/>
+          <c:showPercent val="1"/>
           <c:showBubbleSize val="0"/>
           <c:showLeaderLines val="1"/>
         </c:dLbls>
@@ -19782,10 +19493,7 @@
           <a:pPr>
             <a:defRPr sz="900" b="0" i="0" u="none" strike="noStrike" kern="1200" baseline="0">
               <a:solidFill>
-                <a:schemeClr val="tx1">
-                  <a:lumMod val="65000"/>
-                  <a:lumOff val="35000"/>
-                </a:schemeClr>
+                <a:schemeClr val="tx2"/>
               </a:solidFill>
               <a:latin typeface="+mn-lt"/>
               <a:ea typeface="+mn-ea"/>
@@ -19813,7 +19521,7 @@
     </a:solidFill>
     <a:ln w="9525" cap="flat" cmpd="sng" algn="ctr">
       <a:solidFill>
-        <a:schemeClr val="tx1">
+        <a:schemeClr val="tx2">
           <a:lumMod val="15000"/>
           <a:lumOff val="85000"/>
         </a:schemeClr>
@@ -22051,33 +21759,27 @@
 </file>
 
 <file path=word/charts/style5.xml><?xml version="1.0" encoding="utf-8"?>
-<cs:chartStyle xmlns:cs="http://schemas.microsoft.com/office/drawing/2012/chartStyle" xmlns:a="http://schemas.openxmlformats.org/drawingml/2006/main" id="262">
+<cs:chartStyle xmlns:cs="http://schemas.microsoft.com/office/drawing/2012/chartStyle" xmlns:a="http://schemas.openxmlformats.org/drawingml/2006/main" id="266">
   <cs:axisTitle>
     <cs:lnRef idx="0"/>
     <cs:fillRef idx="0"/>
     <cs:effectRef idx="0"/>
     <cs:fontRef idx="minor">
-      <a:schemeClr val="tx1">
-        <a:lumMod val="65000"/>
-        <a:lumOff val="35000"/>
-      </a:schemeClr>
+      <a:schemeClr val="tx2"/>
     </cs:fontRef>
-    <cs:defRPr sz="1000" kern="1200"/>
+    <cs:defRPr sz="900" b="1" kern="1200"/>
   </cs:axisTitle>
   <cs:categoryAxis>
     <cs:lnRef idx="0"/>
     <cs:fillRef idx="0"/>
     <cs:effectRef idx="0"/>
     <cs:fontRef idx="minor">
-      <a:schemeClr val="tx1">
-        <a:lumMod val="65000"/>
-        <a:lumOff val="35000"/>
-      </a:schemeClr>
+      <a:schemeClr val="tx2"/>
     </cs:fontRef>
     <cs:spPr>
       <a:ln w="9525" cap="flat" cmpd="sng" algn="ctr">
         <a:solidFill>
-          <a:schemeClr val="tx1">
+          <a:schemeClr val="tx2">
             <a:lumMod val="15000"/>
             <a:lumOff val="85000"/>
           </a:schemeClr>
@@ -22092,7 +21794,7 @@
     <cs:fillRef idx="0"/>
     <cs:effectRef idx="0"/>
     <cs:fontRef idx="minor">
-      <a:schemeClr val="tx1"/>
+      <a:schemeClr val="tx2"/>
     </cs:fontRef>
     <cs:spPr>
       <a:solidFill>
@@ -22100,7 +21802,7 @@
       </a:solidFill>
       <a:ln w="9525" cap="flat" cmpd="sng" algn="ctr">
         <a:solidFill>
-          <a:schemeClr val="tx1">
+          <a:schemeClr val="tx2">
             <a:lumMod val="15000"/>
             <a:lumOff val="85000"/>
           </a:schemeClr>
@@ -22115,10 +21817,7 @@
     <cs:fillRef idx="0"/>
     <cs:effectRef idx="0"/>
     <cs:fontRef idx="minor">
-      <a:schemeClr val="tx1">
-        <a:lumMod val="75000"/>
-        <a:lumOff val="25000"/>
-      </a:schemeClr>
+      <a:schemeClr val="tx2"/>
     </cs:fontRef>
     <cs:defRPr sz="900" kern="1200"/>
   </cs:dataLabel>
@@ -22127,9 +21826,8 @@
     <cs:fillRef idx="0"/>
     <cs:effectRef idx="0"/>
     <cs:fontRef idx="minor">
-      <a:schemeClr val="dk1">
-        <a:lumMod val="65000"/>
-        <a:lumOff val="35000"/>
+      <a:schemeClr val="dk2">
+        <a:lumMod val="75000"/>
       </a:schemeClr>
     </cs:fontRef>
     <cs:spPr>
@@ -22152,49 +21850,35 @@
   </cs:dataLabelCallout>
   <cs:dataPoint>
     <cs:lnRef idx="0"/>
-    <cs:fillRef idx="1">
+    <cs:fillRef idx="3">
       <cs:styleClr val="auto"/>
     </cs:fillRef>
-    <cs:effectRef idx="0"/>
+    <cs:effectRef idx="2"/>
     <cs:fontRef idx="minor">
-      <a:schemeClr val="tx1"/>
+      <a:schemeClr val="tx2"/>
     </cs:fontRef>
-    <cs:spPr>
-      <a:ln w="19050">
-        <a:solidFill>
-          <a:schemeClr val="lt1"/>
-        </a:solidFill>
-      </a:ln>
-    </cs:spPr>
   </cs:dataPoint>
   <cs:dataPoint3D>
     <cs:lnRef idx="0"/>
-    <cs:fillRef idx="1">
+    <cs:fillRef idx="3">
       <cs:styleClr val="auto"/>
     </cs:fillRef>
-    <cs:effectRef idx="0"/>
+    <cs:effectRef idx="2"/>
     <cs:fontRef idx="minor">
-      <a:schemeClr val="tx1"/>
+      <a:schemeClr val="tx2"/>
     </cs:fontRef>
-    <cs:spPr>
-      <a:ln w="25400">
-        <a:solidFill>
-          <a:schemeClr val="lt1"/>
-        </a:solidFill>
-      </a:ln>
-    </cs:spPr>
   </cs:dataPoint3D>
   <cs:dataPointLine>
     <cs:lnRef idx="0">
       <cs:styleClr val="auto"/>
     </cs:lnRef>
-    <cs:fillRef idx="0"/>
-    <cs:effectRef idx="0"/>
+    <cs:fillRef idx="3"/>
+    <cs:effectRef idx="2"/>
     <cs:fontRef idx="minor">
-      <a:schemeClr val="tx1"/>
+      <a:schemeClr val="tx2"/>
     </cs:fontRef>
     <cs:spPr>
-      <a:ln w="28575" cap="rnd">
+      <a:ln w="31750" cap="rnd">
         <a:solidFill>
           <a:schemeClr val="phClr"/>
         </a:solidFill>
@@ -22203,33 +21887,32 @@
     </cs:spPr>
   </cs:dataPointLine>
   <cs:dataPointMarker>
-    <cs:lnRef idx="0">
-      <cs:styleClr val="auto"/>
-    </cs:lnRef>
-    <cs:fillRef idx="1">
+    <cs:lnRef idx="0"/>
+    <cs:fillRef idx="3">
       <cs:styleClr val="auto"/>
     </cs:fillRef>
-    <cs:effectRef idx="0"/>
+    <cs:effectRef idx="2"/>
     <cs:fontRef idx="minor">
-      <a:schemeClr val="tx1"/>
+      <a:schemeClr val="tx2"/>
     </cs:fontRef>
     <cs:spPr>
-      <a:ln w="9525">
+      <a:ln w="12700">
         <a:solidFill>
-          <a:schemeClr val="phClr"/>
+          <a:schemeClr val="lt2"/>
         </a:solidFill>
+        <a:round/>
       </a:ln>
     </cs:spPr>
   </cs:dataPointMarker>
-  <cs:dataPointMarkerLayout symbol="circle" size="5"/>
+  <cs:dataPointMarkerLayout symbol="circle" size="6"/>
   <cs:dataPointWireframe>
     <cs:lnRef idx="0">
       <cs:styleClr val="auto"/>
     </cs:lnRef>
-    <cs:fillRef idx="0"/>
-    <cs:effectRef idx="0"/>
+    <cs:fillRef idx="3"/>
+    <cs:effectRef idx="2"/>
     <cs:fontRef idx="minor">
-      <a:schemeClr val="tx1"/>
+      <a:schemeClr val="tx2"/>
     </cs:fontRef>
     <cs:spPr>
       <a:ln w="9525" cap="rnd">
@@ -22245,21 +21928,16 @@
     <cs:fillRef idx="0"/>
     <cs:effectRef idx="0"/>
     <cs:fontRef idx="minor">
-      <a:schemeClr val="tx1">
-        <a:lumMod val="65000"/>
-        <a:lumOff val="35000"/>
-      </a:schemeClr>
+      <a:schemeClr val="tx2"/>
     </cs:fontRef>
     <cs:spPr>
-      <a:noFill/>
-      <a:ln w="9525" cap="flat" cmpd="sng" algn="ctr">
+      <a:ln w="9525">
         <a:solidFill>
-          <a:schemeClr val="tx1">
+          <a:schemeClr val="tx2">
             <a:lumMod val="15000"/>
             <a:lumOff val="85000"/>
           </a:schemeClr>
         </a:solidFill>
-        <a:round/>
       </a:ln>
     </cs:spPr>
     <cs:defRPr sz="900" kern="1200"/>
@@ -22269,23 +21947,22 @@
     <cs:fillRef idx="0"/>
     <cs:effectRef idx="0"/>
     <cs:fontRef idx="minor">
-      <a:schemeClr val="tx1"/>
+      <a:schemeClr val="dk1"/>
     </cs:fontRef>
     <cs:spPr>
       <a:solidFill>
         <a:schemeClr val="dk1">
-          <a:lumMod val="75000"/>
-          <a:lumOff val="25000"/>
+          <a:lumMod val="65000"/>
+          <a:lumOff val="35000"/>
         </a:schemeClr>
       </a:solidFill>
-      <a:ln w="9525" cap="flat" cmpd="sng" algn="ctr">
+      <a:ln w="9525">
         <a:solidFill>
           <a:schemeClr val="tx1">
             <a:lumMod val="65000"/>
             <a:lumOff val="35000"/>
           </a:schemeClr>
         </a:solidFill>
-        <a:round/>
       </a:ln>
     </cs:spPr>
   </cs:downBar>
@@ -22294,17 +21971,17 @@
     <cs:fillRef idx="0"/>
     <cs:effectRef idx="0"/>
     <cs:fontRef idx="minor">
-      <a:schemeClr val="tx1"/>
+      <a:schemeClr val="tx2"/>
     </cs:fontRef>
     <cs:spPr>
-      <a:ln w="9525" cap="flat" cmpd="sng" algn="ctr">
+      <a:ln w="9525">
         <a:solidFill>
-          <a:schemeClr val="tx1">
-            <a:lumMod val="35000"/>
-            <a:lumOff val="65000"/>
+          <a:schemeClr val="tx2">
+            <a:lumMod val="60000"/>
+            <a:lumOff val="40000"/>
           </a:schemeClr>
         </a:solidFill>
-        <a:round/>
+        <a:prstDash val="dash"/>
       </a:ln>
     </cs:spPr>
   </cs:dropLine>
@@ -22313,14 +21990,13 @@
     <cs:fillRef idx="0"/>
     <cs:effectRef idx="0"/>
     <cs:fontRef idx="minor">
-      <a:schemeClr val="tx1"/>
+      <a:schemeClr val="tx2"/>
     </cs:fontRef>
     <cs:spPr>
-      <a:ln w="9525" cap="flat" cmpd="sng" algn="ctr">
+      <a:ln w="9525">
         <a:solidFill>
-          <a:schemeClr val="tx1">
-            <a:lumMod val="65000"/>
-            <a:lumOff val="35000"/>
+          <a:schemeClr val="tx2">
+            <a:lumMod val="75000"/>
           </a:schemeClr>
         </a:solidFill>
         <a:round/>
@@ -22332,26 +22008,20 @@
     <cs:fillRef idx="0"/>
     <cs:effectRef idx="0"/>
     <cs:fontRef idx="minor">
-      <a:schemeClr val="tx1"/>
+      <a:schemeClr val="tx2"/>
     </cs:fontRef>
-    <cs:spPr>
-      <a:noFill/>
-      <a:ln>
-        <a:noFill/>
-      </a:ln>
-    </cs:spPr>
   </cs:floor>
   <cs:gridlineMajor>
     <cs:lnRef idx="0"/>
     <cs:fillRef idx="0"/>
     <cs:effectRef idx="0"/>
     <cs:fontRef idx="minor">
-      <a:schemeClr val="tx1"/>
+      <a:schemeClr val="tx2"/>
     </cs:fontRef>
     <cs:spPr>
       <a:ln w="9525" cap="flat" cmpd="sng" algn="ctr">
         <a:solidFill>
-          <a:schemeClr val="tx1">
+          <a:schemeClr val="tx2">
             <a:lumMod val="15000"/>
             <a:lumOff val="85000"/>
           </a:schemeClr>
@@ -22365,17 +22035,16 @@
     <cs:fillRef idx="0"/>
     <cs:effectRef idx="0"/>
     <cs:fontRef idx="minor">
-      <a:schemeClr val="tx1"/>
+      <a:schemeClr val="tx2"/>
     </cs:fontRef>
     <cs:spPr>
-      <a:ln w="9525" cap="flat" cmpd="sng" algn="ctr">
+      <a:ln>
         <a:solidFill>
-          <a:schemeClr val="tx1">
+          <a:schemeClr val="tx2">
             <a:lumMod val="5000"/>
             <a:lumOff val="95000"/>
           </a:schemeClr>
         </a:solidFill>
-        <a:round/>
       </a:ln>
     </cs:spPr>
   </cs:gridlineMinor>
@@ -22384,17 +22053,17 @@
     <cs:fillRef idx="0"/>
     <cs:effectRef idx="0"/>
     <cs:fontRef idx="minor">
-      <a:schemeClr val="tx1"/>
+      <a:schemeClr val="tx2"/>
     </cs:fontRef>
     <cs:spPr>
-      <a:ln w="9525" cap="flat" cmpd="sng" algn="ctr">
+      <a:ln w="9525">
         <a:solidFill>
-          <a:schemeClr val="tx1">
-            <a:lumMod val="50000"/>
-            <a:lumOff val="50000"/>
+          <a:schemeClr val="tx2">
+            <a:lumMod val="60000"/>
+            <a:lumOff val="40000"/>
           </a:schemeClr>
         </a:solidFill>
-        <a:round/>
+        <a:prstDash val="dash"/>
       </a:ln>
     </cs:spPr>
   </cs:hiLoLine>
@@ -22403,17 +22072,16 @@
     <cs:fillRef idx="0"/>
     <cs:effectRef idx="0"/>
     <cs:fontRef idx="minor">
-      <a:schemeClr val="tx1"/>
+      <a:schemeClr val="tx2"/>
     </cs:fontRef>
     <cs:spPr>
-      <a:ln w="9525" cap="flat" cmpd="sng" algn="ctr">
+      <a:ln w="9525">
         <a:solidFill>
-          <a:schemeClr val="tx1">
+          <a:schemeClr val="tx2">
             <a:lumMod val="35000"/>
             <a:lumOff val="65000"/>
           </a:schemeClr>
         </a:solidFill>
-        <a:round/>
       </a:ln>
     </cs:spPr>
   </cs:leaderLine>
@@ -22422,27 +22090,24 @@
     <cs:fillRef idx="0"/>
     <cs:effectRef idx="0"/>
     <cs:fontRef idx="minor">
-      <a:schemeClr val="tx1">
-        <a:lumMod val="65000"/>
-        <a:lumOff val="35000"/>
-      </a:schemeClr>
+      <a:schemeClr val="tx2"/>
     </cs:fontRef>
     <cs:defRPr sz="900" kern="1200"/>
   </cs:legend>
-  <cs:plotArea mods="allowNoFillOverride allowNoLineOverride">
+  <cs:plotArea>
     <cs:lnRef idx="0"/>
     <cs:fillRef idx="0"/>
     <cs:effectRef idx="0"/>
     <cs:fontRef idx="minor">
-      <a:schemeClr val="tx1"/>
+      <a:schemeClr val="tx2"/>
     </cs:fontRef>
   </cs:plotArea>
-  <cs:plotArea3D mods="allowNoFillOverride allowNoLineOverride">
+  <cs:plotArea3D>
     <cs:lnRef idx="0"/>
     <cs:fillRef idx="0"/>
     <cs:effectRef idx="0"/>
     <cs:fontRef idx="minor">
-      <a:schemeClr val="tx1"/>
+      <a:schemeClr val="tx2"/>
     </cs:fontRef>
   </cs:plotArea3D>
   <cs:seriesAxis>
@@ -22450,11 +22115,19 @@
     <cs:fillRef idx="0"/>
     <cs:effectRef idx="0"/>
     <cs:fontRef idx="minor">
-      <a:schemeClr val="tx1">
-        <a:lumMod val="65000"/>
-        <a:lumOff val="35000"/>
-      </a:schemeClr>
+      <a:schemeClr val="tx2"/>
     </cs:fontRef>
+    <cs:spPr>
+      <a:ln w="9525" cap="flat" cmpd="sng" algn="ctr">
+        <a:solidFill>
+          <a:schemeClr val="tx2">
+            <a:lumMod val="15000"/>
+            <a:lumOff val="85000"/>
+          </a:schemeClr>
+        </a:solidFill>
+        <a:round/>
+      </a:ln>
+    </cs:spPr>
     <cs:defRPr sz="900" kern="1200"/>
   </cs:seriesAxis>
   <cs:seriesLine>
@@ -22462,17 +22135,17 @@
     <cs:fillRef idx="0"/>
     <cs:effectRef idx="0"/>
     <cs:fontRef idx="minor">
-      <a:schemeClr val="tx1"/>
+      <a:schemeClr val="tx2"/>
     </cs:fontRef>
     <cs:spPr>
-      <a:ln w="9525" cap="flat" cmpd="sng" algn="ctr">
+      <a:ln w="9525">
         <a:solidFill>
-          <a:schemeClr val="tx1">
-            <a:lumMod val="35000"/>
-            <a:lumOff val="65000"/>
+          <a:schemeClr val="tx2">
+            <a:lumMod val="60000"/>
+            <a:lumOff val="40000"/>
           </a:schemeClr>
         </a:solidFill>
-        <a:round/>
+        <a:prstDash val="dash"/>
       </a:ln>
     </cs:spPr>
   </cs:seriesLine>
@@ -22481,12 +22154,9 @@
     <cs:fillRef idx="0"/>
     <cs:effectRef idx="0"/>
     <cs:fontRef idx="minor">
-      <a:schemeClr val="tx1">
-        <a:lumMod val="65000"/>
-        <a:lumOff val="35000"/>
-      </a:schemeClr>
+      <a:schemeClr val="tx2"/>
     </cs:fontRef>
-    <cs:defRPr sz="1400" b="0" kern="1200" spc="0" baseline="0"/>
+    <cs:defRPr sz="1600" b="1" kern="1200"/>
   </cs:title>
   <cs:trendline>
     <cs:lnRef idx="0">
@@ -22495,14 +22165,14 @@
     <cs:fillRef idx="0"/>
     <cs:effectRef idx="0"/>
     <cs:fontRef idx="minor">
-      <a:schemeClr val="tx1"/>
+      <a:schemeClr val="tx2"/>
     </cs:fontRef>
     <cs:spPr>
       <a:ln w="19050" cap="rnd">
         <a:solidFill>
           <a:schemeClr val="phClr"/>
         </a:solidFill>
-        <a:prstDash val="sysDot"/>
+        <a:prstDash val="sysDash"/>
       </a:ln>
     </cs:spPr>
   </cs:trendline>
@@ -22511,10 +22181,7 @@
     <cs:fillRef idx="0"/>
     <cs:effectRef idx="0"/>
     <cs:fontRef idx="minor">
-      <a:schemeClr val="tx1">
-        <a:lumMod val="65000"/>
-        <a:lumOff val="35000"/>
-      </a:schemeClr>
+      <a:schemeClr val="tx2"/>
     </cs:fontRef>
     <cs:defRPr sz="900" kern="1200"/>
   </cs:trendlineLabel>
@@ -22523,20 +22190,19 @@
     <cs:fillRef idx="0"/>
     <cs:effectRef idx="0"/>
     <cs:fontRef idx="minor">
-      <a:schemeClr val="tx1"/>
+      <a:schemeClr val="tx2"/>
     </cs:fontRef>
     <cs:spPr>
       <a:solidFill>
         <a:schemeClr val="lt1"/>
       </a:solidFill>
-      <a:ln w="9525" cap="flat" cmpd="sng" algn="ctr">
+      <a:ln w="9525">
         <a:solidFill>
           <a:schemeClr val="tx1">
-            <a:lumMod val="65000"/>
-            <a:lumOff val="35000"/>
+            <a:lumMod val="15000"/>
+            <a:lumOff val="85000"/>
           </a:schemeClr>
         </a:solidFill>
-        <a:round/>
       </a:ln>
     </cs:spPr>
   </cs:upBar>
@@ -22545,10 +22211,7 @@
     <cs:fillRef idx="0"/>
     <cs:effectRef idx="0"/>
     <cs:fontRef idx="minor">
-      <a:schemeClr val="tx1">
-        <a:lumMod val="65000"/>
-        <a:lumOff val="35000"/>
-      </a:schemeClr>
+      <a:schemeClr val="tx2"/>
     </cs:fontRef>
     <cs:defRPr sz="900" kern="1200"/>
   </cs:valueAxis>
@@ -22557,14 +22220,8 @@
     <cs:fillRef idx="0"/>
     <cs:effectRef idx="0"/>
     <cs:fontRef idx="minor">
-      <a:schemeClr val="tx1"/>
+      <a:schemeClr val="tx2"/>
     </cs:fontRef>
-    <cs:spPr>
-      <a:noFill/>
-      <a:ln>
-        <a:noFill/>
-      </a:ln>
-    </cs:spPr>
   </cs:wall>
 </cs:chartStyle>
 </file>
@@ -22869,7 +22526,7 @@
 </file>
 
 <file path=customXml/itemProps1.xml><?xml version="1.0" encoding="utf-8"?>
-<ds:datastoreItem xmlns:ds="http://schemas.openxmlformats.org/officeDocument/2006/customXml" ds:itemID="{68A99644-0146-461C-A45A-0023F73DDA63}">
+<ds:datastoreItem xmlns:ds="http://schemas.openxmlformats.org/officeDocument/2006/customXml" ds:itemID="{721F5992-4062-F744-8070-E831AAD2B43E}">
   <ds:schemaRefs>
     <ds:schemaRef ds:uri="http://schemas.openxmlformats.org/officeDocument/2006/bibliography"/>
   </ds:schemaRefs>

</xml_diff>

<commit_message>
Modifice ip.nulla e feedback(leggi descrizione)
Inserite le cose risultate dai feedback degli utenti.
Inserite variabili dipendenti e indipendenti sotto l'ipotesi nulla.
serve una sezione in cui diciamo se l'ipotesi nulla è stata confermata o rigettata: Ovviamente dipende dai risultati. Se è risultato che gli utenti con esperienza vanno molto meglio di quelli senza esperienza, l'ipotesi nulla è rigettata, altrimenti è confermata. Manca ancora la parte che diceva lei in cui diciamo che lo studio è replicabile e ha coperto tutte le questioni di usabilità individuate e se di conseguenza abbiamo dovuto modificare qualcosa (ultimo punto della traccia assignment, 'Analisi Requisiti')
</commit_message>
<xml_diff>
--- a/Documentazione/Assignment3.docx
+++ b/Documentazione/Assignment3.docx
@@ -306,13 +306,15 @@
       <w:pPr>
         <w:pStyle w:val="Titolo1"/>
       </w:pPr>
-      <w:bookmarkStart w:id="0" w:name="_Toc11503245"/>
+      <w:bookmarkStart w:id="0" w:name="_Toc11506982"/>
       <w:r>
         <w:lastRenderedPageBreak/>
         <w:t>Indice</w:t>
       </w:r>
       <w:bookmarkEnd w:id="0"/>
     </w:p>
+    <w:bookmarkStart w:id="1" w:name="_GoBack"/>
+    <w:bookmarkEnd w:id="1"/>
     <w:p>
       <w:pPr>
         <w:pStyle w:val="Sommario1"/>
@@ -337,7 +339,7 @@
       <w:r>
         <w:fldChar w:fldCharType="separate"/>
       </w:r>
-      <w:hyperlink w:anchor="_Toc11503245" w:history="1">
+      <w:hyperlink w:anchor="_Toc11506982" w:history="1">
         <w:r>
           <w:rPr>
             <w:rStyle w:val="Collegamentoipertestuale"/>
@@ -364,7 +366,7 @@
             <w:noProof/>
             <w:webHidden/>
           </w:rPr>
-          <w:instrText xml:space="preserve"> PAGEREF _Toc11503245 \h </w:instrText>
+          <w:instrText xml:space="preserve"> PAGEREF _Toc11506982 \h </w:instrText>
         </w:r>
         <w:r>
           <w:rPr>
@@ -410,7 +412,7 @@
           <w:lang w:eastAsia="it-IT"/>
         </w:rPr>
       </w:pPr>
-      <w:hyperlink w:anchor="_Toc11503246" w:history="1">
+      <w:hyperlink w:anchor="_Toc11506983" w:history="1">
         <w:r>
           <w:rPr>
             <w:rStyle w:val="Collegamentoipertestuale"/>
@@ -437,7 +439,7 @@
             <w:noProof/>
             <w:webHidden/>
           </w:rPr>
-          <w:instrText xml:space="preserve"> PAGEREF _Toc11503246 \h </w:instrText>
+          <w:instrText xml:space="preserve"> PAGEREF _Toc11506983 \h </w:instrText>
         </w:r>
         <w:r>
           <w:rPr>
@@ -484,7 +486,7 @@
           <w:lang w:eastAsia="it-IT"/>
         </w:rPr>
       </w:pPr>
-      <w:hyperlink w:anchor="_Toc11503247" w:history="1">
+      <w:hyperlink w:anchor="_Toc11506984" w:history="1">
         <w:r>
           <w:rPr>
             <w:rStyle w:val="Collegamentoipertestuale"/>
@@ -511,7 +513,7 @@
             <w:noProof/>
             <w:webHidden/>
           </w:rPr>
-          <w:instrText xml:space="preserve"> PAGEREF _Toc11503247 \h </w:instrText>
+          <w:instrText xml:space="preserve"> PAGEREF _Toc11506984 \h </w:instrText>
         </w:r>
         <w:r>
           <w:rPr>
@@ -558,7 +560,7 @@
           <w:lang w:eastAsia="it-IT"/>
         </w:rPr>
       </w:pPr>
-      <w:hyperlink w:anchor="_Toc11503248" w:history="1">
+      <w:hyperlink w:anchor="_Toc11506985" w:history="1">
         <w:r>
           <w:rPr>
             <w:rStyle w:val="Collegamentoipertestuale"/>
@@ -585,7 +587,7 @@
             <w:noProof/>
             <w:webHidden/>
           </w:rPr>
-          <w:instrText xml:space="preserve"> PAGEREF _Toc11503248 \h </w:instrText>
+          <w:instrText xml:space="preserve"> PAGEREF _Toc11506985 \h </w:instrText>
         </w:r>
         <w:r>
           <w:rPr>
@@ -631,7 +633,7 @@
           <w:lang w:eastAsia="it-IT"/>
         </w:rPr>
       </w:pPr>
-      <w:hyperlink w:anchor="_Toc11503249" w:history="1">
+      <w:hyperlink w:anchor="_Toc11506986" w:history="1">
         <w:r>
           <w:rPr>
             <w:rStyle w:val="Collegamentoipertestuale"/>
@@ -658,7 +660,7 @@
             <w:noProof/>
             <w:webHidden/>
           </w:rPr>
-          <w:instrText xml:space="preserve"> PAGEREF _Toc11503249 \h </w:instrText>
+          <w:instrText xml:space="preserve"> PAGEREF _Toc11506986 \h </w:instrText>
         </w:r>
         <w:r>
           <w:rPr>
@@ -705,7 +707,7 @@
           <w:lang w:eastAsia="it-IT"/>
         </w:rPr>
       </w:pPr>
-      <w:hyperlink w:anchor="_Toc11503250" w:history="1">
+      <w:hyperlink w:anchor="_Toc11506987" w:history="1">
         <w:r>
           <w:rPr>
             <w:rStyle w:val="Collegamentoipertestuale"/>
@@ -732,7 +734,7 @@
             <w:noProof/>
             <w:webHidden/>
           </w:rPr>
-          <w:instrText xml:space="preserve"> PAGEREF _Toc11503250 \h </w:instrText>
+          <w:instrText xml:space="preserve"> PAGEREF _Toc11506987 \h </w:instrText>
         </w:r>
         <w:r>
           <w:rPr>
@@ -777,7 +779,7 @@
           <w:lang w:eastAsia="it-IT"/>
         </w:rPr>
       </w:pPr>
-      <w:hyperlink w:anchor="_Toc11503251" w:history="1">
+      <w:hyperlink w:anchor="_Toc11506988" w:history="1">
         <w:r>
           <w:rPr>
             <w:rStyle w:val="Collegamentoipertestuale"/>
@@ -804,7 +806,7 @@
             <w:noProof/>
             <w:webHidden/>
           </w:rPr>
-          <w:instrText xml:space="preserve"> PAGEREF _Toc11503251 \h </w:instrText>
+          <w:instrText xml:space="preserve"> PAGEREF _Toc11506988 \h </w:instrText>
         </w:r>
         <w:r>
           <w:rPr>
@@ -851,7 +853,7 @@
           <w:lang w:eastAsia="it-IT"/>
         </w:rPr>
       </w:pPr>
-      <w:hyperlink w:anchor="_Toc11503252" w:history="1">
+      <w:hyperlink w:anchor="_Toc11506989" w:history="1">
         <w:r>
           <w:rPr>
             <w:rStyle w:val="Collegamentoipertestuale"/>
@@ -878,7 +880,7 @@
             <w:noProof/>
             <w:webHidden/>
           </w:rPr>
-          <w:instrText xml:space="preserve"> PAGEREF _Toc11503252 \h </w:instrText>
+          <w:instrText xml:space="preserve"> PAGEREF _Toc11506989 \h </w:instrText>
         </w:r>
         <w:r>
           <w:rPr>
@@ -925,7 +927,7 @@
           <w:lang w:eastAsia="it-IT"/>
         </w:rPr>
       </w:pPr>
-      <w:hyperlink w:anchor="_Toc11503253" w:history="1">
+      <w:hyperlink w:anchor="_Toc11506990" w:history="1">
         <w:r>
           <w:rPr>
             <w:rStyle w:val="Collegamentoipertestuale"/>
@@ -952,7 +954,7 @@
             <w:noProof/>
             <w:webHidden/>
           </w:rPr>
-          <w:instrText xml:space="preserve"> PAGEREF _Toc11503253 \h </w:instrText>
+          <w:instrText xml:space="preserve"> PAGEREF _Toc11506990 \h </w:instrText>
         </w:r>
         <w:r>
           <w:rPr>
@@ -998,7 +1000,7 @@
           <w:lang w:eastAsia="it-IT"/>
         </w:rPr>
       </w:pPr>
-      <w:hyperlink w:anchor="_Toc11503254" w:history="1">
+      <w:hyperlink w:anchor="_Toc11506991" w:history="1">
         <w:r>
           <w:rPr>
             <w:rStyle w:val="Collegamentoipertestuale"/>
@@ -1025,7 +1027,7 @@
             <w:noProof/>
             <w:webHidden/>
           </w:rPr>
-          <w:instrText xml:space="preserve"> PAGEREF _Toc11503254 \h </w:instrText>
+          <w:instrText xml:space="preserve"> PAGEREF _Toc11506991 \h </w:instrText>
         </w:r>
         <w:r>
           <w:rPr>
@@ -1072,7 +1074,7 @@
           <w:lang w:eastAsia="it-IT"/>
         </w:rPr>
       </w:pPr>
-      <w:hyperlink w:anchor="_Toc11503255" w:history="1">
+      <w:hyperlink w:anchor="_Toc11506992" w:history="1">
         <w:r>
           <w:rPr>
             <w:rStyle w:val="Collegamentoipertestuale"/>
@@ -1099,7 +1101,7 @@
             <w:noProof/>
             <w:webHidden/>
           </w:rPr>
-          <w:instrText xml:space="preserve"> PAGEREF _Toc11503255 \h </w:instrText>
+          <w:instrText xml:space="preserve"> PAGEREF _Toc11506992 \h </w:instrText>
         </w:r>
         <w:r>
           <w:rPr>
@@ -1146,7 +1148,7 @@
           <w:lang w:eastAsia="it-IT"/>
         </w:rPr>
       </w:pPr>
-      <w:hyperlink w:anchor="_Toc11503256" w:history="1">
+      <w:hyperlink w:anchor="_Toc11506993" w:history="1">
         <w:r>
           <w:rPr>
             <w:rStyle w:val="Collegamentoipertestuale"/>
@@ -1173,7 +1175,7 @@
             <w:noProof/>
             <w:webHidden/>
           </w:rPr>
-          <w:instrText xml:space="preserve"> PAGEREF _Toc11503256 \h </w:instrText>
+          <w:instrText xml:space="preserve"> PAGEREF _Toc11506993 \h </w:instrText>
         </w:r>
         <w:r>
           <w:rPr>
@@ -1219,7 +1221,7 @@
           <w:lang w:eastAsia="it-IT"/>
         </w:rPr>
       </w:pPr>
-      <w:hyperlink w:anchor="_Toc11503257" w:history="1">
+      <w:hyperlink w:anchor="_Toc11506994" w:history="1">
         <w:r>
           <w:rPr>
             <w:rStyle w:val="Collegamentoipertestuale"/>
@@ -1246,7 +1248,7 @@
             <w:noProof/>
             <w:webHidden/>
           </w:rPr>
-          <w:instrText xml:space="preserve"> PAGEREF _Toc11503257 \h </w:instrText>
+          <w:instrText xml:space="preserve"> PAGEREF _Toc11506994 \h </w:instrText>
         </w:r>
         <w:r>
           <w:rPr>
@@ -1293,7 +1295,7 @@
           <w:lang w:eastAsia="it-IT"/>
         </w:rPr>
       </w:pPr>
-      <w:hyperlink w:anchor="_Toc11503258" w:history="1">
+      <w:hyperlink w:anchor="_Toc11506995" w:history="1">
         <w:r>
           <w:rPr>
             <w:rStyle w:val="Collegamentoipertestuale"/>
@@ -1320,7 +1322,7 @@
             <w:noProof/>
             <w:webHidden/>
           </w:rPr>
-          <w:instrText xml:space="preserve"> PAGEREF _Toc11503258 \h </w:instrText>
+          <w:instrText xml:space="preserve"> PAGEREF _Toc11506995 \h </w:instrText>
         </w:r>
         <w:r>
           <w:rPr>
@@ -1366,7 +1368,7 @@
           <w:lang w:eastAsia="it-IT"/>
         </w:rPr>
       </w:pPr>
-      <w:hyperlink w:anchor="_Toc11503259" w:history="1">
+      <w:hyperlink w:anchor="_Toc11506996" w:history="1">
         <w:r>
           <w:rPr>
             <w:rStyle w:val="Collegamentoipertestuale"/>
@@ -1393,7 +1395,7 @@
             <w:noProof/>
             <w:webHidden/>
           </w:rPr>
-          <w:instrText xml:space="preserve"> PAGEREF _Toc11503259 \h </w:instrText>
+          <w:instrText xml:space="preserve"> PAGEREF _Toc11506996 \h </w:instrText>
         </w:r>
         <w:r>
           <w:rPr>
@@ -1440,7 +1442,7 @@
           <w:lang w:eastAsia="it-IT"/>
         </w:rPr>
       </w:pPr>
-      <w:hyperlink w:anchor="_Toc11503260" w:history="1">
+      <w:hyperlink w:anchor="_Toc11506997" w:history="1">
         <w:r>
           <w:rPr>
             <w:rStyle w:val="Collegamentoipertestuale"/>
@@ -1467,7 +1469,7 @@
             <w:noProof/>
             <w:webHidden/>
           </w:rPr>
-          <w:instrText xml:space="preserve"> PAGEREF _Toc11503260 \h </w:instrText>
+          <w:instrText xml:space="preserve"> PAGEREF _Toc11506997 \h </w:instrText>
         </w:r>
         <w:r>
           <w:rPr>
@@ -1514,7 +1516,7 @@
           <w:lang w:eastAsia="it-IT"/>
         </w:rPr>
       </w:pPr>
-      <w:hyperlink w:anchor="_Toc11503261" w:history="1">
+      <w:hyperlink w:anchor="_Toc11506998" w:history="1">
         <w:r>
           <w:rPr>
             <w:rStyle w:val="Collegamentoipertestuale"/>
@@ -1541,7 +1543,7 @@
             <w:noProof/>
             <w:webHidden/>
           </w:rPr>
-          <w:instrText xml:space="preserve"> PAGEREF _Toc11503261 \h </w:instrText>
+          <w:instrText xml:space="preserve"> PAGEREF _Toc11506998 \h </w:instrText>
         </w:r>
         <w:r>
           <w:rPr>
@@ -1587,7 +1589,7 @@
           <w:lang w:eastAsia="it-IT"/>
         </w:rPr>
       </w:pPr>
-      <w:hyperlink w:anchor="_Toc11503262" w:history="1">
+      <w:hyperlink w:anchor="_Toc11506999" w:history="1">
         <w:r>
           <w:rPr>
             <w:rStyle w:val="Collegamentoipertestuale"/>
@@ -1614,7 +1616,7 @@
             <w:noProof/>
             <w:webHidden/>
           </w:rPr>
-          <w:instrText xml:space="preserve"> PAGEREF _Toc11503262 \h </w:instrText>
+          <w:instrText xml:space="preserve"> PAGEREF _Toc11506999 \h </w:instrText>
         </w:r>
         <w:r>
           <w:rPr>
@@ -1660,7 +1662,7 @@
           <w:lang w:eastAsia="it-IT"/>
         </w:rPr>
       </w:pPr>
-      <w:hyperlink w:anchor="_Toc11503263" w:history="1">
+      <w:hyperlink w:anchor="_Toc11507000" w:history="1">
         <w:r>
           <w:rPr>
             <w:rStyle w:val="Collegamentoipertestuale"/>
@@ -1687,7 +1689,7 @@
             <w:noProof/>
             <w:webHidden/>
           </w:rPr>
-          <w:instrText xml:space="preserve"> PAGEREF _Toc11503263 \h </w:instrText>
+          <w:instrText xml:space="preserve"> PAGEREF _Toc11507000 \h </w:instrText>
         </w:r>
         <w:r>
           <w:rPr>
@@ -1733,7 +1735,7 @@
           <w:lang w:eastAsia="it-IT"/>
         </w:rPr>
       </w:pPr>
-      <w:hyperlink w:anchor="_Toc11503264" w:history="1">
+      <w:hyperlink w:anchor="_Toc11507001" w:history="1">
         <w:r>
           <w:rPr>
             <w:rStyle w:val="Collegamentoipertestuale"/>
@@ -1760,7 +1762,7 @@
             <w:noProof/>
             <w:webHidden/>
           </w:rPr>
-          <w:instrText xml:space="preserve"> PAGEREF _Toc11503264 \h </w:instrText>
+          <w:instrText xml:space="preserve"> PAGEREF _Toc11507001 \h </w:instrText>
         </w:r>
         <w:r>
           <w:rPr>
@@ -1806,7 +1808,7 @@
           <w:lang w:eastAsia="it-IT"/>
         </w:rPr>
       </w:pPr>
-      <w:hyperlink w:anchor="_Toc11503265" w:history="1">
+      <w:hyperlink w:anchor="_Toc11507002" w:history="1">
         <w:r>
           <w:rPr>
             <w:rStyle w:val="Collegamentoipertestuale"/>
@@ -1833,7 +1835,7 @@
             <w:noProof/>
             <w:webHidden/>
           </w:rPr>
-          <w:instrText xml:space="preserve"> PAGEREF _Toc11503265 \h </w:instrText>
+          <w:instrText xml:space="preserve"> PAGEREF _Toc11507002 \h </w:instrText>
         </w:r>
         <w:r>
           <w:rPr>
@@ -1880,7 +1882,7 @@
           <w:lang w:eastAsia="it-IT"/>
         </w:rPr>
       </w:pPr>
-      <w:hyperlink w:anchor="_Toc11503266" w:history="1">
+      <w:hyperlink w:anchor="_Toc11507003" w:history="1">
         <w:r>
           <w:rPr>
             <w:rStyle w:val="Collegamentoipertestuale"/>
@@ -1907,7 +1909,7 @@
             <w:noProof/>
             <w:webHidden/>
           </w:rPr>
-          <w:instrText xml:space="preserve"> PAGEREF _Toc11503266 \h </w:instrText>
+          <w:instrText xml:space="preserve"> PAGEREF _Toc11507003 \h </w:instrText>
         </w:r>
         <w:r>
           <w:rPr>
@@ -1954,13 +1956,13 @@
           <w:lang w:eastAsia="it-IT"/>
         </w:rPr>
       </w:pPr>
-      <w:hyperlink w:anchor="_Toc11503267" w:history="1">
+      <w:hyperlink w:anchor="_Toc11507004" w:history="1">
         <w:r>
           <w:rPr>
             <w:rStyle w:val="Collegamentoipertestuale"/>
             <w:noProof/>
           </w:rPr>
-          <w:t>Risultati dei test con gli utenti Come precedentemente detto, gli utenti che hanno testato il sistema sono 10. Nel dettaglio sono 5 persone con skill tecnologiche di base e 5 con skill tecnologiche avanzate.</w:t>
+          <w:t>Risultati dei test con gli utenti</w:t>
         </w:r>
         <w:r>
           <w:rPr>
@@ -1981,7 +1983,7 @@
             <w:noProof/>
             <w:webHidden/>
           </w:rPr>
-          <w:instrText xml:space="preserve"> PAGEREF _Toc11503267 \h </w:instrText>
+          <w:instrText xml:space="preserve"> PAGEREF _Toc11507004 \h </w:instrText>
         </w:r>
         <w:r>
           <w:rPr>
@@ -2028,13 +2030,13 @@
           <w:lang w:eastAsia="it-IT"/>
         </w:rPr>
       </w:pPr>
-      <w:hyperlink w:anchor="_Toc11503268" w:history="1">
+      <w:hyperlink w:anchor="_Toc11507005" w:history="1">
         <w:r>
           <w:rPr>
             <w:rStyle w:val="Collegamentoipertestuale"/>
             <w:noProof/>
           </w:rPr>
-          <w:t>Successo dei test</w:t>
+          <w:t>Tempo impiegato</w:t>
         </w:r>
         <w:r>
           <w:rPr>
@@ -2055,7 +2057,7 @@
             <w:noProof/>
             <w:webHidden/>
           </w:rPr>
-          <w:instrText xml:space="preserve"> PAGEREF _Toc11503268 \h </w:instrText>
+          <w:instrText xml:space="preserve"> PAGEREF _Toc11507005 \h </w:instrText>
         </w:r>
         <w:r>
           <w:rPr>
@@ -2075,7 +2077,7 @@
             <w:noProof/>
             <w:webHidden/>
           </w:rPr>
-          <w:t>22</w:t>
+          <w:t>23</w:t>
         </w:r>
         <w:r>
           <w:rPr>
@@ -2102,13 +2104,13 @@
           <w:lang w:eastAsia="it-IT"/>
         </w:rPr>
       </w:pPr>
-      <w:hyperlink w:anchor="_Toc11503269" w:history="1">
+      <w:hyperlink w:anchor="_Toc11507006" w:history="1">
         <w:r>
           <w:rPr>
             <w:rStyle w:val="Collegamentoipertestuale"/>
             <w:noProof/>
           </w:rPr>
-          <w:t>Tempo impiegato</w:t>
+          <w:t>Numero errori</w:t>
         </w:r>
         <w:r>
           <w:rPr>
@@ -2129,7 +2131,7 @@
             <w:noProof/>
             <w:webHidden/>
           </w:rPr>
-          <w:instrText xml:space="preserve"> PAGEREF _Toc11503269 \h </w:instrText>
+          <w:instrText xml:space="preserve"> PAGEREF _Toc11507006 \h </w:instrText>
         </w:r>
         <w:r>
           <w:rPr>
@@ -2149,7 +2151,7 @@
             <w:noProof/>
             <w:webHidden/>
           </w:rPr>
-          <w:t>23</w:t>
+          <w:t>24</w:t>
         </w:r>
         <w:r>
           <w:rPr>
@@ -2176,13 +2178,13 @@
           <w:lang w:eastAsia="it-IT"/>
         </w:rPr>
       </w:pPr>
-      <w:hyperlink w:anchor="_Toc11503270" w:history="1">
+      <w:hyperlink w:anchor="_Toc11507007" w:history="1">
         <w:r>
           <w:rPr>
             <w:rStyle w:val="Collegamentoipertestuale"/>
             <w:noProof/>
           </w:rPr>
-          <w:t>Numero errori</w:t>
+          <w:t>Risultati operazioni tramite feedback dell’utente</w:t>
         </w:r>
         <w:r>
           <w:rPr>
@@ -2203,7 +2205,7 @@
             <w:noProof/>
             <w:webHidden/>
           </w:rPr>
-          <w:instrText xml:space="preserve"> PAGEREF _Toc11503270 \h </w:instrText>
+          <w:instrText xml:space="preserve"> PAGEREF _Toc11507007 \h </w:instrText>
         </w:r>
         <w:r>
           <w:rPr>
@@ -2223,7 +2225,7 @@
             <w:noProof/>
             <w:webHidden/>
           </w:rPr>
-          <w:t>24</w:t>
+          <w:t>25</w:t>
         </w:r>
         <w:r>
           <w:rPr>
@@ -2250,13 +2252,13 @@
           <w:lang w:eastAsia="it-IT"/>
         </w:rPr>
       </w:pPr>
-      <w:hyperlink w:anchor="_Toc11503271" w:history="1">
+      <w:hyperlink w:anchor="_Toc11507008" w:history="1">
         <w:r>
           <w:rPr>
             <w:rStyle w:val="Collegamentoipertestuale"/>
             <w:noProof/>
           </w:rPr>
-          <w:t>Risultati operazioni tramite feedback dell’utente</w:t>
+          <w:t>Soddisfazione utenti</w:t>
         </w:r>
         <w:r>
           <w:rPr>
@@ -2277,7 +2279,7 @@
             <w:noProof/>
             <w:webHidden/>
           </w:rPr>
-          <w:instrText xml:space="preserve"> PAGEREF _Toc11503271 \h </w:instrText>
+          <w:instrText xml:space="preserve"> PAGEREF _Toc11507008 \h </w:instrText>
         </w:r>
         <w:r>
           <w:rPr>
@@ -2297,7 +2299,7 @@
             <w:noProof/>
             <w:webHidden/>
           </w:rPr>
-          <w:t>25</w:t>
+          <w:t>26</w:t>
         </w:r>
         <w:r>
           <w:rPr>
@@ -2324,13 +2326,13 @@
           <w:lang w:eastAsia="it-IT"/>
         </w:rPr>
       </w:pPr>
-      <w:hyperlink w:anchor="_Toc11503272" w:history="1">
+      <w:hyperlink w:anchor="_Toc11507009" w:history="1">
         <w:r>
           <w:rPr>
             <w:rStyle w:val="Collegamentoipertestuale"/>
             <w:noProof/>
           </w:rPr>
-          <w:t>Soddisfazione utenti</w:t>
+          <w:t>//Conferma o invalidazione dell’ipotesi nulla</w:t>
         </w:r>
         <w:r>
           <w:rPr>
@@ -2351,7 +2353,7 @@
             <w:noProof/>
             <w:webHidden/>
           </w:rPr>
-          <w:instrText xml:space="preserve"> PAGEREF _Toc11503272 \h </w:instrText>
+          <w:instrText xml:space="preserve"> PAGEREF _Toc11507009 \h </w:instrText>
         </w:r>
         <w:r>
           <w:rPr>
@@ -2371,7 +2373,7 @@
             <w:noProof/>
             <w:webHidden/>
           </w:rPr>
-          <w:t>25</w:t>
+          <w:t>27</w:t>
         </w:r>
         <w:r>
           <w:rPr>
@@ -2397,12 +2399,85 @@
           <w:lang w:eastAsia="it-IT"/>
         </w:rPr>
       </w:pPr>
-      <w:hyperlink w:anchor="_Toc11503273" w:history="1">
+      <w:hyperlink w:anchor="_Toc11507010" w:history="1">
         <w:r>
           <w:rPr>
             <w:rStyle w:val="Collegamentoipertestuale"/>
             <w:noProof/>
           </w:rPr>
+          <w:t>Conclusioni</w:t>
+        </w:r>
+        <w:r>
+          <w:rPr>
+            <w:noProof/>
+            <w:webHidden/>
+          </w:rPr>
+          <w:tab/>
+        </w:r>
+        <w:r>
+          <w:rPr>
+            <w:noProof/>
+            <w:webHidden/>
+          </w:rPr>
+          <w:fldChar w:fldCharType="begin"/>
+        </w:r>
+        <w:r>
+          <w:rPr>
+            <w:noProof/>
+            <w:webHidden/>
+          </w:rPr>
+          <w:instrText xml:space="preserve"> PAGEREF _Toc11507010 \h </w:instrText>
+        </w:r>
+        <w:r>
+          <w:rPr>
+            <w:noProof/>
+            <w:webHidden/>
+          </w:rPr>
+        </w:r>
+        <w:r>
+          <w:rPr>
+            <w:noProof/>
+            <w:webHidden/>
+          </w:rPr>
+          <w:fldChar w:fldCharType="separate"/>
+        </w:r>
+        <w:r>
+          <w:rPr>
+            <w:noProof/>
+            <w:webHidden/>
+          </w:rPr>
+          <w:t>28</w:t>
+        </w:r>
+        <w:r>
+          <w:rPr>
+            <w:noProof/>
+            <w:webHidden/>
+          </w:rPr>
+          <w:fldChar w:fldCharType="end"/>
+        </w:r>
+      </w:hyperlink>
+    </w:p>
+    <w:p>
+      <w:pPr>
+        <w:pStyle w:val="Sommario1"/>
+        <w:tabs>
+          <w:tab w:val="right" w:pos="9628"/>
+        </w:tabs>
+        <w:rPr>
+          <w:rFonts w:asciiTheme="minorHAnsi" w:eastAsiaTheme="minorEastAsia" w:hAnsiTheme="minorHAnsi" w:cstheme="minorBidi"/>
+          <w:b w:val="0"/>
+          <w:bCs w:val="0"/>
+          <w:caps w:val="0"/>
+          <w:noProof/>
+          <w:lang w:eastAsia="it-IT"/>
+        </w:rPr>
+      </w:pPr>
+      <w:hyperlink w:anchor="_Toc11507011" w:history="1">
+        <w:r>
+          <w:rPr>
+            <w:rStyle w:val="Collegamentoipertestuale"/>
+            <w:noProof/>
+          </w:rPr>
           <w:t>Riferimenti</w:t>
         </w:r>
         <w:r>
@@ -2424,7 +2499,7 @@
             <w:noProof/>
             <w:webHidden/>
           </w:rPr>
-          <w:instrText xml:space="preserve"> PAGEREF _Toc11503273 \h </w:instrText>
+          <w:instrText xml:space="preserve"> PAGEREF _Toc11507011 \h </w:instrText>
         </w:r>
         <w:r>
           <w:rPr>
@@ -2444,7 +2519,7 @@
             <w:noProof/>
             <w:webHidden/>
           </w:rPr>
-          <w:t>27</w:t>
+          <w:t>28</w:t>
         </w:r>
         <w:r>
           <w:rPr>
@@ -2472,23 +2547,23 @@
       <w:pPr>
         <w:pStyle w:val="Titolo1"/>
       </w:pPr>
-      <w:bookmarkStart w:id="1" w:name="_Toc11503246"/>
+      <w:bookmarkStart w:id="2" w:name="_Toc11506983"/>
       <w:r>
         <w:lastRenderedPageBreak/>
         <w:t>Introduzione</w:t>
       </w:r>
-      <w:bookmarkEnd w:id="1"/>
+      <w:bookmarkEnd w:id="2"/>
     </w:p>
     <w:p/>
     <w:p>
       <w:pPr>
         <w:pStyle w:val="Titolo2"/>
       </w:pPr>
-      <w:bookmarkStart w:id="2" w:name="_Toc11503247"/>
+      <w:bookmarkStart w:id="3" w:name="_Toc11506984"/>
       <w:r>
         <w:t>Definizione ISO dell’Usabilità</w:t>
       </w:r>
-      <w:bookmarkEnd w:id="2"/>
+      <w:bookmarkEnd w:id="3"/>
     </w:p>
     <w:p>
       <w:pPr>
@@ -2619,12 +2694,12 @@
       <w:pPr>
         <w:pStyle w:val="Titolo2"/>
       </w:pPr>
-      <w:bookmarkStart w:id="3" w:name="_Toc11503248"/>
+      <w:bookmarkStart w:id="4" w:name="_Toc11506985"/>
       <w:r>
         <w:lastRenderedPageBreak/>
         <w:t>Valutazione Empirica dell’usabilità</w:t>
       </w:r>
-      <w:bookmarkEnd w:id="3"/>
+      <w:bookmarkEnd w:id="4"/>
     </w:p>
     <w:p>
       <w:r>
@@ -2737,12 +2812,12 @@
       <w:pPr>
         <w:pStyle w:val="Titolo1"/>
       </w:pPr>
-      <w:bookmarkStart w:id="4" w:name="_Toc11503249"/>
+      <w:bookmarkStart w:id="5" w:name="_Toc11506986"/>
       <w:r>
         <w:lastRenderedPageBreak/>
         <w:t>Impostazione del testing per MedMinder</w:t>
       </w:r>
-      <w:bookmarkEnd w:id="4"/>
+      <w:bookmarkEnd w:id="5"/>
     </w:p>
     <w:p>
       <w:pPr>
@@ -2753,11 +2828,11 @@
       <w:pPr>
         <w:pStyle w:val="Titolo2"/>
       </w:pPr>
-      <w:bookmarkStart w:id="5" w:name="_Toc11503250"/>
+      <w:bookmarkStart w:id="6" w:name="_Toc11506987"/>
       <w:r>
         <w:t>Metodologia da Utilizzare</w:t>
       </w:r>
-      <w:bookmarkEnd w:id="5"/>
+      <w:bookmarkEnd w:id="6"/>
     </w:p>
     <w:p/>
     <w:p>
@@ -2864,12 +2939,12 @@
       <w:pPr>
         <w:pStyle w:val="Titolo3"/>
       </w:pPr>
-      <w:bookmarkStart w:id="6" w:name="_Toc11503251"/>
+      <w:bookmarkStart w:id="7" w:name="_Toc11506988"/>
       <w:r>
         <w:lastRenderedPageBreak/>
         <w:t>Euristiche di Nielsen</w:t>
       </w:r>
-      <w:bookmarkEnd w:id="6"/>
+      <w:bookmarkEnd w:id="7"/>
     </w:p>
     <w:p/>
     <w:p>
@@ -3526,7 +3601,7 @@
       <w:pPr>
         <w:pStyle w:val="Titolo2"/>
       </w:pPr>
-      <w:bookmarkStart w:id="7" w:name="_Toc11503252"/>
+      <w:bookmarkStart w:id="8" w:name="_Toc11506989"/>
       <w:r>
         <w:t xml:space="preserve">Requisiti </w:t>
       </w:r>
@@ -3536,7 +3611,7 @@
       <w:r>
         <w:t>da testare</w:t>
       </w:r>
-      <w:bookmarkEnd w:id="7"/>
+      <w:bookmarkEnd w:id="8"/>
     </w:p>
     <w:p/>
     <w:p>
@@ -3636,11 +3711,11 @@
       <w:pPr>
         <w:pStyle w:val="Titolo2"/>
       </w:pPr>
-      <w:bookmarkStart w:id="8" w:name="_Toc11503253"/>
+      <w:bookmarkStart w:id="9" w:name="_Toc11506990"/>
       <w:r>
         <w:t>Task da testare</w:t>
       </w:r>
-      <w:bookmarkEnd w:id="8"/>
+      <w:bookmarkEnd w:id="9"/>
     </w:p>
     <w:p/>
     <w:p>
@@ -3750,11 +3825,11 @@
       <w:pPr>
         <w:pStyle w:val="Titolo1"/>
       </w:pPr>
-      <w:bookmarkStart w:id="9" w:name="_Toc11503254"/>
+      <w:bookmarkStart w:id="10" w:name="_Toc11506991"/>
       <w:r>
         <w:t>Scelta dei Partecipanti</w:t>
       </w:r>
-      <w:bookmarkEnd w:id="9"/>
+      <w:bookmarkEnd w:id="10"/>
     </w:p>
     <w:p/>
     <w:p>
@@ -3832,11 +3907,11 @@
           <w:szCs w:val="32"/>
         </w:rPr>
       </w:pPr>
-      <w:bookmarkStart w:id="10" w:name="_Toc11503255"/>
+      <w:bookmarkStart w:id="11" w:name="_Toc11506992"/>
       <w:r>
         <w:t>Questionario di background</w:t>
       </w:r>
-      <w:bookmarkEnd w:id="10"/>
+      <w:bookmarkEnd w:id="11"/>
     </w:p>
     <w:p>
       <w:pPr>
@@ -4178,12 +4253,12 @@
       <w:pPr>
         <w:pStyle w:val="Titolo2"/>
       </w:pPr>
-      <w:bookmarkStart w:id="11" w:name="_Toc11503256"/>
+      <w:bookmarkStart w:id="12" w:name="_Toc11506993"/>
       <w:r>
         <w:lastRenderedPageBreak/>
         <w:t>Questionario di Reazione</w:t>
       </w:r>
-      <w:bookmarkEnd w:id="11"/>
+      <w:bookmarkEnd w:id="12"/>
     </w:p>
     <w:p/>
     <w:p>
@@ -5551,12 +5626,12 @@
       <w:pPr>
         <w:pStyle w:val="Titolo1"/>
       </w:pPr>
-      <w:bookmarkStart w:id="12" w:name="_Toc11503257"/>
+      <w:bookmarkStart w:id="13" w:name="_Toc11506994"/>
       <w:r>
         <w:lastRenderedPageBreak/>
         <w:t>Ipotesi da Testare</w:t>
       </w:r>
-      <w:bookmarkEnd w:id="12"/>
+      <w:bookmarkEnd w:id="13"/>
     </w:p>
     <w:p/>
     <w:p>
@@ -5632,14 +5707,14 @@
           <w:szCs w:val="26"/>
         </w:rPr>
       </w:pPr>
-      <w:bookmarkStart w:id="13" w:name="_Toc11503258"/>
+      <w:bookmarkStart w:id="14" w:name="_Toc11506995"/>
       <w:r>
         <w:rPr>
           <w:rStyle w:val="Titolo2Carattere"/>
         </w:rPr>
         <w:t>Esperimento numero 1 – verificare come le conoscenze tecnologiche possano influenzare le performance dell’utente nello svolgimento dei task.</w:t>
       </w:r>
-      <w:bookmarkEnd w:id="13"/>
+      <w:bookmarkEnd w:id="14"/>
       <w:r>
         <w:br/>
       </w:r>
@@ -5674,9 +5749,71 @@
     </w:p>
     <w:p>
       <w:r>
-        <w:t>// Var ind</w:t>
-      </w:r>
-    </w:p>
+        <w:rPr>
+          <w:b/>
+          <w:bCs/>
+        </w:rPr>
+        <w:t>Variabile Indipendente</w:t>
+      </w:r>
+      <w:r>
+        <w:t xml:space="preserve"> 1: Skill degli utenti</w:t>
+      </w:r>
+    </w:p>
+    <w:p>
+      <w:r>
+        <w:rPr>
+          <w:b/>
+          <w:bCs/>
+        </w:rPr>
+        <w:t>Variabile Dipendente</w:t>
+      </w:r>
+      <w:r>
+        <w:t xml:space="preserve"> 1: Efficacia</w:t>
+      </w:r>
+    </w:p>
+    <w:p>
+      <w:r>
+        <w:rPr>
+          <w:b/>
+          <w:bCs/>
+        </w:rPr>
+        <w:t>Variabile Dipendente</w:t>
+      </w:r>
+      <w:r>
+        <w:t xml:space="preserve"> </w:t>
+      </w:r>
+      <w:r>
+        <w:t>2</w:t>
+      </w:r>
+      <w:r>
+        <w:t xml:space="preserve">: </w:t>
+      </w:r>
+      <w:r>
+        <w:t>Efficienza</w:t>
+      </w:r>
+    </w:p>
+    <w:p>
+      <w:r>
+        <w:rPr>
+          <w:b/>
+          <w:bCs/>
+        </w:rPr>
+        <w:t>Variabile Dipendente</w:t>
+      </w:r>
+      <w:r>
+        <w:t xml:space="preserve"> </w:t>
+      </w:r>
+      <w:r>
+        <w:t>3</w:t>
+      </w:r>
+      <w:r>
+        <w:t xml:space="preserve">: </w:t>
+      </w:r>
+      <w:r>
+        <w:t>Soddisfazione</w:t>
+      </w:r>
+    </w:p>
+    <w:p/>
     <w:p>
       <w:pPr>
         <w:rPr>
@@ -5686,9 +5823,6 @@
           <w:szCs w:val="32"/>
         </w:rPr>
       </w:pPr>
-      <w:r>
-        <w:t>//Var Dep</w:t>
-      </w:r>
     </w:p>
     <w:p>
       <w:pPr>
@@ -5717,12 +5851,12 @@
       <w:pPr>
         <w:pStyle w:val="Titolo1"/>
       </w:pPr>
-      <w:bookmarkStart w:id="14" w:name="_Toc11503259"/>
+      <w:bookmarkStart w:id="15" w:name="_Toc11506996"/>
       <w:r>
         <w:lastRenderedPageBreak/>
         <w:t>Istruzioni sul testing e sui task</w:t>
       </w:r>
-      <w:bookmarkEnd w:id="14"/>
+      <w:bookmarkEnd w:id="15"/>
     </w:p>
     <w:p>
       <w:pPr>
@@ -5756,11 +5890,11 @@
       <w:pPr>
         <w:pStyle w:val="Titolo2"/>
       </w:pPr>
-      <w:bookmarkStart w:id="15" w:name="_Toc11503260"/>
+      <w:bookmarkStart w:id="16" w:name="_Toc11506997"/>
       <w:r>
         <w:t>Istruzioni generali sullo studio di usabilità</w:t>
       </w:r>
-      <w:bookmarkEnd w:id="15"/>
+      <w:bookmarkEnd w:id="16"/>
     </w:p>
     <w:p/>
     <w:p>
@@ -5792,11 +5926,11 @@
       <w:pPr>
         <w:pStyle w:val="Titolo2"/>
       </w:pPr>
-      <w:bookmarkStart w:id="16" w:name="_Toc11503261"/>
+      <w:bookmarkStart w:id="17" w:name="_Toc11506998"/>
       <w:r>
         <w:t>Istruzioni specifiche per i task</w:t>
       </w:r>
-      <w:bookmarkEnd w:id="16"/>
+      <w:bookmarkEnd w:id="17"/>
     </w:p>
     <w:p/>
     <w:p>
@@ -5942,11 +6076,11 @@
       <w:pPr>
         <w:pStyle w:val="Titolo1"/>
       </w:pPr>
-      <w:bookmarkStart w:id="17" w:name="_Toc11503262"/>
+      <w:bookmarkStart w:id="18" w:name="_Toc11506999"/>
       <w:r>
         <w:t>Metodo di Raccolta</w:t>
       </w:r>
-      <w:bookmarkEnd w:id="17"/>
+      <w:bookmarkEnd w:id="18"/>
     </w:p>
     <w:p/>
     <w:p>
@@ -6251,12 +6385,12 @@
       <w:pPr>
         <w:pStyle w:val="Titolo1"/>
       </w:pPr>
-      <w:bookmarkStart w:id="18" w:name="_Toc11503263"/>
+      <w:bookmarkStart w:id="19" w:name="_Toc11507000"/>
       <w:r>
         <w:lastRenderedPageBreak/>
         <w:t>Validità Ecologica dello Studio</w:t>
       </w:r>
-      <w:bookmarkEnd w:id="18"/>
+      <w:bookmarkEnd w:id="19"/>
     </w:p>
     <w:p/>
     <w:p>
@@ -6576,12 +6710,12 @@
       <w:pPr>
         <w:pStyle w:val="Titolo1"/>
       </w:pPr>
-      <w:bookmarkStart w:id="19" w:name="_Toc11503264"/>
+      <w:bookmarkStart w:id="20" w:name="_Toc11507001"/>
       <w:r>
         <w:lastRenderedPageBreak/>
         <w:t>Metriche</w:t>
       </w:r>
-      <w:bookmarkEnd w:id="19"/>
+      <w:bookmarkEnd w:id="20"/>
     </w:p>
     <w:p/>
     <w:p>
@@ -6694,12 +6828,12 @@
       <w:pPr>
         <w:pStyle w:val="Titolo1"/>
       </w:pPr>
-      <w:bookmarkStart w:id="20" w:name="_Toc11503265"/>
+      <w:bookmarkStart w:id="21" w:name="_Toc11507002"/>
       <w:r>
         <w:lastRenderedPageBreak/>
         <w:t>Analisi dei Risultati</w:t>
       </w:r>
-      <w:bookmarkEnd w:id="20"/>
+      <w:bookmarkEnd w:id="21"/>
     </w:p>
     <w:p/>
     <w:p>
@@ -6799,7 +6933,7 @@
       <w:pPr>
         <w:pStyle w:val="Titolo2"/>
       </w:pPr>
-      <w:bookmarkStart w:id="21" w:name="_Toc11503266"/>
+      <w:bookmarkStart w:id="22" w:name="_Toc11507003"/>
       <w:r>
         <w:lastRenderedPageBreak/>
         <w:t>Valutazione</w:t>
@@ -6807,7 +6941,7 @@
       <w:r>
         <w:t xml:space="preserve"> Euristica</w:t>
       </w:r>
-      <w:bookmarkEnd w:id="21"/>
+      <w:bookmarkEnd w:id="22"/>
     </w:p>
     <w:p/>
     <w:p>
@@ -7235,28 +7369,28 @@
       <w:pPr>
         <w:pStyle w:val="Titolo2"/>
       </w:pPr>
-      <w:bookmarkStart w:id="22" w:name="_Toc11503267"/>
+      <w:bookmarkStart w:id="23" w:name="_Toc11507004"/>
       <w:r>
         <w:lastRenderedPageBreak/>
         <w:t>Risultati dei test con gli utenti</w:t>
       </w:r>
-      <w:r>
-        <w:br/>
-      </w:r>
+      <w:bookmarkEnd w:id="23"/>
+    </w:p>
+    <w:p>
+      <w:pPr>
+        <w:pStyle w:val="MioCorpo"/>
+      </w:pPr>
       <w:r>
         <w:t>Come precedentemente detto, gli utenti che hanno testato il sistema sono 10. Nel dettaglio sono 5 persone con skill tecnologiche di base e 5 con skill tecnologiche avanzate.</w:t>
       </w:r>
-      <w:bookmarkEnd w:id="22"/>
-    </w:p>
-    <w:p>
-      <w:pPr>
-        <w:pStyle w:val="Titolo2"/>
-      </w:pPr>
-      <w:bookmarkStart w:id="23" w:name="_Toc11503268"/>
+    </w:p>
+    <w:p>
+      <w:pPr>
+        <w:pStyle w:val="MioCorpo"/>
+      </w:pPr>
       <w:r>
         <w:t>Successo dei test</w:t>
       </w:r>
-      <w:bookmarkEnd w:id="23"/>
     </w:p>
     <w:p>
       <w:r>
@@ -9027,7 +9161,7 @@
       <w:pPr>
         <w:pStyle w:val="Titolo2"/>
       </w:pPr>
-      <w:bookmarkStart w:id="24" w:name="_Toc11503269"/>
+      <w:bookmarkStart w:id="24" w:name="_Toc11507005"/>
       <w:r>
         <w:t>Tempo impiegato</w:t>
       </w:r>
@@ -11071,7 +11205,7 @@
       <w:pPr>
         <w:pStyle w:val="Titolo2"/>
       </w:pPr>
-      <w:bookmarkStart w:id="25" w:name="_Toc11503270"/>
+      <w:bookmarkStart w:id="25" w:name="_Toc11507006"/>
       <w:r>
         <w:t>Numero errori</w:t>
       </w:r>
@@ -12801,7 +12935,7 @@
       <w:pPr>
         <w:pStyle w:val="Titolo2"/>
       </w:pPr>
-      <w:bookmarkStart w:id="26" w:name="_Toc11503271"/>
+      <w:bookmarkStart w:id="26" w:name="_Toc11507007"/>
       <w:r>
         <w:t>Risultati operazioni tramite feedback dell’utente</w:t>
       </w:r>
@@ -12811,35 +12945,81 @@
       </w:r>
     </w:p>
     <w:p>
-      <w:pPr>
-        <w:rPr>
-          <w:color w:val="00B050"/>
-        </w:rPr>
-      </w:pPr>
-      <w:r>
-        <w:t>//non ho idea di cosa scrivere</w:t>
-      </w:r>
-      <w:r>
-        <w:t xml:space="preserve"> //Fondamentalemnte cose venite fuori dai feedback aperti, tipo “uh come vorrei che il nome della mediciana fosse scritto più grande o </w:t>
-      </w:r>
-      <w:r>
-        <w:rPr>
-          <w:color w:val="00B050"/>
-        </w:rPr>
-        <w:t>che ci fosse anche il principio attivo</w:t>
+      <w:r>
+        <w:t>Tramite i feedback riportati dagli utenti, sono state portate alla nostra attenzione le seguenti questioni</w:t>
+      </w:r>
+    </w:p>
+    <w:p>
+      <w:pPr>
+        <w:pStyle w:val="Paragrafoelenco"/>
+        <w:numPr>
+          <w:ilvl w:val="0"/>
+          <w:numId w:val="27"/>
+        </w:numPr>
+      </w:pPr>
+      <w:r>
+        <w:t>Sarebbe desiderabile che oltre al nome del farmaco venisse indicato anche il principio attivo</w:t>
+      </w:r>
+    </w:p>
+    <w:p>
+      <w:pPr>
+        <w:pStyle w:val="Paragrafoelenco"/>
+        <w:numPr>
+          <w:ilvl w:val="0"/>
+          <w:numId w:val="27"/>
+        </w:numPr>
+      </w:pPr>
+      <w:r>
+        <w:t>Sarebbe utile se, cliccando sul nome del farmaco, ne venisse visualizzato il bugiardino – dato che quest’ultimo è comunque sempre reperibile online.</w:t>
+      </w:r>
+    </w:p>
+    <w:p>
+      <w:pPr>
+        <w:pStyle w:val="Paragrafoelenco"/>
+        <w:numPr>
+          <w:ilvl w:val="0"/>
+          <w:numId w:val="27"/>
+        </w:numPr>
+      </w:pPr>
+      <w:r>
+        <w:t>Sarebbe utile se nelle notifiche che ricordano di assumere un farmaco venisse visualizzato anche se tale farmaco sta finendo ed è necessario riacquistarlo</w:t>
+      </w:r>
+    </w:p>
+    <w:p>
+      <w:pPr>
+        <w:pStyle w:val="Paragrafoelenco"/>
+        <w:numPr>
+          <w:ilvl w:val="0"/>
+          <w:numId w:val="27"/>
+        </w:numPr>
+      </w:pPr>
+      <w:r>
+        <w:t>Sarebbe utile se nella schermata di riepilogo delle prossime visite fosse disponibile un bottone di chiamata rapida accanto al nome di ogni medico, studio medico o ospedale</w:t>
+      </w:r>
+    </w:p>
+    <w:p>
+      <w:pPr>
+        <w:rPr>
+          <w:rFonts w:asciiTheme="majorHAnsi" w:eastAsiaTheme="majorEastAsia" w:hAnsiTheme="majorHAnsi" w:cstheme="majorBidi"/>
+          <w:color w:val="2F5496" w:themeColor="accent1" w:themeShade="BF"/>
+          <w:sz w:val="26"/>
+          <w:szCs w:val="26"/>
+        </w:rPr>
+      </w:pPr>
+      <w:r>
+        <w:br w:type="page"/>
       </w:r>
     </w:p>
     <w:p>
       <w:pPr>
         <w:pStyle w:val="Titolo2"/>
       </w:pPr>
-      <w:bookmarkStart w:id="27" w:name="_Toc11503272"/>
-      <w:r>
+      <w:bookmarkStart w:id="27" w:name="_Toc11507008"/>
+      <w:r>
+        <w:lastRenderedPageBreak/>
         <w:t>Soddisfazione utenti</w:t>
       </w:r>
-      <w:bookmarkStart w:id="28" w:name="_GoBack"/>
       <w:bookmarkEnd w:id="27"/>
-      <w:bookmarkEnd w:id="28"/>
     </w:p>
     <w:p>
       <w:r>
@@ -13332,7 +13512,6 @@
         <w:rPr>
           <w:noProof/>
         </w:rPr>
-        <w:lastRenderedPageBreak/>
         <w:drawing>
           <wp:inline distT="0" distB="0" distL="0" distR="0" wp14:anchorId="0109C97D" wp14:editId="6B65D4CD">
             <wp:extent cx="5486400" cy="3200400"/>
@@ -13386,6 +13565,7 @@
         <w:rPr>
           <w:noProof/>
         </w:rPr>
+        <w:lastRenderedPageBreak/>
         <w:drawing>
           <wp:inline distT="0" distB="0" distL="0" distR="0" wp14:anchorId="6FFDE28A" wp14:editId="16DE2DB8">
             <wp:extent cx="5486400" cy="3200400"/>
@@ -13408,14 +13588,35 @@
     </w:p>
     <w:p>
       <w:pPr>
-        <w:rPr>
-          <w:rFonts w:asciiTheme="majorHAnsi" w:eastAsiaTheme="majorEastAsia" w:hAnsiTheme="majorHAnsi" w:cstheme="majorBidi"/>
-          <w:color w:val="2F5496" w:themeColor="accent1" w:themeShade="BF"/>
-          <w:sz w:val="32"/>
-          <w:szCs w:val="32"/>
-        </w:rPr>
-      </w:pPr>
-      <w:r>
+        <w:pStyle w:val="Titolo2"/>
+      </w:pPr>
+      <w:bookmarkStart w:id="28" w:name="_Toc11507009"/>
+      <w:r>
+        <w:t>//Conferma o invalidazione dell’ipotesi nulla</w:t>
+      </w:r>
+      <w:bookmarkEnd w:id="28"/>
+    </w:p>
+    <w:p>
+      <w:pPr>
+        <w:pStyle w:val="MioCorpo"/>
+        <w:rPr>
+          <w:b/>
+          <w:bCs/>
+        </w:rPr>
+      </w:pPr>
+      <w:r>
+        <w:rPr>
+          <w:b/>
+          <w:bCs/>
+          <w:color w:val="C00000"/>
+        </w:rPr>
+        <w:t>Blabla dai risultati è saltato fuori che bla bla gli utenti esperti ottengono comunque risultati significativamente migliori di quelli non esperti quindi è necessario lavorare ulteriormente all’interfaccia per renderla più usufruibile bla bla dato che il target dell’applicazione saranno per lo più utenti anziani ecc ecc… o magari se la differenza è risultata piccola, dire che l’ipotesi nulla è confermata. Cambiare il titolo accordingly.</w:t>
+      </w:r>
+      <w:r>
+        <w:rPr>
+          <w:b/>
+          <w:bCs/>
+        </w:rPr>
         <w:br w:type="page"/>
       </w:r>
     </w:p>
@@ -13423,12 +13624,27 @@
       <w:pPr>
         <w:pStyle w:val="Titolo1"/>
       </w:pPr>
-      <w:bookmarkStart w:id="29" w:name="_Toc11503273"/>
+      <w:bookmarkStart w:id="29" w:name="_Toc11507010"/>
       <w:r>
         <w:lastRenderedPageBreak/>
+        <w:t>Conclusioni</w:t>
+      </w:r>
+      <w:bookmarkEnd w:id="29"/>
+    </w:p>
+    <w:p>
+      <w:r>
+        <w:t>//Studio è replicabile? Abbiamo coperto le questioni di usabilità individuate? Perché è importante tale studio...</w:t>
+      </w:r>
+    </w:p>
+    <w:p>
+      <w:pPr>
+        <w:pStyle w:val="Titolo1"/>
+      </w:pPr>
+      <w:bookmarkStart w:id="30" w:name="_Toc11507011"/>
+      <w:r>
         <w:t>Riferimenti</w:t>
       </w:r>
-      <w:bookmarkEnd w:id="29"/>
+      <w:bookmarkEnd w:id="30"/>
       <w:r>
         <w:t xml:space="preserve"> </w:t>
       </w:r>
@@ -14319,6 +14535,92 @@
     </w:lvl>
   </w:abstractNum>
   <w:abstractNum w:abstractNumId="6" w15:restartNumberingAfterBreak="0">
+    <w:nsid w:val="245518AF"/>
+    <w:multiLevelType w:val="hybridMultilevel"/>
+    <w:tmpl w:val="628E501C"/>
+    <w:lvl w:ilvl="0" w:tplc="0410000F">
+      <w:start w:val="1"/>
+      <w:numFmt w:val="decimal"/>
+      <w:lvlText w:val="%1."/>
+      <w:lvlJc w:val="left"/>
+      <w:pPr>
+        <w:ind w:left="720" w:hanging="360"/>
+      </w:pPr>
+    </w:lvl>
+    <w:lvl w:ilvl="1" w:tplc="04100019" w:tentative="1">
+      <w:start w:val="1"/>
+      <w:numFmt w:val="lowerLetter"/>
+      <w:lvlText w:val="%2."/>
+      <w:lvlJc w:val="left"/>
+      <w:pPr>
+        <w:ind w:left="1440" w:hanging="360"/>
+      </w:pPr>
+    </w:lvl>
+    <w:lvl w:ilvl="2" w:tplc="0410001B" w:tentative="1">
+      <w:start w:val="1"/>
+      <w:numFmt w:val="lowerRoman"/>
+      <w:lvlText w:val="%3."/>
+      <w:lvlJc w:val="right"/>
+      <w:pPr>
+        <w:ind w:left="2160" w:hanging="180"/>
+      </w:pPr>
+    </w:lvl>
+    <w:lvl w:ilvl="3" w:tplc="0410000F" w:tentative="1">
+      <w:start w:val="1"/>
+      <w:numFmt w:val="decimal"/>
+      <w:lvlText w:val="%4."/>
+      <w:lvlJc w:val="left"/>
+      <w:pPr>
+        <w:ind w:left="2880" w:hanging="360"/>
+      </w:pPr>
+    </w:lvl>
+    <w:lvl w:ilvl="4" w:tplc="04100019" w:tentative="1">
+      <w:start w:val="1"/>
+      <w:numFmt w:val="lowerLetter"/>
+      <w:lvlText w:val="%5."/>
+      <w:lvlJc w:val="left"/>
+      <w:pPr>
+        <w:ind w:left="3600" w:hanging="360"/>
+      </w:pPr>
+    </w:lvl>
+    <w:lvl w:ilvl="5" w:tplc="0410001B" w:tentative="1">
+      <w:start w:val="1"/>
+      <w:numFmt w:val="lowerRoman"/>
+      <w:lvlText w:val="%6."/>
+      <w:lvlJc w:val="right"/>
+      <w:pPr>
+        <w:ind w:left="4320" w:hanging="180"/>
+      </w:pPr>
+    </w:lvl>
+    <w:lvl w:ilvl="6" w:tplc="0410000F" w:tentative="1">
+      <w:start w:val="1"/>
+      <w:numFmt w:val="decimal"/>
+      <w:lvlText w:val="%7."/>
+      <w:lvlJc w:val="left"/>
+      <w:pPr>
+        <w:ind w:left="5040" w:hanging="360"/>
+      </w:pPr>
+    </w:lvl>
+    <w:lvl w:ilvl="7" w:tplc="04100019" w:tentative="1">
+      <w:start w:val="1"/>
+      <w:numFmt w:val="lowerLetter"/>
+      <w:lvlText w:val="%8."/>
+      <w:lvlJc w:val="left"/>
+      <w:pPr>
+        <w:ind w:left="5760" w:hanging="360"/>
+      </w:pPr>
+    </w:lvl>
+    <w:lvl w:ilvl="8" w:tplc="0410001B" w:tentative="1">
+      <w:start w:val="1"/>
+      <w:numFmt w:val="lowerRoman"/>
+      <w:lvlText w:val="%9."/>
+      <w:lvlJc w:val="right"/>
+      <w:pPr>
+        <w:ind w:left="6480" w:hanging="180"/>
+      </w:pPr>
+    </w:lvl>
+  </w:abstractNum>
+  <w:abstractNum w:abstractNumId="7" w15:restartNumberingAfterBreak="0">
     <w:nsid w:val="26A305BD"/>
     <w:multiLevelType w:val="hybridMultilevel"/>
     <w:tmpl w:val="46CC9324"/>
@@ -14404,7 +14706,7 @@
       </w:pPr>
     </w:lvl>
   </w:abstractNum>
-  <w:abstractNum w:abstractNumId="7" w15:restartNumberingAfterBreak="0">
+  <w:abstractNum w:abstractNumId="8" w15:restartNumberingAfterBreak="0">
     <w:nsid w:val="28D4746F"/>
     <w:multiLevelType w:val="hybridMultilevel"/>
     <w:tmpl w:val="36D2A2BC"/>
@@ -14517,7 +14819,7 @@
       </w:rPr>
     </w:lvl>
   </w:abstractNum>
-  <w:abstractNum w:abstractNumId="8" w15:restartNumberingAfterBreak="0">
+  <w:abstractNum w:abstractNumId="9" w15:restartNumberingAfterBreak="0">
     <w:nsid w:val="2C8411D3"/>
     <w:multiLevelType w:val="hybridMultilevel"/>
     <w:tmpl w:val="DEF03E42"/>
@@ -14630,7 +14932,7 @@
       </w:rPr>
     </w:lvl>
   </w:abstractNum>
-  <w:abstractNum w:abstractNumId="9" w15:restartNumberingAfterBreak="0">
+  <w:abstractNum w:abstractNumId="10" w15:restartNumberingAfterBreak="0">
     <w:nsid w:val="2EB334EB"/>
     <w:multiLevelType w:val="hybridMultilevel"/>
     <w:tmpl w:val="B088ED1A"/>
@@ -14743,7 +15045,93 @@
       </w:rPr>
     </w:lvl>
   </w:abstractNum>
-  <w:abstractNum w:abstractNumId="10" w15:restartNumberingAfterBreak="0">
+  <w:abstractNum w:abstractNumId="11" w15:restartNumberingAfterBreak="0">
+    <w:nsid w:val="367F5DED"/>
+    <w:multiLevelType w:val="hybridMultilevel"/>
+    <w:tmpl w:val="26364494"/>
+    <w:lvl w:ilvl="0" w:tplc="0410000F">
+      <w:start w:val="1"/>
+      <w:numFmt w:val="decimal"/>
+      <w:lvlText w:val="%1."/>
+      <w:lvlJc w:val="left"/>
+      <w:pPr>
+        <w:ind w:left="720" w:hanging="360"/>
+      </w:pPr>
+    </w:lvl>
+    <w:lvl w:ilvl="1" w:tplc="04100019" w:tentative="1">
+      <w:start w:val="1"/>
+      <w:numFmt w:val="lowerLetter"/>
+      <w:lvlText w:val="%2."/>
+      <w:lvlJc w:val="left"/>
+      <w:pPr>
+        <w:ind w:left="1440" w:hanging="360"/>
+      </w:pPr>
+    </w:lvl>
+    <w:lvl w:ilvl="2" w:tplc="0410001B" w:tentative="1">
+      <w:start w:val="1"/>
+      <w:numFmt w:val="lowerRoman"/>
+      <w:lvlText w:val="%3."/>
+      <w:lvlJc w:val="right"/>
+      <w:pPr>
+        <w:ind w:left="2160" w:hanging="180"/>
+      </w:pPr>
+    </w:lvl>
+    <w:lvl w:ilvl="3" w:tplc="0410000F" w:tentative="1">
+      <w:start w:val="1"/>
+      <w:numFmt w:val="decimal"/>
+      <w:lvlText w:val="%4."/>
+      <w:lvlJc w:val="left"/>
+      <w:pPr>
+        <w:ind w:left="2880" w:hanging="360"/>
+      </w:pPr>
+    </w:lvl>
+    <w:lvl w:ilvl="4" w:tplc="04100019" w:tentative="1">
+      <w:start w:val="1"/>
+      <w:numFmt w:val="lowerLetter"/>
+      <w:lvlText w:val="%5."/>
+      <w:lvlJc w:val="left"/>
+      <w:pPr>
+        <w:ind w:left="3600" w:hanging="360"/>
+      </w:pPr>
+    </w:lvl>
+    <w:lvl w:ilvl="5" w:tplc="0410001B" w:tentative="1">
+      <w:start w:val="1"/>
+      <w:numFmt w:val="lowerRoman"/>
+      <w:lvlText w:val="%6."/>
+      <w:lvlJc w:val="right"/>
+      <w:pPr>
+        <w:ind w:left="4320" w:hanging="180"/>
+      </w:pPr>
+    </w:lvl>
+    <w:lvl w:ilvl="6" w:tplc="0410000F" w:tentative="1">
+      <w:start w:val="1"/>
+      <w:numFmt w:val="decimal"/>
+      <w:lvlText w:val="%7."/>
+      <w:lvlJc w:val="left"/>
+      <w:pPr>
+        <w:ind w:left="5040" w:hanging="360"/>
+      </w:pPr>
+    </w:lvl>
+    <w:lvl w:ilvl="7" w:tplc="04100019" w:tentative="1">
+      <w:start w:val="1"/>
+      <w:numFmt w:val="lowerLetter"/>
+      <w:lvlText w:val="%8."/>
+      <w:lvlJc w:val="left"/>
+      <w:pPr>
+        <w:ind w:left="5760" w:hanging="360"/>
+      </w:pPr>
+    </w:lvl>
+    <w:lvl w:ilvl="8" w:tplc="0410001B" w:tentative="1">
+      <w:start w:val="1"/>
+      <w:numFmt w:val="lowerRoman"/>
+      <w:lvlText w:val="%9."/>
+      <w:lvlJc w:val="right"/>
+      <w:pPr>
+        <w:ind w:left="6480" w:hanging="180"/>
+      </w:pPr>
+    </w:lvl>
+  </w:abstractNum>
+  <w:abstractNum w:abstractNumId="12" w15:restartNumberingAfterBreak="0">
     <w:nsid w:val="39CE6227"/>
     <w:multiLevelType w:val="hybridMultilevel"/>
     <w:tmpl w:val="5FFE2FD6"/>
@@ -14856,7 +15244,7 @@
       </w:rPr>
     </w:lvl>
   </w:abstractNum>
-  <w:abstractNum w:abstractNumId="11" w15:restartNumberingAfterBreak="0">
+  <w:abstractNum w:abstractNumId="13" w15:restartNumberingAfterBreak="0">
     <w:nsid w:val="3F957DB5"/>
     <w:multiLevelType w:val="hybridMultilevel"/>
     <w:tmpl w:val="C7CED02E"/>
@@ -14969,7 +15357,7 @@
       </w:rPr>
     </w:lvl>
   </w:abstractNum>
-  <w:abstractNum w:abstractNumId="12" w15:restartNumberingAfterBreak="0">
+  <w:abstractNum w:abstractNumId="14" w15:restartNumberingAfterBreak="0">
     <w:nsid w:val="418C4CC8"/>
     <w:multiLevelType w:val="hybridMultilevel"/>
     <w:tmpl w:val="B8E265A8"/>
@@ -15082,7 +15470,7 @@
       </w:rPr>
     </w:lvl>
   </w:abstractNum>
-  <w:abstractNum w:abstractNumId="13" w15:restartNumberingAfterBreak="0">
+  <w:abstractNum w:abstractNumId="15" w15:restartNumberingAfterBreak="0">
     <w:nsid w:val="446E6D7A"/>
     <w:multiLevelType w:val="hybridMultilevel"/>
     <w:tmpl w:val="4C1E701C"/>
@@ -15195,7 +15583,7 @@
       </w:rPr>
     </w:lvl>
   </w:abstractNum>
-  <w:abstractNum w:abstractNumId="14" w15:restartNumberingAfterBreak="0">
+  <w:abstractNum w:abstractNumId="16" w15:restartNumberingAfterBreak="0">
     <w:nsid w:val="46393CBD"/>
     <w:multiLevelType w:val="hybridMultilevel"/>
     <w:tmpl w:val="C3F4F4C2"/>
@@ -15308,7 +15696,7 @@
       </w:rPr>
     </w:lvl>
   </w:abstractNum>
-  <w:abstractNum w:abstractNumId="15" w15:restartNumberingAfterBreak="0">
+  <w:abstractNum w:abstractNumId="17" w15:restartNumberingAfterBreak="0">
     <w:nsid w:val="4C8A1A21"/>
     <w:multiLevelType w:val="hybridMultilevel"/>
     <w:tmpl w:val="46CC9324"/>
@@ -15394,7 +15782,7 @@
       </w:pPr>
     </w:lvl>
   </w:abstractNum>
-  <w:abstractNum w:abstractNumId="16" w15:restartNumberingAfterBreak="0">
+  <w:abstractNum w:abstractNumId="18" w15:restartNumberingAfterBreak="0">
     <w:nsid w:val="50627D5B"/>
     <w:multiLevelType w:val="hybridMultilevel"/>
     <w:tmpl w:val="9FE47330"/>
@@ -15507,7 +15895,7 @@
       </w:rPr>
     </w:lvl>
   </w:abstractNum>
-  <w:abstractNum w:abstractNumId="17" w15:restartNumberingAfterBreak="0">
+  <w:abstractNum w:abstractNumId="19" w15:restartNumberingAfterBreak="0">
     <w:nsid w:val="5A622784"/>
     <w:multiLevelType w:val="hybridMultilevel"/>
     <w:tmpl w:val="78EC80F0"/>
@@ -15601,7 +15989,7 @@
       </w:pPr>
     </w:lvl>
   </w:abstractNum>
-  <w:abstractNum w:abstractNumId="18" w15:restartNumberingAfterBreak="0">
+  <w:abstractNum w:abstractNumId="20" w15:restartNumberingAfterBreak="0">
     <w:nsid w:val="64542EA9"/>
     <w:multiLevelType w:val="hybridMultilevel"/>
     <w:tmpl w:val="46CC9324"/>
@@ -15687,7 +16075,7 @@
       </w:pPr>
     </w:lvl>
   </w:abstractNum>
-  <w:abstractNum w:abstractNumId="19" w15:restartNumberingAfterBreak="0">
+  <w:abstractNum w:abstractNumId="21" w15:restartNumberingAfterBreak="0">
     <w:nsid w:val="6FAA275E"/>
     <w:multiLevelType w:val="hybridMultilevel"/>
     <w:tmpl w:val="E71CAAEA"/>
@@ -15800,7 +16188,7 @@
       </w:rPr>
     </w:lvl>
   </w:abstractNum>
-  <w:abstractNum w:abstractNumId="20" w15:restartNumberingAfterBreak="0">
+  <w:abstractNum w:abstractNumId="22" w15:restartNumberingAfterBreak="0">
     <w:nsid w:val="758C53BF"/>
     <w:multiLevelType w:val="hybridMultilevel"/>
     <w:tmpl w:val="202CC37C"/>
@@ -15913,7 +16301,7 @@
       </w:rPr>
     </w:lvl>
   </w:abstractNum>
-  <w:abstractNum w:abstractNumId="21" w15:restartNumberingAfterBreak="0">
+  <w:abstractNum w:abstractNumId="23" w15:restartNumberingAfterBreak="0">
     <w:nsid w:val="76B541E7"/>
     <w:multiLevelType w:val="multilevel"/>
     <w:tmpl w:val="E76EF482"/>
@@ -16034,7 +16422,7 @@
       </w:rPr>
     </w:lvl>
   </w:abstractNum>
-  <w:abstractNum w:abstractNumId="22" w15:restartNumberingAfterBreak="0">
+  <w:abstractNum w:abstractNumId="24" w15:restartNumberingAfterBreak="0">
     <w:nsid w:val="785E01C8"/>
     <w:multiLevelType w:val="hybridMultilevel"/>
     <w:tmpl w:val="27544DCE"/>
@@ -16120,7 +16508,7 @@
       </w:pPr>
     </w:lvl>
   </w:abstractNum>
-  <w:abstractNum w:abstractNumId="23" w15:restartNumberingAfterBreak="0">
+  <w:abstractNum w:abstractNumId="25" w15:restartNumberingAfterBreak="0">
     <w:nsid w:val="7D4D51DC"/>
     <w:multiLevelType w:val="hybridMultilevel"/>
     <w:tmpl w:val="6FB6F2D4"/>
@@ -16233,7 +16621,7 @@
       </w:rPr>
     </w:lvl>
   </w:abstractNum>
-  <w:abstractNum w:abstractNumId="24" w15:restartNumberingAfterBreak="0">
+  <w:abstractNum w:abstractNumId="26" w15:restartNumberingAfterBreak="0">
     <w:nsid w:val="7E0E4085"/>
     <w:multiLevelType w:val="hybridMultilevel"/>
     <w:tmpl w:val="BB809D6E"/>
@@ -16323,67 +16711,67 @@
     <w:abstractNumId w:val="3"/>
   </w:num>
   <w:num w:numId="2">
+    <w:abstractNumId w:val="25"/>
+  </w:num>
+  <w:num w:numId="3">
+    <w:abstractNumId w:val="17"/>
+  </w:num>
+  <w:num w:numId="4">
+    <w:abstractNumId w:val="20"/>
+  </w:num>
+  <w:num w:numId="5">
+    <w:abstractNumId w:val="7"/>
+  </w:num>
+  <w:num w:numId="6">
     <w:abstractNumId w:val="23"/>
   </w:num>
-  <w:num w:numId="3">
-    <w:abstractNumId w:val="15"/>
-  </w:num>
-  <w:num w:numId="4">
-    <w:abstractNumId w:val="18"/>
-  </w:num>
-  <w:num w:numId="5">
-    <w:abstractNumId w:val="6"/>
-  </w:num>
-  <w:num w:numId="6">
-    <w:abstractNumId w:val="21"/>
-  </w:num>
   <w:num w:numId="7">
-    <w:abstractNumId w:val="24"/>
+    <w:abstractNumId w:val="26"/>
   </w:num>
   <w:num w:numId="8">
-    <w:abstractNumId w:val="8"/>
+    <w:abstractNumId w:val="9"/>
   </w:num>
   <w:num w:numId="9">
     <w:abstractNumId w:val="1"/>
   </w:num>
   <w:num w:numId="10">
-    <w:abstractNumId w:val="12"/>
+    <w:abstractNumId w:val="14"/>
   </w:num>
   <w:num w:numId="11">
-    <w:abstractNumId w:val="22"/>
+    <w:abstractNumId w:val="24"/>
   </w:num>
   <w:num w:numId="12">
-    <w:abstractNumId w:val="19"/>
+    <w:abstractNumId w:val="21"/>
   </w:num>
   <w:num w:numId="13">
-    <w:abstractNumId w:val="13"/>
+    <w:abstractNumId w:val="15"/>
   </w:num>
   <w:num w:numId="14">
-    <w:abstractNumId w:val="11"/>
+    <w:abstractNumId w:val="13"/>
   </w:num>
   <w:num w:numId="15">
     <w:abstractNumId w:val="2"/>
   </w:num>
   <w:num w:numId="16">
-    <w:abstractNumId w:val="20"/>
+    <w:abstractNumId w:val="22"/>
   </w:num>
   <w:num w:numId="17">
     <w:abstractNumId w:val="5"/>
   </w:num>
   <w:num w:numId="18">
-    <w:abstractNumId w:val="7"/>
+    <w:abstractNumId w:val="8"/>
   </w:num>
   <w:num w:numId="19">
+    <w:abstractNumId w:val="18"/>
+  </w:num>
+  <w:num w:numId="20">
+    <w:abstractNumId w:val="12"/>
+  </w:num>
+  <w:num w:numId="21">
     <w:abstractNumId w:val="16"/>
   </w:num>
-  <w:num w:numId="20">
+  <w:num w:numId="22">
     <w:abstractNumId w:val="10"/>
-  </w:num>
-  <w:num w:numId="21">
-    <w:abstractNumId w:val="14"/>
-  </w:num>
-  <w:num w:numId="22">
-    <w:abstractNumId w:val="9"/>
   </w:num>
   <w:num w:numId="23">
     <w:abstractNumId w:val="4"/>
@@ -16392,7 +16780,13 @@
     <w:abstractNumId w:val="0"/>
   </w:num>
   <w:num w:numId="25">
-    <w:abstractNumId w:val="17"/>
+    <w:abstractNumId w:val="19"/>
+  </w:num>
+  <w:num w:numId="26">
+    <w:abstractNumId w:val="6"/>
+  </w:num>
+  <w:num w:numId="27">
+    <w:abstractNumId w:val="11"/>
   </w:num>
 </w:numbering>
 </file>
@@ -22540,7 +22934,7 @@
 </file>
 
 <file path=customXml/itemProps1.xml><?xml version="1.0" encoding="utf-8"?>
-<ds:datastoreItem xmlns:ds="http://schemas.openxmlformats.org/officeDocument/2006/customXml" ds:itemID="{F14FE9D0-E4D8-3A4B-8C68-68F46C075B2D}">
+<ds:datastoreItem xmlns:ds="http://schemas.openxmlformats.org/officeDocument/2006/customXml" ds:itemID="{33411A02-C35B-C84A-B999-809E4D7A2925}">
   <ds:schemaRefs>
     <ds:schemaRef ds:uri="http://schemas.openxmlformats.org/officeDocument/2006/bibliography"/>
   </ds:schemaRefs>

</xml_diff>

<commit_message>
rivisto fino a pag 12
</commit_message>
<xml_diff>
--- a/Documentazione/Assignment3.docx
+++ b/Documentazione/Assignment3.docx
@@ -129,7 +129,6 @@
           <w:szCs w:val="60"/>
         </w:rPr>
       </w:pPr>
-      <w:proofErr w:type="spellStart"/>
       <w:r>
         <w:rPr>
           <w:rFonts w:asciiTheme="majorHAnsi" w:hAnsiTheme="majorHAnsi" w:cstheme="majorHAnsi"/>
@@ -140,7 +139,6 @@
         </w:rPr>
         <w:t>MedMinder</w:t>
       </w:r>
-      <w:proofErr w:type="spellEnd"/>
     </w:p>
     <w:p>
       <w:pPr>
@@ -185,7 +183,6 @@
           <w:szCs w:val="32"/>
         </w:rPr>
       </w:pPr>
-      <w:proofErr w:type="spellStart"/>
       <w:r>
         <w:rPr>
           <w:rFonts w:asciiTheme="majorHAnsi" w:hAnsiTheme="majorHAnsi" w:cstheme="majorHAnsi"/>
@@ -194,18 +191,7 @@
           <w:sz w:val="32"/>
           <w:szCs w:val="32"/>
         </w:rPr>
-        <w:t>Usability</w:t>
-      </w:r>
-      <w:proofErr w:type="spellEnd"/>
-      <w:r>
-        <w:rPr>
-          <w:rFonts w:asciiTheme="majorHAnsi" w:hAnsiTheme="majorHAnsi" w:cstheme="majorHAnsi"/>
-          <w:b/>
-          <w:spacing w:val="60"/>
-          <w:sz w:val="32"/>
-          <w:szCs w:val="32"/>
-        </w:rPr>
-        <w:t xml:space="preserve"> Testing</w:t>
+        <w:t>Usability Testing</w:t>
       </w:r>
     </w:p>
     <w:p>
@@ -320,7 +306,7 @@
       <w:pPr>
         <w:pStyle w:val="Titolo1"/>
       </w:pPr>
-      <w:bookmarkStart w:id="0" w:name="_Toc11506982"/>
+      <w:bookmarkStart w:id="0" w:name="_Toc11743092"/>
       <w:r>
         <w:lastRenderedPageBreak/>
         <w:t>Indice</w:t>
@@ -351,7 +337,7 @@
       <w:r>
         <w:fldChar w:fldCharType="separate"/>
       </w:r>
-      <w:hyperlink w:anchor="_Toc11506982" w:history="1">
+      <w:hyperlink w:anchor="_Toc11743092" w:history="1">
         <w:r>
           <w:rPr>
             <w:rStyle w:val="Collegamentoipertestuale"/>
@@ -378,7 +364,7 @@
             <w:noProof/>
             <w:webHidden/>
           </w:rPr>
-          <w:instrText xml:space="preserve"> PAGEREF _Toc11506982 \h </w:instrText>
+          <w:instrText xml:space="preserve"> PAGEREF _Toc11743092 \h </w:instrText>
         </w:r>
         <w:r>
           <w:rPr>
@@ -424,7 +410,7 @@
           <w:lang w:eastAsia="it-IT"/>
         </w:rPr>
       </w:pPr>
-      <w:hyperlink w:anchor="_Toc11506983" w:history="1">
+      <w:hyperlink w:anchor="_Toc11743093" w:history="1">
         <w:r>
           <w:rPr>
             <w:rStyle w:val="Collegamentoipertestuale"/>
@@ -451,7 +437,7 @@
             <w:noProof/>
             <w:webHidden/>
           </w:rPr>
-          <w:instrText xml:space="preserve"> PAGEREF _Toc11506983 \h </w:instrText>
+          <w:instrText xml:space="preserve"> PAGEREF _Toc11743093 \h </w:instrText>
         </w:r>
         <w:r>
           <w:rPr>
@@ -498,7 +484,7 @@
           <w:lang w:eastAsia="it-IT"/>
         </w:rPr>
       </w:pPr>
-      <w:hyperlink w:anchor="_Toc11506984" w:history="1">
+      <w:hyperlink w:anchor="_Toc11743094" w:history="1">
         <w:r>
           <w:rPr>
             <w:rStyle w:val="Collegamentoipertestuale"/>
@@ -525,7 +511,7 @@
             <w:noProof/>
             <w:webHidden/>
           </w:rPr>
-          <w:instrText xml:space="preserve"> PAGEREF _Toc11506984 \h </w:instrText>
+          <w:instrText xml:space="preserve"> PAGEREF _Toc11743094 \h </w:instrText>
         </w:r>
         <w:r>
           <w:rPr>
@@ -572,7 +558,7 @@
           <w:lang w:eastAsia="it-IT"/>
         </w:rPr>
       </w:pPr>
-      <w:hyperlink w:anchor="_Toc11506985" w:history="1">
+      <w:hyperlink w:anchor="_Toc11743095" w:history="1">
         <w:r>
           <w:rPr>
             <w:rStyle w:val="Collegamentoipertestuale"/>
@@ -599,7 +585,7 @@
             <w:noProof/>
             <w:webHidden/>
           </w:rPr>
-          <w:instrText xml:space="preserve"> PAGEREF _Toc11506985 \h </w:instrText>
+          <w:instrText xml:space="preserve"> PAGEREF _Toc11743095 \h </w:instrText>
         </w:r>
         <w:r>
           <w:rPr>
@@ -645,7 +631,7 @@
           <w:lang w:eastAsia="it-IT"/>
         </w:rPr>
       </w:pPr>
-      <w:hyperlink w:anchor="_Toc11506986" w:history="1">
+      <w:hyperlink w:anchor="_Toc11743096" w:history="1">
         <w:r>
           <w:rPr>
             <w:rStyle w:val="Collegamentoipertestuale"/>
@@ -672,7 +658,7 @@
             <w:noProof/>
             <w:webHidden/>
           </w:rPr>
-          <w:instrText xml:space="preserve"> PAGEREF _Toc11506986 \h </w:instrText>
+          <w:instrText xml:space="preserve"> PAGEREF _Toc11743096 \h </w:instrText>
         </w:r>
         <w:r>
           <w:rPr>
@@ -719,7 +705,7 @@
           <w:lang w:eastAsia="it-IT"/>
         </w:rPr>
       </w:pPr>
-      <w:hyperlink w:anchor="_Toc11506987" w:history="1">
+      <w:hyperlink w:anchor="_Toc11743097" w:history="1">
         <w:r>
           <w:rPr>
             <w:rStyle w:val="Collegamentoipertestuale"/>
@@ -746,7 +732,7 @@
             <w:noProof/>
             <w:webHidden/>
           </w:rPr>
-          <w:instrText xml:space="preserve"> PAGEREF _Toc11506987 \h </w:instrText>
+          <w:instrText xml:space="preserve"> PAGEREF _Toc11743097 \h </w:instrText>
         </w:r>
         <w:r>
           <w:rPr>
@@ -791,7 +777,7 @@
           <w:lang w:eastAsia="it-IT"/>
         </w:rPr>
       </w:pPr>
-      <w:hyperlink w:anchor="_Toc11506988" w:history="1">
+      <w:hyperlink w:anchor="_Toc11743098" w:history="1">
         <w:r>
           <w:rPr>
             <w:rStyle w:val="Collegamentoipertestuale"/>
@@ -818,7 +804,7 @@
             <w:noProof/>
             <w:webHidden/>
           </w:rPr>
-          <w:instrText xml:space="preserve"> PAGEREF _Toc11506988 \h </w:instrText>
+          <w:instrText xml:space="preserve"> PAGEREF _Toc11743098 \h </w:instrText>
         </w:r>
         <w:r>
           <w:rPr>
@@ -865,7 +851,7 @@
           <w:lang w:eastAsia="it-IT"/>
         </w:rPr>
       </w:pPr>
-      <w:hyperlink w:anchor="_Toc11506989" w:history="1">
+      <w:hyperlink w:anchor="_Toc11743099" w:history="1">
         <w:r>
           <w:rPr>
             <w:rStyle w:val="Collegamentoipertestuale"/>
@@ -892,7 +878,7 @@
             <w:noProof/>
             <w:webHidden/>
           </w:rPr>
-          <w:instrText xml:space="preserve"> PAGEREF _Toc11506989 \h </w:instrText>
+          <w:instrText xml:space="preserve"> PAGEREF _Toc11743099 \h </w:instrText>
         </w:r>
         <w:r>
           <w:rPr>
@@ -939,7 +925,7 @@
           <w:lang w:eastAsia="it-IT"/>
         </w:rPr>
       </w:pPr>
-      <w:hyperlink w:anchor="_Toc11506990" w:history="1">
+      <w:hyperlink w:anchor="_Toc11743100" w:history="1">
         <w:r>
           <w:rPr>
             <w:rStyle w:val="Collegamentoipertestuale"/>
@@ -966,7 +952,7 @@
             <w:noProof/>
             <w:webHidden/>
           </w:rPr>
-          <w:instrText xml:space="preserve"> PAGEREF _Toc11506990 \h </w:instrText>
+          <w:instrText xml:space="preserve"> PAGEREF _Toc11743100 \h </w:instrText>
         </w:r>
         <w:r>
           <w:rPr>
@@ -1012,7 +998,7 @@
           <w:lang w:eastAsia="it-IT"/>
         </w:rPr>
       </w:pPr>
-      <w:hyperlink w:anchor="_Toc11506991" w:history="1">
+      <w:hyperlink w:anchor="_Toc11743101" w:history="1">
         <w:r>
           <w:rPr>
             <w:rStyle w:val="Collegamentoipertestuale"/>
@@ -1039,7 +1025,7 @@
             <w:noProof/>
             <w:webHidden/>
           </w:rPr>
-          <w:instrText xml:space="preserve"> PAGEREF _Toc11506991 \h </w:instrText>
+          <w:instrText xml:space="preserve"> PAGEREF _Toc11743101 \h </w:instrText>
         </w:r>
         <w:r>
           <w:rPr>
@@ -1086,7 +1072,7 @@
           <w:lang w:eastAsia="it-IT"/>
         </w:rPr>
       </w:pPr>
-      <w:hyperlink w:anchor="_Toc11506992" w:history="1">
+      <w:hyperlink w:anchor="_Toc11743102" w:history="1">
         <w:r>
           <w:rPr>
             <w:rStyle w:val="Collegamentoipertestuale"/>
@@ -1113,7 +1099,7 @@
             <w:noProof/>
             <w:webHidden/>
           </w:rPr>
-          <w:instrText xml:space="preserve"> PAGEREF _Toc11506992 \h </w:instrText>
+          <w:instrText xml:space="preserve"> PAGEREF _Toc11743102 \h </w:instrText>
         </w:r>
         <w:r>
           <w:rPr>
@@ -1160,7 +1146,7 @@
           <w:lang w:eastAsia="it-IT"/>
         </w:rPr>
       </w:pPr>
-      <w:hyperlink w:anchor="_Toc11506993" w:history="1">
+      <w:hyperlink w:anchor="_Toc11743103" w:history="1">
         <w:r>
           <w:rPr>
             <w:rStyle w:val="Collegamentoipertestuale"/>
@@ -1187,7 +1173,7 @@
             <w:noProof/>
             <w:webHidden/>
           </w:rPr>
-          <w:instrText xml:space="preserve"> PAGEREF _Toc11506993 \h </w:instrText>
+          <w:instrText xml:space="preserve"> PAGEREF _Toc11743103 \h </w:instrText>
         </w:r>
         <w:r>
           <w:rPr>
@@ -1233,7 +1219,7 @@
           <w:lang w:eastAsia="it-IT"/>
         </w:rPr>
       </w:pPr>
-      <w:hyperlink w:anchor="_Toc11506994" w:history="1">
+      <w:hyperlink w:anchor="_Toc11743104" w:history="1">
         <w:r>
           <w:rPr>
             <w:rStyle w:val="Collegamentoipertestuale"/>
@@ -1260,7 +1246,7 @@
             <w:noProof/>
             <w:webHidden/>
           </w:rPr>
-          <w:instrText xml:space="preserve"> PAGEREF _Toc11506994 \h </w:instrText>
+          <w:instrText xml:space="preserve"> PAGEREF _Toc11743104 \h </w:instrText>
         </w:r>
         <w:r>
           <w:rPr>
@@ -1307,7 +1293,7 @@
           <w:lang w:eastAsia="it-IT"/>
         </w:rPr>
       </w:pPr>
-      <w:hyperlink w:anchor="_Toc11506995" w:history="1">
+      <w:hyperlink w:anchor="_Toc11743105" w:history="1">
         <w:r>
           <w:rPr>
             <w:rStyle w:val="Collegamentoipertestuale"/>
@@ -1334,7 +1320,7 @@
             <w:noProof/>
             <w:webHidden/>
           </w:rPr>
-          <w:instrText xml:space="preserve"> PAGEREF _Toc11506995 \h </w:instrText>
+          <w:instrText xml:space="preserve"> PAGEREF _Toc11743105 \h </w:instrText>
         </w:r>
         <w:r>
           <w:rPr>
@@ -1380,7 +1366,7 @@
           <w:lang w:eastAsia="it-IT"/>
         </w:rPr>
       </w:pPr>
-      <w:hyperlink w:anchor="_Toc11506996" w:history="1">
+      <w:hyperlink w:anchor="_Toc11743106" w:history="1">
         <w:r>
           <w:rPr>
             <w:rStyle w:val="Collegamentoipertestuale"/>
@@ -1407,7 +1393,7 @@
             <w:noProof/>
             <w:webHidden/>
           </w:rPr>
-          <w:instrText xml:space="preserve"> PAGEREF _Toc11506996 \h </w:instrText>
+          <w:instrText xml:space="preserve"> PAGEREF _Toc11743106 \h </w:instrText>
         </w:r>
         <w:r>
           <w:rPr>
@@ -1454,7 +1440,7 @@
           <w:lang w:eastAsia="it-IT"/>
         </w:rPr>
       </w:pPr>
-      <w:hyperlink w:anchor="_Toc11506997" w:history="1">
+      <w:hyperlink w:anchor="_Toc11743107" w:history="1">
         <w:r>
           <w:rPr>
             <w:rStyle w:val="Collegamentoipertestuale"/>
@@ -1481,7 +1467,7 @@
             <w:noProof/>
             <w:webHidden/>
           </w:rPr>
-          <w:instrText xml:space="preserve"> PAGEREF _Toc11506997 \h </w:instrText>
+          <w:instrText xml:space="preserve"> PAGEREF _Toc11743107 \h </w:instrText>
         </w:r>
         <w:r>
           <w:rPr>
@@ -1528,7 +1514,7 @@
           <w:lang w:eastAsia="it-IT"/>
         </w:rPr>
       </w:pPr>
-      <w:hyperlink w:anchor="_Toc11506998" w:history="1">
+      <w:hyperlink w:anchor="_Toc11743108" w:history="1">
         <w:r>
           <w:rPr>
             <w:rStyle w:val="Collegamentoipertestuale"/>
@@ -1555,7 +1541,7 @@
             <w:noProof/>
             <w:webHidden/>
           </w:rPr>
-          <w:instrText xml:space="preserve"> PAGEREF _Toc11506998 \h </w:instrText>
+          <w:instrText xml:space="preserve"> PAGEREF _Toc11743108 \h </w:instrText>
         </w:r>
         <w:r>
           <w:rPr>
@@ -1601,7 +1587,7 @@
           <w:lang w:eastAsia="it-IT"/>
         </w:rPr>
       </w:pPr>
-      <w:hyperlink w:anchor="_Toc11506999" w:history="1">
+      <w:hyperlink w:anchor="_Toc11743109" w:history="1">
         <w:r>
           <w:rPr>
             <w:rStyle w:val="Collegamentoipertestuale"/>
@@ -1628,7 +1614,7 @@
             <w:noProof/>
             <w:webHidden/>
           </w:rPr>
-          <w:instrText xml:space="preserve"> PAGEREF _Toc11506999 \h </w:instrText>
+          <w:instrText xml:space="preserve"> PAGEREF _Toc11743109 \h </w:instrText>
         </w:r>
         <w:r>
           <w:rPr>
@@ -1674,7 +1660,7 @@
           <w:lang w:eastAsia="it-IT"/>
         </w:rPr>
       </w:pPr>
-      <w:hyperlink w:anchor="_Toc11507000" w:history="1">
+      <w:hyperlink w:anchor="_Toc11743110" w:history="1">
         <w:r>
           <w:rPr>
             <w:rStyle w:val="Collegamentoipertestuale"/>
@@ -1701,7 +1687,7 @@
             <w:noProof/>
             <w:webHidden/>
           </w:rPr>
-          <w:instrText xml:space="preserve"> PAGEREF _Toc11507000 \h </w:instrText>
+          <w:instrText xml:space="preserve"> PAGEREF _Toc11743110 \h </w:instrText>
         </w:r>
         <w:r>
           <w:rPr>
@@ -1747,7 +1733,7 @@
           <w:lang w:eastAsia="it-IT"/>
         </w:rPr>
       </w:pPr>
-      <w:hyperlink w:anchor="_Toc11507001" w:history="1">
+      <w:hyperlink w:anchor="_Toc11743111" w:history="1">
         <w:r>
           <w:rPr>
             <w:rStyle w:val="Collegamentoipertestuale"/>
@@ -1774,7 +1760,7 @@
             <w:noProof/>
             <w:webHidden/>
           </w:rPr>
-          <w:instrText xml:space="preserve"> PAGEREF _Toc11507001 \h </w:instrText>
+          <w:instrText xml:space="preserve"> PAGEREF _Toc11743111 \h </w:instrText>
         </w:r>
         <w:r>
           <w:rPr>
@@ -1820,7 +1806,7 @@
           <w:lang w:eastAsia="it-IT"/>
         </w:rPr>
       </w:pPr>
-      <w:hyperlink w:anchor="_Toc11507002" w:history="1">
+      <w:hyperlink w:anchor="_Toc11743112" w:history="1">
         <w:r>
           <w:rPr>
             <w:rStyle w:val="Collegamentoipertestuale"/>
@@ -1847,7 +1833,7 @@
             <w:noProof/>
             <w:webHidden/>
           </w:rPr>
-          <w:instrText xml:space="preserve"> PAGEREF _Toc11507002 \h </w:instrText>
+          <w:instrText xml:space="preserve"> PAGEREF _Toc11743112 \h </w:instrText>
         </w:r>
         <w:r>
           <w:rPr>
@@ -1894,7 +1880,7 @@
           <w:lang w:eastAsia="it-IT"/>
         </w:rPr>
       </w:pPr>
-      <w:hyperlink w:anchor="_Toc11507003" w:history="1">
+      <w:hyperlink w:anchor="_Toc11743113" w:history="1">
         <w:r>
           <w:rPr>
             <w:rStyle w:val="Collegamentoipertestuale"/>
@@ -1921,7 +1907,7 @@
             <w:noProof/>
             <w:webHidden/>
           </w:rPr>
-          <w:instrText xml:space="preserve"> PAGEREF _Toc11507003 \h </w:instrText>
+          <w:instrText xml:space="preserve"> PAGEREF _Toc11743113 \h </w:instrText>
         </w:r>
         <w:r>
           <w:rPr>
@@ -1968,7 +1954,7 @@
           <w:lang w:eastAsia="it-IT"/>
         </w:rPr>
       </w:pPr>
-      <w:hyperlink w:anchor="_Toc11507004" w:history="1">
+      <w:hyperlink w:anchor="_Toc11743114" w:history="1">
         <w:r>
           <w:rPr>
             <w:rStyle w:val="Collegamentoipertestuale"/>
@@ -1995,7 +1981,7 @@
             <w:noProof/>
             <w:webHidden/>
           </w:rPr>
-          <w:instrText xml:space="preserve"> PAGEREF _Toc11507004 \h </w:instrText>
+          <w:instrText xml:space="preserve"> PAGEREF _Toc11743114 \h </w:instrText>
         </w:r>
         <w:r>
           <w:rPr>
@@ -2042,7 +2028,7 @@
           <w:lang w:eastAsia="it-IT"/>
         </w:rPr>
       </w:pPr>
-      <w:hyperlink w:anchor="_Toc11507005" w:history="1">
+      <w:hyperlink w:anchor="_Toc11743115" w:history="1">
         <w:r>
           <w:rPr>
             <w:rStyle w:val="Collegamentoipertestuale"/>
@@ -2069,7 +2055,7 @@
             <w:noProof/>
             <w:webHidden/>
           </w:rPr>
-          <w:instrText xml:space="preserve"> PAGEREF _Toc11507005 \h </w:instrText>
+          <w:instrText xml:space="preserve"> PAGEREF _Toc11743115 \h </w:instrText>
         </w:r>
         <w:r>
           <w:rPr>
@@ -2116,7 +2102,7 @@
           <w:lang w:eastAsia="it-IT"/>
         </w:rPr>
       </w:pPr>
-      <w:hyperlink w:anchor="_Toc11507006" w:history="1">
+      <w:hyperlink w:anchor="_Toc11743116" w:history="1">
         <w:r>
           <w:rPr>
             <w:rStyle w:val="Collegamentoipertestuale"/>
@@ -2143,7 +2129,7 @@
             <w:noProof/>
             <w:webHidden/>
           </w:rPr>
-          <w:instrText xml:space="preserve"> PAGEREF _Toc11507006 \h </w:instrText>
+          <w:instrText xml:space="preserve"> PAGEREF _Toc11743116 \h </w:instrText>
         </w:r>
         <w:r>
           <w:rPr>
@@ -2190,7 +2176,7 @@
           <w:lang w:eastAsia="it-IT"/>
         </w:rPr>
       </w:pPr>
-      <w:hyperlink w:anchor="_Toc11507007" w:history="1">
+      <w:hyperlink w:anchor="_Toc11743117" w:history="1">
         <w:r>
           <w:rPr>
             <w:rStyle w:val="Collegamentoipertestuale"/>
@@ -2217,7 +2203,7 @@
             <w:noProof/>
             <w:webHidden/>
           </w:rPr>
-          <w:instrText xml:space="preserve"> PAGEREF _Toc11507007 \h </w:instrText>
+          <w:instrText xml:space="preserve"> PAGEREF _Toc11743117 \h </w:instrText>
         </w:r>
         <w:r>
           <w:rPr>
@@ -2264,7 +2250,7 @@
           <w:lang w:eastAsia="it-IT"/>
         </w:rPr>
       </w:pPr>
-      <w:hyperlink w:anchor="_Toc11507008" w:history="1">
+      <w:hyperlink w:anchor="_Toc11743118" w:history="1">
         <w:r>
           <w:rPr>
             <w:rStyle w:val="Collegamentoipertestuale"/>
@@ -2291,7 +2277,7 @@
             <w:noProof/>
             <w:webHidden/>
           </w:rPr>
-          <w:instrText xml:space="preserve"> PAGEREF _Toc11507008 \h </w:instrText>
+          <w:instrText xml:space="preserve"> PAGEREF _Toc11743118 \h </w:instrText>
         </w:r>
         <w:r>
           <w:rPr>
@@ -2338,13 +2324,27 @@
           <w:lang w:eastAsia="it-IT"/>
         </w:rPr>
       </w:pPr>
-      <w:hyperlink w:anchor="_Toc11507009" w:history="1">
+      <w:hyperlink w:anchor="_Toc11743119" w:history="1">
         <w:r>
           <w:rPr>
             <w:rStyle w:val="Collegamentoipertestuale"/>
             <w:noProof/>
           </w:rPr>
-          <w:t>//Conferma o invalidazione dell’ipotesi nulla</w:t>
+          <w:t>Invalida</w:t>
+        </w:r>
+        <w:r>
+          <w:rPr>
+            <w:rStyle w:val="Collegamentoipertestuale"/>
+            <w:noProof/>
+          </w:rPr>
+          <w:t>z</w:t>
+        </w:r>
+        <w:r>
+          <w:rPr>
+            <w:rStyle w:val="Collegamentoipertestuale"/>
+            <w:noProof/>
+          </w:rPr>
+          <w:t>ione ipotesi nulla</w:t>
         </w:r>
         <w:r>
           <w:rPr>
@@ -2365,7 +2365,7 @@
             <w:noProof/>
             <w:webHidden/>
           </w:rPr>
-          <w:instrText xml:space="preserve"> PAGEREF _Toc11507009 \h </w:instrText>
+          <w:instrText xml:space="preserve"> PAGEREF _Toc11743119 \h </w:instrText>
         </w:r>
         <w:r>
           <w:rPr>
@@ -2411,7 +2411,7 @@
           <w:lang w:eastAsia="it-IT"/>
         </w:rPr>
       </w:pPr>
-      <w:hyperlink w:anchor="_Toc11507010" w:history="1">
+      <w:hyperlink w:anchor="_Toc11743120" w:history="1">
         <w:r>
           <w:rPr>
             <w:rStyle w:val="Collegamentoipertestuale"/>
@@ -2438,7 +2438,7 @@
             <w:noProof/>
             <w:webHidden/>
           </w:rPr>
-          <w:instrText xml:space="preserve"> PAGEREF _Toc11507010 \h </w:instrText>
+          <w:instrText xml:space="preserve"> PAGEREF _Toc11743120 \h </w:instrText>
         </w:r>
         <w:r>
           <w:rPr>
@@ -2484,7 +2484,7 @@
           <w:lang w:eastAsia="it-IT"/>
         </w:rPr>
       </w:pPr>
-      <w:hyperlink w:anchor="_Toc11507011" w:history="1">
+      <w:hyperlink w:anchor="_Toc11743121" w:history="1">
         <w:r>
           <w:rPr>
             <w:rStyle w:val="Collegamentoipertestuale"/>
@@ -2511,7 +2511,7 @@
             <w:noProof/>
             <w:webHidden/>
           </w:rPr>
-          <w:instrText xml:space="preserve"> PAGEREF _Toc11507011 \h </w:instrText>
+          <w:instrText xml:space="preserve"> PAGEREF _Toc11743121 \h </w:instrText>
         </w:r>
         <w:r>
           <w:rPr>
@@ -2559,7 +2559,7 @@
       <w:pPr>
         <w:pStyle w:val="Titolo1"/>
       </w:pPr>
-      <w:bookmarkStart w:id="1" w:name="_Toc11506983"/>
+      <w:bookmarkStart w:id="1" w:name="_Toc11743093"/>
       <w:r>
         <w:lastRenderedPageBreak/>
         <w:t>Introduzione</w:t>
@@ -2571,7 +2571,7 @@
       <w:pPr>
         <w:pStyle w:val="Titolo2"/>
       </w:pPr>
-      <w:bookmarkStart w:id="2" w:name="_Toc11506984"/>
+      <w:bookmarkStart w:id="2" w:name="_Toc11743094"/>
       <w:r>
         <w:t>Definizione ISO dell’Usabilità</w:t>
       </w:r>
@@ -2706,7 +2706,7 @@
       <w:pPr>
         <w:pStyle w:val="Titolo2"/>
       </w:pPr>
-      <w:bookmarkStart w:id="3" w:name="_Toc11506985"/>
+      <w:bookmarkStart w:id="3" w:name="_Toc11743095"/>
       <w:r>
         <w:lastRenderedPageBreak/>
         <w:t>Valutazione Empirica dell’usabilità</w:t>
@@ -2770,17 +2770,8 @@
           <w:b/>
           <w:i/>
         </w:rPr>
-        <w:t xml:space="preserve">thinking </w:t>
-      </w:r>
-      <w:proofErr w:type="spellStart"/>
-      <w:r>
-        <w:rPr>
-          <w:b/>
-          <w:i/>
-        </w:rPr>
-        <w:t>aloud</w:t>
-      </w:r>
-      <w:proofErr w:type="spellEnd"/>
+        <w:t>thinking aloud</w:t>
+      </w:r>
       <w:r>
         <w:t xml:space="preserve"> che prevede che l’utente spiega quali sono i propri obiettivi, le reazioni alle risposte del sistema e tutti i dubbi che gli vengono in mente durante l’interazione. </w:t>
       </w:r>
@@ -2833,17 +2824,12 @@
       <w:pPr>
         <w:pStyle w:val="Titolo1"/>
       </w:pPr>
-      <w:bookmarkStart w:id="4" w:name="_Toc11506986"/>
+      <w:bookmarkStart w:id="4" w:name="_Toc11743096"/>
       <w:r>
         <w:lastRenderedPageBreak/>
-        <w:t xml:space="preserve">Impostazione del testing per </w:t>
-      </w:r>
-      <w:proofErr w:type="spellStart"/>
-      <w:r>
-        <w:t>MedMinder</w:t>
+        <w:t>Impostazione del testing per MedMinder</w:t>
       </w:r>
       <w:bookmarkEnd w:id="4"/>
-      <w:proofErr w:type="spellEnd"/>
     </w:p>
     <w:p>
       <w:pPr>
@@ -2854,7 +2840,7 @@
       <w:pPr>
         <w:pStyle w:val="Titolo2"/>
       </w:pPr>
-      <w:bookmarkStart w:id="5" w:name="_Toc11506987"/>
+      <w:bookmarkStart w:id="5" w:name="_Toc11743097"/>
       <w:r>
         <w:t>Metodologia da Utilizzare</w:t>
       </w:r>
@@ -2891,23 +2877,7 @@
         <w:t xml:space="preserve">pensare ad alta voce </w:t>
       </w:r>
       <w:r>
-        <w:t>(</w:t>
-      </w:r>
-      <w:proofErr w:type="spellStart"/>
-      <w:r>
-        <w:t>think</w:t>
-      </w:r>
-      <w:proofErr w:type="spellEnd"/>
-      <w:r>
-        <w:t xml:space="preserve"> </w:t>
-      </w:r>
-      <w:proofErr w:type="spellStart"/>
-      <w:r>
-        <w:t>aloud</w:t>
-      </w:r>
-      <w:proofErr w:type="spellEnd"/>
-      <w:r>
-        <w:t xml:space="preserve">). In questo modo, oltre alle azioni effettivamente svolte dagli utenti, i valutatori avranno modo di esaminare anche i ragionamenti che hanno portato a tali azioni, ed eventuali dubbi che gli utenti si sono posti durante lo svolgimento dei task. </w:t>
+        <w:t xml:space="preserve">(think aloud). In questo modo, oltre alle azioni effettivamente svolte dagli utenti, i valutatori avranno modo di esaminare anche i ragionamenti che hanno portato a tali azioni, ed eventuali dubbi che gli utenti si sono posti durante lo svolgimento dei task. </w:t>
       </w:r>
     </w:p>
     <w:p>
@@ -2981,7 +2951,7 @@
       <w:pPr>
         <w:pStyle w:val="Titolo3"/>
       </w:pPr>
-      <w:bookmarkStart w:id="6" w:name="_Toc11506988"/>
+      <w:bookmarkStart w:id="6" w:name="_Toc11743098"/>
       <w:r>
         <w:lastRenderedPageBreak/>
         <w:t>Euristiche di Nielsen</w:t>
@@ -3413,9 +3383,115 @@
           <w:sz w:val="22"/>
           <w:szCs w:val="22"/>
         </w:rPr>
-        <w:t xml:space="preserve">8 – </w:t>
-      </w:r>
-      <w:proofErr w:type="spellStart"/>
+        <w:t>8 – Disegn e estetica minimalista</w:t>
+      </w:r>
+    </w:p>
+    <w:p>
+      <w:pPr>
+        <w:pStyle w:val="NormaleWeb"/>
+        <w:numPr>
+          <w:ilvl w:val="0"/>
+          <w:numId w:val="20"/>
+        </w:numPr>
+        <w:rPr>
+          <w:rFonts w:asciiTheme="minorHAnsi" w:hAnsiTheme="minorHAnsi" w:cstheme="minorHAnsi"/>
+          <w:color w:val="000000"/>
+          <w:sz w:val="22"/>
+          <w:szCs w:val="22"/>
+        </w:rPr>
+      </w:pPr>
+      <w:r>
+        <w:rPr>
+          <w:rFonts w:asciiTheme="minorHAnsi" w:hAnsiTheme="minorHAnsi" w:cstheme="minorHAnsi"/>
+          <w:color w:val="000000"/>
+          <w:sz w:val="22"/>
+          <w:szCs w:val="22"/>
+        </w:rPr>
+        <w:t>Dare maggior importanza al contenuto che all’estetica.</w:t>
+      </w:r>
+    </w:p>
+    <w:p>
+      <w:pPr>
+        <w:pStyle w:val="NormaleWeb"/>
+        <w:numPr>
+          <w:ilvl w:val="0"/>
+          <w:numId w:val="20"/>
+        </w:numPr>
+        <w:rPr>
+          <w:rFonts w:asciiTheme="minorHAnsi" w:hAnsiTheme="minorHAnsi" w:cstheme="minorHAnsi"/>
+          <w:color w:val="000000"/>
+          <w:sz w:val="22"/>
+          <w:szCs w:val="22"/>
+        </w:rPr>
+      </w:pPr>
+      <w:r>
+        <w:rPr>
+          <w:rFonts w:asciiTheme="minorHAnsi" w:hAnsiTheme="minorHAnsi" w:cstheme="minorHAnsi"/>
+          <w:color w:val="000000"/>
+          <w:sz w:val="22"/>
+          <w:szCs w:val="22"/>
+        </w:rPr>
+        <w:t>Evitare di accentuare oggetti irrilevanti o raramente necessari (immagini grandi, etc.)</w:t>
+      </w:r>
+    </w:p>
+    <w:p>
+      <w:pPr>
+        <w:pStyle w:val="NormaleWeb"/>
+        <w:numPr>
+          <w:ilvl w:val="0"/>
+          <w:numId w:val="20"/>
+        </w:numPr>
+        <w:rPr>
+          <w:rFonts w:asciiTheme="minorHAnsi" w:hAnsiTheme="minorHAnsi" w:cstheme="minorHAnsi"/>
+          <w:color w:val="000000"/>
+          <w:sz w:val="22"/>
+          <w:szCs w:val="22"/>
+        </w:rPr>
+      </w:pPr>
+      <w:r>
+        <w:rPr>
+          <w:rFonts w:asciiTheme="minorHAnsi" w:hAnsiTheme="minorHAnsi" w:cstheme="minorHAnsi"/>
+          <w:color w:val="000000"/>
+          <w:sz w:val="22"/>
+          <w:szCs w:val="22"/>
+        </w:rPr>
+        <w:t>Evitare che il contenuto informativo della pagina sia messo in secondo piano</w:t>
+      </w:r>
+    </w:p>
+    <w:p>
+      <w:pPr>
+        <w:pStyle w:val="NormaleWeb"/>
+        <w:numPr>
+          <w:ilvl w:val="0"/>
+          <w:numId w:val="20"/>
+        </w:numPr>
+        <w:rPr>
+          <w:rFonts w:asciiTheme="minorHAnsi" w:hAnsiTheme="minorHAnsi" w:cstheme="minorHAnsi"/>
+          <w:color w:val="000000"/>
+          <w:sz w:val="22"/>
+          <w:szCs w:val="22"/>
+        </w:rPr>
+      </w:pPr>
+      <w:r>
+        <w:rPr>
+          <w:rFonts w:asciiTheme="minorHAnsi" w:hAnsiTheme="minorHAnsi" w:cstheme="minorHAnsi"/>
+          <w:color w:val="000000"/>
+          <w:sz w:val="22"/>
+          <w:szCs w:val="22"/>
+        </w:rPr>
+        <w:t>Evitare che l’utente si distragga o si confonda</w:t>
+      </w:r>
+    </w:p>
+    <w:p>
+      <w:pPr>
+        <w:pStyle w:val="NormaleWeb"/>
+        <w:rPr>
+          <w:rFonts w:asciiTheme="minorHAnsi" w:hAnsiTheme="minorHAnsi" w:cstheme="minorHAnsi"/>
+          <w:color w:val="000000"/>
+          <w:sz w:val="22"/>
+          <w:szCs w:val="22"/>
+        </w:rPr>
+      </w:pPr>
       <w:r>
         <w:rPr>
           <w:rFonts w:asciiTheme="minorHAnsi" w:hAnsiTheme="minorHAnsi" w:cstheme="minorHAnsi"/>
@@ -3425,9 +3501,76 @@
           <w:sz w:val="22"/>
           <w:szCs w:val="22"/>
         </w:rPr>
-        <w:t>Disegn</w:t>
-      </w:r>
-      <w:proofErr w:type="spellEnd"/>
+        <w:t>9 – Aiuto all’utente</w:t>
+      </w:r>
+    </w:p>
+    <w:p>
+      <w:pPr>
+        <w:pStyle w:val="NormaleWeb"/>
+        <w:numPr>
+          <w:ilvl w:val="0"/>
+          <w:numId w:val="21"/>
+        </w:numPr>
+        <w:rPr>
+          <w:rFonts w:asciiTheme="minorHAnsi" w:hAnsiTheme="minorHAnsi" w:cstheme="minorHAnsi"/>
+          <w:color w:val="000000"/>
+          <w:sz w:val="22"/>
+          <w:szCs w:val="22"/>
+        </w:rPr>
+      </w:pPr>
+      <w:r>
+        <w:rPr>
+          <w:rFonts w:asciiTheme="minorHAnsi" w:hAnsiTheme="minorHAnsi" w:cstheme="minorHAnsi"/>
+          <w:color w:val="000000"/>
+          <w:sz w:val="22"/>
+          <w:szCs w:val="22"/>
+        </w:rPr>
+        <w:t xml:space="preserve">I messaggi di errore devono essere espressi in linguaggio comprensibile </w:t>
+      </w:r>
+      <w:r>
+        <w:rPr>
+          <w:rFonts w:asciiTheme="minorHAnsi" w:hAnsiTheme="minorHAnsi" w:cstheme="minorHAnsi"/>
+          <w:color w:val="000000"/>
+          <w:sz w:val="22"/>
+          <w:szCs w:val="22"/>
+        </w:rPr>
+        <w:t>e suggerire soluzioni</w:t>
+      </w:r>
+    </w:p>
+    <w:p>
+      <w:pPr>
+        <w:pStyle w:val="NormaleWeb"/>
+        <w:numPr>
+          <w:ilvl w:val="0"/>
+          <w:numId w:val="21"/>
+        </w:numPr>
+        <w:rPr>
+          <w:rFonts w:asciiTheme="minorHAnsi" w:hAnsiTheme="minorHAnsi" w:cstheme="minorHAnsi"/>
+          <w:color w:val="000000"/>
+          <w:sz w:val="22"/>
+          <w:szCs w:val="22"/>
+        </w:rPr>
+      </w:pPr>
+      <w:r>
+        <w:rPr>
+          <w:rFonts w:asciiTheme="minorHAnsi" w:hAnsiTheme="minorHAnsi" w:cstheme="minorHAnsi"/>
+          <w:color w:val="000000"/>
+          <w:sz w:val="22"/>
+          <w:szCs w:val="22"/>
+        </w:rPr>
+        <w:t>Chiedere conferma per un’azione importante</w:t>
+      </w:r>
+    </w:p>
+    <w:p>
+      <w:pPr>
+        <w:pStyle w:val="NormaleWeb"/>
+        <w:rPr>
+          <w:rFonts w:asciiTheme="minorHAnsi" w:hAnsiTheme="minorHAnsi" w:cstheme="minorHAnsi"/>
+          <w:color w:val="000000"/>
+          <w:sz w:val="22"/>
+          <w:szCs w:val="22"/>
+        </w:rPr>
+      </w:pPr>
       <w:r>
         <w:rPr>
           <w:rFonts w:asciiTheme="minorHAnsi" w:hAnsiTheme="minorHAnsi" w:cstheme="minorHAnsi"/>
@@ -3437,203 +3580,6 @@
           <w:sz w:val="22"/>
           <w:szCs w:val="22"/>
         </w:rPr>
-        <w:t xml:space="preserve"> e estetica minimalista</w:t>
-      </w:r>
-    </w:p>
-    <w:p>
-      <w:pPr>
-        <w:pStyle w:val="NormaleWeb"/>
-        <w:numPr>
-          <w:ilvl w:val="0"/>
-          <w:numId w:val="20"/>
-        </w:numPr>
-        <w:rPr>
-          <w:rFonts w:asciiTheme="minorHAnsi" w:hAnsiTheme="minorHAnsi" w:cstheme="minorHAnsi"/>
-          <w:color w:val="000000"/>
-          <w:sz w:val="22"/>
-          <w:szCs w:val="22"/>
-        </w:rPr>
-      </w:pPr>
-      <w:r>
-        <w:rPr>
-          <w:rFonts w:asciiTheme="minorHAnsi" w:hAnsiTheme="minorHAnsi" w:cstheme="minorHAnsi"/>
-          <w:color w:val="000000"/>
-          <w:sz w:val="22"/>
-          <w:szCs w:val="22"/>
-        </w:rPr>
-        <w:t>Dare maggior importanza al contenuto che all’estetica.</w:t>
-      </w:r>
-    </w:p>
-    <w:p>
-      <w:pPr>
-        <w:pStyle w:val="NormaleWeb"/>
-        <w:numPr>
-          <w:ilvl w:val="0"/>
-          <w:numId w:val="20"/>
-        </w:numPr>
-        <w:rPr>
-          <w:rFonts w:asciiTheme="minorHAnsi" w:hAnsiTheme="minorHAnsi" w:cstheme="minorHAnsi"/>
-          <w:color w:val="000000"/>
-          <w:sz w:val="22"/>
-          <w:szCs w:val="22"/>
-        </w:rPr>
-      </w:pPr>
-      <w:r>
-        <w:rPr>
-          <w:rFonts w:asciiTheme="minorHAnsi" w:hAnsiTheme="minorHAnsi" w:cstheme="minorHAnsi"/>
-          <w:color w:val="000000"/>
-          <w:sz w:val="22"/>
-          <w:szCs w:val="22"/>
-        </w:rPr>
-        <w:t>Evitare di accentuare oggetti irrilevanti o raramente necessari (immagini grandi, etc.)</w:t>
-      </w:r>
-    </w:p>
-    <w:p>
-      <w:pPr>
-        <w:pStyle w:val="NormaleWeb"/>
-        <w:numPr>
-          <w:ilvl w:val="0"/>
-          <w:numId w:val="20"/>
-        </w:numPr>
-        <w:rPr>
-          <w:rFonts w:asciiTheme="minorHAnsi" w:hAnsiTheme="minorHAnsi" w:cstheme="minorHAnsi"/>
-          <w:color w:val="000000"/>
-          <w:sz w:val="22"/>
-          <w:szCs w:val="22"/>
-        </w:rPr>
-      </w:pPr>
-      <w:r>
-        <w:rPr>
-          <w:rFonts w:asciiTheme="minorHAnsi" w:hAnsiTheme="minorHAnsi" w:cstheme="minorHAnsi"/>
-          <w:color w:val="000000"/>
-          <w:sz w:val="22"/>
-          <w:szCs w:val="22"/>
-        </w:rPr>
-        <w:t>Evitare che il contenuto informativo della pagina sia messo in secondo piano</w:t>
-      </w:r>
-    </w:p>
-    <w:p>
-      <w:pPr>
-        <w:pStyle w:val="NormaleWeb"/>
-        <w:numPr>
-          <w:ilvl w:val="0"/>
-          <w:numId w:val="20"/>
-        </w:numPr>
-        <w:rPr>
-          <w:rFonts w:asciiTheme="minorHAnsi" w:hAnsiTheme="minorHAnsi" w:cstheme="minorHAnsi"/>
-          <w:color w:val="000000"/>
-          <w:sz w:val="22"/>
-          <w:szCs w:val="22"/>
-        </w:rPr>
-      </w:pPr>
-      <w:r>
-        <w:rPr>
-          <w:rFonts w:asciiTheme="minorHAnsi" w:hAnsiTheme="minorHAnsi" w:cstheme="minorHAnsi"/>
-          <w:color w:val="000000"/>
-          <w:sz w:val="22"/>
-          <w:szCs w:val="22"/>
-        </w:rPr>
-        <w:t>Evitare che l’utente si distragga o si confonda</w:t>
-      </w:r>
-    </w:p>
-    <w:p>
-      <w:pPr>
-        <w:pStyle w:val="NormaleWeb"/>
-        <w:rPr>
-          <w:rFonts w:asciiTheme="minorHAnsi" w:hAnsiTheme="minorHAnsi" w:cstheme="minorHAnsi"/>
-          <w:color w:val="000000"/>
-          <w:sz w:val="22"/>
-          <w:szCs w:val="22"/>
-        </w:rPr>
-      </w:pPr>
-      <w:r>
-        <w:rPr>
-          <w:rFonts w:asciiTheme="minorHAnsi" w:hAnsiTheme="minorHAnsi" w:cstheme="minorHAnsi"/>
-          <w:b/>
-          <w:bCs/>
-          <w:color w:val="000000"/>
-          <w:sz w:val="22"/>
-          <w:szCs w:val="22"/>
-        </w:rPr>
-        <w:t>9 – Aiuto all’utente</w:t>
-      </w:r>
-    </w:p>
-    <w:p>
-      <w:pPr>
-        <w:pStyle w:val="NormaleWeb"/>
-        <w:numPr>
-          <w:ilvl w:val="0"/>
-          <w:numId w:val="21"/>
-        </w:numPr>
-        <w:rPr>
-          <w:rFonts w:asciiTheme="minorHAnsi" w:hAnsiTheme="minorHAnsi" w:cstheme="minorHAnsi"/>
-          <w:color w:val="000000"/>
-          <w:sz w:val="22"/>
-          <w:szCs w:val="22"/>
-        </w:rPr>
-      </w:pPr>
-      <w:r>
-        <w:rPr>
-          <w:rFonts w:asciiTheme="minorHAnsi" w:hAnsiTheme="minorHAnsi" w:cstheme="minorHAnsi"/>
-          <w:color w:val="000000"/>
-          <w:sz w:val="22"/>
-          <w:szCs w:val="22"/>
-        </w:rPr>
-        <w:t xml:space="preserve">I messaggi di errore devono essere espressi in linguaggio comprensibile </w:t>
-      </w:r>
-      <w:r>
-        <w:rPr>
-          <w:rFonts w:asciiTheme="minorHAnsi" w:hAnsiTheme="minorHAnsi" w:cstheme="minorHAnsi"/>
-          <w:color w:val="000000"/>
-          <w:sz w:val="22"/>
-          <w:szCs w:val="22"/>
-        </w:rPr>
-        <w:t>e suggerire soluzioni</w:t>
-      </w:r>
-    </w:p>
-    <w:p>
-      <w:pPr>
-        <w:pStyle w:val="NormaleWeb"/>
-        <w:numPr>
-          <w:ilvl w:val="0"/>
-          <w:numId w:val="21"/>
-        </w:numPr>
-        <w:rPr>
-          <w:rFonts w:asciiTheme="minorHAnsi" w:hAnsiTheme="minorHAnsi" w:cstheme="minorHAnsi"/>
-          <w:color w:val="000000"/>
-          <w:sz w:val="22"/>
-          <w:szCs w:val="22"/>
-        </w:rPr>
-      </w:pPr>
-      <w:r>
-        <w:rPr>
-          <w:rFonts w:asciiTheme="minorHAnsi" w:hAnsiTheme="minorHAnsi" w:cstheme="minorHAnsi"/>
-          <w:color w:val="000000"/>
-          <w:sz w:val="22"/>
-          <w:szCs w:val="22"/>
-        </w:rPr>
-        <w:t>Chiedere conferma per un’azione importante</w:t>
-      </w:r>
-    </w:p>
-    <w:p>
-      <w:pPr>
-        <w:pStyle w:val="NormaleWeb"/>
-        <w:rPr>
-          <w:rFonts w:asciiTheme="minorHAnsi" w:hAnsiTheme="minorHAnsi" w:cstheme="minorHAnsi"/>
-          <w:color w:val="000000"/>
-          <w:sz w:val="22"/>
-          <w:szCs w:val="22"/>
-        </w:rPr>
-      </w:pPr>
-      <w:r>
-        <w:rPr>
-          <w:rFonts w:asciiTheme="minorHAnsi" w:hAnsiTheme="minorHAnsi" w:cstheme="minorHAnsi"/>
-          <w:b/>
-          <w:bCs/>
-          <w:color w:val="000000"/>
-          <w:sz w:val="22"/>
-          <w:szCs w:val="22"/>
-        </w:rPr>
         <w:lastRenderedPageBreak/>
         <w:t>10- Documentazione</w:t>
       </w:r>
@@ -3667,7 +3613,7 @@
       <w:pPr>
         <w:pStyle w:val="Titolo2"/>
       </w:pPr>
-      <w:bookmarkStart w:id="7" w:name="_Toc11506989"/>
+      <w:bookmarkStart w:id="7" w:name="_Toc11743099"/>
       <w:r>
         <w:t xml:space="preserve">Requisiti </w:t>
       </w:r>
@@ -3682,15 +3628,7 @@
     <w:p/>
     <w:p>
       <w:r>
-        <w:t xml:space="preserve">In accordo con il progettista di </w:t>
-      </w:r>
-      <w:proofErr w:type="spellStart"/>
-      <w:r>
-        <w:t>MedMinder</w:t>
-      </w:r>
-      <w:proofErr w:type="spellEnd"/>
-      <w:r>
-        <w:t>, i requisiti di usabilità da testare saranno</w:t>
+        <w:t>In accordo con il progettista di MedMinder, i requisiti di usabilità da testare saranno</w:t>
       </w:r>
       <w:r>
         <w:t>:</w:t>
@@ -3785,7 +3723,7 @@
       <w:pPr>
         <w:pStyle w:val="Titolo2"/>
       </w:pPr>
-      <w:bookmarkStart w:id="8" w:name="_Toc11506990"/>
+      <w:bookmarkStart w:id="8" w:name="_Toc11743100"/>
       <w:r>
         <w:t>Task da testare</w:t>
       </w:r>
@@ -3797,7 +3735,7 @@
         <w:pStyle w:val="Paragrafoelenco"/>
         <w:numPr>
           <w:ilvl w:val="0"/>
-          <w:numId w:val="9"/>
+          <w:numId w:val="29"/>
         </w:numPr>
       </w:pPr>
       <w:r>
@@ -3812,7 +3750,7 @@
         <w:pStyle w:val="Paragrafoelenco"/>
         <w:numPr>
           <w:ilvl w:val="0"/>
-          <w:numId w:val="9"/>
+          <w:numId w:val="29"/>
         </w:numPr>
       </w:pPr>
       <w:r>
@@ -3827,7 +3765,7 @@
         <w:pStyle w:val="Paragrafoelenco"/>
         <w:numPr>
           <w:ilvl w:val="0"/>
-          <w:numId w:val="9"/>
+          <w:numId w:val="29"/>
         </w:numPr>
       </w:pPr>
       <w:r>
@@ -3848,7 +3786,7 @@
         <w:pStyle w:val="Paragrafoelenco"/>
         <w:numPr>
           <w:ilvl w:val="0"/>
-          <w:numId w:val="9"/>
+          <w:numId w:val="29"/>
         </w:numPr>
       </w:pPr>
       <w:r>
@@ -3869,7 +3807,7 @@
         <w:pStyle w:val="Paragrafoelenco"/>
         <w:numPr>
           <w:ilvl w:val="0"/>
-          <w:numId w:val="9"/>
+          <w:numId w:val="29"/>
         </w:numPr>
       </w:pPr>
       <w:r>
@@ -3884,7 +3822,7 @@
         <w:pStyle w:val="Paragrafoelenco"/>
         <w:numPr>
           <w:ilvl w:val="0"/>
-          <w:numId w:val="9"/>
+          <w:numId w:val="29"/>
         </w:numPr>
       </w:pPr>
       <w:r>
@@ -3899,7 +3837,7 @@
       <w:pPr>
         <w:pStyle w:val="Titolo1"/>
       </w:pPr>
-      <w:bookmarkStart w:id="9" w:name="_Toc11506991"/>
+      <w:bookmarkStart w:id="9" w:name="_Toc11743101"/>
       <w:r>
         <w:t>Scelta dei Partecipanti</w:t>
       </w:r>
@@ -3948,15 +3886,7 @@
         <w:t xml:space="preserve">interesse </w:t>
       </w:r>
       <w:r>
-        <w:t xml:space="preserve">nell’utilizzo di un sistema come </w:t>
-      </w:r>
-      <w:proofErr w:type="spellStart"/>
-      <w:r>
-        <w:t>MedMinder</w:t>
-      </w:r>
-      <w:proofErr w:type="spellEnd"/>
-      <w:r>
-        <w:t xml:space="preserve">. </w:t>
+        <w:t xml:space="preserve">nell’utilizzo di un sistema come MedMinder. </w:t>
       </w:r>
     </w:p>
     <w:p>
@@ -3989,7 +3919,7 @@
           <w:szCs w:val="32"/>
         </w:rPr>
       </w:pPr>
-      <w:bookmarkStart w:id="10" w:name="_Toc11506992"/>
+      <w:bookmarkStart w:id="10" w:name="_Toc11743102"/>
       <w:r>
         <w:t>Questionario di background</w:t>
       </w:r>
@@ -4335,7 +4265,7 @@
       <w:pPr>
         <w:pStyle w:val="Titolo2"/>
       </w:pPr>
-      <w:bookmarkStart w:id="11" w:name="_Toc11506993"/>
+      <w:bookmarkStart w:id="11" w:name="_Toc11743103"/>
       <w:r>
         <w:lastRenderedPageBreak/>
         <w:t>Questionario di Reazione</w:t>
@@ -4348,15 +4278,7 @@
         <w:pStyle w:val="MioCorpo"/>
       </w:pPr>
       <w:r>
-        <w:t xml:space="preserve">In questa fase vengono proposte all’utente delle affermazioni relative all’uso del sistema e secondo la Scala di </w:t>
-      </w:r>
-      <w:proofErr w:type="spellStart"/>
-      <w:r>
-        <w:t>Likert</w:t>
-      </w:r>
-      <w:proofErr w:type="spellEnd"/>
-      <w:r>
-        <w:t xml:space="preserve"> l’utente dovrà esprimere quanto è d’accordo con tale affermazione in un range che va da “Fortemente in disaccordo” a “</w:t>
+        <w:t>In questa fase vengono proposte all’utente delle affermazioni relative all’uso del sistema e secondo la Scala di Likert l’utente dovrà esprimere quanto è d’accordo con tale affermazione in un range che va da “Fortemente in disaccordo” a “</w:t>
       </w:r>
       <w:r>
         <w:t>F</w:t>
@@ -4472,23 +4394,27 @@
                 <w:szCs w:val="22"/>
               </w:rPr>
             </w:pPr>
-            <w:proofErr w:type="spellStart"/>
             <w:r>
               <w:rPr>
                 <w:sz w:val="22"/>
                 <w:szCs w:val="22"/>
               </w:rPr>
-              <w:t>Strongly</w:t>
-            </w:r>
-            <w:proofErr w:type="spellEnd"/>
-            <w:r>
+              <w:t>Strongly Disagree</w:t>
+            </w:r>
+          </w:p>
+        </w:tc>
+        <w:tc>
+          <w:tcPr>
+            <w:tcW w:w="1925" w:type="dxa"/>
+          </w:tcPr>
+          <w:p>
+            <w:pPr>
+              <w:pStyle w:val="MioCorpo"/>
               <w:rPr>
                 <w:sz w:val="22"/>
                 <w:szCs w:val="22"/>
               </w:rPr>
-              <w:t xml:space="preserve"> </w:t>
-            </w:r>
-            <w:proofErr w:type="spellStart"/>
+            </w:pPr>
             <w:r>
               <w:rPr>
                 <w:sz w:val="22"/>
@@ -4496,12 +4422,11 @@
               </w:rPr>
               <w:t>Disagree</w:t>
             </w:r>
-            <w:proofErr w:type="spellEnd"/>
-          </w:p>
-        </w:tc>
-        <w:tc>
-          <w:tcPr>
-            <w:tcW w:w="1925" w:type="dxa"/>
+          </w:p>
+        </w:tc>
+        <w:tc>
+          <w:tcPr>
+            <w:tcW w:w="1926" w:type="dxa"/>
           </w:tcPr>
           <w:p>
             <w:pPr>
@@ -4511,15 +4436,13 @@
                 <w:szCs w:val="22"/>
               </w:rPr>
             </w:pPr>
-            <w:proofErr w:type="spellStart"/>
             <w:r>
               <w:rPr>
                 <w:sz w:val="22"/>
                 <w:szCs w:val="22"/>
               </w:rPr>
-              <w:t>Disagree</w:t>
-            </w:r>
-            <w:proofErr w:type="spellEnd"/>
+              <w:t>Neutral</w:t>
+            </w:r>
           </w:p>
         </w:tc>
         <w:tc>
@@ -4534,15 +4457,13 @@
                 <w:szCs w:val="22"/>
               </w:rPr>
             </w:pPr>
-            <w:proofErr w:type="spellStart"/>
             <w:r>
               <w:rPr>
                 <w:sz w:val="22"/>
                 <w:szCs w:val="22"/>
               </w:rPr>
-              <w:t>Neutral</w:t>
-            </w:r>
-            <w:proofErr w:type="spellEnd"/>
+              <w:t>Agree</w:t>
+            </w:r>
           </w:p>
         </w:tc>
         <w:tc>
@@ -4557,54 +4478,13 @@
                 <w:szCs w:val="22"/>
               </w:rPr>
             </w:pPr>
-            <w:proofErr w:type="spellStart"/>
             <w:r>
               <w:rPr>
                 <w:sz w:val="22"/>
                 <w:szCs w:val="22"/>
               </w:rPr>
-              <w:t>Agree</w:t>
-            </w:r>
-            <w:proofErr w:type="spellEnd"/>
-          </w:p>
-        </w:tc>
-        <w:tc>
-          <w:tcPr>
-            <w:tcW w:w="1926" w:type="dxa"/>
-          </w:tcPr>
-          <w:p>
-            <w:pPr>
-              <w:pStyle w:val="MioCorpo"/>
-              <w:rPr>
-                <w:sz w:val="22"/>
-                <w:szCs w:val="22"/>
-              </w:rPr>
-            </w:pPr>
-            <w:proofErr w:type="spellStart"/>
-            <w:r>
-              <w:rPr>
-                <w:sz w:val="22"/>
-                <w:szCs w:val="22"/>
-              </w:rPr>
-              <w:t>Strongly</w:t>
-            </w:r>
-            <w:proofErr w:type="spellEnd"/>
-            <w:r>
-              <w:rPr>
-                <w:sz w:val="22"/>
-                <w:szCs w:val="22"/>
-              </w:rPr>
-              <w:t xml:space="preserve"> </w:t>
-            </w:r>
-            <w:proofErr w:type="spellStart"/>
-            <w:r>
-              <w:rPr>
-                <w:sz w:val="22"/>
-                <w:szCs w:val="22"/>
-              </w:rPr>
-              <w:t>Agree</w:t>
-            </w:r>
-            <w:proofErr w:type="spellEnd"/>
+              <w:t>Strongly Agree</w:t>
+            </w:r>
           </w:p>
         </w:tc>
       </w:tr>
@@ -4660,23 +4540,27 @@
                 <w:szCs w:val="22"/>
               </w:rPr>
             </w:pPr>
-            <w:proofErr w:type="spellStart"/>
             <w:r>
               <w:rPr>
                 <w:sz w:val="22"/>
                 <w:szCs w:val="22"/>
               </w:rPr>
-              <w:t>Strongly</w:t>
-            </w:r>
-            <w:proofErr w:type="spellEnd"/>
-            <w:r>
+              <w:t>Strongly Disagree</w:t>
+            </w:r>
+          </w:p>
+        </w:tc>
+        <w:tc>
+          <w:tcPr>
+            <w:tcW w:w="1925" w:type="dxa"/>
+          </w:tcPr>
+          <w:p>
+            <w:pPr>
+              <w:pStyle w:val="MioCorpo"/>
               <w:rPr>
                 <w:sz w:val="22"/>
                 <w:szCs w:val="22"/>
               </w:rPr>
-              <w:t xml:space="preserve"> </w:t>
-            </w:r>
-            <w:proofErr w:type="spellStart"/>
+            </w:pPr>
             <w:r>
               <w:rPr>
                 <w:sz w:val="22"/>
@@ -4684,12 +4568,11 @@
               </w:rPr>
               <w:t>Disagree</w:t>
             </w:r>
-            <w:proofErr w:type="spellEnd"/>
-          </w:p>
-        </w:tc>
-        <w:tc>
-          <w:tcPr>
-            <w:tcW w:w="1925" w:type="dxa"/>
+          </w:p>
+        </w:tc>
+        <w:tc>
+          <w:tcPr>
+            <w:tcW w:w="1926" w:type="dxa"/>
           </w:tcPr>
           <w:p>
             <w:pPr>
@@ -4699,15 +4582,13 @@
                 <w:szCs w:val="22"/>
               </w:rPr>
             </w:pPr>
-            <w:proofErr w:type="spellStart"/>
             <w:r>
               <w:rPr>
                 <w:sz w:val="22"/>
                 <w:szCs w:val="22"/>
               </w:rPr>
-              <w:t>Disagree</w:t>
-            </w:r>
-            <w:proofErr w:type="spellEnd"/>
+              <w:t>Neutral</w:t>
+            </w:r>
           </w:p>
         </w:tc>
         <w:tc>
@@ -4722,15 +4603,13 @@
                 <w:szCs w:val="22"/>
               </w:rPr>
             </w:pPr>
-            <w:proofErr w:type="spellStart"/>
             <w:r>
               <w:rPr>
                 <w:sz w:val="22"/>
                 <w:szCs w:val="22"/>
               </w:rPr>
-              <w:t>Neutral</w:t>
-            </w:r>
-            <w:proofErr w:type="spellEnd"/>
+              <w:t>Agree</w:t>
+            </w:r>
           </w:p>
         </w:tc>
         <w:tc>
@@ -4745,54 +4624,13 @@
                 <w:szCs w:val="22"/>
               </w:rPr>
             </w:pPr>
-            <w:proofErr w:type="spellStart"/>
             <w:r>
               <w:rPr>
                 <w:sz w:val="22"/>
                 <w:szCs w:val="22"/>
               </w:rPr>
-              <w:t>Agree</w:t>
-            </w:r>
-            <w:proofErr w:type="spellEnd"/>
-          </w:p>
-        </w:tc>
-        <w:tc>
-          <w:tcPr>
-            <w:tcW w:w="1926" w:type="dxa"/>
-          </w:tcPr>
-          <w:p>
-            <w:pPr>
-              <w:pStyle w:val="MioCorpo"/>
-              <w:rPr>
-                <w:sz w:val="22"/>
-                <w:szCs w:val="22"/>
-              </w:rPr>
-            </w:pPr>
-            <w:proofErr w:type="spellStart"/>
-            <w:r>
-              <w:rPr>
-                <w:sz w:val="22"/>
-                <w:szCs w:val="22"/>
-              </w:rPr>
-              <w:t>Strongly</w:t>
-            </w:r>
-            <w:proofErr w:type="spellEnd"/>
-            <w:r>
-              <w:rPr>
-                <w:sz w:val="22"/>
-                <w:szCs w:val="22"/>
-              </w:rPr>
-              <w:t xml:space="preserve"> </w:t>
-            </w:r>
-            <w:proofErr w:type="spellStart"/>
-            <w:r>
-              <w:rPr>
-                <w:sz w:val="22"/>
-                <w:szCs w:val="22"/>
-              </w:rPr>
-              <w:t>Agree</w:t>
-            </w:r>
-            <w:proofErr w:type="spellEnd"/>
+              <w:t>Strongly Agree</w:t>
+            </w:r>
           </w:p>
         </w:tc>
       </w:tr>
@@ -4848,23 +4686,27 @@
                 <w:szCs w:val="22"/>
               </w:rPr>
             </w:pPr>
-            <w:proofErr w:type="spellStart"/>
             <w:r>
               <w:rPr>
                 <w:sz w:val="22"/>
                 <w:szCs w:val="22"/>
               </w:rPr>
-              <w:t>Strongly</w:t>
-            </w:r>
-            <w:proofErr w:type="spellEnd"/>
-            <w:r>
+              <w:t>Strongly Disagree</w:t>
+            </w:r>
+          </w:p>
+        </w:tc>
+        <w:tc>
+          <w:tcPr>
+            <w:tcW w:w="1925" w:type="dxa"/>
+          </w:tcPr>
+          <w:p>
+            <w:pPr>
+              <w:pStyle w:val="MioCorpo"/>
               <w:rPr>
                 <w:sz w:val="22"/>
                 <w:szCs w:val="22"/>
               </w:rPr>
-              <w:t xml:space="preserve"> </w:t>
-            </w:r>
-            <w:proofErr w:type="spellStart"/>
+            </w:pPr>
             <w:r>
               <w:rPr>
                 <w:sz w:val="22"/>
@@ -4872,12 +4714,11 @@
               </w:rPr>
               <w:t>Disagree</w:t>
             </w:r>
-            <w:proofErr w:type="spellEnd"/>
-          </w:p>
-        </w:tc>
-        <w:tc>
-          <w:tcPr>
-            <w:tcW w:w="1925" w:type="dxa"/>
+          </w:p>
+        </w:tc>
+        <w:tc>
+          <w:tcPr>
+            <w:tcW w:w="1926" w:type="dxa"/>
           </w:tcPr>
           <w:p>
             <w:pPr>
@@ -4887,15 +4728,13 @@
                 <w:szCs w:val="22"/>
               </w:rPr>
             </w:pPr>
-            <w:proofErr w:type="spellStart"/>
             <w:r>
               <w:rPr>
                 <w:sz w:val="22"/>
                 <w:szCs w:val="22"/>
               </w:rPr>
-              <w:t>Disagree</w:t>
-            </w:r>
-            <w:proofErr w:type="spellEnd"/>
+              <w:t>Neutral</w:t>
+            </w:r>
           </w:p>
         </w:tc>
         <w:tc>
@@ -4910,15 +4749,13 @@
                 <w:szCs w:val="22"/>
               </w:rPr>
             </w:pPr>
-            <w:proofErr w:type="spellStart"/>
             <w:r>
               <w:rPr>
                 <w:sz w:val="22"/>
                 <w:szCs w:val="22"/>
               </w:rPr>
-              <w:t>Neutral</w:t>
-            </w:r>
-            <w:proofErr w:type="spellEnd"/>
+              <w:t>Agree</w:t>
+            </w:r>
           </w:p>
         </w:tc>
         <w:tc>
@@ -4933,54 +4770,13 @@
                 <w:szCs w:val="22"/>
               </w:rPr>
             </w:pPr>
-            <w:proofErr w:type="spellStart"/>
             <w:r>
               <w:rPr>
                 <w:sz w:val="22"/>
                 <w:szCs w:val="22"/>
               </w:rPr>
-              <w:t>Agree</w:t>
-            </w:r>
-            <w:proofErr w:type="spellEnd"/>
-          </w:p>
-        </w:tc>
-        <w:tc>
-          <w:tcPr>
-            <w:tcW w:w="1926" w:type="dxa"/>
-          </w:tcPr>
-          <w:p>
-            <w:pPr>
-              <w:pStyle w:val="MioCorpo"/>
-              <w:rPr>
-                <w:sz w:val="22"/>
-                <w:szCs w:val="22"/>
-              </w:rPr>
-            </w:pPr>
-            <w:proofErr w:type="spellStart"/>
-            <w:r>
-              <w:rPr>
-                <w:sz w:val="22"/>
-                <w:szCs w:val="22"/>
-              </w:rPr>
-              <w:t>Strongly</w:t>
-            </w:r>
-            <w:proofErr w:type="spellEnd"/>
-            <w:r>
-              <w:rPr>
-                <w:sz w:val="22"/>
-                <w:szCs w:val="22"/>
-              </w:rPr>
-              <w:t xml:space="preserve"> </w:t>
-            </w:r>
-            <w:proofErr w:type="spellStart"/>
-            <w:r>
-              <w:rPr>
-                <w:sz w:val="22"/>
-                <w:szCs w:val="22"/>
-              </w:rPr>
-              <w:t>Agree</w:t>
-            </w:r>
-            <w:proofErr w:type="spellEnd"/>
+              <w:t>Strongly Agree</w:t>
+            </w:r>
           </w:p>
         </w:tc>
       </w:tr>
@@ -5036,23 +4832,27 @@
                 <w:szCs w:val="22"/>
               </w:rPr>
             </w:pPr>
-            <w:proofErr w:type="spellStart"/>
             <w:r>
               <w:rPr>
                 <w:sz w:val="22"/>
                 <w:szCs w:val="22"/>
               </w:rPr>
-              <w:t>Strongly</w:t>
-            </w:r>
-            <w:proofErr w:type="spellEnd"/>
-            <w:r>
+              <w:t>Strongly Disagree</w:t>
+            </w:r>
+          </w:p>
+        </w:tc>
+        <w:tc>
+          <w:tcPr>
+            <w:tcW w:w="1925" w:type="dxa"/>
+          </w:tcPr>
+          <w:p>
+            <w:pPr>
+              <w:pStyle w:val="MioCorpo"/>
               <w:rPr>
                 <w:sz w:val="22"/>
                 <w:szCs w:val="22"/>
               </w:rPr>
-              <w:t xml:space="preserve"> </w:t>
-            </w:r>
-            <w:proofErr w:type="spellStart"/>
+            </w:pPr>
             <w:r>
               <w:rPr>
                 <w:sz w:val="22"/>
@@ -5060,12 +4860,11 @@
               </w:rPr>
               <w:t>Disagree</w:t>
             </w:r>
-            <w:proofErr w:type="spellEnd"/>
-          </w:p>
-        </w:tc>
-        <w:tc>
-          <w:tcPr>
-            <w:tcW w:w="1925" w:type="dxa"/>
+          </w:p>
+        </w:tc>
+        <w:tc>
+          <w:tcPr>
+            <w:tcW w:w="1926" w:type="dxa"/>
           </w:tcPr>
           <w:p>
             <w:pPr>
@@ -5075,15 +4874,13 @@
                 <w:szCs w:val="22"/>
               </w:rPr>
             </w:pPr>
-            <w:proofErr w:type="spellStart"/>
             <w:r>
               <w:rPr>
                 <w:sz w:val="22"/>
                 <w:szCs w:val="22"/>
               </w:rPr>
-              <w:t>Disagree</w:t>
-            </w:r>
-            <w:proofErr w:type="spellEnd"/>
+              <w:t>Neutral</w:t>
+            </w:r>
           </w:p>
         </w:tc>
         <w:tc>
@@ -5098,15 +4895,13 @@
                 <w:szCs w:val="22"/>
               </w:rPr>
             </w:pPr>
-            <w:proofErr w:type="spellStart"/>
             <w:r>
               <w:rPr>
                 <w:sz w:val="22"/>
                 <w:szCs w:val="22"/>
               </w:rPr>
-              <w:t>Neutral</w:t>
-            </w:r>
-            <w:proofErr w:type="spellEnd"/>
+              <w:t>Agree</w:t>
+            </w:r>
           </w:p>
         </w:tc>
         <w:tc>
@@ -5121,54 +4916,13 @@
                 <w:szCs w:val="22"/>
               </w:rPr>
             </w:pPr>
-            <w:proofErr w:type="spellStart"/>
             <w:r>
               <w:rPr>
                 <w:sz w:val="22"/>
                 <w:szCs w:val="22"/>
               </w:rPr>
-              <w:t>Agree</w:t>
-            </w:r>
-            <w:proofErr w:type="spellEnd"/>
-          </w:p>
-        </w:tc>
-        <w:tc>
-          <w:tcPr>
-            <w:tcW w:w="1926" w:type="dxa"/>
-          </w:tcPr>
-          <w:p>
-            <w:pPr>
-              <w:pStyle w:val="MioCorpo"/>
-              <w:rPr>
-                <w:sz w:val="22"/>
-                <w:szCs w:val="22"/>
-              </w:rPr>
-            </w:pPr>
-            <w:proofErr w:type="spellStart"/>
-            <w:r>
-              <w:rPr>
-                <w:sz w:val="22"/>
-                <w:szCs w:val="22"/>
-              </w:rPr>
-              <w:t>Strongly</w:t>
-            </w:r>
-            <w:proofErr w:type="spellEnd"/>
-            <w:r>
-              <w:rPr>
-                <w:sz w:val="22"/>
-                <w:szCs w:val="22"/>
-              </w:rPr>
-              <w:t xml:space="preserve"> </w:t>
-            </w:r>
-            <w:proofErr w:type="spellStart"/>
-            <w:r>
-              <w:rPr>
-                <w:sz w:val="22"/>
-                <w:szCs w:val="22"/>
-              </w:rPr>
-              <w:t>Agree</w:t>
-            </w:r>
-            <w:proofErr w:type="spellEnd"/>
+              <w:t>Strongly Agree</w:t>
+            </w:r>
           </w:p>
         </w:tc>
       </w:tr>
@@ -5224,23 +4978,27 @@
                 <w:szCs w:val="22"/>
               </w:rPr>
             </w:pPr>
-            <w:proofErr w:type="spellStart"/>
             <w:r>
               <w:rPr>
                 <w:sz w:val="22"/>
                 <w:szCs w:val="22"/>
               </w:rPr>
-              <w:t>Strongly</w:t>
-            </w:r>
-            <w:proofErr w:type="spellEnd"/>
-            <w:r>
+              <w:t>Strongly Disagree</w:t>
+            </w:r>
+          </w:p>
+        </w:tc>
+        <w:tc>
+          <w:tcPr>
+            <w:tcW w:w="1925" w:type="dxa"/>
+          </w:tcPr>
+          <w:p>
+            <w:pPr>
+              <w:pStyle w:val="MioCorpo"/>
               <w:rPr>
                 <w:sz w:val="22"/>
                 <w:szCs w:val="22"/>
               </w:rPr>
-              <w:t xml:space="preserve"> </w:t>
-            </w:r>
-            <w:proofErr w:type="spellStart"/>
+            </w:pPr>
             <w:r>
               <w:rPr>
                 <w:sz w:val="22"/>
@@ -5248,12 +5006,11 @@
               </w:rPr>
               <w:t>Disagree</w:t>
             </w:r>
-            <w:proofErr w:type="spellEnd"/>
-          </w:p>
-        </w:tc>
-        <w:tc>
-          <w:tcPr>
-            <w:tcW w:w="1925" w:type="dxa"/>
+          </w:p>
+        </w:tc>
+        <w:tc>
+          <w:tcPr>
+            <w:tcW w:w="1926" w:type="dxa"/>
           </w:tcPr>
           <w:p>
             <w:pPr>
@@ -5263,15 +5020,13 @@
                 <w:szCs w:val="22"/>
               </w:rPr>
             </w:pPr>
-            <w:proofErr w:type="spellStart"/>
             <w:r>
               <w:rPr>
                 <w:sz w:val="22"/>
                 <w:szCs w:val="22"/>
               </w:rPr>
-              <w:t>Disagree</w:t>
-            </w:r>
-            <w:proofErr w:type="spellEnd"/>
+              <w:t>Neutral</w:t>
+            </w:r>
           </w:p>
         </w:tc>
         <w:tc>
@@ -5286,15 +5041,13 @@
                 <w:szCs w:val="22"/>
               </w:rPr>
             </w:pPr>
-            <w:proofErr w:type="spellStart"/>
             <w:r>
               <w:rPr>
                 <w:sz w:val="22"/>
                 <w:szCs w:val="22"/>
               </w:rPr>
-              <w:t>Neutral</w:t>
-            </w:r>
-            <w:proofErr w:type="spellEnd"/>
+              <w:t>Agree</w:t>
+            </w:r>
           </w:p>
         </w:tc>
         <w:tc>
@@ -5309,54 +5062,13 @@
                 <w:szCs w:val="22"/>
               </w:rPr>
             </w:pPr>
-            <w:proofErr w:type="spellStart"/>
             <w:r>
               <w:rPr>
                 <w:sz w:val="22"/>
                 <w:szCs w:val="22"/>
               </w:rPr>
-              <w:t>Agree</w:t>
-            </w:r>
-            <w:proofErr w:type="spellEnd"/>
-          </w:p>
-        </w:tc>
-        <w:tc>
-          <w:tcPr>
-            <w:tcW w:w="1926" w:type="dxa"/>
-          </w:tcPr>
-          <w:p>
-            <w:pPr>
-              <w:pStyle w:val="MioCorpo"/>
-              <w:rPr>
-                <w:sz w:val="22"/>
-                <w:szCs w:val="22"/>
-              </w:rPr>
-            </w:pPr>
-            <w:proofErr w:type="spellStart"/>
-            <w:r>
-              <w:rPr>
-                <w:sz w:val="22"/>
-                <w:szCs w:val="22"/>
-              </w:rPr>
-              <w:t>Strongly</w:t>
-            </w:r>
-            <w:proofErr w:type="spellEnd"/>
-            <w:r>
-              <w:rPr>
-                <w:sz w:val="22"/>
-                <w:szCs w:val="22"/>
-              </w:rPr>
-              <w:t xml:space="preserve"> </w:t>
-            </w:r>
-            <w:proofErr w:type="spellStart"/>
-            <w:r>
-              <w:rPr>
-                <w:sz w:val="22"/>
-                <w:szCs w:val="22"/>
-              </w:rPr>
-              <w:t>Agree</w:t>
-            </w:r>
-            <w:proofErr w:type="spellEnd"/>
+              <w:t>Strongly Agree</w:t>
+            </w:r>
           </w:p>
         </w:tc>
       </w:tr>
@@ -5412,23 +5124,27 @@
                 <w:szCs w:val="22"/>
               </w:rPr>
             </w:pPr>
-            <w:proofErr w:type="spellStart"/>
             <w:r>
               <w:rPr>
                 <w:sz w:val="22"/>
                 <w:szCs w:val="22"/>
               </w:rPr>
-              <w:t>Strongly</w:t>
-            </w:r>
-            <w:proofErr w:type="spellEnd"/>
-            <w:r>
+              <w:t>Strongly Disagree</w:t>
+            </w:r>
+          </w:p>
+        </w:tc>
+        <w:tc>
+          <w:tcPr>
+            <w:tcW w:w="1925" w:type="dxa"/>
+          </w:tcPr>
+          <w:p>
+            <w:pPr>
+              <w:pStyle w:val="MioCorpo"/>
               <w:rPr>
                 <w:sz w:val="22"/>
                 <w:szCs w:val="22"/>
               </w:rPr>
-              <w:t xml:space="preserve"> </w:t>
-            </w:r>
-            <w:proofErr w:type="spellStart"/>
+            </w:pPr>
             <w:r>
               <w:rPr>
                 <w:sz w:val="22"/>
@@ -5436,12 +5152,11 @@
               </w:rPr>
               <w:t>Disagree</w:t>
             </w:r>
-            <w:proofErr w:type="spellEnd"/>
-          </w:p>
-        </w:tc>
-        <w:tc>
-          <w:tcPr>
-            <w:tcW w:w="1925" w:type="dxa"/>
+          </w:p>
+        </w:tc>
+        <w:tc>
+          <w:tcPr>
+            <w:tcW w:w="1926" w:type="dxa"/>
           </w:tcPr>
           <w:p>
             <w:pPr>
@@ -5451,15 +5166,13 @@
                 <w:szCs w:val="22"/>
               </w:rPr>
             </w:pPr>
-            <w:proofErr w:type="spellStart"/>
             <w:r>
               <w:rPr>
                 <w:sz w:val="22"/>
                 <w:szCs w:val="22"/>
               </w:rPr>
-              <w:t>Disagree</w:t>
-            </w:r>
-            <w:proofErr w:type="spellEnd"/>
+              <w:t>Neutral</w:t>
+            </w:r>
           </w:p>
         </w:tc>
         <w:tc>
@@ -5474,15 +5187,13 @@
                 <w:szCs w:val="22"/>
               </w:rPr>
             </w:pPr>
-            <w:proofErr w:type="spellStart"/>
             <w:r>
               <w:rPr>
                 <w:sz w:val="22"/>
                 <w:szCs w:val="22"/>
               </w:rPr>
-              <w:t>Neutral</w:t>
-            </w:r>
-            <w:proofErr w:type="spellEnd"/>
+              <w:t>Agree</w:t>
+            </w:r>
           </w:p>
         </w:tc>
         <w:tc>
@@ -5497,54 +5208,13 @@
                 <w:szCs w:val="22"/>
               </w:rPr>
             </w:pPr>
-            <w:proofErr w:type="spellStart"/>
             <w:r>
               <w:rPr>
                 <w:sz w:val="22"/>
                 <w:szCs w:val="22"/>
               </w:rPr>
-              <w:t>Agree</w:t>
-            </w:r>
-            <w:proofErr w:type="spellEnd"/>
-          </w:p>
-        </w:tc>
-        <w:tc>
-          <w:tcPr>
-            <w:tcW w:w="1926" w:type="dxa"/>
-          </w:tcPr>
-          <w:p>
-            <w:pPr>
-              <w:pStyle w:val="MioCorpo"/>
-              <w:rPr>
-                <w:sz w:val="22"/>
-                <w:szCs w:val="22"/>
-              </w:rPr>
-            </w:pPr>
-            <w:proofErr w:type="spellStart"/>
-            <w:r>
-              <w:rPr>
-                <w:sz w:val="22"/>
-                <w:szCs w:val="22"/>
-              </w:rPr>
-              <w:t>Strongly</w:t>
-            </w:r>
-            <w:proofErr w:type="spellEnd"/>
-            <w:r>
-              <w:rPr>
-                <w:sz w:val="22"/>
-                <w:szCs w:val="22"/>
-              </w:rPr>
-              <w:t xml:space="preserve"> </w:t>
-            </w:r>
-            <w:proofErr w:type="spellStart"/>
-            <w:r>
-              <w:rPr>
-                <w:sz w:val="22"/>
-                <w:szCs w:val="22"/>
-              </w:rPr>
-              <w:t>Agree</w:t>
-            </w:r>
-            <w:proofErr w:type="spellEnd"/>
+              <w:t>Strongly Agree</w:t>
+            </w:r>
           </w:p>
         </w:tc>
       </w:tr>
@@ -5616,23 +5286,27 @@
                 <w:szCs w:val="22"/>
               </w:rPr>
             </w:pPr>
-            <w:proofErr w:type="spellStart"/>
             <w:r>
               <w:rPr>
                 <w:sz w:val="22"/>
                 <w:szCs w:val="22"/>
               </w:rPr>
-              <w:t>Strongly</w:t>
-            </w:r>
-            <w:proofErr w:type="spellEnd"/>
-            <w:r>
+              <w:t>Strongly Disagree</w:t>
+            </w:r>
+          </w:p>
+        </w:tc>
+        <w:tc>
+          <w:tcPr>
+            <w:tcW w:w="1925" w:type="dxa"/>
+          </w:tcPr>
+          <w:p>
+            <w:pPr>
+              <w:pStyle w:val="MioCorpo"/>
               <w:rPr>
                 <w:sz w:val="22"/>
                 <w:szCs w:val="22"/>
               </w:rPr>
-              <w:t xml:space="preserve"> </w:t>
-            </w:r>
-            <w:proofErr w:type="spellStart"/>
+            </w:pPr>
             <w:r>
               <w:rPr>
                 <w:sz w:val="22"/>
@@ -5640,12 +5314,11 @@
               </w:rPr>
               <w:t>Disagree</w:t>
             </w:r>
-            <w:proofErr w:type="spellEnd"/>
-          </w:p>
-        </w:tc>
-        <w:tc>
-          <w:tcPr>
-            <w:tcW w:w="1925" w:type="dxa"/>
+          </w:p>
+        </w:tc>
+        <w:tc>
+          <w:tcPr>
+            <w:tcW w:w="1926" w:type="dxa"/>
           </w:tcPr>
           <w:p>
             <w:pPr>
@@ -5655,15 +5328,13 @@
                 <w:szCs w:val="22"/>
               </w:rPr>
             </w:pPr>
-            <w:proofErr w:type="spellStart"/>
             <w:r>
               <w:rPr>
                 <w:sz w:val="22"/>
                 <w:szCs w:val="22"/>
               </w:rPr>
-              <w:t>Disagree</w:t>
-            </w:r>
-            <w:proofErr w:type="spellEnd"/>
+              <w:t>Neutral</w:t>
+            </w:r>
           </w:p>
         </w:tc>
         <w:tc>
@@ -5678,15 +5349,13 @@
                 <w:szCs w:val="22"/>
               </w:rPr>
             </w:pPr>
-            <w:proofErr w:type="spellStart"/>
             <w:r>
               <w:rPr>
                 <w:sz w:val="22"/>
                 <w:szCs w:val="22"/>
               </w:rPr>
-              <w:t>Neutral</w:t>
-            </w:r>
-            <w:proofErr w:type="spellEnd"/>
+              <w:t>Agree</w:t>
+            </w:r>
           </w:p>
         </w:tc>
         <w:tc>
@@ -5701,54 +5370,13 @@
                 <w:szCs w:val="22"/>
               </w:rPr>
             </w:pPr>
-            <w:proofErr w:type="spellStart"/>
             <w:r>
               <w:rPr>
                 <w:sz w:val="22"/>
                 <w:szCs w:val="22"/>
               </w:rPr>
-              <w:t>Agree</w:t>
-            </w:r>
-            <w:proofErr w:type="spellEnd"/>
-          </w:p>
-        </w:tc>
-        <w:tc>
-          <w:tcPr>
-            <w:tcW w:w="1926" w:type="dxa"/>
-          </w:tcPr>
-          <w:p>
-            <w:pPr>
-              <w:pStyle w:val="MioCorpo"/>
-              <w:rPr>
-                <w:sz w:val="22"/>
-                <w:szCs w:val="22"/>
-              </w:rPr>
-            </w:pPr>
-            <w:proofErr w:type="spellStart"/>
-            <w:r>
-              <w:rPr>
-                <w:sz w:val="22"/>
-                <w:szCs w:val="22"/>
-              </w:rPr>
-              <w:t>Strongly</w:t>
-            </w:r>
-            <w:proofErr w:type="spellEnd"/>
-            <w:r>
-              <w:rPr>
-                <w:sz w:val="22"/>
-                <w:szCs w:val="22"/>
-              </w:rPr>
-              <w:t xml:space="preserve"> </w:t>
-            </w:r>
-            <w:proofErr w:type="spellStart"/>
-            <w:r>
-              <w:rPr>
-                <w:sz w:val="22"/>
-                <w:szCs w:val="22"/>
-              </w:rPr>
-              <w:t>Agree</w:t>
-            </w:r>
-            <w:proofErr w:type="spellEnd"/>
+              <w:t>Strongly Agree</w:t>
+            </w:r>
           </w:p>
         </w:tc>
       </w:tr>
@@ -5812,23 +5440,27 @@
                 <w:szCs w:val="22"/>
               </w:rPr>
             </w:pPr>
-            <w:proofErr w:type="spellStart"/>
             <w:r>
               <w:rPr>
                 <w:sz w:val="22"/>
                 <w:szCs w:val="22"/>
               </w:rPr>
-              <w:t>Strongly</w:t>
-            </w:r>
-            <w:proofErr w:type="spellEnd"/>
-            <w:r>
+              <w:t>Strongly Disagree</w:t>
+            </w:r>
+          </w:p>
+        </w:tc>
+        <w:tc>
+          <w:tcPr>
+            <w:tcW w:w="1925" w:type="dxa"/>
+          </w:tcPr>
+          <w:p>
+            <w:pPr>
+              <w:pStyle w:val="MioCorpo"/>
               <w:rPr>
                 <w:sz w:val="22"/>
                 <w:szCs w:val="22"/>
               </w:rPr>
-              <w:t xml:space="preserve"> </w:t>
-            </w:r>
-            <w:proofErr w:type="spellStart"/>
+            </w:pPr>
             <w:r>
               <w:rPr>
                 <w:sz w:val="22"/>
@@ -5836,12 +5468,11 @@
               </w:rPr>
               <w:t>Disagree</w:t>
             </w:r>
-            <w:proofErr w:type="spellEnd"/>
-          </w:p>
-        </w:tc>
-        <w:tc>
-          <w:tcPr>
-            <w:tcW w:w="1925" w:type="dxa"/>
+          </w:p>
+        </w:tc>
+        <w:tc>
+          <w:tcPr>
+            <w:tcW w:w="1926" w:type="dxa"/>
           </w:tcPr>
           <w:p>
             <w:pPr>
@@ -5851,15 +5482,13 @@
                 <w:szCs w:val="22"/>
               </w:rPr>
             </w:pPr>
-            <w:proofErr w:type="spellStart"/>
             <w:r>
               <w:rPr>
                 <w:sz w:val="22"/>
                 <w:szCs w:val="22"/>
               </w:rPr>
-              <w:t>Disagree</w:t>
-            </w:r>
-            <w:proofErr w:type="spellEnd"/>
+              <w:t>Neutral</w:t>
+            </w:r>
           </w:p>
         </w:tc>
         <w:tc>
@@ -5874,15 +5503,13 @@
                 <w:szCs w:val="22"/>
               </w:rPr>
             </w:pPr>
-            <w:proofErr w:type="spellStart"/>
             <w:r>
               <w:rPr>
                 <w:sz w:val="22"/>
                 <w:szCs w:val="22"/>
               </w:rPr>
-              <w:t>Neutral</w:t>
-            </w:r>
-            <w:proofErr w:type="spellEnd"/>
+              <w:t>Agree</w:t>
+            </w:r>
           </w:p>
         </w:tc>
         <w:tc>
@@ -5897,54 +5524,13 @@
                 <w:szCs w:val="22"/>
               </w:rPr>
             </w:pPr>
-            <w:proofErr w:type="spellStart"/>
             <w:r>
               <w:rPr>
                 <w:sz w:val="22"/>
                 <w:szCs w:val="22"/>
               </w:rPr>
-              <w:t>Agree</w:t>
-            </w:r>
-            <w:proofErr w:type="spellEnd"/>
-          </w:p>
-        </w:tc>
-        <w:tc>
-          <w:tcPr>
-            <w:tcW w:w="1926" w:type="dxa"/>
-          </w:tcPr>
-          <w:p>
-            <w:pPr>
-              <w:pStyle w:val="MioCorpo"/>
-              <w:rPr>
-                <w:sz w:val="22"/>
-                <w:szCs w:val="22"/>
-              </w:rPr>
-            </w:pPr>
-            <w:proofErr w:type="spellStart"/>
-            <w:r>
-              <w:rPr>
-                <w:sz w:val="22"/>
-                <w:szCs w:val="22"/>
-              </w:rPr>
-              <w:t>Strongly</w:t>
-            </w:r>
-            <w:proofErr w:type="spellEnd"/>
-            <w:r>
-              <w:rPr>
-                <w:sz w:val="22"/>
-                <w:szCs w:val="22"/>
-              </w:rPr>
-              <w:t xml:space="preserve"> </w:t>
-            </w:r>
-            <w:proofErr w:type="spellStart"/>
-            <w:r>
-              <w:rPr>
-                <w:sz w:val="22"/>
-                <w:szCs w:val="22"/>
-              </w:rPr>
-              <w:t>Agree</w:t>
-            </w:r>
-            <w:proofErr w:type="spellEnd"/>
+              <w:t>Strongly Agree</w:t>
+            </w:r>
           </w:p>
         </w:tc>
       </w:tr>
@@ -6052,7 +5638,7 @@
       <w:pPr>
         <w:pStyle w:val="Titolo1"/>
       </w:pPr>
-      <w:bookmarkStart w:id="12" w:name="_Toc11506994"/>
+      <w:bookmarkStart w:id="12" w:name="_Toc11743104"/>
       <w:r>
         <w:lastRenderedPageBreak/>
         <w:t>Ipotesi da Testare</w:t>
@@ -6091,154 +5677,210 @@
       <w:r>
         <w:t xml:space="preserve">Verrà adottato un testing </w:t>
       </w:r>
-      <w:proofErr w:type="spellStart"/>
       <w:r>
         <w:rPr>
           <w:b/>
           <w:bCs/>
         </w:rPr>
-        <w:t>within</w:t>
-      </w:r>
-      <w:proofErr w:type="spellEnd"/>
+        <w:t>within group</w:t>
+      </w:r>
       <w:r>
         <w:rPr>
           <w:b/>
           <w:bCs/>
         </w:rPr>
-        <w:t xml:space="preserve"> group</w:t>
+        <w:t xml:space="preserve">s: </w:t>
+      </w:r>
+      <w:r>
+        <w:t xml:space="preserve">ciò significa che ciascun soggetto svolgerà i task sotto tutte le condizioni. </w:t>
+      </w:r>
+      <w:r>
+        <w:br/>
+        <w:t xml:space="preserve">Per limitare il più possibile i </w:t>
       </w:r>
       <w:r>
         <w:rPr>
           <w:b/>
           <w:bCs/>
         </w:rPr>
-        <w:t xml:space="preserve">s: </w:t>
-      </w:r>
-      <w:r>
-        <w:t xml:space="preserve">ciò significa che ciascun soggetto svolgerà i task sotto tutte le condizioni. </w:t>
-      </w:r>
+        <w:t>learning bias</w:t>
+      </w:r>
+      <w:r>
+        <w:t xml:space="preserve">, si assegnerà a ciascun utente un ordine diverso di esecuzione dei task.  </w:t>
+      </w:r>
+    </w:p>
+    <w:p/>
+    <w:p>
+      <w:bookmarkStart w:id="13" w:name="_Toc11743105"/>
+      <w:r>
+        <w:rPr>
+          <w:rStyle w:val="Titolo2Carattere"/>
+        </w:rPr>
+        <w:t>Esperimento numero 1 – verificare come le conoscenze tecnologiche possano influenzare le performance dell’utente nello svolgimento dei task.</w:t>
+      </w:r>
+      <w:bookmarkEnd w:id="13"/>
       <w:r>
         <w:br/>
-        <w:t xml:space="preserve">Per limitare il più possibile i </w:t>
-      </w:r>
-      <w:r>
-        <w:rPr>
-          <w:b/>
-          <w:bCs/>
-        </w:rPr>
-        <w:t xml:space="preserve">learning </w:t>
-      </w:r>
-      <w:proofErr w:type="spellStart"/>
-      <w:r>
-        <w:rPr>
-          <w:b/>
-          <w:bCs/>
-        </w:rPr>
-        <w:t>bias</w:t>
-      </w:r>
-      <w:proofErr w:type="spellEnd"/>
-      <w:r>
-        <w:t xml:space="preserve">, si assegnerà a ciascun utente un ordine diverso di esecuzione dei task.  </w:t>
-      </w:r>
-    </w:p>
-    <w:p/>
-    <w:p>
-      <w:pPr>
-        <w:rPr>
-          <w:rFonts w:asciiTheme="majorHAnsi" w:eastAsiaTheme="majorEastAsia" w:hAnsiTheme="majorHAnsi" w:cstheme="majorBidi"/>
-          <w:color w:val="2F5496" w:themeColor="accent1" w:themeShade="BF"/>
-          <w:sz w:val="26"/>
-          <w:szCs w:val="26"/>
-        </w:rPr>
-      </w:pPr>
-      <w:bookmarkStart w:id="13" w:name="_Toc11506995"/>
-      <w:r>
-        <w:rPr>
-          <w:rStyle w:val="Titolo2Carattere"/>
-        </w:rPr>
-        <w:t>Esperimento numero 1 – verificare come le conoscenze tecnologiche possano influenzare le performance dell’utente nello svolgimento dei task.</w:t>
-      </w:r>
-      <w:bookmarkEnd w:id="13"/>
-      <w:r>
-        <w:br/>
       </w:r>
       <w:r>
         <w:tab/>
       </w:r>
-      <w:r>
-        <w:br/>
-      </w:r>
-      <w:r>
-        <w:rPr>
-          <w:b/>
-        </w:rPr>
-        <w:t>Ipotesi nulla H</w:t>
-      </w:r>
-      <w:r>
-        <w:rPr>
-          <w:b/>
-          <w:vertAlign w:val="subscript"/>
-        </w:rPr>
-        <w:t>01</w:t>
-      </w:r>
-      <w:r>
-        <w:rPr>
-          <w:b/>
-        </w:rPr>
-        <w:t>:</w:t>
-      </w:r>
-      <w:r>
-        <w:t xml:space="preserve"> non c’è differenza in termini di efficacia tra gli utenti che hanno skill tecnologiche avanzate e skill tecnologiche di base.</w:t>
-      </w:r>
-    </w:p>
-    <w:p>
-      <w:r>
-        <w:rPr>
-          <w:b/>
-          <w:bCs/>
-        </w:rPr>
-        <w:t>Variabile Indipendente</w:t>
-      </w:r>
-      <w:r>
-        <w:t xml:space="preserve"> 1: Skill degli utenti</w:t>
-      </w:r>
-    </w:p>
-    <w:p>
-      <w:r>
-        <w:rPr>
-          <w:b/>
-          <w:bCs/>
-        </w:rPr>
-        <w:t>Variabile Dipendente</w:t>
-      </w:r>
-      <w:r>
-        <w:t xml:space="preserve"> 1: Efficacia</w:t>
-      </w:r>
-    </w:p>
-    <w:p>
-      <w:r>
-        <w:rPr>
-          <w:b/>
-          <w:bCs/>
-        </w:rPr>
-        <w:t>Variabile Dipendente</w:t>
-      </w:r>
-      <w:r>
-        <w:t xml:space="preserve"> 2: Efficienza</w:t>
-      </w:r>
-    </w:p>
-    <w:p>
-      <w:r>
-        <w:rPr>
-          <w:b/>
-          <w:bCs/>
-        </w:rPr>
-        <w:t>Variabile Dipendente</w:t>
-      </w:r>
-      <w:r>
-        <w:t xml:space="preserve"> 3: Soddisfazione</w:t>
-      </w:r>
-    </w:p>
+    </w:p>
+    <w:tbl>
+      <w:tblPr>
+        <w:tblStyle w:val="Grigliatabella"/>
+        <w:tblW w:w="0" w:type="auto"/>
+        <w:tblLook w:val="04A0" w:firstRow="1" w:lastRow="0" w:firstColumn="1" w:lastColumn="0" w:noHBand="0" w:noVBand="1"/>
+      </w:tblPr>
+      <w:tblGrid>
+        <w:gridCol w:w="4814"/>
+        <w:gridCol w:w="4814"/>
+      </w:tblGrid>
+      <w:tr>
+        <w:tc>
+          <w:tcPr>
+            <w:tcW w:w="9628" w:type="dxa"/>
+            <w:gridSpan w:val="2"/>
+          </w:tcPr>
+          <w:p>
+            <w:pPr>
+              <w:jc w:val="center"/>
+              <w:rPr>
+                <w:rFonts w:asciiTheme="majorHAnsi" w:eastAsiaTheme="majorEastAsia" w:hAnsiTheme="majorHAnsi" w:cstheme="majorBidi"/>
+                <w:color w:val="2F5496" w:themeColor="accent1" w:themeShade="BF"/>
+                <w:sz w:val="26"/>
+                <w:szCs w:val="26"/>
+              </w:rPr>
+            </w:pPr>
+            <w:r>
+              <w:rPr>
+                <w:b/>
+              </w:rPr>
+              <w:t>Ipotesi nulla H</w:t>
+            </w:r>
+            <w:r>
+              <w:rPr>
+                <w:b/>
+                <w:vertAlign w:val="subscript"/>
+              </w:rPr>
+              <w:t>01</w:t>
+            </w:r>
+            <w:r>
+              <w:rPr>
+                <w:b/>
+              </w:rPr>
+              <w:t>:</w:t>
+            </w:r>
+            <w:r>
+              <w:t xml:space="preserve"> non c’è differenza in termini di efficacia tra gli utenti che hanno skill tecnologiche avanzate e skill tecnologiche di base.</w:t>
+            </w:r>
+          </w:p>
+          <w:p/>
+        </w:tc>
+      </w:tr>
+      <w:tr>
+        <w:tc>
+          <w:tcPr>
+            <w:tcW w:w="4814" w:type="dxa"/>
+          </w:tcPr>
+          <w:p>
+            <w:pPr>
+              <w:jc w:val="center"/>
+              <w:rPr>
+                <w:b/>
+                <w:bCs/>
+              </w:rPr>
+            </w:pPr>
+            <w:r>
+              <w:rPr>
+                <w:b/>
+                <w:bCs/>
+              </w:rPr>
+              <w:t>Variabile Indipendente</w:t>
+            </w:r>
+          </w:p>
+        </w:tc>
+        <w:tc>
+          <w:tcPr>
+            <w:tcW w:w="4814" w:type="dxa"/>
+          </w:tcPr>
+          <w:p>
+            <w:pPr>
+              <w:jc w:val="center"/>
+              <w:rPr>
+                <w:b/>
+                <w:bCs/>
+              </w:rPr>
+            </w:pPr>
+            <w:r>
+              <w:rPr>
+                <w:b/>
+                <w:bCs/>
+              </w:rPr>
+              <w:t>Variabili Dipendenti</w:t>
+            </w:r>
+          </w:p>
+        </w:tc>
+      </w:tr>
+      <w:tr>
+        <w:tc>
+          <w:tcPr>
+            <w:tcW w:w="4814" w:type="dxa"/>
+          </w:tcPr>
+          <w:p>
+            <w:r>
+              <w:t>Background Tecnologico degli Utenti</w:t>
+            </w:r>
+          </w:p>
+        </w:tc>
+        <w:tc>
+          <w:tcPr>
+            <w:tcW w:w="4814" w:type="dxa"/>
+          </w:tcPr>
+          <w:p>
+            <w:r>
+              <w:t>Efficacia</w:t>
+            </w:r>
+          </w:p>
+        </w:tc>
+      </w:tr>
+      <w:tr>
+        <w:tc>
+          <w:tcPr>
+            <w:tcW w:w="4814" w:type="dxa"/>
+          </w:tcPr>
+          <w:p/>
+        </w:tc>
+        <w:tc>
+          <w:tcPr>
+            <w:tcW w:w="4814" w:type="dxa"/>
+          </w:tcPr>
+          <w:p>
+            <w:r>
+              <w:t>Efficienza</w:t>
+            </w:r>
+          </w:p>
+        </w:tc>
+      </w:tr>
+      <w:tr>
+        <w:tc>
+          <w:tcPr>
+            <w:tcW w:w="4814" w:type="dxa"/>
+          </w:tcPr>
+          <w:p/>
+        </w:tc>
+        <w:tc>
+          <w:tcPr>
+            <w:tcW w:w="4814" w:type="dxa"/>
+          </w:tcPr>
+          <w:p>
+            <w:r>
+              <w:t>Soddisfazione</w:t>
+            </w:r>
+          </w:p>
+        </w:tc>
+      </w:tr>
+    </w:tbl>
     <w:p/>
     <w:p>
       <w:pPr>
@@ -6272,17 +5914,19 @@
       <w:r>
         <w:br w:type="page"/>
       </w:r>
+      <w:bookmarkStart w:id="14" w:name="_GoBack"/>
+      <w:bookmarkEnd w:id="14"/>
     </w:p>
     <w:p>
       <w:pPr>
         <w:pStyle w:val="Titolo1"/>
       </w:pPr>
-      <w:bookmarkStart w:id="14" w:name="_Toc11506996"/>
+      <w:bookmarkStart w:id="15" w:name="_Toc11743106"/>
       <w:r>
         <w:lastRenderedPageBreak/>
         <w:t>Istruzioni sul testing e sui task</w:t>
       </w:r>
-      <w:bookmarkEnd w:id="14"/>
+      <w:bookmarkEnd w:id="15"/>
     </w:p>
     <w:p>
       <w:pPr>
@@ -6291,89 +5935,85 @@
       <w:r>
         <w:t xml:space="preserve">Come precedentemente detto, verrà adottato un testing </w:t>
       </w:r>
-      <w:proofErr w:type="spellStart"/>
       <w:r>
         <w:rPr>
           <w:b/>
           <w:bCs/>
         </w:rPr>
-        <w:t>within</w:t>
-      </w:r>
-      <w:proofErr w:type="spellEnd"/>
+        <w:t>within group</w:t>
+      </w:r>
       <w:r>
         <w:rPr>
           <w:b/>
           <w:bCs/>
         </w:rPr>
-        <w:t xml:space="preserve"> group</w:t>
-      </w:r>
+        <w:t xml:space="preserve">s: </w:t>
+      </w:r>
+      <w:r>
+        <w:t xml:space="preserve">ciò significa che ciascun soggetto svolgerà i task sotto tutte le condizioni. </w:t>
+      </w:r>
+      <w:r>
+        <w:t>Viene quindi stabilito un ordine di esecuzione dei task, il cui scopo sarà quello di valutare se la variabile indipendente ha causato cambiamenti della variabile dipendente.</w:t>
+      </w:r>
+    </w:p>
+    <w:p>
+      <w:pPr>
+        <w:pStyle w:val="Titolo2"/>
+      </w:pPr>
+      <w:bookmarkStart w:id="16" w:name="_Toc11743107"/>
+      <w:r>
+        <w:t>Istruzioni generali sullo studio di usabilità</w:t>
+      </w:r>
+      <w:bookmarkEnd w:id="16"/>
+    </w:p>
+    <w:p/>
+    <w:p>
+      <w:r>
+        <w:t xml:space="preserve">Nei prossimi 10 minuti, verranno svolti una serie di test relativi all’applicazione MedMinder. </w:t>
+      </w:r>
+    </w:p>
+    <w:p>
+      <w:r>
+        <w:t>Saranno fornite istruzioni più specifiche per ciascun task, ma tali istruzioni non saranno dettagliate, in quanto uno degli scopi del test è verificare quanto facilmente tale applicazione può essere utilizzata da persone che non hanno conoscenze pregresse del sistema.</w:t>
+      </w:r>
+    </w:p>
+    <w:p>
+      <w:r>
+        <w:t xml:space="preserve">Se in un qualunque momento doveste incontrare problemi, seguite semplicemente il vostro istinto, utilizzando le informazioni che avete. Solo se necessario, un facilitatore interverrà per aiutarvi a compiere progressi. </w:t>
+      </w:r>
+      <w:r>
+        <w:br/>
+        <w:t xml:space="preserve">Per favore, ricordatevi di ‘pensare ad alta voce’, dicendo sempre anche quando si sta iniziando lo svolgimento di un certo task e quando lo si è completato. </w:t>
+      </w:r>
+    </w:p>
+    <w:p>
+      <w:r>
+        <w:t xml:space="preserve">Ciò è molto importante per comprendere i vostri obiettivi, le vostre aspettative e le vostre reazioni durante l’esecuzione dei task. Se avete domande prima di iniziare, questo è il momento giusto per porle. </w:t>
+      </w:r>
+    </w:p>
+    <w:p/>
+    <w:p>
+      <w:pPr>
+        <w:pStyle w:val="Titolo2"/>
+      </w:pPr>
+      <w:bookmarkStart w:id="17" w:name="_Toc11743108"/>
+      <w:r>
+        <w:t>Istruzioni specifiche per i task</w:t>
+      </w:r>
+      <w:bookmarkEnd w:id="17"/>
+    </w:p>
+    <w:p/>
+    <w:p>
       <w:r>
         <w:rPr>
           <w:b/>
           <w:bCs/>
         </w:rPr>
-        <w:t xml:space="preserve">s: </w:t>
-      </w:r>
-      <w:r>
-        <w:t xml:space="preserve">ciò significa che ciascun soggetto svolgerà i task sotto tutte le condizioni. </w:t>
-      </w:r>
-      <w:r>
-        <w:t>Viene quindi stabilito un ordine di esecuzione dei task, il cui scopo sarà quello di valutare se la variabile indipendente ha causato cambiamenti della variabile dipendente.</w:t>
-      </w:r>
-    </w:p>
-    <w:p>
-      <w:pPr>
-        <w:pStyle w:val="Titolo2"/>
-      </w:pPr>
-      <w:bookmarkStart w:id="15" w:name="_Toc11506997"/>
-      <w:r>
-        <w:t>Istruzioni generali sullo studio di usabilità</w:t>
-      </w:r>
-      <w:bookmarkEnd w:id="15"/>
-    </w:p>
-    <w:p/>
-    <w:p>
-      <w:r>
-        <w:t xml:space="preserve">Nei prossimi 10 minuti, verranno svolti una serie di test relativi all’applicazione </w:t>
-      </w:r>
-      <w:proofErr w:type="spellStart"/>
-      <w:r>
-        <w:t>MedMinder</w:t>
-      </w:r>
-      <w:proofErr w:type="spellEnd"/>
-      <w:r>
-        <w:t xml:space="preserve">. </w:t>
-      </w:r>
-    </w:p>
-    <w:p>
-      <w:r>
-        <w:t>Saranno fornite istruzioni più specifiche per ciascun task, ma tali istruzioni non saranno dettagliate, in quanto uno degli scopi del test è verificare quanto facilmente tale applicazione può essere utilizzata da persone che non hanno conoscenze pregresse del sistema.</w:t>
-      </w:r>
-    </w:p>
-    <w:p>
-      <w:r>
-        <w:t xml:space="preserve">Se in un qualunque momento doveste incontrare problemi, seguite semplicemente il vostro istinto, utilizzando le informazioni che avete. Solo se necessario, un facilitatore interverrà per aiutarvi a compiere progressi. </w:t>
-      </w:r>
-      <w:r>
-        <w:br/>
-        <w:t xml:space="preserve">Per favore, ricordatevi di ‘pensare ad alta voce’, dicendo sempre anche quando si sta iniziando lo svolgimento di un certo task e quando lo si è completato. </w:t>
-      </w:r>
-    </w:p>
-    <w:p>
-      <w:r>
-        <w:t xml:space="preserve">Ciò è molto importante per comprendere i vostri obiettivi, le vostre aspettative e le vostre reazioni durante l’esecuzione dei task. Se avete domande prima di iniziare, questo è il momento giusto per porle. </w:t>
-      </w:r>
-    </w:p>
-    <w:p/>
-    <w:p>
-      <w:pPr>
-        <w:pStyle w:val="Titolo2"/>
-      </w:pPr>
-      <w:bookmarkStart w:id="16" w:name="_Toc11506998"/>
-      <w:r>
-        <w:t>Istruzioni specifiche per i task</w:t>
-      </w:r>
-      <w:bookmarkEnd w:id="16"/>
+        <w:t>Background (per tutti i task):</w:t>
+      </w:r>
+      <w:r>
+        <w:t xml:space="preserve"> siete una persona affetta da svariate patologie, per le quali dovete assumere diversi medicinali nel corso di una giornata tipo e affrontare molte visite mediche nell’arco dell’anno. Quest’applicazione vuole aiutarvi a tenere sotto controllo le scorte delle vostre medicine e a ricordarvi quando prenderle, così come vuole aiutarvi a ricordare visite mediche e a trovare la farmacia aperta più vicina</w:t>
+      </w:r>
     </w:p>
     <w:p/>
     <w:p>
@@ -6382,10 +6022,15 @@
           <w:b/>
           <w:bCs/>
         </w:rPr>
-        <w:t>Background (per tutti i task):</w:t>
-      </w:r>
-      <w:r>
-        <w:t xml:space="preserve"> siete una persona affetta da svariate patologie, per le quali dovete assumere diversi medicinali nel corso di una giornata tipo e affrontare molte visite mediche nell’arco dell’anno. Quest’applicazione vuole aiutarvi a tenere sotto controllo le scorte delle vostre medicine e a ricordarvi quando prenderle, così come vuole aiutarvi a ricordare visite mediche e a trovare la farmacia aperta più vicina</w:t>
+        <w:t>Task 1</w:t>
+      </w:r>
+      <w:r>
+        <w:t>: Aggiunta di un farmaco all’applicazione.</w:t>
+      </w:r>
+    </w:p>
+    <w:p>
+      <w:r>
+        <w:t>Avete appena acquistato un farmaco, e ora dovete aggiungerlo all’applicazione. Sarà necessario indicare la quantità di farmaco a vostra disposizione e gli orari in cui dovrete assumerlo.</w:t>
       </w:r>
     </w:p>
     <w:p/>
@@ -6395,15 +6040,15 @@
           <w:b/>
           <w:bCs/>
         </w:rPr>
-        <w:t>Task 1</w:t>
-      </w:r>
-      <w:r>
-        <w:t>: Aggiunta di un farmaco all’applicazione.</w:t>
-      </w:r>
-    </w:p>
-    <w:p>
-      <w:r>
-        <w:t>Avete appena acquistato un farmaco, e ora dovete aggiungerlo all’applicazione. Sarà necessario indicare la quantità di farmaco a vostra disposizione e gli orari in cui dovrete assumerlo.</w:t>
+        <w:t>Task 2</w:t>
+      </w:r>
+      <w:r>
+        <w:t>: Aggiunta di una visita all’applicazione.</w:t>
+      </w:r>
+    </w:p>
+    <w:p>
+      <w:r>
+        <w:t>Avete appena preso un appuntamento per una visita specialistica. Dovrete aggiungere i dettagli di tale appuntamento all’applicazione, in modo che essa possa ricordarvene.</w:t>
       </w:r>
     </w:p>
     <w:p/>
@@ -6413,15 +6058,16 @@
           <w:b/>
           <w:bCs/>
         </w:rPr>
-        <w:t>Task 2</w:t>
-      </w:r>
-      <w:r>
-        <w:t>: Aggiunta di una visita all’applicazione.</w:t>
-      </w:r>
-    </w:p>
-    <w:p>
-      <w:r>
-        <w:t>Avete appena preso un appuntamento per una visita specialistica. Dovrete aggiungere i dettagli di tale appuntamento all’applicazione, in modo che essa possa ricordarvene.</w:t>
+        <w:lastRenderedPageBreak/>
+        <w:t>Task 3</w:t>
+      </w:r>
+      <w:r>
+        <w:t>: Visualizzazione del riepilogo delle medicine rimanenti.</w:t>
+      </w:r>
+    </w:p>
+    <w:p>
+      <w:r>
+        <w:t>Non ricordate esattamente se avete abbastanza antibiotici per completare l’intero ciclo di trattamento. Volete controllare sull’applicazione quanti ve ne rimangono.</w:t>
       </w:r>
     </w:p>
     <w:p/>
@@ -6431,16 +6077,15 @@
           <w:b/>
           <w:bCs/>
         </w:rPr>
-        <w:lastRenderedPageBreak/>
-        <w:t>Task 3</w:t>
-      </w:r>
-      <w:r>
-        <w:t>: Visualizzazione del riepilogo delle medicine rimanenti.</w:t>
-      </w:r>
-    </w:p>
-    <w:p>
-      <w:r>
-        <w:t>Non ricordate esattamente se avete abbastanza antibiotici per completare l’intero ciclo di trattamento. Volete controllare sull’applicazione quanti ve ne rimangono.</w:t>
+        <w:t>Task 4</w:t>
+      </w:r>
+      <w:r>
+        <w:t>: Visualizzazione del riepilogo delle visite mediche.</w:t>
+      </w:r>
+    </w:p>
+    <w:p>
+      <w:r>
+        <w:t>Non ricordate esattamente quali visite avete questo mese e volete dunque visualizzare tutti i vostri appuntamenti all’interno dell’applicazione.</w:t>
       </w:r>
     </w:p>
     <w:p/>
@@ -6450,49 +6095,31 @@
           <w:b/>
           <w:bCs/>
         </w:rPr>
-        <w:t>Task 4</w:t>
-      </w:r>
-      <w:r>
-        <w:t>: Visualizzazione del riepilogo delle visite mediche.</w:t>
-      </w:r>
-    </w:p>
-    <w:p>
-      <w:r>
-        <w:t>Non ricordate esattamente quali visite avete questo mese e volete dunque visualizzare tutti i vostri appuntamenti all’interno dell’applicazione.</w:t>
-      </w:r>
-    </w:p>
-    <w:p/>
-    <w:p>
-      <w:r>
+        <w:t>Task 5</w:t>
+      </w:r>
+      <w:r>
+        <w:t>: Visualizzazione farmacie aperte in zona.</w:t>
+      </w:r>
+    </w:p>
+    <w:p>
+      <w:r>
+        <w:t>Vi siete resi conto che vi servirà dell’altro antibiotico in seguito ad un’estrazione dentale. Dovendolo acquistare, cercate la farmacia aperta più vicina utilizzando l’applicazione.</w:t>
+      </w:r>
+    </w:p>
+    <w:p>
+      <w:pPr>
         <w:rPr>
           <w:b/>
           <w:bCs/>
         </w:rPr>
-        <w:t>Task 5</w:t>
-      </w:r>
-      <w:r>
-        <w:t>: Visualizzazione farmacie aperte in zona.</w:t>
-      </w:r>
-    </w:p>
-    <w:p>
-      <w:r>
-        <w:t>Vi siete resi conto che vi servirà dell’altro antibiotico in seguito ad un’estrazione dentale. Dovendolo acquistare, cercate la farmacia aperta più vicina utilizzando l’applicazione.</w:t>
-      </w:r>
-    </w:p>
-    <w:p>
-      <w:pPr>
+      </w:pPr>
+    </w:p>
+    <w:p>
+      <w:r>
         <w:rPr>
           <w:b/>
           <w:bCs/>
         </w:rPr>
-      </w:pPr>
-    </w:p>
-    <w:p>
-      <w:r>
-        <w:rPr>
-          <w:b/>
-          <w:bCs/>
-        </w:rPr>
         <w:t>Task 6</w:t>
       </w:r>
       <w:r>
@@ -6501,15 +6128,7 @@
     </w:p>
     <w:p>
       <w:r>
-        <w:t xml:space="preserve">Desiderate dare uno sguardo rapido al prossimo appuntamento medico al quale recarvi e a quale farmaco dovrete assumere più </w:t>
-      </w:r>
-      <w:proofErr w:type="spellStart"/>
-      <w:r>
-        <w:t>imminentemente</w:t>
-      </w:r>
-      <w:proofErr w:type="spellEnd"/>
-      <w:r>
-        <w:t xml:space="preserve">. </w:t>
+        <w:t xml:space="preserve">Desiderate dare uno sguardo rapido al prossimo appuntamento medico al quale recarvi e a quale farmaco dovrete assumere più imminentemente. </w:t>
       </w:r>
     </w:p>
     <w:p>
@@ -6527,11 +6146,11 @@
       <w:pPr>
         <w:pStyle w:val="Titolo1"/>
       </w:pPr>
-      <w:bookmarkStart w:id="17" w:name="_Toc11506999"/>
+      <w:bookmarkStart w:id="18" w:name="_Toc11743109"/>
       <w:r>
         <w:t>Metodo di Raccolta</w:t>
       </w:r>
-      <w:bookmarkEnd w:id="17"/>
+      <w:bookmarkEnd w:id="18"/>
     </w:p>
     <w:p/>
     <w:p>
@@ -6802,7 +6421,6 @@
       <w:r>
         <w:t xml:space="preserve">L’interazione con il facilitatore dovrà a sua volta essere limitata al minimo necessario: egli fornirà rassicurazioni e incoraggerà l’utente al </w:t>
       </w:r>
-      <w:proofErr w:type="spellStart"/>
       <w:r>
         <w:rPr>
           <w:b/>
@@ -6810,7 +6428,6 @@
         </w:rPr>
         <w:t>think-aloud</w:t>
       </w:r>
-      <w:proofErr w:type="spellEnd"/>
       <w:r>
         <w:t>, senza però interferire con lo svolgimento del task.</w:t>
       </w:r>
@@ -6838,12 +6455,12 @@
       <w:pPr>
         <w:pStyle w:val="Titolo1"/>
       </w:pPr>
-      <w:bookmarkStart w:id="18" w:name="_Toc11507000"/>
+      <w:bookmarkStart w:id="19" w:name="_Toc11743110"/>
       <w:r>
         <w:lastRenderedPageBreak/>
         <w:t>Validità Ecologica dello Studio</w:t>
       </w:r>
-      <w:bookmarkEnd w:id="18"/>
+      <w:bookmarkEnd w:id="19"/>
     </w:p>
     <w:p/>
     <w:p>
@@ -7006,14 +6623,27 @@
                             <w:r>
                               <w:t xml:space="preserve">Figura </w:t>
                             </w:r>
-                            <w:fldSimple w:instr=" SEQ Figura \* ARABIC ">
-                              <w:r>
-                                <w:rPr>
-                                  <w:noProof/>
-                                </w:rPr>
-                                <w:t>1</w:t>
-                              </w:r>
-                            </w:fldSimple>
+                            <w:r>
+                              <w:fldChar w:fldCharType="begin"/>
+                            </w:r>
+                            <w:r>
+                              <w:instrText xml:space="preserve"> SEQ Figura \* ARABIC </w:instrText>
+                            </w:r>
+                            <w:r>
+                              <w:fldChar w:fldCharType="separate"/>
+                            </w:r>
+                            <w:r>
+                              <w:rPr>
+                                <w:noProof/>
+                              </w:rPr>
+                              <w:t>1</w:t>
+                            </w:r>
+                            <w:r>
+                              <w:rPr>
+                                <w:noProof/>
+                              </w:rPr>
+                              <w:fldChar w:fldCharType="end"/>
+                            </w:r>
                             <w:r>
                               <w:t xml:space="preserve"> - Esempio di registrazione schermo (doppio click per avviare)</w:t>
                             </w:r>
@@ -7038,7 +6668,7 @@
                 <v:stroke joinstyle="miter"/>
                 <v:path gradientshapeok="t" o:connecttype="rect"/>
               </v:shapetype>
-              <v:shape id="Casella di testo 4" o:spid="_x0000_s1026" type="#_x0000_t202" style="position:absolute;margin-left:142.45pt;margin-top:361.1pt;width:196.7pt;height:.05pt;z-index:251662336;visibility:visible;mso-wrap-style:square;mso-wrap-distance-left:9pt;mso-wrap-distance-top:0;mso-wrap-distance-right:9pt;mso-wrap-distance-bottom:0;mso-position-horizontal:absolute;mso-position-horizontal-relative:text;mso-position-vertical:absolute;mso-position-vertical-relative:text;v-text-anchor:top" o:gfxdata="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" stroked="f">
+              <v:shape id="Casella di testo 4" o:spid="_x0000_s1026" type="#_x0000_t202" style="position:absolute;margin-left:142.45pt;margin-top:361.1pt;width:196.7pt;height:.05pt;z-index:251662336;visibility:visible;mso-wrap-style:square;mso-wrap-distance-left:9pt;mso-wrap-distance-top:0;mso-wrap-distance-right:9pt;mso-wrap-distance-bottom:0;mso-position-horizontal:absolute;mso-position-horizontal-relative:text;mso-position-vertical:absolute;mso-position-vertical-relative:text;v-text-anchor:top" o:gfxdata="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" stroked="f">
                 <v:textbox style="mso-fit-shape-to-text:t" inset="0,0,0,0">
                   <w:txbxContent>
                     <w:p>
@@ -7052,14 +6682,27 @@
                       <w:r>
                         <w:t xml:space="preserve">Figura </w:t>
                       </w:r>
-                      <w:fldSimple w:instr=" SEQ Figura \* ARABIC ">
-                        <w:r>
-                          <w:rPr>
-                            <w:noProof/>
-                          </w:rPr>
-                          <w:t>1</w:t>
-                        </w:r>
-                      </w:fldSimple>
+                      <w:r>
+                        <w:fldChar w:fldCharType="begin"/>
+                      </w:r>
+                      <w:r>
+                        <w:instrText xml:space="preserve"> SEQ Figura \* ARABIC </w:instrText>
+                      </w:r>
+                      <w:r>
+                        <w:fldChar w:fldCharType="separate"/>
+                      </w:r>
+                      <w:r>
+                        <w:rPr>
+                          <w:noProof/>
+                        </w:rPr>
+                        <w:t>1</w:t>
+                      </w:r>
+                      <w:r>
+                        <w:rPr>
+                          <w:noProof/>
+                        </w:rPr>
+                        <w:fldChar w:fldCharType="end"/>
+                      </w:r>
                       <w:r>
                         <w:t xml:space="preserve"> - Esempio di registrazione schermo (doppio click per avviare)</w:t>
                       </w:r>
@@ -7150,12 +6793,12 @@
       <w:pPr>
         <w:pStyle w:val="Titolo1"/>
       </w:pPr>
-      <w:bookmarkStart w:id="19" w:name="_Toc11507001"/>
+      <w:bookmarkStart w:id="20" w:name="_Toc11743111"/>
       <w:r>
         <w:lastRenderedPageBreak/>
         <w:t>Metriche</w:t>
       </w:r>
-      <w:bookmarkEnd w:id="19"/>
+      <w:bookmarkEnd w:id="20"/>
     </w:p>
     <w:p/>
     <w:p>
@@ -7268,12 +6911,12 @@
       <w:pPr>
         <w:pStyle w:val="Titolo1"/>
       </w:pPr>
-      <w:bookmarkStart w:id="20" w:name="_Toc11507002"/>
+      <w:bookmarkStart w:id="21" w:name="_Toc11743112"/>
       <w:r>
         <w:lastRenderedPageBreak/>
         <w:t>Analisi dei Risultati</w:t>
       </w:r>
-      <w:bookmarkEnd w:id="20"/>
+      <w:bookmarkEnd w:id="21"/>
     </w:p>
     <w:p/>
     <w:p>
@@ -7376,7 +7019,7 @@
       <w:pPr>
         <w:pStyle w:val="Titolo2"/>
       </w:pPr>
-      <w:bookmarkStart w:id="21" w:name="_Toc11507003"/>
+      <w:bookmarkStart w:id="22" w:name="_Toc11743113"/>
       <w:r>
         <w:lastRenderedPageBreak/>
         <w:t>Valutazione</w:t>
@@ -7384,7 +7027,7 @@
       <w:r>
         <w:t xml:space="preserve"> Euristica</w:t>
       </w:r>
-      <w:bookmarkEnd w:id="21"/>
+      <w:bookmarkEnd w:id="22"/>
     </w:p>
     <w:p/>
     <w:p>
@@ -7473,15 +7116,7 @@
         <w:t>c</w:t>
       </w:r>
       <w:r>
-        <w:t xml:space="preserve">asa per la schermata home, pillola per la schermata relativa ai </w:t>
-      </w:r>
-      <w:proofErr w:type="gramStart"/>
-      <w:r>
-        <w:t>farmaci..</w:t>
-      </w:r>
-      <w:proofErr w:type="gramEnd"/>
-      <w:r>
-        <w:t xml:space="preserve">) aiuterà l’utente a comprendere immediatamente cosa troverà in ciascuna schermata. </w:t>
+        <w:t xml:space="preserve">asa per la schermata home, pillola per la schermata relativa ai farmaci..) aiuterà l’utente a comprendere immediatamente cosa troverà in ciascuna schermata. </w:t>
       </w:r>
     </w:p>
     <w:p>
@@ -7714,21 +7349,12 @@
       <w:r>
         <w:t xml:space="preserve">Il sistema è in linea con il </w:t>
       </w:r>
-      <w:proofErr w:type="spellStart"/>
       <w:r>
         <w:rPr>
           <w:i/>
           <w:iCs/>
         </w:rPr>
-        <w:t>material</w:t>
-      </w:r>
-      <w:proofErr w:type="spellEnd"/>
-      <w:r>
-        <w:rPr>
-          <w:i/>
-          <w:iCs/>
-        </w:rPr>
-        <w:t xml:space="preserve"> design </w:t>
+        <w:t xml:space="preserve">material design </w:t>
       </w:r>
       <w:r>
         <w:t>definito da Google: Le schermate sono graficamente semplici e presentano pochi ‘fronzoli’ e nessun elemento non strettamente necessario all’uso.</w:t>
@@ -7829,12 +7455,12 @@
       <w:pPr>
         <w:pStyle w:val="Titolo2"/>
       </w:pPr>
-      <w:bookmarkStart w:id="22" w:name="_Toc11507004"/>
+      <w:bookmarkStart w:id="23" w:name="_Toc11743114"/>
       <w:r>
         <w:lastRenderedPageBreak/>
         <w:t>Risultati dei test con gli utenti</w:t>
       </w:r>
-      <w:bookmarkEnd w:id="22"/>
+      <w:bookmarkEnd w:id="23"/>
     </w:p>
     <w:p>
       <w:pPr>
@@ -8553,14 +8179,12 @@
                 <w:color w:val="FFFFFF" w:themeColor="background1"/>
               </w:rPr>
             </w:pPr>
-            <w:proofErr w:type="spellStart"/>
             <w:r>
               <w:rPr>
                 <w:color w:val="FFFFFF" w:themeColor="background1"/>
               </w:rPr>
               <w:t>TotSuccessiEsperti</w:t>
             </w:r>
-            <w:proofErr w:type="spellEnd"/>
           </w:p>
         </w:tc>
         <w:tc>
@@ -9211,7 +8835,6 @@
             <w:shd w:val="clear" w:color="auto" w:fill="4472C4" w:themeFill="accent1"/>
           </w:tcPr>
           <w:p>
-            <w:proofErr w:type="spellStart"/>
             <w:r>
               <w:rPr>
                 <w:color w:val="FFFFFF" w:themeColor="background1"/>
@@ -9224,7 +8847,6 @@
               </w:rPr>
               <w:t>Principianti</w:t>
             </w:r>
-            <w:proofErr w:type="spellEnd"/>
           </w:p>
         </w:tc>
         <w:tc>
@@ -9370,14 +8992,12 @@
                 <w:color w:val="FFFFFF" w:themeColor="background1"/>
               </w:rPr>
             </w:pPr>
-            <w:proofErr w:type="spellStart"/>
             <w:r>
               <w:rPr>
                 <w:color w:val="FFFFFF" w:themeColor="background1"/>
               </w:rPr>
               <w:t>TotSuccessi</w:t>
             </w:r>
-            <w:proofErr w:type="spellEnd"/>
           </w:p>
         </w:tc>
         <w:tc>
@@ -9627,11 +9247,11 @@
       <w:pPr>
         <w:pStyle w:val="Titolo2"/>
       </w:pPr>
-      <w:bookmarkStart w:id="23" w:name="_Toc11507005"/>
+      <w:bookmarkStart w:id="24" w:name="_Toc11743115"/>
       <w:r>
         <w:t>Tempo impiegato</w:t>
       </w:r>
-      <w:bookmarkEnd w:id="23"/>
+      <w:bookmarkEnd w:id="24"/>
     </w:p>
     <w:p>
       <w:pPr>
@@ -11671,11 +11291,11 @@
       <w:pPr>
         <w:pStyle w:val="Titolo2"/>
       </w:pPr>
-      <w:bookmarkStart w:id="24" w:name="_Toc11507006"/>
+      <w:bookmarkStart w:id="25" w:name="_Toc11743116"/>
       <w:r>
         <w:t>Numero errori</w:t>
       </w:r>
-      <w:bookmarkEnd w:id="24"/>
+      <w:bookmarkEnd w:id="25"/>
     </w:p>
     <w:p>
       <w:pPr>
@@ -12395,7 +12015,6 @@
                 <w:color w:val="FFFFFF" w:themeColor="background1"/>
               </w:rPr>
             </w:pPr>
-            <w:proofErr w:type="spellStart"/>
             <w:r>
               <w:rPr>
                 <w:color w:val="FFFFFF" w:themeColor="background1"/>
@@ -12403,7 +12022,6 @@
               </w:rPr>
               <w:t>TotEsperti</w:t>
             </w:r>
-            <w:proofErr w:type="spellEnd"/>
           </w:p>
         </w:tc>
         <w:tc>
@@ -13052,7 +12670,6 @@
                 <w:color w:val="FFFFFF" w:themeColor="background1"/>
               </w:rPr>
             </w:pPr>
-            <w:proofErr w:type="spellStart"/>
             <w:r>
               <w:rPr>
                 <w:color w:val="FFFFFF" w:themeColor="background1"/>
@@ -13060,7 +12677,6 @@
               </w:rPr>
               <w:t>TotPrincipianti</w:t>
             </w:r>
-            <w:proofErr w:type="spellEnd"/>
           </w:p>
         </w:tc>
         <w:tc>
@@ -13405,11 +13021,11 @@
       <w:pPr>
         <w:pStyle w:val="Titolo2"/>
       </w:pPr>
-      <w:bookmarkStart w:id="25" w:name="_Toc11507007"/>
+      <w:bookmarkStart w:id="26" w:name="_Toc11743117"/>
       <w:r>
         <w:t>Risultati operazioni tramite feedback dell’utente</w:t>
       </w:r>
-      <w:bookmarkEnd w:id="25"/>
+      <w:bookmarkEnd w:id="26"/>
       <w:r>
         <w:t xml:space="preserve"> </w:t>
       </w:r>
@@ -13449,10 +13065,7 @@
         <w:t>Sarebbe utile se, cliccando sul nome del farmaco, ne venisse visualizzato il bugiardino – dato che quest’ultimo è comunque sempre reperibile online.</w:t>
       </w:r>
       <w:r>
-        <w:t xml:space="preserve"> </w:t>
-      </w:r>
-      <w:r>
-        <w:t>(Priorità media)</w:t>
+        <w:t xml:space="preserve"> (Priorità media)</w:t>
       </w:r>
     </w:p>
     <w:p>
@@ -13467,10 +13080,7 @@
         <w:t>Sarebbe utile se nelle notifiche che ricordano di assumere un farmaco venisse visualizzato anche se tale farmaco sta finendo ed è necessario riacquistarlo</w:t>
       </w:r>
       <w:r>
-        <w:t xml:space="preserve">. </w:t>
-      </w:r>
-      <w:r>
-        <w:t>(Priorità media)</w:t>
+        <w:t>. (Priorità media)</w:t>
       </w:r>
     </w:p>
     <w:p>
@@ -13505,24 +13115,16 @@
       <w:pPr>
         <w:pStyle w:val="Titolo2"/>
       </w:pPr>
-      <w:bookmarkStart w:id="26" w:name="_Toc11507008"/>
+      <w:bookmarkStart w:id="27" w:name="_Toc11743118"/>
       <w:r>
         <w:lastRenderedPageBreak/>
         <w:t>Soddisfazione utenti</w:t>
       </w:r>
-      <w:bookmarkEnd w:id="26"/>
-    </w:p>
-    <w:p>
-      <w:r>
-        <w:t xml:space="preserve">Tramite il questionario che segue la scala di </w:t>
-      </w:r>
-      <w:proofErr w:type="spellStart"/>
-      <w:r>
-        <w:t>Likert</w:t>
-      </w:r>
-      <w:proofErr w:type="spellEnd"/>
-      <w:r>
-        <w:t xml:space="preserve"> abbiamo rilevato il grado di soddisfazione dell’utente che ha usato l’applicativo. Il questionario riportato precedentemente consta di 10 domande (con un punteggio da 1 a 5, per un totale massimo di 50) chiuse e 3 domande aperte. Alle domande aperte non è dato un punteggio, in quanto servono solo a capire se per l’utente il sistema potrebbe migliorare ulteriormente. Riportiamo quindi un grafico contenente tutti punteggi dei test degli utenti.</w:t>
+      <w:bookmarkEnd w:id="27"/>
+    </w:p>
+    <w:p>
+      <w:r>
+        <w:t>Tramite il questionario che segue la scala di Likert abbiamo rilevato il grado di soddisfazione dell’utente che ha usato l’applicativo. Il questionario riportato precedentemente consta di 10 domande (con un punteggio da 1 a 5, per un totale massimo di 50) chiuse e 3 domande aperte. Alle domande aperte non è dato un punteggio, in quanto servono solo a capire se per l’utente il sistema potrebbe migliorare ulteriormente. Riportiamo quindi un grafico contenente tutti punteggi dei test degli utenti.</w:t>
       </w:r>
     </w:p>
     <w:tbl>
@@ -14089,9 +13691,11 @@
       <w:pPr>
         <w:pStyle w:val="Titolo2"/>
       </w:pPr>
+      <w:bookmarkStart w:id="28" w:name="_Toc11743119"/>
       <w:r>
         <w:t>Invalidazione ipotesi nulla</w:t>
       </w:r>
+      <w:bookmarkEnd w:id="28"/>
     </w:p>
     <w:p>
       <w:r>
@@ -14112,41 +13716,68 @@
         <w:t>01</w:t>
       </w:r>
       <w:r>
-        <w:t xml:space="preserve"> (non c’è differenza in termini di efficacia tra gli utenti che hanno skill tecnologiche avanzate e skill tecnologiche di base). È possibile osservare dai risultati ottenuti che il numero di errori e il tempo di completamento dei task risultino minori negli utenti che hanno skill tecnologiche avanzate; al contrario, risultano più alti negli utenti meno esperti con la tecnologia. Tenendo conto dei risultati riportati negli appositi grafici e tabelle, l’ipotesi nulla risulta invalidata.</w:t>
-      </w:r>
-      <w:r>
-        <w:br/>
-        <w:t xml:space="preserve">Tuttavia, il sistema </w:t>
-      </w:r>
-      <w:proofErr w:type="spellStart"/>
-      <w:r>
-        <w:t>MedMinder</w:t>
-      </w:r>
-      <w:proofErr w:type="spellEnd"/>
-      <w:r>
-        <w:t xml:space="preserve"> è pensato anche per utenti meno esperti e quindi è necessario che l’interfaccia sia resa più semplice, dal momento che il target sarà prevalentemente di persone anziane.</w:t>
-      </w:r>
-    </w:p>
-    <w:p>
-      <w:pPr>
-        <w:pStyle w:val="MioCorpo"/>
+        <w:t xml:space="preserve"> </w:t>
+      </w:r>
+      <w:r>
+        <w:t>– ‘</w:t>
+      </w:r>
+      <w:r>
+        <w:rPr>
+          <w:i/>
+          <w:iCs/>
+        </w:rPr>
+        <w:t>non c’è differenza in termini di efficacia tra gli utenti che hanno skill tecnologiche avanzate e skill tecnologiche di base</w:t>
+      </w:r>
+      <w:r>
+        <w:t>’</w:t>
+      </w:r>
+      <w:r>
+        <w:t xml:space="preserve">. È possibile osservare dai risultati ottenuti che il numero di errori e il tempo di completamento dei task risultino </w:t>
+      </w:r>
+      <w:r>
+        <w:t xml:space="preserve">apprezzabilmente </w:t>
+      </w:r>
+      <w:r>
+        <w:t xml:space="preserve">minori negli utenti che hanno skill tecnologiche avanzate; al contrario, risultano più alti negli utenti meno esperti con la tecnologia. Tenendo conto dei risultati riportati negli appositi grafici e tabelle, l’ipotesi nulla risulta </w:t>
+      </w:r>
+      <w:r>
         <w:rPr>
           <w:b/>
           <w:bCs/>
         </w:rPr>
-      </w:pPr>
-      <w:r>
-        <w:rPr>
-          <w:b/>
-          <w:bCs/>
-        </w:rPr>
-        <w:t>//ma così sabato non ci sputa in faccia?</w:t>
-      </w:r>
-      <w:r>
-        <w:rPr>
-          <w:b/>
-          <w:bCs/>
-        </w:rPr>
+        <w:t>invalidata</w:t>
+      </w:r>
+      <w:r>
+        <w:t>.</w:t>
+      </w:r>
+      <w:r>
+        <w:br/>
+        <w:t xml:space="preserve">Tuttavia, </w:t>
+      </w:r>
+      <w:r>
+        <w:t xml:space="preserve">essendo </w:t>
+      </w:r>
+      <w:r>
+        <w:t>il sistema MedMinder pensato anche per utenti meno esperti è necessario</w:t>
+      </w:r>
+      <w:r>
+        <w:t xml:space="preserve"> che i progettisti lavorino al fine di rendere, ove possibile, ancora più semplice</w:t>
+      </w:r>
+      <w:r>
+        <w:t>, dal momento che il target sarà prevalentemente di persone anziane.</w:t>
+      </w:r>
+    </w:p>
+    <w:p>
+      <w:pPr>
+        <w:rPr>
+          <w:rFonts w:asciiTheme="majorHAnsi" w:eastAsiaTheme="majorEastAsia" w:hAnsiTheme="majorHAnsi" w:cstheme="majorBidi"/>
+          <w:color w:val="2F5496" w:themeColor="accent1" w:themeShade="BF"/>
+          <w:sz w:val="32"/>
+          <w:szCs w:val="32"/>
+        </w:rPr>
+      </w:pPr>
+      <w:bookmarkStart w:id="29" w:name="_Toc11743120"/>
+      <w:r>
         <w:br w:type="page"/>
       </w:r>
     </w:p>
@@ -14154,12 +13785,11 @@
       <w:pPr>
         <w:pStyle w:val="Titolo1"/>
       </w:pPr>
-      <w:bookmarkStart w:id="27" w:name="_Toc11507010"/>
       <w:r>
         <w:lastRenderedPageBreak/>
         <w:t>Conclusioni</w:t>
       </w:r>
-      <w:bookmarkEnd w:id="27"/>
+      <w:bookmarkEnd w:id="29"/>
     </w:p>
     <w:p>
       <w:r>
@@ -14185,8 +13815,6 @@
         </w:rPr>
         <w:t>questionario di reazione</w:t>
       </w:r>
-      <w:bookmarkStart w:id="28" w:name="_GoBack"/>
-      <w:bookmarkEnd w:id="28"/>
       <w:r>
         <w:t xml:space="preserve"> che è stato consegnato a fine test, in cui potevano esprimere il loro grado di soddisfazione col sistema utilizzato.</w:t>
       </w:r>
@@ -14259,26 +13887,18 @@
         <w:t xml:space="preserve">Quindi dai risultati visti fin ora, l’interfaccia non risulta troppo complicata per gli utenti </w:t>
       </w:r>
       <w:r>
-        <w:t xml:space="preserve">in quanto dai risultati ottenuti dai test, sono emerse solo problematiche di priorità medio-bassa. Ci dichiariamo quindi soddisfatti dei risultati dell’usabilità dell’applicativo </w:t>
-      </w:r>
-      <w:proofErr w:type="spellStart"/>
-      <w:r>
-        <w:t>MedMinder</w:t>
-      </w:r>
-      <w:proofErr w:type="spellEnd"/>
-      <w:r>
-        <w:t>.</w:t>
+        <w:t>in quanto dai risultati ottenuti dai test, sono emerse solo problematiche di priorità medio-bassa. Ci dichiariamo quindi soddisfatti dei risultati dell’usabilità dell’applicativo MedMinder.</w:t>
       </w:r>
     </w:p>
     <w:p>
       <w:pPr>
         <w:pStyle w:val="Titolo1"/>
       </w:pPr>
-      <w:bookmarkStart w:id="29" w:name="_Toc11507011"/>
+      <w:bookmarkStart w:id="30" w:name="_Toc11743121"/>
       <w:r>
         <w:t>Riferimenti</w:t>
       </w:r>
-      <w:bookmarkEnd w:id="29"/>
+      <w:bookmarkEnd w:id="30"/>
       <w:r>
         <w:t xml:space="preserve"> </w:t>
       </w:r>
@@ -14349,6 +13969,11 @@
         <w:docPartUnique/>
       </w:docPartObj>
     </w:sdtPr>
+    <w:sdtEndPr>
+      <w:rPr>
+        <w:rStyle w:val="Numeropagina"/>
+      </w:rPr>
+    </w:sdtEndPr>
     <w:sdtContent>
       <w:p>
         <w:pPr>
@@ -14401,6 +14026,11 @@
         <w:docPartUnique/>
       </w:docPartObj>
     </w:sdtPr>
+    <w:sdtEndPr>
+      <w:rPr>
+        <w:rStyle w:val="Numeropagina"/>
+      </w:rPr>
+    </w:sdtEndPr>
     <w:sdtContent>
       <w:p>
         <w:pPr>
@@ -16700,6 +16330,119 @@
     </w:lvl>
   </w:abstractNum>
   <w:abstractNum w:abstractNumId="21" w15:restartNumberingAfterBreak="0">
+    <w:nsid w:val="5FA513AB"/>
+    <w:multiLevelType w:val="hybridMultilevel"/>
+    <w:tmpl w:val="96DE56CC"/>
+    <w:lvl w:ilvl="0" w:tplc="0410000F">
+      <w:start w:val="1"/>
+      <w:numFmt w:val="decimal"/>
+      <w:lvlText w:val="%1."/>
+      <w:lvlJc w:val="left"/>
+      <w:pPr>
+        <w:ind w:left="720" w:hanging="360"/>
+      </w:pPr>
+      <w:rPr>
+        <w:rFonts w:hint="default"/>
+      </w:rPr>
+    </w:lvl>
+    <w:lvl w:ilvl="1" w:tplc="04100003" w:tentative="1">
+      <w:start w:val="1"/>
+      <w:numFmt w:val="bullet"/>
+      <w:lvlText w:val="o"/>
+      <w:lvlJc w:val="left"/>
+      <w:pPr>
+        <w:ind w:left="1440" w:hanging="360"/>
+      </w:pPr>
+      <w:rPr>
+        <w:rFonts w:ascii="Courier New" w:hAnsi="Courier New" w:cs="Courier New" w:hint="default"/>
+      </w:rPr>
+    </w:lvl>
+    <w:lvl w:ilvl="2" w:tplc="04100005" w:tentative="1">
+      <w:start w:val="1"/>
+      <w:numFmt w:val="bullet"/>
+      <w:lvlText w:val=""/>
+      <w:lvlJc w:val="left"/>
+      <w:pPr>
+        <w:ind w:left="2160" w:hanging="360"/>
+      </w:pPr>
+      <w:rPr>
+        <w:rFonts w:ascii="Wingdings" w:hAnsi="Wingdings" w:hint="default"/>
+      </w:rPr>
+    </w:lvl>
+    <w:lvl w:ilvl="3" w:tplc="04100001" w:tentative="1">
+      <w:start w:val="1"/>
+      <w:numFmt w:val="bullet"/>
+      <w:lvlText w:val=""/>
+      <w:lvlJc w:val="left"/>
+      <w:pPr>
+        <w:ind w:left="2880" w:hanging="360"/>
+      </w:pPr>
+      <w:rPr>
+        <w:rFonts w:ascii="Symbol" w:hAnsi="Symbol" w:hint="default"/>
+      </w:rPr>
+    </w:lvl>
+    <w:lvl w:ilvl="4" w:tplc="04100003" w:tentative="1">
+      <w:start w:val="1"/>
+      <w:numFmt w:val="bullet"/>
+      <w:lvlText w:val="o"/>
+      <w:lvlJc w:val="left"/>
+      <w:pPr>
+        <w:ind w:left="3600" w:hanging="360"/>
+      </w:pPr>
+      <w:rPr>
+        <w:rFonts w:ascii="Courier New" w:hAnsi="Courier New" w:cs="Courier New" w:hint="default"/>
+      </w:rPr>
+    </w:lvl>
+    <w:lvl w:ilvl="5" w:tplc="04100005" w:tentative="1">
+      <w:start w:val="1"/>
+      <w:numFmt w:val="bullet"/>
+      <w:lvlText w:val=""/>
+      <w:lvlJc w:val="left"/>
+      <w:pPr>
+        <w:ind w:left="4320" w:hanging="360"/>
+      </w:pPr>
+      <w:rPr>
+        <w:rFonts w:ascii="Wingdings" w:hAnsi="Wingdings" w:hint="default"/>
+      </w:rPr>
+    </w:lvl>
+    <w:lvl w:ilvl="6" w:tplc="04100001" w:tentative="1">
+      <w:start w:val="1"/>
+      <w:numFmt w:val="bullet"/>
+      <w:lvlText w:val=""/>
+      <w:lvlJc w:val="left"/>
+      <w:pPr>
+        <w:ind w:left="5040" w:hanging="360"/>
+      </w:pPr>
+      <w:rPr>
+        <w:rFonts w:ascii="Symbol" w:hAnsi="Symbol" w:hint="default"/>
+      </w:rPr>
+    </w:lvl>
+    <w:lvl w:ilvl="7" w:tplc="04100003" w:tentative="1">
+      <w:start w:val="1"/>
+      <w:numFmt w:val="bullet"/>
+      <w:lvlText w:val="o"/>
+      <w:lvlJc w:val="left"/>
+      <w:pPr>
+        <w:ind w:left="5760" w:hanging="360"/>
+      </w:pPr>
+      <w:rPr>
+        <w:rFonts w:ascii="Courier New" w:hAnsi="Courier New" w:cs="Courier New" w:hint="default"/>
+      </w:rPr>
+    </w:lvl>
+    <w:lvl w:ilvl="8" w:tplc="04100005" w:tentative="1">
+      <w:start w:val="1"/>
+      <w:numFmt w:val="bullet"/>
+      <w:lvlText w:val=""/>
+      <w:lvlJc w:val="left"/>
+      <w:pPr>
+        <w:ind w:left="6480" w:hanging="360"/>
+      </w:pPr>
+      <w:rPr>
+        <w:rFonts w:ascii="Wingdings" w:hAnsi="Wingdings" w:hint="default"/>
+      </w:rPr>
+    </w:lvl>
+  </w:abstractNum>
+  <w:abstractNum w:abstractNumId="22" w15:restartNumberingAfterBreak="0">
     <w:nsid w:val="64542EA9"/>
     <w:multiLevelType w:val="hybridMultilevel"/>
     <w:tmpl w:val="46CC9324"/>
@@ -16785,7 +16528,7 @@
       </w:pPr>
     </w:lvl>
   </w:abstractNum>
-  <w:abstractNum w:abstractNumId="22" w15:restartNumberingAfterBreak="0">
+  <w:abstractNum w:abstractNumId="23" w15:restartNumberingAfterBreak="0">
     <w:nsid w:val="6FAA275E"/>
     <w:multiLevelType w:val="hybridMultilevel"/>
     <w:tmpl w:val="E71CAAEA"/>
@@ -16898,7 +16641,7 @@
       </w:rPr>
     </w:lvl>
   </w:abstractNum>
-  <w:abstractNum w:abstractNumId="23" w15:restartNumberingAfterBreak="0">
+  <w:abstractNum w:abstractNumId="24" w15:restartNumberingAfterBreak="0">
     <w:nsid w:val="758C53BF"/>
     <w:multiLevelType w:val="hybridMultilevel"/>
     <w:tmpl w:val="202CC37C"/>
@@ -17011,7 +16754,7 @@
       </w:rPr>
     </w:lvl>
   </w:abstractNum>
-  <w:abstractNum w:abstractNumId="24" w15:restartNumberingAfterBreak="0">
+  <w:abstractNum w:abstractNumId="25" w15:restartNumberingAfterBreak="0">
     <w:nsid w:val="76B541E7"/>
     <w:multiLevelType w:val="multilevel"/>
     <w:tmpl w:val="E76EF482"/>
@@ -17132,7 +16875,7 @@
       </w:rPr>
     </w:lvl>
   </w:abstractNum>
-  <w:abstractNum w:abstractNumId="25" w15:restartNumberingAfterBreak="0">
+  <w:abstractNum w:abstractNumId="26" w15:restartNumberingAfterBreak="0">
     <w:nsid w:val="785E01C8"/>
     <w:multiLevelType w:val="hybridMultilevel"/>
     <w:tmpl w:val="27544DCE"/>
@@ -17218,7 +16961,7 @@
       </w:pPr>
     </w:lvl>
   </w:abstractNum>
-  <w:abstractNum w:abstractNumId="26" w15:restartNumberingAfterBreak="0">
+  <w:abstractNum w:abstractNumId="27" w15:restartNumberingAfterBreak="0">
     <w:nsid w:val="7D4D51DC"/>
     <w:multiLevelType w:val="hybridMultilevel"/>
     <w:tmpl w:val="6FB6F2D4"/>
@@ -17331,7 +17074,7 @@
       </w:rPr>
     </w:lvl>
   </w:abstractNum>
-  <w:abstractNum w:abstractNumId="27" w15:restartNumberingAfterBreak="0">
+  <w:abstractNum w:abstractNumId="28" w15:restartNumberingAfterBreak="0">
     <w:nsid w:val="7E0E4085"/>
     <w:multiLevelType w:val="hybridMultilevel"/>
     <w:tmpl w:val="BB809D6E"/>
@@ -17421,22 +17164,22 @@
     <w:abstractNumId w:val="3"/>
   </w:num>
   <w:num w:numId="2">
-    <w:abstractNumId w:val="26"/>
+    <w:abstractNumId w:val="27"/>
   </w:num>
   <w:num w:numId="3">
     <w:abstractNumId w:val="18"/>
   </w:num>
   <w:num w:numId="4">
-    <w:abstractNumId w:val="21"/>
+    <w:abstractNumId w:val="22"/>
   </w:num>
   <w:num w:numId="5">
     <w:abstractNumId w:val="7"/>
   </w:num>
   <w:num w:numId="6">
-    <w:abstractNumId w:val="24"/>
+    <w:abstractNumId w:val="25"/>
   </w:num>
   <w:num w:numId="7">
-    <w:abstractNumId w:val="27"/>
+    <w:abstractNumId w:val="28"/>
   </w:num>
   <w:num w:numId="8">
     <w:abstractNumId w:val="9"/>
@@ -17448,10 +17191,10 @@
     <w:abstractNumId w:val="14"/>
   </w:num>
   <w:num w:numId="11">
-    <w:abstractNumId w:val="25"/>
+    <w:abstractNumId w:val="26"/>
   </w:num>
   <w:num w:numId="12">
-    <w:abstractNumId w:val="22"/>
+    <w:abstractNumId w:val="23"/>
   </w:num>
   <w:num w:numId="13">
     <w:abstractNumId w:val="16"/>
@@ -17463,7 +17206,7 @@
     <w:abstractNumId w:val="2"/>
   </w:num>
   <w:num w:numId="16">
-    <w:abstractNumId w:val="23"/>
+    <w:abstractNumId w:val="24"/>
   </w:num>
   <w:num w:numId="17">
     <w:abstractNumId w:val="5"/>
@@ -17501,6 +17244,9 @@
   <w:num w:numId="28">
     <w:abstractNumId w:val="15"/>
   </w:num>
+  <w:num w:numId="29">
+    <w:abstractNumId w:val="21"/>
+  </w:num>
 </w:numbering>
 </file>
 
@@ -17521,7 +17267,7 @@
       </w:pPr>
     </w:pPrDefault>
   </w:docDefaults>
-  <w:latentStyles w:defLockedState="0" w:defUIPriority="99" w:defSemiHidden="0" w:defUnhideWhenUsed="0" w:defQFormat="0" w:count="375">
+  <w:latentStyles w:defLockedState="0" w:defUIPriority="99" w:defSemiHidden="0" w:defUnhideWhenUsed="0" w:defQFormat="0" w:count="376">
     <w:lsdException w:name="Normal" w:uiPriority="0" w:qFormat="1"/>
     <w:lsdException w:name="heading 1" w:uiPriority="9" w:qFormat="1"/>
     <w:lsdException w:name="heading 2" w:semiHidden="1" w:uiPriority="9" w:unhideWhenUsed="1" w:qFormat="1"/>
@@ -17627,7 +17373,6 @@
     <w:lsdException w:name="HTML Sample" w:semiHidden="1" w:unhideWhenUsed="1"/>
     <w:lsdException w:name="HTML Typewriter" w:semiHidden="1" w:unhideWhenUsed="1"/>
     <w:lsdException w:name="HTML Variable" w:semiHidden="1" w:unhideWhenUsed="1"/>
-    <w:lsdException w:name="Normal Table" w:semiHidden="1" w:unhideWhenUsed="1"/>
     <w:lsdException w:name="annotation subject" w:semiHidden="1" w:unhideWhenUsed="1"/>
     <w:lsdException w:name="No List" w:semiHidden="1" w:unhideWhenUsed="1"/>
     <w:lsdException w:name="Outline List 1" w:semiHidden="1" w:unhideWhenUsed="1"/>
@@ -17674,10 +17419,8 @@
     <w:lsdException w:name="Table Subtle 2" w:semiHidden="1" w:unhideWhenUsed="1"/>
     <w:lsdException w:name="Table Web 1" w:semiHidden="1" w:unhideWhenUsed="1"/>
     <w:lsdException w:name="Table Web 2" w:semiHidden="1" w:unhideWhenUsed="1"/>
-    <w:lsdException w:name="Table Web 3" w:semiHidden="1" w:unhideWhenUsed="1"/>
     <w:lsdException w:name="Balloon Text" w:semiHidden="1" w:unhideWhenUsed="1"/>
     <w:lsdException w:name="Table Grid" w:uiPriority="39"/>
-    <w:lsdException w:name="Table Theme" w:semiHidden="1" w:unhideWhenUsed="1"/>
     <w:lsdException w:name="Placeholder Text" w:semiHidden="1"/>
     <w:lsdException w:name="No Spacing" w:uiPriority="1" w:qFormat="1"/>
     <w:lsdException w:name="Light Shading" w:uiPriority="60"/>
@@ -17897,6 +17640,7 @@
     <w:lsdException w:name="Smart Hyperlink" w:semiHidden="1" w:unhideWhenUsed="1"/>
     <w:lsdException w:name="Hashtag" w:semiHidden="1" w:unhideWhenUsed="1"/>
     <w:lsdException w:name="Unresolved Mention" w:semiHidden="1" w:unhideWhenUsed="1"/>
+    <w:lsdException w:name="Smart Link" w:semiHidden="1" w:unhideWhenUsed="1"/>
   </w:latentStyles>
   <w:style w:type="paragraph" w:default="1" w:styleId="Normale">
     <w:name w:val="Normal"/>
@@ -23649,7 +23393,7 @@
 </file>
 
 <file path=customXml/itemProps1.xml><?xml version="1.0" encoding="utf-8"?>
-<ds:datastoreItem xmlns:ds="http://schemas.openxmlformats.org/officeDocument/2006/customXml" ds:itemID="{40D9F7CB-01A1-4482-87AD-D4717BBAB36A}">
+<ds:datastoreItem xmlns:ds="http://schemas.openxmlformats.org/officeDocument/2006/customXml" ds:itemID="{A22A34AE-55D0-A043-882B-2523A7CB7479}">
   <ds:schemaRefs>
     <ds:schemaRef ds:uri="http://schemas.openxmlformats.org/officeDocument/2006/bibliography"/>
   </ds:schemaRefs>

</xml_diff>

<commit_message>
Eliminato screenshot validità ecologica
In teoria era un video, ma visto che non si avviava l'ho tolto e basta
</commit_message>
<xml_diff>
--- a/Documentazione/Assignment3.docx
+++ b/Documentazione/Assignment3.docx
@@ -306,15 +306,15 @@
       <w:pPr>
         <w:pStyle w:val="Titolo1"/>
       </w:pPr>
-      <w:bookmarkStart w:id="0" w:name="_Toc11747886"/>
+      <w:bookmarkStart w:id="0" w:name="_Toc11748324"/>
       <w:r>
         <w:lastRenderedPageBreak/>
         <w:t>Indice</w:t>
       </w:r>
+      <w:bookmarkStart w:id="1" w:name="_GoBack"/>
       <w:bookmarkEnd w:id="0"/>
-    </w:p>
-    <w:bookmarkStart w:id="1" w:name="_GoBack"/>
-    <w:bookmarkEnd w:id="1"/>
+      <w:bookmarkEnd w:id="1"/>
+    </w:p>
     <w:p>
       <w:pPr>
         <w:pStyle w:val="Sommario1"/>
@@ -339,7 +339,7 @@
       <w:r>
         <w:fldChar w:fldCharType="separate"/>
       </w:r>
-      <w:hyperlink w:anchor="_Toc11747886" w:history="1">
+      <w:hyperlink w:anchor="_Toc11748324" w:history="1">
         <w:r>
           <w:rPr>
             <w:rStyle w:val="Collegamentoipertestuale"/>
@@ -366,7 +366,7 @@
             <w:noProof/>
             <w:webHidden/>
           </w:rPr>
-          <w:instrText xml:space="preserve"> PAGEREF _Toc11747886 \h </w:instrText>
+          <w:instrText xml:space="preserve"> PAGEREF _Toc11748324 \h </w:instrText>
         </w:r>
         <w:r>
           <w:rPr>
@@ -412,7 +412,7 @@
           <w:lang w:eastAsia="it-IT"/>
         </w:rPr>
       </w:pPr>
-      <w:hyperlink w:anchor="_Toc11747887" w:history="1">
+      <w:hyperlink w:anchor="_Toc11748325" w:history="1">
         <w:r>
           <w:rPr>
             <w:rStyle w:val="Collegamentoipertestuale"/>
@@ -439,7 +439,7 @@
             <w:noProof/>
             <w:webHidden/>
           </w:rPr>
-          <w:instrText xml:space="preserve"> PAGEREF _Toc11747887 \h </w:instrText>
+          <w:instrText xml:space="preserve"> PAGEREF _Toc11748325 \h </w:instrText>
         </w:r>
         <w:r>
           <w:rPr>
@@ -486,7 +486,7 @@
           <w:lang w:eastAsia="it-IT"/>
         </w:rPr>
       </w:pPr>
-      <w:hyperlink w:anchor="_Toc11747888" w:history="1">
+      <w:hyperlink w:anchor="_Toc11748326" w:history="1">
         <w:r>
           <w:rPr>
             <w:rStyle w:val="Collegamentoipertestuale"/>
@@ -513,7 +513,7 @@
             <w:noProof/>
             <w:webHidden/>
           </w:rPr>
-          <w:instrText xml:space="preserve"> PAGEREF _Toc11747888 \h </w:instrText>
+          <w:instrText xml:space="preserve"> PAGEREF _Toc11748326 \h </w:instrText>
         </w:r>
         <w:r>
           <w:rPr>
@@ -560,7 +560,7 @@
           <w:lang w:eastAsia="it-IT"/>
         </w:rPr>
       </w:pPr>
-      <w:hyperlink w:anchor="_Toc11747889" w:history="1">
+      <w:hyperlink w:anchor="_Toc11748327" w:history="1">
         <w:r>
           <w:rPr>
             <w:rStyle w:val="Collegamentoipertestuale"/>
@@ -587,7 +587,7 @@
             <w:noProof/>
             <w:webHidden/>
           </w:rPr>
-          <w:instrText xml:space="preserve"> PAGEREF _Toc11747889 \h </w:instrText>
+          <w:instrText xml:space="preserve"> PAGEREF _Toc11748327 \h </w:instrText>
         </w:r>
         <w:r>
           <w:rPr>
@@ -633,7 +633,7 @@
           <w:lang w:eastAsia="it-IT"/>
         </w:rPr>
       </w:pPr>
-      <w:hyperlink w:anchor="_Toc11747890" w:history="1">
+      <w:hyperlink w:anchor="_Toc11748328" w:history="1">
         <w:r>
           <w:rPr>
             <w:rStyle w:val="Collegamentoipertestuale"/>
@@ -660,7 +660,7 @@
             <w:noProof/>
             <w:webHidden/>
           </w:rPr>
-          <w:instrText xml:space="preserve"> PAGEREF _Toc11747890 \h </w:instrText>
+          <w:instrText xml:space="preserve"> PAGEREF _Toc11748328 \h </w:instrText>
         </w:r>
         <w:r>
           <w:rPr>
@@ -707,7 +707,7 @@
           <w:lang w:eastAsia="it-IT"/>
         </w:rPr>
       </w:pPr>
-      <w:hyperlink w:anchor="_Toc11747891" w:history="1">
+      <w:hyperlink w:anchor="_Toc11748329" w:history="1">
         <w:r>
           <w:rPr>
             <w:rStyle w:val="Collegamentoipertestuale"/>
@@ -734,7 +734,7 @@
             <w:noProof/>
             <w:webHidden/>
           </w:rPr>
-          <w:instrText xml:space="preserve"> PAGEREF _Toc11747891 \h </w:instrText>
+          <w:instrText xml:space="preserve"> PAGEREF _Toc11748329 \h </w:instrText>
         </w:r>
         <w:r>
           <w:rPr>
@@ -779,7 +779,7 @@
           <w:lang w:eastAsia="it-IT"/>
         </w:rPr>
       </w:pPr>
-      <w:hyperlink w:anchor="_Toc11747892" w:history="1">
+      <w:hyperlink w:anchor="_Toc11748330" w:history="1">
         <w:r>
           <w:rPr>
             <w:rStyle w:val="Collegamentoipertestuale"/>
@@ -806,7 +806,7 @@
             <w:noProof/>
             <w:webHidden/>
           </w:rPr>
-          <w:instrText xml:space="preserve"> PAGEREF _Toc11747892 \h </w:instrText>
+          <w:instrText xml:space="preserve"> PAGEREF _Toc11748330 \h </w:instrText>
         </w:r>
         <w:r>
           <w:rPr>
@@ -853,7 +853,7 @@
           <w:lang w:eastAsia="it-IT"/>
         </w:rPr>
       </w:pPr>
-      <w:hyperlink w:anchor="_Toc11747893" w:history="1">
+      <w:hyperlink w:anchor="_Toc11748331" w:history="1">
         <w:r>
           <w:rPr>
             <w:rStyle w:val="Collegamentoipertestuale"/>
@@ -880,7 +880,7 @@
             <w:noProof/>
             <w:webHidden/>
           </w:rPr>
-          <w:instrText xml:space="preserve"> PAGEREF _Toc11747893 \h </w:instrText>
+          <w:instrText xml:space="preserve"> PAGEREF _Toc11748331 \h </w:instrText>
         </w:r>
         <w:r>
           <w:rPr>
@@ -927,7 +927,7 @@
           <w:lang w:eastAsia="it-IT"/>
         </w:rPr>
       </w:pPr>
-      <w:hyperlink w:anchor="_Toc11747894" w:history="1">
+      <w:hyperlink w:anchor="_Toc11748332" w:history="1">
         <w:r>
           <w:rPr>
             <w:rStyle w:val="Collegamentoipertestuale"/>
@@ -954,7 +954,7 @@
             <w:noProof/>
             <w:webHidden/>
           </w:rPr>
-          <w:instrText xml:space="preserve"> PAGEREF _Toc11747894 \h </w:instrText>
+          <w:instrText xml:space="preserve"> PAGEREF _Toc11748332 \h </w:instrText>
         </w:r>
         <w:r>
           <w:rPr>
@@ -1000,7 +1000,7 @@
           <w:lang w:eastAsia="it-IT"/>
         </w:rPr>
       </w:pPr>
-      <w:hyperlink w:anchor="_Toc11747895" w:history="1">
+      <w:hyperlink w:anchor="_Toc11748333" w:history="1">
         <w:r>
           <w:rPr>
             <w:rStyle w:val="Collegamentoipertestuale"/>
@@ -1027,7 +1027,7 @@
             <w:noProof/>
             <w:webHidden/>
           </w:rPr>
-          <w:instrText xml:space="preserve"> PAGEREF _Toc11747895 \h </w:instrText>
+          <w:instrText xml:space="preserve"> PAGEREF _Toc11748333 \h </w:instrText>
         </w:r>
         <w:r>
           <w:rPr>
@@ -1074,7 +1074,7 @@
           <w:lang w:eastAsia="it-IT"/>
         </w:rPr>
       </w:pPr>
-      <w:hyperlink w:anchor="_Toc11747896" w:history="1">
+      <w:hyperlink w:anchor="_Toc11748334" w:history="1">
         <w:r>
           <w:rPr>
             <w:rStyle w:val="Collegamentoipertestuale"/>
@@ -1101,7 +1101,7 @@
             <w:noProof/>
             <w:webHidden/>
           </w:rPr>
-          <w:instrText xml:space="preserve"> PAGEREF _Toc11747896 \h </w:instrText>
+          <w:instrText xml:space="preserve"> PAGEREF _Toc11748334 \h </w:instrText>
         </w:r>
         <w:r>
           <w:rPr>
@@ -1148,7 +1148,7 @@
           <w:lang w:eastAsia="it-IT"/>
         </w:rPr>
       </w:pPr>
-      <w:hyperlink w:anchor="_Toc11747897" w:history="1">
+      <w:hyperlink w:anchor="_Toc11748335" w:history="1">
         <w:r>
           <w:rPr>
             <w:rStyle w:val="Collegamentoipertestuale"/>
@@ -1175,7 +1175,7 @@
             <w:noProof/>
             <w:webHidden/>
           </w:rPr>
-          <w:instrText xml:space="preserve"> PAGEREF _Toc11747897 \h </w:instrText>
+          <w:instrText xml:space="preserve"> PAGEREF _Toc11748335 \h </w:instrText>
         </w:r>
         <w:r>
           <w:rPr>
@@ -1221,7 +1221,7 @@
           <w:lang w:eastAsia="it-IT"/>
         </w:rPr>
       </w:pPr>
-      <w:hyperlink w:anchor="_Toc11747898" w:history="1">
+      <w:hyperlink w:anchor="_Toc11748336" w:history="1">
         <w:r>
           <w:rPr>
             <w:rStyle w:val="Collegamentoipertestuale"/>
@@ -1248,7 +1248,7 @@
             <w:noProof/>
             <w:webHidden/>
           </w:rPr>
-          <w:instrText xml:space="preserve"> PAGEREF _Toc11747898 \h </w:instrText>
+          <w:instrText xml:space="preserve"> PAGEREF _Toc11748336 \h </w:instrText>
         </w:r>
         <w:r>
           <w:rPr>
@@ -1295,7 +1295,7 @@
           <w:lang w:eastAsia="it-IT"/>
         </w:rPr>
       </w:pPr>
-      <w:hyperlink w:anchor="_Toc11747899" w:history="1">
+      <w:hyperlink w:anchor="_Toc11748337" w:history="1">
         <w:r>
           <w:rPr>
             <w:rStyle w:val="Collegamentoipertestuale"/>
@@ -1322,7 +1322,7 @@
             <w:noProof/>
             <w:webHidden/>
           </w:rPr>
-          <w:instrText xml:space="preserve"> PAGEREF _Toc11747899 \h </w:instrText>
+          <w:instrText xml:space="preserve"> PAGEREF _Toc11748337 \h </w:instrText>
         </w:r>
         <w:r>
           <w:rPr>
@@ -1368,7 +1368,7 @@
           <w:lang w:eastAsia="it-IT"/>
         </w:rPr>
       </w:pPr>
-      <w:hyperlink w:anchor="_Toc11747900" w:history="1">
+      <w:hyperlink w:anchor="_Toc11748338" w:history="1">
         <w:r>
           <w:rPr>
             <w:rStyle w:val="Collegamentoipertestuale"/>
@@ -1395,7 +1395,7 @@
             <w:noProof/>
             <w:webHidden/>
           </w:rPr>
-          <w:instrText xml:space="preserve"> PAGEREF _Toc11747900 \h </w:instrText>
+          <w:instrText xml:space="preserve"> PAGEREF _Toc11748338 \h </w:instrText>
         </w:r>
         <w:r>
           <w:rPr>
@@ -1442,7 +1442,7 @@
           <w:lang w:eastAsia="it-IT"/>
         </w:rPr>
       </w:pPr>
-      <w:hyperlink w:anchor="_Toc11747901" w:history="1">
+      <w:hyperlink w:anchor="_Toc11748339" w:history="1">
         <w:r>
           <w:rPr>
             <w:rStyle w:val="Collegamentoipertestuale"/>
@@ -1469,7 +1469,7 @@
             <w:noProof/>
             <w:webHidden/>
           </w:rPr>
-          <w:instrText xml:space="preserve"> PAGEREF _Toc11747901 \h </w:instrText>
+          <w:instrText xml:space="preserve"> PAGEREF _Toc11748339 \h </w:instrText>
         </w:r>
         <w:r>
           <w:rPr>
@@ -1516,7 +1516,7 @@
           <w:lang w:eastAsia="it-IT"/>
         </w:rPr>
       </w:pPr>
-      <w:hyperlink w:anchor="_Toc11747902" w:history="1">
+      <w:hyperlink w:anchor="_Toc11748340" w:history="1">
         <w:r>
           <w:rPr>
             <w:rStyle w:val="Collegamentoipertestuale"/>
@@ -1543,7 +1543,7 @@
             <w:noProof/>
             <w:webHidden/>
           </w:rPr>
-          <w:instrText xml:space="preserve"> PAGEREF _Toc11747902 \h </w:instrText>
+          <w:instrText xml:space="preserve"> PAGEREF _Toc11748340 \h </w:instrText>
         </w:r>
         <w:r>
           <w:rPr>
@@ -1589,7 +1589,7 @@
           <w:lang w:eastAsia="it-IT"/>
         </w:rPr>
       </w:pPr>
-      <w:hyperlink w:anchor="_Toc11747903" w:history="1">
+      <w:hyperlink w:anchor="_Toc11748341" w:history="1">
         <w:r>
           <w:rPr>
             <w:rStyle w:val="Collegamentoipertestuale"/>
@@ -1616,7 +1616,7 @@
             <w:noProof/>
             <w:webHidden/>
           </w:rPr>
-          <w:instrText xml:space="preserve"> PAGEREF _Toc11747903 \h </w:instrText>
+          <w:instrText xml:space="preserve"> PAGEREF _Toc11748341 \h </w:instrText>
         </w:r>
         <w:r>
           <w:rPr>
@@ -1662,7 +1662,7 @@
           <w:lang w:eastAsia="it-IT"/>
         </w:rPr>
       </w:pPr>
-      <w:hyperlink w:anchor="_Toc11747904" w:history="1">
+      <w:hyperlink w:anchor="_Toc11748342" w:history="1">
         <w:r>
           <w:rPr>
             <w:rStyle w:val="Collegamentoipertestuale"/>
@@ -1689,7 +1689,7 @@
             <w:noProof/>
             <w:webHidden/>
           </w:rPr>
-          <w:instrText xml:space="preserve"> PAGEREF _Toc11747904 \h </w:instrText>
+          <w:instrText xml:space="preserve"> PAGEREF _Toc11748342 \h </w:instrText>
         </w:r>
         <w:r>
           <w:rPr>
@@ -1735,7 +1735,7 @@
           <w:lang w:eastAsia="it-IT"/>
         </w:rPr>
       </w:pPr>
-      <w:hyperlink w:anchor="_Toc11747905" w:history="1">
+      <w:hyperlink w:anchor="_Toc11748343" w:history="1">
         <w:r>
           <w:rPr>
             <w:rStyle w:val="Collegamentoipertestuale"/>
@@ -1762,7 +1762,7 @@
             <w:noProof/>
             <w:webHidden/>
           </w:rPr>
-          <w:instrText xml:space="preserve"> PAGEREF _Toc11747905 \h </w:instrText>
+          <w:instrText xml:space="preserve"> PAGEREF _Toc11748343 \h </w:instrText>
         </w:r>
         <w:r>
           <w:rPr>
@@ -1782,7 +1782,7 @@
             <w:noProof/>
             <w:webHidden/>
           </w:rPr>
-          <w:t>18</w:t>
+          <w:t>17</w:t>
         </w:r>
         <w:r>
           <w:rPr>
@@ -1808,7 +1808,7 @@
           <w:lang w:eastAsia="it-IT"/>
         </w:rPr>
       </w:pPr>
-      <w:hyperlink w:anchor="_Toc11747906" w:history="1">
+      <w:hyperlink w:anchor="_Toc11748344" w:history="1">
         <w:r>
           <w:rPr>
             <w:rStyle w:val="Collegamentoipertestuale"/>
@@ -1835,7 +1835,7 @@
             <w:noProof/>
             <w:webHidden/>
           </w:rPr>
-          <w:instrText xml:space="preserve"> PAGEREF _Toc11747906 \h </w:instrText>
+          <w:instrText xml:space="preserve"> PAGEREF _Toc11748344 \h </w:instrText>
         </w:r>
         <w:r>
           <w:rPr>
@@ -1855,7 +1855,7 @@
             <w:noProof/>
             <w:webHidden/>
           </w:rPr>
-          <w:t>19</w:t>
+          <w:t>18</w:t>
         </w:r>
         <w:r>
           <w:rPr>
@@ -1882,7 +1882,7 @@
           <w:lang w:eastAsia="it-IT"/>
         </w:rPr>
       </w:pPr>
-      <w:hyperlink w:anchor="_Toc11747907" w:history="1">
+      <w:hyperlink w:anchor="_Toc11748345" w:history="1">
         <w:r>
           <w:rPr>
             <w:rStyle w:val="Collegamentoipertestuale"/>
@@ -1909,7 +1909,7 @@
             <w:noProof/>
             <w:webHidden/>
           </w:rPr>
-          <w:instrText xml:space="preserve"> PAGEREF _Toc11747907 \h </w:instrText>
+          <w:instrText xml:space="preserve"> PAGEREF _Toc11748345 \h </w:instrText>
         </w:r>
         <w:r>
           <w:rPr>
@@ -1929,7 +1929,7 @@
             <w:noProof/>
             <w:webHidden/>
           </w:rPr>
-          <w:t>20</w:t>
+          <w:t>19</w:t>
         </w:r>
         <w:r>
           <w:rPr>
@@ -1956,7 +1956,7 @@
           <w:lang w:eastAsia="it-IT"/>
         </w:rPr>
       </w:pPr>
-      <w:hyperlink w:anchor="_Toc11747908" w:history="1">
+      <w:hyperlink w:anchor="_Toc11748346" w:history="1">
         <w:r>
           <w:rPr>
             <w:rStyle w:val="Collegamentoipertestuale"/>
@@ -1983,7 +1983,7 @@
             <w:noProof/>
             <w:webHidden/>
           </w:rPr>
-          <w:instrText xml:space="preserve"> PAGEREF _Toc11747908 \h </w:instrText>
+          <w:instrText xml:space="preserve"> PAGEREF _Toc11748346 \h </w:instrText>
         </w:r>
         <w:r>
           <w:rPr>
@@ -2003,7 +2003,7 @@
             <w:noProof/>
             <w:webHidden/>
           </w:rPr>
-          <w:t>22</w:t>
+          <w:t>21</w:t>
         </w:r>
         <w:r>
           <w:rPr>
@@ -2030,7 +2030,7 @@
           <w:lang w:eastAsia="it-IT"/>
         </w:rPr>
       </w:pPr>
-      <w:hyperlink w:anchor="_Toc11747909" w:history="1">
+      <w:hyperlink w:anchor="_Toc11748347" w:history="1">
         <w:r>
           <w:rPr>
             <w:rStyle w:val="Collegamentoipertestuale"/>
@@ -2057,7 +2057,7 @@
             <w:noProof/>
             <w:webHidden/>
           </w:rPr>
-          <w:instrText xml:space="preserve"> PAGEREF _Toc11747909 \h </w:instrText>
+          <w:instrText xml:space="preserve"> PAGEREF _Toc11748347 \h </w:instrText>
         </w:r>
         <w:r>
           <w:rPr>
@@ -2077,7 +2077,7 @@
             <w:noProof/>
             <w:webHidden/>
           </w:rPr>
-          <w:t>23</w:t>
+          <w:t>22</w:t>
         </w:r>
         <w:r>
           <w:rPr>
@@ -2104,7 +2104,7 @@
           <w:lang w:eastAsia="it-IT"/>
         </w:rPr>
       </w:pPr>
-      <w:hyperlink w:anchor="_Toc11747910" w:history="1">
+      <w:hyperlink w:anchor="_Toc11748348" w:history="1">
         <w:r>
           <w:rPr>
             <w:rStyle w:val="Collegamentoipertestuale"/>
@@ -2131,7 +2131,7 @@
             <w:noProof/>
             <w:webHidden/>
           </w:rPr>
-          <w:instrText xml:space="preserve"> PAGEREF _Toc11747910 \h </w:instrText>
+          <w:instrText xml:space="preserve"> PAGEREF _Toc11748348 \h </w:instrText>
         </w:r>
         <w:r>
           <w:rPr>
@@ -2151,7 +2151,7 @@
             <w:noProof/>
             <w:webHidden/>
           </w:rPr>
-          <w:t>24</w:t>
+          <w:t>23</w:t>
         </w:r>
         <w:r>
           <w:rPr>
@@ -2178,7 +2178,7 @@
           <w:lang w:eastAsia="it-IT"/>
         </w:rPr>
       </w:pPr>
-      <w:hyperlink w:anchor="_Toc11747911" w:history="1">
+      <w:hyperlink w:anchor="_Toc11748349" w:history="1">
         <w:r>
           <w:rPr>
             <w:rStyle w:val="Collegamentoipertestuale"/>
@@ -2205,7 +2205,7 @@
             <w:noProof/>
             <w:webHidden/>
           </w:rPr>
-          <w:instrText xml:space="preserve"> PAGEREF _Toc11747911 \h </w:instrText>
+          <w:instrText xml:space="preserve"> PAGEREF _Toc11748349 \h </w:instrText>
         </w:r>
         <w:r>
           <w:rPr>
@@ -2225,7 +2225,7 @@
             <w:noProof/>
             <w:webHidden/>
           </w:rPr>
-          <w:t>25</w:t>
+          <w:t>24</w:t>
         </w:r>
         <w:r>
           <w:rPr>
@@ -2252,7 +2252,7 @@
           <w:lang w:eastAsia="it-IT"/>
         </w:rPr>
       </w:pPr>
-      <w:hyperlink w:anchor="_Toc11747912" w:history="1">
+      <w:hyperlink w:anchor="_Toc11748350" w:history="1">
         <w:r>
           <w:rPr>
             <w:rStyle w:val="Collegamentoipertestuale"/>
@@ -2279,7 +2279,7 @@
             <w:noProof/>
             <w:webHidden/>
           </w:rPr>
-          <w:instrText xml:space="preserve"> PAGEREF _Toc11747912 \h </w:instrText>
+          <w:instrText xml:space="preserve"> PAGEREF _Toc11748350 \h </w:instrText>
         </w:r>
         <w:r>
           <w:rPr>
@@ -2299,7 +2299,7 @@
             <w:noProof/>
             <w:webHidden/>
           </w:rPr>
-          <w:t>26</w:t>
+          <w:t>25</w:t>
         </w:r>
         <w:r>
           <w:rPr>
@@ -2326,7 +2326,7 @@
           <w:lang w:eastAsia="it-IT"/>
         </w:rPr>
       </w:pPr>
-      <w:hyperlink w:anchor="_Toc11747913" w:history="1">
+      <w:hyperlink w:anchor="_Toc11748351" w:history="1">
         <w:r>
           <w:rPr>
             <w:rStyle w:val="Collegamentoipertestuale"/>
@@ -2353,7 +2353,7 @@
             <w:noProof/>
             <w:webHidden/>
           </w:rPr>
-          <w:instrText xml:space="preserve"> PAGEREF _Toc11747913 \h </w:instrText>
+          <w:instrText xml:space="preserve"> PAGEREF _Toc11748351 \h </w:instrText>
         </w:r>
         <w:r>
           <w:rPr>
@@ -2373,7 +2373,7 @@
             <w:noProof/>
             <w:webHidden/>
           </w:rPr>
-          <w:t>27</w:t>
+          <w:t>26</w:t>
         </w:r>
         <w:r>
           <w:rPr>
@@ -2399,7 +2399,7 @@
           <w:lang w:eastAsia="it-IT"/>
         </w:rPr>
       </w:pPr>
-      <w:hyperlink w:anchor="_Toc11747914" w:history="1">
+      <w:hyperlink w:anchor="_Toc11748352" w:history="1">
         <w:r>
           <w:rPr>
             <w:rStyle w:val="Collegamentoipertestuale"/>
@@ -2426,7 +2426,7 @@
             <w:noProof/>
             <w:webHidden/>
           </w:rPr>
-          <w:instrText xml:space="preserve"> PAGEREF _Toc11747914 \h </w:instrText>
+          <w:instrText xml:space="preserve"> PAGEREF _Toc11748352 \h </w:instrText>
         </w:r>
         <w:r>
           <w:rPr>
@@ -2446,7 +2446,7 @@
             <w:noProof/>
             <w:webHidden/>
           </w:rPr>
-          <w:t>28</w:t>
+          <w:t>27</w:t>
         </w:r>
         <w:r>
           <w:rPr>
@@ -2472,7 +2472,7 @@
           <w:lang w:eastAsia="it-IT"/>
         </w:rPr>
       </w:pPr>
-      <w:hyperlink w:anchor="_Toc11747915" w:history="1">
+      <w:hyperlink w:anchor="_Toc11748353" w:history="1">
         <w:r>
           <w:rPr>
             <w:rStyle w:val="Collegamentoipertestuale"/>
@@ -2499,7 +2499,7 @@
             <w:noProof/>
             <w:webHidden/>
           </w:rPr>
-          <w:instrText xml:space="preserve"> PAGEREF _Toc11747915 \h </w:instrText>
+          <w:instrText xml:space="preserve"> PAGEREF _Toc11748353 \h </w:instrText>
         </w:r>
         <w:r>
           <w:rPr>
@@ -2519,7 +2519,7 @@
             <w:noProof/>
             <w:webHidden/>
           </w:rPr>
-          <w:t>29</w:t>
+          <w:t>28</w:t>
         </w:r>
         <w:r>
           <w:rPr>
@@ -2547,7 +2547,7 @@
       <w:pPr>
         <w:pStyle w:val="Titolo1"/>
       </w:pPr>
-      <w:bookmarkStart w:id="2" w:name="_Toc11747887"/>
+      <w:bookmarkStart w:id="2" w:name="_Toc11748325"/>
       <w:r>
         <w:lastRenderedPageBreak/>
         <w:t>Introduzione</w:t>
@@ -2559,7 +2559,7 @@
       <w:pPr>
         <w:pStyle w:val="Titolo2"/>
       </w:pPr>
-      <w:bookmarkStart w:id="3" w:name="_Toc11747888"/>
+      <w:bookmarkStart w:id="3" w:name="_Toc11748326"/>
       <w:r>
         <w:t>Definizione ISO dell’Usabilità</w:t>
       </w:r>
@@ -2694,7 +2694,7 @@
       <w:pPr>
         <w:pStyle w:val="Titolo2"/>
       </w:pPr>
-      <w:bookmarkStart w:id="4" w:name="_Toc11747889"/>
+      <w:bookmarkStart w:id="4" w:name="_Toc11748327"/>
       <w:r>
         <w:lastRenderedPageBreak/>
         <w:t>Valutazione Empirica dell’usabilità</w:t>
@@ -2812,7 +2812,7 @@
       <w:pPr>
         <w:pStyle w:val="Titolo1"/>
       </w:pPr>
-      <w:bookmarkStart w:id="5" w:name="_Toc11747890"/>
+      <w:bookmarkStart w:id="5" w:name="_Toc11748328"/>
       <w:r>
         <w:lastRenderedPageBreak/>
         <w:t>Impostazione del testing per MedMinder</w:t>
@@ -2828,7 +2828,7 @@
       <w:pPr>
         <w:pStyle w:val="Titolo2"/>
       </w:pPr>
-      <w:bookmarkStart w:id="6" w:name="_Toc11747891"/>
+      <w:bookmarkStart w:id="6" w:name="_Toc11748329"/>
       <w:r>
         <w:t>Metodologia da Utilizzare</w:t>
       </w:r>
@@ -2939,7 +2939,7 @@
       <w:pPr>
         <w:pStyle w:val="Titolo3"/>
       </w:pPr>
-      <w:bookmarkStart w:id="7" w:name="_Toc11747892"/>
+      <w:bookmarkStart w:id="7" w:name="_Toc11748330"/>
       <w:r>
         <w:lastRenderedPageBreak/>
         <w:t>Euristiche di Nielsen</w:t>
@@ -3601,7 +3601,7 @@
       <w:pPr>
         <w:pStyle w:val="Titolo2"/>
       </w:pPr>
-      <w:bookmarkStart w:id="8" w:name="_Toc11747893"/>
+      <w:bookmarkStart w:id="8" w:name="_Toc11748331"/>
       <w:r>
         <w:t xml:space="preserve">Requisiti </w:t>
       </w:r>
@@ -3711,7 +3711,7 @@
       <w:pPr>
         <w:pStyle w:val="Titolo2"/>
       </w:pPr>
-      <w:bookmarkStart w:id="9" w:name="_Toc11747894"/>
+      <w:bookmarkStart w:id="9" w:name="_Toc11748332"/>
       <w:r>
         <w:t>Task da testare</w:t>
       </w:r>
@@ -3825,7 +3825,7 @@
       <w:pPr>
         <w:pStyle w:val="Titolo1"/>
       </w:pPr>
-      <w:bookmarkStart w:id="10" w:name="_Toc11747895"/>
+      <w:bookmarkStart w:id="10" w:name="_Toc11748333"/>
       <w:r>
         <w:t>Scelta dei Partecipanti</w:t>
       </w:r>
@@ -3907,7 +3907,7 @@
           <w:szCs w:val="32"/>
         </w:rPr>
       </w:pPr>
-      <w:bookmarkStart w:id="11" w:name="_Toc11747896"/>
+      <w:bookmarkStart w:id="11" w:name="_Toc11748334"/>
       <w:r>
         <w:t>Questionario di background</w:t>
       </w:r>
@@ -4253,7 +4253,7 @@
       <w:pPr>
         <w:pStyle w:val="Titolo2"/>
       </w:pPr>
-      <w:bookmarkStart w:id="12" w:name="_Toc11747897"/>
+      <w:bookmarkStart w:id="12" w:name="_Toc11748335"/>
       <w:r>
         <w:lastRenderedPageBreak/>
         <w:t>Questionario di Reazione</w:t>
@@ -5626,7 +5626,7 @@
       <w:pPr>
         <w:pStyle w:val="Titolo1"/>
       </w:pPr>
-      <w:bookmarkStart w:id="13" w:name="_Toc11747898"/>
+      <w:bookmarkStart w:id="13" w:name="_Toc11748336"/>
       <w:r>
         <w:lastRenderedPageBreak/>
         <w:t>Ipotesi da Testare</w:t>
@@ -5699,7 +5699,7 @@
     </w:p>
     <w:p/>
     <w:p>
-      <w:bookmarkStart w:id="14" w:name="_Toc11747899"/>
+      <w:bookmarkStart w:id="14" w:name="_Toc11748337"/>
       <w:r>
         <w:rPr>
           <w:rStyle w:val="Titolo2Carattere"/>
@@ -5907,7 +5907,7 @@
       <w:pPr>
         <w:pStyle w:val="Titolo1"/>
       </w:pPr>
-      <w:bookmarkStart w:id="15" w:name="_Toc11747900"/>
+      <w:bookmarkStart w:id="15" w:name="_Toc11748338"/>
       <w:r>
         <w:lastRenderedPageBreak/>
         <w:t>Istruzioni sul testing e sui task</w:t>
@@ -5949,7 +5949,7 @@
       <w:pPr>
         <w:pStyle w:val="Titolo2"/>
       </w:pPr>
-      <w:bookmarkStart w:id="16" w:name="_Toc11747901"/>
+      <w:bookmarkStart w:id="16" w:name="_Toc11748339"/>
       <w:r>
         <w:t>Istruzioni generali sullo studio di usabilità</w:t>
       </w:r>
@@ -5994,7 +5994,7 @@
       <w:pPr>
         <w:pStyle w:val="Titolo2"/>
       </w:pPr>
-      <w:bookmarkStart w:id="17" w:name="_Toc11747902"/>
+      <w:bookmarkStart w:id="17" w:name="_Toc11748340"/>
       <w:r>
         <w:t>Istruzioni specifiche per i task</w:t>
       </w:r>
@@ -6143,7 +6143,7 @@
       <w:pPr>
         <w:pStyle w:val="Titolo1"/>
       </w:pPr>
-      <w:bookmarkStart w:id="18" w:name="_Toc11747903"/>
+      <w:bookmarkStart w:id="18" w:name="_Toc11748341"/>
       <w:r>
         <w:t>Metodo di Raccolta</w:t>
       </w:r>
@@ -6452,7 +6452,7 @@
       <w:pPr>
         <w:pStyle w:val="Titolo1"/>
       </w:pPr>
-      <w:bookmarkStart w:id="19" w:name="_Toc11747904"/>
+      <w:bookmarkStart w:id="19" w:name="_Toc11748342"/>
       <w:r>
         <w:lastRenderedPageBreak/>
         <w:t>Validità Ecologica dello Studio</w:t>
@@ -6567,232 +6567,17 @@
         <w:t xml:space="preserve">Se ciò dovesse avvenire, si prenderà prontamente nota di tale interferenza. </w:t>
       </w:r>
     </w:p>
-    <w:p>
-      <w:r>
-        <w:rPr>
-          <w:noProof/>
-        </w:rPr>
-        <mc:AlternateContent>
-          <mc:Choice Requires="wps">
-            <w:drawing>
-              <wp:anchor distT="0" distB="0" distL="114300" distR="114300" simplePos="0" relativeHeight="251662336" behindDoc="0" locked="0" layoutInCell="1" allowOverlap="1" wp14:anchorId="35059365" wp14:editId="667B3847">
-                <wp:simplePos x="0" y="0"/>
-                <wp:positionH relativeFrom="column">
-                  <wp:posOffset>1809115</wp:posOffset>
-                </wp:positionH>
-                <wp:positionV relativeFrom="paragraph">
-                  <wp:posOffset>4585970</wp:posOffset>
-                </wp:positionV>
-                <wp:extent cx="2498090" cy="635"/>
-                <wp:effectExtent l="0" t="0" r="3810" b="12065"/>
-                <wp:wrapSquare wrapText="bothSides"/>
-                <wp:docPr id="4" name="Casella di testo 4"/>
-                <wp:cNvGraphicFramePr/>
-                <a:graphic xmlns:a="http://schemas.openxmlformats.org/drawingml/2006/main">
-                  <a:graphicData uri="http://schemas.microsoft.com/office/word/2010/wordprocessingShape">
-                    <wps:wsp>
-                      <wps:cNvSpPr txBox="1"/>
-                      <wps:spPr>
-                        <a:xfrm>
-                          <a:off x="0" y="0"/>
-                          <a:ext cx="2498090" cy="635"/>
-                        </a:xfrm>
-                        <a:prstGeom prst="rect">
-                          <a:avLst/>
-                        </a:prstGeom>
-                        <a:solidFill>
-                          <a:prstClr val="white"/>
-                        </a:solidFill>
-                        <a:ln>
-                          <a:noFill/>
-                        </a:ln>
-                      </wps:spPr>
-                      <wps:txbx>
-                        <w:txbxContent>
-                          <w:p>
-                            <w:pPr>
-                              <w:pStyle w:val="Didascalia"/>
-                              <w:rPr>
-                                <w:noProof/>
-                                <w:szCs w:val="22"/>
-                              </w:rPr>
-                            </w:pPr>
-                            <w:r>
-                              <w:t xml:space="preserve">Figura </w:t>
-                            </w:r>
-                            <w:r>
-                              <w:fldChar w:fldCharType="begin"/>
-                            </w:r>
-                            <w:r>
-                              <w:instrText xml:space="preserve"> SEQ Figura \* ARABIC </w:instrText>
-                            </w:r>
-                            <w:r>
-                              <w:fldChar w:fldCharType="separate"/>
-                            </w:r>
-                            <w:r>
-                              <w:rPr>
-                                <w:noProof/>
-                              </w:rPr>
-                              <w:t>1</w:t>
-                            </w:r>
-                            <w:r>
-                              <w:rPr>
-                                <w:noProof/>
-                              </w:rPr>
-                              <w:fldChar w:fldCharType="end"/>
-                            </w:r>
-                            <w:r>
-                              <w:t xml:space="preserve"> - Esempio di registrazione schermo (doppio click per avviare)</w:t>
-                            </w:r>
-                          </w:p>
-                        </w:txbxContent>
-                      </wps:txbx>
-                      <wps:bodyPr rot="0" spcFirstLastPara="0" vertOverflow="overflow" horzOverflow="overflow" vert="horz" wrap="square" lIns="0" tIns="0" rIns="0" bIns="0" numCol="1" spcCol="0" rtlCol="0" fromWordArt="0" anchor="t" anchorCtr="0" forceAA="0" compatLnSpc="1">
-                        <a:prstTxWarp prst="textNoShape">
-                          <a:avLst/>
-                        </a:prstTxWarp>
-                        <a:spAutoFit/>
-                      </wps:bodyPr>
-                    </wps:wsp>
-                  </a:graphicData>
-                </a:graphic>
-              </wp:anchor>
-            </w:drawing>
-          </mc:Choice>
-          <mc:Fallback>
-            <w:pict>
-              <v:shapetype w14:anchorId="35059365" id="_x0000_t202" coordsize="21600,21600" o:spt="202" path="m,l,21600r21600,l21600,xe">
-                <v:stroke joinstyle="miter"/>
-                <v:path gradientshapeok="t" o:connecttype="rect"/>
-              </v:shapetype>
-              <v:shape id="Casella di testo 4" o:spid="_x0000_s1026" type="#_x0000_t202" style="position:absolute;margin-left:142.45pt;margin-top:361.1pt;width:196.7pt;height:.05pt;z-index:251662336;visibility:visible;mso-wrap-style:square;mso-wrap-distance-left:9pt;mso-wrap-distance-top:0;mso-wrap-distance-right:9pt;mso-wrap-distance-bottom:0;mso-position-horizontal:absolute;mso-position-horizontal-relative:text;mso-position-vertical:absolute;mso-position-vertical-relative:text;v-text-anchor:top" o:gfxdata="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" stroked="f">
-                <v:textbox style="mso-fit-shape-to-text:t" inset="0,0,0,0">
-                  <w:txbxContent>
-                    <w:p>
-                      <w:pPr>
-                        <w:pStyle w:val="Didascalia"/>
-                        <w:rPr>
-                          <w:noProof/>
-                          <w:szCs w:val="22"/>
-                        </w:rPr>
-                      </w:pPr>
-                      <w:r>
-                        <w:t xml:space="preserve">Figura </w:t>
-                      </w:r>
-                      <w:r>
-                        <w:fldChar w:fldCharType="begin"/>
-                      </w:r>
-                      <w:r>
-                        <w:instrText xml:space="preserve"> SEQ Figura \* ARABIC </w:instrText>
-                      </w:r>
-                      <w:r>
-                        <w:fldChar w:fldCharType="separate"/>
-                      </w:r>
-                      <w:r>
-                        <w:rPr>
-                          <w:noProof/>
-                        </w:rPr>
-                        <w:t>1</w:t>
-                      </w:r>
-                      <w:r>
-                        <w:rPr>
-                          <w:noProof/>
-                        </w:rPr>
-                        <w:fldChar w:fldCharType="end"/>
-                      </w:r>
-                      <w:r>
-                        <w:t xml:space="preserve"> - Esempio di registrazione schermo (doppio click per avviare)</w:t>
-                      </w:r>
-                    </w:p>
-                  </w:txbxContent>
-                </v:textbox>
-                <w10:wrap type="square"/>
-              </v:shape>
-            </w:pict>
-          </mc:Fallback>
-        </mc:AlternateContent>
-      </w:r>
-      <w:r>
-        <w:rPr>
-          <w:noProof/>
-        </w:rPr>
-        <w:drawing>
-          <wp:anchor distT="0" distB="0" distL="114300" distR="114300" simplePos="0" relativeHeight="251660288" behindDoc="0" locked="0" layoutInCell="1" allowOverlap="1" wp14:anchorId="0506C95B" wp14:editId="1A250C6D">
-            <wp:simplePos x="0" y="0"/>
-            <wp:positionH relativeFrom="margin">
-              <wp:align>center</wp:align>
-            </wp:positionH>
-            <wp:positionV relativeFrom="paragraph">
-              <wp:posOffset>84878</wp:posOffset>
-            </wp:positionV>
-            <wp:extent cx="2498090" cy="4444365"/>
-            <wp:effectExtent l="0" t="0" r="3810" b="635"/>
-            <wp:wrapSquare wrapText="bothSides"/>
-            <wp:docPr id="3" name="Immagine 3"/>
-            <wp:cNvGraphicFramePr>
-              <a:graphicFrameLocks xmlns:a="http://schemas.openxmlformats.org/drawingml/2006/main" noChangeAspect="1"/>
-            </wp:cNvGraphicFramePr>
-            <a:graphic xmlns:a="http://schemas.openxmlformats.org/drawingml/2006/main">
-              <a:graphicData uri="http://schemas.openxmlformats.org/drawingml/2006/picture">
-                <pic:pic xmlns:pic="http://schemas.openxmlformats.org/drawingml/2006/picture">
-                  <pic:nvPicPr>
-                    <pic:cNvPr id="3" name="IMG_8010.TRIM.MOV" descr="movie::/Users/emanuelegargiulo/Downloads/IMG_8010.TRIM.MOV"/>
-                    <pic:cNvPicPr/>
-                  </pic:nvPicPr>
-                  <pic:blipFill>
-                    <a:blip r:embed="rId10" cstate="print">
-                      <a:extLst>
-                        <a:ext uri="{28A0092B-C50C-407E-A947-70E740481C1C}">
-                          <a14:useLocalDpi xmlns:a14="http://schemas.microsoft.com/office/drawing/2010/main" val="0"/>
-                        </a:ext>
-                      </a:extLst>
-                    </a:blip>
-                    <a:stretch>
-                      <a:fillRect/>
-                    </a:stretch>
-                  </pic:blipFill>
-                  <pic:spPr>
-                    <a:xfrm>
-                      <a:off x="0" y="0"/>
-                      <a:ext cx="2498090" cy="4444365"/>
-                    </a:xfrm>
-                    <a:prstGeom prst="rect">
-                      <a:avLst/>
-                    </a:prstGeom>
-                  </pic:spPr>
-                </pic:pic>
-              </a:graphicData>
-            </a:graphic>
-            <wp14:sizeRelH relativeFrom="margin">
-              <wp14:pctWidth>0</wp14:pctWidth>
-            </wp14:sizeRelH>
-            <wp14:sizeRelV relativeFrom="margin">
-              <wp14:pctHeight>0</wp14:pctHeight>
-            </wp14:sizeRelV>
-          </wp:anchor>
-        </w:drawing>
-      </w:r>
-    </w:p>
-    <w:p>
-      <w:pPr>
-        <w:rPr>
-          <w:rFonts w:asciiTheme="majorHAnsi" w:eastAsiaTheme="majorEastAsia" w:hAnsiTheme="majorHAnsi" w:cstheme="majorBidi"/>
-          <w:color w:val="2F5496" w:themeColor="accent1" w:themeShade="BF"/>
+    <w:p/>
+    <w:p>
+      <w:pPr>
+        <w:pStyle w:val="Titolo1"/>
+        <w:rPr>
           <w:sz w:val="26"/>
           <w:szCs w:val="26"/>
         </w:rPr>
       </w:pPr>
-      <w:r>
-        <w:br w:type="page"/>
-      </w:r>
-    </w:p>
-    <w:p>
-      <w:pPr>
-        <w:pStyle w:val="Titolo1"/>
-      </w:pPr>
-      <w:bookmarkStart w:id="20" w:name="_Toc11747905"/>
-      <w:r>
-        <w:lastRenderedPageBreak/>
+      <w:bookmarkStart w:id="20" w:name="_Toc11748343"/>
+      <w:r>
         <w:t>Metriche</w:t>
       </w:r>
       <w:bookmarkEnd w:id="20"/>
@@ -6908,7 +6693,7 @@
       <w:pPr>
         <w:pStyle w:val="Titolo1"/>
       </w:pPr>
-      <w:bookmarkStart w:id="21" w:name="_Toc11747906"/>
+      <w:bookmarkStart w:id="21" w:name="_Toc11748344"/>
       <w:r>
         <w:lastRenderedPageBreak/>
         <w:t>Analisi dei Risultati</w:t>
@@ -7016,7 +6801,7 @@
       <w:pPr>
         <w:pStyle w:val="Titolo2"/>
       </w:pPr>
-      <w:bookmarkStart w:id="22" w:name="_Toc11747907"/>
+      <w:bookmarkStart w:id="22" w:name="_Toc11748345"/>
       <w:r>
         <w:lastRenderedPageBreak/>
         <w:t>Valutazione</w:t>
@@ -7452,7 +7237,7 @@
       <w:pPr>
         <w:pStyle w:val="Titolo2"/>
       </w:pPr>
-      <w:bookmarkStart w:id="23" w:name="_Toc11747908"/>
+      <w:bookmarkStart w:id="23" w:name="_Toc11748346"/>
       <w:r>
         <w:lastRenderedPageBreak/>
         <w:t>Risultati dei test con gli utenti</w:t>
@@ -9228,7 +9013,7 @@
             <wp:cNvGraphicFramePr/>
             <a:graphic xmlns:a="http://schemas.openxmlformats.org/drawingml/2006/main">
               <a:graphicData uri="http://schemas.openxmlformats.org/drawingml/2006/chart">
-                <c:chart xmlns:c="http://schemas.openxmlformats.org/drawingml/2006/chart" xmlns:r="http://schemas.openxmlformats.org/officeDocument/2006/relationships" r:id="rId11"/>
+                <c:chart xmlns:c="http://schemas.openxmlformats.org/drawingml/2006/chart" xmlns:r="http://schemas.openxmlformats.org/officeDocument/2006/relationships" r:id="rId10"/>
               </a:graphicData>
             </a:graphic>
           </wp:inline>
@@ -9244,7 +9029,7 @@
       <w:pPr>
         <w:pStyle w:val="Titolo2"/>
       </w:pPr>
-      <w:bookmarkStart w:id="24" w:name="_Toc11747909"/>
+      <w:bookmarkStart w:id="24" w:name="_Toc11748347"/>
       <w:r>
         <w:t>Tempo impiegato</w:t>
       </w:r>
@@ -11270,7 +11055,7 @@
             <wp:cNvGraphicFramePr/>
             <a:graphic xmlns:a="http://schemas.openxmlformats.org/drawingml/2006/main">
               <a:graphicData uri="http://schemas.openxmlformats.org/drawingml/2006/chart">
-                <c:chart xmlns:c="http://schemas.openxmlformats.org/drawingml/2006/chart" xmlns:r="http://schemas.openxmlformats.org/officeDocument/2006/relationships" r:id="rId12"/>
+                <c:chart xmlns:c="http://schemas.openxmlformats.org/drawingml/2006/chart" xmlns:r="http://schemas.openxmlformats.org/officeDocument/2006/relationships" r:id="rId11"/>
               </a:graphicData>
             </a:graphic>
           </wp:inline>
@@ -11288,7 +11073,7 @@
       <w:pPr>
         <w:pStyle w:val="Titolo2"/>
       </w:pPr>
-      <w:bookmarkStart w:id="25" w:name="_Toc11747910"/>
+      <w:bookmarkStart w:id="25" w:name="_Toc11748348"/>
       <w:r>
         <w:t>Numero errori</w:t>
       </w:r>
@@ -13007,7 +12792,7 @@
             <wp:cNvGraphicFramePr/>
             <a:graphic xmlns:a="http://schemas.openxmlformats.org/drawingml/2006/main">
               <a:graphicData uri="http://schemas.openxmlformats.org/drawingml/2006/chart">
-                <c:chart xmlns:c="http://schemas.openxmlformats.org/drawingml/2006/chart" xmlns:r="http://schemas.openxmlformats.org/officeDocument/2006/relationships" r:id="rId13"/>
+                <c:chart xmlns:c="http://schemas.openxmlformats.org/drawingml/2006/chart" xmlns:r="http://schemas.openxmlformats.org/officeDocument/2006/relationships" r:id="rId12"/>
               </a:graphicData>
             </a:graphic>
           </wp:inline>
@@ -13018,7 +12803,7 @@
       <w:pPr>
         <w:pStyle w:val="Titolo2"/>
       </w:pPr>
-      <w:bookmarkStart w:id="26" w:name="_Toc11747911"/>
+      <w:bookmarkStart w:id="26" w:name="_Toc11748349"/>
       <w:r>
         <w:t>Risultati operazioni tramite feedback dell’utente</w:t>
       </w:r>
@@ -13112,7 +12897,7 @@
       <w:pPr>
         <w:pStyle w:val="Titolo2"/>
       </w:pPr>
-      <w:bookmarkStart w:id="27" w:name="_Toc11747912"/>
+      <w:bookmarkStart w:id="27" w:name="_Toc11748350"/>
       <w:r>
         <w:lastRenderedPageBreak/>
         <w:t>Soddisfazione utenti</w:t>
@@ -13618,7 +13403,7 @@
             <wp:cNvGraphicFramePr/>
             <a:graphic xmlns:a="http://schemas.openxmlformats.org/drawingml/2006/main">
               <a:graphicData uri="http://schemas.openxmlformats.org/drawingml/2006/chart">
-                <c:chart xmlns:c="http://schemas.openxmlformats.org/drawingml/2006/chart" xmlns:r="http://schemas.openxmlformats.org/officeDocument/2006/relationships" r:id="rId14"/>
+                <c:chart xmlns:c="http://schemas.openxmlformats.org/drawingml/2006/chart" xmlns:r="http://schemas.openxmlformats.org/officeDocument/2006/relationships" r:id="rId13"/>
               </a:graphicData>
             </a:graphic>
           </wp:inline>
@@ -13672,7 +13457,7 @@
             <wp:cNvGraphicFramePr/>
             <a:graphic xmlns:a="http://schemas.openxmlformats.org/drawingml/2006/main">
               <a:graphicData uri="http://schemas.openxmlformats.org/drawingml/2006/chart">
-                <c:chart xmlns:c="http://schemas.openxmlformats.org/drawingml/2006/chart" xmlns:r="http://schemas.openxmlformats.org/officeDocument/2006/relationships" r:id="rId15"/>
+                <c:chart xmlns:c="http://schemas.openxmlformats.org/drawingml/2006/chart" xmlns:r="http://schemas.openxmlformats.org/officeDocument/2006/relationships" r:id="rId14"/>
               </a:graphicData>
             </a:graphic>
           </wp:inline>
@@ -13688,7 +13473,7 @@
       <w:pPr>
         <w:pStyle w:val="Titolo2"/>
       </w:pPr>
-      <w:bookmarkStart w:id="28" w:name="_Toc11747913"/>
+      <w:bookmarkStart w:id="28" w:name="_Toc11748351"/>
       <w:r>
         <w:t>Invalidazione ipotesi nulla</w:t>
       </w:r>
@@ -13781,7 +13566,7 @@
       <w:pPr>
         <w:pStyle w:val="Titolo1"/>
       </w:pPr>
-      <w:bookmarkStart w:id="29" w:name="_Toc11747914"/>
+      <w:bookmarkStart w:id="29" w:name="_Toc11748352"/>
       <w:r>
         <w:lastRenderedPageBreak/>
         <w:t>Conclusioni</w:t>
@@ -13940,7 +13725,7 @@
       <w:pPr>
         <w:pStyle w:val="Titolo1"/>
       </w:pPr>
-      <w:bookmarkStart w:id="30" w:name="_Toc11747915"/>
+      <w:bookmarkStart w:id="30" w:name="_Toc11748353"/>
       <w:r>
         <w:lastRenderedPageBreak/>
         <w:t>Riferimenti</w:t>
@@ -13961,7 +13746,7 @@
           <w:numId w:val="11"/>
         </w:numPr>
       </w:pPr>
-      <w:hyperlink r:id="rId16" w:history="1">
+      <w:hyperlink r:id="rId15" w:history="1">
         <w:r>
           <w:rPr>
             <w:rStyle w:val="Collegamentoipertestuale"/>
@@ -13999,8 +13784,8 @@
     </w:p>
     <w:p/>
     <w:sectPr>
-      <w:footerReference w:type="even" r:id="rId17"/>
-      <w:footerReference w:type="default" r:id="rId18"/>
+      <w:footerReference w:type="even" r:id="rId16"/>
+      <w:footerReference w:type="default" r:id="rId17"/>
       <w:pgSz w:w="11906" w:h="16838"/>
       <w:pgMar w:top="1417" w:right="1134" w:bottom="1134" w:left="1134" w:header="708" w:footer="708" w:gutter="0"/>
       <w:cols w:space="708"/>
@@ -23484,7 +23269,7 @@
 </file>
 
 <file path=customXml/itemProps1.xml><?xml version="1.0" encoding="utf-8"?>
-<ds:datastoreItem xmlns:ds="http://schemas.openxmlformats.org/officeDocument/2006/customXml" ds:itemID="{75B38BF9-099B-2948-A8CA-91830F3AB498}">
+<ds:datastoreItem xmlns:ds="http://schemas.openxmlformats.org/officeDocument/2006/customXml" ds:itemID="{16135675-E763-6A47-9152-FCBF7AECC882}">
   <ds:schemaRefs>
     <ds:schemaRef ds:uri="http://schemas.openxmlformats.org/officeDocument/2006/bibliography"/>
   </ds:schemaRefs>

</xml_diff>

<commit_message>
Fixato grafico tempo completamento
</commit_message>
<xml_diff>
--- a/Documentazione/Assignment3.docx
+++ b/Documentazione/Assignment3.docx
@@ -311,9 +311,7 @@
         <w:lastRenderedPageBreak/>
         <w:t>Indice</w:t>
       </w:r>
-      <w:bookmarkStart w:id="1" w:name="_GoBack"/>
       <w:bookmarkEnd w:id="0"/>
-      <w:bookmarkEnd w:id="1"/>
     </w:p>
     <w:p>
       <w:pPr>
@@ -2547,23 +2545,23 @@
       <w:pPr>
         <w:pStyle w:val="Titolo1"/>
       </w:pPr>
-      <w:bookmarkStart w:id="2" w:name="_Toc11748325"/>
+      <w:bookmarkStart w:id="1" w:name="_Toc11748325"/>
       <w:r>
         <w:lastRenderedPageBreak/>
         <w:t>Introduzione</w:t>
       </w:r>
+      <w:bookmarkEnd w:id="1"/>
+    </w:p>
+    <w:p/>
+    <w:p>
+      <w:pPr>
+        <w:pStyle w:val="Titolo2"/>
+      </w:pPr>
+      <w:bookmarkStart w:id="2" w:name="_Toc11748326"/>
+      <w:r>
+        <w:t>Definizione ISO dell’Usabilità</w:t>
+      </w:r>
       <w:bookmarkEnd w:id="2"/>
-    </w:p>
-    <w:p/>
-    <w:p>
-      <w:pPr>
-        <w:pStyle w:val="Titolo2"/>
-      </w:pPr>
-      <w:bookmarkStart w:id="3" w:name="_Toc11748326"/>
-      <w:r>
-        <w:t>Definizione ISO dell’Usabilità</w:t>
-      </w:r>
-      <w:bookmarkEnd w:id="3"/>
     </w:p>
     <w:p>
       <w:pPr>
@@ -2694,12 +2692,12 @@
       <w:pPr>
         <w:pStyle w:val="Titolo2"/>
       </w:pPr>
-      <w:bookmarkStart w:id="4" w:name="_Toc11748327"/>
+      <w:bookmarkStart w:id="3" w:name="_Toc11748327"/>
       <w:r>
         <w:lastRenderedPageBreak/>
         <w:t>Valutazione Empirica dell’usabilità</w:t>
       </w:r>
-      <w:bookmarkEnd w:id="4"/>
+      <w:bookmarkEnd w:id="3"/>
     </w:p>
     <w:p>
       <w:r>
@@ -2812,27 +2810,27 @@
       <w:pPr>
         <w:pStyle w:val="Titolo1"/>
       </w:pPr>
-      <w:bookmarkStart w:id="5" w:name="_Toc11748328"/>
+      <w:bookmarkStart w:id="4" w:name="_Toc11748328"/>
       <w:r>
         <w:lastRenderedPageBreak/>
         <w:t>Impostazione del testing per MedMinder</w:t>
       </w:r>
+      <w:bookmarkEnd w:id="4"/>
+    </w:p>
+    <w:p>
+      <w:pPr>
+        <w:pStyle w:val="Titolo2"/>
+      </w:pPr>
+    </w:p>
+    <w:p>
+      <w:pPr>
+        <w:pStyle w:val="Titolo2"/>
+      </w:pPr>
+      <w:bookmarkStart w:id="5" w:name="_Toc11748329"/>
+      <w:r>
+        <w:t>Metodologia da Utilizzare</w:t>
+      </w:r>
       <w:bookmarkEnd w:id="5"/>
-    </w:p>
-    <w:p>
-      <w:pPr>
-        <w:pStyle w:val="Titolo2"/>
-      </w:pPr>
-    </w:p>
-    <w:p>
-      <w:pPr>
-        <w:pStyle w:val="Titolo2"/>
-      </w:pPr>
-      <w:bookmarkStart w:id="6" w:name="_Toc11748329"/>
-      <w:r>
-        <w:t>Metodologia da Utilizzare</w:t>
-      </w:r>
-      <w:bookmarkEnd w:id="6"/>
     </w:p>
     <w:p/>
     <w:p>
@@ -2939,12 +2937,12 @@
       <w:pPr>
         <w:pStyle w:val="Titolo3"/>
       </w:pPr>
-      <w:bookmarkStart w:id="7" w:name="_Toc11748330"/>
+      <w:bookmarkStart w:id="6" w:name="_Toc11748330"/>
       <w:r>
         <w:lastRenderedPageBreak/>
         <w:t>Euristiche di Nielsen</w:t>
       </w:r>
-      <w:bookmarkEnd w:id="7"/>
+      <w:bookmarkEnd w:id="6"/>
     </w:p>
     <w:p/>
     <w:p>
@@ -3601,7 +3599,7 @@
       <w:pPr>
         <w:pStyle w:val="Titolo2"/>
       </w:pPr>
-      <w:bookmarkStart w:id="8" w:name="_Toc11748331"/>
+      <w:bookmarkStart w:id="7" w:name="_Toc11748331"/>
       <w:r>
         <w:t xml:space="preserve">Requisiti </w:t>
       </w:r>
@@ -3611,7 +3609,7 @@
       <w:r>
         <w:t>da testare</w:t>
       </w:r>
-      <w:bookmarkEnd w:id="8"/>
+      <w:bookmarkEnd w:id="7"/>
     </w:p>
     <w:p/>
     <w:p>
@@ -3711,11 +3709,11 @@
       <w:pPr>
         <w:pStyle w:val="Titolo2"/>
       </w:pPr>
-      <w:bookmarkStart w:id="9" w:name="_Toc11748332"/>
+      <w:bookmarkStart w:id="8" w:name="_Toc11748332"/>
       <w:r>
         <w:t>Task da testare</w:t>
       </w:r>
-      <w:bookmarkEnd w:id="9"/>
+      <w:bookmarkEnd w:id="8"/>
     </w:p>
     <w:p/>
     <w:p>
@@ -3825,11 +3823,11 @@
       <w:pPr>
         <w:pStyle w:val="Titolo1"/>
       </w:pPr>
-      <w:bookmarkStart w:id="10" w:name="_Toc11748333"/>
+      <w:bookmarkStart w:id="9" w:name="_Toc11748333"/>
       <w:r>
         <w:t>Scelta dei Partecipanti</w:t>
       </w:r>
-      <w:bookmarkEnd w:id="10"/>
+      <w:bookmarkEnd w:id="9"/>
     </w:p>
     <w:p/>
     <w:p>
@@ -3907,11 +3905,11 @@
           <w:szCs w:val="32"/>
         </w:rPr>
       </w:pPr>
-      <w:bookmarkStart w:id="11" w:name="_Toc11748334"/>
+      <w:bookmarkStart w:id="10" w:name="_Toc11748334"/>
       <w:r>
         <w:t>Questionario di background</w:t>
       </w:r>
-      <w:bookmarkEnd w:id="11"/>
+      <w:bookmarkEnd w:id="10"/>
     </w:p>
     <w:p>
       <w:pPr>
@@ -4253,12 +4251,12 @@
       <w:pPr>
         <w:pStyle w:val="Titolo2"/>
       </w:pPr>
-      <w:bookmarkStart w:id="12" w:name="_Toc11748335"/>
+      <w:bookmarkStart w:id="11" w:name="_Toc11748335"/>
       <w:r>
         <w:lastRenderedPageBreak/>
         <w:t>Questionario di Reazione</w:t>
       </w:r>
-      <w:bookmarkEnd w:id="12"/>
+      <w:bookmarkEnd w:id="11"/>
     </w:p>
     <w:p/>
     <w:p>
@@ -5626,12 +5624,12 @@
       <w:pPr>
         <w:pStyle w:val="Titolo1"/>
       </w:pPr>
-      <w:bookmarkStart w:id="13" w:name="_Toc11748336"/>
+      <w:bookmarkStart w:id="12" w:name="_Toc11748336"/>
       <w:r>
         <w:lastRenderedPageBreak/>
         <w:t>Ipotesi da Testare</w:t>
       </w:r>
-      <w:bookmarkEnd w:id="13"/>
+      <w:bookmarkEnd w:id="12"/>
     </w:p>
     <w:p/>
     <w:p>
@@ -5699,14 +5697,14 @@
     </w:p>
     <w:p/>
     <w:p>
-      <w:bookmarkStart w:id="14" w:name="_Toc11748337"/>
+      <w:bookmarkStart w:id="13" w:name="_Toc11748337"/>
       <w:r>
         <w:rPr>
           <w:rStyle w:val="Titolo2Carattere"/>
         </w:rPr>
         <w:t>Esperimento numero 1 – verificare come le conoscenze tecnologiche possano influenzare le performance dell’utente nello svolgimento dei task.</w:t>
       </w:r>
-      <w:bookmarkEnd w:id="14"/>
+      <w:bookmarkEnd w:id="13"/>
       <w:r>
         <w:br/>
       </w:r>
@@ -5907,12 +5905,12 @@
       <w:pPr>
         <w:pStyle w:val="Titolo1"/>
       </w:pPr>
-      <w:bookmarkStart w:id="15" w:name="_Toc11748338"/>
+      <w:bookmarkStart w:id="14" w:name="_Toc11748338"/>
       <w:r>
         <w:lastRenderedPageBreak/>
         <w:t>Istruzioni sul testing e sui task</w:t>
       </w:r>
-      <w:bookmarkEnd w:id="15"/>
+      <w:bookmarkEnd w:id="14"/>
       <w:r>
         <w:br/>
       </w:r>
@@ -5949,11 +5947,11 @@
       <w:pPr>
         <w:pStyle w:val="Titolo2"/>
       </w:pPr>
-      <w:bookmarkStart w:id="16" w:name="_Toc11748339"/>
+      <w:bookmarkStart w:id="15" w:name="_Toc11748339"/>
       <w:r>
         <w:t>Istruzioni generali sullo studio di usabilità</w:t>
       </w:r>
-      <w:bookmarkEnd w:id="16"/>
+      <w:bookmarkEnd w:id="15"/>
     </w:p>
     <w:p/>
     <w:p>
@@ -5994,11 +5992,11 @@
       <w:pPr>
         <w:pStyle w:val="Titolo2"/>
       </w:pPr>
-      <w:bookmarkStart w:id="17" w:name="_Toc11748340"/>
+      <w:bookmarkStart w:id="16" w:name="_Toc11748340"/>
       <w:r>
         <w:t>Istruzioni specifiche per i task</w:t>
       </w:r>
-      <w:bookmarkEnd w:id="17"/>
+      <w:bookmarkEnd w:id="16"/>
     </w:p>
     <w:p/>
     <w:p>
@@ -6143,11 +6141,11 @@
       <w:pPr>
         <w:pStyle w:val="Titolo1"/>
       </w:pPr>
-      <w:bookmarkStart w:id="18" w:name="_Toc11748341"/>
+      <w:bookmarkStart w:id="17" w:name="_Toc11748341"/>
       <w:r>
         <w:t>Metodo di Raccolta</w:t>
       </w:r>
-      <w:bookmarkEnd w:id="18"/>
+      <w:bookmarkEnd w:id="17"/>
     </w:p>
     <w:p/>
     <w:p>
@@ -6452,12 +6450,12 @@
       <w:pPr>
         <w:pStyle w:val="Titolo1"/>
       </w:pPr>
-      <w:bookmarkStart w:id="19" w:name="_Toc11748342"/>
+      <w:bookmarkStart w:id="18" w:name="_Toc11748342"/>
       <w:r>
         <w:lastRenderedPageBreak/>
         <w:t>Validità Ecologica dello Studio</w:t>
       </w:r>
-      <w:bookmarkEnd w:id="19"/>
+      <w:bookmarkEnd w:id="18"/>
     </w:p>
     <w:p/>
     <w:p>
@@ -6576,11 +6574,11 @@
           <w:szCs w:val="26"/>
         </w:rPr>
       </w:pPr>
-      <w:bookmarkStart w:id="20" w:name="_Toc11748343"/>
+      <w:bookmarkStart w:id="19" w:name="_Toc11748343"/>
       <w:r>
         <w:t>Metriche</w:t>
       </w:r>
-      <w:bookmarkEnd w:id="20"/>
+      <w:bookmarkEnd w:id="19"/>
     </w:p>
     <w:p/>
     <w:p>
@@ -6693,12 +6691,12 @@
       <w:pPr>
         <w:pStyle w:val="Titolo1"/>
       </w:pPr>
-      <w:bookmarkStart w:id="21" w:name="_Toc11748344"/>
+      <w:bookmarkStart w:id="20" w:name="_Toc11748344"/>
       <w:r>
         <w:lastRenderedPageBreak/>
         <w:t>Analisi dei Risultati</w:t>
       </w:r>
-      <w:bookmarkEnd w:id="21"/>
+      <w:bookmarkEnd w:id="20"/>
     </w:p>
     <w:p/>
     <w:p>
@@ -6801,7 +6799,7 @@
       <w:pPr>
         <w:pStyle w:val="Titolo2"/>
       </w:pPr>
-      <w:bookmarkStart w:id="22" w:name="_Toc11748345"/>
+      <w:bookmarkStart w:id="21" w:name="_Toc11748345"/>
       <w:r>
         <w:lastRenderedPageBreak/>
         <w:t>Valutazione</w:t>
@@ -6809,7 +6807,7 @@
       <w:r>
         <w:t xml:space="preserve"> Euristica</w:t>
       </w:r>
-      <w:bookmarkEnd w:id="22"/>
+      <w:bookmarkEnd w:id="21"/>
     </w:p>
     <w:p/>
     <w:p>
@@ -7237,12 +7235,12 @@
       <w:pPr>
         <w:pStyle w:val="Titolo2"/>
       </w:pPr>
-      <w:bookmarkStart w:id="23" w:name="_Toc11748346"/>
+      <w:bookmarkStart w:id="22" w:name="_Toc11748346"/>
       <w:r>
         <w:lastRenderedPageBreak/>
         <w:t>Risultati dei test con gli utenti</w:t>
       </w:r>
-      <w:bookmarkEnd w:id="23"/>
+      <w:bookmarkEnd w:id="22"/>
     </w:p>
     <w:p>
       <w:pPr>
@@ -9029,11 +9027,11 @@
       <w:pPr>
         <w:pStyle w:val="Titolo2"/>
       </w:pPr>
-      <w:bookmarkStart w:id="24" w:name="_Toc11748347"/>
+      <w:bookmarkStart w:id="23" w:name="_Toc11748347"/>
       <w:r>
         <w:t>Tempo impiegato</w:t>
       </w:r>
-      <w:bookmarkEnd w:id="24"/>
+      <w:bookmarkEnd w:id="23"/>
     </w:p>
     <w:p>
       <w:pPr>
@@ -10672,7 +10670,15 @@
               <w:rPr>
                 <w:color w:val="FFFFFF" w:themeColor="background1"/>
               </w:rPr>
-              <w:t>31.4</w:t>
+              <w:t>31.</w:t>
+            </w:r>
+            <w:bookmarkStart w:id="24" w:name="_GoBack"/>
+            <w:bookmarkEnd w:id="24"/>
+            <w:r>
+              <w:rPr>
+                <w:color w:val="FFFFFF" w:themeColor="background1"/>
+              </w:rPr>
+              <w:t>4</w:t>
             </w:r>
           </w:p>
         </w:tc>
@@ -11048,7 +11054,7 @@
         </w:rPr>
         <w:lastRenderedPageBreak/>
         <w:drawing>
-          <wp:inline distT="0" distB="0" distL="0" distR="0" wp14:anchorId="4194CAE9" wp14:editId="5FA120F1">
+          <wp:inline distT="0" distB="0" distL="0" distR="0" wp14:anchorId="4194CAE9" wp14:editId="5531A497">
             <wp:extent cx="5486400" cy="3200400"/>
             <wp:effectExtent l="0" t="0" r="0" b="0"/>
             <wp:docPr id="5" name="Grafico 5"/>
@@ -18604,7 +18610,7 @@
               <c:strCache>
                 <c:ptCount val="1"/>
                 <c:pt idx="0">
-                  <c:v>Principiante</c:v>
+                  <c:v>Esperto</c:v>
                 </c:pt>
               </c:strCache>
             </c:strRef>
@@ -18687,7 +18693,7 @@
               <c:strCache>
                 <c:ptCount val="1"/>
                 <c:pt idx="0">
-                  <c:v>Esperto</c:v>
+                  <c:v>Principiante</c:v>
                 </c:pt>
               </c:strCache>
             </c:strRef>
@@ -18741,7 +18747,7 @@
                   <c:v>24</c:v>
                 </c:pt>
                 <c:pt idx="2">
-                  <c:v>0</c:v>
+                  <c:v>31.4</c:v>
                 </c:pt>
                 <c:pt idx="3">
                   <c:v>28.2</c:v>
@@ -23269,7 +23275,7 @@
 </file>
 
 <file path=customXml/itemProps1.xml><?xml version="1.0" encoding="utf-8"?>
-<ds:datastoreItem xmlns:ds="http://schemas.openxmlformats.org/officeDocument/2006/customXml" ds:itemID="{16135675-E763-6A47-9152-FCBF7AECC882}">
+<ds:datastoreItem xmlns:ds="http://schemas.openxmlformats.org/officeDocument/2006/customXml" ds:itemID="{1B8BCED7-AC2E-764C-BE19-E75DC0A7EEFC}">
   <ds:schemaRefs>
     <ds:schemaRef ds:uri="http://schemas.openxmlformats.org/officeDocument/2006/bibliography"/>
   </ds:schemaRefs>

</xml_diff>

<commit_message>
aggiustato kabel sbagliata di un grafico
</commit_message>
<xml_diff>
--- a/Documentazione/Assignment3.docx
+++ b/Documentazione/Assignment3.docx
@@ -8131,8 +8131,6 @@
       <w:r>
         <w:t>Successo dei test</w:t>
       </w:r>
-      <w:bookmarkStart w:id="23" w:name="_GoBack"/>
-      <w:bookmarkEnd w:id="23"/>
     </w:p>
     <w:p>
       <w:r>
@@ -9879,6 +9877,7 @@
           <w:rFonts w:eastAsiaTheme="minorEastAsia" w:cstheme="minorHAnsi"/>
         </w:rPr>
       </w:pPr>
+      <w:bookmarkStart w:id="23" w:name="_GoBack"/>
       <w:r>
         <w:rPr>
           <w:rFonts w:cstheme="minorHAnsi"/>
@@ -9886,7 +9885,7 @@
         </w:rPr>
         <w:lastRenderedPageBreak/>
         <w:drawing>
-          <wp:inline distT="0" distB="0" distL="0" distR="0" wp14:anchorId="1F14F3C5" wp14:editId="6E4A3CF9">
+          <wp:inline distT="0" distB="0" distL="0" distR="0" wp14:anchorId="1F14F3C5" wp14:editId="038A3510">
             <wp:extent cx="5486400" cy="3200400"/>
             <wp:effectExtent l="0" t="0" r="0" b="0"/>
             <wp:docPr id="7" name="Grafico 7"/>
@@ -9899,6 +9898,7 @@
           </wp:inline>
         </w:drawing>
       </w:r>
+      <w:bookmarkEnd w:id="23"/>
     </w:p>
     <w:p>
       <w:pPr>
@@ -19192,7 +19192,7 @@
               <c:strCache>
                 <c:ptCount val="1"/>
                 <c:pt idx="0">
-                  <c:v>Errori complessivi per task</c:v>
+                  <c:v>Totale successi</c:v>
                 </c:pt>
               </c:strCache>
             </c:strRef>
@@ -24217,7 +24217,7 @@
 </file>
 
 <file path=customXml/itemProps1.xml><?xml version="1.0" encoding="utf-8"?>
-<ds:datastoreItem xmlns:ds="http://schemas.openxmlformats.org/officeDocument/2006/customXml" ds:itemID="{659625A7-8D10-4438-818C-CF39589C2E7A}">
+<ds:datastoreItem xmlns:ds="http://schemas.openxmlformats.org/officeDocument/2006/customXml" ds:itemID="{B11DEF65-D37C-4188-BCF3-150EE8F0723E}">
   <ds:schemaRefs>
     <ds:schemaRef ds:uri="http://schemas.openxmlformats.org/officeDocument/2006/bibliography"/>
   </ds:schemaRefs>

</xml_diff>

<commit_message>
fix grafici e ortografici
</commit_message>
<xml_diff>
--- a/Documentazione/Assignment3.docx
+++ b/Documentazione/Assignment3.docx
@@ -2663,12 +2663,13 @@
     <w:p>
       <w:pPr>
         <w:pStyle w:val="MioCorpo"/>
-      </w:pPr>
-      <w:r>
-        <w:t>Per comprendere al meglio la differenza tra efficacia ed efficienza, occorre fare una distinzione. Considerati due sistemi A e B, se entrambi i sistemi portano a termine i task, sono considerati entrambi efficaci; se invece il sistema B porta a termine il compito in un minor tempo e con meno passi, è considerato efficiente rispetto al sistema A.</w:t>
-      </w:r>
+        <w:ind w:left="708" w:firstLine="12"/>
+      </w:pPr>
       <w:bookmarkStart w:id="3" w:name="_GoBack"/>
       <w:bookmarkEnd w:id="3"/>
+      <w:r>
+        <w:t>Per comprendere al meglio la differenza tra efficacia ed efficienza, occorre fare una distinzione. Considerati due sistemi A e B, se entrambi i sistemi portano a termine i task, sono considerati entrambi efficaci; se invece il sistema B porta a termine il compito in un minor tempo e con meno passi, è considerato efficiente rispetto al sistema A.</w:t>
+      </w:r>
     </w:p>
     <w:p>
       <w:pPr>
@@ -23621,7 +23622,7 @@
 </file>
 
 <file path=customXml/itemProps1.xml><?xml version="1.0" encoding="utf-8"?>
-<ds:datastoreItem xmlns:ds="http://schemas.openxmlformats.org/officeDocument/2006/customXml" ds:itemID="{1E947F37-537F-8547-9633-FBA0A7F485B7}">
+<ds:datastoreItem xmlns:ds="http://schemas.openxmlformats.org/officeDocument/2006/customXml" ds:itemID="{BB7EA6D6-0717-884D-B308-FF03B8175A32}">
   <ds:schemaRefs>
     <ds:schemaRef ds:uri="http://schemas.openxmlformats.org/officeDocument/2006/bibliography"/>
   </ds:schemaRefs>

</xml_diff>

<commit_message>
Correzioni scala di likert
In alcune domande ci si riferiva al sistema come 'sito', in altre come 'applicazione'. Essendo Medminder un'applicazione, ora viene chiamata così in ciascuna domanda
</commit_message>
<xml_diff>
--- a/Documentazione/Assignment3.docx
+++ b/Documentazione/Assignment3.docx
@@ -2665,8 +2665,6 @@
         <w:pStyle w:val="MioCorpo"/>
         <w:ind w:left="708" w:firstLine="12"/>
       </w:pPr>
-      <w:bookmarkStart w:id="3" w:name="_GoBack"/>
-      <w:bookmarkEnd w:id="3"/>
       <w:r>
         <w:t>Per comprendere al meglio la differenza tra efficacia ed efficienza, occorre fare una distinzione. Considerati due sistemi A e B, se entrambi i sistemi portano a termine i task, sono considerati entrambi efficaci; se invece il sistema B porta a termine il compito in un minor tempo e con meno passi, è considerato efficiente rispetto al sistema A.</w:t>
       </w:r>
@@ -2722,12 +2720,12 @@
       <w:pPr>
         <w:pStyle w:val="Titolo2"/>
       </w:pPr>
-      <w:bookmarkStart w:id="4" w:name="_Toc11748327"/>
+      <w:bookmarkStart w:id="3" w:name="_Toc11748327"/>
       <w:r>
         <w:lastRenderedPageBreak/>
         <w:t>Valutazione Empirica dell’usabilità</w:t>
       </w:r>
-      <w:bookmarkEnd w:id="4"/>
+      <w:bookmarkEnd w:id="3"/>
     </w:p>
     <w:p>
       <w:r>
@@ -2840,32 +2838,38 @@
       <w:pPr>
         <w:pStyle w:val="Titolo1"/>
       </w:pPr>
-      <w:bookmarkStart w:id="5" w:name="_Toc11748328"/>
+      <w:bookmarkStart w:id="4" w:name="_Toc11748328"/>
       <w:r>
         <w:lastRenderedPageBreak/>
         <w:t>Impostazione del testing per MedMinder</w:t>
       </w:r>
+      <w:bookmarkEnd w:id="4"/>
+    </w:p>
+    <w:p>
+      <w:pPr>
+        <w:pStyle w:val="Titolo2"/>
+      </w:pPr>
+    </w:p>
+    <w:p>
+      <w:pPr>
+        <w:pStyle w:val="Titolo2"/>
+      </w:pPr>
+      <w:bookmarkStart w:id="5" w:name="_Toc11748329"/>
+      <w:r>
+        <w:t>Metodologia da Utilizzare</w:t>
+      </w:r>
       <w:bookmarkEnd w:id="5"/>
     </w:p>
-    <w:p>
-      <w:pPr>
-        <w:pStyle w:val="Titolo2"/>
-      </w:pPr>
-    </w:p>
-    <w:p>
-      <w:pPr>
-        <w:pStyle w:val="Titolo2"/>
-      </w:pPr>
-      <w:bookmarkStart w:id="6" w:name="_Toc11748329"/>
-      <w:r>
-        <w:t>Metodologia da Utilizzare</w:t>
-      </w:r>
-      <w:bookmarkEnd w:id="6"/>
-    </w:p>
     <w:p/>
     <w:p>
       <w:r>
-        <w:t xml:space="preserve">Avendo ricevuto il sistema da sestare in una fase di progettazione avanzata, o nella quale il sistema è addirittura già completo, la scelta di utilizzare test empirici per la valutazione è quasi obbligata. </w:t>
+        <w:t xml:space="preserve">Avendo ricevuto il sistema da </w:t>
+      </w:r>
+      <w:r>
+        <w:t>t</w:t>
+      </w:r>
+      <w:r>
+        <w:t xml:space="preserve">estare in una fase di progettazione avanzata, o nella quale il sistema è addirittura già completo, la scelta di utilizzare test empirici per la valutazione è quasi obbligata. </w:t>
       </w:r>
     </w:p>
     <w:p>
@@ -2893,7 +2897,7 @@
         <w:t xml:space="preserve">pensare ad alta voce </w:t>
       </w:r>
       <w:r>
-        <w:t xml:space="preserve">(think aloud). In questo modo, oltre alle azioni effettivamente svolte dagli utenti, i valutatori avranno modo di esaminare anche i ragionamenti che hanno portato a tali azioni, ed eventuali dubbi che gli utenti si sono posti durante lo svolgimento dei task. </w:t>
+        <w:t xml:space="preserve">(think aloud). In questo modo, oltre alle azioni effettivamente svolte dagli utenti, i valutatori avranno modo di esaminare anche i ragionamenti che hanno portato a tali azioni ed eventuali dubbi che gli utenti si sono posti durante lo svolgimento dei task. </w:t>
       </w:r>
     </w:p>
     <w:p>
@@ -2967,12 +2971,12 @@
       <w:pPr>
         <w:pStyle w:val="Titolo3"/>
       </w:pPr>
-      <w:bookmarkStart w:id="7" w:name="_Toc11748330"/>
+      <w:bookmarkStart w:id="6" w:name="_Toc11748330"/>
       <w:r>
         <w:lastRenderedPageBreak/>
         <w:t>Euristiche di Nielsen</w:t>
       </w:r>
-      <w:bookmarkEnd w:id="7"/>
+      <w:bookmarkEnd w:id="6"/>
     </w:p>
     <w:p/>
     <w:p>
@@ -3629,7 +3633,7 @@
       <w:pPr>
         <w:pStyle w:val="Titolo2"/>
       </w:pPr>
-      <w:bookmarkStart w:id="8" w:name="_Toc11748331"/>
+      <w:bookmarkStart w:id="7" w:name="_Toc11748331"/>
       <w:r>
         <w:t xml:space="preserve">Requisiti </w:t>
       </w:r>
@@ -3639,7 +3643,7 @@
       <w:r>
         <w:t>da testare</w:t>
       </w:r>
-      <w:bookmarkEnd w:id="8"/>
+      <w:bookmarkEnd w:id="7"/>
     </w:p>
     <w:p/>
     <w:p>
@@ -3739,11 +3743,11 @@
       <w:pPr>
         <w:pStyle w:val="Titolo2"/>
       </w:pPr>
-      <w:bookmarkStart w:id="9" w:name="_Toc11748332"/>
+      <w:bookmarkStart w:id="8" w:name="_Toc11748332"/>
       <w:r>
         <w:t>Task da testare</w:t>
       </w:r>
-      <w:bookmarkEnd w:id="9"/>
+      <w:bookmarkEnd w:id="8"/>
     </w:p>
     <w:p/>
     <w:p>
@@ -3853,11 +3857,11 @@
       <w:pPr>
         <w:pStyle w:val="Titolo1"/>
       </w:pPr>
-      <w:bookmarkStart w:id="10" w:name="_Toc11748333"/>
+      <w:bookmarkStart w:id="9" w:name="_Toc11748333"/>
       <w:r>
         <w:t>Scelta dei Partecipanti</w:t>
       </w:r>
-      <w:bookmarkEnd w:id="10"/>
+      <w:bookmarkEnd w:id="9"/>
     </w:p>
     <w:p/>
     <w:p>
@@ -3935,11 +3939,11 @@
           <w:szCs w:val="32"/>
         </w:rPr>
       </w:pPr>
-      <w:bookmarkStart w:id="11" w:name="_Toc11748334"/>
+      <w:bookmarkStart w:id="10" w:name="_Toc11748334"/>
       <w:r>
         <w:t>Questionario di background</w:t>
       </w:r>
-      <w:bookmarkEnd w:id="11"/>
+      <w:bookmarkEnd w:id="10"/>
     </w:p>
     <w:p>
       <w:pPr>
@@ -4281,12 +4285,12 @@
       <w:pPr>
         <w:pStyle w:val="Titolo2"/>
       </w:pPr>
-      <w:bookmarkStart w:id="12" w:name="_Toc11748335"/>
+      <w:bookmarkStart w:id="11" w:name="_Toc11748335"/>
       <w:r>
         <w:lastRenderedPageBreak/>
         <w:t>Questionario di Reazione</w:t>
       </w:r>
-      <w:bookmarkEnd w:id="12"/>
+      <w:bookmarkEnd w:id="11"/>
     </w:p>
     <w:p/>
     <w:p>
@@ -4538,7 +4542,14 @@
                 <w:sz w:val="22"/>
                 <w:szCs w:val="22"/>
               </w:rPr>
-              <w:t>Mi sono sentito a mio agio nell’utilizzare il sito</w:t>
+              <w:t xml:space="preserve">Mi sono sentito a mio agio nell’utilizzare </w:t>
+            </w:r>
+            <w:r>
+              <w:rPr>
+                <w:sz w:val="22"/>
+                <w:szCs w:val="22"/>
+              </w:rPr>
+              <w:t>l’applicazione</w:t>
             </w:r>
           </w:p>
         </w:tc>
@@ -5592,7 +5603,23 @@
                 <w:sz w:val="22"/>
                 <w:szCs w:val="22"/>
               </w:rPr>
-              <w:t>Trovo che le funzionalità del sito siano bene integrate</w:t>
+              <w:t>Trovo che le funzionalità del</w:t>
+            </w:r>
+            <w:r>
+              <w:rPr>
+                <w:sz w:val="22"/>
+                <w:szCs w:val="22"/>
+              </w:rPr>
+              <w:t xml:space="preserve">l’applicazione </w:t>
+            </w:r>
+            <w:bookmarkStart w:id="12" w:name="_GoBack"/>
+            <w:bookmarkEnd w:id="12"/>
+            <w:r>
+              <w:rPr>
+                <w:sz w:val="22"/>
+                <w:szCs w:val="22"/>
+              </w:rPr>
+              <w:t>siano bene integrate</w:t>
             </w:r>
           </w:p>
         </w:tc>
@@ -14186,11 +14213,6 @@
         <w:docPartUnique/>
       </w:docPartObj>
     </w:sdtPr>
-    <w:sdtEndPr>
-      <w:rPr>
-        <w:rStyle w:val="Numeropagina"/>
-      </w:rPr>
-    </w:sdtEndPr>
     <w:sdtContent>
       <w:p>
         <w:pPr>
@@ -14243,11 +14265,6 @@
         <w:docPartUnique/>
       </w:docPartObj>
     </w:sdtPr>
-    <w:sdtEndPr>
-      <w:rPr>
-        <w:rStyle w:val="Numeropagina"/>
-      </w:rPr>
-    </w:sdtEndPr>
     <w:sdtContent>
       <w:p>
         <w:pPr>
@@ -23622,7 +23639,7 @@
 </file>
 
 <file path=customXml/itemProps1.xml><?xml version="1.0" encoding="utf-8"?>
-<ds:datastoreItem xmlns:ds="http://schemas.openxmlformats.org/officeDocument/2006/customXml" ds:itemID="{BB7EA6D6-0717-884D-B308-FF03B8175A32}">
+<ds:datastoreItem xmlns:ds="http://schemas.openxmlformats.org/officeDocument/2006/customXml" ds:itemID="{7C2DD9C8-8BBA-F348-8DF0-35C524B0EEB4}">
   <ds:schemaRefs>
     <ds:schemaRef ds:uri="http://schemas.openxmlformats.org/officeDocument/2006/bibliography"/>
   </ds:schemaRefs>

</xml_diff>

<commit_message>
modificata la parte in cui si parla di within group e learning bias
Da riverificare, non mi convince del tutto
</commit_message>
<xml_diff>
--- a/Documentazione/Assignment3.docx
+++ b/Documentazione/Assignment3.docx
@@ -5612,8 +5612,6 @@
               </w:rPr>
               <w:t xml:space="preserve">l’applicazione </w:t>
             </w:r>
-            <w:bookmarkStart w:id="12" w:name="_GoBack"/>
-            <w:bookmarkEnd w:id="12"/>
             <w:r>
               <w:rPr>
                 <w:sz w:val="22"/>
@@ -5989,12 +5987,21 @@
       <w:pPr>
         <w:pStyle w:val="Titolo1"/>
       </w:pPr>
-      <w:bookmarkStart w:id="13" w:name="_Toc11748336"/>
+      <w:bookmarkStart w:id="12" w:name="_Toc11748336"/>
       <w:r>
         <w:lastRenderedPageBreak/>
         <w:t>Ipotesi da Testare</w:t>
       </w:r>
-      <w:bookmarkEnd w:id="13"/>
+      <w:bookmarkEnd w:id="12"/>
+    </w:p>
+    <w:p/>
+    <w:p>
+      <w:pPr>
+        <w:pStyle w:val="Titolo2"/>
+      </w:pPr>
+      <w:r>
+        <w:t>Metodologia</w:t>
+      </w:r>
     </w:p>
     <w:p/>
     <w:p>
@@ -6024,52 +6031,16 @@
         <w:t xml:space="preserve">Per fare ciò, sarà necessario invalidare l’ipotesi nulla – ossia, l’ipotesi per la quale le variabili dipendenti in realtà non vengono modificate in seguito a un cambiamento in quelle dipendenti. </w:t>
       </w:r>
     </w:p>
-    <w:p>
-      <w:r>
-        <w:t xml:space="preserve">Verrà adottato un testing </w:t>
-      </w:r>
-      <w:r>
-        <w:rPr>
-          <w:b/>
-          <w:bCs/>
-        </w:rPr>
-        <w:t>within group</w:t>
-      </w:r>
-      <w:r>
-        <w:rPr>
-          <w:b/>
-          <w:bCs/>
-        </w:rPr>
-        <w:t xml:space="preserve">s: </w:t>
-      </w:r>
-      <w:r>
-        <w:t xml:space="preserve">ciò significa che ciascun soggetto svolgerà i task sotto tutte le condizioni. </w:t>
-      </w:r>
-      <w:r>
-        <w:br/>
-        <w:t xml:space="preserve">Per limitare il più possibile i </w:t>
-      </w:r>
-      <w:r>
-        <w:rPr>
-          <w:b/>
-          <w:bCs/>
-        </w:rPr>
-        <w:t>learning bias</w:t>
-      </w:r>
-      <w:r>
-        <w:t xml:space="preserve">, si assegnerà a ciascun utente un ordine diverso di esecuzione dei task.  </w:t>
-      </w:r>
-    </w:p>
     <w:p/>
     <w:p>
-      <w:bookmarkStart w:id="14" w:name="_Toc11748337"/>
+      <w:bookmarkStart w:id="13" w:name="_Toc11748337"/>
       <w:r>
         <w:rPr>
           <w:rStyle w:val="Titolo2Carattere"/>
         </w:rPr>
         <w:t>Esperimento numero 1 – verificare come le conoscenze tecnologiche possano influenzare le performance dell’utente nello svolgimento dei task.</w:t>
       </w:r>
-      <w:bookmarkEnd w:id="14"/>
+      <w:bookmarkEnd w:id="13"/>
       <w:r>
         <w:br/>
       </w:r>
@@ -6232,7 +6203,64 @@
         </w:tc>
       </w:tr>
     </w:tbl>
-    <w:p/>
+    <w:p>
+      <w:bookmarkStart w:id="14" w:name="_GoBack"/>
+      <w:bookmarkEnd w:id="14"/>
+    </w:p>
+    <w:p>
+      <w:pPr>
+        <w:pStyle w:val="MioCorpo"/>
+      </w:pPr>
+      <w:r>
+        <w:t>Dato che il sistema da testare ci è stato fornito a sviluppo già concluso, non è risultato possibile testare ipotesi nulle relative alla scelta di variabili indipendenti relative all’interfaccia (esempio, non è stato possibile testare se l’efficienza varia ingrandendo un determinato bottone).</w:t>
+      </w:r>
+    </w:p>
+    <w:p>
+      <w:pPr>
+        <w:pStyle w:val="MioCorpo"/>
+      </w:pPr>
+      <w:r>
+        <w:t xml:space="preserve">Data la natura dell’ipotesi nulla individuata, non è in realtà necessario </w:t>
+      </w:r>
+      <w:r>
+        <w:t xml:space="preserve">assegnare </w:t>
+      </w:r>
+      <w:r>
+        <w:t xml:space="preserve">specifici </w:t>
+      </w:r>
+      <w:r>
+        <w:t xml:space="preserve">ordini di </w:t>
+      </w:r>
+      <w:r>
+        <w:t>esecuzione</w:t>
+      </w:r>
+      <w:r>
+        <w:t xml:space="preserve"> </w:t>
+      </w:r>
+      <w:r>
+        <w:t xml:space="preserve">dei task per i vari utenti, in quanto non si presenta il problema dei </w:t>
+      </w:r>
+      <w:r>
+        <w:rPr>
+          <w:b/>
+          <w:bCs/>
+        </w:rPr>
+        <w:t>learning bias</w:t>
+      </w:r>
+      <w:r>
+        <w:t xml:space="preserve">. </w:t>
+      </w:r>
+    </w:p>
+    <w:p>
+      <w:pPr>
+        <w:pStyle w:val="MioCorpo"/>
+      </w:pPr>
+    </w:p>
+    <w:p>
+      <w:pPr>
+        <w:pStyle w:val="MioCorpo"/>
+      </w:pPr>
+    </w:p>
     <w:p>
       <w:pPr>
         <w:rPr>
@@ -6242,26 +6270,6 @@
           <w:szCs w:val="32"/>
         </w:rPr>
       </w:pPr>
-    </w:p>
-    <w:p>
-      <w:pPr>
-        <w:pStyle w:val="MioCorpo"/>
-      </w:pPr>
-    </w:p>
-    <w:p>
-      <w:pPr>
-        <w:pStyle w:val="MioCorpo"/>
-      </w:pPr>
-    </w:p>
-    <w:p>
-      <w:pPr>
-        <w:rPr>
-          <w:rFonts w:asciiTheme="majorHAnsi" w:eastAsiaTheme="majorEastAsia" w:hAnsiTheme="majorHAnsi" w:cstheme="majorBidi"/>
-          <w:color w:val="2F5496" w:themeColor="accent1" w:themeShade="BF"/>
-          <w:sz w:val="32"/>
-          <w:szCs w:val="32"/>
-        </w:rPr>
-      </w:pPr>
       <w:r>
         <w:br w:type="page"/>
       </w:r>
@@ -6278,34 +6286,6 @@
       <w:bookmarkEnd w:id="15"/>
       <w:r>
         <w:br/>
-      </w:r>
-    </w:p>
-    <w:p>
-      <w:pPr>
-        <w:pStyle w:val="MioCorpo"/>
-      </w:pPr>
-      <w:r>
-        <w:t xml:space="preserve">Come precedentemente detto, verrà adottato un testing </w:t>
-      </w:r>
-      <w:r>
-        <w:rPr>
-          <w:b/>
-          <w:bCs/>
-        </w:rPr>
-        <w:t>within group</w:t>
-      </w:r>
-      <w:r>
-        <w:rPr>
-          <w:b/>
-          <w:bCs/>
-        </w:rPr>
-        <w:t xml:space="preserve">s: </w:t>
-      </w:r>
-      <w:r>
-        <w:t xml:space="preserve">ciò significa che ciascun soggetto svolgerà i task sotto tutte le condizioni. </w:t>
-      </w:r>
-      <w:r>
-        <w:t>Viene quindi stabilito un ordine di esecuzione dei task, il cui scopo sarà quello di valutare se la variabile indipendente ha causato cambiamenti della variabile dipendente.</w:t>
       </w:r>
     </w:p>
     <w:p>
@@ -6549,7 +6529,6 @@
     <w:p/>
     <w:p>
       <w:r>
-        <w:lastRenderedPageBreak/>
         <w:t xml:space="preserve">Ciascun valutatore avrà a disposizione il seguente template, che </w:t>
       </w:r>
       <w:r>
@@ -6673,6 +6652,7 @@
           </w:tcPr>
           <w:p>
             <w:r>
+              <w:lastRenderedPageBreak/>
               <w:t>Che schermata sta visualizzando l’utente?</w:t>
             </w:r>
           </w:p>
@@ -23639,7 +23619,7 @@
 </file>
 
 <file path=customXml/itemProps1.xml><?xml version="1.0" encoding="utf-8"?>
-<ds:datastoreItem xmlns:ds="http://schemas.openxmlformats.org/officeDocument/2006/customXml" ds:itemID="{7C2DD9C8-8BBA-F348-8DF0-35C524B0EEB4}">
+<ds:datastoreItem xmlns:ds="http://schemas.openxmlformats.org/officeDocument/2006/customXml" ds:itemID="{458A75F0-00FB-6842-AA3D-6A82A235C6B3}">
   <ds:schemaRefs>
     <ds:schemaRef ds:uri="http://schemas.openxmlformats.org/officeDocument/2006/bibliography"/>
   </ds:schemaRefs>

</xml_diff>

<commit_message>
Modifica di impaginazione 'metodo di raccolta'
</commit_message>
<xml_diff>
--- a/Documentazione/Assignment3.docx
+++ b/Documentazione/Assignment3.docx
@@ -6406,8 +6406,6 @@
       <w:r>
         <w:t>Non ricordate esattamente se avete abbastanza antibiotici per completare l’intero ciclo di trattamento. Volete controllare sull’applicazione quanti ve ne rimangono.</w:t>
       </w:r>
-      <w:bookmarkStart w:id="17" w:name="_GoBack"/>
-      <w:bookmarkEnd w:id="17"/>
     </w:p>
     <w:p>
       <w:r>
@@ -6485,11 +6483,11 @@
       <w:pPr>
         <w:pStyle w:val="Titolo1"/>
       </w:pPr>
-      <w:bookmarkStart w:id="18" w:name="_Toc11748341"/>
+      <w:bookmarkStart w:id="17" w:name="_Toc11748341"/>
       <w:r>
         <w:t>Metodo di Raccolta</w:t>
       </w:r>
-      <w:bookmarkEnd w:id="18"/>
+      <w:bookmarkEnd w:id="17"/>
     </w:p>
     <w:p/>
     <w:p>
@@ -6505,7 +6503,7 @@
         <w:pStyle w:val="MioCorpo"/>
       </w:pPr>
       <w:r>
-        <w:t xml:space="preserve">Bisogna inoltre sottolineare che è normale, in una fase di testing, individuare dei problemi: non c’è niente di cui vergognarsi per l’utente nell’ammettere di avere difficoltà, in quanto riscontrarne aiuterà lo sviluppatore a migliorare l’usabilità dell’applicazione. </w:t>
+        <w:t xml:space="preserve">Bisogna inoltre sottolineare che è normale, in fase di testing, individuare dei problemi: non c’è niente di cui vergognarsi per l’utente nell’ammettere di avere difficoltà, in quanto riscontrarne aiuterà lo sviluppatore a migliorare l’usabilità dell’applicazione. </w:t>
       </w:r>
     </w:p>
     <w:p>
@@ -6528,6 +6526,14 @@
     <w:p/>
     <w:p>
       <w:r>
+        <w:br w:type="page"/>
+      </w:r>
+    </w:p>
+    <w:p>
+      <w:bookmarkStart w:id="18" w:name="_GoBack"/>
+      <w:bookmarkEnd w:id="18"/>
+      <w:r>
+        <w:lastRenderedPageBreak/>
         <w:t xml:space="preserve">Ciascun valutatore avrà a disposizione il seguente template, che </w:t>
       </w:r>
       <w:r>
@@ -6691,7 +6697,6 @@
           </w:tcPr>
           <w:p>
             <w:r>
-              <w:lastRenderedPageBreak/>
               <w:t>Le ipotesi che sta formulando su come proseguire, sono corrette?</w:t>
             </w:r>
           </w:p>
@@ -23631,7 +23636,7 @@
 </file>
 
 <file path=customXml/itemProps1.xml><?xml version="1.0" encoding="utf-8"?>
-<ds:datastoreItem xmlns:ds="http://schemas.openxmlformats.org/officeDocument/2006/customXml" ds:itemID="{A1D03A4C-02D0-0A45-8531-E3D080AE1113}">
+<ds:datastoreItem xmlns:ds="http://schemas.openxmlformats.org/officeDocument/2006/customXml" ds:itemID="{4686C9D4-CA01-0645-8C90-F1CB67B6C7F6}">
   <ds:schemaRefs>
     <ds:schemaRef ds:uri="http://schemas.openxmlformats.org/officeDocument/2006/bibliography"/>
   </ds:schemaRefs>

</xml_diff>

<commit_message>
Fix su valutazione euristica
</commit_message>
<xml_diff>
--- a/Documentazione/Assignment3.docx
+++ b/Documentazione/Assignment3.docx
@@ -6530,8 +6530,6 @@
       </w:r>
     </w:p>
     <w:p>
-      <w:bookmarkStart w:id="18" w:name="_GoBack"/>
-      <w:bookmarkEnd w:id="18"/>
       <w:r>
         <w:lastRenderedPageBreak/>
         <w:t xml:space="preserve">Ciascun valutatore avrà a disposizione il seguente template, che </w:t>
@@ -6799,12 +6797,12 @@
       <w:pPr>
         <w:pStyle w:val="Titolo1"/>
       </w:pPr>
-      <w:bookmarkStart w:id="19" w:name="_Toc11748342"/>
+      <w:bookmarkStart w:id="18" w:name="_Toc11748342"/>
       <w:r>
         <w:lastRenderedPageBreak/>
         <w:t>Validità Ecologica dello Studio</w:t>
       </w:r>
-      <w:bookmarkEnd w:id="19"/>
+      <w:bookmarkEnd w:id="18"/>
     </w:p>
     <w:p/>
     <w:p>
@@ -6923,11 +6921,11 @@
           <w:szCs w:val="26"/>
         </w:rPr>
       </w:pPr>
-      <w:bookmarkStart w:id="20" w:name="_Toc11748343"/>
+      <w:bookmarkStart w:id="19" w:name="_Toc11748343"/>
       <w:r>
         <w:t>Metriche</w:t>
       </w:r>
-      <w:bookmarkEnd w:id="20"/>
+      <w:bookmarkEnd w:id="19"/>
     </w:p>
     <w:p/>
     <w:p>
@@ -7040,12 +7038,12 @@
       <w:pPr>
         <w:pStyle w:val="Titolo1"/>
       </w:pPr>
-      <w:bookmarkStart w:id="21" w:name="_Toc11748344"/>
+      <w:bookmarkStart w:id="20" w:name="_Toc11748344"/>
       <w:r>
         <w:lastRenderedPageBreak/>
         <w:t>Analisi dei Risultati</w:t>
       </w:r>
-      <w:bookmarkEnd w:id="21"/>
+      <w:bookmarkEnd w:id="20"/>
     </w:p>
     <w:p/>
     <w:p>
@@ -7148,7 +7146,7 @@
       <w:pPr>
         <w:pStyle w:val="Titolo2"/>
       </w:pPr>
-      <w:bookmarkStart w:id="22" w:name="_Toc11748345"/>
+      <w:bookmarkStart w:id="21" w:name="_Toc11748345"/>
       <w:r>
         <w:lastRenderedPageBreak/>
         <w:t>Valutazione</w:t>
@@ -7156,12 +7154,12 @@
       <w:r>
         <w:t xml:space="preserve"> Euristica</w:t>
       </w:r>
-      <w:bookmarkEnd w:id="22"/>
+      <w:bookmarkEnd w:id="21"/>
     </w:p>
     <w:p/>
     <w:p>
       <w:r>
-        <w:t>Come accennato nella sezione sulle metodologie da utilizzare per il testing, le euristiche da noi prese in esame per la valutazione sono le famose Euristiche di Nielsen.</w:t>
+        <w:t>Come accennato nella sezione sulle metodologie da utilizzare per il testing, le euristiche da noi prese in esame per la valutazione sono le Euristiche di Nielsen.</w:t>
       </w:r>
       <w:r>
         <w:br/>
@@ -7525,7 +7523,13 @@
         </w:rPr>
       </w:pPr>
       <w:r>
-        <w:t>Nel prototipo fornitoci non risultano essere previsti prompt di conferma per le azioni principali, né sembrano essere presenti messaggi di errore. Sebbene data la semplicità d’uso dell’interfaccia ciò non rappresenti necessariamente un problema, sarebbe bene che lo sviluppatore riesaminasse questo aspetto.</w:t>
+        <w:t xml:space="preserve">Nel prototipo fornitoci non </w:t>
+      </w:r>
+      <w:r>
+        <w:t>sono</w:t>
+      </w:r>
+      <w:r>
+        <w:t xml:space="preserve"> previsti prompt di conferma per le azioni principali, né sembrano essere presenti messaggi di errore. Sebbene data la semplicità d’uso dell’interfaccia ciò non rappresenti necessariamente un problema, sarebbe bene che lo sviluppatore riesaminasse questo aspetto.</w:t>
       </w:r>
       <w:r>
         <w:br/>
@@ -7584,20 +7588,56 @@
       <w:pPr>
         <w:pStyle w:val="Titolo2"/>
       </w:pPr>
-      <w:bookmarkStart w:id="23" w:name="_Toc11748346"/>
+      <w:bookmarkStart w:id="22" w:name="_Toc11748346"/>
       <w:r>
         <w:lastRenderedPageBreak/>
         <w:t>Risultati dei test con gli utenti</w:t>
       </w:r>
+      <w:bookmarkEnd w:id="22"/>
+    </w:p>
+    <w:p>
+      <w:pPr>
+        <w:pStyle w:val="MioCorpo"/>
+      </w:pPr>
+      <w:r>
+        <w:t xml:space="preserve">Come </w:t>
+      </w:r>
+      <w:r>
+        <w:t xml:space="preserve">illustrato </w:t>
+      </w:r>
+      <w:r>
+        <w:t>precedentemente, gli utenti che hanno testato il sistema sono 10.</w:t>
+      </w:r>
+    </w:p>
+    <w:p>
+      <w:pPr>
+        <w:pStyle w:val="MioCorpo"/>
+      </w:pPr>
+      <w:r>
+        <w:t>Si tratta, n</w:t>
+      </w:r>
+      <w:r>
+        <w:t>el dettaglio</w:t>
+      </w:r>
+      <w:r>
+        <w:t>,</w:t>
+      </w:r>
+      <w:r>
+        <w:t xml:space="preserve"> </w:t>
+      </w:r>
+      <w:r>
+        <w:t>di</w:t>
+      </w:r>
+      <w:r>
+        <w:t xml:space="preserve"> 5 persone con skill tecnologiche di base e 5 con skill tecnologiche avanzate.</w:t>
+      </w:r>
+      <w:bookmarkStart w:id="23" w:name="_GoBack"/>
       <w:bookmarkEnd w:id="23"/>
     </w:p>
     <w:p>
       <w:pPr>
         <w:pStyle w:val="MioCorpo"/>
       </w:pPr>
-      <w:r>
-        <w:t>Come precedentemente detto, gli utenti che hanno testato il sistema sono 10. Nel dettaglio sono 5 persone con skill tecnologiche di base e 5 con skill tecnologiche avanzate.</w:t>
-      </w:r>
     </w:p>
     <w:p>
       <w:pPr>
@@ -23636,7 +23676,7 @@
 </file>
 
 <file path=customXml/itemProps1.xml><?xml version="1.0" encoding="utf-8"?>
-<ds:datastoreItem xmlns:ds="http://schemas.openxmlformats.org/officeDocument/2006/customXml" ds:itemID="{4686C9D4-CA01-0645-8C90-F1CB67B6C7F6}">
+<ds:datastoreItem xmlns:ds="http://schemas.openxmlformats.org/officeDocument/2006/customXml" ds:itemID="{1D616CEA-20A4-5743-BD17-6D27D5CDEC3A}">
   <ds:schemaRefs>
     <ds:schemaRef ds:uri="http://schemas.openxmlformats.org/officeDocument/2006/bibliography"/>
   </ds:schemaRefs>

</xml_diff>

<commit_message>
modifica sezione soddisfazione utenti
</commit_message>
<xml_diff>
--- a/Documentazione/Assignment3.docx
+++ b/Documentazione/Assignment3.docx
@@ -13298,8 +13298,6 @@
       <w:pPr>
         <w:pStyle w:val="Titolo2"/>
       </w:pPr>
-      <w:bookmarkStart w:id="26" w:name="_GoBack"/>
-      <w:bookmarkEnd w:id="26"/>
       <w:r>
         <w:t>Risultati operazioni tramite feedback dell’utente</w:t>
       </w:r>
@@ -13393,16 +13391,28 @@
       <w:pPr>
         <w:pStyle w:val="Titolo2"/>
       </w:pPr>
-      <w:bookmarkStart w:id="27" w:name="_Toc11748350"/>
+      <w:bookmarkStart w:id="26" w:name="_Toc11748350"/>
       <w:r>
         <w:lastRenderedPageBreak/>
         <w:t>Soddisfazione utenti</w:t>
       </w:r>
-      <w:bookmarkEnd w:id="27"/>
-    </w:p>
-    <w:p>
-      <w:r>
-        <w:t>Tramite il questionario che segue la scala di Likert abbiamo rilevato il grado di soddisfazione dell’utente che ha usato l’applicativo. Il questionario riportato precedentemente consta di 10 domande (con un punteggio da 1 a 5, per un totale massimo di 50) chiuse e 3 domande aperte. Alle domande aperte non è dato un punteggio, in quanto servono solo a capire se per l’utente il sistema potrebbe migliorare ulteriormente. Riportiamo quindi un grafico contenente tutti punteggi dei test degli utenti.</w:t>
+      <w:bookmarkEnd w:id="26"/>
+    </w:p>
+    <w:p>
+      <w:r>
+        <w:t xml:space="preserve">Tramite il questionario che segue la scala di Likert abbiamo rilevato il grado di soddisfazione dell’utente che ha usato l’applicativo. Il questionario riportato precedentemente consta di 10 domande (con un punteggio da 1 a 5, per un totale massimo di 50) chiuse e 3 domande aperte. Alle domande aperte non è </w:t>
+      </w:r>
+      <w:r>
+        <w:t>attribuito</w:t>
+      </w:r>
+      <w:r>
+        <w:t xml:space="preserve"> punteggio, in quanto servono solo a capire se per l’utente il sistema potrebbe migliorare ulteriormente. </w:t>
+      </w:r>
+      <w:r>
+        <w:br/>
+      </w:r>
+      <w:r>
+        <w:t>Riportiamo quindi un grafico contenente tutti punteggi dei test degli utenti.</w:t>
       </w:r>
     </w:p>
     <w:tbl>
@@ -13869,7 +13879,7 @@
           <w:color w:val="000000" w:themeColor="text1"/>
           <w:szCs w:val="24"/>
         </w:rPr>
-        <w:t>Per il grafico a barre è riporta</w:t>
+        <w:t>Nel seguente</w:t>
       </w:r>
       <w:r>
         <w:rPr>
@@ -13877,7 +13887,7 @@
           <w:color w:val="000000" w:themeColor="text1"/>
           <w:szCs w:val="24"/>
         </w:rPr>
-        <w:t xml:space="preserve">to semplicemente il </w:t>
+        <w:t xml:space="preserve"> grafico a barre</w:t>
       </w:r>
       <w:r>
         <w:rPr>
@@ -13885,7 +13895,7 @@
           <w:color w:val="000000" w:themeColor="text1"/>
           <w:szCs w:val="24"/>
         </w:rPr>
-        <w:t>punteggio</w:t>
+        <w:t xml:space="preserve"> sono riportati tali punteggi</w:t>
       </w:r>
       <w:r>
         <w:rPr>
@@ -13936,7 +13946,65 @@
           <w:rFonts w:cstheme="minorHAnsi"/>
           <w:color w:val="000000" w:themeColor="text1"/>
         </w:rPr>
-        <w:t xml:space="preserve">Questi valori sono riportati in percentuale in seguito, avendo effettuato la giusta proporzione, per ottenere un grafico a torta. </w:t>
+        <w:t>Successivamente, q</w:t>
+      </w:r>
+      <w:r>
+        <w:rPr>
+          <w:rFonts w:cstheme="minorHAnsi"/>
+          <w:color w:val="000000" w:themeColor="text1"/>
+        </w:rPr>
+        <w:t>uesti valori sono riportati in percentuale</w:t>
+      </w:r>
+      <w:r>
+        <w:rPr>
+          <w:rFonts w:cstheme="minorHAnsi"/>
+          <w:color w:val="000000" w:themeColor="text1"/>
+        </w:rPr>
+        <w:t xml:space="preserve"> -</w:t>
+      </w:r>
+      <w:r>
+        <w:rPr>
+          <w:rFonts w:cstheme="minorHAnsi"/>
+          <w:color w:val="000000" w:themeColor="text1"/>
+        </w:rPr>
+        <w:t xml:space="preserve"> avendo effettuato la giusta proporzione</w:t>
+      </w:r>
+      <w:r>
+        <w:rPr>
+          <w:rFonts w:cstheme="minorHAnsi"/>
+          <w:color w:val="000000" w:themeColor="text1"/>
+        </w:rPr>
+        <w:t xml:space="preserve"> -</w:t>
+      </w:r>
+      <w:r>
+        <w:rPr>
+          <w:rFonts w:cstheme="minorHAnsi"/>
+          <w:color w:val="000000" w:themeColor="text1"/>
+        </w:rPr>
+        <w:t xml:space="preserve"> per </w:t>
+      </w:r>
+      <w:r>
+        <w:rPr>
+          <w:rFonts w:cstheme="minorHAnsi"/>
+          <w:color w:val="000000" w:themeColor="text1"/>
+        </w:rPr>
+        <w:t>ricavarne</w:t>
+      </w:r>
+      <w:r>
+        <w:rPr>
+          <w:rFonts w:cstheme="minorHAnsi"/>
+          <w:color w:val="000000" w:themeColor="text1"/>
+        </w:rPr>
+        <w:t xml:space="preserve"> un grafico a torta.</w:t>
+      </w:r>
+      <w:bookmarkStart w:id="27" w:name="_GoBack"/>
+      <w:bookmarkEnd w:id="27"/>
+      <w:r>
+        <w:rPr>
+          <w:rFonts w:cstheme="minorHAnsi"/>
+          <w:color w:val="000000" w:themeColor="text1"/>
+        </w:rPr>
+        <w:t xml:space="preserve"> </w:t>
       </w:r>
       <w:r>
         <w:rPr>
@@ -23785,7 +23853,7 @@
 </file>
 
 <file path=customXml/itemProps1.xml><?xml version="1.0" encoding="utf-8"?>
-<ds:datastoreItem xmlns:ds="http://schemas.openxmlformats.org/officeDocument/2006/customXml" ds:itemID="{83AEAE84-F722-D347-8133-2E40912C277B}">
+<ds:datastoreItem xmlns:ds="http://schemas.openxmlformats.org/officeDocument/2006/customXml" ds:itemID="{7A8B07DD-61AB-504F-85C8-6C48FAB4458A}">
   <ds:schemaRefs>
     <ds:schemaRef ds:uri="http://schemas.openxmlformats.org/officeDocument/2006/bibliography"/>
   </ds:schemaRefs>

</xml_diff>

<commit_message>
Modifica paragrafo invalidazione ipotesi nulla
</commit_message>
<xml_diff>
--- a/Documentazione/Assignment3.docx
+++ b/Documentazione/Assignment3.docx
@@ -13995,16 +13995,7 @@
           <w:rFonts w:cstheme="minorHAnsi"/>
           <w:color w:val="000000" w:themeColor="text1"/>
         </w:rPr>
-        <w:t xml:space="preserve"> un grafico a torta.</w:t>
-      </w:r>
-      <w:bookmarkStart w:id="27" w:name="_GoBack"/>
-      <w:bookmarkEnd w:id="27"/>
-      <w:r>
-        <w:rPr>
-          <w:rFonts w:cstheme="minorHAnsi"/>
-          <w:color w:val="000000" w:themeColor="text1"/>
-        </w:rPr>
-        <w:t xml:space="preserve"> </w:t>
+        <w:t xml:space="preserve"> un grafico a torta. </w:t>
       </w:r>
       <w:r>
         <w:rPr>
@@ -14054,11 +14045,11 @@
       <w:pPr>
         <w:pStyle w:val="Titolo2"/>
       </w:pPr>
-      <w:bookmarkStart w:id="28" w:name="_Toc11748351"/>
+      <w:bookmarkStart w:id="27" w:name="_Toc11748351"/>
       <w:r>
         <w:t>Invalidazione ipotesi nulla</w:t>
       </w:r>
-      <w:bookmarkEnd w:id="28"/>
+      <w:bookmarkEnd w:id="27"/>
     </w:p>
     <w:p>
       <w:r>
@@ -14101,7 +14092,12 @@
         <w:t xml:space="preserve">apprezzabilmente </w:t>
       </w:r>
       <w:r>
-        <w:t xml:space="preserve">minori negli utenti che hanno skill tecnologiche avanzate; al contrario, risultano più alti negli utenti meno esperti con la tecnologia. Tenendo conto dei risultati riportati negli appositi grafici e tabelle, l’ipotesi nulla risulta </w:t>
+        <w:t xml:space="preserve">minori negli utenti che hanno skill tecnologiche avanzate; al contrario, risultano più alti negli utenti meno esperti con la tecnologia. </w:t>
+      </w:r>
+    </w:p>
+    <w:p>
+      <w:r>
+        <w:t xml:space="preserve">Tenendo conto dei risultati riportati negli appositi grafici e tabelle, l’ipotesi nulla risulta </w:t>
       </w:r>
       <w:r>
         <w:rPr>
@@ -14113,22 +14109,34 @@
       <w:r>
         <w:t>.</w:t>
       </w:r>
-      <w:r>
-        <w:br/>
-        <w:t xml:space="preserve">Tuttavia, </w:t>
-      </w:r>
-      <w:r>
-        <w:t xml:space="preserve">essendo </w:t>
+    </w:p>
+    <w:p>
+      <w:r>
+        <w:t>E</w:t>
+      </w:r>
+      <w:r>
+        <w:t xml:space="preserve">ssendo </w:t>
       </w:r>
       <w:r>
         <w:t>il sistema MedMinder pensato anche per utenti meno esperti è necessario</w:t>
       </w:r>
       <w:r>
-        <w:t xml:space="preserve"> che i progettisti lavorino al fine di rendere, ove possibile, ancora più semplice</w:t>
-      </w:r>
-      <w:r>
-        <w:t>, dal momento che il target sarà prevalentemente di persone anziane.</w:t>
-      </w:r>
+        <w:t xml:space="preserve"> che i progettisti lavorino al fine di rendere</w:t>
+      </w:r>
+      <w:r>
+        <w:t>lo</w:t>
+      </w:r>
+      <w:r>
+        <w:t>, ove possibile, ancora più semplice</w:t>
+      </w:r>
+      <w:r>
+        <w:t>, dal momento che il target sarà prevalentemente di persone anziane</w:t>
+      </w:r>
+      <w:r>
+        <w:t xml:space="preserve"> e tipicamente non abituate all’utilizzo di strumenti tecnologici. </w:t>
+      </w:r>
+      <w:bookmarkStart w:id="28" w:name="_GoBack"/>
+      <w:bookmarkEnd w:id="28"/>
     </w:p>
     <w:p>
       <w:pPr>
@@ -23853,7 +23861,7 @@
 </file>
 
 <file path=customXml/itemProps1.xml><?xml version="1.0" encoding="utf-8"?>
-<ds:datastoreItem xmlns:ds="http://schemas.openxmlformats.org/officeDocument/2006/customXml" ds:itemID="{7A8B07DD-61AB-504F-85C8-6C48FAB4458A}">
+<ds:datastoreItem xmlns:ds="http://schemas.openxmlformats.org/officeDocument/2006/customXml" ds:itemID="{0AB10E4D-2DA9-0D4B-8F73-458F052E1D22}">
   <ds:schemaRefs>
     <ds:schemaRef ds:uri="http://schemas.openxmlformats.org/officeDocument/2006/bibliography"/>
   </ds:schemaRefs>

</xml_diff>

<commit_message>
tolto qualche errore ortografico
</commit_message>
<xml_diff>
--- a/Documentazione/Assignment3.docx
+++ b/Documentazione/Assignment3.docx
@@ -129,6 +129,7 @@
           <w:szCs w:val="60"/>
         </w:rPr>
       </w:pPr>
+      <w:proofErr w:type="spellStart"/>
       <w:r>
         <w:rPr>
           <w:rFonts w:asciiTheme="majorHAnsi" w:hAnsiTheme="majorHAnsi" w:cstheme="majorHAnsi"/>
@@ -139,6 +140,7 @@
         </w:rPr>
         <w:t>MedMinder</w:t>
       </w:r>
+      <w:proofErr w:type="spellEnd"/>
     </w:p>
     <w:p>
       <w:pPr>
@@ -183,6 +185,7 @@
           <w:szCs w:val="32"/>
         </w:rPr>
       </w:pPr>
+      <w:proofErr w:type="spellStart"/>
       <w:r>
         <w:rPr>
           <w:rFonts w:asciiTheme="majorHAnsi" w:hAnsiTheme="majorHAnsi" w:cstheme="majorHAnsi"/>
@@ -191,7 +194,18 @@
           <w:sz w:val="32"/>
           <w:szCs w:val="32"/>
         </w:rPr>
-        <w:t>Usability Testing</w:t>
+        <w:t>Usability</w:t>
+      </w:r>
+      <w:proofErr w:type="spellEnd"/>
+      <w:r>
+        <w:rPr>
+          <w:rFonts w:asciiTheme="majorHAnsi" w:hAnsiTheme="majorHAnsi" w:cstheme="majorHAnsi"/>
+          <w:b/>
+          <w:spacing w:val="60"/>
+          <w:sz w:val="32"/>
+          <w:szCs w:val="32"/>
+        </w:rPr>
+        <w:t xml:space="preserve"> Testing</w:t>
       </w:r>
     </w:p>
     <w:p>
@@ -2784,8 +2798,17 @@
           <w:b/>
           <w:i/>
         </w:rPr>
-        <w:t>thinking aloud</w:t>
-      </w:r>
+        <w:t xml:space="preserve">thinking </w:t>
+      </w:r>
+      <w:proofErr w:type="spellStart"/>
+      <w:r>
+        <w:rPr>
+          <w:b/>
+          <w:i/>
+        </w:rPr>
+        <w:t>aloud</w:t>
+      </w:r>
+      <w:proofErr w:type="spellEnd"/>
       <w:r>
         <w:t xml:space="preserve"> che prevede che l’utente spiega quali sono i propri obiettivi, le reazioni alle risposte del sistema e tutti i dubbi che gli vengono in mente durante l’interazione. </w:t>
       </w:r>
@@ -2841,9 +2864,14 @@
       <w:bookmarkStart w:id="4" w:name="_Toc11748328"/>
       <w:r>
         <w:lastRenderedPageBreak/>
-        <w:t>Impostazione del testing per MedMinder</w:t>
+        <w:t xml:space="preserve">Impostazione del testing per </w:t>
+      </w:r>
+      <w:proofErr w:type="spellStart"/>
+      <w:r>
+        <w:t>MedMinder</w:t>
       </w:r>
       <w:bookmarkEnd w:id="4"/>
+      <w:proofErr w:type="spellEnd"/>
     </w:p>
     <w:p>
       <w:pPr>
@@ -2897,7 +2925,23 @@
         <w:t xml:space="preserve">pensare ad alta voce </w:t>
       </w:r>
       <w:r>
-        <w:t xml:space="preserve">(think aloud). In questo modo, oltre alle azioni effettivamente svolte dagli utenti, i valutatori avranno modo di esaminare anche i ragionamenti che hanno portato a tali azioni ed eventuali dubbi che gli utenti si sono posti durante lo svolgimento dei task. </w:t>
+        <w:t>(</w:t>
+      </w:r>
+      <w:proofErr w:type="spellStart"/>
+      <w:r>
+        <w:t>think</w:t>
+      </w:r>
+      <w:proofErr w:type="spellEnd"/>
+      <w:r>
+        <w:t xml:space="preserve"> </w:t>
+      </w:r>
+      <w:proofErr w:type="spellStart"/>
+      <w:r>
+        <w:t>aloud</w:t>
+      </w:r>
+      <w:proofErr w:type="spellEnd"/>
+      <w:r>
+        <w:t xml:space="preserve">). In questo modo, oltre alle azioni effettivamente svolte dagli utenti, i valutatori avranno modo di esaminare anche i ragionamenti che hanno portato a tali azioni ed eventuali dubbi che gli utenti si sono posti durante lo svolgimento dei task. </w:t>
       </w:r>
     </w:p>
     <w:p>
@@ -3403,115 +3447,9 @@
           <w:sz w:val="22"/>
           <w:szCs w:val="22"/>
         </w:rPr>
-        <w:t>8 – Disegn e estetica minimalista</w:t>
-      </w:r>
-    </w:p>
-    <w:p>
-      <w:pPr>
-        <w:pStyle w:val="NormaleWeb"/>
-        <w:numPr>
-          <w:ilvl w:val="0"/>
-          <w:numId w:val="20"/>
-        </w:numPr>
-        <w:rPr>
-          <w:rFonts w:asciiTheme="minorHAnsi" w:hAnsiTheme="minorHAnsi" w:cstheme="minorHAnsi"/>
-          <w:color w:val="000000"/>
-          <w:sz w:val="22"/>
-          <w:szCs w:val="22"/>
-        </w:rPr>
-      </w:pPr>
-      <w:r>
-        <w:rPr>
-          <w:rFonts w:asciiTheme="minorHAnsi" w:hAnsiTheme="minorHAnsi" w:cstheme="minorHAnsi"/>
-          <w:color w:val="000000"/>
-          <w:sz w:val="22"/>
-          <w:szCs w:val="22"/>
-        </w:rPr>
-        <w:t>Dare maggior importanza al contenuto che all’estetica.</w:t>
-      </w:r>
-    </w:p>
-    <w:p>
-      <w:pPr>
-        <w:pStyle w:val="NormaleWeb"/>
-        <w:numPr>
-          <w:ilvl w:val="0"/>
-          <w:numId w:val="20"/>
-        </w:numPr>
-        <w:rPr>
-          <w:rFonts w:asciiTheme="minorHAnsi" w:hAnsiTheme="minorHAnsi" w:cstheme="minorHAnsi"/>
-          <w:color w:val="000000"/>
-          <w:sz w:val="22"/>
-          <w:szCs w:val="22"/>
-        </w:rPr>
-      </w:pPr>
-      <w:r>
-        <w:rPr>
-          <w:rFonts w:asciiTheme="minorHAnsi" w:hAnsiTheme="minorHAnsi" w:cstheme="minorHAnsi"/>
-          <w:color w:val="000000"/>
-          <w:sz w:val="22"/>
-          <w:szCs w:val="22"/>
-        </w:rPr>
-        <w:t>Evitare di accentuare oggetti irrilevanti o raramente necessari (immagini grandi, etc.)</w:t>
-      </w:r>
-    </w:p>
-    <w:p>
-      <w:pPr>
-        <w:pStyle w:val="NormaleWeb"/>
-        <w:numPr>
-          <w:ilvl w:val="0"/>
-          <w:numId w:val="20"/>
-        </w:numPr>
-        <w:rPr>
-          <w:rFonts w:asciiTheme="minorHAnsi" w:hAnsiTheme="minorHAnsi" w:cstheme="minorHAnsi"/>
-          <w:color w:val="000000"/>
-          <w:sz w:val="22"/>
-          <w:szCs w:val="22"/>
-        </w:rPr>
-      </w:pPr>
-      <w:r>
-        <w:rPr>
-          <w:rFonts w:asciiTheme="minorHAnsi" w:hAnsiTheme="minorHAnsi" w:cstheme="minorHAnsi"/>
-          <w:color w:val="000000"/>
-          <w:sz w:val="22"/>
-          <w:szCs w:val="22"/>
-        </w:rPr>
-        <w:t>Evitare che il contenuto informativo della pagina sia messo in secondo piano</w:t>
-      </w:r>
-    </w:p>
-    <w:p>
-      <w:pPr>
-        <w:pStyle w:val="NormaleWeb"/>
-        <w:numPr>
-          <w:ilvl w:val="0"/>
-          <w:numId w:val="20"/>
-        </w:numPr>
-        <w:rPr>
-          <w:rFonts w:asciiTheme="minorHAnsi" w:hAnsiTheme="minorHAnsi" w:cstheme="minorHAnsi"/>
-          <w:color w:val="000000"/>
-          <w:sz w:val="22"/>
-          <w:szCs w:val="22"/>
-        </w:rPr>
-      </w:pPr>
-      <w:r>
-        <w:rPr>
-          <w:rFonts w:asciiTheme="minorHAnsi" w:hAnsiTheme="minorHAnsi" w:cstheme="minorHAnsi"/>
-          <w:color w:val="000000"/>
-          <w:sz w:val="22"/>
-          <w:szCs w:val="22"/>
-        </w:rPr>
-        <w:t>Evitare che l’utente si distragga o si confonda</w:t>
-      </w:r>
-    </w:p>
-    <w:p>
-      <w:pPr>
-        <w:pStyle w:val="NormaleWeb"/>
-        <w:rPr>
-          <w:rFonts w:asciiTheme="minorHAnsi" w:hAnsiTheme="minorHAnsi" w:cstheme="minorHAnsi"/>
-          <w:color w:val="000000"/>
-          <w:sz w:val="22"/>
-          <w:szCs w:val="22"/>
-        </w:rPr>
-      </w:pPr>
+        <w:t xml:space="preserve">8 – </w:t>
+      </w:r>
+      <w:proofErr w:type="spellStart"/>
       <w:r>
         <w:rPr>
           <w:rFonts w:asciiTheme="minorHAnsi" w:hAnsiTheme="minorHAnsi" w:cstheme="minorHAnsi"/>
@@ -3521,76 +3459,9 @@
           <w:sz w:val="22"/>
           <w:szCs w:val="22"/>
         </w:rPr>
-        <w:t>9 – Aiuto all’utente</w:t>
-      </w:r>
-    </w:p>
-    <w:p>
-      <w:pPr>
-        <w:pStyle w:val="NormaleWeb"/>
-        <w:numPr>
-          <w:ilvl w:val="0"/>
-          <w:numId w:val="21"/>
-        </w:numPr>
-        <w:rPr>
-          <w:rFonts w:asciiTheme="minorHAnsi" w:hAnsiTheme="minorHAnsi" w:cstheme="minorHAnsi"/>
-          <w:color w:val="000000"/>
-          <w:sz w:val="22"/>
-          <w:szCs w:val="22"/>
-        </w:rPr>
-      </w:pPr>
-      <w:r>
-        <w:rPr>
-          <w:rFonts w:asciiTheme="minorHAnsi" w:hAnsiTheme="minorHAnsi" w:cstheme="minorHAnsi"/>
-          <w:color w:val="000000"/>
-          <w:sz w:val="22"/>
-          <w:szCs w:val="22"/>
-        </w:rPr>
-        <w:t xml:space="preserve">I messaggi di errore devono essere espressi in linguaggio comprensibile </w:t>
-      </w:r>
-      <w:r>
-        <w:rPr>
-          <w:rFonts w:asciiTheme="minorHAnsi" w:hAnsiTheme="minorHAnsi" w:cstheme="minorHAnsi"/>
-          <w:color w:val="000000"/>
-          <w:sz w:val="22"/>
-          <w:szCs w:val="22"/>
-        </w:rPr>
-        <w:t>e suggerire soluzioni</w:t>
-      </w:r>
-    </w:p>
-    <w:p>
-      <w:pPr>
-        <w:pStyle w:val="NormaleWeb"/>
-        <w:numPr>
-          <w:ilvl w:val="0"/>
-          <w:numId w:val="21"/>
-        </w:numPr>
-        <w:rPr>
-          <w:rFonts w:asciiTheme="minorHAnsi" w:hAnsiTheme="minorHAnsi" w:cstheme="minorHAnsi"/>
-          <w:color w:val="000000"/>
-          <w:sz w:val="22"/>
-          <w:szCs w:val="22"/>
-        </w:rPr>
-      </w:pPr>
-      <w:r>
-        <w:rPr>
-          <w:rFonts w:asciiTheme="minorHAnsi" w:hAnsiTheme="minorHAnsi" w:cstheme="minorHAnsi"/>
-          <w:color w:val="000000"/>
-          <w:sz w:val="22"/>
-          <w:szCs w:val="22"/>
-        </w:rPr>
-        <w:t>Chiedere conferma per un’azione importante</w:t>
-      </w:r>
-    </w:p>
-    <w:p>
-      <w:pPr>
-        <w:pStyle w:val="NormaleWeb"/>
-        <w:rPr>
-          <w:rFonts w:asciiTheme="minorHAnsi" w:hAnsiTheme="minorHAnsi" w:cstheme="minorHAnsi"/>
-          <w:color w:val="000000"/>
-          <w:sz w:val="22"/>
-          <w:szCs w:val="22"/>
-        </w:rPr>
-      </w:pPr>
+        <w:t>Disegn</w:t>
+      </w:r>
+      <w:proofErr w:type="spellEnd"/>
       <w:r>
         <w:rPr>
           <w:rFonts w:asciiTheme="minorHAnsi" w:hAnsiTheme="minorHAnsi" w:cstheme="minorHAnsi"/>
@@ -3600,6 +3471,203 @@
           <w:sz w:val="22"/>
           <w:szCs w:val="22"/>
         </w:rPr>
+        <w:t xml:space="preserve"> e estetica minimalista</w:t>
+      </w:r>
+    </w:p>
+    <w:p>
+      <w:pPr>
+        <w:pStyle w:val="NormaleWeb"/>
+        <w:numPr>
+          <w:ilvl w:val="0"/>
+          <w:numId w:val="20"/>
+        </w:numPr>
+        <w:rPr>
+          <w:rFonts w:asciiTheme="minorHAnsi" w:hAnsiTheme="minorHAnsi" w:cstheme="minorHAnsi"/>
+          <w:color w:val="000000"/>
+          <w:sz w:val="22"/>
+          <w:szCs w:val="22"/>
+        </w:rPr>
+      </w:pPr>
+      <w:r>
+        <w:rPr>
+          <w:rFonts w:asciiTheme="minorHAnsi" w:hAnsiTheme="minorHAnsi" w:cstheme="minorHAnsi"/>
+          <w:color w:val="000000"/>
+          <w:sz w:val="22"/>
+          <w:szCs w:val="22"/>
+        </w:rPr>
+        <w:t>Dare maggior importanza al contenuto che all’estetica.</w:t>
+      </w:r>
+    </w:p>
+    <w:p>
+      <w:pPr>
+        <w:pStyle w:val="NormaleWeb"/>
+        <w:numPr>
+          <w:ilvl w:val="0"/>
+          <w:numId w:val="20"/>
+        </w:numPr>
+        <w:rPr>
+          <w:rFonts w:asciiTheme="minorHAnsi" w:hAnsiTheme="minorHAnsi" w:cstheme="minorHAnsi"/>
+          <w:color w:val="000000"/>
+          <w:sz w:val="22"/>
+          <w:szCs w:val="22"/>
+        </w:rPr>
+      </w:pPr>
+      <w:r>
+        <w:rPr>
+          <w:rFonts w:asciiTheme="minorHAnsi" w:hAnsiTheme="minorHAnsi" w:cstheme="minorHAnsi"/>
+          <w:color w:val="000000"/>
+          <w:sz w:val="22"/>
+          <w:szCs w:val="22"/>
+        </w:rPr>
+        <w:t>Evitare di accentuare oggetti irrilevanti o raramente necessari (immagini grandi, etc.)</w:t>
+      </w:r>
+    </w:p>
+    <w:p>
+      <w:pPr>
+        <w:pStyle w:val="NormaleWeb"/>
+        <w:numPr>
+          <w:ilvl w:val="0"/>
+          <w:numId w:val="20"/>
+        </w:numPr>
+        <w:rPr>
+          <w:rFonts w:asciiTheme="minorHAnsi" w:hAnsiTheme="minorHAnsi" w:cstheme="minorHAnsi"/>
+          <w:color w:val="000000"/>
+          <w:sz w:val="22"/>
+          <w:szCs w:val="22"/>
+        </w:rPr>
+      </w:pPr>
+      <w:r>
+        <w:rPr>
+          <w:rFonts w:asciiTheme="minorHAnsi" w:hAnsiTheme="minorHAnsi" w:cstheme="minorHAnsi"/>
+          <w:color w:val="000000"/>
+          <w:sz w:val="22"/>
+          <w:szCs w:val="22"/>
+        </w:rPr>
+        <w:t>Evitare che il contenuto informativo della pagina sia messo in secondo piano</w:t>
+      </w:r>
+    </w:p>
+    <w:p>
+      <w:pPr>
+        <w:pStyle w:val="NormaleWeb"/>
+        <w:numPr>
+          <w:ilvl w:val="0"/>
+          <w:numId w:val="20"/>
+        </w:numPr>
+        <w:rPr>
+          <w:rFonts w:asciiTheme="minorHAnsi" w:hAnsiTheme="minorHAnsi" w:cstheme="minorHAnsi"/>
+          <w:color w:val="000000"/>
+          <w:sz w:val="22"/>
+          <w:szCs w:val="22"/>
+        </w:rPr>
+      </w:pPr>
+      <w:r>
+        <w:rPr>
+          <w:rFonts w:asciiTheme="minorHAnsi" w:hAnsiTheme="minorHAnsi" w:cstheme="minorHAnsi"/>
+          <w:color w:val="000000"/>
+          <w:sz w:val="22"/>
+          <w:szCs w:val="22"/>
+        </w:rPr>
+        <w:t>Evitare che l’utente si distragga o si confonda</w:t>
+      </w:r>
+    </w:p>
+    <w:p>
+      <w:pPr>
+        <w:pStyle w:val="NormaleWeb"/>
+        <w:rPr>
+          <w:rFonts w:asciiTheme="minorHAnsi" w:hAnsiTheme="minorHAnsi" w:cstheme="minorHAnsi"/>
+          <w:color w:val="000000"/>
+          <w:sz w:val="22"/>
+          <w:szCs w:val="22"/>
+        </w:rPr>
+      </w:pPr>
+      <w:r>
+        <w:rPr>
+          <w:rFonts w:asciiTheme="minorHAnsi" w:hAnsiTheme="minorHAnsi" w:cstheme="minorHAnsi"/>
+          <w:b/>
+          <w:bCs/>
+          <w:color w:val="000000"/>
+          <w:sz w:val="22"/>
+          <w:szCs w:val="22"/>
+        </w:rPr>
+        <w:t>9 – Aiuto all’utente</w:t>
+      </w:r>
+    </w:p>
+    <w:p>
+      <w:pPr>
+        <w:pStyle w:val="NormaleWeb"/>
+        <w:numPr>
+          <w:ilvl w:val="0"/>
+          <w:numId w:val="21"/>
+        </w:numPr>
+        <w:rPr>
+          <w:rFonts w:asciiTheme="minorHAnsi" w:hAnsiTheme="minorHAnsi" w:cstheme="minorHAnsi"/>
+          <w:color w:val="000000"/>
+          <w:sz w:val="22"/>
+          <w:szCs w:val="22"/>
+        </w:rPr>
+      </w:pPr>
+      <w:r>
+        <w:rPr>
+          <w:rFonts w:asciiTheme="minorHAnsi" w:hAnsiTheme="minorHAnsi" w:cstheme="minorHAnsi"/>
+          <w:color w:val="000000"/>
+          <w:sz w:val="22"/>
+          <w:szCs w:val="22"/>
+        </w:rPr>
+        <w:t xml:space="preserve">I messaggi di errore devono essere espressi in linguaggio comprensibile </w:t>
+      </w:r>
+      <w:r>
+        <w:rPr>
+          <w:rFonts w:asciiTheme="minorHAnsi" w:hAnsiTheme="minorHAnsi" w:cstheme="minorHAnsi"/>
+          <w:color w:val="000000"/>
+          <w:sz w:val="22"/>
+          <w:szCs w:val="22"/>
+        </w:rPr>
+        <w:t>e suggerire soluzioni</w:t>
+      </w:r>
+    </w:p>
+    <w:p>
+      <w:pPr>
+        <w:pStyle w:val="NormaleWeb"/>
+        <w:numPr>
+          <w:ilvl w:val="0"/>
+          <w:numId w:val="21"/>
+        </w:numPr>
+        <w:rPr>
+          <w:rFonts w:asciiTheme="minorHAnsi" w:hAnsiTheme="minorHAnsi" w:cstheme="minorHAnsi"/>
+          <w:color w:val="000000"/>
+          <w:sz w:val="22"/>
+          <w:szCs w:val="22"/>
+        </w:rPr>
+      </w:pPr>
+      <w:r>
+        <w:rPr>
+          <w:rFonts w:asciiTheme="minorHAnsi" w:hAnsiTheme="minorHAnsi" w:cstheme="minorHAnsi"/>
+          <w:color w:val="000000"/>
+          <w:sz w:val="22"/>
+          <w:szCs w:val="22"/>
+        </w:rPr>
+        <w:t>Chiedere conferma per un’azione importante</w:t>
+      </w:r>
+    </w:p>
+    <w:p>
+      <w:pPr>
+        <w:pStyle w:val="NormaleWeb"/>
+        <w:rPr>
+          <w:rFonts w:asciiTheme="minorHAnsi" w:hAnsiTheme="minorHAnsi" w:cstheme="minorHAnsi"/>
+          <w:color w:val="000000"/>
+          <w:sz w:val="22"/>
+          <w:szCs w:val="22"/>
+        </w:rPr>
+      </w:pPr>
+      <w:r>
+        <w:rPr>
+          <w:rFonts w:asciiTheme="minorHAnsi" w:hAnsiTheme="minorHAnsi" w:cstheme="minorHAnsi"/>
+          <w:b/>
+          <w:bCs/>
+          <w:color w:val="000000"/>
+          <w:sz w:val="22"/>
+          <w:szCs w:val="22"/>
+        </w:rPr>
         <w:lastRenderedPageBreak/>
         <w:t>10- Documentazione</w:t>
       </w:r>
@@ -3648,7 +3716,15 @@
     <w:p/>
     <w:p>
       <w:r>
-        <w:t>In accordo con il progettista di MedMinder, i requisiti di usabilità da testare saranno</w:t>
+        <w:t xml:space="preserve">In accordo con il progettista di </w:t>
+      </w:r>
+      <w:proofErr w:type="spellStart"/>
+      <w:r>
+        <w:t>MedMinder</w:t>
+      </w:r>
+      <w:proofErr w:type="spellEnd"/>
+      <w:r>
+        <w:t>, i requisiti di usabilità da testare saranno</w:t>
       </w:r>
       <w:r>
         <w:t>:</w:t>
@@ -3906,7 +3982,15 @@
         <w:t xml:space="preserve">interesse </w:t>
       </w:r>
       <w:r>
-        <w:t xml:space="preserve">nell’utilizzo di un sistema come MedMinder. </w:t>
+        <w:t xml:space="preserve">nell’utilizzo di un sistema come </w:t>
+      </w:r>
+      <w:proofErr w:type="spellStart"/>
+      <w:r>
+        <w:t>MedMinder</w:t>
+      </w:r>
+      <w:proofErr w:type="spellEnd"/>
+      <w:r>
+        <w:t xml:space="preserve">. </w:t>
       </w:r>
     </w:p>
     <w:p>
@@ -4414,27 +4498,23 @@
                 <w:szCs w:val="22"/>
               </w:rPr>
             </w:pPr>
+            <w:proofErr w:type="spellStart"/>
             <w:r>
               <w:rPr>
                 <w:sz w:val="22"/>
                 <w:szCs w:val="22"/>
               </w:rPr>
-              <w:t>Strongly Disagree</w:t>
-            </w:r>
-          </w:p>
-        </w:tc>
-        <w:tc>
-          <w:tcPr>
-            <w:tcW w:w="1925" w:type="dxa"/>
-          </w:tcPr>
-          <w:p>
-            <w:pPr>
-              <w:pStyle w:val="MioCorpo"/>
+              <w:t>Strongly</w:t>
+            </w:r>
+            <w:proofErr w:type="spellEnd"/>
+            <w:r>
               <w:rPr>
                 <w:sz w:val="22"/>
                 <w:szCs w:val="22"/>
               </w:rPr>
-            </w:pPr>
+              <w:t xml:space="preserve"> </w:t>
+            </w:r>
+            <w:proofErr w:type="spellStart"/>
             <w:r>
               <w:rPr>
                 <w:sz w:val="22"/>
@@ -4442,11 +4522,12 @@
               </w:rPr>
               <w:t>Disagree</w:t>
             </w:r>
-          </w:p>
-        </w:tc>
-        <w:tc>
-          <w:tcPr>
-            <w:tcW w:w="1926" w:type="dxa"/>
+            <w:proofErr w:type="spellEnd"/>
+          </w:p>
+        </w:tc>
+        <w:tc>
+          <w:tcPr>
+            <w:tcW w:w="1925" w:type="dxa"/>
           </w:tcPr>
           <w:p>
             <w:pPr>
@@ -4456,13 +4537,15 @@
                 <w:szCs w:val="22"/>
               </w:rPr>
             </w:pPr>
+            <w:proofErr w:type="spellStart"/>
             <w:r>
               <w:rPr>
                 <w:sz w:val="22"/>
                 <w:szCs w:val="22"/>
               </w:rPr>
-              <w:t>Neutral</w:t>
-            </w:r>
+              <w:t>Disagree</w:t>
+            </w:r>
+            <w:proofErr w:type="spellEnd"/>
           </w:p>
         </w:tc>
         <w:tc>
@@ -4477,13 +4560,15 @@
                 <w:szCs w:val="22"/>
               </w:rPr>
             </w:pPr>
+            <w:proofErr w:type="spellStart"/>
             <w:r>
               <w:rPr>
                 <w:sz w:val="22"/>
                 <w:szCs w:val="22"/>
               </w:rPr>
-              <w:t>Agree</w:t>
-            </w:r>
+              <w:t>Neutral</w:t>
+            </w:r>
+            <w:proofErr w:type="spellEnd"/>
           </w:p>
         </w:tc>
         <w:tc>
@@ -4498,13 +4583,54 @@
                 <w:szCs w:val="22"/>
               </w:rPr>
             </w:pPr>
+            <w:proofErr w:type="spellStart"/>
             <w:r>
               <w:rPr>
                 <w:sz w:val="22"/>
                 <w:szCs w:val="22"/>
               </w:rPr>
-              <w:t>Strongly Agree</w:t>
-            </w:r>
+              <w:t>Agree</w:t>
+            </w:r>
+            <w:proofErr w:type="spellEnd"/>
+          </w:p>
+        </w:tc>
+        <w:tc>
+          <w:tcPr>
+            <w:tcW w:w="1926" w:type="dxa"/>
+          </w:tcPr>
+          <w:p>
+            <w:pPr>
+              <w:pStyle w:val="MioCorpo"/>
+              <w:rPr>
+                <w:sz w:val="22"/>
+                <w:szCs w:val="22"/>
+              </w:rPr>
+            </w:pPr>
+            <w:proofErr w:type="spellStart"/>
+            <w:r>
+              <w:rPr>
+                <w:sz w:val="22"/>
+                <w:szCs w:val="22"/>
+              </w:rPr>
+              <w:t>Strongly</w:t>
+            </w:r>
+            <w:proofErr w:type="spellEnd"/>
+            <w:r>
+              <w:rPr>
+                <w:sz w:val="22"/>
+                <w:szCs w:val="22"/>
+              </w:rPr>
+              <w:t xml:space="preserve"> </w:t>
+            </w:r>
+            <w:proofErr w:type="spellStart"/>
+            <w:r>
+              <w:rPr>
+                <w:sz w:val="22"/>
+                <w:szCs w:val="22"/>
+              </w:rPr>
+              <w:t>Agree</w:t>
+            </w:r>
+            <w:proofErr w:type="spellEnd"/>
           </w:p>
         </w:tc>
       </w:tr>
@@ -4567,27 +4693,23 @@
                 <w:szCs w:val="22"/>
               </w:rPr>
             </w:pPr>
+            <w:proofErr w:type="spellStart"/>
             <w:r>
               <w:rPr>
                 <w:sz w:val="22"/>
                 <w:szCs w:val="22"/>
               </w:rPr>
-              <w:t>Strongly Disagree</w:t>
-            </w:r>
-          </w:p>
-        </w:tc>
-        <w:tc>
-          <w:tcPr>
-            <w:tcW w:w="1925" w:type="dxa"/>
-          </w:tcPr>
-          <w:p>
-            <w:pPr>
-              <w:pStyle w:val="MioCorpo"/>
+              <w:t>Strongly</w:t>
+            </w:r>
+            <w:proofErr w:type="spellEnd"/>
+            <w:r>
               <w:rPr>
                 <w:sz w:val="22"/>
                 <w:szCs w:val="22"/>
               </w:rPr>
-            </w:pPr>
+              <w:t xml:space="preserve"> </w:t>
+            </w:r>
+            <w:proofErr w:type="spellStart"/>
             <w:r>
               <w:rPr>
                 <w:sz w:val="22"/>
@@ -4595,11 +4717,12 @@
               </w:rPr>
               <w:t>Disagree</w:t>
             </w:r>
-          </w:p>
-        </w:tc>
-        <w:tc>
-          <w:tcPr>
-            <w:tcW w:w="1926" w:type="dxa"/>
+            <w:proofErr w:type="spellEnd"/>
+          </w:p>
+        </w:tc>
+        <w:tc>
+          <w:tcPr>
+            <w:tcW w:w="1925" w:type="dxa"/>
           </w:tcPr>
           <w:p>
             <w:pPr>
@@ -4609,13 +4732,15 @@
                 <w:szCs w:val="22"/>
               </w:rPr>
             </w:pPr>
+            <w:proofErr w:type="spellStart"/>
             <w:r>
               <w:rPr>
                 <w:sz w:val="22"/>
                 <w:szCs w:val="22"/>
               </w:rPr>
-              <w:t>Neutral</w:t>
-            </w:r>
+              <w:t>Disagree</w:t>
+            </w:r>
+            <w:proofErr w:type="spellEnd"/>
           </w:p>
         </w:tc>
         <w:tc>
@@ -4630,13 +4755,15 @@
                 <w:szCs w:val="22"/>
               </w:rPr>
             </w:pPr>
+            <w:proofErr w:type="spellStart"/>
             <w:r>
               <w:rPr>
                 <w:sz w:val="22"/>
                 <w:szCs w:val="22"/>
               </w:rPr>
-              <w:t>Agree</w:t>
-            </w:r>
+              <w:t>Neutral</w:t>
+            </w:r>
+            <w:proofErr w:type="spellEnd"/>
           </w:p>
         </w:tc>
         <w:tc>
@@ -4651,13 +4778,54 @@
                 <w:szCs w:val="22"/>
               </w:rPr>
             </w:pPr>
+            <w:proofErr w:type="spellStart"/>
             <w:r>
               <w:rPr>
                 <w:sz w:val="22"/>
                 <w:szCs w:val="22"/>
               </w:rPr>
-              <w:t>Strongly Agree</w:t>
-            </w:r>
+              <w:t>Agree</w:t>
+            </w:r>
+            <w:proofErr w:type="spellEnd"/>
+          </w:p>
+        </w:tc>
+        <w:tc>
+          <w:tcPr>
+            <w:tcW w:w="1926" w:type="dxa"/>
+          </w:tcPr>
+          <w:p>
+            <w:pPr>
+              <w:pStyle w:val="MioCorpo"/>
+              <w:rPr>
+                <w:sz w:val="22"/>
+                <w:szCs w:val="22"/>
+              </w:rPr>
+            </w:pPr>
+            <w:proofErr w:type="spellStart"/>
+            <w:r>
+              <w:rPr>
+                <w:sz w:val="22"/>
+                <w:szCs w:val="22"/>
+              </w:rPr>
+              <w:t>Strongly</w:t>
+            </w:r>
+            <w:proofErr w:type="spellEnd"/>
+            <w:r>
+              <w:rPr>
+                <w:sz w:val="22"/>
+                <w:szCs w:val="22"/>
+              </w:rPr>
+              <w:t xml:space="preserve"> </w:t>
+            </w:r>
+            <w:proofErr w:type="spellStart"/>
+            <w:r>
+              <w:rPr>
+                <w:sz w:val="22"/>
+                <w:szCs w:val="22"/>
+              </w:rPr>
+              <w:t>Agree</w:t>
+            </w:r>
+            <w:proofErr w:type="spellEnd"/>
           </w:p>
         </w:tc>
       </w:tr>
@@ -4713,27 +4881,23 @@
                 <w:szCs w:val="22"/>
               </w:rPr>
             </w:pPr>
+            <w:proofErr w:type="spellStart"/>
             <w:r>
               <w:rPr>
                 <w:sz w:val="22"/>
                 <w:szCs w:val="22"/>
               </w:rPr>
-              <w:t>Strongly Disagree</w:t>
-            </w:r>
-          </w:p>
-        </w:tc>
-        <w:tc>
-          <w:tcPr>
-            <w:tcW w:w="1925" w:type="dxa"/>
-          </w:tcPr>
-          <w:p>
-            <w:pPr>
-              <w:pStyle w:val="MioCorpo"/>
+              <w:t>Strongly</w:t>
+            </w:r>
+            <w:proofErr w:type="spellEnd"/>
+            <w:r>
               <w:rPr>
                 <w:sz w:val="22"/>
                 <w:szCs w:val="22"/>
               </w:rPr>
-            </w:pPr>
+              <w:t xml:space="preserve"> </w:t>
+            </w:r>
+            <w:proofErr w:type="spellStart"/>
             <w:r>
               <w:rPr>
                 <w:sz w:val="22"/>
@@ -4741,11 +4905,12 @@
               </w:rPr>
               <w:t>Disagree</w:t>
             </w:r>
-          </w:p>
-        </w:tc>
-        <w:tc>
-          <w:tcPr>
-            <w:tcW w:w="1926" w:type="dxa"/>
+            <w:proofErr w:type="spellEnd"/>
+          </w:p>
+        </w:tc>
+        <w:tc>
+          <w:tcPr>
+            <w:tcW w:w="1925" w:type="dxa"/>
           </w:tcPr>
           <w:p>
             <w:pPr>
@@ -4755,13 +4920,15 @@
                 <w:szCs w:val="22"/>
               </w:rPr>
             </w:pPr>
+            <w:proofErr w:type="spellStart"/>
             <w:r>
               <w:rPr>
                 <w:sz w:val="22"/>
                 <w:szCs w:val="22"/>
               </w:rPr>
-              <w:t>Neutral</w:t>
-            </w:r>
+              <w:t>Disagree</w:t>
+            </w:r>
+            <w:proofErr w:type="spellEnd"/>
           </w:p>
         </w:tc>
         <w:tc>
@@ -4776,13 +4943,15 @@
                 <w:szCs w:val="22"/>
               </w:rPr>
             </w:pPr>
+            <w:proofErr w:type="spellStart"/>
             <w:r>
               <w:rPr>
                 <w:sz w:val="22"/>
                 <w:szCs w:val="22"/>
               </w:rPr>
-              <w:t>Agree</w:t>
-            </w:r>
+              <w:t>Neutral</w:t>
+            </w:r>
+            <w:proofErr w:type="spellEnd"/>
           </w:p>
         </w:tc>
         <w:tc>
@@ -4797,13 +4966,54 @@
                 <w:szCs w:val="22"/>
               </w:rPr>
             </w:pPr>
+            <w:proofErr w:type="spellStart"/>
             <w:r>
               <w:rPr>
                 <w:sz w:val="22"/>
                 <w:szCs w:val="22"/>
               </w:rPr>
-              <w:t>Strongly Agree</w:t>
-            </w:r>
+              <w:t>Agree</w:t>
+            </w:r>
+            <w:proofErr w:type="spellEnd"/>
+          </w:p>
+        </w:tc>
+        <w:tc>
+          <w:tcPr>
+            <w:tcW w:w="1926" w:type="dxa"/>
+          </w:tcPr>
+          <w:p>
+            <w:pPr>
+              <w:pStyle w:val="MioCorpo"/>
+              <w:rPr>
+                <w:sz w:val="22"/>
+                <w:szCs w:val="22"/>
+              </w:rPr>
+            </w:pPr>
+            <w:proofErr w:type="spellStart"/>
+            <w:r>
+              <w:rPr>
+                <w:sz w:val="22"/>
+                <w:szCs w:val="22"/>
+              </w:rPr>
+              <w:t>Strongly</w:t>
+            </w:r>
+            <w:proofErr w:type="spellEnd"/>
+            <w:r>
+              <w:rPr>
+                <w:sz w:val="22"/>
+                <w:szCs w:val="22"/>
+              </w:rPr>
+              <w:t xml:space="preserve"> </w:t>
+            </w:r>
+            <w:proofErr w:type="spellStart"/>
+            <w:r>
+              <w:rPr>
+                <w:sz w:val="22"/>
+                <w:szCs w:val="22"/>
+              </w:rPr>
+              <w:t>Agree</w:t>
+            </w:r>
+            <w:proofErr w:type="spellEnd"/>
           </w:p>
         </w:tc>
       </w:tr>
@@ -4859,27 +5069,23 @@
                 <w:szCs w:val="22"/>
               </w:rPr>
             </w:pPr>
+            <w:proofErr w:type="spellStart"/>
             <w:r>
               <w:rPr>
                 <w:sz w:val="22"/>
                 <w:szCs w:val="22"/>
               </w:rPr>
-              <w:t>Strongly Disagree</w:t>
-            </w:r>
-          </w:p>
-        </w:tc>
-        <w:tc>
-          <w:tcPr>
-            <w:tcW w:w="1925" w:type="dxa"/>
-          </w:tcPr>
-          <w:p>
-            <w:pPr>
-              <w:pStyle w:val="MioCorpo"/>
+              <w:t>Strongly</w:t>
+            </w:r>
+            <w:proofErr w:type="spellEnd"/>
+            <w:r>
               <w:rPr>
                 <w:sz w:val="22"/>
                 <w:szCs w:val="22"/>
               </w:rPr>
-            </w:pPr>
+              <w:t xml:space="preserve"> </w:t>
+            </w:r>
+            <w:proofErr w:type="spellStart"/>
             <w:r>
               <w:rPr>
                 <w:sz w:val="22"/>
@@ -4887,11 +5093,12 @@
               </w:rPr>
               <w:t>Disagree</w:t>
             </w:r>
-          </w:p>
-        </w:tc>
-        <w:tc>
-          <w:tcPr>
-            <w:tcW w:w="1926" w:type="dxa"/>
+            <w:proofErr w:type="spellEnd"/>
+          </w:p>
+        </w:tc>
+        <w:tc>
+          <w:tcPr>
+            <w:tcW w:w="1925" w:type="dxa"/>
           </w:tcPr>
           <w:p>
             <w:pPr>
@@ -4901,13 +5108,15 @@
                 <w:szCs w:val="22"/>
               </w:rPr>
             </w:pPr>
+            <w:proofErr w:type="spellStart"/>
             <w:r>
               <w:rPr>
                 <w:sz w:val="22"/>
                 <w:szCs w:val="22"/>
               </w:rPr>
-              <w:t>Neutral</w:t>
-            </w:r>
+              <w:t>Disagree</w:t>
+            </w:r>
+            <w:proofErr w:type="spellEnd"/>
           </w:p>
         </w:tc>
         <w:tc>
@@ -4922,13 +5131,15 @@
                 <w:szCs w:val="22"/>
               </w:rPr>
             </w:pPr>
+            <w:proofErr w:type="spellStart"/>
             <w:r>
               <w:rPr>
                 <w:sz w:val="22"/>
                 <w:szCs w:val="22"/>
               </w:rPr>
-              <w:t>Agree</w:t>
-            </w:r>
+              <w:t>Neutral</w:t>
+            </w:r>
+            <w:proofErr w:type="spellEnd"/>
           </w:p>
         </w:tc>
         <w:tc>
@@ -4943,13 +5154,54 @@
                 <w:szCs w:val="22"/>
               </w:rPr>
             </w:pPr>
+            <w:proofErr w:type="spellStart"/>
             <w:r>
               <w:rPr>
                 <w:sz w:val="22"/>
                 <w:szCs w:val="22"/>
               </w:rPr>
-              <w:t>Strongly Agree</w:t>
-            </w:r>
+              <w:t>Agree</w:t>
+            </w:r>
+            <w:proofErr w:type="spellEnd"/>
+          </w:p>
+        </w:tc>
+        <w:tc>
+          <w:tcPr>
+            <w:tcW w:w="1926" w:type="dxa"/>
+          </w:tcPr>
+          <w:p>
+            <w:pPr>
+              <w:pStyle w:val="MioCorpo"/>
+              <w:rPr>
+                <w:sz w:val="22"/>
+                <w:szCs w:val="22"/>
+              </w:rPr>
+            </w:pPr>
+            <w:proofErr w:type="spellStart"/>
+            <w:r>
+              <w:rPr>
+                <w:sz w:val="22"/>
+                <w:szCs w:val="22"/>
+              </w:rPr>
+              <w:t>Strongly</w:t>
+            </w:r>
+            <w:proofErr w:type="spellEnd"/>
+            <w:r>
+              <w:rPr>
+                <w:sz w:val="22"/>
+                <w:szCs w:val="22"/>
+              </w:rPr>
+              <w:t xml:space="preserve"> </w:t>
+            </w:r>
+            <w:proofErr w:type="spellStart"/>
+            <w:r>
+              <w:rPr>
+                <w:sz w:val="22"/>
+                <w:szCs w:val="22"/>
+              </w:rPr>
+              <w:t>Agree</w:t>
+            </w:r>
+            <w:proofErr w:type="spellEnd"/>
           </w:p>
         </w:tc>
       </w:tr>
@@ -5005,27 +5257,23 @@
                 <w:szCs w:val="22"/>
               </w:rPr>
             </w:pPr>
+            <w:proofErr w:type="spellStart"/>
             <w:r>
               <w:rPr>
                 <w:sz w:val="22"/>
                 <w:szCs w:val="22"/>
               </w:rPr>
-              <w:t>Strongly Disagree</w:t>
-            </w:r>
-          </w:p>
-        </w:tc>
-        <w:tc>
-          <w:tcPr>
-            <w:tcW w:w="1925" w:type="dxa"/>
-          </w:tcPr>
-          <w:p>
-            <w:pPr>
-              <w:pStyle w:val="MioCorpo"/>
+              <w:t>Strongly</w:t>
+            </w:r>
+            <w:proofErr w:type="spellEnd"/>
+            <w:r>
               <w:rPr>
                 <w:sz w:val="22"/>
                 <w:szCs w:val="22"/>
               </w:rPr>
-            </w:pPr>
+              <w:t xml:space="preserve"> </w:t>
+            </w:r>
+            <w:proofErr w:type="spellStart"/>
             <w:r>
               <w:rPr>
                 <w:sz w:val="22"/>
@@ -5033,11 +5281,12 @@
               </w:rPr>
               <w:t>Disagree</w:t>
             </w:r>
-          </w:p>
-        </w:tc>
-        <w:tc>
-          <w:tcPr>
-            <w:tcW w:w="1926" w:type="dxa"/>
+            <w:proofErr w:type="spellEnd"/>
+          </w:p>
+        </w:tc>
+        <w:tc>
+          <w:tcPr>
+            <w:tcW w:w="1925" w:type="dxa"/>
           </w:tcPr>
           <w:p>
             <w:pPr>
@@ -5047,13 +5296,15 @@
                 <w:szCs w:val="22"/>
               </w:rPr>
             </w:pPr>
+            <w:proofErr w:type="spellStart"/>
             <w:r>
               <w:rPr>
                 <w:sz w:val="22"/>
                 <w:szCs w:val="22"/>
               </w:rPr>
-              <w:t>Neutral</w:t>
-            </w:r>
+              <w:t>Disagree</w:t>
+            </w:r>
+            <w:proofErr w:type="spellEnd"/>
           </w:p>
         </w:tc>
         <w:tc>
@@ -5068,13 +5319,15 @@
                 <w:szCs w:val="22"/>
               </w:rPr>
             </w:pPr>
+            <w:proofErr w:type="spellStart"/>
             <w:r>
               <w:rPr>
                 <w:sz w:val="22"/>
                 <w:szCs w:val="22"/>
               </w:rPr>
-              <w:t>Agree</w:t>
-            </w:r>
+              <w:t>Neutral</w:t>
+            </w:r>
+            <w:proofErr w:type="spellEnd"/>
           </w:p>
         </w:tc>
         <w:tc>
@@ -5089,13 +5342,54 @@
                 <w:szCs w:val="22"/>
               </w:rPr>
             </w:pPr>
+            <w:proofErr w:type="spellStart"/>
             <w:r>
               <w:rPr>
                 <w:sz w:val="22"/>
                 <w:szCs w:val="22"/>
               </w:rPr>
-              <w:t>Strongly Agree</w:t>
-            </w:r>
+              <w:t>Agree</w:t>
+            </w:r>
+            <w:proofErr w:type="spellEnd"/>
+          </w:p>
+        </w:tc>
+        <w:tc>
+          <w:tcPr>
+            <w:tcW w:w="1926" w:type="dxa"/>
+          </w:tcPr>
+          <w:p>
+            <w:pPr>
+              <w:pStyle w:val="MioCorpo"/>
+              <w:rPr>
+                <w:sz w:val="22"/>
+                <w:szCs w:val="22"/>
+              </w:rPr>
+            </w:pPr>
+            <w:proofErr w:type="spellStart"/>
+            <w:r>
+              <w:rPr>
+                <w:sz w:val="22"/>
+                <w:szCs w:val="22"/>
+              </w:rPr>
+              <w:t>Strongly</w:t>
+            </w:r>
+            <w:proofErr w:type="spellEnd"/>
+            <w:r>
+              <w:rPr>
+                <w:sz w:val="22"/>
+                <w:szCs w:val="22"/>
+              </w:rPr>
+              <w:t xml:space="preserve"> </w:t>
+            </w:r>
+            <w:proofErr w:type="spellStart"/>
+            <w:r>
+              <w:rPr>
+                <w:sz w:val="22"/>
+                <w:szCs w:val="22"/>
+              </w:rPr>
+              <w:t>Agree</w:t>
+            </w:r>
+            <w:proofErr w:type="spellEnd"/>
           </w:p>
         </w:tc>
       </w:tr>
@@ -5151,27 +5445,23 @@
                 <w:szCs w:val="22"/>
               </w:rPr>
             </w:pPr>
+            <w:proofErr w:type="spellStart"/>
             <w:r>
               <w:rPr>
                 <w:sz w:val="22"/>
                 <w:szCs w:val="22"/>
               </w:rPr>
-              <w:t>Strongly Disagree</w:t>
-            </w:r>
-          </w:p>
-        </w:tc>
-        <w:tc>
-          <w:tcPr>
-            <w:tcW w:w="1925" w:type="dxa"/>
-          </w:tcPr>
-          <w:p>
-            <w:pPr>
-              <w:pStyle w:val="MioCorpo"/>
+              <w:t>Strongly</w:t>
+            </w:r>
+            <w:proofErr w:type="spellEnd"/>
+            <w:r>
               <w:rPr>
                 <w:sz w:val="22"/>
                 <w:szCs w:val="22"/>
               </w:rPr>
-            </w:pPr>
+              <w:t xml:space="preserve"> </w:t>
+            </w:r>
+            <w:proofErr w:type="spellStart"/>
             <w:r>
               <w:rPr>
                 <w:sz w:val="22"/>
@@ -5179,11 +5469,12 @@
               </w:rPr>
               <w:t>Disagree</w:t>
             </w:r>
-          </w:p>
-        </w:tc>
-        <w:tc>
-          <w:tcPr>
-            <w:tcW w:w="1926" w:type="dxa"/>
+            <w:proofErr w:type="spellEnd"/>
+          </w:p>
+        </w:tc>
+        <w:tc>
+          <w:tcPr>
+            <w:tcW w:w="1925" w:type="dxa"/>
           </w:tcPr>
           <w:p>
             <w:pPr>
@@ -5193,13 +5484,15 @@
                 <w:szCs w:val="22"/>
               </w:rPr>
             </w:pPr>
+            <w:proofErr w:type="spellStart"/>
             <w:r>
               <w:rPr>
                 <w:sz w:val="22"/>
                 <w:szCs w:val="22"/>
               </w:rPr>
-              <w:t>Neutral</w:t>
-            </w:r>
+              <w:t>Disagree</w:t>
+            </w:r>
+            <w:proofErr w:type="spellEnd"/>
           </w:p>
         </w:tc>
         <w:tc>
@@ -5214,13 +5507,15 @@
                 <w:szCs w:val="22"/>
               </w:rPr>
             </w:pPr>
+            <w:proofErr w:type="spellStart"/>
             <w:r>
               <w:rPr>
                 <w:sz w:val="22"/>
                 <w:szCs w:val="22"/>
               </w:rPr>
-              <w:t>Agree</w:t>
-            </w:r>
+              <w:t>Neutral</w:t>
+            </w:r>
+            <w:proofErr w:type="spellEnd"/>
           </w:p>
         </w:tc>
         <w:tc>
@@ -5235,13 +5530,54 @@
                 <w:szCs w:val="22"/>
               </w:rPr>
             </w:pPr>
+            <w:proofErr w:type="spellStart"/>
             <w:r>
               <w:rPr>
                 <w:sz w:val="22"/>
                 <w:szCs w:val="22"/>
               </w:rPr>
-              <w:t>Strongly Agree</w:t>
-            </w:r>
+              <w:t>Agree</w:t>
+            </w:r>
+            <w:proofErr w:type="spellEnd"/>
+          </w:p>
+        </w:tc>
+        <w:tc>
+          <w:tcPr>
+            <w:tcW w:w="1926" w:type="dxa"/>
+          </w:tcPr>
+          <w:p>
+            <w:pPr>
+              <w:pStyle w:val="MioCorpo"/>
+              <w:rPr>
+                <w:sz w:val="22"/>
+                <w:szCs w:val="22"/>
+              </w:rPr>
+            </w:pPr>
+            <w:proofErr w:type="spellStart"/>
+            <w:r>
+              <w:rPr>
+                <w:sz w:val="22"/>
+                <w:szCs w:val="22"/>
+              </w:rPr>
+              <w:t>Strongly</w:t>
+            </w:r>
+            <w:proofErr w:type="spellEnd"/>
+            <w:r>
+              <w:rPr>
+                <w:sz w:val="22"/>
+                <w:szCs w:val="22"/>
+              </w:rPr>
+              <w:t xml:space="preserve"> </w:t>
+            </w:r>
+            <w:proofErr w:type="spellStart"/>
+            <w:r>
+              <w:rPr>
+                <w:sz w:val="22"/>
+                <w:szCs w:val="22"/>
+              </w:rPr>
+              <w:t>Agree</w:t>
+            </w:r>
+            <w:proofErr w:type="spellEnd"/>
           </w:p>
         </w:tc>
       </w:tr>
@@ -5313,27 +5649,23 @@
                 <w:szCs w:val="22"/>
               </w:rPr>
             </w:pPr>
+            <w:proofErr w:type="spellStart"/>
             <w:r>
               <w:rPr>
                 <w:sz w:val="22"/>
                 <w:szCs w:val="22"/>
               </w:rPr>
-              <w:t>Strongly Disagree</w:t>
-            </w:r>
-          </w:p>
-        </w:tc>
-        <w:tc>
-          <w:tcPr>
-            <w:tcW w:w="1925" w:type="dxa"/>
-          </w:tcPr>
-          <w:p>
-            <w:pPr>
-              <w:pStyle w:val="MioCorpo"/>
+              <w:t>Strongly</w:t>
+            </w:r>
+            <w:proofErr w:type="spellEnd"/>
+            <w:r>
               <w:rPr>
                 <w:sz w:val="22"/>
                 <w:szCs w:val="22"/>
               </w:rPr>
-            </w:pPr>
+              <w:t xml:space="preserve"> </w:t>
+            </w:r>
+            <w:proofErr w:type="spellStart"/>
             <w:r>
               <w:rPr>
                 <w:sz w:val="22"/>
@@ -5341,11 +5673,12 @@
               </w:rPr>
               <w:t>Disagree</w:t>
             </w:r>
-          </w:p>
-        </w:tc>
-        <w:tc>
-          <w:tcPr>
-            <w:tcW w:w="1926" w:type="dxa"/>
+            <w:proofErr w:type="spellEnd"/>
+          </w:p>
+        </w:tc>
+        <w:tc>
+          <w:tcPr>
+            <w:tcW w:w="1925" w:type="dxa"/>
           </w:tcPr>
           <w:p>
             <w:pPr>
@@ -5355,13 +5688,15 @@
                 <w:szCs w:val="22"/>
               </w:rPr>
             </w:pPr>
+            <w:proofErr w:type="spellStart"/>
             <w:r>
               <w:rPr>
                 <w:sz w:val="22"/>
                 <w:szCs w:val="22"/>
               </w:rPr>
-              <w:t>Neutral</w:t>
-            </w:r>
+              <w:t>Disagree</w:t>
+            </w:r>
+            <w:proofErr w:type="spellEnd"/>
           </w:p>
         </w:tc>
         <w:tc>
@@ -5376,13 +5711,15 @@
                 <w:szCs w:val="22"/>
               </w:rPr>
             </w:pPr>
+            <w:proofErr w:type="spellStart"/>
             <w:r>
               <w:rPr>
                 <w:sz w:val="22"/>
                 <w:szCs w:val="22"/>
               </w:rPr>
-              <w:t>Agree</w:t>
-            </w:r>
+              <w:t>Neutral</w:t>
+            </w:r>
+            <w:proofErr w:type="spellEnd"/>
           </w:p>
         </w:tc>
         <w:tc>
@@ -5397,13 +5734,54 @@
                 <w:szCs w:val="22"/>
               </w:rPr>
             </w:pPr>
+            <w:proofErr w:type="spellStart"/>
             <w:r>
               <w:rPr>
                 <w:sz w:val="22"/>
                 <w:szCs w:val="22"/>
               </w:rPr>
-              <w:t>Strongly Agree</w:t>
-            </w:r>
+              <w:t>Agree</w:t>
+            </w:r>
+            <w:proofErr w:type="spellEnd"/>
+          </w:p>
+        </w:tc>
+        <w:tc>
+          <w:tcPr>
+            <w:tcW w:w="1926" w:type="dxa"/>
+          </w:tcPr>
+          <w:p>
+            <w:pPr>
+              <w:pStyle w:val="MioCorpo"/>
+              <w:rPr>
+                <w:sz w:val="22"/>
+                <w:szCs w:val="22"/>
+              </w:rPr>
+            </w:pPr>
+            <w:proofErr w:type="spellStart"/>
+            <w:r>
+              <w:rPr>
+                <w:sz w:val="22"/>
+                <w:szCs w:val="22"/>
+              </w:rPr>
+              <w:t>Strongly</w:t>
+            </w:r>
+            <w:proofErr w:type="spellEnd"/>
+            <w:r>
+              <w:rPr>
+                <w:sz w:val="22"/>
+                <w:szCs w:val="22"/>
+              </w:rPr>
+              <w:t xml:space="preserve"> </w:t>
+            </w:r>
+            <w:proofErr w:type="spellStart"/>
+            <w:r>
+              <w:rPr>
+                <w:sz w:val="22"/>
+                <w:szCs w:val="22"/>
+              </w:rPr>
+              <w:t>Agree</w:t>
+            </w:r>
+            <w:proofErr w:type="spellEnd"/>
           </w:p>
         </w:tc>
       </w:tr>
@@ -5467,27 +5845,23 @@
                 <w:szCs w:val="22"/>
               </w:rPr>
             </w:pPr>
+            <w:proofErr w:type="spellStart"/>
             <w:r>
               <w:rPr>
                 <w:sz w:val="22"/>
                 <w:szCs w:val="22"/>
               </w:rPr>
-              <w:t>Strongly Disagree</w:t>
-            </w:r>
-          </w:p>
-        </w:tc>
-        <w:tc>
-          <w:tcPr>
-            <w:tcW w:w="1925" w:type="dxa"/>
-          </w:tcPr>
-          <w:p>
-            <w:pPr>
-              <w:pStyle w:val="MioCorpo"/>
+              <w:t>Strongly</w:t>
+            </w:r>
+            <w:proofErr w:type="spellEnd"/>
+            <w:r>
               <w:rPr>
                 <w:sz w:val="22"/>
                 <w:szCs w:val="22"/>
               </w:rPr>
-            </w:pPr>
+              <w:t xml:space="preserve"> </w:t>
+            </w:r>
+            <w:proofErr w:type="spellStart"/>
             <w:r>
               <w:rPr>
                 <w:sz w:val="22"/>
@@ -5495,11 +5869,12 @@
               </w:rPr>
               <w:t>Disagree</w:t>
             </w:r>
-          </w:p>
-        </w:tc>
-        <w:tc>
-          <w:tcPr>
-            <w:tcW w:w="1926" w:type="dxa"/>
+            <w:proofErr w:type="spellEnd"/>
+          </w:p>
+        </w:tc>
+        <w:tc>
+          <w:tcPr>
+            <w:tcW w:w="1925" w:type="dxa"/>
           </w:tcPr>
           <w:p>
             <w:pPr>
@@ -5509,13 +5884,15 @@
                 <w:szCs w:val="22"/>
               </w:rPr>
             </w:pPr>
+            <w:proofErr w:type="spellStart"/>
             <w:r>
               <w:rPr>
                 <w:sz w:val="22"/>
                 <w:szCs w:val="22"/>
               </w:rPr>
-              <w:t>Neutral</w:t>
-            </w:r>
+              <w:t>Disagree</w:t>
+            </w:r>
+            <w:proofErr w:type="spellEnd"/>
           </w:p>
         </w:tc>
         <w:tc>
@@ -5530,13 +5907,15 @@
                 <w:szCs w:val="22"/>
               </w:rPr>
             </w:pPr>
+            <w:proofErr w:type="spellStart"/>
             <w:r>
               <w:rPr>
                 <w:sz w:val="22"/>
                 <w:szCs w:val="22"/>
               </w:rPr>
-              <w:t>Agree</w:t>
-            </w:r>
+              <w:t>Neutral</w:t>
+            </w:r>
+            <w:proofErr w:type="spellEnd"/>
           </w:p>
         </w:tc>
         <w:tc>
@@ -5551,13 +5930,54 @@
                 <w:szCs w:val="22"/>
               </w:rPr>
             </w:pPr>
+            <w:proofErr w:type="spellStart"/>
             <w:r>
               <w:rPr>
                 <w:sz w:val="22"/>
                 <w:szCs w:val="22"/>
               </w:rPr>
-              <w:t>Strongly Agree</w:t>
-            </w:r>
+              <w:t>Agree</w:t>
+            </w:r>
+            <w:proofErr w:type="spellEnd"/>
+          </w:p>
+        </w:tc>
+        <w:tc>
+          <w:tcPr>
+            <w:tcW w:w="1926" w:type="dxa"/>
+          </w:tcPr>
+          <w:p>
+            <w:pPr>
+              <w:pStyle w:val="MioCorpo"/>
+              <w:rPr>
+                <w:sz w:val="22"/>
+                <w:szCs w:val="22"/>
+              </w:rPr>
+            </w:pPr>
+            <w:proofErr w:type="spellStart"/>
+            <w:r>
+              <w:rPr>
+                <w:sz w:val="22"/>
+                <w:szCs w:val="22"/>
+              </w:rPr>
+              <w:t>Strongly</w:t>
+            </w:r>
+            <w:proofErr w:type="spellEnd"/>
+            <w:r>
+              <w:rPr>
+                <w:sz w:val="22"/>
+                <w:szCs w:val="22"/>
+              </w:rPr>
+              <w:t xml:space="preserve"> </w:t>
+            </w:r>
+            <w:proofErr w:type="spellStart"/>
+            <w:r>
+              <w:rPr>
+                <w:sz w:val="22"/>
+                <w:szCs w:val="22"/>
+              </w:rPr>
+              <w:t>Agree</w:t>
+            </w:r>
+            <w:proofErr w:type="spellEnd"/>
           </w:p>
         </w:tc>
       </w:tr>
@@ -5635,27 +6055,23 @@
                 <w:szCs w:val="22"/>
               </w:rPr>
             </w:pPr>
+            <w:proofErr w:type="spellStart"/>
             <w:r>
               <w:rPr>
                 <w:sz w:val="22"/>
                 <w:szCs w:val="22"/>
               </w:rPr>
-              <w:t>Strongly Disagree</w:t>
-            </w:r>
-          </w:p>
-        </w:tc>
-        <w:tc>
-          <w:tcPr>
-            <w:tcW w:w="1925" w:type="dxa"/>
-          </w:tcPr>
-          <w:p>
-            <w:pPr>
-              <w:pStyle w:val="MioCorpo"/>
+              <w:t>Strongly</w:t>
+            </w:r>
+            <w:proofErr w:type="spellEnd"/>
+            <w:r>
               <w:rPr>
                 <w:sz w:val="22"/>
                 <w:szCs w:val="22"/>
               </w:rPr>
-            </w:pPr>
+              <w:t xml:space="preserve"> </w:t>
+            </w:r>
+            <w:proofErr w:type="spellStart"/>
             <w:r>
               <w:rPr>
                 <w:sz w:val="22"/>
@@ -5663,11 +6079,12 @@
               </w:rPr>
               <w:t>Disagree</w:t>
             </w:r>
-          </w:p>
-        </w:tc>
-        <w:tc>
-          <w:tcPr>
-            <w:tcW w:w="1926" w:type="dxa"/>
+            <w:proofErr w:type="spellEnd"/>
+          </w:p>
+        </w:tc>
+        <w:tc>
+          <w:tcPr>
+            <w:tcW w:w="1925" w:type="dxa"/>
           </w:tcPr>
           <w:p>
             <w:pPr>
@@ -5677,13 +6094,15 @@
                 <w:szCs w:val="22"/>
               </w:rPr>
             </w:pPr>
+            <w:proofErr w:type="spellStart"/>
             <w:r>
               <w:rPr>
                 <w:sz w:val="22"/>
                 <w:szCs w:val="22"/>
               </w:rPr>
-              <w:t>Neutral</w:t>
-            </w:r>
+              <w:t>Disagree</w:t>
+            </w:r>
+            <w:proofErr w:type="spellEnd"/>
           </w:p>
         </w:tc>
         <w:tc>
@@ -5698,13 +6117,15 @@
                 <w:szCs w:val="22"/>
               </w:rPr>
             </w:pPr>
+            <w:proofErr w:type="spellStart"/>
             <w:r>
               <w:rPr>
                 <w:sz w:val="22"/>
                 <w:szCs w:val="22"/>
               </w:rPr>
-              <w:t>Agree</w:t>
-            </w:r>
+              <w:t>Neutral</w:t>
+            </w:r>
+            <w:proofErr w:type="spellEnd"/>
           </w:p>
         </w:tc>
         <w:tc>
@@ -5719,13 +6140,54 @@
                 <w:szCs w:val="22"/>
               </w:rPr>
             </w:pPr>
+            <w:proofErr w:type="spellStart"/>
             <w:r>
               <w:rPr>
                 <w:sz w:val="22"/>
                 <w:szCs w:val="22"/>
               </w:rPr>
-              <w:t>Strongly Agree</w:t>
-            </w:r>
+              <w:t>Agree</w:t>
+            </w:r>
+            <w:proofErr w:type="spellEnd"/>
+          </w:p>
+        </w:tc>
+        <w:tc>
+          <w:tcPr>
+            <w:tcW w:w="1926" w:type="dxa"/>
+          </w:tcPr>
+          <w:p>
+            <w:pPr>
+              <w:pStyle w:val="MioCorpo"/>
+              <w:rPr>
+                <w:sz w:val="22"/>
+                <w:szCs w:val="22"/>
+              </w:rPr>
+            </w:pPr>
+            <w:proofErr w:type="spellStart"/>
+            <w:r>
+              <w:rPr>
+                <w:sz w:val="22"/>
+                <w:szCs w:val="22"/>
+              </w:rPr>
+              <w:t>Strongly</w:t>
+            </w:r>
+            <w:proofErr w:type="spellEnd"/>
+            <w:r>
+              <w:rPr>
+                <w:sz w:val="22"/>
+                <w:szCs w:val="22"/>
+              </w:rPr>
+              <w:t xml:space="preserve"> </w:t>
+            </w:r>
+            <w:proofErr w:type="spellStart"/>
+            <w:r>
+              <w:rPr>
+                <w:sz w:val="22"/>
+                <w:szCs w:val="22"/>
+              </w:rPr>
+              <w:t>Agree</w:t>
+            </w:r>
+            <w:proofErr w:type="spellEnd"/>
           </w:p>
         </w:tc>
       </w:tr>
@@ -5789,27 +6251,23 @@
                 <w:szCs w:val="22"/>
               </w:rPr>
             </w:pPr>
+            <w:proofErr w:type="spellStart"/>
             <w:r>
               <w:rPr>
                 <w:sz w:val="22"/>
                 <w:szCs w:val="22"/>
               </w:rPr>
-              <w:t>Strongly Disagree</w:t>
-            </w:r>
-          </w:p>
-        </w:tc>
-        <w:tc>
-          <w:tcPr>
-            <w:tcW w:w="1925" w:type="dxa"/>
-          </w:tcPr>
-          <w:p>
-            <w:pPr>
-              <w:pStyle w:val="MioCorpo"/>
+              <w:t>Strongly</w:t>
+            </w:r>
+            <w:proofErr w:type="spellEnd"/>
+            <w:r>
               <w:rPr>
                 <w:sz w:val="22"/>
                 <w:szCs w:val="22"/>
               </w:rPr>
-            </w:pPr>
+              <w:t xml:space="preserve"> </w:t>
+            </w:r>
+            <w:proofErr w:type="spellStart"/>
             <w:r>
               <w:rPr>
                 <w:sz w:val="22"/>
@@ -5817,11 +6275,12 @@
               </w:rPr>
               <w:t>Disagree</w:t>
             </w:r>
-          </w:p>
-        </w:tc>
-        <w:tc>
-          <w:tcPr>
-            <w:tcW w:w="1926" w:type="dxa"/>
+            <w:proofErr w:type="spellEnd"/>
+          </w:p>
+        </w:tc>
+        <w:tc>
+          <w:tcPr>
+            <w:tcW w:w="1925" w:type="dxa"/>
           </w:tcPr>
           <w:p>
             <w:pPr>
@@ -5831,13 +6290,15 @@
                 <w:szCs w:val="22"/>
               </w:rPr>
             </w:pPr>
+            <w:proofErr w:type="spellStart"/>
             <w:r>
               <w:rPr>
                 <w:sz w:val="22"/>
                 <w:szCs w:val="22"/>
               </w:rPr>
-              <w:t>Neutral</w:t>
-            </w:r>
+              <w:t>Disagree</w:t>
+            </w:r>
+            <w:proofErr w:type="spellEnd"/>
           </w:p>
         </w:tc>
         <w:tc>
@@ -5852,13 +6313,15 @@
                 <w:szCs w:val="22"/>
               </w:rPr>
             </w:pPr>
+            <w:proofErr w:type="spellStart"/>
             <w:r>
               <w:rPr>
                 <w:sz w:val="22"/>
                 <w:szCs w:val="22"/>
               </w:rPr>
-              <w:t>Agree</w:t>
-            </w:r>
+              <w:t>Neutral</w:t>
+            </w:r>
+            <w:proofErr w:type="spellEnd"/>
           </w:p>
         </w:tc>
         <w:tc>
@@ -5873,13 +6336,54 @@
                 <w:szCs w:val="22"/>
               </w:rPr>
             </w:pPr>
+            <w:proofErr w:type="spellStart"/>
             <w:r>
               <w:rPr>
                 <w:sz w:val="22"/>
                 <w:szCs w:val="22"/>
               </w:rPr>
-              <w:t>Strongly Agree</w:t>
-            </w:r>
+              <w:t>Agree</w:t>
+            </w:r>
+            <w:proofErr w:type="spellEnd"/>
+          </w:p>
+        </w:tc>
+        <w:tc>
+          <w:tcPr>
+            <w:tcW w:w="1926" w:type="dxa"/>
+          </w:tcPr>
+          <w:p>
+            <w:pPr>
+              <w:pStyle w:val="MioCorpo"/>
+              <w:rPr>
+                <w:sz w:val="22"/>
+                <w:szCs w:val="22"/>
+              </w:rPr>
+            </w:pPr>
+            <w:proofErr w:type="spellStart"/>
+            <w:r>
+              <w:rPr>
+                <w:sz w:val="22"/>
+                <w:szCs w:val="22"/>
+              </w:rPr>
+              <w:t>Strongly</w:t>
+            </w:r>
+            <w:proofErr w:type="spellEnd"/>
+            <w:r>
+              <w:rPr>
+                <w:sz w:val="22"/>
+                <w:szCs w:val="22"/>
+              </w:rPr>
+              <w:t xml:space="preserve"> </w:t>
+            </w:r>
+            <w:proofErr w:type="spellStart"/>
+            <w:r>
+              <w:rPr>
+                <w:sz w:val="22"/>
+                <w:szCs w:val="22"/>
+              </w:rPr>
+              <w:t>Agree</w:t>
+            </w:r>
+            <w:proofErr w:type="spellEnd"/>
           </w:p>
         </w:tc>
       </w:tr>
@@ -6242,8 +6746,17 @@
           <w:b/>
           <w:bCs/>
         </w:rPr>
-        <w:t>learning bias</w:t>
-      </w:r>
+        <w:t xml:space="preserve">learning </w:t>
+      </w:r>
+      <w:proofErr w:type="spellStart"/>
+      <w:r>
+        <w:rPr>
+          <w:b/>
+          <w:bCs/>
+        </w:rPr>
+        <w:t>bias</w:t>
+      </w:r>
+      <w:proofErr w:type="spellEnd"/>
       <w:r>
         <w:t xml:space="preserve">. </w:t>
       </w:r>
@@ -6301,7 +6814,15 @@
         <w:t>‘</w:t>
       </w:r>
       <w:r>
-        <w:t xml:space="preserve">Nei prossimi 10 minuti, verranno svolti una serie di test relativi all’applicazione MedMinder. </w:t>
+        <w:t xml:space="preserve">Nei prossimi 10 minuti, verranno svolti una serie di test relativi all’applicazione </w:t>
+      </w:r>
+      <w:proofErr w:type="spellStart"/>
+      <w:r>
+        <w:t>MedMinder</w:t>
+      </w:r>
+      <w:proofErr w:type="spellEnd"/>
+      <w:r>
+        <w:t xml:space="preserve">. </w:t>
       </w:r>
     </w:p>
     <w:p>
@@ -6465,7 +6986,15 @@
     </w:p>
     <w:p>
       <w:r>
-        <w:t xml:space="preserve">Desiderate dare uno sguardo rapido al prossimo appuntamento medico al quale recarvi e a quale farmaco dovrete assumere più imminentemente. </w:t>
+        <w:t xml:space="preserve">Desiderate dare uno sguardo rapido al prossimo appuntamento medico al quale recarvi e a quale farmaco dovrete assumere più </w:t>
+      </w:r>
+      <w:proofErr w:type="spellStart"/>
+      <w:r>
+        <w:t>imminentemente</w:t>
+      </w:r>
+      <w:proofErr w:type="spellEnd"/>
+      <w:r>
+        <w:t xml:space="preserve">. </w:t>
       </w:r>
     </w:p>
     <w:p>
@@ -6763,6 +7292,7 @@
       <w:r>
         <w:t xml:space="preserve">L’interazione con il facilitatore dovrà a sua volta essere limitata al minimo necessario: egli fornirà rassicurazioni e incoraggerà l’utente al </w:t>
       </w:r>
+      <w:proofErr w:type="spellStart"/>
       <w:r>
         <w:rPr>
           <w:b/>
@@ -6770,6 +7300,7 @@
         </w:rPr>
         <w:t>think-aloud</w:t>
       </w:r>
+      <w:proofErr w:type="spellEnd"/>
       <w:r>
         <w:t>, senza però interferire con lo svolgimento del task.</w:t>
       </w:r>
@@ -7243,7 +7774,15 @@
         <w:t>c</w:t>
       </w:r>
       <w:r>
-        <w:t xml:space="preserve">asa per la schermata home, pillola per la schermata relativa ai farmaci..) aiuterà l’utente a comprendere immediatamente cosa troverà in ciascuna schermata. </w:t>
+        <w:t xml:space="preserve">asa per la schermata home, pillola per la schermata relativa ai </w:t>
+      </w:r>
+      <w:proofErr w:type="gramStart"/>
+      <w:r>
+        <w:t>farmaci..</w:t>
+      </w:r>
+      <w:proofErr w:type="gramEnd"/>
+      <w:r>
+        <w:t xml:space="preserve">) aiuterà l’utente a comprendere immediatamente cosa troverà in ciascuna schermata. </w:t>
       </w:r>
     </w:p>
     <w:p>
@@ -7476,12 +8015,21 @@
       <w:r>
         <w:t xml:space="preserve">Il sistema è in linea con il </w:t>
       </w:r>
+      <w:proofErr w:type="spellStart"/>
       <w:r>
         <w:rPr>
           <w:i/>
           <w:iCs/>
         </w:rPr>
-        <w:t xml:space="preserve">material design </w:t>
+        <w:t>material</w:t>
+      </w:r>
+      <w:proofErr w:type="spellEnd"/>
+      <w:r>
+        <w:rPr>
+          <w:i/>
+          <w:iCs/>
+        </w:rPr>
+        <w:t xml:space="preserve"> design </w:t>
       </w:r>
       <w:r>
         <w:t>definito da Google: Le schermate sono graficamente semplici e presentano pochi ‘fronzoli’ e nessun elemento non strettamente necessario all’uso.</w:t>
@@ -8346,12 +8894,14 @@
                 <w:color w:val="FFFFFF" w:themeColor="background1"/>
               </w:rPr>
             </w:pPr>
+            <w:proofErr w:type="spellStart"/>
             <w:r>
               <w:rPr>
                 <w:color w:val="FFFFFF" w:themeColor="background1"/>
               </w:rPr>
               <w:t>TotSuccessiEsperti</w:t>
             </w:r>
+            <w:proofErr w:type="spellEnd"/>
           </w:p>
         </w:tc>
         <w:tc>
@@ -9002,6 +9552,7 @@
             <w:shd w:val="clear" w:color="auto" w:fill="4472C4" w:themeFill="accent1"/>
           </w:tcPr>
           <w:p>
+            <w:proofErr w:type="spellStart"/>
             <w:r>
               <w:rPr>
                 <w:color w:val="FFFFFF" w:themeColor="background1"/>
@@ -9014,6 +9565,7 @@
               </w:rPr>
               <w:t>Principianti</w:t>
             </w:r>
+            <w:proofErr w:type="spellEnd"/>
           </w:p>
         </w:tc>
         <w:tc>
@@ -9159,12 +9711,14 @@
                 <w:color w:val="FFFFFF" w:themeColor="background1"/>
               </w:rPr>
             </w:pPr>
+            <w:proofErr w:type="spellStart"/>
             <w:r>
               <w:rPr>
                 <w:color w:val="FFFFFF" w:themeColor="background1"/>
               </w:rPr>
               <w:t>TotSuccessi</w:t>
             </w:r>
+            <w:proofErr w:type="spellEnd"/>
           </w:p>
         </w:tc>
         <w:tc>
@@ -12237,6 +12791,7 @@
                 <w:color w:val="FFFFFF" w:themeColor="background1"/>
               </w:rPr>
             </w:pPr>
+            <w:proofErr w:type="spellStart"/>
             <w:r>
               <w:rPr>
                 <w:color w:val="FFFFFF" w:themeColor="background1"/>
@@ -12244,6 +12799,7 @@
               </w:rPr>
               <w:t>TotEsperti</w:t>
             </w:r>
+            <w:proofErr w:type="spellEnd"/>
           </w:p>
         </w:tc>
         <w:tc>
@@ -12892,6 +13448,7 @@
                 <w:color w:val="FFFFFF" w:themeColor="background1"/>
               </w:rPr>
             </w:pPr>
+            <w:proofErr w:type="spellStart"/>
             <w:r>
               <w:rPr>
                 <w:color w:val="FFFFFF" w:themeColor="background1"/>
@@ -12899,6 +13456,7 @@
               </w:rPr>
               <w:t>TotPrincipianti</w:t>
             </w:r>
+            <w:proofErr w:type="spellEnd"/>
           </w:p>
         </w:tc>
         <w:tc>
@@ -14118,14 +14676,27 @@
         <w:t xml:space="preserve">ssendo </w:t>
       </w:r>
       <w:r>
-        <w:t>il sistema MedMinder pensato anche per utenti meno esperti è necessario</w:t>
-      </w:r>
-      <w:r>
-        <w:t xml:space="preserve"> che i progettisti lavorino al fine di rendere</w:t>
+        <w:t xml:space="preserve">il sistema </w:t>
+      </w:r>
+      <w:proofErr w:type="spellStart"/>
+      <w:r>
+        <w:t>MedMinder</w:t>
+      </w:r>
+      <w:proofErr w:type="spellEnd"/>
+      <w:r>
+        <w:t xml:space="preserve"> pensato anche per utenti meno esperti è necessario</w:t>
+      </w:r>
+      <w:r>
+        <w:t xml:space="preserve"> che i progettisti lavorino al fine di </w:t>
+      </w:r>
+      <w:proofErr w:type="spellStart"/>
+      <w:r>
+        <w:t>rendere</w:t>
       </w:r>
       <w:r>
         <w:t>lo</w:t>
       </w:r>
+      <w:proofErr w:type="spellEnd"/>
       <w:r>
         <w:t>, ove possibile, ancora più semplice</w:t>
       </w:r>
@@ -14367,58 +14938,63 @@
         </w:numPr>
       </w:pPr>
       <w:r>
-        <w:t xml:space="preserve">il grado di soddisfazione dell’applicazione è molto elevato, in quanto il 70% </w:t>
-      </w:r>
-      <w:r>
-        <w:t xml:space="preserve"> degli utenti </w:t>
-      </w:r>
-      <w:r>
-        <w:t>è molto soddisfatto d</w:t>
-      </w:r>
-      <w:r>
-        <w:t>all’interazione con il</w:t>
-      </w:r>
-      <w:r>
-        <w:t xml:space="preserve"> sistema.</w:t>
-      </w:r>
-    </w:p>
-    <w:p>
-      <w:r>
-        <w:t>D</w:t>
-      </w:r>
-      <w:r>
-        <w:t xml:space="preserve">ai risultati </w:t>
-      </w:r>
-      <w:r>
-        <w:t>ottenuti</w:t>
-      </w:r>
-      <w:r>
-        <w:t xml:space="preserve">, l’interfaccia non </w:t>
-      </w:r>
-      <w:r>
-        <w:t>si è rivelata</w:t>
-      </w:r>
-      <w:r>
-        <w:t xml:space="preserve"> troppo complicata per gli utenti</w:t>
-      </w:r>
-      <w:r>
-        <w:t>, e le uniche problematiche individuate hanno priorità di risoluzione medio/bassa.</w:t>
-      </w:r>
-    </w:p>
-    <w:p>
-      <w:r>
-        <w:t xml:space="preserve">Detto ciò, visto che il target dell’applicazione saranno principalmente utenti anziani o con poca esperienza tecnologica, non si può non tenere conto delle differenze – sebbene non eccessive – tra efficacia ed efficienza di utenti con skill tecnologiche e quelle di utenti privi di tali skill. </w:t>
-      </w:r>
-    </w:p>
-    <w:p>
-      <w:r>
-        <w:t>Ci dichiariamo quindi soddisfatti dei risultati dell’usabilità dell’applicativo MedMinder</w:t>
-      </w:r>
-      <w:r>
-        <w:t>, suggerendo allo stesso tempo allo sviluppatore di esaminare nuovamente l’interfaccia grafica proposta, cercando ove possibile di renderla ancora più intuitiva.</w:t>
+        <w:t>il grado di soddisfazione dell’applicazione è molto elevato, in quanto il 70%</w:t>
       </w:r>
       <w:bookmarkStart w:id="29" w:name="_GoBack"/>
       <w:bookmarkEnd w:id="29"/>
+      <w:r>
+        <w:t xml:space="preserve"> degli utenti </w:t>
+      </w:r>
+      <w:r>
+        <w:t>è molto soddisfatto d</w:t>
+      </w:r>
+      <w:r>
+        <w:t>all’interazione con il</w:t>
+      </w:r>
+      <w:r>
+        <w:t xml:space="preserve"> sistema.</w:t>
+      </w:r>
+    </w:p>
+    <w:p>
+      <w:r>
+        <w:t>D</w:t>
+      </w:r>
+      <w:r>
+        <w:t xml:space="preserve">ai risultati </w:t>
+      </w:r>
+      <w:r>
+        <w:t>ottenuti</w:t>
+      </w:r>
+      <w:r>
+        <w:t xml:space="preserve">, l’interfaccia non </w:t>
+      </w:r>
+      <w:r>
+        <w:t>si è rivelata</w:t>
+      </w:r>
+      <w:r>
+        <w:t xml:space="preserve"> troppo complicata per gli utenti</w:t>
+      </w:r>
+      <w:r>
+        <w:t>, e le uniche problematiche individuate hanno priorità di risoluzione medio/bassa.</w:t>
+      </w:r>
+    </w:p>
+    <w:p>
+      <w:r>
+        <w:t xml:space="preserve">Detto ciò, visto che il target dell’applicazione saranno principalmente utenti anziani o con poca esperienza tecnologica, non si può non tenere conto delle differenze – sebbene non eccessive – tra efficacia ed efficienza di utenti con skill tecnologiche e quelle di utenti privi di tali skill. </w:t>
+      </w:r>
+    </w:p>
+    <w:p>
+      <w:r>
+        <w:t xml:space="preserve">Ci dichiariamo quindi soddisfatti dei risultati dell’usabilità dell’applicativo </w:t>
+      </w:r>
+      <w:proofErr w:type="spellStart"/>
+      <w:r>
+        <w:t>MedMinder</w:t>
+      </w:r>
+      <w:proofErr w:type="spellEnd"/>
+      <w:r>
+        <w:t>, suggerendo allo stesso tempo allo sviluppatore di esaminare nuovamente l’interfaccia grafica proposta, cercando ove possibile di renderla ancora più intuitiva.</w:t>
+      </w:r>
     </w:p>
     <w:p>
       <w:pPr>
@@ -14475,7 +15051,39 @@
         </w:numPr>
       </w:pPr>
       <w:r>
-        <w:t>Mary Beth Rosson and John M. Carroll - Usability Engineering. Scenario-Based Development of Human-Computer Interaction (2001, Morgan Kaufmann</w:t>
+        <w:t xml:space="preserve">Mary </w:t>
+      </w:r>
+      <w:proofErr w:type="spellStart"/>
+      <w:r>
+        <w:t>Beth</w:t>
+      </w:r>
+      <w:proofErr w:type="spellEnd"/>
+      <w:r>
+        <w:t xml:space="preserve"> </w:t>
+      </w:r>
+      <w:proofErr w:type="spellStart"/>
+      <w:r>
+        <w:t>Rosson</w:t>
+      </w:r>
+      <w:proofErr w:type="spellEnd"/>
+      <w:r>
+        <w:t xml:space="preserve"> and John M. Carroll - </w:t>
+      </w:r>
+      <w:proofErr w:type="spellStart"/>
+      <w:r>
+        <w:t>Usability</w:t>
+      </w:r>
+      <w:proofErr w:type="spellEnd"/>
+      <w:r>
+        <w:t xml:space="preserve"> Engineering. Scenario-</w:t>
+      </w:r>
+      <w:proofErr w:type="spellStart"/>
+      <w:r>
+        <w:t>Based</w:t>
+      </w:r>
+      <w:proofErr w:type="spellEnd"/>
+      <w:r>
+        <w:t xml:space="preserve"> Development of Human-Computer Interaction (2001, Morgan Kaufmann</w:t>
       </w:r>
       <w:r>
         <w:t>)</w:t>
@@ -17830,7 +18438,7 @@
       </w:pPr>
     </w:pPrDefault>
   </w:docDefaults>
-  <w:latentStyles w:defLockedState="0" w:defUIPriority="99" w:defSemiHidden="0" w:defUnhideWhenUsed="0" w:defQFormat="0" w:count="376">
+  <w:latentStyles w:defLockedState="0" w:defUIPriority="99" w:defSemiHidden="0" w:defUnhideWhenUsed="0" w:defQFormat="0" w:count="375">
     <w:lsdException w:name="Normal" w:uiPriority="0" w:qFormat="1"/>
     <w:lsdException w:name="heading 1" w:uiPriority="9" w:qFormat="1"/>
     <w:lsdException w:name="heading 2" w:semiHidden="1" w:uiPriority="9" w:unhideWhenUsed="1" w:qFormat="1"/>
@@ -18206,7 +18814,6 @@
     <w:lsdException w:name="Smart Hyperlink" w:semiHidden="1" w:unhideWhenUsed="1"/>
     <w:lsdException w:name="Hashtag" w:semiHidden="1" w:unhideWhenUsed="1"/>
     <w:lsdException w:name="Unresolved Mention" w:semiHidden="1" w:unhideWhenUsed="1"/>
-    <w:lsdException w:name="Smart Link" w:semiHidden="1" w:unhideWhenUsed="1"/>
   </w:latentStyles>
   <w:style w:type="paragraph" w:default="1" w:styleId="Normale">
     <w:name w:val="Normal"/>
@@ -23971,7 +24578,7 @@
 </file>
 
 <file path=customXml/itemProps1.xml><?xml version="1.0" encoding="utf-8"?>
-<ds:datastoreItem xmlns:ds="http://schemas.openxmlformats.org/officeDocument/2006/customXml" ds:itemID="{5FC66295-8A54-D146-9542-911DE803DBA8}">
+<ds:datastoreItem xmlns:ds="http://schemas.openxmlformats.org/officeDocument/2006/customXml" ds:itemID="{36CC5144-0066-4B13-AABE-643042107EA9}">
   <ds:schemaRefs>
     <ds:schemaRef ds:uri="http://schemas.openxmlformats.org/officeDocument/2006/bibliography"/>
   </ds:schemaRefs>

</xml_diff>